<commit_message>
Uploading work on report
Worked on the processes.
</commit_message>
<xml_diff>
--- a/Report/CSC3600_PROJECTREPORT-A3.docx
+++ b/Report/CSC3600_PROJECTREPORT-A3.docx
@@ -1,6 +1,6 @@
 
 <file path=word/document.xml><?xml version="1.0" encoding="utf-8"?>
-<w:document xmlns:wpc="http://schemas.microsoft.com/office/word/2010/wordprocessingCanvas" xmlns:mc="http://schemas.openxmlformats.org/markup-compatibility/2006" xmlns:o="urn:schemas-microsoft-com:office:office" xmlns:r="http://schemas.openxmlformats.org/officeDocument/2006/relationships" xmlns:m="http://schemas.openxmlformats.org/officeDocument/2006/math" xmlns:v="urn:schemas-microsoft-com:vml" xmlns:wp14="http://schemas.microsoft.com/office/word/2010/wordprocessingDrawing" xmlns:wp="http://schemas.openxmlformats.org/drawingml/2006/wordprocessingDrawing" xmlns:w10="urn:schemas-microsoft-com:office:word" xmlns:w="http://schemas.openxmlformats.org/wordprocessingml/2006/main" xmlns:w14="http://schemas.microsoft.com/office/word/2010/wordml" xmlns:w15="http://schemas.microsoft.com/office/word/2012/wordml" xmlns:wpg="http://schemas.microsoft.com/office/word/2010/wordprocessingGroup" xmlns:wpi="http://schemas.microsoft.com/office/word/2010/wordprocessingInk" xmlns:wne="http://schemas.microsoft.com/office/word/2006/wordml" xmlns:wps="http://schemas.microsoft.com/office/word/2010/wordprocessingShape" mc:Ignorable="w14 w15 wp14">
+<w:document xmlns:wpc="http://schemas.microsoft.com/office/word/2010/wordprocessingCanvas" xmlns:cx="http://schemas.microsoft.com/office/drawing/2014/chartex" xmlns:cx1="http://schemas.microsoft.com/office/drawing/2015/9/8/chartex" xmlns:cx2="http://schemas.microsoft.com/office/drawing/2015/10/21/chartex" xmlns:cx3="http://schemas.microsoft.com/office/drawing/2016/5/9/chartex" xmlns:cx4="http://schemas.microsoft.com/office/drawing/2016/5/10/chartex" xmlns:cx5="http://schemas.microsoft.com/office/drawing/2016/5/11/chartex" xmlns:cx6="http://schemas.microsoft.com/office/drawing/2016/5/12/chartex" xmlns:cx7="http://schemas.microsoft.com/office/drawing/2016/5/13/chartex" xmlns:cx8="http://schemas.microsoft.com/office/drawing/2016/5/14/chartex" xmlns:mc="http://schemas.openxmlformats.org/markup-compatibility/2006" xmlns:aink="http://schemas.microsoft.com/office/drawing/2016/ink" xmlns:am3d="http://schemas.microsoft.com/office/drawing/2017/model3d" xmlns:o="urn:schemas-microsoft-com:office:office" xmlns:r="http://schemas.openxmlformats.org/officeDocument/2006/relationships" xmlns:m="http://schemas.openxmlformats.org/officeDocument/2006/math" xmlns:v="urn:schemas-microsoft-com:vml" xmlns:wp14="http://schemas.microsoft.com/office/word/2010/wordprocessingDrawing" xmlns:wp="http://schemas.openxmlformats.org/drawingml/2006/wordprocessingDrawing" xmlns:w10="urn:schemas-microsoft-com:office:word" xmlns:w="http://schemas.openxmlformats.org/wordprocessingml/2006/main" xmlns:w14="http://schemas.microsoft.com/office/word/2010/wordml" xmlns:w15="http://schemas.microsoft.com/office/word/2012/wordml" xmlns:w16cid="http://schemas.microsoft.com/office/word/2016/wordml/cid" xmlns:w16se="http://schemas.microsoft.com/office/word/2015/wordml/symex" xmlns:wpg="http://schemas.microsoft.com/office/word/2010/wordprocessingGroup" xmlns:wpi="http://schemas.microsoft.com/office/word/2010/wordprocessingInk" xmlns:wne="http://schemas.microsoft.com/office/word/2006/wordml" xmlns:wps="http://schemas.microsoft.com/office/word/2010/wordprocessingShape" mc:Ignorable="w14 w15 w16se w16cid wp14">
   <w:body>
     <w:p>
       <w:pPr>
@@ -3416,21 +3416,7 @@
         <w:rPr>
           <w:color w:val="FF0000"/>
         </w:rPr>
-        <w:t>The team had an initial meeting with the user (</w:t>
-      </w:r>
-      <w:proofErr w:type="spellStart"/>
-      <w:r>
-        <w:rPr>
-          <w:color w:val="FF0000"/>
-        </w:rPr>
-        <w:t>Stijn</w:t>
-      </w:r>
-      <w:proofErr w:type="spellEnd"/>
-      <w:r>
-        <w:rPr>
-          <w:color w:val="FF0000"/>
-        </w:rPr>
-        <w:t>) to get a starting point for user requirements. The</w:t>
+        <w:t>The team had an initial meeting with the user (Stijn) to get a starting point for user requirements. The</w:t>
       </w:r>
     </w:p>
     <w:p>
@@ -3625,7 +3611,146 @@
         <w:t>Note: Discuss how teamwork was organised in the project</w:t>
       </w:r>
     </w:p>
-    <w:p/>
+    <w:p>
+      <w:pPr>
+        <w:rPr>
+          <w:color w:val="FF0000"/>
+        </w:rPr>
+      </w:pPr>
+      <w:r>
+        <w:rPr>
+          <w:color w:val="FF0000"/>
+        </w:rPr>
+        <w:t>All forms of team work were organised using the Messenger</w:t>
+      </w:r>
+      <w:r>
+        <w:rPr>
+          <w:color w:val="FF0000"/>
+        </w:rPr>
+        <w:t>, Google docs</w:t>
+      </w:r>
+      <w:r>
+        <w:rPr>
+          <w:color w:val="FF0000"/>
+        </w:rPr>
+        <w:t xml:space="preserve"> </w:t>
+      </w:r>
+      <w:r>
+        <w:rPr>
+          <w:color w:val="FF0000"/>
+        </w:rPr>
+        <w:t>p</w:t>
+      </w:r>
+      <w:r>
+        <w:rPr>
+          <w:color w:val="FF0000"/>
+        </w:rPr>
+        <w:t>latform</w:t>
+      </w:r>
+      <w:r>
+        <w:rPr>
+          <w:color w:val="FF0000"/>
+        </w:rPr>
+        <w:t>s</w:t>
+      </w:r>
+      <w:r>
+        <w:rPr>
+          <w:color w:val="FF0000"/>
+        </w:rPr>
+        <w:t xml:space="preserve"> or via email.</w:t>
+      </w:r>
+      <w:r>
+        <w:rPr>
+          <w:color w:val="FF0000"/>
+        </w:rPr>
+        <w:t xml:space="preserve"> </w:t>
+      </w:r>
+      <w:r>
+        <w:rPr>
+          <w:color w:val="FF0000"/>
+        </w:rPr>
+        <w:t>Members would discuss availability, proficiencies and weaknesses in terms of coding, report writing and software experience</w:t>
+      </w:r>
+      <w:r>
+        <w:rPr>
+          <w:color w:val="FF0000"/>
+        </w:rPr>
+        <w:t xml:space="preserve"> which would provide vital information when organising teamwork</w:t>
+      </w:r>
+      <w:r>
+        <w:rPr>
+          <w:color w:val="FF0000"/>
+        </w:rPr>
+        <w:t>.</w:t>
+      </w:r>
+    </w:p>
+    <w:p>
+      <w:pPr>
+        <w:spacing w:after="0"/>
+        <w:rPr>
+          <w:color w:val="FF0000"/>
+        </w:rPr>
+      </w:pPr>
+      <w:r>
+        <w:rPr>
+          <w:color w:val="FF0000"/>
+        </w:rPr>
+        <w:t>T</w:t>
+      </w:r>
+      <w:r>
+        <w:rPr>
+          <w:color w:val="FF0000"/>
+        </w:rPr>
+        <w:t xml:space="preserve">he team leader Mr Hertweck </w:t>
+      </w:r>
+      <w:r>
+        <w:rPr>
+          <w:color w:val="FF0000"/>
+        </w:rPr>
+        <w:t xml:space="preserve">was an essential figure in ensuring team work was consistently applied throughout the whole project cycle. </w:t>
+      </w:r>
+      <w:r>
+        <w:rPr>
+          <w:color w:val="FF0000"/>
+        </w:rPr>
+        <w:t>He would assign two members to a task is there were time constraints or felt a task required skills from two different member that exhibited them.</w:t>
+      </w:r>
+    </w:p>
+    <w:p>
+      <w:pPr>
+        <w:spacing w:after="0"/>
+        <w:rPr>
+          <w:color w:val="FF0000"/>
+        </w:rPr>
+      </w:pPr>
+    </w:p>
+    <w:p>
+      <w:pPr>
+        <w:spacing w:after="0"/>
+        <w:rPr>
+          <w:color w:val="FF0000"/>
+        </w:rPr>
+      </w:pPr>
+      <w:r>
+        <w:rPr>
+          <w:color w:val="FF0000"/>
+        </w:rPr>
+        <w:t xml:space="preserve">Another method used to organise teamwork was between two or more members of the team. If a member needed help with a task they would use messenger to ask a member with the required skill to provide assistance. This assistance could have been verbal, providing previous study material or collaborating via GitHub. </w:t>
+      </w:r>
+      <w:r>
+        <w:rPr>
+          <w:color w:val="FF0000"/>
+        </w:rPr>
+        <w:t xml:space="preserve"> </w:t>
+      </w:r>
+    </w:p>
+    <w:p>
+      <w:pPr>
+        <w:rPr>
+          <w:color w:val="FF0000"/>
+        </w:rPr>
+      </w:pPr>
+    </w:p>
     <w:p>
       <w:pPr>
         <w:pStyle w:val="Heading2"/>
@@ -3651,6 +3776,26 @@
       </w:r>
     </w:p>
     <w:p>
+      <w:pPr>
+        <w:rPr>
+          <w:color w:val="FF0000"/>
+        </w:rPr>
+      </w:pPr>
+      <w:r>
+        <w:rPr>
+          <w:color w:val="FF0000"/>
+        </w:rPr>
+        <w:t xml:space="preserve">There was a team leader, a front-end department and a back-end department. </w:t>
+      </w:r>
+    </w:p>
+    <w:p>
+      <w:pPr>
+        <w:rPr>
+          <w:color w:val="FF0000"/>
+        </w:rPr>
+      </w:pPr>
+    </w:p>
+    <w:p>
       <w:r>
         <w:t>•</w:t>
       </w:r>
@@ -3660,6 +3805,137 @@
       </w:r>
     </w:p>
     <w:p>
+      <w:pPr>
+        <w:spacing w:after="0"/>
+        <w:rPr>
+          <w:color w:val="FF0000"/>
+        </w:rPr>
+      </w:pPr>
+      <w:r>
+        <w:rPr>
+          <w:color w:val="FF0000"/>
+        </w:rPr>
+        <w:t>The team leader ran the whole project ensuring all member new each deadline, assigned tasks to each member or members and kept th</w:t>
+      </w:r>
+      <w:r>
+        <w:rPr>
+          <w:color w:val="FF0000"/>
+        </w:rPr>
+        <w:t xml:space="preserve">e team focussed and moral high. </w:t>
+      </w:r>
+    </w:p>
+    <w:p>
+      <w:pPr>
+        <w:spacing w:after="0"/>
+        <w:rPr>
+          <w:color w:val="FF0000"/>
+        </w:rPr>
+      </w:pPr>
+    </w:p>
+    <w:p>
+      <w:pPr>
+        <w:spacing w:after="0"/>
+        <w:rPr>
+          <w:color w:val="FF0000"/>
+        </w:rPr>
+      </w:pPr>
+      <w:r>
+        <w:rPr>
+          <w:color w:val="FF0000"/>
+        </w:rPr>
+        <w:lastRenderedPageBreak/>
+        <w:t xml:space="preserve">The back-end department was </w:t>
+      </w:r>
+      <w:r>
+        <w:rPr>
+          <w:color w:val="FF0000"/>
+        </w:rPr>
+        <w:t xml:space="preserve">responsible for </w:t>
+      </w:r>
+      <w:r>
+        <w:rPr>
+          <w:color w:val="FF0000"/>
+        </w:rPr>
+        <w:t xml:space="preserve">developing a </w:t>
+      </w:r>
+      <w:r>
+        <w:rPr>
+          <w:color w:val="FF0000"/>
+        </w:rPr>
+        <w:t>user interface</w:t>
+      </w:r>
+      <w:r>
+        <w:rPr>
+          <w:color w:val="FF0000"/>
+        </w:rPr>
+        <w:t xml:space="preserve"> and the flow of the web application.</w:t>
+      </w:r>
+      <w:r>
+        <w:rPr>
+          <w:color w:val="FF0000"/>
+        </w:rPr>
+        <w:t xml:space="preserve"> </w:t>
+      </w:r>
+    </w:p>
+    <w:p>
+      <w:pPr>
+        <w:spacing w:after="0"/>
+        <w:rPr>
+          <w:color w:val="FF0000"/>
+        </w:rPr>
+      </w:pPr>
+    </w:p>
+    <w:p>
+      <w:pPr>
+        <w:spacing w:after="0"/>
+        <w:rPr>
+          <w:color w:val="FF0000"/>
+        </w:rPr>
+      </w:pPr>
+      <w:r>
+        <w:rPr>
+          <w:color w:val="FF0000"/>
+        </w:rPr>
+        <w:t xml:space="preserve">The front-end department was </w:t>
+      </w:r>
+      <w:r>
+        <w:rPr>
+          <w:color w:val="FF0000"/>
+        </w:rPr>
+        <w:t>responsible for ensuring the application talks to the database, saves, retrieves and uses data according to user specifications.</w:t>
+      </w:r>
+    </w:p>
+    <w:p>
+      <w:pPr>
+        <w:spacing w:after="0"/>
+        <w:rPr>
+          <w:color w:val="FF0000"/>
+        </w:rPr>
+      </w:pPr>
+    </w:p>
+    <w:p>
+      <w:pPr>
+        <w:spacing w:after="0"/>
+        <w:rPr>
+          <w:color w:val="FF0000"/>
+        </w:rPr>
+      </w:pPr>
+      <w:r>
+        <w:rPr>
+          <w:color w:val="FF0000"/>
+        </w:rPr>
+        <w:t>All departments were involved in the report writing process.</w:t>
+      </w:r>
+    </w:p>
+    <w:p>
+      <w:pPr>
+        <w:spacing w:after="0"/>
+        <w:rPr>
+          <w:color w:val="FF0000"/>
+        </w:rPr>
+      </w:pPr>
+    </w:p>
+    <w:p>
       <w:r>
         <w:t>•</w:t>
       </w:r>
@@ -3694,6 +3970,28 @@
       </w:r>
     </w:p>
     <w:p>
+      <w:pPr>
+        <w:spacing w:after="0"/>
+        <w:rPr>
+          <w:color w:val="FF0000"/>
+        </w:rPr>
+      </w:pPr>
+      <w:r>
+        <w:rPr>
+          <w:color w:val="FF0000"/>
+        </w:rPr>
+        <w:t>Communication throughout the whole project was exceptional because of the democratic management style adopted. All members were encouraged to communicate and use multiple platforms to achieve this.</w:t>
+      </w:r>
+    </w:p>
+    <w:p>
+      <w:pPr>
+        <w:spacing w:after="0"/>
+        <w:rPr>
+          <w:color w:val="FF0000"/>
+        </w:rPr>
+      </w:pPr>
+    </w:p>
+    <w:p>
       <w:r>
         <w:t>•</w:t>
       </w:r>
@@ -3703,6 +4001,76 @@
       </w:r>
     </w:p>
     <w:p>
+      <w:pPr>
+        <w:spacing w:after="0"/>
+        <w:rPr>
+          <w:color w:val="FF0000"/>
+        </w:rPr>
+      </w:pPr>
+      <w:r>
+        <w:rPr>
+          <w:color w:val="FF0000"/>
+        </w:rPr>
+        <w:t xml:space="preserve">In some </w:t>
+      </w:r>
+      <w:r>
+        <w:rPr>
+          <w:color w:val="FF0000"/>
+        </w:rPr>
+        <w:t>instances,</w:t>
+      </w:r>
+      <w:r>
+        <w:rPr>
+          <w:color w:val="FF0000"/>
+        </w:rPr>
+        <w:t xml:space="preserve"> due to the complexity of the issue or task the platforms used were not adequate. </w:t>
+      </w:r>
+      <w:r>
+        <w:rPr>
+          <w:color w:val="FF0000"/>
+        </w:rPr>
+        <w:t>The l</w:t>
+      </w:r>
+      <w:r>
+        <w:rPr>
+          <w:color w:val="FF0000"/>
+        </w:rPr>
+        <w:t xml:space="preserve">ength of time to discuss </w:t>
+      </w:r>
+      <w:r>
+        <w:rPr>
+          <w:color w:val="FF0000"/>
+        </w:rPr>
+        <w:t xml:space="preserve">an </w:t>
+      </w:r>
+      <w:r>
+        <w:rPr>
+          <w:color w:val="FF0000"/>
+        </w:rPr>
+        <w:t>issue or explain view</w:t>
+      </w:r>
+      <w:r>
+        <w:rPr>
+          <w:color w:val="FF0000"/>
+        </w:rPr>
+        <w:t xml:space="preserve"> took longer than it should have. Availability of each member at any given time provided communication problems.</w:t>
+      </w:r>
+      <w:r>
+        <w:rPr>
+          <w:color w:val="FF0000"/>
+        </w:rPr>
+        <w:t xml:space="preserve"> </w:t>
+      </w:r>
+    </w:p>
+    <w:p>
+      <w:pPr>
+        <w:spacing w:after="0"/>
+        <w:rPr>
+          <w:color w:val="FF0000"/>
+        </w:rPr>
+      </w:pPr>
+    </w:p>
+    <w:p>
       <w:r>
         <w:t>•</w:t>
       </w:r>
@@ -3712,6 +4080,34 @@
       </w:r>
     </w:p>
     <w:p>
+      <w:pPr>
+        <w:spacing w:after="0"/>
+        <w:rPr>
+          <w:color w:val="FF0000"/>
+        </w:rPr>
+      </w:pPr>
+      <w:r>
+        <w:rPr>
+          <w:color w:val="FF0000"/>
+        </w:rPr>
+        <w:t>Phone calls could have provided live discussion and would have been far easier to discuss complex issues and tasks. In future it would be far easier to be located within travelling distance for weekly face-to-face meetings although this would not always be possible.</w:t>
+      </w:r>
+    </w:p>
+    <w:p>
+      <w:pPr>
+        <w:spacing w:after="0"/>
+        <w:rPr>
+          <w:color w:val="FF0000"/>
+        </w:rPr>
+      </w:pPr>
+      <w:r>
+        <w:rPr>
+          <w:color w:val="FF0000"/>
+        </w:rPr>
+        <w:t xml:space="preserve"> </w:t>
+      </w:r>
+    </w:p>
+    <w:p>
       <w:r>
         <w:t>•</w:t>
       </w:r>
@@ -3721,6 +4117,51 @@
       </w:r>
     </w:p>
     <w:p>
+      <w:pPr>
+        <w:rPr>
+          <w:color w:val="FF0000"/>
+        </w:rPr>
+      </w:pPr>
+      <w:r>
+        <w:rPr>
+          <w:color w:val="FF0000"/>
+        </w:rPr>
+        <w:t xml:space="preserve">All team meeting </w:t>
+      </w:r>
+      <w:r>
+        <w:rPr>
+          <w:color w:val="FF0000"/>
+        </w:rPr>
+        <w:t>was</w:t>
+      </w:r>
+      <w:r>
+        <w:rPr>
+          <w:color w:val="FF0000"/>
+        </w:rPr>
+        <w:t xml:space="preserve"> organised </w:t>
+      </w:r>
+      <w:r>
+        <w:rPr>
+          <w:color w:val="FF0000"/>
+        </w:rPr>
+        <w:t xml:space="preserve">3 to 4 </w:t>
+      </w:r>
+      <w:proofErr w:type="gramStart"/>
+      <w:r>
+        <w:rPr>
+          <w:color w:val="FF0000"/>
+        </w:rPr>
+        <w:t>day</w:t>
+      </w:r>
+      <w:proofErr w:type="gramEnd"/>
+      <w:r>
+        <w:rPr>
+          <w:color w:val="FF0000"/>
+        </w:rPr>
+        <w:t xml:space="preserve"> in advance and the video conference would be run on the zoom platform.</w:t>
+      </w:r>
+    </w:p>
+    <w:p>
       <w:r>
         <w:t>•</w:t>
       </w:r>
@@ -3730,13 +4171,109 @@
       </w:r>
     </w:p>
     <w:p>
+      <w:pPr>
+        <w:rPr>
+          <w:color w:val="FF0000"/>
+        </w:rPr>
+      </w:pPr>
+      <w:r>
+        <w:rPr>
+          <w:color w:val="FF0000"/>
+        </w:rPr>
+        <w:t>These meetings were extremely successful because every member was able to easily discuss or bring up any difficulties or issues they were having. Furthermore, it was far easier to discuss project direction and task requiring help through verbal communication with all team members that instant messaging.</w:t>
+      </w:r>
+    </w:p>
+    <w:p>
+      <w:pPr>
+        <w:rPr>
+          <w:color w:val="FF0000"/>
+        </w:rPr>
+      </w:pPr>
+      <w:r>
+        <w:rPr>
+          <w:color w:val="FF0000"/>
+        </w:rPr>
+        <w:t xml:space="preserve"> </w:t>
+      </w:r>
+    </w:p>
+    <w:p>
       <w:r>
         <w:t>•</w:t>
       </w:r>
       <w:r>
         <w:tab/>
-        <w:t>How could your improve how the meetings ran?</w:t>
-      </w:r>
+        <w:t>How could you improve how the meetings ran?</w:t>
+      </w:r>
+    </w:p>
+    <w:p>
+      <w:pPr>
+        <w:rPr>
+          <w:color w:val="FF0000"/>
+        </w:rPr>
+      </w:pPr>
+      <w:r>
+        <w:rPr>
+          <w:color w:val="FF0000"/>
+        </w:rPr>
+        <w:t>A meeting running sheet could have been loaded onto google doc where each member could have written what item they required to talk about. That would have given the tea</w:t>
+      </w:r>
+      <w:r>
+        <w:rPr>
+          <w:color w:val="FF0000"/>
+        </w:rPr>
+        <w:t xml:space="preserve">m an approximation of meeting length and </w:t>
+      </w:r>
+      <w:r>
+        <w:rPr>
+          <w:color w:val="FF0000"/>
+        </w:rPr>
+        <w:t xml:space="preserve">ensure all required topics were </w:t>
+      </w:r>
+      <w:r>
+        <w:rPr>
+          <w:color w:val="FF0000"/>
+        </w:rPr>
+        <w:t>discuss</w:t>
+      </w:r>
+      <w:r>
+        <w:rPr>
+          <w:color w:val="FF0000"/>
+        </w:rPr>
+        <w:t>ed</w:t>
+      </w:r>
+      <w:r>
+        <w:rPr>
+          <w:color w:val="FF0000"/>
+        </w:rPr>
+        <w:t>.</w:t>
+      </w:r>
+    </w:p>
+    <w:p>
+      <w:pPr>
+        <w:rPr>
+          <w:color w:val="FF0000"/>
+        </w:rPr>
+      </w:pPr>
+    </w:p>
+    <w:p>
+      <w:pPr>
+        <w:rPr>
+          <w:color w:val="FF0000"/>
+        </w:rPr>
+      </w:pPr>
+      <w:r>
+        <w:rPr>
+          <w:color w:val="FF0000"/>
+        </w:rPr>
+        <w:t>All meeting minutes were taken and scribed for future reference.</w:t>
+      </w:r>
+    </w:p>
+    <w:p>
+      <w:pPr>
+        <w:rPr>
+          <w:color w:val="FF0000"/>
+        </w:rPr>
+      </w:pPr>
     </w:p>
     <w:p>
       <w:r>
@@ -3747,17 +4284,31 @@
         <w:t>Could you streamline the meetings so that they took less time in a future project</w:t>
       </w:r>
     </w:p>
+    <w:p>
+      <w:pPr>
+        <w:rPr>
+          <w:color w:val="FF0000"/>
+        </w:rPr>
+      </w:pPr>
+      <w:r>
+        <w:rPr>
+          <w:color w:val="FF0000"/>
+        </w:rPr>
+        <w:t>Our meetings were short and concise due to time constraints as members had other engagements.</w:t>
+      </w:r>
+      <w:bookmarkStart w:id="10" w:name="_GoBack"/>
+      <w:bookmarkEnd w:id="10"/>
+    </w:p>
     <w:p/>
     <w:p>
       <w:pPr>
         <w:pStyle w:val="Heading2"/>
       </w:pPr>
-      <w:bookmarkStart w:id="10" w:name="_Toc526349034"/>
-      <w:r>
-        <w:lastRenderedPageBreak/>
+      <w:bookmarkStart w:id="11" w:name="_Toc526349034"/>
+      <w:r>
         <w:t>DOCUMENTATION</w:t>
       </w:r>
-      <w:bookmarkEnd w:id="10"/>
+      <w:bookmarkEnd w:id="11"/>
     </w:p>
     <w:p>
       <w:r>
@@ -3787,11 +4338,11 @@
       <w:pPr>
         <w:pStyle w:val="Heading2"/>
       </w:pPr>
-      <w:bookmarkStart w:id="11" w:name="_Toc526349035"/>
+      <w:bookmarkStart w:id="12" w:name="_Toc526349035"/>
       <w:r>
         <w:t>PROCESS</w:t>
       </w:r>
-      <w:bookmarkEnd w:id="11"/>
+      <w:bookmarkEnd w:id="12"/>
     </w:p>
     <w:p>
       <w:r>
@@ -3831,25 +4382,25 @@
       <w:pPr>
         <w:pStyle w:val="Heading1"/>
       </w:pPr>
-      <w:bookmarkStart w:id="12" w:name="_Toc526349036"/>
+      <w:bookmarkStart w:id="13" w:name="_Toc526349036"/>
       <w:r>
         <w:t xml:space="preserve">PROJECT </w:t>
       </w:r>
       <w:r>
         <w:t>REPORT</w:t>
       </w:r>
-      <w:bookmarkEnd w:id="12"/>
+      <w:bookmarkEnd w:id="13"/>
     </w:p>
     <w:p/>
     <w:p>
       <w:pPr>
         <w:pStyle w:val="Heading2"/>
       </w:pPr>
-      <w:bookmarkStart w:id="13" w:name="_Toc526349037"/>
+      <w:bookmarkStart w:id="14" w:name="_Toc526349037"/>
       <w:r>
         <w:t>PROJECT OUTCOME</w:t>
       </w:r>
-      <w:bookmarkEnd w:id="13"/>
+      <w:bookmarkEnd w:id="14"/>
     </w:p>
     <w:p/>
     <w:p>
@@ -3917,14 +4468,20 @@
       </w:r>
     </w:p>
     <w:p>
+      <w:r>
+        <w:lastRenderedPageBreak/>
+        <w:t>o</w:t>
+      </w:r>
+      <w:r>
+        <w:tab/>
+      </w:r>
       <w:proofErr w:type="gramStart"/>
       <w:r>
-        <w:t>o</w:t>
+        <w:t>The</w:t>
       </w:r>
       <w:proofErr w:type="gramEnd"/>
       <w:r>
-        <w:tab/>
-        <w:t xml:space="preserve">The detailed description of project outcomes depends on the type of projects and the agreement within the team and supervisor </w:t>
+        <w:t xml:space="preserve"> detailed description of project outcomes depends on the type of projects and the agreement within the team and supervisor </w:t>
       </w:r>
     </w:p>
     <w:p>
@@ -3948,7 +4505,6 @@
     </w:p>
     <w:p>
       <w:r>
-        <w:lastRenderedPageBreak/>
         <w:t>o</w:t>
       </w:r>
       <w:r>
@@ -4018,12 +4574,12 @@
         <w:pStyle w:val="Heading2"/>
         <w:ind w:left="0"/>
       </w:pPr>
-      <w:bookmarkStart w:id="14" w:name="_Toc526349038"/>
+      <w:bookmarkStart w:id="15" w:name="_Toc526349038"/>
       <w:r>
         <w:lastRenderedPageBreak/>
         <w:t>COST OF THE PROJECT</w:t>
       </w:r>
-      <w:bookmarkEnd w:id="14"/>
+      <w:bookmarkEnd w:id="15"/>
     </w:p>
     <w:p>
       <w:pPr>
@@ -6826,35 +7382,7 @@
                 <w:lang w:eastAsia="en-AU"/>
                 <w14:ligatures w14:val="none"/>
               </w:rPr>
-              <w:t xml:space="preserve">   1.   Business Analyst Hourly Rate-$48.65 (</w:t>
-            </w:r>
-            <w:proofErr w:type="spellStart"/>
-            <w:r>
-              <w:rPr>
-                <w:rFonts w:ascii="Calibri" w:eastAsia="Times New Roman" w:hAnsi="Calibri" w:cs="Calibri"/>
-                <w:bCs/>
-                <w:color w:val="000000"/>
-                <w:kern w:val="0"/>
-                <w:sz w:val="18"/>
-                <w:szCs w:val="18"/>
-                <w:lang w:eastAsia="en-AU"/>
-                <w14:ligatures w14:val="none"/>
-              </w:rPr>
-              <w:t>PayScale</w:t>
-            </w:r>
-            <w:proofErr w:type="spellEnd"/>
-            <w:r>
-              <w:rPr>
-                <w:rFonts w:ascii="Calibri" w:eastAsia="Times New Roman" w:hAnsi="Calibri" w:cs="Calibri"/>
-                <w:bCs/>
-                <w:color w:val="000000"/>
-                <w:kern w:val="0"/>
-                <w:sz w:val="18"/>
-                <w:szCs w:val="18"/>
-                <w:lang w:eastAsia="en-AU"/>
-                <w14:ligatures w14:val="none"/>
-              </w:rPr>
-              <w:t xml:space="preserve"> 2018).</w:t>
+              <w:t xml:space="preserve">   1.   Business Analyst Hourly Rate-$48.65 (PayScale 2018).</w:t>
             </w:r>
           </w:p>
         </w:tc>
@@ -6901,33 +7429,7 @@
                 <w:lang w:eastAsia="en-AU"/>
                 <w14:ligatures w14:val="none"/>
               </w:rPr>
-              <w:t xml:space="preserve">   2.   Programmer Hourly Rate-$35(</w:t>
-            </w:r>
-            <w:proofErr w:type="spellStart"/>
-            <w:r>
-              <w:rPr>
-                <w:rFonts w:ascii="Calibri" w:eastAsia="Times New Roman" w:hAnsi="Calibri" w:cs="Calibri"/>
-                <w:color w:val="000000"/>
-                <w:kern w:val="0"/>
-                <w:sz w:val="18"/>
-                <w:szCs w:val="18"/>
-                <w:lang w:eastAsia="en-AU"/>
-                <w14:ligatures w14:val="none"/>
-              </w:rPr>
-              <w:t>PayScale</w:t>
-            </w:r>
-            <w:proofErr w:type="spellEnd"/>
-            <w:r>
-              <w:rPr>
-                <w:rFonts w:ascii="Calibri" w:eastAsia="Times New Roman" w:hAnsi="Calibri" w:cs="Calibri"/>
-                <w:color w:val="000000"/>
-                <w:kern w:val="0"/>
-                <w:sz w:val="18"/>
-                <w:szCs w:val="18"/>
-                <w:lang w:eastAsia="en-AU"/>
-                <w14:ligatures w14:val="none"/>
-              </w:rPr>
-              <w:t xml:space="preserve"> 2018).</w:t>
+              <w:t xml:space="preserve">   2.   Programmer Hourly Rate-$35(PayScale 2018).</w:t>
             </w:r>
           </w:p>
         </w:tc>
@@ -6974,33 +7476,7 @@
                 <w:lang w:eastAsia="en-AU"/>
                 <w14:ligatures w14:val="none"/>
               </w:rPr>
-              <w:t xml:space="preserve">   3.   Project Manager Hourly Rate-$80.93(</w:t>
-            </w:r>
-            <w:proofErr w:type="spellStart"/>
-            <w:r>
-              <w:rPr>
-                <w:rFonts w:ascii="Calibri" w:eastAsia="Times New Roman" w:hAnsi="Calibri" w:cs="Calibri"/>
-                <w:color w:val="000000"/>
-                <w:kern w:val="0"/>
-                <w:sz w:val="18"/>
-                <w:szCs w:val="18"/>
-                <w:lang w:eastAsia="en-AU"/>
-                <w14:ligatures w14:val="none"/>
-              </w:rPr>
-              <w:t>PayScale</w:t>
-            </w:r>
-            <w:proofErr w:type="spellEnd"/>
-            <w:r>
-              <w:rPr>
-                <w:rFonts w:ascii="Calibri" w:eastAsia="Times New Roman" w:hAnsi="Calibri" w:cs="Calibri"/>
-                <w:color w:val="000000"/>
-                <w:kern w:val="0"/>
-                <w:sz w:val="18"/>
-                <w:szCs w:val="18"/>
-                <w:lang w:eastAsia="en-AU"/>
-                <w14:ligatures w14:val="none"/>
-              </w:rPr>
-              <w:t xml:space="preserve"> 2018).</w:t>
+              <w:t xml:space="preserve">   3.   Project Manager Hourly Rate-$80.93(PayScale 2018).</w:t>
             </w:r>
           </w:p>
         </w:tc>
@@ -7569,21 +8045,7 @@
               <w:rPr>
                 <w:lang w:val="en-US"/>
               </w:rPr>
-              <w:t xml:space="preserve">Total </w:t>
-            </w:r>
-            <w:proofErr w:type="spellStart"/>
-            <w:r>
-              <w:rPr>
-                <w:lang w:val="en-US"/>
-              </w:rPr>
-              <w:t>Labour</w:t>
-            </w:r>
-            <w:proofErr w:type="spellEnd"/>
-            <w:r>
-              <w:rPr>
-                <w:lang w:val="en-US"/>
-              </w:rPr>
-              <w:t xml:space="preserve"> Cost</w:t>
+              <w:t>Total Labour Cost</w:t>
             </w:r>
           </w:p>
         </w:tc>
@@ -8190,8 +8652,6 @@
       <w:r>
         <w:t>.</w:t>
       </w:r>
-      <w:bookmarkStart w:id="15" w:name="_GoBack"/>
-      <w:bookmarkEnd w:id="15"/>
     </w:p>
     <w:p/>
     <w:p/>
@@ -8905,7 +9365,7 @@
 </file>
 
 <file path=word/endnotes.xml><?xml version="1.0" encoding="utf-8"?>
-<w:endnotes xmlns:wpc="http://schemas.microsoft.com/office/word/2010/wordprocessingCanvas" xmlns:mc="http://schemas.openxmlformats.org/markup-compatibility/2006" xmlns:o="urn:schemas-microsoft-com:office:office" xmlns:r="http://schemas.openxmlformats.org/officeDocument/2006/relationships" xmlns:m="http://schemas.openxmlformats.org/officeDocument/2006/math" xmlns:v="urn:schemas-microsoft-com:vml" xmlns:wp14="http://schemas.microsoft.com/office/word/2010/wordprocessingDrawing" xmlns:wp="http://schemas.openxmlformats.org/drawingml/2006/wordprocessingDrawing" xmlns:w10="urn:schemas-microsoft-com:office:word" xmlns:w="http://schemas.openxmlformats.org/wordprocessingml/2006/main" xmlns:w14="http://schemas.microsoft.com/office/word/2010/wordml" xmlns:w15="http://schemas.microsoft.com/office/word/2012/wordml" xmlns:wpg="http://schemas.microsoft.com/office/word/2010/wordprocessingGroup" xmlns:wpi="http://schemas.microsoft.com/office/word/2010/wordprocessingInk" xmlns:wne="http://schemas.microsoft.com/office/word/2006/wordml" xmlns:wps="http://schemas.microsoft.com/office/word/2010/wordprocessingShape" mc:Ignorable="w14 w15 wp14">
+<w:endnotes xmlns:wpc="http://schemas.microsoft.com/office/word/2010/wordprocessingCanvas" xmlns:cx="http://schemas.microsoft.com/office/drawing/2014/chartex" xmlns:cx1="http://schemas.microsoft.com/office/drawing/2015/9/8/chartex" xmlns:cx2="http://schemas.microsoft.com/office/drawing/2015/10/21/chartex" xmlns:cx3="http://schemas.microsoft.com/office/drawing/2016/5/9/chartex" xmlns:cx4="http://schemas.microsoft.com/office/drawing/2016/5/10/chartex" xmlns:cx5="http://schemas.microsoft.com/office/drawing/2016/5/11/chartex" xmlns:cx6="http://schemas.microsoft.com/office/drawing/2016/5/12/chartex" xmlns:cx7="http://schemas.microsoft.com/office/drawing/2016/5/13/chartex" xmlns:cx8="http://schemas.microsoft.com/office/drawing/2016/5/14/chartex" xmlns:mc="http://schemas.openxmlformats.org/markup-compatibility/2006" xmlns:aink="http://schemas.microsoft.com/office/drawing/2016/ink" xmlns:am3d="http://schemas.microsoft.com/office/drawing/2017/model3d" xmlns:o="urn:schemas-microsoft-com:office:office" xmlns:r="http://schemas.openxmlformats.org/officeDocument/2006/relationships" xmlns:m="http://schemas.openxmlformats.org/officeDocument/2006/math" xmlns:v="urn:schemas-microsoft-com:vml" xmlns:wp14="http://schemas.microsoft.com/office/word/2010/wordprocessingDrawing" xmlns:wp="http://schemas.openxmlformats.org/drawingml/2006/wordprocessingDrawing" xmlns:w10="urn:schemas-microsoft-com:office:word" xmlns:w="http://schemas.openxmlformats.org/wordprocessingml/2006/main" xmlns:w14="http://schemas.microsoft.com/office/word/2010/wordml" xmlns:w15="http://schemas.microsoft.com/office/word/2012/wordml" xmlns:w16cid="http://schemas.microsoft.com/office/word/2016/wordml/cid" xmlns:w16se="http://schemas.microsoft.com/office/word/2015/wordml/symex" xmlns:wpg="http://schemas.microsoft.com/office/word/2010/wordprocessingGroup" xmlns:wpi="http://schemas.microsoft.com/office/word/2010/wordprocessingInk" xmlns:wne="http://schemas.microsoft.com/office/word/2006/wordml" xmlns:wps="http://schemas.microsoft.com/office/word/2010/wordprocessingShape" mc:Ignorable="w14 w15 w16se w16cid wp14">
   <w:endnote w:type="separator" w:id="-1">
     <w:p>
       <w:r>
@@ -8926,7 +9386,7 @@
 </file>
 
 <file path=word/footer1.xml><?xml version="1.0" encoding="utf-8"?>
-<w:ftr xmlns:wpc="http://schemas.microsoft.com/office/word/2010/wordprocessingCanvas" xmlns:mc="http://schemas.openxmlformats.org/markup-compatibility/2006" xmlns:o="urn:schemas-microsoft-com:office:office" xmlns:r="http://schemas.openxmlformats.org/officeDocument/2006/relationships" xmlns:m="http://schemas.openxmlformats.org/officeDocument/2006/math" xmlns:v="urn:schemas-microsoft-com:vml" xmlns:wp14="http://schemas.microsoft.com/office/word/2010/wordprocessingDrawing" xmlns:wp="http://schemas.openxmlformats.org/drawingml/2006/wordprocessingDrawing" xmlns:w10="urn:schemas-microsoft-com:office:word" xmlns:w="http://schemas.openxmlformats.org/wordprocessingml/2006/main" xmlns:w14="http://schemas.microsoft.com/office/word/2010/wordml" xmlns:w15="http://schemas.microsoft.com/office/word/2012/wordml" xmlns:wpg="http://schemas.microsoft.com/office/word/2010/wordprocessingGroup" xmlns:wpi="http://schemas.microsoft.com/office/word/2010/wordprocessingInk" xmlns:wne="http://schemas.microsoft.com/office/word/2006/wordml" xmlns:wps="http://schemas.microsoft.com/office/word/2010/wordprocessingShape" mc:Ignorable="w14 w15 wp14">
+<w:ftr xmlns:wpc="http://schemas.microsoft.com/office/word/2010/wordprocessingCanvas" xmlns:cx="http://schemas.microsoft.com/office/drawing/2014/chartex" xmlns:cx1="http://schemas.microsoft.com/office/drawing/2015/9/8/chartex" xmlns:cx2="http://schemas.microsoft.com/office/drawing/2015/10/21/chartex" xmlns:cx3="http://schemas.microsoft.com/office/drawing/2016/5/9/chartex" xmlns:cx4="http://schemas.microsoft.com/office/drawing/2016/5/10/chartex" xmlns:cx5="http://schemas.microsoft.com/office/drawing/2016/5/11/chartex" xmlns:cx6="http://schemas.microsoft.com/office/drawing/2016/5/12/chartex" xmlns:cx7="http://schemas.microsoft.com/office/drawing/2016/5/13/chartex" xmlns:cx8="http://schemas.microsoft.com/office/drawing/2016/5/14/chartex" xmlns:mc="http://schemas.openxmlformats.org/markup-compatibility/2006" xmlns:aink="http://schemas.microsoft.com/office/drawing/2016/ink" xmlns:am3d="http://schemas.microsoft.com/office/drawing/2017/model3d" xmlns:o="urn:schemas-microsoft-com:office:office" xmlns:r="http://schemas.openxmlformats.org/officeDocument/2006/relationships" xmlns:m="http://schemas.openxmlformats.org/officeDocument/2006/math" xmlns:v="urn:schemas-microsoft-com:vml" xmlns:wp14="http://schemas.microsoft.com/office/word/2010/wordprocessingDrawing" xmlns:wp="http://schemas.openxmlformats.org/drawingml/2006/wordprocessingDrawing" xmlns:w10="urn:schemas-microsoft-com:office:word" xmlns:w="http://schemas.openxmlformats.org/wordprocessingml/2006/main" xmlns:w14="http://schemas.microsoft.com/office/word/2010/wordml" xmlns:w15="http://schemas.microsoft.com/office/word/2012/wordml" xmlns:w16cid="http://schemas.microsoft.com/office/word/2016/wordml/cid" xmlns:w16se="http://schemas.microsoft.com/office/word/2015/wordml/symex" xmlns:wpg="http://schemas.microsoft.com/office/word/2010/wordprocessingGroup" xmlns:wpi="http://schemas.microsoft.com/office/word/2010/wordprocessingInk" xmlns:wne="http://schemas.microsoft.com/office/word/2006/wordml" xmlns:wps="http://schemas.microsoft.com/office/word/2010/wordprocessingShape" mc:Ignorable="w14 w15 w16se w16cid wp14">
   <w:tbl>
     <w:tblPr>
       <w:tblStyle w:val="TableGrid"/>
@@ -9018,7 +9478,7 @@
 </file>
 
 <file path=word/footer2.xml><?xml version="1.0" encoding="utf-8"?>
-<w:ftr xmlns:wpc="http://schemas.microsoft.com/office/word/2010/wordprocessingCanvas" xmlns:mc="http://schemas.openxmlformats.org/markup-compatibility/2006" xmlns:o="urn:schemas-microsoft-com:office:office" xmlns:r="http://schemas.openxmlformats.org/officeDocument/2006/relationships" xmlns:m="http://schemas.openxmlformats.org/officeDocument/2006/math" xmlns:v="urn:schemas-microsoft-com:vml" xmlns:wp14="http://schemas.microsoft.com/office/word/2010/wordprocessingDrawing" xmlns:wp="http://schemas.openxmlformats.org/drawingml/2006/wordprocessingDrawing" xmlns:w10="urn:schemas-microsoft-com:office:word" xmlns:w="http://schemas.openxmlformats.org/wordprocessingml/2006/main" xmlns:w14="http://schemas.microsoft.com/office/word/2010/wordml" xmlns:w15="http://schemas.microsoft.com/office/word/2012/wordml" xmlns:wpg="http://schemas.microsoft.com/office/word/2010/wordprocessingGroup" xmlns:wpi="http://schemas.microsoft.com/office/word/2010/wordprocessingInk" xmlns:wne="http://schemas.microsoft.com/office/word/2006/wordml" xmlns:wps="http://schemas.microsoft.com/office/word/2010/wordprocessingShape" mc:Ignorable="w14 w15 wp14">
+<w:ftr xmlns:wpc="http://schemas.microsoft.com/office/word/2010/wordprocessingCanvas" xmlns:cx="http://schemas.microsoft.com/office/drawing/2014/chartex" xmlns:cx1="http://schemas.microsoft.com/office/drawing/2015/9/8/chartex" xmlns:cx2="http://schemas.microsoft.com/office/drawing/2015/10/21/chartex" xmlns:cx3="http://schemas.microsoft.com/office/drawing/2016/5/9/chartex" xmlns:cx4="http://schemas.microsoft.com/office/drawing/2016/5/10/chartex" xmlns:cx5="http://schemas.microsoft.com/office/drawing/2016/5/11/chartex" xmlns:cx6="http://schemas.microsoft.com/office/drawing/2016/5/12/chartex" xmlns:cx7="http://schemas.microsoft.com/office/drawing/2016/5/13/chartex" xmlns:cx8="http://schemas.microsoft.com/office/drawing/2016/5/14/chartex" xmlns:mc="http://schemas.openxmlformats.org/markup-compatibility/2006" xmlns:aink="http://schemas.microsoft.com/office/drawing/2016/ink" xmlns:am3d="http://schemas.microsoft.com/office/drawing/2017/model3d" xmlns:o="urn:schemas-microsoft-com:office:office" xmlns:r="http://schemas.openxmlformats.org/officeDocument/2006/relationships" xmlns:m="http://schemas.openxmlformats.org/officeDocument/2006/math" xmlns:v="urn:schemas-microsoft-com:vml" xmlns:wp14="http://schemas.microsoft.com/office/word/2010/wordprocessingDrawing" xmlns:wp="http://schemas.openxmlformats.org/drawingml/2006/wordprocessingDrawing" xmlns:w10="urn:schemas-microsoft-com:office:word" xmlns:w="http://schemas.openxmlformats.org/wordprocessingml/2006/main" xmlns:w14="http://schemas.microsoft.com/office/word/2010/wordml" xmlns:w15="http://schemas.microsoft.com/office/word/2012/wordml" xmlns:w16cid="http://schemas.microsoft.com/office/word/2016/wordml/cid" xmlns:w16se="http://schemas.microsoft.com/office/word/2015/wordml/symex" xmlns:wpg="http://schemas.microsoft.com/office/word/2010/wordprocessingGroup" xmlns:wpi="http://schemas.microsoft.com/office/word/2010/wordprocessingInk" xmlns:wne="http://schemas.microsoft.com/office/word/2006/wordml" xmlns:wps="http://schemas.microsoft.com/office/word/2010/wordprocessingShape" mc:Ignorable="w14 w15 w16se w16cid wp14">
   <w:p>
     <w:pPr>
       <w:pStyle w:val="Footer"/>
@@ -9029,7 +9489,7 @@
 </file>
 
 <file path=word/footer3.xml><?xml version="1.0" encoding="utf-8"?>
-<w:ftr xmlns:wpc="http://schemas.microsoft.com/office/word/2010/wordprocessingCanvas" xmlns:mc="http://schemas.openxmlformats.org/markup-compatibility/2006" xmlns:o="urn:schemas-microsoft-com:office:office" xmlns:r="http://schemas.openxmlformats.org/officeDocument/2006/relationships" xmlns:m="http://schemas.openxmlformats.org/officeDocument/2006/math" xmlns:v="urn:schemas-microsoft-com:vml" xmlns:wp14="http://schemas.microsoft.com/office/word/2010/wordprocessingDrawing" xmlns:wp="http://schemas.openxmlformats.org/drawingml/2006/wordprocessingDrawing" xmlns:w10="urn:schemas-microsoft-com:office:word" xmlns:w="http://schemas.openxmlformats.org/wordprocessingml/2006/main" xmlns:w14="http://schemas.microsoft.com/office/word/2010/wordml" xmlns:w15="http://schemas.microsoft.com/office/word/2012/wordml" xmlns:wpg="http://schemas.microsoft.com/office/word/2010/wordprocessingGroup" xmlns:wpi="http://schemas.microsoft.com/office/word/2010/wordprocessingInk" xmlns:wne="http://schemas.microsoft.com/office/word/2006/wordml" xmlns:wps="http://schemas.microsoft.com/office/word/2010/wordprocessingShape" mc:Ignorable="w14 w15 wp14">
+<w:ftr xmlns:wpc="http://schemas.microsoft.com/office/word/2010/wordprocessingCanvas" xmlns:cx="http://schemas.microsoft.com/office/drawing/2014/chartex" xmlns:cx1="http://schemas.microsoft.com/office/drawing/2015/9/8/chartex" xmlns:cx2="http://schemas.microsoft.com/office/drawing/2015/10/21/chartex" xmlns:cx3="http://schemas.microsoft.com/office/drawing/2016/5/9/chartex" xmlns:cx4="http://schemas.microsoft.com/office/drawing/2016/5/10/chartex" xmlns:cx5="http://schemas.microsoft.com/office/drawing/2016/5/11/chartex" xmlns:cx6="http://schemas.microsoft.com/office/drawing/2016/5/12/chartex" xmlns:cx7="http://schemas.microsoft.com/office/drawing/2016/5/13/chartex" xmlns:cx8="http://schemas.microsoft.com/office/drawing/2016/5/14/chartex" xmlns:mc="http://schemas.openxmlformats.org/markup-compatibility/2006" xmlns:aink="http://schemas.microsoft.com/office/drawing/2016/ink" xmlns:am3d="http://schemas.microsoft.com/office/drawing/2017/model3d" xmlns:o="urn:schemas-microsoft-com:office:office" xmlns:r="http://schemas.openxmlformats.org/officeDocument/2006/relationships" xmlns:m="http://schemas.openxmlformats.org/officeDocument/2006/math" xmlns:v="urn:schemas-microsoft-com:vml" xmlns:wp14="http://schemas.microsoft.com/office/word/2010/wordprocessingDrawing" xmlns:wp="http://schemas.openxmlformats.org/drawingml/2006/wordprocessingDrawing" xmlns:w10="urn:schemas-microsoft-com:office:word" xmlns:w="http://schemas.openxmlformats.org/wordprocessingml/2006/main" xmlns:w14="http://schemas.microsoft.com/office/word/2010/wordml" xmlns:w15="http://schemas.microsoft.com/office/word/2012/wordml" xmlns:w16cid="http://schemas.microsoft.com/office/word/2016/wordml/cid" xmlns:w16se="http://schemas.microsoft.com/office/word/2015/wordml/symex" xmlns:wpg="http://schemas.microsoft.com/office/word/2010/wordprocessingGroup" xmlns:wpi="http://schemas.microsoft.com/office/word/2010/wordprocessingInk" xmlns:wne="http://schemas.microsoft.com/office/word/2006/wordml" xmlns:wps="http://schemas.microsoft.com/office/word/2010/wordprocessingShape" mc:Ignorable="w14 w15 w16se w16cid wp14">
   <w:sdt>
     <w:sdtPr>
       <w:id w:val="1297952522"/>
@@ -9083,7 +9543,7 @@
 </file>
 
 <file path=word/footnotes.xml><?xml version="1.0" encoding="utf-8"?>
-<w:footnotes xmlns:wpc="http://schemas.microsoft.com/office/word/2010/wordprocessingCanvas" xmlns:mc="http://schemas.openxmlformats.org/markup-compatibility/2006" xmlns:o="urn:schemas-microsoft-com:office:office" xmlns:r="http://schemas.openxmlformats.org/officeDocument/2006/relationships" xmlns:m="http://schemas.openxmlformats.org/officeDocument/2006/math" xmlns:v="urn:schemas-microsoft-com:vml" xmlns:wp14="http://schemas.microsoft.com/office/word/2010/wordprocessingDrawing" xmlns:wp="http://schemas.openxmlformats.org/drawingml/2006/wordprocessingDrawing" xmlns:w10="urn:schemas-microsoft-com:office:word" xmlns:w="http://schemas.openxmlformats.org/wordprocessingml/2006/main" xmlns:w14="http://schemas.microsoft.com/office/word/2010/wordml" xmlns:w15="http://schemas.microsoft.com/office/word/2012/wordml" xmlns:wpg="http://schemas.microsoft.com/office/word/2010/wordprocessingGroup" xmlns:wpi="http://schemas.microsoft.com/office/word/2010/wordprocessingInk" xmlns:wne="http://schemas.microsoft.com/office/word/2006/wordml" xmlns:wps="http://schemas.microsoft.com/office/word/2010/wordprocessingShape" mc:Ignorable="w14 w15 wp14">
+<w:footnotes xmlns:wpc="http://schemas.microsoft.com/office/word/2010/wordprocessingCanvas" xmlns:cx="http://schemas.microsoft.com/office/drawing/2014/chartex" xmlns:cx1="http://schemas.microsoft.com/office/drawing/2015/9/8/chartex" xmlns:cx2="http://schemas.microsoft.com/office/drawing/2015/10/21/chartex" xmlns:cx3="http://schemas.microsoft.com/office/drawing/2016/5/9/chartex" xmlns:cx4="http://schemas.microsoft.com/office/drawing/2016/5/10/chartex" xmlns:cx5="http://schemas.microsoft.com/office/drawing/2016/5/11/chartex" xmlns:cx6="http://schemas.microsoft.com/office/drawing/2016/5/12/chartex" xmlns:cx7="http://schemas.microsoft.com/office/drawing/2016/5/13/chartex" xmlns:cx8="http://schemas.microsoft.com/office/drawing/2016/5/14/chartex" xmlns:mc="http://schemas.openxmlformats.org/markup-compatibility/2006" xmlns:aink="http://schemas.microsoft.com/office/drawing/2016/ink" xmlns:am3d="http://schemas.microsoft.com/office/drawing/2017/model3d" xmlns:o="urn:schemas-microsoft-com:office:office" xmlns:r="http://schemas.openxmlformats.org/officeDocument/2006/relationships" xmlns:m="http://schemas.openxmlformats.org/officeDocument/2006/math" xmlns:v="urn:schemas-microsoft-com:vml" xmlns:wp14="http://schemas.microsoft.com/office/word/2010/wordprocessingDrawing" xmlns:wp="http://schemas.openxmlformats.org/drawingml/2006/wordprocessingDrawing" xmlns:w10="urn:schemas-microsoft-com:office:word" xmlns:w="http://schemas.openxmlformats.org/wordprocessingml/2006/main" xmlns:w14="http://schemas.microsoft.com/office/word/2010/wordml" xmlns:w15="http://schemas.microsoft.com/office/word/2012/wordml" xmlns:w16cid="http://schemas.microsoft.com/office/word/2016/wordml/cid" xmlns:w16se="http://schemas.microsoft.com/office/word/2015/wordml/symex" xmlns:wpg="http://schemas.microsoft.com/office/word/2010/wordprocessingGroup" xmlns:wpi="http://schemas.microsoft.com/office/word/2010/wordprocessingInk" xmlns:wne="http://schemas.microsoft.com/office/word/2006/wordml" xmlns:wps="http://schemas.microsoft.com/office/word/2010/wordprocessingShape" mc:Ignorable="w14 w15 w16se w16cid wp14">
   <w:footnote w:type="separator" w:id="-1">
     <w:p>
       <w:r>
@@ -9104,7 +9564,7 @@
 </file>
 
 <file path=word/header1.xml><?xml version="1.0" encoding="utf-8"?>
-<w:hdr xmlns:wpc="http://schemas.microsoft.com/office/word/2010/wordprocessingCanvas" xmlns:mc="http://schemas.openxmlformats.org/markup-compatibility/2006" xmlns:o="urn:schemas-microsoft-com:office:office" xmlns:r="http://schemas.openxmlformats.org/officeDocument/2006/relationships" xmlns:m="http://schemas.openxmlformats.org/officeDocument/2006/math" xmlns:v="urn:schemas-microsoft-com:vml" xmlns:wp14="http://schemas.microsoft.com/office/word/2010/wordprocessingDrawing" xmlns:wp="http://schemas.openxmlformats.org/drawingml/2006/wordprocessingDrawing" xmlns:w10="urn:schemas-microsoft-com:office:word" xmlns:w="http://schemas.openxmlformats.org/wordprocessingml/2006/main" xmlns:w14="http://schemas.microsoft.com/office/word/2010/wordml" xmlns:w15="http://schemas.microsoft.com/office/word/2012/wordml" xmlns:wpg="http://schemas.microsoft.com/office/word/2010/wordprocessingGroup" xmlns:wpi="http://schemas.microsoft.com/office/word/2010/wordprocessingInk" xmlns:wne="http://schemas.microsoft.com/office/word/2006/wordml" xmlns:wps="http://schemas.microsoft.com/office/word/2010/wordprocessingShape" mc:Ignorable="w14 w15 wp14">
+<w:hdr xmlns:wpc="http://schemas.microsoft.com/office/word/2010/wordprocessingCanvas" xmlns:cx="http://schemas.microsoft.com/office/drawing/2014/chartex" xmlns:cx1="http://schemas.microsoft.com/office/drawing/2015/9/8/chartex" xmlns:cx2="http://schemas.microsoft.com/office/drawing/2015/10/21/chartex" xmlns:cx3="http://schemas.microsoft.com/office/drawing/2016/5/9/chartex" xmlns:cx4="http://schemas.microsoft.com/office/drawing/2016/5/10/chartex" xmlns:cx5="http://schemas.microsoft.com/office/drawing/2016/5/11/chartex" xmlns:cx6="http://schemas.microsoft.com/office/drawing/2016/5/12/chartex" xmlns:cx7="http://schemas.microsoft.com/office/drawing/2016/5/13/chartex" xmlns:cx8="http://schemas.microsoft.com/office/drawing/2016/5/14/chartex" xmlns:mc="http://schemas.openxmlformats.org/markup-compatibility/2006" xmlns:aink="http://schemas.microsoft.com/office/drawing/2016/ink" xmlns:am3d="http://schemas.microsoft.com/office/drawing/2017/model3d" xmlns:o="urn:schemas-microsoft-com:office:office" xmlns:r="http://schemas.openxmlformats.org/officeDocument/2006/relationships" xmlns:m="http://schemas.openxmlformats.org/officeDocument/2006/math" xmlns:v="urn:schemas-microsoft-com:vml" xmlns:wp14="http://schemas.microsoft.com/office/word/2010/wordprocessingDrawing" xmlns:wp="http://schemas.openxmlformats.org/drawingml/2006/wordprocessingDrawing" xmlns:w10="urn:schemas-microsoft-com:office:word" xmlns:w="http://schemas.openxmlformats.org/wordprocessingml/2006/main" xmlns:w14="http://schemas.microsoft.com/office/word/2010/wordml" xmlns:w15="http://schemas.microsoft.com/office/word/2012/wordml" xmlns:w16cid="http://schemas.microsoft.com/office/word/2016/wordml/cid" xmlns:w16se="http://schemas.microsoft.com/office/word/2015/wordml/symex" xmlns:wpg="http://schemas.microsoft.com/office/word/2010/wordprocessingGroup" xmlns:wpi="http://schemas.microsoft.com/office/word/2010/wordprocessingInk" xmlns:wne="http://schemas.microsoft.com/office/word/2006/wordml" xmlns:wps="http://schemas.microsoft.com/office/word/2010/wordprocessingShape" mc:Ignorable="w14 w15 w16se w16cid wp14">
   <w:p>
     <w:pPr>
       <w:pStyle w:val="Header"/>
@@ -9118,7 +9578,7 @@
 </file>
 
 <file path=word/header2.xml><?xml version="1.0" encoding="utf-8"?>
-<w:hdr xmlns:wpc="http://schemas.microsoft.com/office/word/2010/wordprocessingCanvas" xmlns:mc="http://schemas.openxmlformats.org/markup-compatibility/2006" xmlns:o="urn:schemas-microsoft-com:office:office" xmlns:r="http://schemas.openxmlformats.org/officeDocument/2006/relationships" xmlns:m="http://schemas.openxmlformats.org/officeDocument/2006/math" xmlns:v="urn:schemas-microsoft-com:vml" xmlns:wp14="http://schemas.microsoft.com/office/word/2010/wordprocessingDrawing" xmlns:wp="http://schemas.openxmlformats.org/drawingml/2006/wordprocessingDrawing" xmlns:w10="urn:schemas-microsoft-com:office:word" xmlns:w="http://schemas.openxmlformats.org/wordprocessingml/2006/main" xmlns:w14="http://schemas.microsoft.com/office/word/2010/wordml" xmlns:w15="http://schemas.microsoft.com/office/word/2012/wordml" xmlns:wpg="http://schemas.microsoft.com/office/word/2010/wordprocessingGroup" xmlns:wpi="http://schemas.microsoft.com/office/word/2010/wordprocessingInk" xmlns:wne="http://schemas.microsoft.com/office/word/2006/wordml" xmlns:wps="http://schemas.microsoft.com/office/word/2010/wordprocessingShape" mc:Ignorable="w14 w15 wp14">
+<w:hdr xmlns:wpc="http://schemas.microsoft.com/office/word/2010/wordprocessingCanvas" xmlns:cx="http://schemas.microsoft.com/office/drawing/2014/chartex" xmlns:cx1="http://schemas.microsoft.com/office/drawing/2015/9/8/chartex" xmlns:cx2="http://schemas.microsoft.com/office/drawing/2015/10/21/chartex" xmlns:cx3="http://schemas.microsoft.com/office/drawing/2016/5/9/chartex" xmlns:cx4="http://schemas.microsoft.com/office/drawing/2016/5/10/chartex" xmlns:cx5="http://schemas.microsoft.com/office/drawing/2016/5/11/chartex" xmlns:cx6="http://schemas.microsoft.com/office/drawing/2016/5/12/chartex" xmlns:cx7="http://schemas.microsoft.com/office/drawing/2016/5/13/chartex" xmlns:cx8="http://schemas.microsoft.com/office/drawing/2016/5/14/chartex" xmlns:mc="http://schemas.openxmlformats.org/markup-compatibility/2006" xmlns:aink="http://schemas.microsoft.com/office/drawing/2016/ink" xmlns:am3d="http://schemas.microsoft.com/office/drawing/2017/model3d" xmlns:o="urn:schemas-microsoft-com:office:office" xmlns:r="http://schemas.openxmlformats.org/officeDocument/2006/relationships" xmlns:m="http://schemas.openxmlformats.org/officeDocument/2006/math" xmlns:v="urn:schemas-microsoft-com:vml" xmlns:wp14="http://schemas.microsoft.com/office/word/2010/wordprocessingDrawing" xmlns:wp="http://schemas.openxmlformats.org/drawingml/2006/wordprocessingDrawing" xmlns:w10="urn:schemas-microsoft-com:office:word" xmlns:w="http://schemas.openxmlformats.org/wordprocessingml/2006/main" xmlns:w14="http://schemas.microsoft.com/office/word/2010/wordml" xmlns:w15="http://schemas.microsoft.com/office/word/2012/wordml" xmlns:w16cid="http://schemas.microsoft.com/office/word/2016/wordml/cid" xmlns:w16se="http://schemas.microsoft.com/office/word/2015/wordml/symex" xmlns:wpg="http://schemas.microsoft.com/office/word/2010/wordprocessingGroup" xmlns:wpi="http://schemas.microsoft.com/office/word/2010/wordprocessingInk" xmlns:wne="http://schemas.microsoft.com/office/word/2006/wordml" xmlns:wps="http://schemas.microsoft.com/office/word/2010/wordprocessingShape" mc:Ignorable="w14 w15 w16se w16cid wp14">
   <w:p>
     <w:pPr>
       <w:pStyle w:val="Subtitle"/>
@@ -9135,6 +9595,7 @@
         <w:showingPlcHdr/>
         <w15:appearance w15:val="hidden"/>
       </w:sdtPr>
+      <w:sdtEndPr/>
       <w:sdtContent>
         <w:r>
           <w:t>Version</w:t>
@@ -9164,7 +9625,7 @@
 </file>
 
 <file path=word/numbering.xml><?xml version="1.0" encoding="utf-8"?>
-<w:numbering xmlns:wpc="http://schemas.microsoft.com/office/word/2010/wordprocessingCanvas" xmlns:mc="http://schemas.openxmlformats.org/markup-compatibility/2006" xmlns:o="urn:schemas-microsoft-com:office:office" xmlns:r="http://schemas.openxmlformats.org/officeDocument/2006/relationships" xmlns:m="http://schemas.openxmlformats.org/officeDocument/2006/math" xmlns:v="urn:schemas-microsoft-com:vml" xmlns:wp14="http://schemas.microsoft.com/office/word/2010/wordprocessingDrawing" xmlns:wp="http://schemas.openxmlformats.org/drawingml/2006/wordprocessingDrawing" xmlns:w10="urn:schemas-microsoft-com:office:word" xmlns:w="http://schemas.openxmlformats.org/wordprocessingml/2006/main" xmlns:w14="http://schemas.microsoft.com/office/word/2010/wordml" xmlns:w15="http://schemas.microsoft.com/office/word/2012/wordml" xmlns:wpg="http://schemas.microsoft.com/office/word/2010/wordprocessingGroup" xmlns:wpi="http://schemas.microsoft.com/office/word/2010/wordprocessingInk" xmlns:wne="http://schemas.microsoft.com/office/word/2006/wordml" xmlns:wps="http://schemas.microsoft.com/office/word/2010/wordprocessingShape" mc:Ignorable="w14 w15 wp14">
+<w:numbering xmlns:wpc="http://schemas.microsoft.com/office/word/2010/wordprocessingCanvas" xmlns:cx="http://schemas.microsoft.com/office/drawing/2014/chartex" xmlns:cx1="http://schemas.microsoft.com/office/drawing/2015/9/8/chartex" xmlns:cx2="http://schemas.microsoft.com/office/drawing/2015/10/21/chartex" xmlns:cx3="http://schemas.microsoft.com/office/drawing/2016/5/9/chartex" xmlns:cx4="http://schemas.microsoft.com/office/drawing/2016/5/10/chartex" xmlns:cx5="http://schemas.microsoft.com/office/drawing/2016/5/11/chartex" xmlns:cx6="http://schemas.microsoft.com/office/drawing/2016/5/12/chartex" xmlns:cx7="http://schemas.microsoft.com/office/drawing/2016/5/13/chartex" xmlns:cx8="http://schemas.microsoft.com/office/drawing/2016/5/14/chartex" xmlns:mc="http://schemas.openxmlformats.org/markup-compatibility/2006" xmlns:aink="http://schemas.microsoft.com/office/drawing/2016/ink" xmlns:am3d="http://schemas.microsoft.com/office/drawing/2017/model3d" xmlns:o="urn:schemas-microsoft-com:office:office" xmlns:r="http://schemas.openxmlformats.org/officeDocument/2006/relationships" xmlns:m="http://schemas.openxmlformats.org/officeDocument/2006/math" xmlns:v="urn:schemas-microsoft-com:vml" xmlns:wp14="http://schemas.microsoft.com/office/word/2010/wordprocessingDrawing" xmlns:wp="http://schemas.openxmlformats.org/drawingml/2006/wordprocessingDrawing" xmlns:w10="urn:schemas-microsoft-com:office:word" xmlns:w="http://schemas.openxmlformats.org/wordprocessingml/2006/main" xmlns:w14="http://schemas.microsoft.com/office/word/2010/wordml" xmlns:w15="http://schemas.microsoft.com/office/word/2012/wordml" xmlns:w16cid="http://schemas.microsoft.com/office/word/2016/wordml/cid" xmlns:w16se="http://schemas.microsoft.com/office/word/2015/wordml/symex" xmlns:wpg="http://schemas.microsoft.com/office/word/2010/wordprocessingGroup" xmlns:wpi="http://schemas.microsoft.com/office/word/2010/wordprocessingInk" xmlns:wne="http://schemas.microsoft.com/office/word/2006/wordml" xmlns:wps="http://schemas.microsoft.com/office/word/2010/wordprocessingShape" mc:Ignorable="w14 w15 w16se w16cid wp14">
   <w:abstractNum w:abstractNumId="0" w15:restartNumberingAfterBreak="0">
     <w:nsid w:val="FFFFFF7C"/>
     <w:multiLevelType w:val="singleLevel"/>
@@ -10078,7 +10539,7 @@
 </file>
 
 <file path=word/styles.xml><?xml version="1.0" encoding="utf-8"?>
-<w:styles xmlns:mc="http://schemas.openxmlformats.org/markup-compatibility/2006" xmlns:r="http://schemas.openxmlformats.org/officeDocument/2006/relationships" xmlns:w="http://schemas.openxmlformats.org/wordprocessingml/2006/main" xmlns:w14="http://schemas.microsoft.com/office/word/2010/wordml" xmlns:w15="http://schemas.microsoft.com/office/word/2012/wordml" mc:Ignorable="w14 w15">
+<w:styles xmlns:mc="http://schemas.openxmlformats.org/markup-compatibility/2006" xmlns:r="http://schemas.openxmlformats.org/officeDocument/2006/relationships" xmlns:w="http://schemas.openxmlformats.org/wordprocessingml/2006/main" xmlns:w14="http://schemas.microsoft.com/office/word/2010/wordml" xmlns:w15="http://schemas.microsoft.com/office/word/2012/wordml" xmlns:w16cid="http://schemas.microsoft.com/office/word/2016/wordml/cid" xmlns:w16se="http://schemas.microsoft.com/office/word/2015/wordml/symex" mc:Ignorable="w14 w15 w16se w16cid">
   <w:docDefaults>
     <w:rPrDefault>
       <w:rPr>
@@ -10096,7 +10557,7 @@
       </w:pPr>
     </w:pPrDefault>
   </w:docDefaults>
-  <w:latentStyles w:defLockedState="0" w:defUIPriority="99" w:defSemiHidden="0" w:defUnhideWhenUsed="0" w:defQFormat="0" w:count="371">
+  <w:latentStyles w:defLockedState="0" w:defUIPriority="99" w:defSemiHidden="0" w:defUnhideWhenUsed="0" w:defQFormat="0" w:count="375">
     <w:lsdException w:name="Normal" w:uiPriority="0" w:qFormat="1"/>
     <w:lsdException w:name="heading 1" w:uiPriority="9" w:qFormat="1"/>
     <w:lsdException w:name="heading 2" w:semiHidden="1" w:uiPriority="0" w:unhideWhenUsed="1" w:qFormat="1"/>
@@ -10202,7 +10663,6 @@
     <w:lsdException w:name="HTML Sample" w:semiHidden="1" w:unhideWhenUsed="1"/>
     <w:lsdException w:name="HTML Typewriter" w:semiHidden="1" w:unhideWhenUsed="1"/>
     <w:lsdException w:name="HTML Variable" w:semiHidden="1" w:unhideWhenUsed="1"/>
-    <w:lsdException w:name="Normal Table" w:semiHidden="1" w:unhideWhenUsed="1"/>
     <w:lsdException w:name="annotation subject" w:semiHidden="1" w:unhideWhenUsed="1"/>
     <w:lsdException w:name="No List" w:semiHidden="1" w:unhideWhenUsed="1"/>
     <w:lsdException w:name="Outline List 1" w:semiHidden="1" w:unhideWhenUsed="1"/>
@@ -10246,10 +10706,8 @@
     <w:lsdException w:name="Table Elegant" w:semiHidden="1" w:unhideWhenUsed="1"/>
     <w:lsdException w:name="Table Professional" w:semiHidden="1" w:unhideWhenUsed="1"/>
     <w:lsdException w:name="Table Subtle 1" w:semiHidden="1" w:unhideWhenUsed="1"/>
-    <w:lsdException w:name="Table Subtle 2" w:semiHidden="1" w:unhideWhenUsed="1"/>
     <w:lsdException w:name="Table Web 1" w:semiHidden="1" w:unhideWhenUsed="1"/>
     <w:lsdException w:name="Table Web 2" w:semiHidden="1" w:unhideWhenUsed="1"/>
-    <w:lsdException w:name="Table Web 3" w:semiHidden="1" w:unhideWhenUsed="1"/>
     <w:lsdException w:name="Balloon Text" w:semiHidden="1" w:unhideWhenUsed="1"/>
     <w:lsdException w:name="Table Grid" w:uiPriority="39"/>
     <w:lsdException w:name="Table Theme" w:semiHidden="1" w:unhideWhenUsed="1"/>
@@ -10468,6 +10926,10 @@
     <w:lsdException w:name="List Table 5 Dark Accent 6" w:uiPriority="50"/>
     <w:lsdException w:name="List Table 6 Colorful Accent 6" w:uiPriority="51"/>
     <w:lsdException w:name="List Table 7 Colorful Accent 6" w:uiPriority="52"/>
+    <w:lsdException w:name="Mention" w:semiHidden="1" w:unhideWhenUsed="1"/>
+    <w:lsdException w:name="Smart Hyperlink" w:semiHidden="1" w:unhideWhenUsed="1"/>
+    <w:lsdException w:name="Hashtag" w:semiHidden="1" w:unhideWhenUsed="1"/>
+    <w:lsdException w:name="Unresolved Mention" w:semiHidden="1" w:unhideWhenUsed="1"/>
   </w:latentStyles>
   <w:style w:type="paragraph" w:default="1" w:styleId="Normal">
     <w:name w:val="Normal"/>
@@ -10700,6 +11162,7 @@
   <w:style w:type="character" w:default="1" w:styleId="DefaultParagraphFont">
     <w:name w:val="Default Paragraph Font"/>
     <w:uiPriority w:val="1"/>
+    <w:semiHidden/>
     <w:unhideWhenUsed/>
   </w:style>
   <w:style w:type="table" w:default="1" w:styleId="TableNormal">
@@ -13194,7 +13657,7 @@
 </file>
 
 <file path=word/charts/chart1.xml><?xml version="1.0" encoding="utf-8"?>
-<c:chartSpace xmlns:c="http://schemas.openxmlformats.org/drawingml/2006/chart" xmlns:a="http://schemas.openxmlformats.org/drawingml/2006/main" xmlns:r="http://schemas.openxmlformats.org/officeDocument/2006/relationships">
+<c:chartSpace xmlns:c="http://schemas.openxmlformats.org/drawingml/2006/chart" xmlns:a="http://schemas.openxmlformats.org/drawingml/2006/main" xmlns:r="http://schemas.openxmlformats.org/officeDocument/2006/relationships" xmlns:c16r2="http://schemas.microsoft.com/office/drawing/2015/06/chart">
   <c:date1904 val="0"/>
   <c:lang val="en-US"/>
   <c:roundedCorners val="0"/>
@@ -13357,6 +13820,11 @@
             </c:numRef>
           </c:val>
           <c:smooth val="0"/>
+          <c:extLst>
+            <c:ext xmlns:c16="http://schemas.microsoft.com/office/drawing/2014/chart" uri="{C3380CC4-5D6E-409C-BE32-E72D297353CC}">
+              <c16:uniqueId val="{00000000-6F8C-403F-9D9B-7A22B8749CCE}"/>
+            </c:ext>
+          </c:extLst>
         </c:ser>
         <c:ser>
           <c:idx val="1"/>
@@ -13492,6 +13960,11 @@
             </c:numRef>
           </c:val>
           <c:smooth val="0"/>
+          <c:extLst>
+            <c:ext xmlns:c16="http://schemas.microsoft.com/office/drawing/2014/chart" uri="{C3380CC4-5D6E-409C-BE32-E72D297353CC}">
+              <c16:uniqueId val="{00000001-6F8C-403F-9D9B-7A22B8749CCE}"/>
+            </c:ext>
+          </c:extLst>
         </c:ser>
         <c:dLbls>
           <c:showLegendKey val="0"/>
@@ -14233,7 +14706,7 @@
 </file>
 
 <file path=word/glossary/document.xml><?xml version="1.0" encoding="utf-8"?>
-<w:glossaryDocument xmlns:wpc="http://schemas.microsoft.com/office/word/2010/wordprocessingCanvas" xmlns:mc="http://schemas.openxmlformats.org/markup-compatibility/2006" xmlns:o="urn:schemas-microsoft-com:office:office" xmlns:r="http://schemas.openxmlformats.org/officeDocument/2006/relationships" xmlns:m="http://schemas.openxmlformats.org/officeDocument/2006/math" xmlns:v="urn:schemas-microsoft-com:vml" xmlns:wp14="http://schemas.microsoft.com/office/word/2010/wordprocessingDrawing" xmlns:wp="http://schemas.openxmlformats.org/drawingml/2006/wordprocessingDrawing" xmlns:w10="urn:schemas-microsoft-com:office:word" xmlns:w="http://schemas.openxmlformats.org/wordprocessingml/2006/main" xmlns:w14="http://schemas.microsoft.com/office/word/2010/wordml" xmlns:w15="http://schemas.microsoft.com/office/word/2012/wordml" xmlns:wpg="http://schemas.microsoft.com/office/word/2010/wordprocessingGroup" xmlns:wpi="http://schemas.microsoft.com/office/word/2010/wordprocessingInk" xmlns:wne="http://schemas.microsoft.com/office/word/2006/wordml" xmlns:wps="http://schemas.microsoft.com/office/word/2010/wordprocessingShape" mc:Ignorable="w14 w15 wp14">
+<w:glossaryDocument xmlns:wpc="http://schemas.microsoft.com/office/word/2010/wordprocessingCanvas" xmlns:cx="http://schemas.microsoft.com/office/drawing/2014/chartex" xmlns:cx1="http://schemas.microsoft.com/office/drawing/2015/9/8/chartex" xmlns:cx2="http://schemas.microsoft.com/office/drawing/2015/10/21/chartex" xmlns:cx3="http://schemas.microsoft.com/office/drawing/2016/5/9/chartex" xmlns:cx4="http://schemas.microsoft.com/office/drawing/2016/5/10/chartex" xmlns:cx5="http://schemas.microsoft.com/office/drawing/2016/5/11/chartex" xmlns:cx6="http://schemas.microsoft.com/office/drawing/2016/5/12/chartex" xmlns:cx7="http://schemas.microsoft.com/office/drawing/2016/5/13/chartex" xmlns:cx8="http://schemas.microsoft.com/office/drawing/2016/5/14/chartex" xmlns:mc="http://schemas.openxmlformats.org/markup-compatibility/2006" xmlns:aink="http://schemas.microsoft.com/office/drawing/2016/ink" xmlns:am3d="http://schemas.microsoft.com/office/drawing/2017/model3d" xmlns:o="urn:schemas-microsoft-com:office:office" xmlns:r="http://schemas.openxmlformats.org/officeDocument/2006/relationships" xmlns:m="http://schemas.openxmlformats.org/officeDocument/2006/math" xmlns:v="urn:schemas-microsoft-com:vml" xmlns:wp14="http://schemas.microsoft.com/office/word/2010/wordprocessingDrawing" xmlns:wp="http://schemas.openxmlformats.org/drawingml/2006/wordprocessingDrawing" xmlns:w10="urn:schemas-microsoft-com:office:word" xmlns:w="http://schemas.openxmlformats.org/wordprocessingml/2006/main" xmlns:w14="http://schemas.microsoft.com/office/word/2010/wordml" xmlns:w15="http://schemas.microsoft.com/office/word/2012/wordml" xmlns:w16cid="http://schemas.microsoft.com/office/word/2016/wordml/cid" xmlns:w16se="http://schemas.microsoft.com/office/word/2015/wordml/symex" xmlns:wpg="http://schemas.microsoft.com/office/word/2010/wordprocessingGroup" xmlns:wpi="http://schemas.microsoft.com/office/word/2010/wordprocessingInk" xmlns:wne="http://schemas.microsoft.com/office/word/2006/wordml" xmlns:wps="http://schemas.microsoft.com/office/word/2010/wordprocessingShape" mc:Ignorable="w14 w15 w16se w16cid wp14">
   <w:docParts>
     <w:docPart>
       <w:docPartPr>
@@ -14266,7 +14739,7 @@
 </file>
 
 <file path=word/glossary/fontTable.xml><?xml version="1.0" encoding="utf-8"?>
-<w:fonts xmlns:mc="http://schemas.openxmlformats.org/markup-compatibility/2006" xmlns:r="http://schemas.openxmlformats.org/officeDocument/2006/relationships" xmlns:w="http://schemas.openxmlformats.org/wordprocessingml/2006/main" xmlns:w14="http://schemas.microsoft.com/office/word/2010/wordml" xmlns:w15="http://schemas.microsoft.com/office/word/2012/wordml" mc:Ignorable="w14 w15">
+<w:fonts xmlns:mc="http://schemas.openxmlformats.org/markup-compatibility/2006" xmlns:r="http://schemas.openxmlformats.org/officeDocument/2006/relationships" xmlns:w="http://schemas.openxmlformats.org/wordprocessingml/2006/main" xmlns:w14="http://schemas.microsoft.com/office/word/2010/wordml" xmlns:w15="http://schemas.microsoft.com/office/word/2012/wordml" xmlns:w16cid="http://schemas.microsoft.com/office/word/2016/wordml/cid" xmlns:w16se="http://schemas.microsoft.com/office/word/2015/wordml/symex" mc:Ignorable="w14 w15 w16se w16cid">
   <w:font w:name="Symbol">
     <w:panose1 w:val="05050102010706020507"/>
     <w:charset w:val="02"/>
@@ -14320,7 +14793,7 @@
 </file>
 
 <file path=word/glossary/settings.xml><?xml version="1.0" encoding="utf-8"?>
-<w:settings xmlns:mc="http://schemas.openxmlformats.org/markup-compatibility/2006" xmlns:o="urn:schemas-microsoft-com:office:office" xmlns:r="http://schemas.openxmlformats.org/officeDocument/2006/relationships" xmlns:m="http://schemas.openxmlformats.org/officeDocument/2006/math" xmlns:v="urn:schemas-microsoft-com:vml" xmlns:w10="urn:schemas-microsoft-com:office:word" xmlns:w="http://schemas.openxmlformats.org/wordprocessingml/2006/main" xmlns:w14="http://schemas.microsoft.com/office/word/2010/wordml" xmlns:w15="http://schemas.microsoft.com/office/word/2012/wordml" xmlns:sl="http://schemas.openxmlformats.org/schemaLibrary/2006/main" mc:Ignorable="w14 w15">
+<w:settings xmlns:mc="http://schemas.openxmlformats.org/markup-compatibility/2006" xmlns:o="urn:schemas-microsoft-com:office:office" xmlns:r="http://schemas.openxmlformats.org/officeDocument/2006/relationships" xmlns:m="http://schemas.openxmlformats.org/officeDocument/2006/math" xmlns:v="urn:schemas-microsoft-com:vml" xmlns:w10="urn:schemas-microsoft-com:office:word" xmlns:w="http://schemas.openxmlformats.org/wordprocessingml/2006/main" xmlns:w14="http://schemas.microsoft.com/office/word/2010/wordml" xmlns:w15="http://schemas.microsoft.com/office/word/2012/wordml" xmlns:w16cid="http://schemas.microsoft.com/office/word/2016/wordml/cid" xmlns:w16se="http://schemas.microsoft.com/office/word/2015/wordml/symex" xmlns:sl="http://schemas.openxmlformats.org/schemaLibrary/2006/main" mc:Ignorable="w14 w15 w16se w16cid">
   <w:view w:val="normal"/>
   <w:defaultTabStop w:val="720"/>
   <w:characterSpacingControl w:val="doNotCompress"/>
@@ -14331,6 +14804,7 @@
     <w:compatSetting w:name="enableOpenTypeFeatures" w:uri="http://schemas.microsoft.com/office/word" w:val="1"/>
     <w:compatSetting w:name="doNotFlipMirrorIndents" w:uri="http://schemas.microsoft.com/office/word" w:val="1"/>
     <w:compatSetting w:name="differentiateMultirowTableHeaders" w:uri="http://schemas.microsoft.com/office/word" w:val="1"/>
+    <w:compatSetting w:name="useWord2013TrackBottomHyphenation" w:uri="http://schemas.microsoft.com/office/word" w:val="1"/>
   </w:compat>
   <w:rsids>
     <w:rsidRoot w:val="00611863"/>
@@ -14344,6 +14818,7 @@
     <w:rsid w:val="00A6035A"/>
     <w:rsid w:val="00AD6FEE"/>
     <w:rsid w:val="00B751FE"/>
+    <w:rsid w:val="00FD146F"/>
     <w:rsid w:val="00FD4D30"/>
   </w:rsids>
   <m:mathPr>
@@ -14368,7 +14843,7 @@
 </file>
 
 <file path=word/glossary/styles.xml><?xml version="1.0" encoding="utf-8"?>
-<w:styles xmlns:mc="http://schemas.openxmlformats.org/markup-compatibility/2006" xmlns:r="http://schemas.openxmlformats.org/officeDocument/2006/relationships" xmlns:w="http://schemas.openxmlformats.org/wordprocessingml/2006/main" xmlns:w14="http://schemas.microsoft.com/office/word/2010/wordml" xmlns:w15="http://schemas.microsoft.com/office/word/2012/wordml" mc:Ignorable="w14 w15">
+<w:styles xmlns:mc="http://schemas.openxmlformats.org/markup-compatibility/2006" xmlns:r="http://schemas.openxmlformats.org/officeDocument/2006/relationships" xmlns:w="http://schemas.openxmlformats.org/wordprocessingml/2006/main" xmlns:w14="http://schemas.microsoft.com/office/word/2010/wordml" xmlns:w15="http://schemas.microsoft.com/office/word/2012/wordml" xmlns:w16cid="http://schemas.microsoft.com/office/word/2016/wordml/cid" xmlns:w16se="http://schemas.microsoft.com/office/word/2015/wordml/symex" mc:Ignorable="w14 w15 w16se w16cid">
   <w:docDefaults>
     <w:rPrDefault>
       <w:rPr>
@@ -14380,7 +14855,7 @@
     </w:rPrDefault>
     <w:pPrDefault/>
   </w:docDefaults>
-  <w:latentStyles w:defLockedState="0" w:defUIPriority="99" w:defSemiHidden="0" w:defUnhideWhenUsed="0" w:defQFormat="0" w:count="371">
+  <w:latentStyles w:defLockedState="0" w:defUIPriority="99" w:defSemiHidden="0" w:defUnhideWhenUsed="0" w:defQFormat="0" w:count="375">
     <w:lsdException w:name="Normal" w:uiPriority="0" w:qFormat="1"/>
     <w:lsdException w:name="heading 1" w:uiPriority="9" w:qFormat="1"/>
     <w:lsdException w:name="heading 2" w:semiHidden="1" w:uiPriority="9" w:unhideWhenUsed="1" w:qFormat="1"/>
@@ -14486,7 +14961,6 @@
     <w:lsdException w:name="HTML Sample" w:semiHidden="1" w:unhideWhenUsed="1"/>
     <w:lsdException w:name="HTML Typewriter" w:semiHidden="1" w:unhideWhenUsed="1"/>
     <w:lsdException w:name="HTML Variable" w:semiHidden="1" w:unhideWhenUsed="1"/>
-    <w:lsdException w:name="Normal Table" w:semiHidden="1" w:unhideWhenUsed="1"/>
     <w:lsdException w:name="annotation subject" w:semiHidden="1" w:unhideWhenUsed="1"/>
     <w:lsdException w:name="No List" w:semiHidden="1" w:unhideWhenUsed="1"/>
     <w:lsdException w:name="Outline List 1" w:semiHidden="1" w:unhideWhenUsed="1"/>
@@ -14530,10 +15004,8 @@
     <w:lsdException w:name="Table Elegant" w:semiHidden="1" w:unhideWhenUsed="1"/>
     <w:lsdException w:name="Table Professional" w:semiHidden="1" w:unhideWhenUsed="1"/>
     <w:lsdException w:name="Table Subtle 1" w:semiHidden="1" w:unhideWhenUsed="1"/>
-    <w:lsdException w:name="Table Subtle 2" w:semiHidden="1" w:unhideWhenUsed="1"/>
     <w:lsdException w:name="Table Web 1" w:semiHidden="1" w:unhideWhenUsed="1"/>
     <w:lsdException w:name="Table Web 2" w:semiHidden="1" w:unhideWhenUsed="1"/>
-    <w:lsdException w:name="Table Web 3" w:semiHidden="1" w:unhideWhenUsed="1"/>
     <w:lsdException w:name="Balloon Text" w:semiHidden="1" w:unhideWhenUsed="1"/>
     <w:lsdException w:name="Table Grid" w:uiPriority="39"/>
     <w:lsdException w:name="Table Theme" w:semiHidden="1" w:unhideWhenUsed="1"/>
@@ -14752,6 +15224,10 @@
     <w:lsdException w:name="List Table 5 Dark Accent 6" w:uiPriority="50"/>
     <w:lsdException w:name="List Table 6 Colorful Accent 6" w:uiPriority="51"/>
     <w:lsdException w:name="List Table 7 Colorful Accent 6" w:uiPriority="52"/>
+    <w:lsdException w:name="Mention" w:semiHidden="1" w:unhideWhenUsed="1"/>
+    <w:lsdException w:name="Smart Hyperlink" w:semiHidden="1" w:unhideWhenUsed="1"/>
+    <w:lsdException w:name="Hashtag" w:semiHidden="1" w:unhideWhenUsed="1"/>
+    <w:lsdException w:name="Unresolved Mention" w:semiHidden="1" w:unhideWhenUsed="1"/>
   </w:latentStyles>
   <w:style w:type="paragraph" w:default="1" w:styleId="Normal">
     <w:name w:val="Normal"/>
@@ -15139,7 +15615,7 @@
 </file>
 
 <file path=word/glossary/webSettings.xml><?xml version="1.0" encoding="utf-8"?>
-<w:webSettings xmlns:mc="http://schemas.openxmlformats.org/markup-compatibility/2006" xmlns:r="http://schemas.openxmlformats.org/officeDocument/2006/relationships" xmlns:w="http://schemas.openxmlformats.org/wordprocessingml/2006/main" xmlns:w14="http://schemas.microsoft.com/office/word/2010/wordml" xmlns:w15="http://schemas.microsoft.com/office/word/2012/wordml" mc:Ignorable="w14 w15">
+<w:webSettings xmlns:mc="http://schemas.openxmlformats.org/markup-compatibility/2006" xmlns:r="http://schemas.openxmlformats.org/officeDocument/2006/relationships" xmlns:w="http://schemas.openxmlformats.org/wordprocessingml/2006/main" xmlns:w14="http://schemas.microsoft.com/office/word/2010/wordml" xmlns:w15="http://schemas.microsoft.com/office/word/2012/wordml" xmlns:w16cid="http://schemas.microsoft.com/office/word/2016/wordml/cid" xmlns:w16se="http://schemas.microsoft.com/office/word/2015/wordml/symex" mc:Ignorable="w14 w15 w16se w16cid">
   <w:optimizeForBrowser/>
   <w:allowPNG/>
 </w:webSettings>
@@ -15394,7 +15870,7 @@
 </file>
 
 <file path=customXml/itemProps1.xml><?xml version="1.0" encoding="utf-8"?>
-<ds:datastoreItem xmlns:ds="http://schemas.openxmlformats.org/officeDocument/2006/customXml" ds:itemID="{1D6E1DC4-0DB7-4837-B496-01B1FFAF8A55}">
+<ds:datastoreItem xmlns:ds="http://schemas.openxmlformats.org/officeDocument/2006/customXml" ds:itemID="{C23C8DD9-FC5D-4F07-83E5-9649419CF51D}">
   <ds:schemaRefs>
     <ds:schemaRef ds:uri="http://schemas.openxmlformats.org/officeDocument/2006/bibliography"/>
   </ds:schemaRefs>

</xml_diff>

<commit_message>
Checked over the project process
Used track changes so that Andrew can read and accept them or not.
</commit_message>
<xml_diff>
--- a/Report/CSC3600_PROJECTREPORT-A3.docx
+++ b/Report/CSC3600_PROJECTREPORT-A3.docx
@@ -3554,6 +3554,7 @@
       </w:r>
     </w:p>
     <w:p/>
+    <w:p/>
     <w:p>
       <w:pPr>
         <w:rPr>
@@ -3607,9 +3608,399 @@
       <w:bookmarkEnd w:id="7"/>
     </w:p>
     <w:p>
-      <w:r>
-        <w:t>Note: Discuss how teamwork was organised in the project</w:t>
-      </w:r>
+      <w:pPr>
+        <w:rPr>
+          <w:del w:id="8" w:author="Zac" w:date="2018-10-10T19:49:00Z"/>
+        </w:rPr>
+      </w:pPr>
+      <w:del w:id="9" w:author="Zac" w:date="2018-10-10T19:49:00Z">
+        <w:r>
+          <w:delText>Note: Discuss how teamwork was organised in the project</w:delText>
+        </w:r>
+      </w:del>
+    </w:p>
+    <w:p>
+      <w:pPr>
+        <w:rPr>
+          <w:color w:val="000000" w:themeColor="text1"/>
+        </w:rPr>
+      </w:pPr>
+      <w:r>
+        <w:rPr>
+          <w:color w:val="000000" w:themeColor="text1"/>
+        </w:rPr>
+        <w:t xml:space="preserve">All forms of team work were organised </w:t>
+      </w:r>
+      <w:del w:id="10" w:author="Zac" w:date="2018-10-10T19:42:00Z">
+        <w:r>
+          <w:rPr>
+            <w:color w:val="000000" w:themeColor="text1"/>
+          </w:rPr>
+          <w:delText xml:space="preserve">using </w:delText>
+        </w:r>
+      </w:del>
+      <w:ins w:id="11" w:author="Zac" w:date="2018-10-10T19:42:00Z">
+        <w:r>
+          <w:rPr>
+            <w:color w:val="000000" w:themeColor="text1"/>
+          </w:rPr>
+          <w:t>by utilising Facebook</w:t>
+        </w:r>
+      </w:ins>
+      <w:del w:id="12" w:author="Zac" w:date="2018-10-10T19:42:00Z">
+        <w:r>
+          <w:rPr>
+            <w:color w:val="000000" w:themeColor="text1"/>
+          </w:rPr>
+          <w:delText>t</w:delText>
+        </w:r>
+        <w:r>
+          <w:rPr>
+            <w:color w:val="000000" w:themeColor="text1"/>
+          </w:rPr>
+          <w:delText>he</w:delText>
+        </w:r>
+      </w:del>
+      <w:r>
+        <w:rPr>
+          <w:color w:val="000000" w:themeColor="text1"/>
+        </w:rPr>
+        <w:t xml:space="preserve"> Messenger</w:t>
+      </w:r>
+      <w:r>
+        <w:rPr>
+          <w:color w:val="000000" w:themeColor="text1"/>
+        </w:rPr>
+        <w:t xml:space="preserve">, Google </w:t>
+      </w:r>
+      <w:ins w:id="13" w:author="Zac" w:date="2018-10-10T19:43:00Z">
+        <w:r>
+          <w:rPr>
+            <w:color w:val="000000" w:themeColor="text1"/>
+          </w:rPr>
+          <w:t>D</w:t>
+        </w:r>
+      </w:ins>
+      <w:del w:id="14" w:author="Zac" w:date="2018-10-10T19:43:00Z">
+        <w:r>
+          <w:rPr>
+            <w:color w:val="000000" w:themeColor="text1"/>
+          </w:rPr>
+          <w:delText>d</w:delText>
+        </w:r>
+      </w:del>
+      <w:r>
+        <w:rPr>
+          <w:color w:val="000000" w:themeColor="text1"/>
+        </w:rPr>
+        <w:t>ocs</w:t>
+      </w:r>
+      <w:r>
+        <w:rPr>
+          <w:color w:val="000000" w:themeColor="text1"/>
+        </w:rPr>
+        <w:t xml:space="preserve"> </w:t>
+      </w:r>
+      <w:del w:id="15" w:author="Zac" w:date="2018-10-10T19:50:00Z">
+        <w:r>
+          <w:rPr>
+            <w:color w:val="000000" w:themeColor="text1"/>
+          </w:rPr>
+          <w:delText>p</w:delText>
+        </w:r>
+        <w:r>
+          <w:rPr>
+            <w:color w:val="000000" w:themeColor="text1"/>
+          </w:rPr>
+          <w:delText>latform</w:delText>
+        </w:r>
+        <w:r>
+          <w:rPr>
+            <w:color w:val="000000" w:themeColor="text1"/>
+          </w:rPr>
+          <w:delText>s</w:delText>
+        </w:r>
+        <w:r>
+          <w:rPr>
+            <w:color w:val="000000" w:themeColor="text1"/>
+          </w:rPr>
+          <w:delText xml:space="preserve"> or </w:delText>
+        </w:r>
+      </w:del>
+      <w:ins w:id="16" w:author="Zac" w:date="2018-10-10T19:50:00Z">
+        <w:r>
+          <w:rPr>
+            <w:color w:val="000000" w:themeColor="text1"/>
+          </w:rPr>
+          <w:t xml:space="preserve"> and </w:t>
+        </w:r>
+      </w:ins>
+      <w:r>
+        <w:rPr>
+          <w:color w:val="000000" w:themeColor="text1"/>
+        </w:rPr>
+        <w:t>via email.</w:t>
+      </w:r>
+      <w:r>
+        <w:rPr>
+          <w:color w:val="000000" w:themeColor="text1"/>
+        </w:rPr>
+        <w:t xml:space="preserve"> </w:t>
+      </w:r>
+      <w:r>
+        <w:rPr>
+          <w:color w:val="000000" w:themeColor="text1"/>
+        </w:rPr>
+        <w:t>Members would discuss availability, proficiencies and weaknesses in terms of coding, report writing and software experience</w:t>
+      </w:r>
+      <w:r>
+        <w:rPr>
+          <w:color w:val="000000" w:themeColor="text1"/>
+        </w:rPr>
+        <w:t xml:space="preserve"> which would provide vital information when organising teamwork</w:t>
+      </w:r>
+      <w:r>
+        <w:rPr>
+          <w:color w:val="000000" w:themeColor="text1"/>
+        </w:rPr>
+        <w:t>.</w:t>
+      </w:r>
+    </w:p>
+    <w:p>
+      <w:pPr>
+        <w:spacing w:after="0"/>
+        <w:rPr>
+          <w:color w:val="000000" w:themeColor="text1"/>
+        </w:rPr>
+      </w:pPr>
+      <w:r>
+        <w:rPr>
+          <w:color w:val="000000" w:themeColor="text1"/>
+        </w:rPr>
+        <w:t>T</w:t>
+      </w:r>
+      <w:r>
+        <w:rPr>
+          <w:color w:val="000000" w:themeColor="text1"/>
+        </w:rPr>
+        <w:t xml:space="preserve">he team leader Mr Hertweck </w:t>
+      </w:r>
+      <w:r>
+        <w:rPr>
+          <w:color w:val="000000" w:themeColor="text1"/>
+        </w:rPr>
+        <w:t xml:space="preserve">was an essential figure in ensuring team work was consistently applied throughout the whole project cycle. </w:t>
+      </w:r>
+      <w:r>
+        <w:rPr>
+          <w:color w:val="000000" w:themeColor="text1"/>
+        </w:rPr>
+        <w:t>He would assign two members to a task i</w:t>
+      </w:r>
+      <w:ins w:id="17" w:author="Zac" w:date="2018-10-10T19:50:00Z">
+        <w:r>
+          <w:rPr>
+            <w:color w:val="000000" w:themeColor="text1"/>
+          </w:rPr>
+          <w:t>f</w:t>
+        </w:r>
+      </w:ins>
+      <w:del w:id="18" w:author="Zac" w:date="2018-10-10T19:50:00Z">
+        <w:r>
+          <w:rPr>
+            <w:color w:val="000000" w:themeColor="text1"/>
+          </w:rPr>
+          <w:delText>s</w:delText>
+        </w:r>
+      </w:del>
+      <w:r>
+        <w:rPr>
+          <w:color w:val="000000" w:themeColor="text1"/>
+        </w:rPr>
+        <w:t xml:space="preserve"> there were time constraints or felt a task required skills from two different member</w:t>
+      </w:r>
+      <w:ins w:id="19" w:author="Zac" w:date="2018-10-10T19:50:00Z">
+        <w:r>
+          <w:rPr>
+            <w:color w:val="000000" w:themeColor="text1"/>
+          </w:rPr>
+          <w:t>s</w:t>
+        </w:r>
+      </w:ins>
+      <w:r>
+        <w:rPr>
+          <w:color w:val="000000" w:themeColor="text1"/>
+        </w:rPr>
+        <w:t xml:space="preserve"> that exhibited them.</w:t>
+      </w:r>
+    </w:p>
+    <w:p>
+      <w:pPr>
+        <w:spacing w:after="0"/>
+        <w:rPr>
+          <w:color w:val="000000" w:themeColor="text1"/>
+        </w:rPr>
+      </w:pPr>
+    </w:p>
+    <w:p>
+      <w:pPr>
+        <w:spacing w:after="0"/>
+        <w:rPr>
+          <w:ins w:id="20" w:author="Zac" w:date="2018-10-10T19:54:00Z"/>
+          <w:color w:val="000000" w:themeColor="text1"/>
+        </w:rPr>
+      </w:pPr>
+      <w:del w:id="21" w:author="Zac" w:date="2018-10-10T19:52:00Z">
+        <w:r>
+          <w:rPr>
+            <w:color w:val="000000" w:themeColor="text1"/>
+          </w:rPr>
+          <w:delText xml:space="preserve">Another method used to organise teamwork was between two or more members of the team. </w:delText>
+        </w:r>
+      </w:del>
+      <w:r>
+        <w:rPr>
+          <w:color w:val="000000" w:themeColor="text1"/>
+        </w:rPr>
+        <w:t xml:space="preserve">If a member needed help with a task they would use </w:t>
+      </w:r>
+      <w:ins w:id="22" w:author="Zac" w:date="2018-10-10T19:51:00Z">
+        <w:r>
+          <w:rPr>
+            <w:color w:val="000000" w:themeColor="text1"/>
+          </w:rPr>
+          <w:t>M</w:t>
+        </w:r>
+      </w:ins>
+      <w:del w:id="23" w:author="Zac" w:date="2018-10-10T19:51:00Z">
+        <w:r>
+          <w:rPr>
+            <w:color w:val="000000" w:themeColor="text1"/>
+          </w:rPr>
+          <w:delText>m</w:delText>
+        </w:r>
+      </w:del>
+      <w:r>
+        <w:rPr>
+          <w:color w:val="000000" w:themeColor="text1"/>
+        </w:rPr>
+        <w:t>essenger to ask a member with the required skill</w:t>
+      </w:r>
+      <w:ins w:id="24" w:author="Zac" w:date="2018-10-10T19:51:00Z">
+        <w:r>
+          <w:rPr>
+            <w:color w:val="000000" w:themeColor="text1"/>
+          </w:rPr>
+          <w:t>s</w:t>
+        </w:r>
+      </w:ins>
+      <w:r>
+        <w:rPr>
+          <w:color w:val="000000" w:themeColor="text1"/>
+        </w:rPr>
+        <w:t xml:space="preserve"> to </w:t>
+      </w:r>
+      <w:del w:id="25" w:author="Zac" w:date="2018-10-10T19:51:00Z">
+        <w:r>
+          <w:rPr>
+            <w:color w:val="000000" w:themeColor="text1"/>
+          </w:rPr>
+          <w:delText>provide assistance</w:delText>
+        </w:r>
+      </w:del>
+      <w:ins w:id="26" w:author="Zac" w:date="2018-10-10T19:51:00Z">
+        <w:r>
+          <w:rPr>
+            <w:color w:val="000000" w:themeColor="text1"/>
+          </w:rPr>
+          <w:t>help</w:t>
+        </w:r>
+      </w:ins>
+      <w:r>
+        <w:rPr>
+          <w:color w:val="000000" w:themeColor="text1"/>
+        </w:rPr>
+        <w:t xml:space="preserve">. This assistance could have been verbal, providing previous study material or collaborating via GitHub. </w:t>
+      </w:r>
+    </w:p>
+    <w:p>
+      <w:pPr>
+        <w:spacing w:after="0"/>
+        <w:rPr>
+          <w:ins w:id="27" w:author="Zac" w:date="2018-10-10T19:54:00Z"/>
+          <w:color w:val="000000" w:themeColor="text1"/>
+        </w:rPr>
+      </w:pPr>
+    </w:p>
+    <w:p>
+      <w:pPr>
+        <w:spacing w:after="0"/>
+        <w:rPr>
+          <w:color w:val="000000" w:themeColor="text1"/>
+        </w:rPr>
+      </w:pPr>
+      <w:ins w:id="28" w:author="Zac" w:date="2018-10-10T19:54:00Z">
+        <w:r>
+          <w:rPr>
+            <w:color w:val="000000" w:themeColor="text1"/>
+          </w:rPr>
+          <w:t>A negative to thi</w:t>
+        </w:r>
+      </w:ins>
+      <w:ins w:id="29" w:author="Zac" w:date="2018-10-10T19:55:00Z">
+        <w:r>
+          <w:rPr>
+            <w:color w:val="000000" w:themeColor="text1"/>
+          </w:rPr>
+          <w:t>s was when the Messenger chat became cluttered or a member was busy for the day</w:t>
+        </w:r>
+      </w:ins>
+      <w:ins w:id="30" w:author="Zac" w:date="2018-10-10T19:56:00Z">
+        <w:r>
+          <w:rPr>
+            <w:color w:val="000000" w:themeColor="text1"/>
+          </w:rPr>
+          <w:t xml:space="preserve">. The member would </w:t>
+        </w:r>
+      </w:ins>
+      <w:ins w:id="31" w:author="Zac" w:date="2018-10-10T19:55:00Z">
+        <w:r>
+          <w:rPr>
+            <w:color w:val="000000" w:themeColor="text1"/>
+          </w:rPr>
+          <w:t xml:space="preserve">check the group chat only to find a lot of missed messages that could have been collated into one or two succinct </w:t>
+        </w:r>
+      </w:ins>
+      <w:ins w:id="32" w:author="Zac" w:date="2018-10-10T19:56:00Z">
+        <w:r>
+          <w:rPr>
+            <w:color w:val="000000" w:themeColor="text1"/>
+          </w:rPr>
+          <w:t>messages.</w:t>
+        </w:r>
+      </w:ins>
+      <w:r>
+        <w:rPr>
+          <w:color w:val="000000" w:themeColor="text1"/>
+        </w:rPr>
+        <w:t xml:space="preserve"> </w:t>
+      </w:r>
+      <w:ins w:id="33" w:author="Zac" w:date="2018-10-10T19:56:00Z">
+        <w:r>
+          <w:rPr>
+            <w:color w:val="000000" w:themeColor="text1"/>
+          </w:rPr>
+          <w:t>Going forward, the group could be cognisant of this problem and have stricter rul</w:t>
+        </w:r>
+      </w:ins>
+      <w:ins w:id="34" w:author="Zac" w:date="2018-10-10T19:57:00Z">
+        <w:r>
+          <w:rPr>
+            <w:color w:val="000000" w:themeColor="text1"/>
+          </w:rPr>
+          <w:t>es in place.</w:t>
+        </w:r>
+      </w:ins>
     </w:p>
     <w:p>
       <w:pPr>
@@ -3617,732 +4008,1491 @@
           <w:color w:val="FF0000"/>
         </w:rPr>
       </w:pPr>
-      <w:r>
-        <w:rPr>
+    </w:p>
+    <w:p>
+      <w:pPr>
+        <w:pStyle w:val="Heading2"/>
+      </w:pPr>
+      <w:bookmarkStart w:id="35" w:name="_Toc526349032"/>
+      <w:r>
+        <w:t>TEAM STRUCTURE AND ROLES</w:t>
+      </w:r>
+      <w:bookmarkEnd w:id="35"/>
+    </w:p>
+    <w:p>
+      <w:pPr>
+        <w:rPr>
+          <w:del w:id="36" w:author="Zac" w:date="2018-10-10T19:57:00Z"/>
+        </w:rPr>
+      </w:pPr>
+      <w:del w:id="37" w:author="Zac" w:date="2018-10-10T19:57:00Z">
+        <w:r>
+          <w:delText>Notes:</w:delText>
+        </w:r>
+      </w:del>
+    </w:p>
+    <w:p>
+      <w:pPr>
+        <w:rPr>
+          <w:del w:id="38" w:author="Zac" w:date="2018-10-10T19:57:00Z"/>
+        </w:rPr>
+      </w:pPr>
+      <w:del w:id="39" w:author="Zac" w:date="2018-10-10T19:57:00Z">
+        <w:r>
+          <w:delText>•</w:delText>
+        </w:r>
+        <w:r>
+          <w:tab/>
+          <w:delText>What team structure did your team assume?</w:delText>
+        </w:r>
+      </w:del>
+    </w:p>
+    <w:p>
+      <w:pPr>
+        <w:rPr>
+          <w:del w:id="40" w:author="Zac" w:date="2018-10-10T20:11:00Z"/>
+          <w:color w:val="000000" w:themeColor="text1"/>
+        </w:rPr>
+      </w:pPr>
+      <w:ins w:id="41" w:author="Zac" w:date="2018-10-10T20:08:00Z">
+        <w:r>
+          <w:rPr>
+            <w:color w:val="000000" w:themeColor="text1"/>
+          </w:rPr>
+          <w:t xml:space="preserve">Mark IV Tech </w:t>
+        </w:r>
+        <w:r>
+          <w:rPr>
+            <w:color w:val="000000" w:themeColor="text1"/>
+          </w:rPr>
+          <w:t xml:space="preserve">is made up for 4 team members forming a virtual team. </w:t>
+        </w:r>
+      </w:ins>
+      <w:r>
+        <w:rPr>
+          <w:color w:val="000000" w:themeColor="text1"/>
+        </w:rPr>
+        <w:t>There was a team leader, a front-end department and a back-end department</w:t>
+      </w:r>
+      <w:ins w:id="42" w:author="Zac" w:date="2018-10-10T19:57:00Z">
+        <w:r>
+          <w:rPr>
+            <w:color w:val="000000" w:themeColor="text1"/>
+          </w:rPr>
+          <w:t xml:space="preserve"> for development.</w:t>
+        </w:r>
+      </w:ins>
+      <w:del w:id="43" w:author="Zac" w:date="2018-10-10T19:57:00Z">
+        <w:r>
+          <w:rPr>
+            <w:color w:val="000000" w:themeColor="text1"/>
+          </w:rPr>
+          <w:delText xml:space="preserve">. </w:delText>
+        </w:r>
+      </w:del>
+      <w:ins w:id="44" w:author="Zac" w:date="2018-10-10T20:11:00Z">
+        <w:r>
+          <w:rPr>
+            <w:color w:val="000000" w:themeColor="text1"/>
+          </w:rPr>
+          <w:t xml:space="preserve"> </w:t>
+        </w:r>
+      </w:ins>
+    </w:p>
+    <w:p>
+      <w:pPr>
+        <w:rPr>
+          <w:del w:id="45" w:author="Zac" w:date="2018-10-10T20:09:00Z"/>
           <w:color w:val="FF0000"/>
         </w:rPr>
-        <w:t>All forms of team work were organised using the Messenger</w:t>
-      </w:r>
-      <w:r>
-        <w:rPr>
+      </w:pPr>
+    </w:p>
+    <w:p>
+      <w:pPr>
+        <w:rPr>
+          <w:del w:id="46" w:author="Zac" w:date="2018-10-10T20:09:00Z"/>
+        </w:rPr>
+      </w:pPr>
+      <w:del w:id="47" w:author="Zac" w:date="2018-10-10T20:09:00Z">
+        <w:r>
+          <w:delText>•</w:delText>
+        </w:r>
+        <w:r>
+          <w:tab/>
+          <w:delText>What roles did different team members play within the team?</w:delText>
+        </w:r>
+      </w:del>
+    </w:p>
+    <w:p>
+      <w:pPr>
+        <w:spacing w:after="0"/>
+        <w:rPr>
+          <w:del w:id="48" w:author="Zac" w:date="2018-10-10T20:10:00Z"/>
+          <w:color w:val="000000" w:themeColor="text1"/>
+        </w:rPr>
+      </w:pPr>
+      <w:r>
+        <w:rPr>
+          <w:color w:val="000000" w:themeColor="text1"/>
+        </w:rPr>
+        <w:t xml:space="preserve">The team leader ran the whole project ensuring all member </w:t>
+      </w:r>
+      <w:ins w:id="49" w:author="Zac" w:date="2018-10-10T20:09:00Z">
+        <w:r>
+          <w:rPr>
+            <w:color w:val="000000" w:themeColor="text1"/>
+          </w:rPr>
+          <w:t>k</w:t>
+        </w:r>
+      </w:ins>
+      <w:r>
+        <w:rPr>
+          <w:color w:val="000000" w:themeColor="text1"/>
+        </w:rPr>
+        <w:t xml:space="preserve">new each deadline, assigned tasks to </w:t>
+      </w:r>
+      <w:del w:id="50" w:author="Zac" w:date="2018-10-10T20:09:00Z">
+        <w:r>
+          <w:rPr>
+            <w:color w:val="000000" w:themeColor="text1"/>
+          </w:rPr>
+          <w:delText>each member or members and</w:delText>
+        </w:r>
+      </w:del>
+      <w:ins w:id="51" w:author="Zac" w:date="2018-10-10T20:09:00Z">
+        <w:r>
+          <w:rPr>
+            <w:color w:val="000000" w:themeColor="text1"/>
+          </w:rPr>
+          <w:t>members and</w:t>
+        </w:r>
+      </w:ins>
+      <w:r>
+        <w:rPr>
+          <w:color w:val="000000" w:themeColor="text1"/>
+        </w:rPr>
+        <w:t xml:space="preserve"> kept th</w:t>
+      </w:r>
+      <w:r>
+        <w:rPr>
+          <w:color w:val="000000" w:themeColor="text1"/>
+        </w:rPr>
+        <w:t>e team focussed and moral</w:t>
+      </w:r>
+      <w:ins w:id="52" w:author="Zac" w:date="2018-10-10T20:09:00Z">
+        <w:r>
+          <w:rPr>
+            <w:color w:val="000000" w:themeColor="text1"/>
+          </w:rPr>
+          <w:t>e</w:t>
+        </w:r>
+      </w:ins>
+      <w:r>
+        <w:rPr>
+          <w:color w:val="000000" w:themeColor="text1"/>
+        </w:rPr>
+        <w:t xml:space="preserve"> high. </w:t>
+      </w:r>
+    </w:p>
+    <w:p>
+      <w:pPr>
+        <w:spacing w:after="0"/>
+        <w:ind w:left="0"/>
+        <w:rPr>
+          <w:ins w:id="53" w:author="Zac" w:date="2018-10-10T20:11:00Z"/>
+          <w:color w:val="000000" w:themeColor="text1"/>
+        </w:rPr>
+      </w:pPr>
+    </w:p>
+    <w:p>
+      <w:pPr>
+        <w:spacing w:after="0"/>
+        <w:rPr>
+          <w:ins w:id="54" w:author="Zac" w:date="2018-10-10T20:11:00Z"/>
+          <w:color w:val="000000" w:themeColor="text1"/>
+        </w:rPr>
+      </w:pPr>
+    </w:p>
+    <w:p>
+      <w:pPr>
+        <w:spacing w:after="0"/>
+        <w:rPr>
+          <w:del w:id="55" w:author="Zac" w:date="2018-10-10T20:10:00Z"/>
+          <w:color w:val="000000" w:themeColor="text1"/>
+        </w:rPr>
+      </w:pPr>
+    </w:p>
+    <w:p>
+      <w:pPr>
+        <w:spacing w:after="0"/>
+        <w:ind w:left="0"/>
+        <w:rPr>
+          <w:del w:id="56" w:author="Zac" w:date="2018-10-10T20:10:00Z"/>
+          <w:color w:val="000000" w:themeColor="text1"/>
+        </w:rPr>
+        <w:pPrChange w:id="57" w:author="Zac" w:date="2018-10-10T20:10:00Z">
+          <w:pPr>
+            <w:spacing w:after="0"/>
+          </w:pPr>
+        </w:pPrChange>
+      </w:pPr>
+      <w:r>
+        <w:rPr>
+          <w:color w:val="000000" w:themeColor="text1"/>
+        </w:rPr>
+        <w:t xml:space="preserve">The </w:t>
+      </w:r>
+      <w:ins w:id="58" w:author="Zac" w:date="2018-10-10T20:10:00Z">
+        <w:r>
+          <w:rPr>
+            <w:color w:val="000000" w:themeColor="text1"/>
+          </w:rPr>
+          <w:t>front</w:t>
+        </w:r>
+      </w:ins>
+      <w:del w:id="59" w:author="Zac" w:date="2018-10-10T20:10:00Z">
+        <w:r>
+          <w:rPr>
+            <w:color w:val="000000" w:themeColor="text1"/>
+          </w:rPr>
+          <w:delText>back</w:delText>
+        </w:r>
+      </w:del>
+      <w:r>
+        <w:rPr>
+          <w:color w:val="000000" w:themeColor="text1"/>
+        </w:rPr>
+        <w:t xml:space="preserve">-end department was responsible for </w:t>
+      </w:r>
+      <w:r>
+        <w:rPr>
+          <w:color w:val="000000" w:themeColor="text1"/>
+        </w:rPr>
+        <w:t xml:space="preserve">developing a </w:t>
+      </w:r>
+      <w:r>
+        <w:rPr>
+          <w:color w:val="000000" w:themeColor="text1"/>
+        </w:rPr>
+        <w:t>user interface</w:t>
+      </w:r>
+      <w:r>
+        <w:rPr>
+          <w:color w:val="000000" w:themeColor="text1"/>
+        </w:rPr>
+        <w:t xml:space="preserve"> and the flow of the web application.</w:t>
+      </w:r>
+      <w:r>
+        <w:rPr>
+          <w:color w:val="000000" w:themeColor="text1"/>
+        </w:rPr>
+        <w:t xml:space="preserve"> </w:t>
+      </w:r>
+    </w:p>
+    <w:p>
+      <w:pPr>
+        <w:spacing w:after="0"/>
+        <w:rPr>
+          <w:del w:id="60" w:author="Zac" w:date="2018-10-10T20:10:00Z"/>
+          <w:color w:val="000000" w:themeColor="text1"/>
+        </w:rPr>
+      </w:pPr>
+    </w:p>
+    <w:p>
+      <w:pPr>
+        <w:spacing w:after="0"/>
+        <w:ind w:left="0"/>
+        <w:rPr>
+          <w:ins w:id="61" w:author="Zac" w:date="2018-10-10T20:13:00Z"/>
+          <w:color w:val="000000" w:themeColor="text1"/>
+        </w:rPr>
+      </w:pPr>
+      <w:r>
+        <w:rPr>
+          <w:color w:val="000000" w:themeColor="text1"/>
+        </w:rPr>
+        <w:t xml:space="preserve">The </w:t>
+      </w:r>
+      <w:ins w:id="62" w:author="Zac" w:date="2018-10-10T20:10:00Z">
+        <w:r>
+          <w:rPr>
+            <w:color w:val="000000" w:themeColor="text1"/>
+          </w:rPr>
+          <w:t>back</w:t>
+        </w:r>
+      </w:ins>
+      <w:del w:id="63" w:author="Zac" w:date="2018-10-10T20:10:00Z">
+        <w:r>
+          <w:rPr>
+            <w:color w:val="000000" w:themeColor="text1"/>
+          </w:rPr>
+          <w:delText>front</w:delText>
+        </w:r>
+      </w:del>
+      <w:r>
+        <w:rPr>
+          <w:color w:val="000000" w:themeColor="text1"/>
+        </w:rPr>
+        <w:t>-end department was responsible for ensuring the application talks to the database, saves, retrieves and uses data according to user specifications.</w:t>
+      </w:r>
+      <w:ins w:id="64" w:author="Zac" w:date="2018-10-10T20:11:00Z">
+        <w:r>
+          <w:rPr>
+            <w:color w:val="000000" w:themeColor="text1"/>
+          </w:rPr>
+          <w:t xml:space="preserve"> For report writing all members were assigned different parts. Then by utilising track changes, another member could check their work and offer suggestions.</w:t>
+        </w:r>
+      </w:ins>
+      <w:ins w:id="65" w:author="Zac" w:date="2018-10-10T20:12:00Z">
+        <w:r>
+          <w:rPr>
+            <w:color w:val="000000" w:themeColor="text1"/>
+          </w:rPr>
+          <w:t xml:space="preserve"> </w:t>
+        </w:r>
+      </w:ins>
+    </w:p>
+    <w:p>
+      <w:pPr>
+        <w:spacing w:after="0"/>
+        <w:ind w:left="0"/>
+        <w:rPr>
+          <w:ins w:id="66" w:author="Zac" w:date="2018-10-10T20:13:00Z"/>
+          <w:color w:val="000000" w:themeColor="text1"/>
+        </w:rPr>
+      </w:pPr>
+    </w:p>
+    <w:p>
+      <w:pPr>
+        <w:spacing w:after="0"/>
+        <w:ind w:left="0"/>
+        <w:rPr>
+          <w:color w:val="000000" w:themeColor="text1"/>
+        </w:rPr>
+        <w:pPrChange w:id="67" w:author="Zac" w:date="2018-10-10T20:10:00Z">
+          <w:pPr>
+            <w:spacing w:after="0"/>
+          </w:pPr>
+        </w:pPrChange>
+      </w:pPr>
+      <w:ins w:id="68" w:author="Zac" w:date="2018-10-10T20:13:00Z">
+        <w:r>
+          <w:rPr>
+            <w:color w:val="000000" w:themeColor="text1"/>
+          </w:rPr>
+          <w:t xml:space="preserve">This method worked well as early in the process members were selected for either front or back end development based on their strengths in coding. </w:t>
+        </w:r>
+      </w:ins>
+      <w:ins w:id="69" w:author="Zac" w:date="2018-10-10T20:14:00Z">
+        <w:r>
+          <w:rPr>
+            <w:color w:val="000000" w:themeColor="text1"/>
+          </w:rPr>
+          <w:t>However due to the project requiring more back-end development the workload was not equal during deve</w:t>
+        </w:r>
+      </w:ins>
+      <w:ins w:id="70" w:author="Zac" w:date="2018-10-10T20:15:00Z">
+        <w:r>
+          <w:rPr>
+            <w:color w:val="000000" w:themeColor="text1"/>
+          </w:rPr>
+          <w:t>lopment. This was mitigated by the team leader assigning the front-end members more ancillary tasks and report writing.</w:t>
+        </w:r>
+      </w:ins>
+    </w:p>
+    <w:p>
+      <w:pPr>
+        <w:spacing w:after="0"/>
+        <w:rPr>
+          <w:del w:id="71" w:author="Zac" w:date="2018-10-10T20:12:00Z"/>
+          <w:color w:val="000000" w:themeColor="text1"/>
+        </w:rPr>
+      </w:pPr>
+    </w:p>
+    <w:p>
+      <w:pPr>
+        <w:spacing w:after="0"/>
+        <w:ind w:left="0"/>
+        <w:rPr>
+          <w:del w:id="72" w:author="Zac" w:date="2018-10-10T20:12:00Z"/>
+          <w:color w:val="000000" w:themeColor="text1"/>
+        </w:rPr>
+        <w:pPrChange w:id="73" w:author="Zac" w:date="2018-10-10T20:12:00Z">
+          <w:pPr>
+            <w:spacing w:after="0"/>
+          </w:pPr>
+        </w:pPrChange>
+      </w:pPr>
+      <w:del w:id="74" w:author="Zac" w:date="2018-10-10T20:12:00Z">
+        <w:r>
+          <w:rPr>
+            <w:color w:val="000000" w:themeColor="text1"/>
+          </w:rPr>
+          <w:delText>All departments were involved in the report writing process.</w:delText>
+        </w:r>
+      </w:del>
+    </w:p>
+    <w:p>
+      <w:pPr>
+        <w:spacing w:after="0"/>
+        <w:ind w:left="0"/>
+        <w:rPr>
+          <w:del w:id="75" w:author="Zac" w:date="2018-10-10T20:12:00Z"/>
           <w:color w:val="FF0000"/>
         </w:rPr>
-        <w:t>, Google docs</w:t>
-      </w:r>
-      <w:r>
-        <w:rPr>
+        <w:pPrChange w:id="76" w:author="Zac" w:date="2018-10-10T20:12:00Z">
+          <w:pPr>
+            <w:spacing w:after="0"/>
+          </w:pPr>
+        </w:pPrChange>
+      </w:pPr>
+    </w:p>
+    <w:p>
+      <w:pPr>
+        <w:ind w:left="0"/>
+        <w:rPr>
+          <w:del w:id="77" w:author="Zac" w:date="2018-10-10T20:12:00Z"/>
+        </w:rPr>
+        <w:pPrChange w:id="78" w:author="Zac" w:date="2018-10-10T20:12:00Z">
+          <w:pPr/>
+        </w:pPrChange>
+      </w:pPr>
+      <w:del w:id="79" w:author="Zac" w:date="2018-10-10T20:12:00Z">
+        <w:r>
+          <w:delText>•</w:delText>
+        </w:r>
+        <w:r>
+          <w:tab/>
+          <w:delText>Consider both technical and non-technical roles</w:delText>
+        </w:r>
+      </w:del>
+    </w:p>
+    <w:p>
+      <w:pPr>
+        <w:ind w:left="0"/>
+        <w:pPrChange w:id="80" w:author="Zac" w:date="2018-10-10T20:12:00Z">
+          <w:pPr/>
+        </w:pPrChange>
+      </w:pPr>
+    </w:p>
+    <w:p>
+      <w:pPr>
+        <w:pStyle w:val="Heading2"/>
+      </w:pPr>
+      <w:bookmarkStart w:id="81" w:name="_Toc526349033"/>
+      <w:r>
+        <w:t>COMMUNICATION AND MEETINGS</w:t>
+      </w:r>
+      <w:bookmarkEnd w:id="81"/>
+    </w:p>
+    <w:p>
+      <w:pPr>
+        <w:spacing w:after="0"/>
+        <w:rPr>
+          <w:del w:id="82" w:author="Zac" w:date="2018-10-10T20:16:00Z"/>
+        </w:rPr>
+      </w:pPr>
+      <w:del w:id="83" w:author="Zac" w:date="2018-10-10T20:16:00Z">
+        <w:r>
+          <w:delText>Notes:</w:delText>
+        </w:r>
+      </w:del>
+    </w:p>
+    <w:p>
+      <w:pPr>
+        <w:ind w:left="0"/>
+        <w:rPr>
+          <w:ins w:id="84" w:author="Zac" w:date="2018-10-10T20:16:00Z"/>
+        </w:rPr>
+        <w:pPrChange w:id="85" w:author="Zac" w:date="2018-10-10T20:16:00Z">
+          <w:pPr/>
+        </w:pPrChange>
+      </w:pPr>
+    </w:p>
+    <w:p>
+      <w:pPr>
+        <w:rPr>
+          <w:del w:id="86" w:author="Zac" w:date="2018-10-10T20:16:00Z"/>
+        </w:rPr>
+      </w:pPr>
+      <w:del w:id="87" w:author="Zac" w:date="2018-10-10T20:16:00Z">
+        <w:r>
+          <w:delText>•</w:delText>
+        </w:r>
+        <w:r>
+          <w:tab/>
+          <w:delText>How well did all the team members communicate with each other?</w:delText>
+        </w:r>
+      </w:del>
+    </w:p>
+    <w:p>
+      <w:pPr>
+        <w:spacing w:after="0"/>
+        <w:rPr>
+          <w:del w:id="88" w:author="Zac" w:date="2018-10-10T20:17:00Z"/>
+          <w:color w:val="000000" w:themeColor="text1"/>
+        </w:rPr>
+      </w:pPr>
+      <w:r>
+        <w:rPr>
+          <w:color w:val="000000" w:themeColor="text1"/>
+        </w:rPr>
+        <w:t>Communication throughout the whole project was exceptional because of the democratic management style adopted. All members were encouraged to communicate and use multiple platforms to achieve this.</w:t>
+      </w:r>
+      <w:ins w:id="89" w:author="Zac" w:date="2018-10-10T20:17:00Z">
+        <w:r>
+          <w:t xml:space="preserve"> However, </w:t>
+        </w:r>
+      </w:ins>
+    </w:p>
+    <w:p>
+      <w:pPr>
+        <w:spacing w:after="0"/>
+        <w:rPr>
+          <w:del w:id="90" w:author="Zac" w:date="2018-10-10T20:17:00Z"/>
           <w:color w:val="FF0000"/>
         </w:rPr>
+      </w:pPr>
+    </w:p>
+    <w:p>
+      <w:pPr>
+        <w:ind w:left="0"/>
+        <w:rPr>
+          <w:del w:id="91" w:author="Zac" w:date="2018-10-10T20:16:00Z"/>
+        </w:rPr>
+        <w:pPrChange w:id="92" w:author="Zac" w:date="2018-10-10T20:17:00Z">
+          <w:pPr/>
+        </w:pPrChange>
+      </w:pPr>
+      <w:del w:id="93" w:author="Zac" w:date="2018-10-10T20:16:00Z">
+        <w:r>
+          <w:delText>•</w:delText>
+        </w:r>
+        <w:r>
+          <w:tab/>
+          <w:delText>What communication problems did you encounter?</w:delText>
+        </w:r>
+      </w:del>
+    </w:p>
+    <w:p>
+      <w:pPr>
+        <w:spacing w:after="0"/>
+        <w:rPr>
+          <w:color w:val="000000" w:themeColor="text1"/>
+        </w:rPr>
+      </w:pPr>
+      <w:del w:id="94" w:author="Zac" w:date="2018-10-10T20:17:00Z">
+        <w:r>
+          <w:rPr>
+            <w:color w:val="000000" w:themeColor="text1"/>
+          </w:rPr>
+          <w:delText>I</w:delText>
+        </w:r>
+      </w:del>
+      <w:ins w:id="95" w:author="Zac" w:date="2018-10-10T20:17:00Z">
+        <w:r>
+          <w:rPr>
+            <w:color w:val="000000" w:themeColor="text1"/>
+          </w:rPr>
+          <w:t>i</w:t>
+        </w:r>
+      </w:ins>
+      <w:r>
+        <w:rPr>
+          <w:color w:val="000000" w:themeColor="text1"/>
+        </w:rPr>
+        <w:t xml:space="preserve">n some </w:t>
+      </w:r>
+      <w:r>
+        <w:rPr>
+          <w:color w:val="000000" w:themeColor="text1"/>
+        </w:rPr>
+        <w:t>instances,</w:t>
+      </w:r>
+      <w:r>
+        <w:rPr>
+          <w:color w:val="000000" w:themeColor="text1"/>
+        </w:rPr>
+        <w:t xml:space="preserve"> due to the complexity of the issue or task the platforms used were not adequate. </w:t>
+      </w:r>
+      <w:r>
+        <w:rPr>
+          <w:color w:val="000000" w:themeColor="text1"/>
+        </w:rPr>
+        <w:t>The l</w:t>
+      </w:r>
+      <w:r>
+        <w:rPr>
+          <w:color w:val="000000" w:themeColor="text1"/>
+        </w:rPr>
+        <w:t xml:space="preserve">ength of time to discuss </w:t>
+      </w:r>
+      <w:r>
+        <w:rPr>
+          <w:color w:val="000000" w:themeColor="text1"/>
+        </w:rPr>
+        <w:t xml:space="preserve">an </w:t>
+      </w:r>
+      <w:r>
+        <w:rPr>
+          <w:color w:val="000000" w:themeColor="text1"/>
+        </w:rPr>
+        <w:t>issue or explain</w:t>
+      </w:r>
+      <w:ins w:id="96" w:author="Zac" w:date="2018-10-10T20:17:00Z">
+        <w:r>
+          <w:rPr>
+            <w:color w:val="000000" w:themeColor="text1"/>
+          </w:rPr>
+          <w:t xml:space="preserve"> a</w:t>
+        </w:r>
+      </w:ins>
+      <w:r>
+        <w:rPr>
+          <w:color w:val="000000" w:themeColor="text1"/>
+        </w:rPr>
+        <w:t xml:space="preserve"> view</w:t>
+      </w:r>
+      <w:r>
+        <w:rPr>
+          <w:color w:val="000000" w:themeColor="text1"/>
+        </w:rPr>
+        <w:t xml:space="preserve"> took longer than it should have.</w:t>
+      </w:r>
+      <w:ins w:id="97" w:author="Zac" w:date="2018-10-10T20:18:00Z">
+        <w:r>
+          <w:rPr>
+            <w:color w:val="000000" w:themeColor="text1"/>
+          </w:rPr>
+          <w:t xml:space="preserve"> Finally, </w:t>
+        </w:r>
+      </w:ins>
+      <w:del w:id="98" w:author="Zac" w:date="2018-10-10T20:18:00Z">
+        <w:r>
+          <w:rPr>
+            <w:color w:val="000000" w:themeColor="text1"/>
+          </w:rPr>
+          <w:delText xml:space="preserve"> A</w:delText>
+        </w:r>
+      </w:del>
+      <w:ins w:id="99" w:author="Zac" w:date="2018-10-10T20:18:00Z">
+        <w:r>
+          <w:rPr>
+            <w:color w:val="000000" w:themeColor="text1"/>
+          </w:rPr>
+          <w:t>a</w:t>
+        </w:r>
+      </w:ins>
+      <w:r>
+        <w:rPr>
+          <w:color w:val="000000" w:themeColor="text1"/>
+        </w:rPr>
+        <w:t xml:space="preserve">vailability of each member </w:t>
+      </w:r>
+      <w:del w:id="100" w:author="Zac" w:date="2018-10-10T20:19:00Z">
+        <w:r>
+          <w:rPr>
+            <w:color w:val="000000" w:themeColor="text1"/>
+          </w:rPr>
+          <w:delText>at any given time provided communication problems</w:delText>
+        </w:r>
+      </w:del>
+      <w:ins w:id="101" w:author="Zac" w:date="2018-10-10T20:19:00Z">
+        <w:r>
+          <w:rPr>
+            <w:color w:val="000000" w:themeColor="text1"/>
+          </w:rPr>
+          <w:t>was mixed as members had to balance work-life and family along with development.</w:t>
+        </w:r>
+      </w:ins>
+      <w:del w:id="102" w:author="Zac" w:date="2018-10-10T20:17:00Z">
+        <w:r>
+          <w:rPr>
+            <w:color w:val="000000" w:themeColor="text1"/>
+          </w:rPr>
+          <w:delText>.</w:delText>
+        </w:r>
+        <w:r>
+          <w:rPr>
+            <w:color w:val="000000" w:themeColor="text1"/>
+          </w:rPr>
+          <w:delText xml:space="preserve"> </w:delText>
+        </w:r>
+      </w:del>
+    </w:p>
+    <w:p>
+      <w:pPr>
+        <w:spacing w:after="0"/>
+        <w:rPr>
+          <w:color w:val="FF0000"/>
+        </w:rPr>
+      </w:pPr>
+    </w:p>
+    <w:p>
+      <w:pPr>
+        <w:rPr>
+          <w:del w:id="103" w:author="Zac" w:date="2018-10-10T20:18:00Z"/>
+        </w:rPr>
+      </w:pPr>
+      <w:ins w:id="104" w:author="Zac" w:date="2018-10-10T20:19:00Z">
+        <w:r>
+          <w:t>For future collaboration</w:t>
+        </w:r>
+      </w:ins>
+      <w:ins w:id="105" w:author="Zac" w:date="2018-10-10T20:20:00Z">
+        <w:r>
+          <w:t xml:space="preserve">, </w:t>
+        </w:r>
+      </w:ins>
+      <w:del w:id="106" w:author="Zac" w:date="2018-10-10T20:18:00Z">
+        <w:r>
+          <w:delText>•</w:delText>
+        </w:r>
+        <w:r>
+          <w:tab/>
+          <w:delText>How could you overcome these communication problems in the future?</w:delText>
+        </w:r>
+      </w:del>
+    </w:p>
+    <w:p>
+      <w:pPr>
+        <w:spacing w:after="0"/>
+        <w:rPr>
+          <w:del w:id="107" w:author="Zac" w:date="2018-10-10T20:21:00Z"/>
+          <w:color w:val="000000" w:themeColor="text1"/>
+        </w:rPr>
+      </w:pPr>
+      <w:del w:id="108" w:author="Zac" w:date="2018-10-10T20:20:00Z">
+        <w:r>
+          <w:rPr>
+            <w:color w:val="000000" w:themeColor="text1"/>
+          </w:rPr>
+          <w:delText>P</w:delText>
+        </w:r>
+      </w:del>
+      <w:ins w:id="109" w:author="Zac" w:date="2018-10-10T20:20:00Z">
+        <w:r>
+          <w:rPr>
+            <w:color w:val="000000" w:themeColor="text1"/>
+          </w:rPr>
+          <w:t>p</w:t>
+        </w:r>
+      </w:ins>
+      <w:r>
+        <w:rPr>
+          <w:color w:val="000000" w:themeColor="text1"/>
+        </w:rPr>
+        <w:t>hone calls</w:t>
+      </w:r>
+      <w:ins w:id="110" w:author="Zac" w:date="2018-10-10T20:20:00Z">
+        <w:r>
+          <w:rPr>
+            <w:color w:val="000000" w:themeColor="text1"/>
+          </w:rPr>
+          <w:t xml:space="preserve"> or regular video conferencing</w:t>
+        </w:r>
+      </w:ins>
+      <w:r>
+        <w:rPr>
+          <w:color w:val="000000" w:themeColor="text1"/>
+        </w:rPr>
+        <w:t xml:space="preserve"> could have provided live discussion and would have been far easier to discuss complex issues and tasks.</w:t>
+      </w:r>
+      <w:ins w:id="111" w:author="Zac" w:date="2018-10-10T20:20:00Z">
+        <w:r>
+          <w:rPr>
+            <w:color w:val="000000" w:themeColor="text1"/>
+          </w:rPr>
+          <w:t xml:space="preserve"> As half of </w:t>
+        </w:r>
+      </w:ins>
+      <w:ins w:id="112" w:author="Zac" w:date="2018-10-10T20:21:00Z">
+        <w:r>
+          <w:rPr>
+            <w:color w:val="000000" w:themeColor="text1"/>
+          </w:rPr>
+          <w:t>the team were in a different state, face-to-face meetings were not possible.</w:t>
+        </w:r>
+      </w:ins>
+      <w:r>
+        <w:rPr>
+          <w:color w:val="000000" w:themeColor="text1"/>
+        </w:rPr>
+        <w:t xml:space="preserve"> In future </w:t>
+      </w:r>
+      <w:del w:id="113" w:author="Zac" w:date="2018-10-10T20:23:00Z">
+        <w:r>
+          <w:rPr>
+            <w:color w:val="000000" w:themeColor="text1"/>
+          </w:rPr>
+          <w:delText xml:space="preserve">it would be </w:delText>
+        </w:r>
+      </w:del>
+      <w:del w:id="114" w:author="Zac" w:date="2018-10-10T20:22:00Z">
+        <w:r>
+          <w:rPr>
+            <w:color w:val="000000" w:themeColor="text1"/>
+          </w:rPr>
+          <w:delText xml:space="preserve">far </w:delText>
+        </w:r>
+      </w:del>
+      <w:del w:id="115" w:author="Zac" w:date="2018-10-10T20:23:00Z">
+        <w:r>
+          <w:rPr>
+            <w:color w:val="000000" w:themeColor="text1"/>
+          </w:rPr>
+          <w:delText xml:space="preserve">easier </w:delText>
+        </w:r>
+      </w:del>
+      <w:ins w:id="116" w:author="Zac" w:date="2018-10-10T20:23:00Z">
+        <w:r>
+          <w:rPr>
+            <w:color w:val="000000" w:themeColor="text1"/>
+          </w:rPr>
+          <w:t xml:space="preserve">it would have been beneficial </w:t>
+        </w:r>
+      </w:ins>
+      <w:r>
+        <w:rPr>
+          <w:color w:val="000000" w:themeColor="text1"/>
+        </w:rPr>
+        <w:t>to be located within travelling distance</w:t>
+      </w:r>
+      <w:ins w:id="117" w:author="Zac" w:date="2018-10-10T20:21:00Z">
+        <w:r>
+          <w:rPr>
+            <w:color w:val="000000" w:themeColor="text1"/>
+          </w:rPr>
+          <w:t>.</w:t>
+        </w:r>
+      </w:ins>
+      <w:del w:id="118" w:author="Zac" w:date="2018-10-10T20:21:00Z">
+        <w:r>
+          <w:rPr>
+            <w:color w:val="000000" w:themeColor="text1"/>
+          </w:rPr>
+          <w:delText xml:space="preserve"> for weekly face-to-face meetings although this would not always be possible.</w:delText>
+        </w:r>
+      </w:del>
+    </w:p>
+    <w:p>
+      <w:pPr>
+        <w:spacing w:after="0"/>
+        <w:rPr>
+          <w:ins w:id="119" w:author="Zac" w:date="2018-10-10T20:21:00Z"/>
+          <w:color w:val="000000" w:themeColor="text1"/>
+        </w:rPr>
+      </w:pPr>
+    </w:p>
+    <w:p>
+      <w:pPr>
+        <w:spacing w:after="0"/>
+        <w:rPr>
+          <w:color w:val="FF0000"/>
+        </w:rPr>
+        <w:pPrChange w:id="120" w:author="Zac" w:date="2018-10-10T20:21:00Z">
+          <w:pPr>
+            <w:spacing w:after="0"/>
+          </w:pPr>
+        </w:pPrChange>
+      </w:pPr>
+      <w:r>
+        <w:rPr>
+          <w:color w:val="FF0000"/>
+        </w:rPr>
         <w:t xml:space="preserve"> </w:t>
       </w:r>
-      <w:r>
-        <w:rPr>
+    </w:p>
+    <w:p>
+      <w:pPr>
+        <w:rPr>
+          <w:del w:id="121" w:author="Zac" w:date="2018-10-10T20:22:00Z"/>
+        </w:rPr>
+      </w:pPr>
+      <w:del w:id="122" w:author="Zac" w:date="2018-10-10T20:22:00Z">
+        <w:r>
+          <w:delText>•</w:delText>
+        </w:r>
+        <w:r>
+          <w:tab/>
+          <w:delText>How were your team meetings run?</w:delText>
+        </w:r>
+      </w:del>
+    </w:p>
+    <w:p>
+      <w:pPr>
+        <w:rPr>
+          <w:del w:id="123" w:author="Zac" w:date="2018-10-10T20:22:00Z"/>
+          <w:color w:val="000000" w:themeColor="text1"/>
+        </w:rPr>
+      </w:pPr>
+      <w:r>
+        <w:rPr>
+          <w:color w:val="000000" w:themeColor="text1"/>
+        </w:rPr>
+        <w:t xml:space="preserve">All team meeting </w:t>
+      </w:r>
+      <w:r>
+        <w:rPr>
+          <w:color w:val="000000" w:themeColor="text1"/>
+        </w:rPr>
+        <w:t>was</w:t>
+      </w:r>
+      <w:r>
+        <w:rPr>
+          <w:color w:val="000000" w:themeColor="text1"/>
+        </w:rPr>
+        <w:t xml:space="preserve"> organised </w:t>
+      </w:r>
+      <w:r>
+        <w:rPr>
+          <w:color w:val="000000" w:themeColor="text1"/>
+        </w:rPr>
+        <w:t>3 to 4 day in advance and the video conference would be run on the zoom platform.</w:t>
+      </w:r>
+      <w:ins w:id="124" w:author="Zac" w:date="2018-10-10T20:22:00Z">
+        <w:r>
+          <w:t xml:space="preserve"> </w:t>
+        </w:r>
+      </w:ins>
+    </w:p>
+    <w:p>
+      <w:pPr>
+        <w:ind w:left="0"/>
+        <w:rPr>
+          <w:del w:id="125" w:author="Zac" w:date="2018-10-10T20:22:00Z"/>
+        </w:rPr>
+        <w:pPrChange w:id="126" w:author="Zac" w:date="2018-10-10T20:22:00Z">
+          <w:pPr/>
+        </w:pPrChange>
+      </w:pPr>
+      <w:del w:id="127" w:author="Zac" w:date="2018-10-10T20:22:00Z">
+        <w:r>
+          <w:delText>•</w:delText>
+        </w:r>
+        <w:r>
+          <w:tab/>
+          <w:delText>How successful were the meetings?</w:delText>
+        </w:r>
+      </w:del>
+    </w:p>
+    <w:p>
+      <w:pPr>
+        <w:rPr>
+          <w:color w:val="000000" w:themeColor="text1"/>
+        </w:rPr>
+      </w:pPr>
+      <w:r>
+        <w:rPr>
+          <w:color w:val="000000" w:themeColor="text1"/>
+        </w:rPr>
+        <w:t xml:space="preserve">These meetings were extremely successful because every member was able to easily discuss or bring up any difficulties </w:t>
+      </w:r>
+      <w:del w:id="128" w:author="Zac" w:date="2018-10-10T20:23:00Z">
+        <w:r>
+          <w:rPr>
+            <w:color w:val="000000" w:themeColor="text1"/>
+          </w:rPr>
+          <w:delText xml:space="preserve">or issues </w:delText>
+        </w:r>
+      </w:del>
+      <w:r>
+        <w:rPr>
+          <w:color w:val="000000" w:themeColor="text1"/>
+        </w:rPr>
+        <w:t>they were having. Furthermore, it was far easier to discuss project direction and task</w:t>
+      </w:r>
+      <w:ins w:id="129" w:author="Zac" w:date="2018-10-10T20:24:00Z">
+        <w:r>
+          <w:rPr>
+            <w:color w:val="000000" w:themeColor="text1"/>
+          </w:rPr>
+          <w:t>s</w:t>
+        </w:r>
+      </w:ins>
+      <w:r>
+        <w:rPr>
+          <w:color w:val="000000" w:themeColor="text1"/>
+        </w:rPr>
+        <w:t xml:space="preserve"> requiring help through verbal communication </w:t>
+      </w:r>
+      <w:del w:id="130" w:author="Zac" w:date="2018-10-10T20:24:00Z">
+        <w:r>
+          <w:rPr>
+            <w:color w:val="000000" w:themeColor="text1"/>
+          </w:rPr>
+          <w:delText xml:space="preserve">with all team members </w:delText>
+        </w:r>
+      </w:del>
+      <w:r>
+        <w:rPr>
+          <w:color w:val="000000" w:themeColor="text1"/>
+        </w:rPr>
+        <w:t>tha</w:t>
+      </w:r>
+      <w:ins w:id="131" w:author="Zac" w:date="2018-10-10T20:22:00Z">
+        <w:r>
+          <w:rPr>
+            <w:color w:val="000000" w:themeColor="text1"/>
+          </w:rPr>
+          <w:t>n</w:t>
+        </w:r>
+      </w:ins>
+      <w:del w:id="132" w:author="Zac" w:date="2018-10-10T20:22:00Z">
+        <w:r>
+          <w:rPr>
+            <w:color w:val="000000" w:themeColor="text1"/>
+          </w:rPr>
+          <w:delText>t</w:delText>
+        </w:r>
+      </w:del>
+      <w:r>
+        <w:rPr>
+          <w:color w:val="000000" w:themeColor="text1"/>
+        </w:rPr>
+        <w:t xml:space="preserve"> instant messaging.</w:t>
+      </w:r>
+    </w:p>
+    <w:p>
+      <w:pPr>
+        <w:rPr>
+          <w:del w:id="133" w:author="Zac" w:date="2018-10-10T20:24:00Z"/>
           <w:color w:val="FF0000"/>
         </w:rPr>
-        <w:t>p</w:t>
-      </w:r>
+        <w:pPrChange w:id="134" w:author="Zac" w:date="2018-10-10T20:24:00Z">
+          <w:pPr/>
+        </w:pPrChange>
+      </w:pPr>
       <w:r>
         <w:rPr>
           <w:color w:val="FF0000"/>
         </w:rPr>
-        <w:t>latform</w:t>
-      </w:r>
-      <w:r>
-        <w:rPr>
+        <w:t xml:space="preserve"> </w:t>
+      </w:r>
+    </w:p>
+    <w:p>
+      <w:pPr>
+        <w:pPrChange w:id="135" w:author="Zac" w:date="2018-10-10T20:24:00Z">
+          <w:pPr/>
+        </w:pPrChange>
+      </w:pPr>
+      <w:del w:id="136" w:author="Zac" w:date="2018-10-10T20:24:00Z">
+        <w:r>
+          <w:delText>•</w:delText>
+        </w:r>
+        <w:r>
+          <w:tab/>
+          <w:delText>How could you improve how the meetings ran?</w:delText>
+        </w:r>
+      </w:del>
+    </w:p>
+    <w:p>
+      <w:pPr>
+        <w:rPr>
+          <w:del w:id="137" w:author="Zac" w:date="2018-10-10T20:26:00Z"/>
+          <w:color w:val="000000" w:themeColor="text1"/>
+        </w:rPr>
+      </w:pPr>
+      <w:ins w:id="138" w:author="Zac" w:date="2018-10-10T20:25:00Z">
+        <w:r>
+          <w:rPr>
+            <w:color w:val="000000" w:themeColor="text1"/>
+          </w:rPr>
+          <w:t>To keep meetings on topic, an agenda</w:t>
+        </w:r>
+      </w:ins>
+      <w:del w:id="139" w:author="Zac" w:date="2018-10-10T20:25:00Z">
+        <w:r>
+          <w:rPr>
+            <w:color w:val="000000" w:themeColor="text1"/>
+          </w:rPr>
+          <w:delText>A</w:delText>
+        </w:r>
+      </w:del>
+      <w:del w:id="140" w:author="Zac" w:date="2018-10-10T20:24:00Z">
+        <w:r>
+          <w:rPr>
+            <w:color w:val="000000" w:themeColor="text1"/>
+          </w:rPr>
+          <w:delText xml:space="preserve"> meeting running sheet</w:delText>
+        </w:r>
+      </w:del>
+      <w:r>
+        <w:rPr>
+          <w:color w:val="000000" w:themeColor="text1"/>
+        </w:rPr>
+        <w:t xml:space="preserve"> could have been loaded onto </w:t>
+      </w:r>
+      <w:del w:id="141" w:author="Zac" w:date="2018-10-10T20:25:00Z">
+        <w:r>
+          <w:rPr>
+            <w:color w:val="000000" w:themeColor="text1"/>
+          </w:rPr>
+          <w:delText>g</w:delText>
+        </w:r>
+      </w:del>
+      <w:ins w:id="142" w:author="Zac" w:date="2018-10-10T20:25:00Z">
+        <w:r>
+          <w:rPr>
+            <w:color w:val="000000" w:themeColor="text1"/>
+          </w:rPr>
+          <w:t>G</w:t>
+        </w:r>
+      </w:ins>
+      <w:r>
+        <w:rPr>
+          <w:color w:val="000000" w:themeColor="text1"/>
+        </w:rPr>
+        <w:t xml:space="preserve">oogle </w:t>
+      </w:r>
+      <w:del w:id="143" w:author="Zac" w:date="2018-10-10T20:25:00Z">
+        <w:r>
+          <w:rPr>
+            <w:color w:val="000000" w:themeColor="text1"/>
+          </w:rPr>
+          <w:delText>d</w:delText>
+        </w:r>
+      </w:del>
+      <w:ins w:id="144" w:author="Zac" w:date="2018-10-10T20:25:00Z">
+        <w:r>
+          <w:rPr>
+            <w:color w:val="000000" w:themeColor="text1"/>
+          </w:rPr>
+          <w:t>D</w:t>
+        </w:r>
+      </w:ins>
+      <w:r>
+        <w:rPr>
+          <w:color w:val="000000" w:themeColor="text1"/>
+        </w:rPr>
+        <w:t>oc</w:t>
+      </w:r>
+      <w:ins w:id="145" w:author="Zac" w:date="2018-10-10T20:25:00Z">
+        <w:r>
+          <w:rPr>
+            <w:color w:val="000000" w:themeColor="text1"/>
+          </w:rPr>
+          <w:t>s</w:t>
+        </w:r>
+      </w:ins>
+      <w:r>
+        <w:rPr>
+          <w:color w:val="000000" w:themeColor="text1"/>
+        </w:rPr>
+        <w:t xml:space="preserve"> where each member could have </w:t>
+      </w:r>
+      <w:del w:id="146" w:author="Zac" w:date="2018-10-10T20:25:00Z">
+        <w:r>
+          <w:rPr>
+            <w:color w:val="000000" w:themeColor="text1"/>
+          </w:rPr>
+          <w:delText>written what item they required to talk about</w:delText>
+        </w:r>
+      </w:del>
+      <w:ins w:id="147" w:author="Zac" w:date="2018-10-10T20:25:00Z">
+        <w:r>
+          <w:rPr>
+            <w:color w:val="000000" w:themeColor="text1"/>
+          </w:rPr>
+          <w:t>added to</w:t>
+        </w:r>
+      </w:ins>
+      <w:r>
+        <w:rPr>
+          <w:color w:val="000000" w:themeColor="text1"/>
+        </w:rPr>
+        <w:t>. That would have given the tea</w:t>
+      </w:r>
+      <w:r>
+        <w:rPr>
+          <w:color w:val="000000" w:themeColor="text1"/>
+        </w:rPr>
+        <w:t xml:space="preserve">m an approximation of meeting length and </w:t>
+      </w:r>
+      <w:r>
+        <w:rPr>
+          <w:color w:val="000000" w:themeColor="text1"/>
+        </w:rPr>
+        <w:t xml:space="preserve">ensure all required topics were </w:t>
+      </w:r>
+      <w:r>
+        <w:rPr>
+          <w:color w:val="000000" w:themeColor="text1"/>
+        </w:rPr>
+        <w:t>discuss</w:t>
+      </w:r>
+      <w:r>
+        <w:rPr>
+          <w:color w:val="000000" w:themeColor="text1"/>
+        </w:rPr>
+        <w:t>ed</w:t>
+      </w:r>
+      <w:r>
+        <w:rPr>
+          <w:color w:val="000000" w:themeColor="text1"/>
+        </w:rPr>
+        <w:t>.</w:t>
+      </w:r>
+      <w:ins w:id="148" w:author="Zac" w:date="2018-10-10T20:26:00Z">
+        <w:r>
+          <w:rPr>
+            <w:color w:val="000000" w:themeColor="text1"/>
+          </w:rPr>
+          <w:t xml:space="preserve"> The </w:t>
+        </w:r>
+      </w:ins>
+      <w:ins w:id="149" w:author="Zac" w:date="2018-10-10T20:27:00Z">
+        <w:r>
+          <w:rPr>
+            <w:color w:val="000000" w:themeColor="text1"/>
+          </w:rPr>
+          <w:t>team meetings</w:t>
+        </w:r>
+      </w:ins>
+      <w:ins w:id="150" w:author="Zac" w:date="2018-10-10T20:26:00Z">
+        <w:r>
+          <w:rPr>
+            <w:color w:val="000000" w:themeColor="text1"/>
+          </w:rPr>
+          <w:t xml:space="preserve"> were short and concise due to time constraints. For these, </w:t>
+        </w:r>
+      </w:ins>
+    </w:p>
+    <w:p>
+      <w:pPr>
+        <w:rPr>
+          <w:del w:id="151" w:author="Zac" w:date="2018-10-10T20:26:00Z"/>
+          <w:color w:val="000000" w:themeColor="text1"/>
+        </w:rPr>
+      </w:pPr>
+    </w:p>
+    <w:p>
+      <w:pPr>
+        <w:rPr>
+          <w:color w:val="000000" w:themeColor="text1"/>
+        </w:rPr>
+      </w:pPr>
+      <w:del w:id="152" w:author="Zac" w:date="2018-10-10T20:26:00Z">
+        <w:r>
+          <w:rPr>
+            <w:color w:val="000000" w:themeColor="text1"/>
+          </w:rPr>
+          <w:delText xml:space="preserve">All </w:delText>
+        </w:r>
+      </w:del>
+      <w:r>
+        <w:rPr>
+          <w:color w:val="000000" w:themeColor="text1"/>
+        </w:rPr>
+        <w:t>meeting minutes were taken and scribed for future reference.</w:t>
+      </w:r>
+    </w:p>
+    <w:p>
+      <w:pPr>
+        <w:rPr>
+          <w:del w:id="153" w:author="Zac" w:date="2018-10-10T20:27:00Z"/>
           <w:color w:val="FF0000"/>
         </w:rPr>
-        <w:t>s</w:t>
-      </w:r>
-      <w:r>
-        <w:rPr>
-          <w:color w:val="FF0000"/>
-        </w:rPr>
-        <w:t xml:space="preserve"> or via email.</w:t>
-      </w:r>
-      <w:r>
-        <w:rPr>
-          <w:color w:val="FF0000"/>
-        </w:rPr>
-        <w:t xml:space="preserve"> </w:t>
-      </w:r>
-      <w:r>
-        <w:rPr>
-          <w:color w:val="FF0000"/>
-        </w:rPr>
-        <w:t>Members would discuss availability, proficiencies and weaknesses in terms of coding, report writing and software experience</w:t>
-      </w:r>
-      <w:r>
-        <w:rPr>
-          <w:color w:val="FF0000"/>
-        </w:rPr>
-        <w:t xml:space="preserve"> which would provide vital information when organising teamwork</w:t>
-      </w:r>
-      <w:r>
-        <w:rPr>
-          <w:color w:val="FF0000"/>
-        </w:rPr>
-        <w:t>.</w:t>
-      </w:r>
-    </w:p>
-    <w:p>
-      <w:pPr>
-        <w:spacing w:after="0"/>
-        <w:rPr>
-          <w:color w:val="FF0000"/>
-        </w:rPr>
-      </w:pPr>
-      <w:r>
-        <w:rPr>
-          <w:color w:val="FF0000"/>
-        </w:rPr>
-        <w:t>T</w:t>
-      </w:r>
-      <w:r>
-        <w:rPr>
-          <w:color w:val="FF0000"/>
-        </w:rPr>
-        <w:t xml:space="preserve">he team leader Mr Hertweck </w:t>
-      </w:r>
-      <w:r>
-        <w:rPr>
-          <w:color w:val="FF0000"/>
-        </w:rPr>
-        <w:t xml:space="preserve">was an essential figure in ensuring team work was consistently applied throughout the whole project cycle. </w:t>
-      </w:r>
-      <w:r>
-        <w:rPr>
-          <w:color w:val="FF0000"/>
-        </w:rPr>
-        <w:t>He would assign two members to a task is there were time constraints or felt a task required skills from two different member that exhibited them.</w:t>
-      </w:r>
-    </w:p>
-    <w:p>
-      <w:pPr>
-        <w:spacing w:after="0"/>
-        <w:rPr>
-          <w:color w:val="FF0000"/>
-        </w:rPr>
-      </w:pPr>
-    </w:p>
-    <w:p>
-      <w:pPr>
-        <w:spacing w:after="0"/>
-        <w:rPr>
-          <w:color w:val="FF0000"/>
-        </w:rPr>
-      </w:pPr>
-      <w:r>
-        <w:rPr>
-          <w:color w:val="FF0000"/>
-        </w:rPr>
-        <w:t xml:space="preserve">Another method used to organise teamwork was between two or more members of the team. If a member needed help with a task they would use messenger to ask a member with the required skill to provide assistance. This assistance could have been verbal, providing previous study material or collaborating via GitHub. </w:t>
-      </w:r>
-      <w:r>
-        <w:rPr>
-          <w:color w:val="FF0000"/>
-        </w:rPr>
-        <w:t xml:space="preserve"> </w:t>
-      </w:r>
-    </w:p>
-    <w:p>
-      <w:pPr>
-        <w:rPr>
-          <w:color w:val="FF0000"/>
-        </w:rPr>
-      </w:pPr>
-    </w:p>
+      </w:pPr>
+    </w:p>
+    <w:p>
+      <w:pPr>
+        <w:rPr>
+          <w:del w:id="154" w:author="Zac" w:date="2018-10-10T20:27:00Z"/>
+        </w:rPr>
+      </w:pPr>
+      <w:del w:id="155" w:author="Zac" w:date="2018-10-10T20:27:00Z">
+        <w:r>
+          <w:delText>•</w:delText>
+        </w:r>
+        <w:r>
+          <w:tab/>
+          <w:delText>Could you streamline the meetings so that they took less time in a future project</w:delText>
+        </w:r>
+      </w:del>
+    </w:p>
+    <w:p>
+      <w:pPr>
+        <w:rPr>
+          <w:del w:id="156" w:author="Zac" w:date="2018-10-10T20:27:00Z"/>
+          <w:color w:val="000000" w:themeColor="text1"/>
+        </w:rPr>
+      </w:pPr>
+      <w:del w:id="157" w:author="Zac" w:date="2018-10-10T20:27:00Z">
+        <w:r>
+          <w:rPr>
+            <w:color w:val="000000" w:themeColor="text1"/>
+          </w:rPr>
+          <w:delText>Our meetings were short and concise due to time constraints as members had other engagements.</w:delText>
+        </w:r>
+      </w:del>
+    </w:p>
+    <w:p/>
     <w:p>
       <w:pPr>
         <w:pStyle w:val="Heading2"/>
       </w:pPr>
-      <w:bookmarkStart w:id="8" w:name="_Toc526349032"/>
-      <w:r>
-        <w:t>TEAM STRUCTURE AND ROLES</w:t>
-      </w:r>
-      <w:bookmarkEnd w:id="8"/>
-    </w:p>
-    <w:p>
-      <w:r>
-        <w:t>Notes:</w:t>
-      </w:r>
-    </w:p>
-    <w:p>
-      <w:r>
-        <w:t>•</w:t>
-      </w:r>
-      <w:r>
-        <w:tab/>
-        <w:t>What team structure did your team assume?</w:t>
-      </w:r>
-    </w:p>
-    <w:p>
-      <w:pPr>
-        <w:rPr>
-          <w:color w:val="FF0000"/>
-        </w:rPr>
-      </w:pPr>
-      <w:r>
-        <w:rPr>
-          <w:color w:val="FF0000"/>
-        </w:rPr>
-        <w:t xml:space="preserve">There was a team leader, a front-end department and a back-end department. </w:t>
-      </w:r>
-    </w:p>
-    <w:p>
-      <w:pPr>
-        <w:rPr>
-          <w:color w:val="FF0000"/>
-        </w:rPr>
-      </w:pPr>
-    </w:p>
-    <w:p>
-      <w:r>
-        <w:t>•</w:t>
-      </w:r>
-      <w:r>
-        <w:tab/>
-        <w:t>What roles did different team members play within the team?</w:t>
-      </w:r>
-    </w:p>
-    <w:p>
-      <w:pPr>
-        <w:spacing w:after="0"/>
-        <w:rPr>
-          <w:color w:val="FF0000"/>
-        </w:rPr>
-      </w:pPr>
-      <w:r>
-        <w:rPr>
-          <w:color w:val="FF0000"/>
-        </w:rPr>
-        <w:t>The team leader ran the whole project ensuring all member new each deadline, assigned tasks to each member or members and kept th</w:t>
-      </w:r>
-      <w:r>
-        <w:rPr>
-          <w:color w:val="FF0000"/>
-        </w:rPr>
-        <w:t xml:space="preserve">e team focussed and moral high. </w:t>
-      </w:r>
-    </w:p>
-    <w:p>
-      <w:pPr>
-        <w:spacing w:after="0"/>
-        <w:rPr>
-          <w:color w:val="FF0000"/>
-        </w:rPr>
-      </w:pPr>
-    </w:p>
-    <w:p>
-      <w:pPr>
-        <w:spacing w:after="0"/>
-        <w:rPr>
-          <w:color w:val="FF0000"/>
-        </w:rPr>
-      </w:pPr>
-      <w:r>
-        <w:rPr>
-          <w:color w:val="FF0000"/>
-        </w:rPr>
-        <w:lastRenderedPageBreak/>
-        <w:t xml:space="preserve">The back-end department was </w:t>
-      </w:r>
-      <w:r>
-        <w:rPr>
-          <w:color w:val="FF0000"/>
-        </w:rPr>
-        <w:t xml:space="preserve">responsible for </w:t>
-      </w:r>
-      <w:r>
-        <w:rPr>
-          <w:color w:val="FF0000"/>
-        </w:rPr>
-        <w:t xml:space="preserve">developing a </w:t>
-      </w:r>
-      <w:r>
-        <w:rPr>
-          <w:color w:val="FF0000"/>
-        </w:rPr>
-        <w:t>user interface</w:t>
-      </w:r>
-      <w:r>
-        <w:rPr>
-          <w:color w:val="FF0000"/>
-        </w:rPr>
-        <w:t xml:space="preserve"> and the flow of the web application.</w:t>
-      </w:r>
-      <w:r>
-        <w:rPr>
-          <w:color w:val="FF0000"/>
-        </w:rPr>
-        <w:t xml:space="preserve"> </w:t>
-      </w:r>
-    </w:p>
-    <w:p>
-      <w:pPr>
-        <w:spacing w:after="0"/>
-        <w:rPr>
-          <w:color w:val="FF0000"/>
-        </w:rPr>
-      </w:pPr>
-    </w:p>
-    <w:p>
-      <w:pPr>
-        <w:spacing w:after="0"/>
-        <w:rPr>
-          <w:color w:val="FF0000"/>
-        </w:rPr>
-      </w:pPr>
-      <w:r>
-        <w:rPr>
-          <w:color w:val="FF0000"/>
-        </w:rPr>
-        <w:t xml:space="preserve">The front-end department was </w:t>
-      </w:r>
-      <w:r>
-        <w:rPr>
-          <w:color w:val="FF0000"/>
-        </w:rPr>
-        <w:t>responsible for ensuring the application talks to the database, saves, retrieves and uses data according to user specifications.</w:t>
-      </w:r>
-    </w:p>
-    <w:p>
-      <w:pPr>
-        <w:spacing w:after="0"/>
-        <w:rPr>
-          <w:color w:val="FF0000"/>
-        </w:rPr>
-      </w:pPr>
-    </w:p>
-    <w:p>
-      <w:pPr>
-        <w:spacing w:after="0"/>
-        <w:rPr>
-          <w:color w:val="FF0000"/>
-        </w:rPr>
-      </w:pPr>
-      <w:r>
-        <w:rPr>
-          <w:color w:val="FF0000"/>
-        </w:rPr>
-        <w:t>All departments were involved in the report writing process.</w:t>
-      </w:r>
-    </w:p>
-    <w:p>
-      <w:pPr>
-        <w:spacing w:after="0"/>
-        <w:rPr>
-          <w:color w:val="FF0000"/>
-        </w:rPr>
-      </w:pPr>
-    </w:p>
-    <w:p>
-      <w:r>
-        <w:t>•</w:t>
-      </w:r>
-      <w:r>
-        <w:tab/>
-        <w:t>Consider both technical and non-technical roles</w:t>
-      </w:r>
+      <w:bookmarkStart w:id="158" w:name="_Toc526349034"/>
+      <w:r>
+        <w:t>DOCUMENTATION</w:t>
+      </w:r>
+      <w:bookmarkEnd w:id="158"/>
+    </w:p>
+    <w:p>
+      <w:pPr>
+        <w:rPr>
+          <w:del w:id="159" w:author="Zac" w:date="2018-10-10T20:28:00Z"/>
+        </w:rPr>
+      </w:pPr>
+      <w:ins w:id="160" w:author="Zac" w:date="2018-10-10T20:28:00Z">
+        <w:r>
+          <w:t xml:space="preserve">The group benefited from </w:t>
+        </w:r>
+        <w:r>
+          <w:t>the platforms used supporting full history of conversations</w:t>
+        </w:r>
+      </w:ins>
+      <w:ins w:id="161" w:author="Zac" w:date="2018-10-10T20:29:00Z">
+        <w:r>
+          <w:t xml:space="preserve"> and changes. This allowed members to read through the chat history before re</w:t>
+        </w:r>
+      </w:ins>
+      <w:ins w:id="162" w:author="Zac" w:date="2018-10-10T20:30:00Z">
+        <w:r>
+          <w:t>-</w:t>
+        </w:r>
+      </w:ins>
+      <w:ins w:id="163" w:author="Zac" w:date="2018-10-10T20:29:00Z">
+        <w:r>
+          <w:t>asking similar</w:t>
+        </w:r>
+      </w:ins>
+      <w:ins w:id="164" w:author="Zac" w:date="2018-10-10T20:30:00Z">
+        <w:r>
+          <w:t xml:space="preserve"> questions. GitHub also allowed members to see </w:t>
+        </w:r>
+        <w:proofErr w:type="spellStart"/>
+        <w:r>
+          <w:t>commited</w:t>
+        </w:r>
+        <w:proofErr w:type="spellEnd"/>
+        <w:r>
+          <w:t xml:space="preserve"> changes and the version history</w:t>
+        </w:r>
+      </w:ins>
+      <w:ins w:id="165" w:author="Zac" w:date="2018-10-10T20:31:00Z">
+        <w:r>
+          <w:t xml:space="preserve">. </w:t>
+        </w:r>
+        <w:proofErr w:type="gramStart"/>
+        <w:r>
+          <w:t>Thus</w:t>
+        </w:r>
+        <w:proofErr w:type="gramEnd"/>
+        <w:r>
+          <w:t xml:space="preserve"> allowing them to know </w:t>
+        </w:r>
+        <w:proofErr w:type="spellStart"/>
+        <w:r>
+          <w:t>excactly</w:t>
+        </w:r>
+        <w:proofErr w:type="spellEnd"/>
+        <w:r>
+          <w:t xml:space="preserve"> what stage of development it was up to.</w:t>
+        </w:r>
+      </w:ins>
+      <w:del w:id="166" w:author="Zac" w:date="2018-10-10T20:28:00Z">
+        <w:r>
+          <w:delText>Notes:</w:delText>
+        </w:r>
+      </w:del>
+    </w:p>
+    <w:p>
+      <w:pPr>
+        <w:rPr>
+          <w:ins w:id="167" w:author="Zac" w:date="2018-10-10T20:31:00Z"/>
+        </w:rPr>
+      </w:pPr>
+    </w:p>
+    <w:p>
+      <w:pPr>
+        <w:rPr>
+          <w:ins w:id="168" w:author="Zac" w:date="2018-10-10T20:31:00Z"/>
+        </w:rPr>
+      </w:pPr>
+    </w:p>
+    <w:p>
+      <w:pPr>
+        <w:rPr>
+          <w:ins w:id="169" w:author="Zac" w:date="2018-10-10T20:31:00Z"/>
+        </w:rPr>
+      </w:pPr>
+      <w:ins w:id="170" w:author="Zac" w:date="2018-10-10T20:31:00Z">
+        <w:r>
+          <w:lastRenderedPageBreak/>
+          <w:t>All meeting minutes</w:t>
+        </w:r>
+      </w:ins>
+      <w:ins w:id="171" w:author="Zac" w:date="2018-10-10T20:32:00Z">
+        <w:r>
+          <w:t xml:space="preserve"> and summaries of fortnightly conversations</w:t>
+        </w:r>
+      </w:ins>
+      <w:ins w:id="172" w:author="Zac" w:date="2018-10-10T20:31:00Z">
+        <w:r>
+          <w:t xml:space="preserve"> have been attached to this document a</w:t>
+        </w:r>
+      </w:ins>
+      <w:ins w:id="173" w:author="Zac" w:date="2018-10-10T20:32:00Z">
+        <w:r>
+          <w:t>s Appendix A.</w:t>
+        </w:r>
+      </w:ins>
+    </w:p>
+    <w:p>
+      <w:pPr>
+        <w:rPr>
+          <w:del w:id="174" w:author="Zac" w:date="2018-10-10T20:28:00Z"/>
+        </w:rPr>
+      </w:pPr>
+      <w:bookmarkStart w:id="175" w:name="_GoBack"/>
+      <w:bookmarkEnd w:id="175"/>
+      <w:del w:id="176" w:author="Zac" w:date="2018-10-10T20:28:00Z">
+        <w:r>
+          <w:delText>•</w:delText>
+        </w:r>
+        <w:r>
+          <w:tab/>
+          <w:delText>Comment on how useful your group found the different documents during the development of your project.</w:delText>
+        </w:r>
+      </w:del>
+    </w:p>
+    <w:p>
+      <w:pPr>
+        <w:rPr>
+          <w:del w:id="177" w:author="Zac" w:date="2018-10-10T20:32:00Z"/>
+        </w:rPr>
+      </w:pPr>
+      <w:del w:id="178" w:author="Zac" w:date="2018-10-10T20:32:00Z">
+        <w:r>
+          <w:delText>•</w:delText>
+        </w:r>
+        <w:r>
+          <w:tab/>
+          <w:delText>Attach all Meeting Minutes to the end of the document</w:delText>
+        </w:r>
+      </w:del>
     </w:p>
     <w:p/>
     <w:p>
       <w:pPr>
         <w:pStyle w:val="Heading2"/>
       </w:pPr>
-      <w:bookmarkStart w:id="9" w:name="_Toc526349033"/>
-      <w:r>
-        <w:t>COMMUNICATION AND MEETINGS</w:t>
-      </w:r>
-      <w:bookmarkEnd w:id="9"/>
-    </w:p>
-    <w:p>
-      <w:r>
-        <w:t>Notes:</w:t>
-      </w:r>
-    </w:p>
-    <w:p>
-      <w:r>
-        <w:t>•</w:t>
-      </w:r>
-      <w:r>
-        <w:tab/>
-        <w:t>How well did all the team members communicate with each other?</w:t>
-      </w:r>
-    </w:p>
-    <w:p>
-      <w:pPr>
-        <w:spacing w:after="0"/>
-        <w:rPr>
-          <w:color w:val="FF0000"/>
-        </w:rPr>
-      </w:pPr>
-      <w:r>
-        <w:rPr>
-          <w:color w:val="FF0000"/>
-        </w:rPr>
-        <w:t>Communication throughout the whole project was exceptional because of the democratic management style adopted. All members were encouraged to communicate and use multiple platforms to achieve this.</w:t>
-      </w:r>
-    </w:p>
-    <w:p>
-      <w:pPr>
-        <w:spacing w:after="0"/>
-        <w:rPr>
-          <w:color w:val="FF0000"/>
-        </w:rPr>
-      </w:pPr>
-    </w:p>
-    <w:p>
-      <w:r>
-        <w:t>•</w:t>
-      </w:r>
-      <w:r>
-        <w:tab/>
-        <w:t>What communication problems did you encounter?</w:t>
-      </w:r>
-    </w:p>
-    <w:p>
-      <w:pPr>
-        <w:spacing w:after="0"/>
-        <w:rPr>
-          <w:color w:val="FF0000"/>
-        </w:rPr>
-      </w:pPr>
-      <w:r>
-        <w:rPr>
-          <w:color w:val="FF0000"/>
-        </w:rPr>
-        <w:t xml:space="preserve">In some </w:t>
-      </w:r>
-      <w:r>
-        <w:rPr>
-          <w:color w:val="FF0000"/>
-        </w:rPr>
-        <w:t>instances,</w:t>
-      </w:r>
-      <w:r>
-        <w:rPr>
-          <w:color w:val="FF0000"/>
-        </w:rPr>
-        <w:t xml:space="preserve"> due to the complexity of the issue or task the platforms used were not adequate. </w:t>
-      </w:r>
-      <w:r>
-        <w:rPr>
-          <w:color w:val="FF0000"/>
-        </w:rPr>
-        <w:t>The l</w:t>
-      </w:r>
-      <w:r>
-        <w:rPr>
-          <w:color w:val="FF0000"/>
-        </w:rPr>
-        <w:t xml:space="preserve">ength of time to discuss </w:t>
-      </w:r>
-      <w:r>
-        <w:rPr>
-          <w:color w:val="FF0000"/>
-        </w:rPr>
-        <w:t xml:space="preserve">an </w:t>
-      </w:r>
-      <w:r>
-        <w:rPr>
-          <w:color w:val="FF0000"/>
-        </w:rPr>
-        <w:t>issue or explain view</w:t>
-      </w:r>
-      <w:r>
-        <w:rPr>
-          <w:color w:val="FF0000"/>
-        </w:rPr>
-        <w:t xml:space="preserve"> took longer than it should have. Availability of each member at any given time provided communication problems.</w:t>
-      </w:r>
-      <w:r>
-        <w:rPr>
-          <w:color w:val="FF0000"/>
-        </w:rPr>
-        <w:t xml:space="preserve"> </w:t>
-      </w:r>
-    </w:p>
-    <w:p>
-      <w:pPr>
-        <w:spacing w:after="0"/>
-        <w:rPr>
-          <w:color w:val="FF0000"/>
-        </w:rPr>
-      </w:pPr>
-    </w:p>
-    <w:p>
-      <w:r>
-        <w:t>•</w:t>
-      </w:r>
-      <w:r>
-        <w:tab/>
-        <w:t>How could you overcome these communication problems in the future?</w:t>
-      </w:r>
-    </w:p>
-    <w:p>
-      <w:pPr>
-        <w:spacing w:after="0"/>
-        <w:rPr>
-          <w:color w:val="FF0000"/>
-        </w:rPr>
-      </w:pPr>
-      <w:r>
-        <w:rPr>
-          <w:color w:val="FF0000"/>
-        </w:rPr>
-        <w:t>Phone calls could have provided live discussion and would have been far easier to discuss complex issues and tasks. In future it would be far easier to be located within travelling distance for weekly face-to-face meetings although this would not always be possible.</w:t>
-      </w:r>
-    </w:p>
-    <w:p>
-      <w:pPr>
-        <w:spacing w:after="0"/>
-        <w:rPr>
-          <w:color w:val="FF0000"/>
-        </w:rPr>
-      </w:pPr>
-      <w:r>
-        <w:rPr>
-          <w:color w:val="FF0000"/>
-        </w:rPr>
-        <w:t xml:space="preserve"> </w:t>
-      </w:r>
-    </w:p>
-    <w:p>
-      <w:r>
-        <w:t>•</w:t>
-      </w:r>
-      <w:r>
-        <w:tab/>
-        <w:t>How were your team meetings run?</w:t>
-      </w:r>
-    </w:p>
-    <w:p>
-      <w:pPr>
-        <w:rPr>
-          <w:color w:val="FF0000"/>
-        </w:rPr>
-      </w:pPr>
-      <w:r>
-        <w:rPr>
-          <w:color w:val="FF0000"/>
-        </w:rPr>
-        <w:t xml:space="preserve">All team meeting </w:t>
-      </w:r>
-      <w:r>
-        <w:rPr>
-          <w:color w:val="FF0000"/>
-        </w:rPr>
-        <w:t>was</w:t>
-      </w:r>
-      <w:r>
-        <w:rPr>
-          <w:color w:val="FF0000"/>
-        </w:rPr>
-        <w:t xml:space="preserve"> organised </w:t>
-      </w:r>
-      <w:r>
-        <w:rPr>
-          <w:color w:val="FF0000"/>
-        </w:rPr>
-        <w:t xml:space="preserve">3 to 4 </w:t>
-      </w:r>
-      <w:proofErr w:type="gramStart"/>
-      <w:r>
-        <w:rPr>
-          <w:color w:val="FF0000"/>
-        </w:rPr>
-        <w:t>day</w:t>
-      </w:r>
-      <w:proofErr w:type="gramEnd"/>
-      <w:r>
-        <w:rPr>
-          <w:color w:val="FF0000"/>
-        </w:rPr>
-        <w:t xml:space="preserve"> in advance and the video conference would be run on the zoom platform.</w:t>
-      </w:r>
-    </w:p>
-    <w:p>
-      <w:r>
-        <w:t>•</w:t>
-      </w:r>
-      <w:r>
-        <w:tab/>
-        <w:t>How successful were the meetings?</w:t>
-      </w:r>
-    </w:p>
-    <w:p>
-      <w:pPr>
-        <w:rPr>
-          <w:color w:val="FF0000"/>
-        </w:rPr>
-      </w:pPr>
-      <w:r>
-        <w:rPr>
-          <w:color w:val="FF0000"/>
-        </w:rPr>
-        <w:t>These meetings were extremely successful because every member was able to easily discuss or bring up any difficulties or issues they were having. Furthermore, it was far easier to discuss project direction and task requiring help through verbal communication with all team members that instant messaging.</w:t>
-      </w:r>
-    </w:p>
-    <w:p>
-      <w:pPr>
-        <w:rPr>
-          <w:color w:val="FF0000"/>
-        </w:rPr>
-      </w:pPr>
-      <w:r>
-        <w:rPr>
-          <w:color w:val="FF0000"/>
-        </w:rPr>
-        <w:t xml:space="preserve"> </w:t>
-      </w:r>
-    </w:p>
-    <w:p>
-      <w:r>
-        <w:t>•</w:t>
-      </w:r>
-      <w:r>
-        <w:tab/>
-        <w:t>How could you improve how the meetings ran?</w:t>
-      </w:r>
-    </w:p>
-    <w:p>
-      <w:pPr>
-        <w:rPr>
-          <w:color w:val="FF0000"/>
-        </w:rPr>
-      </w:pPr>
-      <w:r>
-        <w:rPr>
-          <w:color w:val="FF0000"/>
-        </w:rPr>
-        <w:t>A meeting running sheet could have been loaded onto google doc where each member could have written what item they required to talk about. That would have given the tea</w:t>
-      </w:r>
-      <w:r>
-        <w:rPr>
-          <w:color w:val="FF0000"/>
-        </w:rPr>
-        <w:t xml:space="preserve">m an approximation of meeting length and </w:t>
-      </w:r>
-      <w:r>
-        <w:rPr>
-          <w:color w:val="FF0000"/>
-        </w:rPr>
-        <w:t xml:space="preserve">ensure all required topics were </w:t>
-      </w:r>
-      <w:r>
-        <w:rPr>
-          <w:color w:val="FF0000"/>
-        </w:rPr>
-        <w:t>discuss</w:t>
-      </w:r>
-      <w:r>
-        <w:rPr>
-          <w:color w:val="FF0000"/>
-        </w:rPr>
-        <w:t>ed</w:t>
-      </w:r>
-      <w:r>
-        <w:rPr>
-          <w:color w:val="FF0000"/>
-        </w:rPr>
-        <w:t>.</w:t>
-      </w:r>
-    </w:p>
-    <w:p>
-      <w:pPr>
-        <w:rPr>
-          <w:color w:val="FF0000"/>
-        </w:rPr>
-      </w:pPr>
-    </w:p>
-    <w:p>
-      <w:pPr>
-        <w:rPr>
-          <w:color w:val="FF0000"/>
-        </w:rPr>
-      </w:pPr>
-      <w:r>
-        <w:rPr>
-          <w:color w:val="FF0000"/>
-        </w:rPr>
-        <w:t>All meeting minutes were taken and scribed for future reference.</w:t>
-      </w:r>
-    </w:p>
-    <w:p>
-      <w:pPr>
-        <w:rPr>
-          <w:color w:val="FF0000"/>
-        </w:rPr>
-      </w:pPr>
-    </w:p>
-    <w:p>
-      <w:r>
-        <w:t>•</w:t>
-      </w:r>
-      <w:r>
-        <w:tab/>
-        <w:t>Could you streamline the meetings so that they took less time in a future project</w:t>
-      </w:r>
-    </w:p>
-    <w:p>
-      <w:pPr>
-        <w:rPr>
-          <w:color w:val="FF0000"/>
-        </w:rPr>
-      </w:pPr>
-      <w:r>
-        <w:rPr>
-          <w:color w:val="FF0000"/>
-        </w:rPr>
-        <w:t>Our meetings were short and concise due to time constraints as members had other engagements.</w:t>
-      </w:r>
-      <w:bookmarkStart w:id="10" w:name="_GoBack"/>
-      <w:bookmarkEnd w:id="10"/>
-    </w:p>
-    <w:p/>
-    <w:p>
-      <w:pPr>
-        <w:pStyle w:val="Heading2"/>
-      </w:pPr>
-      <w:bookmarkStart w:id="11" w:name="_Toc526349034"/>
-      <w:r>
-        <w:t>DOCUMENTATION</w:t>
-      </w:r>
-      <w:bookmarkEnd w:id="11"/>
-    </w:p>
-    <w:p>
-      <w:r>
-        <w:t>Notes:</w:t>
-      </w:r>
-    </w:p>
-    <w:p>
-      <w:r>
-        <w:t>•</w:t>
-      </w:r>
-      <w:r>
-        <w:tab/>
-        <w:t>Comment on how useful your group found the different documents during the development of your project.</w:t>
-      </w:r>
-    </w:p>
-    <w:p>
-      <w:r>
-        <w:t>•</w:t>
-      </w:r>
-      <w:r>
-        <w:tab/>
-        <w:t>Attach all Meeting Minutes to the end of the document</w:t>
-      </w:r>
-    </w:p>
-    <w:p/>
-    <w:p>
-      <w:pPr>
-        <w:pStyle w:val="Heading2"/>
-      </w:pPr>
-      <w:bookmarkStart w:id="12" w:name="_Toc526349035"/>
+      <w:bookmarkStart w:id="179" w:name="_Toc526349035"/>
       <w:r>
         <w:t>PROCESS</w:t>
       </w:r>
-      <w:bookmarkEnd w:id="12"/>
+      <w:bookmarkEnd w:id="179"/>
     </w:p>
     <w:p>
       <w:r>
@@ -4382,25 +5532,25 @@
       <w:pPr>
         <w:pStyle w:val="Heading1"/>
       </w:pPr>
-      <w:bookmarkStart w:id="13" w:name="_Toc526349036"/>
+      <w:bookmarkStart w:id="180" w:name="_Toc526349036"/>
       <w:r>
         <w:t xml:space="preserve">PROJECT </w:t>
       </w:r>
       <w:r>
         <w:t>REPORT</w:t>
       </w:r>
-      <w:bookmarkEnd w:id="13"/>
+      <w:bookmarkEnd w:id="180"/>
     </w:p>
     <w:p/>
     <w:p>
       <w:pPr>
         <w:pStyle w:val="Heading2"/>
       </w:pPr>
-      <w:bookmarkStart w:id="14" w:name="_Toc526349037"/>
+      <w:bookmarkStart w:id="181" w:name="_Toc526349037"/>
       <w:r>
         <w:t>PROJECT OUTCOME</w:t>
       </w:r>
-      <w:bookmarkEnd w:id="14"/>
+      <w:bookmarkEnd w:id="181"/>
     </w:p>
     <w:p/>
     <w:p>
@@ -4469,7 +5619,6 @@
     </w:p>
     <w:p>
       <w:r>
-        <w:lastRenderedPageBreak/>
         <w:t>o</w:t>
       </w:r>
       <w:r>
@@ -4514,6 +5663,7 @@
     </w:p>
     <w:p>
       <w:r>
+        <w:lastRenderedPageBreak/>
         <w:t>o</w:t>
       </w:r>
       <w:r>
@@ -4574,12 +5724,12 @@
         <w:pStyle w:val="Heading2"/>
         <w:ind w:left="0"/>
       </w:pPr>
-      <w:bookmarkStart w:id="15" w:name="_Toc526349038"/>
+      <w:bookmarkStart w:id="182" w:name="_Toc526349038"/>
       <w:r>
         <w:lastRenderedPageBreak/>
         <w:t>COST OF THE PROJECT</w:t>
       </w:r>
-      <w:bookmarkEnd w:id="15"/>
+      <w:bookmarkEnd w:id="182"/>
     </w:p>
     <w:p>
       <w:pPr>
@@ -8045,7 +9195,21 @@
               <w:rPr>
                 <w:lang w:val="en-US"/>
               </w:rPr>
-              <w:t>Total Labour Cost</w:t>
+              <w:t xml:space="preserve">Total </w:t>
+            </w:r>
+            <w:proofErr w:type="spellStart"/>
+            <w:r>
+              <w:rPr>
+                <w:lang w:val="en-US"/>
+              </w:rPr>
+              <w:t>Labour</w:t>
+            </w:r>
+            <w:proofErr w:type="spellEnd"/>
+            <w:r>
+              <w:rPr>
+                <w:lang w:val="en-US"/>
+              </w:rPr>
+              <w:t xml:space="preserve"> Cost</w:t>
             </w:r>
           </w:p>
         </w:tc>
@@ -8661,11 +9825,11 @@
       <w:pPr>
         <w:pStyle w:val="Heading1"/>
       </w:pPr>
-      <w:bookmarkStart w:id="16" w:name="_Toc526349039"/>
+      <w:bookmarkStart w:id="183" w:name="_Toc526349039"/>
       <w:r>
         <w:t>CONTRIBUTION DISTRIBUTION</w:t>
       </w:r>
-      <w:bookmarkEnd w:id="16"/>
+      <w:bookmarkEnd w:id="183"/>
     </w:p>
     <w:p/>
     <w:p>
@@ -9237,11 +10401,11 @@
       <w:pPr>
         <w:pStyle w:val="Heading1"/>
       </w:pPr>
-      <w:bookmarkStart w:id="17" w:name="_Toc526349040"/>
+      <w:bookmarkStart w:id="184" w:name="_Toc526349040"/>
       <w:r>
         <w:t>CONCLUSION</w:t>
       </w:r>
-      <w:bookmarkEnd w:id="17"/>
+      <w:bookmarkEnd w:id="184"/>
     </w:p>
     <w:p/>
     <w:p>
@@ -9292,11 +10456,11 @@
       <w:pPr>
         <w:pStyle w:val="Heading1"/>
       </w:pPr>
-      <w:bookmarkStart w:id="18" w:name="_Toc526349041"/>
+      <w:bookmarkStart w:id="185" w:name="_Toc526349041"/>
       <w:r>
         <w:t>REFERENCES</w:t>
       </w:r>
-      <w:bookmarkEnd w:id="18"/>
+      <w:bookmarkEnd w:id="185"/>
     </w:p>
     <w:p>
       <w:r>
@@ -9319,11 +10483,11 @@
       <w:pPr>
         <w:pStyle w:val="Heading1"/>
       </w:pPr>
-      <w:bookmarkStart w:id="19" w:name="_Toc526349042"/>
+      <w:bookmarkStart w:id="186" w:name="_Toc526349042"/>
       <w:r>
         <w:t>APPENDIX A: MEETING MINUTES</w:t>
       </w:r>
-      <w:bookmarkEnd w:id="19"/>
+      <w:bookmarkEnd w:id="186"/>
     </w:p>
     <w:p/>
     <w:p>
@@ -9338,11 +10502,11 @@
       <w:pPr>
         <w:pStyle w:val="Heading1"/>
       </w:pPr>
-      <w:bookmarkStart w:id="20" w:name="_Toc526349043"/>
+      <w:bookmarkStart w:id="187" w:name="_Toc526349043"/>
       <w:r>
         <w:t>APPENDIX B: ACTIVITY LOG SHEETS</w:t>
       </w:r>
-      <w:bookmarkEnd w:id="20"/>
+      <w:bookmarkEnd w:id="187"/>
     </w:p>
     <w:p/>
     <w:p>
@@ -9431,7 +10595,7 @@
             <w:rPr>
               <w:noProof/>
             </w:rPr>
-            <w:t>9-Oct-18</w:t>
+            <w:t>10-Oct-18</w:t>
           </w:r>
           <w:r>
             <w:fldChar w:fldCharType="end"/>
@@ -9595,7 +10759,6 @@
         <w:showingPlcHdr/>
         <w15:appearance w15:val="hidden"/>
       </w:sdtPr>
-      <w:sdtEndPr/>
       <w:sdtContent>
         <w:r>
           <w:t>Version</w:t>
@@ -10536,6 +11699,14 @@
     <w:abstractNumId w:val="12"/>
   </w:num>
 </w:numbering>
+</file>
+
+<file path=word/people.xml><?xml version="1.0" encoding="utf-8"?>
+<w15:people xmlns:wpc="http://schemas.microsoft.com/office/word/2010/wordprocessingCanvas" xmlns:cx="http://schemas.microsoft.com/office/drawing/2014/chartex" xmlns:cx1="http://schemas.microsoft.com/office/drawing/2015/9/8/chartex" xmlns:cx2="http://schemas.microsoft.com/office/drawing/2015/10/21/chartex" xmlns:cx3="http://schemas.microsoft.com/office/drawing/2016/5/9/chartex" xmlns:cx4="http://schemas.microsoft.com/office/drawing/2016/5/10/chartex" xmlns:cx5="http://schemas.microsoft.com/office/drawing/2016/5/11/chartex" xmlns:cx6="http://schemas.microsoft.com/office/drawing/2016/5/12/chartex" xmlns:cx7="http://schemas.microsoft.com/office/drawing/2016/5/13/chartex" xmlns:cx8="http://schemas.microsoft.com/office/drawing/2016/5/14/chartex" xmlns:mc="http://schemas.openxmlformats.org/markup-compatibility/2006" xmlns:aink="http://schemas.microsoft.com/office/drawing/2016/ink" xmlns:am3d="http://schemas.microsoft.com/office/drawing/2017/model3d" xmlns:o="urn:schemas-microsoft-com:office:office" xmlns:r="http://schemas.openxmlformats.org/officeDocument/2006/relationships" xmlns:m="http://schemas.openxmlformats.org/officeDocument/2006/math" xmlns:v="urn:schemas-microsoft-com:vml" xmlns:wp14="http://schemas.microsoft.com/office/word/2010/wordprocessingDrawing" xmlns:wp="http://schemas.openxmlformats.org/drawingml/2006/wordprocessingDrawing" xmlns:w10="urn:schemas-microsoft-com:office:word" xmlns:w="http://schemas.openxmlformats.org/wordprocessingml/2006/main" xmlns:w14="http://schemas.microsoft.com/office/word/2010/wordml" xmlns:w15="http://schemas.microsoft.com/office/word/2012/wordml" xmlns:w16cid="http://schemas.microsoft.com/office/word/2016/wordml/cid" xmlns:w16se="http://schemas.microsoft.com/office/word/2015/wordml/symex" xmlns:wpg="http://schemas.microsoft.com/office/word/2010/wordprocessingGroup" xmlns:wpi="http://schemas.microsoft.com/office/word/2010/wordprocessingInk" xmlns:wne="http://schemas.microsoft.com/office/word/2006/wordml" xmlns:wps="http://schemas.microsoft.com/office/word/2010/wordprocessingShape" mc:Ignorable="w14 w15 w16se w16cid wp14">
+  <w15:person w15:author="Zac">
+    <w15:presenceInfo w15:providerId="None" w15:userId="Zac"/>
+  </w15:person>
+</w15:people>
 </file>
 
 <file path=word/styles.xml><?xml version="1.0" encoding="utf-8"?>
@@ -10663,6 +11834,7 @@
     <w:lsdException w:name="HTML Sample" w:semiHidden="1" w:unhideWhenUsed="1"/>
     <w:lsdException w:name="HTML Typewriter" w:semiHidden="1" w:unhideWhenUsed="1"/>
     <w:lsdException w:name="HTML Variable" w:semiHidden="1" w:unhideWhenUsed="1"/>
+    <w:lsdException w:name="Normal Table" w:semiHidden="1" w:unhideWhenUsed="1"/>
     <w:lsdException w:name="annotation subject" w:semiHidden="1" w:unhideWhenUsed="1"/>
     <w:lsdException w:name="No List" w:semiHidden="1" w:unhideWhenUsed="1"/>
     <w:lsdException w:name="Outline List 1" w:semiHidden="1" w:unhideWhenUsed="1"/>
@@ -10706,8 +11878,10 @@
     <w:lsdException w:name="Table Elegant" w:semiHidden="1" w:unhideWhenUsed="1"/>
     <w:lsdException w:name="Table Professional" w:semiHidden="1" w:unhideWhenUsed="1"/>
     <w:lsdException w:name="Table Subtle 1" w:semiHidden="1" w:unhideWhenUsed="1"/>
+    <w:lsdException w:name="Table Subtle 2" w:semiHidden="1" w:unhideWhenUsed="1"/>
     <w:lsdException w:name="Table Web 1" w:semiHidden="1" w:unhideWhenUsed="1"/>
     <w:lsdException w:name="Table Web 2" w:semiHidden="1" w:unhideWhenUsed="1"/>
+    <w:lsdException w:name="Table Web 3" w:semiHidden="1" w:unhideWhenUsed="1"/>
     <w:lsdException w:name="Balloon Text" w:semiHidden="1" w:unhideWhenUsed="1"/>
     <w:lsdException w:name="Table Grid" w:uiPriority="39"/>
     <w:lsdException w:name="Table Theme" w:semiHidden="1" w:unhideWhenUsed="1"/>
@@ -13651,6 +14825,37 @@
       <w:szCs w:val="24"/>
       <w:lang w:val="en-US" w:eastAsia="en-AU"/>
       <w14:ligatures w14:val="none"/>
+    </w:rPr>
+  </w:style>
+  <w:style w:type="paragraph" w:styleId="BalloonText">
+    <w:name w:val="Balloon Text"/>
+    <w:basedOn w:val="Normal"/>
+    <w:link w:val="BalloonTextChar"/>
+    <w:uiPriority w:val="99"/>
+    <w:semiHidden/>
+    <w:unhideWhenUsed/>
+    <w:rsid w:val="00150E75"/>
+    <w:pPr>
+      <w:spacing w:after="0"/>
+    </w:pPr>
+    <w:rPr>
+      <w:rFonts w:ascii="Segoe UI" w:hAnsi="Segoe UI" w:cs="Segoe UI"/>
+      <w:sz w:val="18"/>
+      <w:szCs w:val="18"/>
+    </w:rPr>
+  </w:style>
+  <w:style w:type="character" w:customStyle="1" w:styleId="BalloonTextChar">
+    <w:name w:val="Balloon Text Char"/>
+    <w:basedOn w:val="DefaultParagraphFont"/>
+    <w:link w:val="BalloonText"/>
+    <w:uiPriority w:val="99"/>
+    <w:semiHidden/>
+    <w:rsid w:val="00150E75"/>
+    <w:rPr>
+      <w:rFonts w:ascii="Segoe UI" w:hAnsi="Segoe UI" w:cs="Segoe UI"/>
+      <w:sz w:val="18"/>
+      <w:szCs w:val="18"/>
+      <w:lang w:val="en-AU"/>
     </w:rPr>
   </w:style>
 </w:styles>
@@ -14782,6 +15987,13 @@
     <w:pitch w:val="variable"/>
     <w:sig w:usb0="E0002EFF" w:usb1="C000785B" w:usb2="00000009" w:usb3="00000000" w:csb0="000001FF" w:csb1="00000000"/>
   </w:font>
+  <w:font w:name="Segoe UI">
+    <w:panose1 w:val="020B0502040204020203"/>
+    <w:charset w:val="00"/>
+    <w:family w:val="swiss"/>
+    <w:pitch w:val="variable"/>
+    <w:sig w:usb0="E4002EFF" w:usb1="C000E47F" w:usb2="00000009" w:usb3="00000000" w:csb0="000001FF" w:csb1="00000000"/>
+  </w:font>
   <w:font w:name="Calibri Light">
     <w:panose1 w:val="020F0302020204030204"/>
     <w:charset w:val="00"/>
@@ -14811,6 +16023,7 @@
     <w:rsid w:val="00091072"/>
     <w:rsid w:val="00127500"/>
     <w:rsid w:val="0028248E"/>
+    <w:rsid w:val="00455D32"/>
     <w:rsid w:val="00546E27"/>
     <w:rsid w:val="00611863"/>
     <w:rsid w:val="00827EE1"/>
@@ -14961,6 +16174,7 @@
     <w:lsdException w:name="HTML Sample" w:semiHidden="1" w:unhideWhenUsed="1"/>
     <w:lsdException w:name="HTML Typewriter" w:semiHidden="1" w:unhideWhenUsed="1"/>
     <w:lsdException w:name="HTML Variable" w:semiHidden="1" w:unhideWhenUsed="1"/>
+    <w:lsdException w:name="Normal Table" w:semiHidden="1" w:unhideWhenUsed="1"/>
     <w:lsdException w:name="annotation subject" w:semiHidden="1" w:unhideWhenUsed="1"/>
     <w:lsdException w:name="No List" w:semiHidden="1" w:unhideWhenUsed="1"/>
     <w:lsdException w:name="Outline List 1" w:semiHidden="1" w:unhideWhenUsed="1"/>
@@ -15004,8 +16218,10 @@
     <w:lsdException w:name="Table Elegant" w:semiHidden="1" w:unhideWhenUsed="1"/>
     <w:lsdException w:name="Table Professional" w:semiHidden="1" w:unhideWhenUsed="1"/>
     <w:lsdException w:name="Table Subtle 1" w:semiHidden="1" w:unhideWhenUsed="1"/>
+    <w:lsdException w:name="Table Subtle 2" w:semiHidden="1" w:unhideWhenUsed="1"/>
     <w:lsdException w:name="Table Web 1" w:semiHidden="1" w:unhideWhenUsed="1"/>
     <w:lsdException w:name="Table Web 2" w:semiHidden="1" w:unhideWhenUsed="1"/>
+    <w:lsdException w:name="Table Web 3" w:semiHidden="1" w:unhideWhenUsed="1"/>
     <w:lsdException w:name="Balloon Text" w:semiHidden="1" w:unhideWhenUsed="1"/>
     <w:lsdException w:name="Table Grid" w:uiPriority="39"/>
     <w:lsdException w:name="Table Theme" w:semiHidden="1" w:unhideWhenUsed="1"/>
@@ -15870,7 +17086,7 @@
 </file>
 
 <file path=customXml/itemProps1.xml><?xml version="1.0" encoding="utf-8"?>
-<ds:datastoreItem xmlns:ds="http://schemas.openxmlformats.org/officeDocument/2006/customXml" ds:itemID="{C23C8DD9-FC5D-4F07-83E5-9649419CF51D}">
+<ds:datastoreItem xmlns:ds="http://schemas.openxmlformats.org/officeDocument/2006/customXml" ds:itemID="{A6CCB527-91E4-4441-A8D8-2C8ADE6EA1A6}">
   <ds:schemaRefs>
     <ds:schemaRef ds:uri="http://schemas.openxmlformats.org/officeDocument/2006/bibliography"/>
   </ds:schemaRefs>

</xml_diff>

<commit_message>
small change to outcome advanced search
</commit_message>
<xml_diff>
--- a/Report/CSC3600_PROJECTREPORT-A3.docx
+++ b/Report/CSC3600_PROJECTREPORT-A3.docx
@@ -1,6 +1,6 @@
 
 <file path=word/document.xml><?xml version="1.0" encoding="utf-8"?>
-<w:document xmlns:wpc="http://schemas.microsoft.com/office/word/2010/wordprocessingCanvas" xmlns:cx="http://schemas.microsoft.com/office/drawing/2014/chartex" xmlns:cx1="http://schemas.microsoft.com/office/drawing/2015/9/8/chartex" xmlns:cx2="http://schemas.microsoft.com/office/drawing/2015/10/21/chartex" xmlns:cx3="http://schemas.microsoft.com/office/drawing/2016/5/9/chartex" xmlns:cx4="http://schemas.microsoft.com/office/drawing/2016/5/10/chartex" xmlns:cx5="http://schemas.microsoft.com/office/drawing/2016/5/11/chartex" xmlns:cx6="http://schemas.microsoft.com/office/drawing/2016/5/12/chartex" xmlns:cx7="http://schemas.microsoft.com/office/drawing/2016/5/13/chartex" xmlns:cx8="http://schemas.microsoft.com/office/drawing/2016/5/14/chartex" xmlns:mc="http://schemas.openxmlformats.org/markup-compatibility/2006" xmlns:aink="http://schemas.microsoft.com/office/drawing/2016/ink" xmlns:am3d="http://schemas.microsoft.com/office/drawing/2017/model3d" xmlns:o="urn:schemas-microsoft-com:office:office" xmlns:r="http://schemas.openxmlformats.org/officeDocument/2006/relationships" xmlns:m="http://schemas.openxmlformats.org/officeDocument/2006/math" xmlns:v="urn:schemas-microsoft-com:vml" xmlns:wp14="http://schemas.microsoft.com/office/word/2010/wordprocessingDrawing" xmlns:wp="http://schemas.openxmlformats.org/drawingml/2006/wordprocessingDrawing" xmlns:w10="urn:schemas-microsoft-com:office:word" xmlns:w="http://schemas.openxmlformats.org/wordprocessingml/2006/main" xmlns:w14="http://schemas.microsoft.com/office/word/2010/wordml" xmlns:w15="http://schemas.microsoft.com/office/word/2012/wordml" xmlns:w16cid="http://schemas.microsoft.com/office/word/2016/wordml/cid" xmlns:w16se="http://schemas.microsoft.com/office/word/2015/wordml/symex" xmlns:wpg="http://schemas.microsoft.com/office/word/2010/wordprocessingGroup" xmlns:wpi="http://schemas.microsoft.com/office/word/2010/wordprocessingInk" xmlns:wne="http://schemas.microsoft.com/office/word/2006/wordml" xmlns:wps="http://schemas.microsoft.com/office/word/2010/wordprocessingShape" mc:Ignorable="w14 w15 w16se w16cid wp14">
+<w:document xmlns:wpc="http://schemas.microsoft.com/office/word/2010/wordprocessingCanvas" xmlns:mc="http://schemas.openxmlformats.org/markup-compatibility/2006" xmlns:o="urn:schemas-microsoft-com:office:office" xmlns:r="http://schemas.openxmlformats.org/officeDocument/2006/relationships" xmlns:m="http://schemas.openxmlformats.org/officeDocument/2006/math" xmlns:v="urn:schemas-microsoft-com:vml" xmlns:wp14="http://schemas.microsoft.com/office/word/2010/wordprocessingDrawing" xmlns:wp="http://schemas.openxmlformats.org/drawingml/2006/wordprocessingDrawing" xmlns:w10="urn:schemas-microsoft-com:office:word" xmlns:w="http://schemas.openxmlformats.org/wordprocessingml/2006/main" xmlns:w14="http://schemas.microsoft.com/office/word/2010/wordml" xmlns:w15="http://schemas.microsoft.com/office/word/2012/wordml" xmlns:wpg="http://schemas.microsoft.com/office/word/2010/wordprocessingGroup" xmlns:wpi="http://schemas.microsoft.com/office/word/2010/wordprocessingInk" xmlns:wne="http://schemas.microsoft.com/office/word/2006/wordml" xmlns:wps="http://schemas.microsoft.com/office/word/2010/wordprocessingShape" mc:Ignorable="w14 w15 wp14">
   <w:body>
     <w:p>
       <w:pPr>
@@ -498,7 +498,7 @@
               </wp:anchor>
             </w:drawing>
           </mc:Choice>
-          <mc:Fallback>
+          <mc:Fallback xmlns:w16se="http://schemas.microsoft.com/office/word/2015/wordml/symex" xmlns:w16cid="http://schemas.microsoft.com/office/word/2016/wordml/cid" xmlns:am3d="http://schemas.microsoft.com/office/drawing/2017/model3d" xmlns:aink="http://schemas.microsoft.com/office/drawing/2016/ink" xmlns:cx8="http://schemas.microsoft.com/office/drawing/2016/5/14/chartex" xmlns:cx7="http://schemas.microsoft.com/office/drawing/2016/5/13/chartex" xmlns:cx6="http://schemas.microsoft.com/office/drawing/2016/5/12/chartex" xmlns:cx5="http://schemas.microsoft.com/office/drawing/2016/5/11/chartex" xmlns:cx4="http://schemas.microsoft.com/office/drawing/2016/5/10/chartex" xmlns:cx3="http://schemas.microsoft.com/office/drawing/2016/5/9/chartex" xmlns:cx2="http://schemas.microsoft.com/office/drawing/2015/10/21/chartex" xmlns:cx1="http://schemas.microsoft.com/office/drawing/2015/9/8/chartex" xmlns:cx="http://schemas.microsoft.com/office/drawing/2014/chartex">
             <w:pict>
               <v:shapetype w14:anchorId="7A9EA30C" id="_x0000_t202" coordsize="21600,21600" o:spt="202" path="m,l,21600r21600,l21600,xe">
                 <v:stroke joinstyle="miter"/>
@@ -5557,15 +5557,7 @@
       </w:ins>
       <w:ins w:id="181" w:author="Zac" w:date="2018-10-10T20:31:00Z">
         <w:r>
-          <w:t xml:space="preserve">. </w:t>
-        </w:r>
-        <w:proofErr w:type="gramStart"/>
-        <w:r>
-          <w:t>Thus</w:t>
-        </w:r>
-        <w:proofErr w:type="gramEnd"/>
-        <w:r>
-          <w:t xml:space="preserve"> allowing them to know </w:t>
+          <w:t xml:space="preserve">. Thus allowing them to know </w:t>
         </w:r>
         <w:del w:id="182" w:author="Andrew Johnston" w:date="2018-10-10T21:45:00Z">
           <w:r>
@@ -6100,26 +6092,38 @@
     </w:p>
     <w:p>
       <w:r>
-        <w:t>Users can search specific metadata fields using this page. Please note that if multiple fields are used, any results returned will be inclusive, not exclusive. Dynamic dropdown fields are used to select specific camera manufacturers and/or camera models. If a manufacturer is chosen first, the camera model field will be updated with the respective models for that manufacturer. If a model is chosen first, the manufacturers field will update to that model’s respective maker. These fields can be reset by using the reset button located directly below the dropdown fields.</w:t>
-      </w:r>
-    </w:p>
-    <w:p>
-      <w:pPr>
-        <w:pStyle w:val="Heading3"/>
-      </w:pPr>
-      <w:r>
-        <w:t>OTHER FEATURES</w:t>
-      </w:r>
-    </w:p>
-    <w:p>
-      <w:r>
-        <w:t>If individual images are removed from a root directory (outside of the software), they will also no longer show up on the image library. On the contrary, if an image is added to a root directory, they will also be added to the image library. If no directories have been selected, the user will be prompted to add a directory and will be taken to the “Scan Images” page</w:t>
-      </w:r>
-      <w:r>
-        <w:t xml:space="preserve"> where they can add one</w:t>
+        <w:t xml:space="preserve">Users can search specific metadata fields using this page. Please note that if multiple fields are used, any results returned will be </w:t>
+      </w:r>
+      <w:r>
+        <w:t>exclusive</w:t>
+      </w:r>
+      <w:r>
+        <w:t xml:space="preserve">, not </w:t>
+      </w:r>
+      <w:r>
+        <w:t>inclusive</w:t>
       </w:r>
       <w:bookmarkStart w:id="200" w:name="_GoBack"/>
       <w:bookmarkEnd w:id="200"/>
+      <w:r>
+        <w:t>. Dynamic dropdown fields are used to select specific camera manufacturers and/or camera models. If a manufacturer is chosen first, the camera model field will be updated with the respective models for that manufacturer. If a model is chosen first, the manufacturers field will update to that model’s respective maker. These fields can be reset by using the reset button located directly below the dropdown fields.</w:t>
+      </w:r>
+    </w:p>
+    <w:p>
+      <w:pPr>
+        <w:pStyle w:val="Heading3"/>
+      </w:pPr>
+      <w:r>
+        <w:t>OTHER FEATURES</w:t>
+      </w:r>
+    </w:p>
+    <w:p>
+      <w:r>
+        <w:t>If individual images are removed from a root directory (outside of the software), they will also no longer show up on the image library. On the contrary, if an image is added to a root directory, they will also be added to the image library. If no directories have been selected, the user will be prompted to add a directory and will be taken to the “Scan Images” page</w:t>
+      </w:r>
+      <w:r>
+        <w:t xml:space="preserve"> where they can add one</w:t>
+      </w:r>
       <w:r>
         <w:t>.</w:t>
       </w:r>
@@ -6169,12 +6173,12 @@
         <w:pStyle w:val="Heading2"/>
         <w:ind w:left="0"/>
       </w:pPr>
-      <w:bookmarkStart w:id="205" w:name="_Toc526349038"/>
+      <w:bookmarkStart w:id="201" w:name="_Toc526349038"/>
       <w:r>
         <w:lastRenderedPageBreak/>
         <w:t>COST OF THE PROJECT</w:t>
       </w:r>
-      <w:bookmarkEnd w:id="205"/>
+      <w:bookmarkEnd w:id="201"/>
     </w:p>
     <w:p>
       <w:pPr>
@@ -10270,11 +10274,11 @@
       <w:pPr>
         <w:pStyle w:val="Heading1"/>
       </w:pPr>
-      <w:bookmarkStart w:id="206" w:name="_Toc526349039"/>
+      <w:bookmarkStart w:id="202" w:name="_Toc526349039"/>
       <w:r>
         <w:t>CONTRIBUTION DISTRIBUTION</w:t>
       </w:r>
-      <w:bookmarkEnd w:id="206"/>
+      <w:bookmarkEnd w:id="202"/>
     </w:p>
     <w:p/>
     <w:p>
@@ -10846,11 +10850,11 @@
       <w:pPr>
         <w:pStyle w:val="Heading1"/>
       </w:pPr>
-      <w:bookmarkStart w:id="207" w:name="_Toc526349040"/>
+      <w:bookmarkStart w:id="203" w:name="_Toc526349040"/>
       <w:r>
         <w:t>CONCLUSION</w:t>
       </w:r>
-      <w:bookmarkEnd w:id="207"/>
+      <w:bookmarkEnd w:id="203"/>
     </w:p>
     <w:p/>
     <w:p>
@@ -10901,11 +10905,11 @@
       <w:pPr>
         <w:pStyle w:val="Heading1"/>
       </w:pPr>
-      <w:bookmarkStart w:id="208" w:name="_Toc526349041"/>
+      <w:bookmarkStart w:id="204" w:name="_Toc526349041"/>
       <w:r>
         <w:t>REFERENCES</w:t>
       </w:r>
-      <w:bookmarkEnd w:id="208"/>
+      <w:bookmarkEnd w:id="204"/>
     </w:p>
     <w:p>
       <w:r>
@@ -10928,11 +10932,11 @@
       <w:pPr>
         <w:pStyle w:val="Heading1"/>
       </w:pPr>
-      <w:bookmarkStart w:id="209" w:name="_Toc526349042"/>
+      <w:bookmarkStart w:id="205" w:name="_Toc526349042"/>
       <w:r>
         <w:t>APPENDIX A: MEETING MINUTES</w:t>
       </w:r>
-      <w:bookmarkEnd w:id="209"/>
+      <w:bookmarkEnd w:id="205"/>
     </w:p>
     <w:p/>
     <w:p>
@@ -10947,11 +10951,11 @@
       <w:pPr>
         <w:pStyle w:val="Heading1"/>
       </w:pPr>
-      <w:bookmarkStart w:id="210" w:name="_Toc526349043"/>
+      <w:bookmarkStart w:id="206" w:name="_Toc526349043"/>
       <w:r>
         <w:t>APPENDIX B: ACTIVITY LOG SHEETS</w:t>
       </w:r>
-      <w:bookmarkEnd w:id="210"/>
+      <w:bookmarkEnd w:id="206"/>
     </w:p>
     <w:p/>
     <w:p>
@@ -10974,7 +10978,7 @@
 </file>
 
 <file path=word/endnotes.xml><?xml version="1.0" encoding="utf-8"?>
-<w:endnotes xmlns:wpc="http://schemas.microsoft.com/office/word/2010/wordprocessingCanvas" xmlns:cx="http://schemas.microsoft.com/office/drawing/2014/chartex" xmlns:cx1="http://schemas.microsoft.com/office/drawing/2015/9/8/chartex" xmlns:cx2="http://schemas.microsoft.com/office/drawing/2015/10/21/chartex" xmlns:cx3="http://schemas.microsoft.com/office/drawing/2016/5/9/chartex" xmlns:cx4="http://schemas.microsoft.com/office/drawing/2016/5/10/chartex" xmlns:cx5="http://schemas.microsoft.com/office/drawing/2016/5/11/chartex" xmlns:cx6="http://schemas.microsoft.com/office/drawing/2016/5/12/chartex" xmlns:cx7="http://schemas.microsoft.com/office/drawing/2016/5/13/chartex" xmlns:cx8="http://schemas.microsoft.com/office/drawing/2016/5/14/chartex" xmlns:mc="http://schemas.openxmlformats.org/markup-compatibility/2006" xmlns:aink="http://schemas.microsoft.com/office/drawing/2016/ink" xmlns:am3d="http://schemas.microsoft.com/office/drawing/2017/model3d" xmlns:o="urn:schemas-microsoft-com:office:office" xmlns:r="http://schemas.openxmlformats.org/officeDocument/2006/relationships" xmlns:m="http://schemas.openxmlformats.org/officeDocument/2006/math" xmlns:v="urn:schemas-microsoft-com:vml" xmlns:wp14="http://schemas.microsoft.com/office/word/2010/wordprocessingDrawing" xmlns:wp="http://schemas.openxmlformats.org/drawingml/2006/wordprocessingDrawing" xmlns:w10="urn:schemas-microsoft-com:office:word" xmlns:w="http://schemas.openxmlformats.org/wordprocessingml/2006/main" xmlns:w14="http://schemas.microsoft.com/office/word/2010/wordml" xmlns:w15="http://schemas.microsoft.com/office/word/2012/wordml" xmlns:w16cid="http://schemas.microsoft.com/office/word/2016/wordml/cid" xmlns:w16se="http://schemas.microsoft.com/office/word/2015/wordml/symex" xmlns:wpg="http://schemas.microsoft.com/office/word/2010/wordprocessingGroup" xmlns:wpi="http://schemas.microsoft.com/office/word/2010/wordprocessingInk" xmlns:wne="http://schemas.microsoft.com/office/word/2006/wordml" xmlns:wps="http://schemas.microsoft.com/office/word/2010/wordprocessingShape" mc:Ignorable="w14 w15 w16se w16cid wp14">
+<w:endnotes xmlns:wpc="http://schemas.microsoft.com/office/word/2010/wordprocessingCanvas" xmlns:mc="http://schemas.openxmlformats.org/markup-compatibility/2006" xmlns:o="urn:schemas-microsoft-com:office:office" xmlns:r="http://schemas.openxmlformats.org/officeDocument/2006/relationships" xmlns:m="http://schemas.openxmlformats.org/officeDocument/2006/math" xmlns:v="urn:schemas-microsoft-com:vml" xmlns:wp14="http://schemas.microsoft.com/office/word/2010/wordprocessingDrawing" xmlns:wp="http://schemas.openxmlformats.org/drawingml/2006/wordprocessingDrawing" xmlns:w10="urn:schemas-microsoft-com:office:word" xmlns:w="http://schemas.openxmlformats.org/wordprocessingml/2006/main" xmlns:w14="http://schemas.microsoft.com/office/word/2010/wordml" xmlns:w15="http://schemas.microsoft.com/office/word/2012/wordml" xmlns:wpg="http://schemas.microsoft.com/office/word/2010/wordprocessingGroup" xmlns:wpi="http://schemas.microsoft.com/office/word/2010/wordprocessingInk" xmlns:wne="http://schemas.microsoft.com/office/word/2006/wordml" xmlns:wps="http://schemas.microsoft.com/office/word/2010/wordprocessingShape" mc:Ignorable="w14 w15 wp14">
   <w:endnote w:type="separator" w:id="-1">
     <w:p>
       <w:r>
@@ -10995,7 +10999,7 @@
 </file>
 
 <file path=word/footer1.xml><?xml version="1.0" encoding="utf-8"?>
-<w:ftr xmlns:wpc="http://schemas.microsoft.com/office/word/2010/wordprocessingCanvas" xmlns:cx="http://schemas.microsoft.com/office/drawing/2014/chartex" xmlns:cx1="http://schemas.microsoft.com/office/drawing/2015/9/8/chartex" xmlns:cx2="http://schemas.microsoft.com/office/drawing/2015/10/21/chartex" xmlns:cx3="http://schemas.microsoft.com/office/drawing/2016/5/9/chartex" xmlns:cx4="http://schemas.microsoft.com/office/drawing/2016/5/10/chartex" xmlns:cx5="http://schemas.microsoft.com/office/drawing/2016/5/11/chartex" xmlns:cx6="http://schemas.microsoft.com/office/drawing/2016/5/12/chartex" xmlns:cx7="http://schemas.microsoft.com/office/drawing/2016/5/13/chartex" xmlns:cx8="http://schemas.microsoft.com/office/drawing/2016/5/14/chartex" xmlns:mc="http://schemas.openxmlformats.org/markup-compatibility/2006" xmlns:aink="http://schemas.microsoft.com/office/drawing/2016/ink" xmlns:am3d="http://schemas.microsoft.com/office/drawing/2017/model3d" xmlns:o="urn:schemas-microsoft-com:office:office" xmlns:r="http://schemas.openxmlformats.org/officeDocument/2006/relationships" xmlns:m="http://schemas.openxmlformats.org/officeDocument/2006/math" xmlns:v="urn:schemas-microsoft-com:vml" xmlns:wp14="http://schemas.microsoft.com/office/word/2010/wordprocessingDrawing" xmlns:wp="http://schemas.openxmlformats.org/drawingml/2006/wordprocessingDrawing" xmlns:w10="urn:schemas-microsoft-com:office:word" xmlns:w="http://schemas.openxmlformats.org/wordprocessingml/2006/main" xmlns:w14="http://schemas.microsoft.com/office/word/2010/wordml" xmlns:w15="http://schemas.microsoft.com/office/word/2012/wordml" xmlns:w16cid="http://schemas.microsoft.com/office/word/2016/wordml/cid" xmlns:w16se="http://schemas.microsoft.com/office/word/2015/wordml/symex" xmlns:wpg="http://schemas.microsoft.com/office/word/2010/wordprocessingGroup" xmlns:wpi="http://schemas.microsoft.com/office/word/2010/wordprocessingInk" xmlns:wne="http://schemas.microsoft.com/office/word/2006/wordml" xmlns:wps="http://schemas.microsoft.com/office/word/2010/wordprocessingShape" mc:Ignorable="w14 w15 w16se w16cid wp14">
+<w:ftr xmlns:wpc="http://schemas.microsoft.com/office/word/2010/wordprocessingCanvas" xmlns:mc="http://schemas.openxmlformats.org/markup-compatibility/2006" xmlns:o="urn:schemas-microsoft-com:office:office" xmlns:r="http://schemas.openxmlformats.org/officeDocument/2006/relationships" xmlns:m="http://schemas.openxmlformats.org/officeDocument/2006/math" xmlns:v="urn:schemas-microsoft-com:vml" xmlns:wp14="http://schemas.microsoft.com/office/word/2010/wordprocessingDrawing" xmlns:wp="http://schemas.openxmlformats.org/drawingml/2006/wordprocessingDrawing" xmlns:w10="urn:schemas-microsoft-com:office:word" xmlns:w="http://schemas.openxmlformats.org/wordprocessingml/2006/main" xmlns:w14="http://schemas.microsoft.com/office/word/2010/wordml" xmlns:w15="http://schemas.microsoft.com/office/word/2012/wordml" xmlns:wpg="http://schemas.microsoft.com/office/word/2010/wordprocessingGroup" xmlns:wpi="http://schemas.microsoft.com/office/word/2010/wordprocessingInk" xmlns:wne="http://schemas.microsoft.com/office/word/2006/wordml" xmlns:wps="http://schemas.microsoft.com/office/word/2010/wordprocessingShape" mc:Ignorable="w14 w15 wp14">
   <w:tbl>
     <w:tblPr>
       <w:tblStyle w:val="TableGrid"/>
@@ -11036,32 +11040,12 @@
           <w:r>
             <w:fldChar w:fldCharType="separate"/>
           </w:r>
-          <w:ins w:id="201" w:author="Ryan G" w:date="2018-10-11T21:16:00Z">
-            <w:r>
-              <w:rPr>
-                <w:noProof/>
-              </w:rPr>
-              <w:t>11-Oct-18</w:t>
-            </w:r>
-          </w:ins>
-          <w:ins w:id="202" w:author="Andrew Johnston" w:date="2018-10-11T19:11:00Z">
-            <w:del w:id="203" w:author="Ryan G" w:date="2018-10-11T21:16:00Z">
-              <w:r>
-                <w:rPr>
-                  <w:noProof/>
-                </w:rPr>
-                <w:delText>11-Oct-18</w:delText>
-              </w:r>
-            </w:del>
-          </w:ins>
-          <w:del w:id="204" w:author="Ryan G" w:date="2018-10-11T21:16:00Z">
-            <w:r>
-              <w:rPr>
-                <w:noProof/>
-              </w:rPr>
-              <w:delText>10-Oct-18</w:delText>
-            </w:r>
-          </w:del>
+          <w:r>
+            <w:rPr>
+              <w:noProof/>
+            </w:rPr>
+            <w:t>12-Oct-18</w:t>
+          </w:r>
           <w:r>
             <w:fldChar w:fldCharType="end"/>
           </w:r>
@@ -11089,7 +11073,7 @@
             <w:rPr>
               <w:noProof/>
             </w:rPr>
-            <w:t>3</w:t>
+            <w:t>9</w:t>
           </w:r>
           <w:r>
             <w:fldChar w:fldCharType="end"/>
@@ -11107,7 +11091,7 @@
 </file>
 
 <file path=word/footer2.xml><?xml version="1.0" encoding="utf-8"?>
-<w:ftr xmlns:wpc="http://schemas.microsoft.com/office/word/2010/wordprocessingCanvas" xmlns:cx="http://schemas.microsoft.com/office/drawing/2014/chartex" xmlns:cx1="http://schemas.microsoft.com/office/drawing/2015/9/8/chartex" xmlns:cx2="http://schemas.microsoft.com/office/drawing/2015/10/21/chartex" xmlns:cx3="http://schemas.microsoft.com/office/drawing/2016/5/9/chartex" xmlns:cx4="http://schemas.microsoft.com/office/drawing/2016/5/10/chartex" xmlns:cx5="http://schemas.microsoft.com/office/drawing/2016/5/11/chartex" xmlns:cx6="http://schemas.microsoft.com/office/drawing/2016/5/12/chartex" xmlns:cx7="http://schemas.microsoft.com/office/drawing/2016/5/13/chartex" xmlns:cx8="http://schemas.microsoft.com/office/drawing/2016/5/14/chartex" xmlns:mc="http://schemas.openxmlformats.org/markup-compatibility/2006" xmlns:aink="http://schemas.microsoft.com/office/drawing/2016/ink" xmlns:am3d="http://schemas.microsoft.com/office/drawing/2017/model3d" xmlns:o="urn:schemas-microsoft-com:office:office" xmlns:r="http://schemas.openxmlformats.org/officeDocument/2006/relationships" xmlns:m="http://schemas.openxmlformats.org/officeDocument/2006/math" xmlns:v="urn:schemas-microsoft-com:vml" xmlns:wp14="http://schemas.microsoft.com/office/word/2010/wordprocessingDrawing" xmlns:wp="http://schemas.openxmlformats.org/drawingml/2006/wordprocessingDrawing" xmlns:w10="urn:schemas-microsoft-com:office:word" xmlns:w="http://schemas.openxmlformats.org/wordprocessingml/2006/main" xmlns:w14="http://schemas.microsoft.com/office/word/2010/wordml" xmlns:w15="http://schemas.microsoft.com/office/word/2012/wordml" xmlns:w16cid="http://schemas.microsoft.com/office/word/2016/wordml/cid" xmlns:w16se="http://schemas.microsoft.com/office/word/2015/wordml/symex" xmlns:wpg="http://schemas.microsoft.com/office/word/2010/wordprocessingGroup" xmlns:wpi="http://schemas.microsoft.com/office/word/2010/wordprocessingInk" xmlns:wne="http://schemas.microsoft.com/office/word/2006/wordml" xmlns:wps="http://schemas.microsoft.com/office/word/2010/wordprocessingShape" mc:Ignorable="w14 w15 w16se w16cid wp14">
+<w:ftr xmlns:wpc="http://schemas.microsoft.com/office/word/2010/wordprocessingCanvas" xmlns:mc="http://schemas.openxmlformats.org/markup-compatibility/2006" xmlns:o="urn:schemas-microsoft-com:office:office" xmlns:r="http://schemas.openxmlformats.org/officeDocument/2006/relationships" xmlns:m="http://schemas.openxmlformats.org/officeDocument/2006/math" xmlns:v="urn:schemas-microsoft-com:vml" xmlns:wp14="http://schemas.microsoft.com/office/word/2010/wordprocessingDrawing" xmlns:wp="http://schemas.openxmlformats.org/drawingml/2006/wordprocessingDrawing" xmlns:w10="urn:schemas-microsoft-com:office:word" xmlns:w="http://schemas.openxmlformats.org/wordprocessingml/2006/main" xmlns:w14="http://schemas.microsoft.com/office/word/2010/wordml" xmlns:w15="http://schemas.microsoft.com/office/word/2012/wordml" xmlns:wpg="http://schemas.microsoft.com/office/word/2010/wordprocessingGroup" xmlns:wpi="http://schemas.microsoft.com/office/word/2010/wordprocessingInk" xmlns:wne="http://schemas.microsoft.com/office/word/2006/wordml" xmlns:wps="http://schemas.microsoft.com/office/word/2010/wordprocessingShape" mc:Ignorable="w14 w15 wp14">
   <w:p>
     <w:pPr>
       <w:pStyle w:val="Footer"/>
@@ -11118,7 +11102,7 @@
 </file>
 
 <file path=word/footer3.xml><?xml version="1.0" encoding="utf-8"?>
-<w:ftr xmlns:wpc="http://schemas.microsoft.com/office/word/2010/wordprocessingCanvas" xmlns:cx="http://schemas.microsoft.com/office/drawing/2014/chartex" xmlns:cx1="http://schemas.microsoft.com/office/drawing/2015/9/8/chartex" xmlns:cx2="http://schemas.microsoft.com/office/drawing/2015/10/21/chartex" xmlns:cx3="http://schemas.microsoft.com/office/drawing/2016/5/9/chartex" xmlns:cx4="http://schemas.microsoft.com/office/drawing/2016/5/10/chartex" xmlns:cx5="http://schemas.microsoft.com/office/drawing/2016/5/11/chartex" xmlns:cx6="http://schemas.microsoft.com/office/drawing/2016/5/12/chartex" xmlns:cx7="http://schemas.microsoft.com/office/drawing/2016/5/13/chartex" xmlns:cx8="http://schemas.microsoft.com/office/drawing/2016/5/14/chartex" xmlns:mc="http://schemas.openxmlformats.org/markup-compatibility/2006" xmlns:aink="http://schemas.microsoft.com/office/drawing/2016/ink" xmlns:am3d="http://schemas.microsoft.com/office/drawing/2017/model3d" xmlns:o="urn:schemas-microsoft-com:office:office" xmlns:r="http://schemas.openxmlformats.org/officeDocument/2006/relationships" xmlns:m="http://schemas.openxmlformats.org/officeDocument/2006/math" xmlns:v="urn:schemas-microsoft-com:vml" xmlns:wp14="http://schemas.microsoft.com/office/word/2010/wordprocessingDrawing" xmlns:wp="http://schemas.openxmlformats.org/drawingml/2006/wordprocessingDrawing" xmlns:w10="urn:schemas-microsoft-com:office:word" xmlns:w="http://schemas.openxmlformats.org/wordprocessingml/2006/main" xmlns:w14="http://schemas.microsoft.com/office/word/2010/wordml" xmlns:w15="http://schemas.microsoft.com/office/word/2012/wordml" xmlns:w16cid="http://schemas.microsoft.com/office/word/2016/wordml/cid" xmlns:w16se="http://schemas.microsoft.com/office/word/2015/wordml/symex" xmlns:wpg="http://schemas.microsoft.com/office/word/2010/wordprocessingGroup" xmlns:wpi="http://schemas.microsoft.com/office/word/2010/wordprocessingInk" xmlns:wne="http://schemas.microsoft.com/office/word/2006/wordml" xmlns:wps="http://schemas.microsoft.com/office/word/2010/wordprocessingShape" mc:Ignorable="w14 w15 w16se w16cid wp14">
+<w:ftr xmlns:wpc="http://schemas.microsoft.com/office/word/2010/wordprocessingCanvas" xmlns:mc="http://schemas.openxmlformats.org/markup-compatibility/2006" xmlns:o="urn:schemas-microsoft-com:office:office" xmlns:r="http://schemas.openxmlformats.org/officeDocument/2006/relationships" xmlns:m="http://schemas.openxmlformats.org/officeDocument/2006/math" xmlns:v="urn:schemas-microsoft-com:vml" xmlns:wp14="http://schemas.microsoft.com/office/word/2010/wordprocessingDrawing" xmlns:wp="http://schemas.openxmlformats.org/drawingml/2006/wordprocessingDrawing" xmlns:w10="urn:schemas-microsoft-com:office:word" xmlns:w="http://schemas.openxmlformats.org/wordprocessingml/2006/main" xmlns:w14="http://schemas.microsoft.com/office/word/2010/wordml" xmlns:w15="http://schemas.microsoft.com/office/word/2012/wordml" xmlns:wpg="http://schemas.microsoft.com/office/word/2010/wordprocessingGroup" xmlns:wpi="http://schemas.microsoft.com/office/word/2010/wordprocessingInk" xmlns:wne="http://schemas.microsoft.com/office/word/2006/wordml" xmlns:wps="http://schemas.microsoft.com/office/word/2010/wordprocessingShape" mc:Ignorable="w14 w15 wp14">
   <w:sdt>
     <w:sdtPr>
       <w:id w:val="1297952522"/>
@@ -11172,7 +11156,7 @@
 </file>
 
 <file path=word/footnotes.xml><?xml version="1.0" encoding="utf-8"?>
-<w:footnotes xmlns:wpc="http://schemas.microsoft.com/office/word/2010/wordprocessingCanvas" xmlns:cx="http://schemas.microsoft.com/office/drawing/2014/chartex" xmlns:cx1="http://schemas.microsoft.com/office/drawing/2015/9/8/chartex" xmlns:cx2="http://schemas.microsoft.com/office/drawing/2015/10/21/chartex" xmlns:cx3="http://schemas.microsoft.com/office/drawing/2016/5/9/chartex" xmlns:cx4="http://schemas.microsoft.com/office/drawing/2016/5/10/chartex" xmlns:cx5="http://schemas.microsoft.com/office/drawing/2016/5/11/chartex" xmlns:cx6="http://schemas.microsoft.com/office/drawing/2016/5/12/chartex" xmlns:cx7="http://schemas.microsoft.com/office/drawing/2016/5/13/chartex" xmlns:cx8="http://schemas.microsoft.com/office/drawing/2016/5/14/chartex" xmlns:mc="http://schemas.openxmlformats.org/markup-compatibility/2006" xmlns:aink="http://schemas.microsoft.com/office/drawing/2016/ink" xmlns:am3d="http://schemas.microsoft.com/office/drawing/2017/model3d" xmlns:o="urn:schemas-microsoft-com:office:office" xmlns:r="http://schemas.openxmlformats.org/officeDocument/2006/relationships" xmlns:m="http://schemas.openxmlformats.org/officeDocument/2006/math" xmlns:v="urn:schemas-microsoft-com:vml" xmlns:wp14="http://schemas.microsoft.com/office/word/2010/wordprocessingDrawing" xmlns:wp="http://schemas.openxmlformats.org/drawingml/2006/wordprocessingDrawing" xmlns:w10="urn:schemas-microsoft-com:office:word" xmlns:w="http://schemas.openxmlformats.org/wordprocessingml/2006/main" xmlns:w14="http://schemas.microsoft.com/office/word/2010/wordml" xmlns:w15="http://schemas.microsoft.com/office/word/2012/wordml" xmlns:w16cid="http://schemas.microsoft.com/office/word/2016/wordml/cid" xmlns:w16se="http://schemas.microsoft.com/office/word/2015/wordml/symex" xmlns:wpg="http://schemas.microsoft.com/office/word/2010/wordprocessingGroup" xmlns:wpi="http://schemas.microsoft.com/office/word/2010/wordprocessingInk" xmlns:wne="http://schemas.microsoft.com/office/word/2006/wordml" xmlns:wps="http://schemas.microsoft.com/office/word/2010/wordprocessingShape" mc:Ignorable="w14 w15 w16se w16cid wp14">
+<w:footnotes xmlns:wpc="http://schemas.microsoft.com/office/word/2010/wordprocessingCanvas" xmlns:mc="http://schemas.openxmlformats.org/markup-compatibility/2006" xmlns:o="urn:schemas-microsoft-com:office:office" xmlns:r="http://schemas.openxmlformats.org/officeDocument/2006/relationships" xmlns:m="http://schemas.openxmlformats.org/officeDocument/2006/math" xmlns:v="urn:schemas-microsoft-com:vml" xmlns:wp14="http://schemas.microsoft.com/office/word/2010/wordprocessingDrawing" xmlns:wp="http://schemas.openxmlformats.org/drawingml/2006/wordprocessingDrawing" xmlns:w10="urn:schemas-microsoft-com:office:word" xmlns:w="http://schemas.openxmlformats.org/wordprocessingml/2006/main" xmlns:w14="http://schemas.microsoft.com/office/word/2010/wordml" xmlns:w15="http://schemas.microsoft.com/office/word/2012/wordml" xmlns:wpg="http://schemas.microsoft.com/office/word/2010/wordprocessingGroup" xmlns:wpi="http://schemas.microsoft.com/office/word/2010/wordprocessingInk" xmlns:wne="http://schemas.microsoft.com/office/word/2006/wordml" xmlns:wps="http://schemas.microsoft.com/office/word/2010/wordprocessingShape" mc:Ignorable="w14 w15 wp14">
   <w:footnote w:type="separator" w:id="-1">
     <w:p>
       <w:r>
@@ -11193,7 +11177,7 @@
 </file>
 
 <file path=word/header1.xml><?xml version="1.0" encoding="utf-8"?>
-<w:hdr xmlns:wpc="http://schemas.microsoft.com/office/word/2010/wordprocessingCanvas" xmlns:cx="http://schemas.microsoft.com/office/drawing/2014/chartex" xmlns:cx1="http://schemas.microsoft.com/office/drawing/2015/9/8/chartex" xmlns:cx2="http://schemas.microsoft.com/office/drawing/2015/10/21/chartex" xmlns:cx3="http://schemas.microsoft.com/office/drawing/2016/5/9/chartex" xmlns:cx4="http://schemas.microsoft.com/office/drawing/2016/5/10/chartex" xmlns:cx5="http://schemas.microsoft.com/office/drawing/2016/5/11/chartex" xmlns:cx6="http://schemas.microsoft.com/office/drawing/2016/5/12/chartex" xmlns:cx7="http://schemas.microsoft.com/office/drawing/2016/5/13/chartex" xmlns:cx8="http://schemas.microsoft.com/office/drawing/2016/5/14/chartex" xmlns:mc="http://schemas.openxmlformats.org/markup-compatibility/2006" xmlns:aink="http://schemas.microsoft.com/office/drawing/2016/ink" xmlns:am3d="http://schemas.microsoft.com/office/drawing/2017/model3d" xmlns:o="urn:schemas-microsoft-com:office:office" xmlns:r="http://schemas.openxmlformats.org/officeDocument/2006/relationships" xmlns:m="http://schemas.openxmlformats.org/officeDocument/2006/math" xmlns:v="urn:schemas-microsoft-com:vml" xmlns:wp14="http://schemas.microsoft.com/office/word/2010/wordprocessingDrawing" xmlns:wp="http://schemas.openxmlformats.org/drawingml/2006/wordprocessingDrawing" xmlns:w10="urn:schemas-microsoft-com:office:word" xmlns:w="http://schemas.openxmlformats.org/wordprocessingml/2006/main" xmlns:w14="http://schemas.microsoft.com/office/word/2010/wordml" xmlns:w15="http://schemas.microsoft.com/office/word/2012/wordml" xmlns:w16cid="http://schemas.microsoft.com/office/word/2016/wordml/cid" xmlns:w16se="http://schemas.microsoft.com/office/word/2015/wordml/symex" xmlns:wpg="http://schemas.microsoft.com/office/word/2010/wordprocessingGroup" xmlns:wpi="http://schemas.microsoft.com/office/word/2010/wordprocessingInk" xmlns:wne="http://schemas.microsoft.com/office/word/2006/wordml" xmlns:wps="http://schemas.microsoft.com/office/word/2010/wordprocessingShape" mc:Ignorable="w14 w15 w16se w16cid wp14">
+<w:hdr xmlns:wpc="http://schemas.microsoft.com/office/word/2010/wordprocessingCanvas" xmlns:mc="http://schemas.openxmlformats.org/markup-compatibility/2006" xmlns:o="urn:schemas-microsoft-com:office:office" xmlns:r="http://schemas.openxmlformats.org/officeDocument/2006/relationships" xmlns:m="http://schemas.openxmlformats.org/officeDocument/2006/math" xmlns:v="urn:schemas-microsoft-com:vml" xmlns:wp14="http://schemas.microsoft.com/office/word/2010/wordprocessingDrawing" xmlns:wp="http://schemas.openxmlformats.org/drawingml/2006/wordprocessingDrawing" xmlns:w10="urn:schemas-microsoft-com:office:word" xmlns:w="http://schemas.openxmlformats.org/wordprocessingml/2006/main" xmlns:w14="http://schemas.microsoft.com/office/word/2010/wordml" xmlns:w15="http://schemas.microsoft.com/office/word/2012/wordml" xmlns:wpg="http://schemas.microsoft.com/office/word/2010/wordprocessingGroup" xmlns:wpi="http://schemas.microsoft.com/office/word/2010/wordprocessingInk" xmlns:wne="http://schemas.microsoft.com/office/word/2006/wordml" xmlns:wps="http://schemas.microsoft.com/office/word/2010/wordprocessingShape" mc:Ignorable="w14 w15 wp14">
   <w:p>
     <w:pPr>
       <w:pStyle w:val="Header"/>
@@ -11207,7 +11191,7 @@
 </file>
 
 <file path=word/header2.xml><?xml version="1.0" encoding="utf-8"?>
-<w:hdr xmlns:wpc="http://schemas.microsoft.com/office/word/2010/wordprocessingCanvas" xmlns:cx="http://schemas.microsoft.com/office/drawing/2014/chartex" xmlns:cx1="http://schemas.microsoft.com/office/drawing/2015/9/8/chartex" xmlns:cx2="http://schemas.microsoft.com/office/drawing/2015/10/21/chartex" xmlns:cx3="http://schemas.microsoft.com/office/drawing/2016/5/9/chartex" xmlns:cx4="http://schemas.microsoft.com/office/drawing/2016/5/10/chartex" xmlns:cx5="http://schemas.microsoft.com/office/drawing/2016/5/11/chartex" xmlns:cx6="http://schemas.microsoft.com/office/drawing/2016/5/12/chartex" xmlns:cx7="http://schemas.microsoft.com/office/drawing/2016/5/13/chartex" xmlns:cx8="http://schemas.microsoft.com/office/drawing/2016/5/14/chartex" xmlns:mc="http://schemas.openxmlformats.org/markup-compatibility/2006" xmlns:aink="http://schemas.microsoft.com/office/drawing/2016/ink" xmlns:am3d="http://schemas.microsoft.com/office/drawing/2017/model3d" xmlns:o="urn:schemas-microsoft-com:office:office" xmlns:r="http://schemas.openxmlformats.org/officeDocument/2006/relationships" xmlns:m="http://schemas.openxmlformats.org/officeDocument/2006/math" xmlns:v="urn:schemas-microsoft-com:vml" xmlns:wp14="http://schemas.microsoft.com/office/word/2010/wordprocessingDrawing" xmlns:wp="http://schemas.openxmlformats.org/drawingml/2006/wordprocessingDrawing" xmlns:w10="urn:schemas-microsoft-com:office:word" xmlns:w="http://schemas.openxmlformats.org/wordprocessingml/2006/main" xmlns:w14="http://schemas.microsoft.com/office/word/2010/wordml" xmlns:w15="http://schemas.microsoft.com/office/word/2012/wordml" xmlns:w16cid="http://schemas.microsoft.com/office/word/2016/wordml/cid" xmlns:w16se="http://schemas.microsoft.com/office/word/2015/wordml/symex" xmlns:wpg="http://schemas.microsoft.com/office/word/2010/wordprocessingGroup" xmlns:wpi="http://schemas.microsoft.com/office/word/2010/wordprocessingInk" xmlns:wne="http://schemas.microsoft.com/office/word/2006/wordml" xmlns:wps="http://schemas.microsoft.com/office/word/2010/wordprocessingShape" mc:Ignorable="w14 w15 w16se w16cid wp14">
+<w:hdr xmlns:wpc="http://schemas.microsoft.com/office/word/2010/wordprocessingCanvas" xmlns:mc="http://schemas.openxmlformats.org/markup-compatibility/2006" xmlns:o="urn:schemas-microsoft-com:office:office" xmlns:r="http://schemas.openxmlformats.org/officeDocument/2006/relationships" xmlns:m="http://schemas.openxmlformats.org/officeDocument/2006/math" xmlns:v="urn:schemas-microsoft-com:vml" xmlns:wp14="http://schemas.microsoft.com/office/word/2010/wordprocessingDrawing" xmlns:wp="http://schemas.openxmlformats.org/drawingml/2006/wordprocessingDrawing" xmlns:w10="urn:schemas-microsoft-com:office:word" xmlns:w="http://schemas.openxmlformats.org/wordprocessingml/2006/main" xmlns:w14="http://schemas.microsoft.com/office/word/2010/wordml" xmlns:w15="http://schemas.microsoft.com/office/word/2012/wordml" xmlns:wpg="http://schemas.microsoft.com/office/word/2010/wordprocessingGroup" xmlns:wpi="http://schemas.microsoft.com/office/word/2010/wordprocessingInk" xmlns:wne="http://schemas.microsoft.com/office/word/2006/wordml" xmlns:wps="http://schemas.microsoft.com/office/word/2010/wordprocessingShape" mc:Ignorable="w14 w15 wp14">
   <w:p>
     <w:pPr>
       <w:pStyle w:val="Subtitle"/>
@@ -11254,7 +11238,7 @@
 </file>
 
 <file path=word/numbering.xml><?xml version="1.0" encoding="utf-8"?>
-<w:numbering xmlns:wpc="http://schemas.microsoft.com/office/word/2010/wordprocessingCanvas" xmlns:cx="http://schemas.microsoft.com/office/drawing/2014/chartex" xmlns:cx1="http://schemas.microsoft.com/office/drawing/2015/9/8/chartex" xmlns:cx2="http://schemas.microsoft.com/office/drawing/2015/10/21/chartex" xmlns:cx3="http://schemas.microsoft.com/office/drawing/2016/5/9/chartex" xmlns:cx4="http://schemas.microsoft.com/office/drawing/2016/5/10/chartex" xmlns:cx5="http://schemas.microsoft.com/office/drawing/2016/5/11/chartex" xmlns:cx6="http://schemas.microsoft.com/office/drawing/2016/5/12/chartex" xmlns:cx7="http://schemas.microsoft.com/office/drawing/2016/5/13/chartex" xmlns:cx8="http://schemas.microsoft.com/office/drawing/2016/5/14/chartex" xmlns:mc="http://schemas.openxmlformats.org/markup-compatibility/2006" xmlns:aink="http://schemas.microsoft.com/office/drawing/2016/ink" xmlns:am3d="http://schemas.microsoft.com/office/drawing/2017/model3d" xmlns:o="urn:schemas-microsoft-com:office:office" xmlns:r="http://schemas.openxmlformats.org/officeDocument/2006/relationships" xmlns:m="http://schemas.openxmlformats.org/officeDocument/2006/math" xmlns:v="urn:schemas-microsoft-com:vml" xmlns:wp14="http://schemas.microsoft.com/office/word/2010/wordprocessingDrawing" xmlns:wp="http://schemas.openxmlformats.org/drawingml/2006/wordprocessingDrawing" xmlns:w10="urn:schemas-microsoft-com:office:word" xmlns:w="http://schemas.openxmlformats.org/wordprocessingml/2006/main" xmlns:w14="http://schemas.microsoft.com/office/word/2010/wordml" xmlns:w15="http://schemas.microsoft.com/office/word/2012/wordml" xmlns:w16cid="http://schemas.microsoft.com/office/word/2016/wordml/cid" xmlns:w16se="http://schemas.microsoft.com/office/word/2015/wordml/symex" xmlns:wpg="http://schemas.microsoft.com/office/word/2010/wordprocessingGroup" xmlns:wpi="http://schemas.microsoft.com/office/word/2010/wordprocessingInk" xmlns:wne="http://schemas.microsoft.com/office/word/2006/wordml" xmlns:wps="http://schemas.microsoft.com/office/word/2010/wordprocessingShape" mc:Ignorable="w14 w15 w16se w16cid wp14">
+<w:numbering xmlns:wpc="http://schemas.microsoft.com/office/word/2010/wordprocessingCanvas" xmlns:mc="http://schemas.openxmlformats.org/markup-compatibility/2006" xmlns:o="urn:schemas-microsoft-com:office:office" xmlns:r="http://schemas.openxmlformats.org/officeDocument/2006/relationships" xmlns:m="http://schemas.openxmlformats.org/officeDocument/2006/math" xmlns:v="urn:schemas-microsoft-com:vml" xmlns:wp14="http://schemas.microsoft.com/office/word/2010/wordprocessingDrawing" xmlns:wp="http://schemas.openxmlformats.org/drawingml/2006/wordprocessingDrawing" xmlns:w10="urn:schemas-microsoft-com:office:word" xmlns:w="http://schemas.openxmlformats.org/wordprocessingml/2006/main" xmlns:w14="http://schemas.microsoft.com/office/word/2010/wordml" xmlns:w15="http://schemas.microsoft.com/office/word/2012/wordml" xmlns:wpg="http://schemas.microsoft.com/office/word/2010/wordprocessingGroup" xmlns:wpi="http://schemas.microsoft.com/office/word/2010/wordprocessingInk" xmlns:wne="http://schemas.microsoft.com/office/word/2006/wordml" xmlns:wps="http://schemas.microsoft.com/office/word/2010/wordprocessingShape" mc:Ignorable="w14 w15 wp14">
   <w:abstractNum w:abstractNumId="0" w15:restartNumberingAfterBreak="0">
     <w:nsid w:val="FFFFFF7C"/>
     <w:multiLevelType w:val="singleLevel"/>
@@ -12400,21 +12384,18 @@
 </file>
 
 <file path=word/people.xml><?xml version="1.0" encoding="utf-8"?>
-<w15:people xmlns:wpc="http://schemas.microsoft.com/office/word/2010/wordprocessingCanvas" xmlns:cx="http://schemas.microsoft.com/office/drawing/2014/chartex" xmlns:cx1="http://schemas.microsoft.com/office/drawing/2015/9/8/chartex" xmlns:cx2="http://schemas.microsoft.com/office/drawing/2015/10/21/chartex" xmlns:cx3="http://schemas.microsoft.com/office/drawing/2016/5/9/chartex" xmlns:cx4="http://schemas.microsoft.com/office/drawing/2016/5/10/chartex" xmlns:cx5="http://schemas.microsoft.com/office/drawing/2016/5/11/chartex" xmlns:cx6="http://schemas.microsoft.com/office/drawing/2016/5/12/chartex" xmlns:cx7="http://schemas.microsoft.com/office/drawing/2016/5/13/chartex" xmlns:cx8="http://schemas.microsoft.com/office/drawing/2016/5/14/chartex" xmlns:mc="http://schemas.openxmlformats.org/markup-compatibility/2006" xmlns:aink="http://schemas.microsoft.com/office/drawing/2016/ink" xmlns:am3d="http://schemas.microsoft.com/office/drawing/2017/model3d" xmlns:o="urn:schemas-microsoft-com:office:office" xmlns:r="http://schemas.openxmlformats.org/officeDocument/2006/relationships" xmlns:m="http://schemas.openxmlformats.org/officeDocument/2006/math" xmlns:v="urn:schemas-microsoft-com:vml" xmlns:wp14="http://schemas.microsoft.com/office/word/2010/wordprocessingDrawing" xmlns:wp="http://schemas.openxmlformats.org/drawingml/2006/wordprocessingDrawing" xmlns:w10="urn:schemas-microsoft-com:office:word" xmlns:w="http://schemas.openxmlformats.org/wordprocessingml/2006/main" xmlns:w14="http://schemas.microsoft.com/office/word/2010/wordml" xmlns:w15="http://schemas.microsoft.com/office/word/2012/wordml" xmlns:w16cid="http://schemas.microsoft.com/office/word/2016/wordml/cid" xmlns:w16se="http://schemas.microsoft.com/office/word/2015/wordml/symex" xmlns:wpg="http://schemas.microsoft.com/office/word/2010/wordprocessingGroup" xmlns:wpi="http://schemas.microsoft.com/office/word/2010/wordprocessingInk" xmlns:wne="http://schemas.microsoft.com/office/word/2006/wordml" xmlns:wps="http://schemas.microsoft.com/office/word/2010/wordprocessingShape" mc:Ignorable="w14 w15 w16se w16cid wp14">
+<w15:people xmlns:wpc="http://schemas.microsoft.com/office/word/2010/wordprocessingCanvas" xmlns:mc="http://schemas.openxmlformats.org/markup-compatibility/2006" xmlns:o="urn:schemas-microsoft-com:office:office" xmlns:r="http://schemas.openxmlformats.org/officeDocument/2006/relationships" xmlns:m="http://schemas.openxmlformats.org/officeDocument/2006/math" xmlns:v="urn:schemas-microsoft-com:vml" xmlns:wp14="http://schemas.microsoft.com/office/word/2010/wordprocessingDrawing" xmlns:wp="http://schemas.openxmlformats.org/drawingml/2006/wordprocessingDrawing" xmlns:w10="urn:schemas-microsoft-com:office:word" xmlns:w="http://schemas.openxmlformats.org/wordprocessingml/2006/main" xmlns:w14="http://schemas.microsoft.com/office/word/2010/wordml" xmlns:w15="http://schemas.microsoft.com/office/word/2012/wordml" xmlns:wpg="http://schemas.microsoft.com/office/word/2010/wordprocessingGroup" xmlns:wpi="http://schemas.microsoft.com/office/word/2010/wordprocessingInk" xmlns:wne="http://schemas.microsoft.com/office/word/2006/wordml" xmlns:wps="http://schemas.microsoft.com/office/word/2010/wordprocessingShape" mc:Ignorable="w14 w15 wp14">
   <w15:person w15:author="Andrew Johnston">
     <w15:presenceInfo w15:providerId="Windows Live" w15:userId="6bc7357b6c6dce6e"/>
   </w15:person>
   <w15:person w15:author="Zac">
     <w15:presenceInfo w15:providerId="None" w15:userId="Zac"/>
   </w15:person>
-  <w15:person w15:author="Ryan G">
-    <w15:presenceInfo w15:providerId="Windows Live" w15:userId="5043734c9c7cb9fb"/>
-  </w15:person>
 </w15:people>
 </file>
 
 <file path=word/styles.xml><?xml version="1.0" encoding="utf-8"?>
-<w:styles xmlns:mc="http://schemas.openxmlformats.org/markup-compatibility/2006" xmlns:r="http://schemas.openxmlformats.org/officeDocument/2006/relationships" xmlns:w="http://schemas.openxmlformats.org/wordprocessingml/2006/main" xmlns:w14="http://schemas.microsoft.com/office/word/2010/wordml" xmlns:w15="http://schemas.microsoft.com/office/word/2012/wordml" xmlns:w16cid="http://schemas.microsoft.com/office/word/2016/wordml/cid" xmlns:w16se="http://schemas.microsoft.com/office/word/2015/wordml/symex" mc:Ignorable="w14 w15 w16se w16cid">
+<w:styles xmlns:mc="http://schemas.openxmlformats.org/markup-compatibility/2006" xmlns:r="http://schemas.openxmlformats.org/officeDocument/2006/relationships" xmlns:w="http://schemas.openxmlformats.org/wordprocessingml/2006/main" xmlns:w14="http://schemas.microsoft.com/office/word/2010/wordml" xmlns:w15="http://schemas.microsoft.com/office/word/2012/wordml" mc:Ignorable="w14 w15">
   <w:docDefaults>
     <w:rPrDefault>
       <w:rPr>
@@ -12432,7 +12413,7 @@
       </w:pPr>
     </w:pPrDefault>
   </w:docDefaults>
-  <w:latentStyles w:defLockedState="0" w:defUIPriority="99" w:defSemiHidden="0" w:defUnhideWhenUsed="0" w:defQFormat="0" w:count="375">
+  <w:latentStyles w:defLockedState="0" w:defUIPriority="99" w:defSemiHidden="0" w:defUnhideWhenUsed="0" w:defQFormat="0" w:count="371">
     <w:lsdException w:name="Normal" w:uiPriority="0" w:qFormat="1"/>
     <w:lsdException w:name="heading 1" w:uiPriority="9" w:qFormat="1"/>
     <w:lsdException w:name="heading 2" w:semiHidden="1" w:uiPriority="0" w:unhideWhenUsed="1" w:qFormat="1"/>
@@ -12804,10 +12785,6 @@
     <w:lsdException w:name="List Table 5 Dark Accent 6" w:uiPriority="50"/>
     <w:lsdException w:name="List Table 6 Colorful Accent 6" w:uiPriority="51"/>
     <w:lsdException w:name="List Table 7 Colorful Accent 6" w:uiPriority="52"/>
-    <w:lsdException w:name="Mention" w:semiHidden="1" w:unhideWhenUsed="1"/>
-    <w:lsdException w:name="Smart Hyperlink" w:semiHidden="1" w:unhideWhenUsed="1"/>
-    <w:lsdException w:name="Hashtag" w:semiHidden="1" w:unhideWhenUsed="1"/>
-    <w:lsdException w:name="Unresolved Mention" w:semiHidden="1" w:unhideWhenUsed="1"/>
   </w:latentStyles>
   <w:style w:type="paragraph" w:default="1" w:styleId="Normal">
     <w:name w:val="Normal"/>
@@ -15566,7 +15543,7 @@
 </file>
 
 <file path=word/charts/chart1.xml><?xml version="1.0" encoding="utf-8"?>
-<c:chartSpace xmlns:c="http://schemas.openxmlformats.org/drawingml/2006/chart" xmlns:a="http://schemas.openxmlformats.org/drawingml/2006/main" xmlns:r="http://schemas.openxmlformats.org/officeDocument/2006/relationships" xmlns:c16r2="http://schemas.microsoft.com/office/drawing/2015/06/chart">
+<c:chartSpace xmlns:c="http://schemas.openxmlformats.org/drawingml/2006/chart" xmlns:a="http://schemas.openxmlformats.org/drawingml/2006/main" xmlns:r="http://schemas.openxmlformats.org/officeDocument/2006/relationships">
   <c:date1904 val="0"/>
   <c:lang val="en-US"/>
   <c:roundedCorners val="0"/>
@@ -15650,7 +15627,7 @@
             <c:showPercent val="0"/>
             <c:showBubbleSize val="0"/>
             <c:showLeaderLines val="0"/>
-            <c:extLst>
+            <c:extLst xmlns:c16r2="http://schemas.microsoft.com/office/drawing/2015/06/chart">
               <c:ext xmlns:c15="http://schemas.microsoft.com/office/drawing/2012/chart" uri="{CE6537A1-D6FC-4f65-9D91-7224C49458BB}">
                 <c15:showLeaderLines val="1"/>
                 <c15:leaderLines>
@@ -15729,7 +15706,7 @@
             </c:numRef>
           </c:val>
           <c:smooth val="0"/>
-          <c:extLst>
+          <c:extLst xmlns:c16r2="http://schemas.microsoft.com/office/drawing/2015/06/chart">
             <c:ext xmlns:c16="http://schemas.microsoft.com/office/drawing/2014/chart" uri="{C3380CC4-5D6E-409C-BE32-E72D297353CC}">
               <c16:uniqueId val="{00000000-6F8C-403F-9D9B-7A22B8749CCE}"/>
             </c:ext>
@@ -15790,7 +15767,7 @@
             <c:showPercent val="0"/>
             <c:showBubbleSize val="0"/>
             <c:showLeaderLines val="0"/>
-            <c:extLst>
+            <c:extLst xmlns:c16r2="http://schemas.microsoft.com/office/drawing/2015/06/chart">
               <c:ext xmlns:c15="http://schemas.microsoft.com/office/drawing/2012/chart" uri="{CE6537A1-D6FC-4f65-9D91-7224C49458BB}">
                 <c15:showLeaderLines val="1"/>
                 <c15:leaderLines>
@@ -15869,7 +15846,7 @@
             </c:numRef>
           </c:val>
           <c:smooth val="0"/>
-          <c:extLst>
+          <c:extLst xmlns:c16r2="http://schemas.microsoft.com/office/drawing/2015/06/chart">
             <c:ext xmlns:c16="http://schemas.microsoft.com/office/drawing/2014/chart" uri="{C3380CC4-5D6E-409C-BE32-E72D297353CC}">
               <c16:uniqueId val="{00000001-6F8C-403F-9D9B-7A22B8749CCE}"/>
             </c:ext>
@@ -15884,11 +15861,11 @@
           <c:showBubbleSize val="0"/>
         </c:dLbls>
         <c:smooth val="0"/>
-        <c:axId val="159695496"/>
-        <c:axId val="159696280"/>
+        <c:axId val="522713544"/>
+        <c:axId val="522713936"/>
       </c:lineChart>
       <c:catAx>
-        <c:axId val="159695496"/>
+        <c:axId val="522713544"/>
         <c:scaling>
           <c:orientation val="minMax"/>
         </c:scaling>
@@ -15947,7 +15924,7 @@
             <a:endParaRPr lang="en-US"/>
           </a:p>
         </c:txPr>
-        <c:crossAx val="159696280"/>
+        <c:crossAx val="522713936"/>
         <c:crosses val="autoZero"/>
         <c:auto val="0"/>
         <c:lblAlgn val="ctr"/>
@@ -15955,7 +15932,7 @@
         <c:noMultiLvlLbl val="0"/>
       </c:catAx>
       <c:valAx>
-        <c:axId val="159696280"/>
+        <c:axId val="522713936"/>
         <c:scaling>
           <c:orientation val="minMax"/>
         </c:scaling>
@@ -16014,7 +15991,7 @@
             <a:endParaRPr lang="en-US"/>
           </a:p>
         </c:txPr>
-        <c:crossAx val="159695496"/>
+        <c:crossAx val="522713544"/>
         <c:crosses val="autoZero"/>
         <c:crossBetween val="between"/>
       </c:valAx>
@@ -16615,7 +16592,7 @@
 </file>
 
 <file path=word/glossary/document.xml><?xml version="1.0" encoding="utf-8"?>
-<w:glossaryDocument xmlns:wpc="http://schemas.microsoft.com/office/word/2010/wordprocessingCanvas" xmlns:cx="http://schemas.microsoft.com/office/drawing/2014/chartex" xmlns:cx1="http://schemas.microsoft.com/office/drawing/2015/9/8/chartex" xmlns:cx2="http://schemas.microsoft.com/office/drawing/2015/10/21/chartex" xmlns:cx3="http://schemas.microsoft.com/office/drawing/2016/5/9/chartex" xmlns:cx4="http://schemas.microsoft.com/office/drawing/2016/5/10/chartex" xmlns:cx5="http://schemas.microsoft.com/office/drawing/2016/5/11/chartex" xmlns:cx6="http://schemas.microsoft.com/office/drawing/2016/5/12/chartex" xmlns:cx7="http://schemas.microsoft.com/office/drawing/2016/5/13/chartex" xmlns:cx8="http://schemas.microsoft.com/office/drawing/2016/5/14/chartex" xmlns:mc="http://schemas.openxmlformats.org/markup-compatibility/2006" xmlns:aink="http://schemas.microsoft.com/office/drawing/2016/ink" xmlns:am3d="http://schemas.microsoft.com/office/drawing/2017/model3d" xmlns:o="urn:schemas-microsoft-com:office:office" xmlns:r="http://schemas.openxmlformats.org/officeDocument/2006/relationships" xmlns:m="http://schemas.openxmlformats.org/officeDocument/2006/math" xmlns:v="urn:schemas-microsoft-com:vml" xmlns:wp14="http://schemas.microsoft.com/office/word/2010/wordprocessingDrawing" xmlns:wp="http://schemas.openxmlformats.org/drawingml/2006/wordprocessingDrawing" xmlns:w10="urn:schemas-microsoft-com:office:word" xmlns:w="http://schemas.openxmlformats.org/wordprocessingml/2006/main" xmlns:w14="http://schemas.microsoft.com/office/word/2010/wordml" xmlns:w15="http://schemas.microsoft.com/office/word/2012/wordml" xmlns:w16cid="http://schemas.microsoft.com/office/word/2016/wordml/cid" xmlns:w16se="http://schemas.microsoft.com/office/word/2015/wordml/symex" xmlns:wpg="http://schemas.microsoft.com/office/word/2010/wordprocessingGroup" xmlns:wpi="http://schemas.microsoft.com/office/word/2010/wordprocessingInk" xmlns:wne="http://schemas.microsoft.com/office/word/2006/wordml" xmlns:wps="http://schemas.microsoft.com/office/word/2010/wordprocessingShape" mc:Ignorable="w14 w15 w16se w16cid wp14">
+<w:glossaryDocument xmlns:wpc="http://schemas.microsoft.com/office/word/2010/wordprocessingCanvas" xmlns:mc="http://schemas.openxmlformats.org/markup-compatibility/2006" xmlns:o="urn:schemas-microsoft-com:office:office" xmlns:r="http://schemas.openxmlformats.org/officeDocument/2006/relationships" xmlns:m="http://schemas.openxmlformats.org/officeDocument/2006/math" xmlns:v="urn:schemas-microsoft-com:vml" xmlns:wp14="http://schemas.microsoft.com/office/word/2010/wordprocessingDrawing" xmlns:wp="http://schemas.openxmlformats.org/drawingml/2006/wordprocessingDrawing" xmlns:w10="urn:schemas-microsoft-com:office:word" xmlns:w="http://schemas.openxmlformats.org/wordprocessingml/2006/main" xmlns:w14="http://schemas.microsoft.com/office/word/2010/wordml" xmlns:w15="http://schemas.microsoft.com/office/word/2012/wordml" xmlns:wpg="http://schemas.microsoft.com/office/word/2010/wordprocessingGroup" xmlns:wpi="http://schemas.microsoft.com/office/word/2010/wordprocessingInk" xmlns:wne="http://schemas.microsoft.com/office/word/2006/wordml" xmlns:wps="http://schemas.microsoft.com/office/word/2010/wordprocessingShape" mc:Ignorable="w14 w15 wp14">
   <w:docParts>
     <w:docPart>
       <w:docPartPr>
@@ -16648,7 +16625,7 @@
 </file>
 
 <file path=word/glossary/fontTable.xml><?xml version="1.0" encoding="utf-8"?>
-<w:fonts xmlns:mc="http://schemas.openxmlformats.org/markup-compatibility/2006" xmlns:r="http://schemas.openxmlformats.org/officeDocument/2006/relationships" xmlns:w="http://schemas.openxmlformats.org/wordprocessingml/2006/main" xmlns:w14="http://schemas.microsoft.com/office/word/2010/wordml" xmlns:w15="http://schemas.microsoft.com/office/word/2012/wordml" xmlns:w16cid="http://schemas.microsoft.com/office/word/2016/wordml/cid" xmlns:w16se="http://schemas.microsoft.com/office/word/2015/wordml/symex" mc:Ignorable="w14 w15 w16se w16cid">
+<w:fonts xmlns:mc="http://schemas.openxmlformats.org/markup-compatibility/2006" xmlns:r="http://schemas.openxmlformats.org/officeDocument/2006/relationships" xmlns:w="http://schemas.openxmlformats.org/wordprocessingml/2006/main" xmlns:w14="http://schemas.microsoft.com/office/word/2010/wordml" xmlns:w15="http://schemas.microsoft.com/office/word/2012/wordml" mc:Ignorable="w14 w15">
   <w:font w:name="Symbol">
     <w:panose1 w:val="05050102010706020507"/>
     <w:charset w:val="02"/>
@@ -16689,7 +16666,7 @@
     <w:charset w:val="00"/>
     <w:family w:val="swiss"/>
     <w:pitch w:val="variable"/>
-    <w:sig w:usb0="E0002EFF" w:usb1="C0007843" w:usb2="00000009" w:usb3="00000000" w:csb0="000001FF" w:csb1="00000000"/>
+    <w:sig w:usb0="E0002EFF" w:usb1="C000785B" w:usb2="00000009" w:usb3="00000000" w:csb0="000001FF" w:csb1="00000000"/>
   </w:font>
   <w:font w:name="Segoe UI">
     <w:panose1 w:val="020B0502040204020203"/>
@@ -16709,7 +16686,7 @@
 </file>
 
 <file path=word/glossary/settings.xml><?xml version="1.0" encoding="utf-8"?>
-<w:settings xmlns:mc="http://schemas.openxmlformats.org/markup-compatibility/2006" xmlns:o="urn:schemas-microsoft-com:office:office" xmlns:r="http://schemas.openxmlformats.org/officeDocument/2006/relationships" xmlns:m="http://schemas.openxmlformats.org/officeDocument/2006/math" xmlns:v="urn:schemas-microsoft-com:vml" xmlns:w10="urn:schemas-microsoft-com:office:word" xmlns:w="http://schemas.openxmlformats.org/wordprocessingml/2006/main" xmlns:w14="http://schemas.microsoft.com/office/word/2010/wordml" xmlns:w15="http://schemas.microsoft.com/office/word/2012/wordml" xmlns:w16cid="http://schemas.microsoft.com/office/word/2016/wordml/cid" xmlns:w16se="http://schemas.microsoft.com/office/word/2015/wordml/symex" xmlns:sl="http://schemas.openxmlformats.org/schemaLibrary/2006/main" mc:Ignorable="w14 w15 w16se w16cid">
+<w:settings xmlns:mc="http://schemas.openxmlformats.org/markup-compatibility/2006" xmlns:o="urn:schemas-microsoft-com:office:office" xmlns:r="http://schemas.openxmlformats.org/officeDocument/2006/relationships" xmlns:m="http://schemas.openxmlformats.org/officeDocument/2006/math" xmlns:v="urn:schemas-microsoft-com:vml" xmlns:w10="urn:schemas-microsoft-com:office:word" xmlns:w="http://schemas.openxmlformats.org/wordprocessingml/2006/main" xmlns:w14="http://schemas.microsoft.com/office/word/2010/wordml" xmlns:w15="http://schemas.microsoft.com/office/word/2012/wordml" xmlns:sl="http://schemas.openxmlformats.org/schemaLibrary/2006/main" mc:Ignorable="w14 w15">
   <w:view w:val="normal"/>
   <w:defaultTabStop w:val="720"/>
   <w:characterSpacingControl w:val="doNotCompress"/>
@@ -16720,7 +16697,6 @@
     <w:compatSetting w:name="enableOpenTypeFeatures" w:uri="http://schemas.microsoft.com/office/word" w:val="1"/>
     <w:compatSetting w:name="doNotFlipMirrorIndents" w:uri="http://schemas.microsoft.com/office/word" w:val="1"/>
     <w:compatSetting w:name="differentiateMultirowTableHeaders" w:uri="http://schemas.microsoft.com/office/word" w:val="1"/>
-    <w:compatSetting w:name="useWord2013TrackBottomHyphenation" w:uri="http://schemas.microsoft.com/office/word" w:val="1"/>
   </w:compat>
   <w:rsids>
     <w:rsidRoot w:val="00611863"/>
@@ -16737,6 +16713,7 @@
     <w:rsid w:val="00AD6FEE"/>
     <w:rsid w:val="00B751FE"/>
     <w:rsid w:val="00C51444"/>
+    <w:rsid w:val="00DF5960"/>
     <w:rsid w:val="00FD146F"/>
     <w:rsid w:val="00FD4D30"/>
     <w:rsid w:val="00FF2E9B"/>
@@ -16763,7 +16740,7 @@
 </file>
 
 <file path=word/glossary/styles.xml><?xml version="1.0" encoding="utf-8"?>
-<w:styles xmlns:mc="http://schemas.openxmlformats.org/markup-compatibility/2006" xmlns:r="http://schemas.openxmlformats.org/officeDocument/2006/relationships" xmlns:w="http://schemas.openxmlformats.org/wordprocessingml/2006/main" xmlns:w14="http://schemas.microsoft.com/office/word/2010/wordml" xmlns:w15="http://schemas.microsoft.com/office/word/2012/wordml" xmlns:w16cid="http://schemas.microsoft.com/office/word/2016/wordml/cid" xmlns:w16se="http://schemas.microsoft.com/office/word/2015/wordml/symex" mc:Ignorable="w14 w15 w16se w16cid">
+<w:styles xmlns:mc="http://schemas.openxmlformats.org/markup-compatibility/2006" xmlns:r="http://schemas.openxmlformats.org/officeDocument/2006/relationships" xmlns:w="http://schemas.openxmlformats.org/wordprocessingml/2006/main" xmlns:w14="http://schemas.microsoft.com/office/word/2010/wordml" xmlns:w15="http://schemas.microsoft.com/office/word/2012/wordml" mc:Ignorable="w14 w15">
   <w:docDefaults>
     <w:rPrDefault>
       <w:rPr>
@@ -16775,7 +16752,7 @@
     </w:rPrDefault>
     <w:pPrDefault/>
   </w:docDefaults>
-  <w:latentStyles w:defLockedState="0" w:defUIPriority="99" w:defSemiHidden="0" w:defUnhideWhenUsed="0" w:defQFormat="0" w:count="375">
+  <w:latentStyles w:defLockedState="0" w:defUIPriority="99" w:defSemiHidden="0" w:defUnhideWhenUsed="0" w:defQFormat="0" w:count="371">
     <w:lsdException w:name="Normal" w:uiPriority="0" w:qFormat="1"/>
     <w:lsdException w:name="heading 1" w:uiPriority="9" w:qFormat="1"/>
     <w:lsdException w:name="heading 2" w:semiHidden="1" w:uiPriority="9" w:unhideWhenUsed="1" w:qFormat="1"/>
@@ -17147,10 +17124,6 @@
     <w:lsdException w:name="List Table 5 Dark Accent 6" w:uiPriority="50"/>
     <w:lsdException w:name="List Table 6 Colorful Accent 6" w:uiPriority="51"/>
     <w:lsdException w:name="List Table 7 Colorful Accent 6" w:uiPriority="52"/>
-    <w:lsdException w:name="Mention" w:semiHidden="1" w:unhideWhenUsed="1"/>
-    <w:lsdException w:name="Smart Hyperlink" w:semiHidden="1" w:unhideWhenUsed="1"/>
-    <w:lsdException w:name="Hashtag" w:semiHidden="1" w:unhideWhenUsed="1"/>
-    <w:lsdException w:name="Unresolved Mention" w:semiHidden="1" w:unhideWhenUsed="1"/>
   </w:latentStyles>
   <w:style w:type="paragraph" w:default="1" w:styleId="Normal">
     <w:name w:val="Normal"/>
@@ -17538,7 +17511,7 @@
 </file>
 
 <file path=word/glossary/webSettings.xml><?xml version="1.0" encoding="utf-8"?>
-<w:webSettings xmlns:mc="http://schemas.openxmlformats.org/markup-compatibility/2006" xmlns:r="http://schemas.openxmlformats.org/officeDocument/2006/relationships" xmlns:w="http://schemas.openxmlformats.org/wordprocessingml/2006/main" xmlns:w14="http://schemas.microsoft.com/office/word/2010/wordml" xmlns:w15="http://schemas.microsoft.com/office/word/2012/wordml" xmlns:w16cid="http://schemas.microsoft.com/office/word/2016/wordml/cid" xmlns:w16se="http://schemas.microsoft.com/office/word/2015/wordml/symex" mc:Ignorable="w14 w15 w16se w16cid">
+<w:webSettings xmlns:mc="http://schemas.openxmlformats.org/markup-compatibility/2006" xmlns:r="http://schemas.openxmlformats.org/officeDocument/2006/relationships" xmlns:w="http://schemas.openxmlformats.org/wordprocessingml/2006/main" xmlns:w14="http://schemas.microsoft.com/office/word/2010/wordml" xmlns:w15="http://schemas.microsoft.com/office/word/2012/wordml" mc:Ignorable="w14 w15">
   <w:optimizeForBrowser/>
   <w:allowPNG/>
 </w:webSettings>
@@ -17793,7 +17766,7 @@
 </file>
 
 <file path=customXml/itemProps1.xml><?xml version="1.0" encoding="utf-8"?>
-<ds:datastoreItem xmlns:ds="http://schemas.openxmlformats.org/officeDocument/2006/customXml" ds:itemID="{78613745-3FC4-4273-9CF0-2F90DED69651}">
+<ds:datastoreItem xmlns:ds="http://schemas.openxmlformats.org/officeDocument/2006/customXml" ds:itemID="{16769375-AFF4-4B14-A8C2-FBD3A24AE649}">
   <ds:schemaRefs>
     <ds:schemaRef ds:uri="http://schemas.openxmlformats.org/officeDocument/2006/bibliography"/>
   </ds:schemaRefs>

</xml_diff>

<commit_message>
Added paragraph to CONTRIBUTION DISTRIBUTION
</commit_message>
<xml_diff>
--- a/Report/CSC3600_PROJECTREPORT-A3.docx
+++ b/Report/CSC3600_PROJECTREPORT-A3.docx
@@ -1,6 +1,6 @@
 
 <file path=word/document.xml><?xml version="1.0" encoding="utf-8"?>
-<w:document xmlns:wpc="http://schemas.microsoft.com/office/word/2010/wordprocessingCanvas" xmlns:cx="http://schemas.microsoft.com/office/drawing/2014/chartex" xmlns:cx1="http://schemas.microsoft.com/office/drawing/2015/9/8/chartex" xmlns:cx2="http://schemas.microsoft.com/office/drawing/2015/10/21/chartex" xmlns:cx3="http://schemas.microsoft.com/office/drawing/2016/5/9/chartex" xmlns:cx4="http://schemas.microsoft.com/office/drawing/2016/5/10/chartex" xmlns:cx5="http://schemas.microsoft.com/office/drawing/2016/5/11/chartex" xmlns:cx6="http://schemas.microsoft.com/office/drawing/2016/5/12/chartex" xmlns:cx7="http://schemas.microsoft.com/office/drawing/2016/5/13/chartex" xmlns:cx8="http://schemas.microsoft.com/office/drawing/2016/5/14/chartex" xmlns:mc="http://schemas.openxmlformats.org/markup-compatibility/2006" xmlns:aink="http://schemas.microsoft.com/office/drawing/2016/ink" xmlns:am3d="http://schemas.microsoft.com/office/drawing/2017/model3d" xmlns:o="urn:schemas-microsoft-com:office:office" xmlns:r="http://schemas.openxmlformats.org/officeDocument/2006/relationships" xmlns:m="http://schemas.openxmlformats.org/officeDocument/2006/math" xmlns:v="urn:schemas-microsoft-com:vml" xmlns:wp14="http://schemas.microsoft.com/office/word/2010/wordprocessingDrawing" xmlns:wp="http://schemas.openxmlformats.org/drawingml/2006/wordprocessingDrawing" xmlns:w10="urn:schemas-microsoft-com:office:word" xmlns:w="http://schemas.openxmlformats.org/wordprocessingml/2006/main" xmlns:w14="http://schemas.microsoft.com/office/word/2010/wordml" xmlns:w15="http://schemas.microsoft.com/office/word/2012/wordml" xmlns:w16cid="http://schemas.microsoft.com/office/word/2016/wordml/cid" xmlns:w16se="http://schemas.microsoft.com/office/word/2015/wordml/symex" xmlns:wpg="http://schemas.microsoft.com/office/word/2010/wordprocessingGroup" xmlns:wpi="http://schemas.microsoft.com/office/word/2010/wordprocessingInk" xmlns:wne="http://schemas.microsoft.com/office/word/2006/wordml" xmlns:wps="http://schemas.microsoft.com/office/word/2010/wordprocessingShape" mc:Ignorable="w14 w15 w16se w16cid wp14">
+<w:document xmlns:wpc="http://schemas.microsoft.com/office/word/2010/wordprocessingCanvas" xmlns:mc="http://schemas.openxmlformats.org/markup-compatibility/2006" xmlns:o="urn:schemas-microsoft-com:office:office" xmlns:r="http://schemas.openxmlformats.org/officeDocument/2006/relationships" xmlns:m="http://schemas.openxmlformats.org/officeDocument/2006/math" xmlns:v="urn:schemas-microsoft-com:vml" xmlns:wp14="http://schemas.microsoft.com/office/word/2010/wordprocessingDrawing" xmlns:wp="http://schemas.openxmlformats.org/drawingml/2006/wordprocessingDrawing" xmlns:w10="urn:schemas-microsoft-com:office:word" xmlns:w="http://schemas.openxmlformats.org/wordprocessingml/2006/main" xmlns:w14="http://schemas.microsoft.com/office/word/2010/wordml" xmlns:w15="http://schemas.microsoft.com/office/word/2012/wordml" xmlns:wpg="http://schemas.microsoft.com/office/word/2010/wordprocessingGroup" xmlns:wpi="http://schemas.microsoft.com/office/word/2010/wordprocessingInk" xmlns:wne="http://schemas.microsoft.com/office/word/2006/wordml" xmlns:wps="http://schemas.microsoft.com/office/word/2010/wordprocessingShape" mc:Ignorable="w14 w15 wp14">
   <w:body>
     <w:p>
       <w:pPr>
@@ -498,7 +498,7 @@
               </wp:anchor>
             </w:drawing>
           </mc:Choice>
-          <mc:Fallback>
+          <mc:Fallback xmlns:w16se="http://schemas.microsoft.com/office/word/2015/wordml/symex" xmlns:w16cid="http://schemas.microsoft.com/office/word/2016/wordml/cid" xmlns:am3d="http://schemas.microsoft.com/office/drawing/2017/model3d" xmlns:aink="http://schemas.microsoft.com/office/drawing/2016/ink" xmlns:cx8="http://schemas.microsoft.com/office/drawing/2016/5/14/chartex" xmlns:cx7="http://schemas.microsoft.com/office/drawing/2016/5/13/chartex" xmlns:cx6="http://schemas.microsoft.com/office/drawing/2016/5/12/chartex" xmlns:cx5="http://schemas.microsoft.com/office/drawing/2016/5/11/chartex" xmlns:cx4="http://schemas.microsoft.com/office/drawing/2016/5/10/chartex" xmlns:cx3="http://schemas.microsoft.com/office/drawing/2016/5/9/chartex" xmlns:cx2="http://schemas.microsoft.com/office/drawing/2015/10/21/chartex" xmlns:cx1="http://schemas.microsoft.com/office/drawing/2015/9/8/chartex" xmlns:cx="http://schemas.microsoft.com/office/drawing/2014/chartex">
             <w:pict>
               <v:shapetype w14:anchorId="7A9EA30C" id="_x0000_t202" coordsize="21600,21600" o:spt="202" path="m,l,21600r21600,l21600,xe">
                 <v:stroke joinstyle="miter"/>
@@ -10738,16 +10738,18 @@
         <w:t>.</w:t>
       </w:r>
     </w:p>
-    <w:p/>
-    <w:p/>
-    <w:p/>
-    <w:p/>
+    <w:p>
+      <w:r>
+        <w:br w:type="page"/>
+      </w:r>
+    </w:p>
     <w:p>
       <w:pPr>
         <w:pStyle w:val="Heading1"/>
       </w:pPr>
       <w:bookmarkStart w:id="201" w:name="_Toc527283684"/>
       <w:r>
+        <w:lastRenderedPageBreak/>
         <w:t>CONTRIBUTION DISTRIBUTION</w:t>
       </w:r>
       <w:bookmarkEnd w:id="201"/>
@@ -10769,7 +10771,6 @@
         <w:ind w:right="0"/>
       </w:pPr>
       <w:r>
-        <w:lastRenderedPageBreak/>
         <w:t>Fill the table with approximate percentage of effort each team member contributed to each part of the project. (Team member names go along the top row.)</w:t>
       </w:r>
     </w:p>
@@ -10813,6 +10814,94 @@
       </w:pPr>
       <w:r>
         <w:t>Comment on how well your distribution of tasks worked</w:t>
+      </w:r>
+    </w:p>
+    <w:p>
+      <w:r>
+        <w:t xml:space="preserve">Tasks distribution was managed by the team leader who took responsibility for assigning and distributing </w:t>
+      </w:r>
+      <w:r>
+        <w:t>the team’s</w:t>
+      </w:r>
+      <w:r>
+        <w:t xml:space="preserve"> workload. All tasks were documented </w:t>
+      </w:r>
+      <w:r>
+        <w:t>with</w:t>
+      </w:r>
+      <w:r>
+        <w:t>in the team’s</w:t>
+      </w:r>
+      <w:r>
+        <w:t xml:space="preserve"> central</w:t>
+      </w:r>
+      <w:r>
+        <w:t xml:space="preserve"> task tracking tool. This tool gave </w:t>
+      </w:r>
+      <w:bookmarkStart w:id="202" w:name="_GoBack"/>
+      <w:bookmarkEnd w:id="202"/>
+      <w:r>
+        <w:t xml:space="preserve">members visibility of </w:t>
+      </w:r>
+      <w:r>
+        <w:t>allocated</w:t>
+      </w:r>
+      <w:r>
+        <w:t xml:space="preserve"> </w:t>
+      </w:r>
+      <w:r>
+        <w:t xml:space="preserve">work </w:t>
+      </w:r>
+      <w:r>
+        <w:t xml:space="preserve">and task status. </w:t>
+      </w:r>
+      <w:r>
+        <w:t>As each memb</w:t>
+      </w:r>
+      <w:r>
+        <w:t xml:space="preserve">er had different skills and knowledge, the jobs could not be simply </w:t>
+      </w:r>
+      <w:r>
+        <w:t>divided</w:t>
+      </w:r>
+      <w:r>
+        <w:t xml:space="preserve">. Instead the project lead had to assess </w:t>
+      </w:r>
+      <w:r>
+        <w:t>the</w:t>
+      </w:r>
+      <w:r>
+        <w:t xml:space="preserve"> task and balanc</w:t>
+      </w:r>
+      <w:r>
+        <w:t xml:space="preserve">e workloads based on competency and experience. </w:t>
+      </w:r>
+      <w:r>
+        <w:t xml:space="preserve">The combination of this tool and a diligent project leader resulted in a </w:t>
+      </w:r>
+      <w:r>
+        <w:t>fair</w:t>
+      </w:r>
+      <w:r>
+        <w:t xml:space="preserve"> and even </w:t>
+      </w:r>
+      <w:r>
+        <w:t xml:space="preserve">allotment </w:t>
+      </w:r>
+      <w:r>
+        <w:t>of work.</w:t>
+      </w:r>
+      <w:r>
+        <w:t xml:space="preserve"> </w:t>
+      </w:r>
+      <w:r>
+        <w:t xml:space="preserve">The distribution of tasks </w:t>
+      </w:r>
+      <w:r>
+        <w:t>are</w:t>
+      </w:r>
+      <w:r>
+        <w:t xml:space="preserve"> shown in the below table.</w:t>
       </w:r>
     </w:p>
     <w:p/>
@@ -11315,18 +11404,55 @@
         </w:tc>
       </w:tr>
     </w:tbl>
+    <w:p>
+      <w:pPr>
+        <w:jc w:val="center"/>
+        <w:rPr>
+          <w:b/>
+        </w:rPr>
+      </w:pPr>
+      <w:r>
+        <w:rPr>
+          <w:b/>
+        </w:rPr>
+        <w:t xml:space="preserve">Table </w:t>
+      </w:r>
+      <w:r>
+        <w:rPr>
+          <w:b/>
+        </w:rPr>
+        <w:t>05</w:t>
+      </w:r>
+      <w:r>
+        <w:rPr>
+          <w:b/>
+        </w:rPr>
+        <w:t xml:space="preserve">: </w:t>
+      </w:r>
+      <w:r>
+        <w:rPr>
+          <w:b/>
+        </w:rPr>
+        <w:t>Project Expenditure Comparison</w:t>
+      </w:r>
+    </w:p>
     <w:p/>
     <w:p/>
-    <w:p/>
+    <w:p>
+      <w:r>
+        <w:br w:type="page"/>
+      </w:r>
+    </w:p>
     <w:p>
       <w:pPr>
         <w:pStyle w:val="Heading1"/>
       </w:pPr>
-      <w:bookmarkStart w:id="202" w:name="_Toc527283685"/>
-      <w:r>
+      <w:bookmarkStart w:id="203" w:name="_Toc527283685"/>
+      <w:r>
+        <w:lastRenderedPageBreak/>
         <w:t>CONCLUSION</w:t>
       </w:r>
-      <w:bookmarkEnd w:id="202"/>
+      <w:bookmarkEnd w:id="203"/>
     </w:p>
     <w:p/>
     <w:p>
@@ -11379,12 +11505,11 @@
       <w:pPr>
         <w:pStyle w:val="Heading1"/>
       </w:pPr>
-      <w:bookmarkStart w:id="203" w:name="_Toc527283686"/>
-      <w:r>
-        <w:lastRenderedPageBreak/>
+      <w:bookmarkStart w:id="204" w:name="_Toc527283686"/>
+      <w:r>
         <w:t>REFERENCES</w:t>
       </w:r>
-      <w:bookmarkEnd w:id="203"/>
+      <w:bookmarkEnd w:id="204"/>
     </w:p>
     <w:p/>
     <w:p/>
@@ -11474,23 +11599,18 @@
       <w:pPr>
         <w:pStyle w:val="Heading1"/>
       </w:pPr>
-      <w:bookmarkStart w:id="204" w:name="_Toc527283687"/>
+      <w:bookmarkStart w:id="205" w:name="_Toc527283687"/>
       <w:r>
         <w:lastRenderedPageBreak/>
-        <w:t>APP</w:t>
-      </w:r>
-      <w:bookmarkStart w:id="205" w:name="_GoBack"/>
+        <w:t>APPENDIX A: MEETING MINUTES</w:t>
+      </w:r>
+      <w:r>
+        <w:t xml:space="preserve"> and C</w:t>
+      </w:r>
+      <w:r>
+        <w:t>orrespondence</w:t>
+      </w:r>
       <w:bookmarkEnd w:id="205"/>
-      <w:r>
-        <w:t>ENDIX A: MEETING MINUTES</w:t>
-      </w:r>
-      <w:r>
-        <w:t xml:space="preserve"> and C</w:t>
-      </w:r>
-      <w:r>
-        <w:t>orrespondence</w:t>
-      </w:r>
-      <w:bookmarkEnd w:id="204"/>
     </w:p>
     <w:p/>
     <w:p>
@@ -13238,7 +13358,7 @@
           <w14:ligatures w14:val="none"/>
         </w:rPr>
         <w:lastRenderedPageBreak/>
-        <w:t xml:space="preserve">The final component was the Web browser (GUI), which would consist of HTML and JavaScript. This component needs to be responsive, using AJAX so not always refreshing the entire page. It needs to be viewable in both mobile and full browser and can use open source libraries; The team just needs to mention which libraries are used in the </w:t>
+        <w:t xml:space="preserve">The final component was the Web browser (GUI), which would consist of HTML and JavaScript. This component needs to be responsive, using AJAX so not always refreshing the entire page. It needs to be viewable in both mobile and full browser and can use open source libraries; </w:t>
       </w:r>
       <w:proofErr w:type="gramStart"/>
       <w:r>
@@ -13251,7 +13371,7 @@
           <w:lang w:eastAsia="en-AU"/>
           <w14:ligatures w14:val="none"/>
         </w:rPr>
-        <w:t>projects</w:t>
+        <w:t>The</w:t>
       </w:r>
       <w:proofErr w:type="gramEnd"/>
       <w:r>
@@ -13264,7 +13384,7 @@
           <w:lang w:eastAsia="en-AU"/>
           <w14:ligatures w14:val="none"/>
         </w:rPr>
-        <w:t xml:space="preserve"> documentation.</w:t>
+        <w:t xml:space="preserve"> team just needs to mention which libraries are used in the projects documentation.</w:t>
       </w:r>
     </w:p>
     <w:p>
@@ -13560,33 +13680,7 @@
           <w:lang w:eastAsia="en-AU"/>
           <w14:ligatures w14:val="none"/>
         </w:rPr>
-        <w:t xml:space="preserve"> is happy for anyone from the team to contact him directly via email so long as the whole team is included on the email. </w:t>
-      </w:r>
-      <w:proofErr w:type="gramStart"/>
-      <w:r>
-        <w:rPr>
-          <w:rFonts w:ascii="Times New Roman" w:eastAsia="Times New Roman" w:hAnsi="Times New Roman" w:cs="Times New Roman"/>
-          <w:color w:val="262626"/>
-          <w:kern w:val="0"/>
-          <w:sz w:val="24"/>
-          <w:szCs w:val="24"/>
-          <w:lang w:eastAsia="en-AU"/>
-          <w14:ligatures w14:val="none"/>
-        </w:rPr>
-        <w:t>However</w:t>
-      </w:r>
-      <w:proofErr w:type="gramEnd"/>
-      <w:r>
-        <w:rPr>
-          <w:rFonts w:ascii="Times New Roman" w:eastAsia="Times New Roman" w:hAnsi="Times New Roman" w:cs="Times New Roman"/>
-          <w:color w:val="262626"/>
-          <w:kern w:val="0"/>
-          <w:sz w:val="24"/>
-          <w:szCs w:val="24"/>
-          <w:lang w:eastAsia="en-AU"/>
-          <w14:ligatures w14:val="none"/>
-        </w:rPr>
-        <w:t xml:space="preserve"> Mr </w:t>
+        <w:t xml:space="preserve"> is happy for anyone from the team to contact him directly via email so long as the whole team is included on the email. However Mr </w:t>
       </w:r>
       <w:proofErr w:type="spellStart"/>
       <w:r>
@@ -15771,11 +15865,9 @@
           <w:numId w:val="20"/>
         </w:numPr>
       </w:pPr>
-      <w:proofErr w:type="spellStart"/>
       <w:r>
         <w:t>JQuery</w:t>
       </w:r>
-      <w:proofErr w:type="spellEnd"/>
     </w:p>
     <w:p>
       <w:pPr>
@@ -15914,15 +16006,7 @@
     </w:p>
     <w:p>
       <w:r>
-        <w:t xml:space="preserve">So </w:t>
-      </w:r>
-      <w:proofErr w:type="gramStart"/>
-      <w:r>
-        <w:t>far</w:t>
-      </w:r>
-      <w:proofErr w:type="gramEnd"/>
-      <w:r>
-        <w:t xml:space="preserve"> we have achieved the following.</w:t>
+        <w:t>So far we have achieved the following.</w:t>
       </w:r>
     </w:p>
     <w:p>
@@ -16127,28 +16211,12 @@
     </w:p>
     <w:p>
       <w:r>
-        <w:t xml:space="preserve">Over the last couple of </w:t>
-      </w:r>
-      <w:proofErr w:type="gramStart"/>
-      <w:r>
-        <w:t>weeks</w:t>
-      </w:r>
-      <w:proofErr w:type="gramEnd"/>
-      <w:r>
-        <w:t xml:space="preserve"> the team has fully developed a working prototype website to the specifications provided.</w:t>
-      </w:r>
-    </w:p>
-    <w:p>
-      <w:r>
-        <w:t xml:space="preserve">So </w:t>
-      </w:r>
-      <w:proofErr w:type="gramStart"/>
-      <w:r>
-        <w:t>far</w:t>
-      </w:r>
-      <w:proofErr w:type="gramEnd"/>
-      <w:r>
-        <w:t xml:space="preserve"> we have achieved the following.</w:t>
+        <w:t>Over the last couple of weeks the team has fully developed a working prototype website to the specifications provided.</w:t>
+      </w:r>
+    </w:p>
+    <w:p>
+      <w:r>
+        <w:t>So far we have achieved the following.</w:t>
       </w:r>
     </w:p>
     <w:p>
@@ -16235,15 +16303,7 @@
     </w:p>
     <w:p>
       <w:r>
-        <w:t xml:space="preserve">From here we have started the final project report and will also be recording the usage of the website and showing the features it has so that we can present this recording to yourself thus allowing you to see the project and let us know if there </w:t>
-      </w:r>
-      <w:proofErr w:type="gramStart"/>
-      <w:r>
-        <w:t>is</w:t>
-      </w:r>
-      <w:proofErr w:type="gramEnd"/>
-      <w:r>
-        <w:t xml:space="preserve"> any final changes you want to make.</w:t>
+        <w:t>From here we have started the final project report and will also be recording the usage of the website and showing the features it has so that we can present this recording to yourself thus allowing you to see the project and let us know if there is any final changes you want to make.</w:t>
       </w:r>
     </w:p>
     <w:p>
@@ -16323,30 +16383,17 @@
         <w:t>Could you let me know please what your plans are (</w:t>
       </w:r>
       <w:proofErr w:type="spellStart"/>
-      <w:proofErr w:type="gramStart"/>
       <w:r>
         <w:t>ie</w:t>
       </w:r>
       <w:proofErr w:type="spellEnd"/>
       <w:r>
-        <w:t>.</w:t>
-      </w:r>
-      <w:proofErr w:type="gramEnd"/>
-      <w:r>
-        <w:t xml:space="preserve"> date) regarding a Zoom meeting to demonstrate the prototype, or sending through the recording that you refer to?</w:t>
-      </w:r>
-    </w:p>
-    <w:p>
-      <w:r>
-        <w:t>Compared to your previous report, I note that the distribution of git commits over team members has not changed as much as expected.  Hence in your final report you will need to address the issue of *other* work (</w:t>
-      </w:r>
-      <w:proofErr w:type="gramStart"/>
-      <w:r>
-        <w:t>non git</w:t>
-      </w:r>
-      <w:proofErr w:type="gramEnd"/>
-      <w:r>
-        <w:t xml:space="preserve"> commits) done by team members, and the general distribution of contributions.</w:t>
+        <w:t>. date) regarding a Zoom meeting to demonstrate the prototype, or sending through the recording that you refer to?</w:t>
+      </w:r>
+    </w:p>
+    <w:p>
+      <w:r>
+        <w:t>Compared to your previous report, I note that the distribution of git commits over team members has not changed as much as expected.  Hence in your final report you will need to address the issue of *other* work (non git commits) done by team members, and the general distribution of contributions.</w:t>
       </w:r>
     </w:p>
     <w:p>
@@ -16640,15 +16687,7 @@
         <w:ind w:left="0"/>
       </w:pPr>
       <w:r>
-        <w:t xml:space="preserve">The metadata is saved directly to the image and then a rescan saves the changes into the database. </w:t>
-      </w:r>
-      <w:proofErr w:type="gramStart"/>
-      <w:r>
-        <w:t>Therefore</w:t>
-      </w:r>
-      <w:proofErr w:type="gramEnd"/>
-      <w:r>
-        <w:t xml:space="preserve"> there is no loss of metadata when the database is deleted.</w:t>
+        <w:t>The metadata is saved directly to the image and then a rescan saves the changes into the database. Therefore there is no loss of metadata when the database is deleted.</w:t>
       </w:r>
     </w:p>
     <w:p>
@@ -22243,6 +22282,10 @@
     </w:p>
     <w:p>
       <w:r>
+        <w:rPr>
+          <w:noProof/>
+          <w:lang w:eastAsia="en-AU"/>
+        </w:rPr>
         <w:drawing>
           <wp:inline distT="0" distB="0" distL="0" distR="0" wp14:anchorId="520E249B" wp14:editId="6B58CE1E">
             <wp:extent cx="5731510" cy="2424223"/>
@@ -22295,6 +22338,10 @@
     </w:p>
     <w:p>
       <w:r>
+        <w:rPr>
+          <w:noProof/>
+          <w:lang w:eastAsia="en-AU"/>
+        </w:rPr>
         <w:drawing>
           <wp:inline distT="0" distB="0" distL="0" distR="0" wp14:anchorId="7AAB94B3" wp14:editId="37DC9D00">
             <wp:extent cx="5731510" cy="2806065"/>
@@ -22347,6 +22394,10 @@
     </w:p>
     <w:p>
       <w:r>
+        <w:rPr>
+          <w:noProof/>
+          <w:lang w:eastAsia="en-AU"/>
+        </w:rPr>
         <w:drawing>
           <wp:inline distT="0" distB="0" distL="0" distR="0" wp14:anchorId="4357ED67" wp14:editId="57EA4A0D">
             <wp:extent cx="5731510" cy="2679405"/>
@@ -22400,6 +22451,10 @@
     <w:p/>
     <w:p>
       <w:r>
+        <w:rPr>
+          <w:noProof/>
+          <w:lang w:eastAsia="en-AU"/>
+        </w:rPr>
         <w:lastRenderedPageBreak/>
         <w:drawing>
           <wp:inline distT="0" distB="0" distL="0" distR="0" wp14:anchorId="503FF1C5" wp14:editId="7B0AECD4">
@@ -22453,6 +22508,10 @@
     </w:p>
     <w:p>
       <w:r>
+        <w:rPr>
+          <w:noProof/>
+          <w:lang w:eastAsia="en-AU"/>
+        </w:rPr>
         <w:drawing>
           <wp:inline distT="0" distB="0" distL="0" distR="0" wp14:anchorId="7E591B01" wp14:editId="49F1B590">
             <wp:extent cx="5730971" cy="2732568"/>
@@ -22505,6 +22564,10 @@
     </w:p>
     <w:p>
       <w:r>
+        <w:rPr>
+          <w:noProof/>
+          <w:lang w:eastAsia="en-AU"/>
+        </w:rPr>
         <w:drawing>
           <wp:inline distT="0" distB="0" distL="0" distR="0" wp14:anchorId="6B9A143E" wp14:editId="4E8E74C2">
             <wp:extent cx="5731510" cy="3349256"/>
@@ -22557,6 +22620,10 @@
     </w:p>
     <w:p>
       <w:r>
+        <w:rPr>
+          <w:noProof/>
+          <w:lang w:eastAsia="en-AU"/>
+        </w:rPr>
         <w:lastRenderedPageBreak/>
         <w:drawing>
           <wp:inline distT="0" distB="0" distL="0" distR="0" wp14:anchorId="05CB64CE" wp14:editId="58C4DADC">
@@ -22610,6 +22677,10 @@
     </w:p>
     <w:p>
       <w:r>
+        <w:rPr>
+          <w:noProof/>
+          <w:lang w:eastAsia="en-AU"/>
+        </w:rPr>
         <w:drawing>
           <wp:inline distT="0" distB="0" distL="0" distR="0" wp14:anchorId="0D11C499" wp14:editId="133E02FB">
             <wp:extent cx="5731510" cy="4199890"/>
@@ -22662,6 +22733,10 @@
     </w:p>
     <w:p>
       <w:r>
+        <w:rPr>
+          <w:noProof/>
+          <w:lang w:eastAsia="en-AU"/>
+        </w:rPr>
         <w:lastRenderedPageBreak/>
         <w:drawing>
           <wp:inline distT="0" distB="0" distL="0" distR="0" wp14:anchorId="129EAAE0" wp14:editId="32D25875">
@@ -22715,6 +22790,10 @@
     </w:p>
     <w:p>
       <w:r>
+        <w:rPr>
+          <w:noProof/>
+          <w:lang w:eastAsia="en-AU"/>
+        </w:rPr>
         <w:drawing>
           <wp:inline distT="0" distB="0" distL="0" distR="0" wp14:anchorId="2EF1DC01" wp14:editId="62C9C2BE">
             <wp:extent cx="5730362" cy="4422686"/>
@@ -22767,6 +22846,10 @@
     </w:p>
     <w:p>
       <w:r>
+        <w:rPr>
+          <w:noProof/>
+          <w:lang w:eastAsia="en-AU"/>
+        </w:rPr>
         <w:lastRenderedPageBreak/>
         <w:drawing>
           <wp:inline distT="0" distB="0" distL="0" distR="0" wp14:anchorId="5B25512E" wp14:editId="6E51A3D5">
@@ -22820,6 +22903,10 @@
     </w:p>
     <w:p>
       <w:r>
+        <w:rPr>
+          <w:noProof/>
+          <w:lang w:eastAsia="en-AU"/>
+        </w:rPr>
         <w:drawing>
           <wp:inline distT="0" distB="0" distL="0" distR="0" wp14:anchorId="6B55BA7A" wp14:editId="7A17F9AB">
             <wp:extent cx="5731510" cy="3227070"/>
@@ -22882,7 +22969,7 @@
 </file>
 
 <file path=word/endnotes.xml><?xml version="1.0" encoding="utf-8"?>
-<w:endnotes xmlns:wpc="http://schemas.microsoft.com/office/word/2010/wordprocessingCanvas" xmlns:cx="http://schemas.microsoft.com/office/drawing/2014/chartex" xmlns:cx1="http://schemas.microsoft.com/office/drawing/2015/9/8/chartex" xmlns:cx2="http://schemas.microsoft.com/office/drawing/2015/10/21/chartex" xmlns:cx3="http://schemas.microsoft.com/office/drawing/2016/5/9/chartex" xmlns:cx4="http://schemas.microsoft.com/office/drawing/2016/5/10/chartex" xmlns:cx5="http://schemas.microsoft.com/office/drawing/2016/5/11/chartex" xmlns:cx6="http://schemas.microsoft.com/office/drawing/2016/5/12/chartex" xmlns:cx7="http://schemas.microsoft.com/office/drawing/2016/5/13/chartex" xmlns:cx8="http://schemas.microsoft.com/office/drawing/2016/5/14/chartex" xmlns:mc="http://schemas.openxmlformats.org/markup-compatibility/2006" xmlns:aink="http://schemas.microsoft.com/office/drawing/2016/ink" xmlns:am3d="http://schemas.microsoft.com/office/drawing/2017/model3d" xmlns:o="urn:schemas-microsoft-com:office:office" xmlns:r="http://schemas.openxmlformats.org/officeDocument/2006/relationships" xmlns:m="http://schemas.openxmlformats.org/officeDocument/2006/math" xmlns:v="urn:schemas-microsoft-com:vml" xmlns:wp14="http://schemas.microsoft.com/office/word/2010/wordprocessingDrawing" xmlns:wp="http://schemas.openxmlformats.org/drawingml/2006/wordprocessingDrawing" xmlns:w10="urn:schemas-microsoft-com:office:word" xmlns:w="http://schemas.openxmlformats.org/wordprocessingml/2006/main" xmlns:w14="http://schemas.microsoft.com/office/word/2010/wordml" xmlns:w15="http://schemas.microsoft.com/office/word/2012/wordml" xmlns:w16cid="http://schemas.microsoft.com/office/word/2016/wordml/cid" xmlns:w16se="http://schemas.microsoft.com/office/word/2015/wordml/symex" xmlns:wpg="http://schemas.microsoft.com/office/word/2010/wordprocessingGroup" xmlns:wpi="http://schemas.microsoft.com/office/word/2010/wordprocessingInk" xmlns:wne="http://schemas.microsoft.com/office/word/2006/wordml" xmlns:wps="http://schemas.microsoft.com/office/word/2010/wordprocessingShape" mc:Ignorable="w14 w15 w16se w16cid wp14">
+<w:endnotes xmlns:wpc="http://schemas.microsoft.com/office/word/2010/wordprocessingCanvas" xmlns:mc="http://schemas.openxmlformats.org/markup-compatibility/2006" xmlns:o="urn:schemas-microsoft-com:office:office" xmlns:r="http://schemas.openxmlformats.org/officeDocument/2006/relationships" xmlns:m="http://schemas.openxmlformats.org/officeDocument/2006/math" xmlns:v="urn:schemas-microsoft-com:vml" xmlns:wp14="http://schemas.microsoft.com/office/word/2010/wordprocessingDrawing" xmlns:wp="http://schemas.openxmlformats.org/drawingml/2006/wordprocessingDrawing" xmlns:w10="urn:schemas-microsoft-com:office:word" xmlns:w="http://schemas.openxmlformats.org/wordprocessingml/2006/main" xmlns:w14="http://schemas.microsoft.com/office/word/2010/wordml" xmlns:w15="http://schemas.microsoft.com/office/word/2012/wordml" xmlns:wpg="http://schemas.microsoft.com/office/word/2010/wordprocessingGroup" xmlns:wpi="http://schemas.microsoft.com/office/word/2010/wordprocessingInk" xmlns:wne="http://schemas.microsoft.com/office/word/2006/wordml" xmlns:wps="http://schemas.microsoft.com/office/word/2010/wordprocessingShape" mc:Ignorable="w14 w15 wp14">
   <w:endnote w:type="separator" w:id="-1">
     <w:p>
       <w:r>
@@ -22903,7 +22990,7 @@
 </file>
 
 <file path=word/footer1.xml><?xml version="1.0" encoding="utf-8"?>
-<w:ftr xmlns:wpc="http://schemas.microsoft.com/office/word/2010/wordprocessingCanvas" xmlns:cx="http://schemas.microsoft.com/office/drawing/2014/chartex" xmlns:cx1="http://schemas.microsoft.com/office/drawing/2015/9/8/chartex" xmlns:cx2="http://schemas.microsoft.com/office/drawing/2015/10/21/chartex" xmlns:cx3="http://schemas.microsoft.com/office/drawing/2016/5/9/chartex" xmlns:cx4="http://schemas.microsoft.com/office/drawing/2016/5/10/chartex" xmlns:cx5="http://schemas.microsoft.com/office/drawing/2016/5/11/chartex" xmlns:cx6="http://schemas.microsoft.com/office/drawing/2016/5/12/chartex" xmlns:cx7="http://schemas.microsoft.com/office/drawing/2016/5/13/chartex" xmlns:cx8="http://schemas.microsoft.com/office/drawing/2016/5/14/chartex" xmlns:mc="http://schemas.openxmlformats.org/markup-compatibility/2006" xmlns:aink="http://schemas.microsoft.com/office/drawing/2016/ink" xmlns:am3d="http://schemas.microsoft.com/office/drawing/2017/model3d" xmlns:o="urn:schemas-microsoft-com:office:office" xmlns:r="http://schemas.openxmlformats.org/officeDocument/2006/relationships" xmlns:m="http://schemas.openxmlformats.org/officeDocument/2006/math" xmlns:v="urn:schemas-microsoft-com:vml" xmlns:wp14="http://schemas.microsoft.com/office/word/2010/wordprocessingDrawing" xmlns:wp="http://schemas.openxmlformats.org/drawingml/2006/wordprocessingDrawing" xmlns:w10="urn:schemas-microsoft-com:office:word" xmlns:w="http://schemas.openxmlformats.org/wordprocessingml/2006/main" xmlns:w14="http://schemas.microsoft.com/office/word/2010/wordml" xmlns:w15="http://schemas.microsoft.com/office/word/2012/wordml" xmlns:w16cid="http://schemas.microsoft.com/office/word/2016/wordml/cid" xmlns:w16se="http://schemas.microsoft.com/office/word/2015/wordml/symex" xmlns:wpg="http://schemas.microsoft.com/office/word/2010/wordprocessingGroup" xmlns:wpi="http://schemas.microsoft.com/office/word/2010/wordprocessingInk" xmlns:wne="http://schemas.microsoft.com/office/word/2006/wordml" xmlns:wps="http://schemas.microsoft.com/office/word/2010/wordprocessingShape" mc:Ignorable="w14 w15 w16se w16cid wp14">
+<w:ftr xmlns:wpc="http://schemas.microsoft.com/office/word/2010/wordprocessingCanvas" xmlns:mc="http://schemas.openxmlformats.org/markup-compatibility/2006" xmlns:o="urn:schemas-microsoft-com:office:office" xmlns:r="http://schemas.openxmlformats.org/officeDocument/2006/relationships" xmlns:m="http://schemas.openxmlformats.org/officeDocument/2006/math" xmlns:v="urn:schemas-microsoft-com:vml" xmlns:wp14="http://schemas.microsoft.com/office/word/2010/wordprocessingDrawing" xmlns:wp="http://schemas.openxmlformats.org/drawingml/2006/wordprocessingDrawing" xmlns:w10="urn:schemas-microsoft-com:office:word" xmlns:w="http://schemas.openxmlformats.org/wordprocessingml/2006/main" xmlns:w14="http://schemas.microsoft.com/office/word/2010/wordml" xmlns:w15="http://schemas.microsoft.com/office/word/2012/wordml" xmlns:wpg="http://schemas.microsoft.com/office/word/2010/wordprocessingGroup" xmlns:wpi="http://schemas.microsoft.com/office/word/2010/wordprocessingInk" xmlns:wne="http://schemas.microsoft.com/office/word/2006/wordml" xmlns:wps="http://schemas.microsoft.com/office/word/2010/wordprocessingShape" mc:Ignorable="w14 w15 wp14">
   <w:tbl>
     <w:tblPr>
       <w:tblStyle w:val="TableGrid"/>
@@ -22977,7 +23064,7 @@
             <w:rPr>
               <w:noProof/>
             </w:rPr>
-            <w:t>9</w:t>
+            <w:t>23</w:t>
           </w:r>
           <w:r>
             <w:fldChar w:fldCharType="end"/>
@@ -22995,7 +23082,7 @@
 </file>
 
 <file path=word/footer2.xml><?xml version="1.0" encoding="utf-8"?>
-<w:ftr xmlns:wpc="http://schemas.microsoft.com/office/word/2010/wordprocessingCanvas" xmlns:cx="http://schemas.microsoft.com/office/drawing/2014/chartex" xmlns:cx1="http://schemas.microsoft.com/office/drawing/2015/9/8/chartex" xmlns:cx2="http://schemas.microsoft.com/office/drawing/2015/10/21/chartex" xmlns:cx3="http://schemas.microsoft.com/office/drawing/2016/5/9/chartex" xmlns:cx4="http://schemas.microsoft.com/office/drawing/2016/5/10/chartex" xmlns:cx5="http://schemas.microsoft.com/office/drawing/2016/5/11/chartex" xmlns:cx6="http://schemas.microsoft.com/office/drawing/2016/5/12/chartex" xmlns:cx7="http://schemas.microsoft.com/office/drawing/2016/5/13/chartex" xmlns:cx8="http://schemas.microsoft.com/office/drawing/2016/5/14/chartex" xmlns:mc="http://schemas.openxmlformats.org/markup-compatibility/2006" xmlns:aink="http://schemas.microsoft.com/office/drawing/2016/ink" xmlns:am3d="http://schemas.microsoft.com/office/drawing/2017/model3d" xmlns:o="urn:schemas-microsoft-com:office:office" xmlns:r="http://schemas.openxmlformats.org/officeDocument/2006/relationships" xmlns:m="http://schemas.openxmlformats.org/officeDocument/2006/math" xmlns:v="urn:schemas-microsoft-com:vml" xmlns:wp14="http://schemas.microsoft.com/office/word/2010/wordprocessingDrawing" xmlns:wp="http://schemas.openxmlformats.org/drawingml/2006/wordprocessingDrawing" xmlns:w10="urn:schemas-microsoft-com:office:word" xmlns:w="http://schemas.openxmlformats.org/wordprocessingml/2006/main" xmlns:w14="http://schemas.microsoft.com/office/word/2010/wordml" xmlns:w15="http://schemas.microsoft.com/office/word/2012/wordml" xmlns:w16cid="http://schemas.microsoft.com/office/word/2016/wordml/cid" xmlns:w16se="http://schemas.microsoft.com/office/word/2015/wordml/symex" xmlns:wpg="http://schemas.microsoft.com/office/word/2010/wordprocessingGroup" xmlns:wpi="http://schemas.microsoft.com/office/word/2010/wordprocessingInk" xmlns:wne="http://schemas.microsoft.com/office/word/2006/wordml" xmlns:wps="http://schemas.microsoft.com/office/word/2010/wordprocessingShape" mc:Ignorable="w14 w15 w16se w16cid wp14">
+<w:ftr xmlns:wpc="http://schemas.microsoft.com/office/word/2010/wordprocessingCanvas" xmlns:mc="http://schemas.openxmlformats.org/markup-compatibility/2006" xmlns:o="urn:schemas-microsoft-com:office:office" xmlns:r="http://schemas.openxmlformats.org/officeDocument/2006/relationships" xmlns:m="http://schemas.openxmlformats.org/officeDocument/2006/math" xmlns:v="urn:schemas-microsoft-com:vml" xmlns:wp14="http://schemas.microsoft.com/office/word/2010/wordprocessingDrawing" xmlns:wp="http://schemas.openxmlformats.org/drawingml/2006/wordprocessingDrawing" xmlns:w10="urn:schemas-microsoft-com:office:word" xmlns:w="http://schemas.openxmlformats.org/wordprocessingml/2006/main" xmlns:w14="http://schemas.microsoft.com/office/word/2010/wordml" xmlns:w15="http://schemas.microsoft.com/office/word/2012/wordml" xmlns:wpg="http://schemas.microsoft.com/office/word/2010/wordprocessingGroup" xmlns:wpi="http://schemas.microsoft.com/office/word/2010/wordprocessingInk" xmlns:wne="http://schemas.microsoft.com/office/word/2006/wordml" xmlns:wps="http://schemas.microsoft.com/office/word/2010/wordprocessingShape" mc:Ignorable="w14 w15 wp14">
   <w:p>
     <w:pPr>
       <w:pStyle w:val="Footer"/>
@@ -23006,7 +23093,7 @@
 </file>
 
 <file path=word/footer3.xml><?xml version="1.0" encoding="utf-8"?>
-<w:ftr xmlns:wpc="http://schemas.microsoft.com/office/word/2010/wordprocessingCanvas" xmlns:cx="http://schemas.microsoft.com/office/drawing/2014/chartex" xmlns:cx1="http://schemas.microsoft.com/office/drawing/2015/9/8/chartex" xmlns:cx2="http://schemas.microsoft.com/office/drawing/2015/10/21/chartex" xmlns:cx3="http://schemas.microsoft.com/office/drawing/2016/5/9/chartex" xmlns:cx4="http://schemas.microsoft.com/office/drawing/2016/5/10/chartex" xmlns:cx5="http://schemas.microsoft.com/office/drawing/2016/5/11/chartex" xmlns:cx6="http://schemas.microsoft.com/office/drawing/2016/5/12/chartex" xmlns:cx7="http://schemas.microsoft.com/office/drawing/2016/5/13/chartex" xmlns:cx8="http://schemas.microsoft.com/office/drawing/2016/5/14/chartex" xmlns:mc="http://schemas.openxmlformats.org/markup-compatibility/2006" xmlns:aink="http://schemas.microsoft.com/office/drawing/2016/ink" xmlns:am3d="http://schemas.microsoft.com/office/drawing/2017/model3d" xmlns:o="urn:schemas-microsoft-com:office:office" xmlns:r="http://schemas.openxmlformats.org/officeDocument/2006/relationships" xmlns:m="http://schemas.openxmlformats.org/officeDocument/2006/math" xmlns:v="urn:schemas-microsoft-com:vml" xmlns:wp14="http://schemas.microsoft.com/office/word/2010/wordprocessingDrawing" xmlns:wp="http://schemas.openxmlformats.org/drawingml/2006/wordprocessingDrawing" xmlns:w10="urn:schemas-microsoft-com:office:word" xmlns:w="http://schemas.openxmlformats.org/wordprocessingml/2006/main" xmlns:w14="http://schemas.microsoft.com/office/word/2010/wordml" xmlns:w15="http://schemas.microsoft.com/office/word/2012/wordml" xmlns:w16cid="http://schemas.microsoft.com/office/word/2016/wordml/cid" xmlns:w16se="http://schemas.microsoft.com/office/word/2015/wordml/symex" xmlns:wpg="http://schemas.microsoft.com/office/word/2010/wordprocessingGroup" xmlns:wpi="http://schemas.microsoft.com/office/word/2010/wordprocessingInk" xmlns:wne="http://schemas.microsoft.com/office/word/2006/wordml" xmlns:wps="http://schemas.microsoft.com/office/word/2010/wordprocessingShape" mc:Ignorable="w14 w15 w16se w16cid wp14">
+<w:ftr xmlns:wpc="http://schemas.microsoft.com/office/word/2010/wordprocessingCanvas" xmlns:mc="http://schemas.openxmlformats.org/markup-compatibility/2006" xmlns:o="urn:schemas-microsoft-com:office:office" xmlns:r="http://schemas.openxmlformats.org/officeDocument/2006/relationships" xmlns:m="http://schemas.openxmlformats.org/officeDocument/2006/math" xmlns:v="urn:schemas-microsoft-com:vml" xmlns:wp14="http://schemas.microsoft.com/office/word/2010/wordprocessingDrawing" xmlns:wp="http://schemas.openxmlformats.org/drawingml/2006/wordprocessingDrawing" xmlns:w10="urn:schemas-microsoft-com:office:word" xmlns:w="http://schemas.openxmlformats.org/wordprocessingml/2006/main" xmlns:w14="http://schemas.microsoft.com/office/word/2010/wordml" xmlns:w15="http://schemas.microsoft.com/office/word/2012/wordml" xmlns:wpg="http://schemas.microsoft.com/office/word/2010/wordprocessingGroup" xmlns:wpi="http://schemas.microsoft.com/office/word/2010/wordprocessingInk" xmlns:wne="http://schemas.microsoft.com/office/word/2006/wordml" xmlns:wps="http://schemas.microsoft.com/office/word/2010/wordprocessingShape" mc:Ignorable="w14 w15 wp14">
   <w:sdt>
     <w:sdtPr>
       <w:id w:val="1297952522"/>
@@ -23039,7 +23126,7 @@
           <w:rPr>
             <w:noProof/>
           </w:rPr>
-          <w:t>0</w:t>
+          <w:t>15</w:t>
         </w:r>
         <w:r>
           <w:rPr>
@@ -23060,7 +23147,7 @@
 </file>
 
 <file path=word/footnotes.xml><?xml version="1.0" encoding="utf-8"?>
-<w:footnotes xmlns:wpc="http://schemas.microsoft.com/office/word/2010/wordprocessingCanvas" xmlns:cx="http://schemas.microsoft.com/office/drawing/2014/chartex" xmlns:cx1="http://schemas.microsoft.com/office/drawing/2015/9/8/chartex" xmlns:cx2="http://schemas.microsoft.com/office/drawing/2015/10/21/chartex" xmlns:cx3="http://schemas.microsoft.com/office/drawing/2016/5/9/chartex" xmlns:cx4="http://schemas.microsoft.com/office/drawing/2016/5/10/chartex" xmlns:cx5="http://schemas.microsoft.com/office/drawing/2016/5/11/chartex" xmlns:cx6="http://schemas.microsoft.com/office/drawing/2016/5/12/chartex" xmlns:cx7="http://schemas.microsoft.com/office/drawing/2016/5/13/chartex" xmlns:cx8="http://schemas.microsoft.com/office/drawing/2016/5/14/chartex" xmlns:mc="http://schemas.openxmlformats.org/markup-compatibility/2006" xmlns:aink="http://schemas.microsoft.com/office/drawing/2016/ink" xmlns:am3d="http://schemas.microsoft.com/office/drawing/2017/model3d" xmlns:o="urn:schemas-microsoft-com:office:office" xmlns:r="http://schemas.openxmlformats.org/officeDocument/2006/relationships" xmlns:m="http://schemas.openxmlformats.org/officeDocument/2006/math" xmlns:v="urn:schemas-microsoft-com:vml" xmlns:wp14="http://schemas.microsoft.com/office/word/2010/wordprocessingDrawing" xmlns:wp="http://schemas.openxmlformats.org/drawingml/2006/wordprocessingDrawing" xmlns:w10="urn:schemas-microsoft-com:office:word" xmlns:w="http://schemas.openxmlformats.org/wordprocessingml/2006/main" xmlns:w14="http://schemas.microsoft.com/office/word/2010/wordml" xmlns:w15="http://schemas.microsoft.com/office/word/2012/wordml" xmlns:w16cid="http://schemas.microsoft.com/office/word/2016/wordml/cid" xmlns:w16se="http://schemas.microsoft.com/office/word/2015/wordml/symex" xmlns:wpg="http://schemas.microsoft.com/office/word/2010/wordprocessingGroup" xmlns:wpi="http://schemas.microsoft.com/office/word/2010/wordprocessingInk" xmlns:wne="http://schemas.microsoft.com/office/word/2006/wordml" xmlns:wps="http://schemas.microsoft.com/office/word/2010/wordprocessingShape" mc:Ignorable="w14 w15 w16se w16cid wp14">
+<w:footnotes xmlns:wpc="http://schemas.microsoft.com/office/word/2010/wordprocessingCanvas" xmlns:mc="http://schemas.openxmlformats.org/markup-compatibility/2006" xmlns:o="urn:schemas-microsoft-com:office:office" xmlns:r="http://schemas.openxmlformats.org/officeDocument/2006/relationships" xmlns:m="http://schemas.openxmlformats.org/officeDocument/2006/math" xmlns:v="urn:schemas-microsoft-com:vml" xmlns:wp14="http://schemas.microsoft.com/office/word/2010/wordprocessingDrawing" xmlns:wp="http://schemas.openxmlformats.org/drawingml/2006/wordprocessingDrawing" xmlns:w10="urn:schemas-microsoft-com:office:word" xmlns:w="http://schemas.openxmlformats.org/wordprocessingml/2006/main" xmlns:w14="http://schemas.microsoft.com/office/word/2010/wordml" xmlns:w15="http://schemas.microsoft.com/office/word/2012/wordml" xmlns:wpg="http://schemas.microsoft.com/office/word/2010/wordprocessingGroup" xmlns:wpi="http://schemas.microsoft.com/office/word/2010/wordprocessingInk" xmlns:wne="http://schemas.microsoft.com/office/word/2006/wordml" xmlns:wps="http://schemas.microsoft.com/office/word/2010/wordprocessingShape" mc:Ignorable="w14 w15 wp14">
   <w:footnote w:type="separator" w:id="-1">
     <w:p>
       <w:r>
@@ -23081,7 +23168,7 @@
 </file>
 
 <file path=word/header1.xml><?xml version="1.0" encoding="utf-8"?>
-<w:hdr xmlns:wpc="http://schemas.microsoft.com/office/word/2010/wordprocessingCanvas" xmlns:cx="http://schemas.microsoft.com/office/drawing/2014/chartex" xmlns:cx1="http://schemas.microsoft.com/office/drawing/2015/9/8/chartex" xmlns:cx2="http://schemas.microsoft.com/office/drawing/2015/10/21/chartex" xmlns:cx3="http://schemas.microsoft.com/office/drawing/2016/5/9/chartex" xmlns:cx4="http://schemas.microsoft.com/office/drawing/2016/5/10/chartex" xmlns:cx5="http://schemas.microsoft.com/office/drawing/2016/5/11/chartex" xmlns:cx6="http://schemas.microsoft.com/office/drawing/2016/5/12/chartex" xmlns:cx7="http://schemas.microsoft.com/office/drawing/2016/5/13/chartex" xmlns:cx8="http://schemas.microsoft.com/office/drawing/2016/5/14/chartex" xmlns:mc="http://schemas.openxmlformats.org/markup-compatibility/2006" xmlns:aink="http://schemas.microsoft.com/office/drawing/2016/ink" xmlns:am3d="http://schemas.microsoft.com/office/drawing/2017/model3d" xmlns:o="urn:schemas-microsoft-com:office:office" xmlns:r="http://schemas.openxmlformats.org/officeDocument/2006/relationships" xmlns:m="http://schemas.openxmlformats.org/officeDocument/2006/math" xmlns:v="urn:schemas-microsoft-com:vml" xmlns:wp14="http://schemas.microsoft.com/office/word/2010/wordprocessingDrawing" xmlns:wp="http://schemas.openxmlformats.org/drawingml/2006/wordprocessingDrawing" xmlns:w10="urn:schemas-microsoft-com:office:word" xmlns:w="http://schemas.openxmlformats.org/wordprocessingml/2006/main" xmlns:w14="http://schemas.microsoft.com/office/word/2010/wordml" xmlns:w15="http://schemas.microsoft.com/office/word/2012/wordml" xmlns:w16cid="http://schemas.microsoft.com/office/word/2016/wordml/cid" xmlns:w16se="http://schemas.microsoft.com/office/word/2015/wordml/symex" xmlns:wpg="http://schemas.microsoft.com/office/word/2010/wordprocessingGroup" xmlns:wpi="http://schemas.microsoft.com/office/word/2010/wordprocessingInk" xmlns:wne="http://schemas.microsoft.com/office/word/2006/wordml" xmlns:wps="http://schemas.microsoft.com/office/word/2010/wordprocessingShape" mc:Ignorable="w14 w15 w16se w16cid wp14">
+<w:hdr xmlns:wpc="http://schemas.microsoft.com/office/word/2010/wordprocessingCanvas" xmlns:mc="http://schemas.openxmlformats.org/markup-compatibility/2006" xmlns:o="urn:schemas-microsoft-com:office:office" xmlns:r="http://schemas.openxmlformats.org/officeDocument/2006/relationships" xmlns:m="http://schemas.openxmlformats.org/officeDocument/2006/math" xmlns:v="urn:schemas-microsoft-com:vml" xmlns:wp14="http://schemas.microsoft.com/office/word/2010/wordprocessingDrawing" xmlns:wp="http://schemas.openxmlformats.org/drawingml/2006/wordprocessingDrawing" xmlns:w10="urn:schemas-microsoft-com:office:word" xmlns:w="http://schemas.openxmlformats.org/wordprocessingml/2006/main" xmlns:w14="http://schemas.microsoft.com/office/word/2010/wordml" xmlns:w15="http://schemas.microsoft.com/office/word/2012/wordml" xmlns:wpg="http://schemas.microsoft.com/office/word/2010/wordprocessingGroup" xmlns:wpi="http://schemas.microsoft.com/office/word/2010/wordprocessingInk" xmlns:wne="http://schemas.microsoft.com/office/word/2006/wordml" xmlns:wps="http://schemas.microsoft.com/office/word/2010/wordprocessingShape" mc:Ignorable="w14 w15 wp14">
   <w:p>
     <w:pPr>
       <w:pStyle w:val="Header"/>
@@ -23095,7 +23182,7 @@
 </file>
 
 <file path=word/header2.xml><?xml version="1.0" encoding="utf-8"?>
-<w:hdr xmlns:wpc="http://schemas.microsoft.com/office/word/2010/wordprocessingCanvas" xmlns:cx="http://schemas.microsoft.com/office/drawing/2014/chartex" xmlns:cx1="http://schemas.microsoft.com/office/drawing/2015/9/8/chartex" xmlns:cx2="http://schemas.microsoft.com/office/drawing/2015/10/21/chartex" xmlns:cx3="http://schemas.microsoft.com/office/drawing/2016/5/9/chartex" xmlns:cx4="http://schemas.microsoft.com/office/drawing/2016/5/10/chartex" xmlns:cx5="http://schemas.microsoft.com/office/drawing/2016/5/11/chartex" xmlns:cx6="http://schemas.microsoft.com/office/drawing/2016/5/12/chartex" xmlns:cx7="http://schemas.microsoft.com/office/drawing/2016/5/13/chartex" xmlns:cx8="http://schemas.microsoft.com/office/drawing/2016/5/14/chartex" xmlns:mc="http://schemas.openxmlformats.org/markup-compatibility/2006" xmlns:aink="http://schemas.microsoft.com/office/drawing/2016/ink" xmlns:am3d="http://schemas.microsoft.com/office/drawing/2017/model3d" xmlns:o="urn:schemas-microsoft-com:office:office" xmlns:r="http://schemas.openxmlformats.org/officeDocument/2006/relationships" xmlns:m="http://schemas.openxmlformats.org/officeDocument/2006/math" xmlns:v="urn:schemas-microsoft-com:vml" xmlns:wp14="http://schemas.microsoft.com/office/word/2010/wordprocessingDrawing" xmlns:wp="http://schemas.openxmlformats.org/drawingml/2006/wordprocessingDrawing" xmlns:w10="urn:schemas-microsoft-com:office:word" xmlns:w="http://schemas.openxmlformats.org/wordprocessingml/2006/main" xmlns:w14="http://schemas.microsoft.com/office/word/2010/wordml" xmlns:w15="http://schemas.microsoft.com/office/word/2012/wordml" xmlns:w16cid="http://schemas.microsoft.com/office/word/2016/wordml/cid" xmlns:w16se="http://schemas.microsoft.com/office/word/2015/wordml/symex" xmlns:wpg="http://schemas.microsoft.com/office/word/2010/wordprocessingGroup" xmlns:wpi="http://schemas.microsoft.com/office/word/2010/wordprocessingInk" xmlns:wne="http://schemas.microsoft.com/office/word/2006/wordml" xmlns:wps="http://schemas.microsoft.com/office/word/2010/wordprocessingShape" mc:Ignorable="w14 w15 w16se w16cid wp14">
+<w:hdr xmlns:wpc="http://schemas.microsoft.com/office/word/2010/wordprocessingCanvas" xmlns:mc="http://schemas.openxmlformats.org/markup-compatibility/2006" xmlns:o="urn:schemas-microsoft-com:office:office" xmlns:r="http://schemas.openxmlformats.org/officeDocument/2006/relationships" xmlns:m="http://schemas.openxmlformats.org/officeDocument/2006/math" xmlns:v="urn:schemas-microsoft-com:vml" xmlns:wp14="http://schemas.microsoft.com/office/word/2010/wordprocessingDrawing" xmlns:wp="http://schemas.openxmlformats.org/drawingml/2006/wordprocessingDrawing" xmlns:w10="urn:schemas-microsoft-com:office:word" xmlns:w="http://schemas.openxmlformats.org/wordprocessingml/2006/main" xmlns:w14="http://schemas.microsoft.com/office/word/2010/wordml" xmlns:w15="http://schemas.microsoft.com/office/word/2012/wordml" xmlns:wpg="http://schemas.microsoft.com/office/word/2010/wordprocessingGroup" xmlns:wpi="http://schemas.microsoft.com/office/word/2010/wordprocessingInk" xmlns:wne="http://schemas.microsoft.com/office/word/2006/wordml" xmlns:wps="http://schemas.microsoft.com/office/word/2010/wordprocessingShape" mc:Ignorable="w14 w15 wp14">
   <w:p>
     <w:pPr>
       <w:pStyle w:val="Subtitle"/>
@@ -23112,6 +23199,7 @@
         <w:showingPlcHdr/>
         <w15:appearance w15:val="hidden"/>
       </w:sdtPr>
+      <w:sdtEndPr/>
       <w:sdtContent>
         <w:r>
           <w:t>Version</w:t>
@@ -23141,7 +23229,7 @@
 </file>
 
 <file path=word/numbering.xml><?xml version="1.0" encoding="utf-8"?>
-<w:numbering xmlns:wpc="http://schemas.microsoft.com/office/word/2010/wordprocessingCanvas" xmlns:cx="http://schemas.microsoft.com/office/drawing/2014/chartex" xmlns:cx1="http://schemas.microsoft.com/office/drawing/2015/9/8/chartex" xmlns:cx2="http://schemas.microsoft.com/office/drawing/2015/10/21/chartex" xmlns:cx3="http://schemas.microsoft.com/office/drawing/2016/5/9/chartex" xmlns:cx4="http://schemas.microsoft.com/office/drawing/2016/5/10/chartex" xmlns:cx5="http://schemas.microsoft.com/office/drawing/2016/5/11/chartex" xmlns:cx6="http://schemas.microsoft.com/office/drawing/2016/5/12/chartex" xmlns:cx7="http://schemas.microsoft.com/office/drawing/2016/5/13/chartex" xmlns:cx8="http://schemas.microsoft.com/office/drawing/2016/5/14/chartex" xmlns:mc="http://schemas.openxmlformats.org/markup-compatibility/2006" xmlns:aink="http://schemas.microsoft.com/office/drawing/2016/ink" xmlns:am3d="http://schemas.microsoft.com/office/drawing/2017/model3d" xmlns:o="urn:schemas-microsoft-com:office:office" xmlns:r="http://schemas.openxmlformats.org/officeDocument/2006/relationships" xmlns:m="http://schemas.openxmlformats.org/officeDocument/2006/math" xmlns:v="urn:schemas-microsoft-com:vml" xmlns:wp14="http://schemas.microsoft.com/office/word/2010/wordprocessingDrawing" xmlns:wp="http://schemas.openxmlformats.org/drawingml/2006/wordprocessingDrawing" xmlns:w10="urn:schemas-microsoft-com:office:word" xmlns:w="http://schemas.openxmlformats.org/wordprocessingml/2006/main" xmlns:w14="http://schemas.microsoft.com/office/word/2010/wordml" xmlns:w15="http://schemas.microsoft.com/office/word/2012/wordml" xmlns:w16cid="http://schemas.microsoft.com/office/word/2016/wordml/cid" xmlns:w16se="http://schemas.microsoft.com/office/word/2015/wordml/symex" xmlns:wpg="http://schemas.microsoft.com/office/word/2010/wordprocessingGroup" xmlns:wpi="http://schemas.microsoft.com/office/word/2010/wordprocessingInk" xmlns:wne="http://schemas.microsoft.com/office/word/2006/wordml" xmlns:wps="http://schemas.microsoft.com/office/word/2010/wordprocessingShape" mc:Ignorable="w14 w15 w16se w16cid wp14">
+<w:numbering xmlns:wpc="http://schemas.microsoft.com/office/word/2010/wordprocessingCanvas" xmlns:mc="http://schemas.openxmlformats.org/markup-compatibility/2006" xmlns:o="urn:schemas-microsoft-com:office:office" xmlns:r="http://schemas.openxmlformats.org/officeDocument/2006/relationships" xmlns:m="http://schemas.openxmlformats.org/officeDocument/2006/math" xmlns:v="urn:schemas-microsoft-com:vml" xmlns:wp14="http://schemas.microsoft.com/office/word/2010/wordprocessingDrawing" xmlns:wp="http://schemas.openxmlformats.org/drawingml/2006/wordprocessingDrawing" xmlns:w10="urn:schemas-microsoft-com:office:word" xmlns:w="http://schemas.openxmlformats.org/wordprocessingml/2006/main" xmlns:w14="http://schemas.microsoft.com/office/word/2010/wordml" xmlns:w15="http://schemas.microsoft.com/office/word/2012/wordml" xmlns:wpg="http://schemas.microsoft.com/office/word/2010/wordprocessingGroup" xmlns:wpi="http://schemas.microsoft.com/office/word/2010/wordprocessingInk" xmlns:wne="http://schemas.microsoft.com/office/word/2006/wordml" xmlns:wps="http://schemas.microsoft.com/office/word/2010/wordprocessingShape" mc:Ignorable="w14 w15 wp14">
   <w:abstractNum w:abstractNumId="0" w15:restartNumberingAfterBreak="0">
     <w:nsid w:val="0336590B"/>
     <w:multiLevelType w:val="hybridMultilevel"/>
@@ -25359,7 +25447,7 @@
 </file>
 
 <file path=word/people.xml><?xml version="1.0" encoding="utf-8"?>
-<w15:people xmlns:wpc="http://schemas.microsoft.com/office/word/2010/wordprocessingCanvas" xmlns:cx="http://schemas.microsoft.com/office/drawing/2014/chartex" xmlns:cx1="http://schemas.microsoft.com/office/drawing/2015/9/8/chartex" xmlns:cx2="http://schemas.microsoft.com/office/drawing/2015/10/21/chartex" xmlns:cx3="http://schemas.microsoft.com/office/drawing/2016/5/9/chartex" xmlns:cx4="http://schemas.microsoft.com/office/drawing/2016/5/10/chartex" xmlns:cx5="http://schemas.microsoft.com/office/drawing/2016/5/11/chartex" xmlns:cx6="http://schemas.microsoft.com/office/drawing/2016/5/12/chartex" xmlns:cx7="http://schemas.microsoft.com/office/drawing/2016/5/13/chartex" xmlns:cx8="http://schemas.microsoft.com/office/drawing/2016/5/14/chartex" xmlns:mc="http://schemas.openxmlformats.org/markup-compatibility/2006" xmlns:aink="http://schemas.microsoft.com/office/drawing/2016/ink" xmlns:am3d="http://schemas.microsoft.com/office/drawing/2017/model3d" xmlns:o="urn:schemas-microsoft-com:office:office" xmlns:r="http://schemas.openxmlformats.org/officeDocument/2006/relationships" xmlns:m="http://schemas.openxmlformats.org/officeDocument/2006/math" xmlns:v="urn:schemas-microsoft-com:vml" xmlns:wp14="http://schemas.microsoft.com/office/word/2010/wordprocessingDrawing" xmlns:wp="http://schemas.openxmlformats.org/drawingml/2006/wordprocessingDrawing" xmlns:w10="urn:schemas-microsoft-com:office:word" xmlns:w="http://schemas.openxmlformats.org/wordprocessingml/2006/main" xmlns:w14="http://schemas.microsoft.com/office/word/2010/wordml" xmlns:w15="http://schemas.microsoft.com/office/word/2012/wordml" xmlns:w16cid="http://schemas.microsoft.com/office/word/2016/wordml/cid" xmlns:w16se="http://schemas.microsoft.com/office/word/2015/wordml/symex" xmlns:wpg="http://schemas.microsoft.com/office/word/2010/wordprocessingGroup" xmlns:wpi="http://schemas.microsoft.com/office/word/2010/wordprocessingInk" xmlns:wne="http://schemas.microsoft.com/office/word/2006/wordml" xmlns:wps="http://schemas.microsoft.com/office/word/2010/wordprocessingShape" mc:Ignorable="w14 w15 w16se w16cid wp14">
+<w15:people xmlns:wpc="http://schemas.microsoft.com/office/word/2010/wordprocessingCanvas" xmlns:mc="http://schemas.openxmlformats.org/markup-compatibility/2006" xmlns:o="urn:schemas-microsoft-com:office:office" xmlns:r="http://schemas.openxmlformats.org/officeDocument/2006/relationships" xmlns:m="http://schemas.openxmlformats.org/officeDocument/2006/math" xmlns:v="urn:schemas-microsoft-com:vml" xmlns:wp14="http://schemas.microsoft.com/office/word/2010/wordprocessingDrawing" xmlns:wp="http://schemas.openxmlformats.org/drawingml/2006/wordprocessingDrawing" xmlns:w10="urn:schemas-microsoft-com:office:word" xmlns:w="http://schemas.openxmlformats.org/wordprocessingml/2006/main" xmlns:w14="http://schemas.microsoft.com/office/word/2010/wordml" xmlns:w15="http://schemas.microsoft.com/office/word/2012/wordml" xmlns:wpg="http://schemas.microsoft.com/office/word/2010/wordprocessingGroup" xmlns:wpi="http://schemas.microsoft.com/office/word/2010/wordprocessingInk" xmlns:wne="http://schemas.microsoft.com/office/word/2006/wordml" xmlns:wps="http://schemas.microsoft.com/office/word/2010/wordprocessingShape" mc:Ignorable="w14 w15 wp14">
   <w15:person w15:author="Andrew Johnston">
     <w15:presenceInfo w15:providerId="Windows Live" w15:userId="6bc7357b6c6dce6e"/>
   </w15:person>
@@ -25370,7 +25458,7 @@
 </file>
 
 <file path=word/styles.xml><?xml version="1.0" encoding="utf-8"?>
-<w:styles xmlns:mc="http://schemas.openxmlformats.org/markup-compatibility/2006" xmlns:r="http://schemas.openxmlformats.org/officeDocument/2006/relationships" xmlns:w="http://schemas.openxmlformats.org/wordprocessingml/2006/main" xmlns:w14="http://schemas.microsoft.com/office/word/2010/wordml" xmlns:w15="http://schemas.microsoft.com/office/word/2012/wordml" xmlns:w16cid="http://schemas.microsoft.com/office/word/2016/wordml/cid" xmlns:w16se="http://schemas.microsoft.com/office/word/2015/wordml/symex" mc:Ignorable="w14 w15 w16se w16cid">
+<w:styles xmlns:mc="http://schemas.openxmlformats.org/markup-compatibility/2006" xmlns:r="http://schemas.openxmlformats.org/officeDocument/2006/relationships" xmlns:w="http://schemas.openxmlformats.org/wordprocessingml/2006/main" xmlns:w14="http://schemas.microsoft.com/office/word/2010/wordml" xmlns:w15="http://schemas.microsoft.com/office/word/2012/wordml" mc:Ignorable="w14 w15">
   <w:docDefaults>
     <w:rPrDefault>
       <w:rPr>
@@ -25388,7 +25476,7 @@
       </w:pPr>
     </w:pPrDefault>
   </w:docDefaults>
-  <w:latentStyles w:defLockedState="0" w:defUIPriority="99" w:defSemiHidden="0" w:defUnhideWhenUsed="0" w:defQFormat="0" w:count="375">
+  <w:latentStyles w:defLockedState="0" w:defUIPriority="99" w:defSemiHidden="0" w:defUnhideWhenUsed="0" w:defQFormat="0" w:count="371">
     <w:lsdException w:name="Normal" w:uiPriority="0" w:qFormat="1"/>
     <w:lsdException w:name="heading 1" w:uiPriority="9" w:qFormat="1"/>
     <w:lsdException w:name="heading 2" w:semiHidden="1" w:uiPriority="0" w:unhideWhenUsed="1" w:qFormat="1"/>
@@ -25494,6 +25582,7 @@
     <w:lsdException w:name="HTML Sample" w:semiHidden="1" w:unhideWhenUsed="1"/>
     <w:lsdException w:name="HTML Typewriter" w:semiHidden="1" w:unhideWhenUsed="1"/>
     <w:lsdException w:name="HTML Variable" w:semiHidden="1" w:unhideWhenUsed="1"/>
+    <w:lsdException w:name="Normal Table" w:semiHidden="1" w:unhideWhenUsed="1"/>
     <w:lsdException w:name="annotation subject" w:semiHidden="1" w:unhideWhenUsed="1"/>
     <w:lsdException w:name="No List" w:semiHidden="1" w:unhideWhenUsed="1"/>
     <w:lsdException w:name="Outline List 1" w:semiHidden="1" w:unhideWhenUsed="1"/>
@@ -25537,8 +25626,10 @@
     <w:lsdException w:name="Table Elegant" w:semiHidden="1" w:unhideWhenUsed="1"/>
     <w:lsdException w:name="Table Professional" w:semiHidden="1" w:unhideWhenUsed="1"/>
     <w:lsdException w:name="Table Subtle 1" w:semiHidden="1" w:unhideWhenUsed="1"/>
+    <w:lsdException w:name="Table Subtle 2" w:semiHidden="1" w:unhideWhenUsed="1"/>
     <w:lsdException w:name="Table Web 1" w:semiHidden="1" w:unhideWhenUsed="1"/>
     <w:lsdException w:name="Table Web 2" w:semiHidden="1" w:unhideWhenUsed="1"/>
+    <w:lsdException w:name="Table Web 3" w:semiHidden="1" w:unhideWhenUsed="1"/>
     <w:lsdException w:name="Balloon Text" w:semiHidden="1" w:unhideWhenUsed="1"/>
     <w:lsdException w:name="Table Grid" w:uiPriority="39"/>
     <w:lsdException w:name="Table Theme" w:semiHidden="1" w:unhideWhenUsed="1"/>
@@ -25757,10 +25848,6 @@
     <w:lsdException w:name="List Table 5 Dark Accent 6" w:uiPriority="50"/>
     <w:lsdException w:name="List Table 6 Colorful Accent 6" w:uiPriority="51"/>
     <w:lsdException w:name="List Table 7 Colorful Accent 6" w:uiPriority="52"/>
-    <w:lsdException w:name="Mention" w:semiHidden="1" w:unhideWhenUsed="1"/>
-    <w:lsdException w:name="Smart Hyperlink" w:semiHidden="1" w:unhideWhenUsed="1"/>
-    <w:lsdException w:name="Hashtag" w:semiHidden="1" w:unhideWhenUsed="1"/>
-    <w:lsdException w:name="Unresolved Mention" w:semiHidden="1" w:unhideWhenUsed="1"/>
   </w:latentStyles>
   <w:style w:type="paragraph" w:default="1" w:styleId="Normal">
     <w:name w:val="Normal"/>
@@ -28519,7 +28606,7 @@
 </file>
 
 <file path=word/charts/chart1.xml><?xml version="1.0" encoding="utf-8"?>
-<c:chartSpace xmlns:c="http://schemas.openxmlformats.org/drawingml/2006/chart" xmlns:a="http://schemas.openxmlformats.org/drawingml/2006/main" xmlns:r="http://schemas.openxmlformats.org/officeDocument/2006/relationships" xmlns:c16r2="http://schemas.microsoft.com/office/drawing/2015/06/chart">
+<c:chartSpace xmlns:c="http://schemas.openxmlformats.org/drawingml/2006/chart" xmlns:a="http://schemas.openxmlformats.org/drawingml/2006/main" xmlns:r="http://schemas.openxmlformats.org/officeDocument/2006/relationships">
   <c:date1904 val="0"/>
   <c:lang val="en-US"/>
   <c:roundedCorners val="0"/>
@@ -28603,7 +28690,7 @@
             <c:showPercent val="0"/>
             <c:showBubbleSize val="0"/>
             <c:showLeaderLines val="0"/>
-            <c:extLst>
+            <c:extLst xmlns:c16r2="http://schemas.microsoft.com/office/drawing/2015/06/chart">
               <c:ext xmlns:c15="http://schemas.microsoft.com/office/drawing/2012/chart" uri="{CE6537A1-D6FC-4f65-9D91-7224C49458BB}">
                 <c15:showLeaderLines val="1"/>
                 <c15:leaderLines>
@@ -28682,7 +28769,7 @@
             </c:numRef>
           </c:val>
           <c:smooth val="0"/>
-          <c:extLst>
+          <c:extLst xmlns:c16r2="http://schemas.microsoft.com/office/drawing/2015/06/chart">
             <c:ext xmlns:c16="http://schemas.microsoft.com/office/drawing/2014/chart" uri="{C3380CC4-5D6E-409C-BE32-E72D297353CC}">
               <c16:uniqueId val="{00000000-6F8C-403F-9D9B-7A22B8749CCE}"/>
             </c:ext>
@@ -28743,7 +28830,7 @@
             <c:showPercent val="0"/>
             <c:showBubbleSize val="0"/>
             <c:showLeaderLines val="0"/>
-            <c:extLst>
+            <c:extLst xmlns:c16r2="http://schemas.microsoft.com/office/drawing/2015/06/chart">
               <c:ext xmlns:c15="http://schemas.microsoft.com/office/drawing/2012/chart" uri="{CE6537A1-D6FC-4f65-9D91-7224C49458BB}">
                 <c15:showLeaderLines val="1"/>
                 <c15:leaderLines>
@@ -28822,7 +28909,7 @@
             </c:numRef>
           </c:val>
           <c:smooth val="0"/>
-          <c:extLst>
+          <c:extLst xmlns:c16r2="http://schemas.microsoft.com/office/drawing/2015/06/chart">
             <c:ext xmlns:c16="http://schemas.microsoft.com/office/drawing/2014/chart" uri="{C3380CC4-5D6E-409C-BE32-E72D297353CC}">
               <c16:uniqueId val="{00000001-6F8C-403F-9D9B-7A22B8749CCE}"/>
             </c:ext>
@@ -28837,11 +28924,11 @@
           <c:showBubbleSize val="0"/>
         </c:dLbls>
         <c:smooth val="0"/>
-        <c:axId val="522713544"/>
-        <c:axId val="522713936"/>
+        <c:axId val="624583744"/>
+        <c:axId val="624583352"/>
       </c:lineChart>
       <c:catAx>
-        <c:axId val="522713544"/>
+        <c:axId val="624583744"/>
         <c:scaling>
           <c:orientation val="minMax"/>
         </c:scaling>
@@ -28900,7 +28987,7 @@
             <a:endParaRPr lang="en-US"/>
           </a:p>
         </c:txPr>
-        <c:crossAx val="522713936"/>
+        <c:crossAx val="624583352"/>
         <c:crosses val="autoZero"/>
         <c:auto val="0"/>
         <c:lblAlgn val="ctr"/>
@@ -28908,7 +28995,7 @@
         <c:noMultiLvlLbl val="0"/>
       </c:catAx>
       <c:valAx>
-        <c:axId val="522713936"/>
+        <c:axId val="624583352"/>
         <c:scaling>
           <c:orientation val="minMax"/>
         </c:scaling>
@@ -28967,7 +29054,7 @@
             <a:endParaRPr lang="en-US"/>
           </a:p>
         </c:txPr>
-        <c:crossAx val="522713544"/>
+        <c:crossAx val="624583744"/>
         <c:crosses val="autoZero"/>
         <c:crossBetween val="between"/>
       </c:valAx>
@@ -29568,7 +29655,7 @@
 </file>
 
 <file path=word/glossary/document.xml><?xml version="1.0" encoding="utf-8"?>
-<w:glossaryDocument xmlns:wpc="http://schemas.microsoft.com/office/word/2010/wordprocessingCanvas" xmlns:cx="http://schemas.microsoft.com/office/drawing/2014/chartex" xmlns:cx1="http://schemas.microsoft.com/office/drawing/2015/9/8/chartex" xmlns:cx2="http://schemas.microsoft.com/office/drawing/2015/10/21/chartex" xmlns:cx3="http://schemas.microsoft.com/office/drawing/2016/5/9/chartex" xmlns:cx4="http://schemas.microsoft.com/office/drawing/2016/5/10/chartex" xmlns:cx5="http://schemas.microsoft.com/office/drawing/2016/5/11/chartex" xmlns:cx6="http://schemas.microsoft.com/office/drawing/2016/5/12/chartex" xmlns:cx7="http://schemas.microsoft.com/office/drawing/2016/5/13/chartex" xmlns:cx8="http://schemas.microsoft.com/office/drawing/2016/5/14/chartex" xmlns:mc="http://schemas.openxmlformats.org/markup-compatibility/2006" xmlns:aink="http://schemas.microsoft.com/office/drawing/2016/ink" xmlns:am3d="http://schemas.microsoft.com/office/drawing/2017/model3d" xmlns:o="urn:schemas-microsoft-com:office:office" xmlns:r="http://schemas.openxmlformats.org/officeDocument/2006/relationships" xmlns:m="http://schemas.openxmlformats.org/officeDocument/2006/math" xmlns:v="urn:schemas-microsoft-com:vml" xmlns:wp14="http://schemas.microsoft.com/office/word/2010/wordprocessingDrawing" xmlns:wp="http://schemas.openxmlformats.org/drawingml/2006/wordprocessingDrawing" xmlns:w10="urn:schemas-microsoft-com:office:word" xmlns:w="http://schemas.openxmlformats.org/wordprocessingml/2006/main" xmlns:w14="http://schemas.microsoft.com/office/word/2010/wordml" xmlns:w15="http://schemas.microsoft.com/office/word/2012/wordml" xmlns:w16cid="http://schemas.microsoft.com/office/word/2016/wordml/cid" xmlns:w16se="http://schemas.microsoft.com/office/word/2015/wordml/symex" xmlns:wpg="http://schemas.microsoft.com/office/word/2010/wordprocessingGroup" xmlns:wpi="http://schemas.microsoft.com/office/word/2010/wordprocessingInk" xmlns:wne="http://schemas.microsoft.com/office/word/2006/wordml" xmlns:wps="http://schemas.microsoft.com/office/word/2010/wordprocessingShape" mc:Ignorable="w14 w15 w16se w16cid wp14">
+<w:glossaryDocument xmlns:wpc="http://schemas.microsoft.com/office/word/2010/wordprocessingCanvas" xmlns:mc="http://schemas.openxmlformats.org/markup-compatibility/2006" xmlns:o="urn:schemas-microsoft-com:office:office" xmlns:r="http://schemas.openxmlformats.org/officeDocument/2006/relationships" xmlns:m="http://schemas.openxmlformats.org/officeDocument/2006/math" xmlns:v="urn:schemas-microsoft-com:vml" xmlns:wp14="http://schemas.microsoft.com/office/word/2010/wordprocessingDrawing" xmlns:wp="http://schemas.openxmlformats.org/drawingml/2006/wordprocessingDrawing" xmlns:w10="urn:schemas-microsoft-com:office:word" xmlns:w="http://schemas.openxmlformats.org/wordprocessingml/2006/main" xmlns:w14="http://schemas.microsoft.com/office/word/2010/wordml" xmlns:w15="http://schemas.microsoft.com/office/word/2012/wordml" xmlns:wpg="http://schemas.microsoft.com/office/word/2010/wordprocessingGroup" xmlns:wpi="http://schemas.microsoft.com/office/word/2010/wordprocessingInk" xmlns:wne="http://schemas.microsoft.com/office/word/2006/wordml" xmlns:wps="http://schemas.microsoft.com/office/word/2010/wordprocessingShape" mc:Ignorable="w14 w15 wp14">
   <w:docParts>
     <w:docPart>
       <w:docPartPr>
@@ -29601,13 +29688,13 @@
 </file>
 
 <file path=word/glossary/fontTable.xml><?xml version="1.0" encoding="utf-8"?>
-<w:fonts xmlns:mc="http://schemas.openxmlformats.org/markup-compatibility/2006" xmlns:r="http://schemas.openxmlformats.org/officeDocument/2006/relationships" xmlns:w="http://schemas.openxmlformats.org/wordprocessingml/2006/main" xmlns:w14="http://schemas.microsoft.com/office/word/2010/wordml" xmlns:w15="http://schemas.microsoft.com/office/word/2012/wordml" xmlns:w16cid="http://schemas.microsoft.com/office/word/2016/wordml/cid" xmlns:w16se="http://schemas.microsoft.com/office/word/2015/wordml/symex" mc:Ignorable="w14 w15 w16se w16cid">
+<w:fonts xmlns:mc="http://schemas.openxmlformats.org/markup-compatibility/2006" xmlns:r="http://schemas.openxmlformats.org/officeDocument/2006/relationships" xmlns:w="http://schemas.openxmlformats.org/wordprocessingml/2006/main" xmlns:w14="http://schemas.microsoft.com/office/word/2010/wordml" xmlns:w15="http://schemas.microsoft.com/office/word/2012/wordml" mc:Ignorable="w14 w15">
   <w:font w:name="Times New Roman">
     <w:panose1 w:val="02020603050405020304"/>
     <w:charset w:val="00"/>
     <w:family w:val="roman"/>
     <w:pitch w:val="variable"/>
-    <w:sig w:usb0="E0002AFF" w:usb1="C0007843" w:usb2="00000009" w:usb3="00000000" w:csb0="000001FF" w:csb1="00000000"/>
+    <w:sig w:usb0="E0002EFF" w:usb1="C000785B" w:usb2="00000009" w:usb3="00000000" w:csb0="000001FF" w:csb1="00000000"/>
   </w:font>
   <w:font w:name="Symbol">
     <w:panose1 w:val="05050102010706020507"/>
@@ -29631,18 +29718,19 @@
     <w:sig w:usb0="00000000" w:usb1="10000000" w:usb2="00000000" w:usb3="00000000" w:csb0="80000000" w:csb1="00000000"/>
   </w:font>
   <w:font w:name="Calibri">
+    <w:altName w:val="Calibri"/>
     <w:panose1 w:val="020F0502020204030204"/>
     <w:charset w:val="00"/>
     <w:family w:val="swiss"/>
     <w:pitch w:val="variable"/>
-    <w:sig w:usb0="E0002AFF" w:usb1="4000ACFF" w:usb2="00000001" w:usb3="00000000" w:csb0="000001FF" w:csb1="00000000"/>
+    <w:sig w:usb0="E0002AFF" w:usb1="C000247B" w:usb2="00000009" w:usb3="00000000" w:csb0="000001FF" w:csb1="00000000"/>
   </w:font>
   <w:font w:name="Arial">
     <w:panose1 w:val="020B0604020202020204"/>
     <w:charset w:val="00"/>
     <w:family w:val="swiss"/>
     <w:pitch w:val="variable"/>
-    <w:sig w:usb0="E0002AFF" w:usb1="C0007843" w:usb2="00000009" w:usb3="00000000" w:csb0="000001FF" w:csb1="00000000"/>
+    <w:sig w:usb0="E0002EFF" w:usb1="C000785B" w:usb2="00000009" w:usb3="00000000" w:csb0="000001FF" w:csb1="00000000"/>
   </w:font>
   <w:font w:name="Segoe UI">
     <w:panose1 w:val="020B0502040204020203"/>
@@ -29656,13 +29744,13 @@
     <w:charset w:val="00"/>
     <w:family w:val="swiss"/>
     <w:pitch w:val="variable"/>
-    <w:sig w:usb0="A0002AEF" w:usb1="4000207B" w:usb2="00000000" w:usb3="00000000" w:csb0="000001FF" w:csb1="00000000"/>
+    <w:sig w:usb0="E0002AFF" w:usb1="C000247B" w:usb2="00000009" w:usb3="00000000" w:csb0="000001FF" w:csb1="00000000"/>
   </w:font>
 </w:fonts>
 </file>
 
 <file path=word/glossary/settings.xml><?xml version="1.0" encoding="utf-8"?>
-<w:settings xmlns:mc="http://schemas.openxmlformats.org/markup-compatibility/2006" xmlns:o="urn:schemas-microsoft-com:office:office" xmlns:r="http://schemas.openxmlformats.org/officeDocument/2006/relationships" xmlns:m="http://schemas.openxmlformats.org/officeDocument/2006/math" xmlns:v="urn:schemas-microsoft-com:vml" xmlns:w10="urn:schemas-microsoft-com:office:word" xmlns:w="http://schemas.openxmlformats.org/wordprocessingml/2006/main" xmlns:w14="http://schemas.microsoft.com/office/word/2010/wordml" xmlns:w15="http://schemas.microsoft.com/office/word/2012/wordml" xmlns:w16cid="http://schemas.microsoft.com/office/word/2016/wordml/cid" xmlns:w16se="http://schemas.microsoft.com/office/word/2015/wordml/symex" xmlns:sl="http://schemas.openxmlformats.org/schemaLibrary/2006/main" mc:Ignorable="w14 w15 w16se w16cid">
+<w:settings xmlns:mc="http://schemas.openxmlformats.org/markup-compatibility/2006" xmlns:o="urn:schemas-microsoft-com:office:office" xmlns:r="http://schemas.openxmlformats.org/officeDocument/2006/relationships" xmlns:m="http://schemas.openxmlformats.org/officeDocument/2006/math" xmlns:v="urn:schemas-microsoft-com:vml" xmlns:w10="urn:schemas-microsoft-com:office:word" xmlns:w="http://schemas.openxmlformats.org/wordprocessingml/2006/main" xmlns:w14="http://schemas.microsoft.com/office/word/2010/wordml" xmlns:w15="http://schemas.microsoft.com/office/word/2012/wordml" xmlns:sl="http://schemas.openxmlformats.org/schemaLibrary/2006/main" mc:Ignorable="w14 w15">
   <w:view w:val="normal"/>
   <w:defaultTabStop w:val="720"/>
   <w:characterSpacingControl w:val="doNotCompress"/>
@@ -29673,7 +29761,6 @@
     <w:compatSetting w:name="enableOpenTypeFeatures" w:uri="http://schemas.microsoft.com/office/word" w:val="1"/>
     <w:compatSetting w:name="doNotFlipMirrorIndents" w:uri="http://schemas.microsoft.com/office/word" w:val="1"/>
     <w:compatSetting w:name="differentiateMultirowTableHeaders" w:uri="http://schemas.microsoft.com/office/word" w:val="1"/>
-    <w:compatSetting w:name="useWord2013TrackBottomHyphenation" w:uri="http://schemas.microsoft.com/office/word" w:val="1"/>
   </w:compat>
   <w:rsids>
     <w:rsidRoot w:val="00611863"/>
@@ -29685,6 +29772,7 @@
     <w:rsid w:val="00611863"/>
     <w:rsid w:val="00827EE1"/>
     <w:rsid w:val="009405EF"/>
+    <w:rsid w:val="00967AF5"/>
     <w:rsid w:val="00A56BD7"/>
     <w:rsid w:val="00A6035A"/>
     <w:rsid w:val="00AD6FEE"/>
@@ -29718,7 +29806,7 @@
 </file>
 
 <file path=word/glossary/styles.xml><?xml version="1.0" encoding="utf-8"?>
-<w:styles xmlns:mc="http://schemas.openxmlformats.org/markup-compatibility/2006" xmlns:r="http://schemas.openxmlformats.org/officeDocument/2006/relationships" xmlns:w="http://schemas.openxmlformats.org/wordprocessingml/2006/main" xmlns:w14="http://schemas.microsoft.com/office/word/2010/wordml" xmlns:w15="http://schemas.microsoft.com/office/word/2012/wordml" xmlns:w16cid="http://schemas.microsoft.com/office/word/2016/wordml/cid" xmlns:w16se="http://schemas.microsoft.com/office/word/2015/wordml/symex" mc:Ignorable="w14 w15 w16se w16cid">
+<w:styles xmlns:mc="http://schemas.openxmlformats.org/markup-compatibility/2006" xmlns:r="http://schemas.openxmlformats.org/officeDocument/2006/relationships" xmlns:w="http://schemas.openxmlformats.org/wordprocessingml/2006/main" xmlns:w14="http://schemas.microsoft.com/office/word/2010/wordml" xmlns:w15="http://schemas.microsoft.com/office/word/2012/wordml" mc:Ignorable="w14 w15">
   <w:docDefaults>
     <w:rPrDefault>
       <w:rPr>
@@ -29730,7 +29818,7 @@
     </w:rPrDefault>
     <w:pPrDefault/>
   </w:docDefaults>
-  <w:latentStyles w:defLockedState="0" w:defUIPriority="99" w:defSemiHidden="0" w:defUnhideWhenUsed="0" w:defQFormat="0" w:count="375">
+  <w:latentStyles w:defLockedState="0" w:defUIPriority="99" w:defSemiHidden="0" w:defUnhideWhenUsed="0" w:defQFormat="0" w:count="371">
     <w:lsdException w:name="Normal" w:uiPriority="0" w:qFormat="1"/>
     <w:lsdException w:name="heading 1" w:uiPriority="9" w:qFormat="1"/>
     <w:lsdException w:name="heading 2" w:semiHidden="1" w:uiPriority="9" w:unhideWhenUsed="1" w:qFormat="1"/>
@@ -29836,6 +29924,7 @@
     <w:lsdException w:name="HTML Sample" w:semiHidden="1" w:unhideWhenUsed="1"/>
     <w:lsdException w:name="HTML Typewriter" w:semiHidden="1" w:unhideWhenUsed="1"/>
     <w:lsdException w:name="HTML Variable" w:semiHidden="1" w:unhideWhenUsed="1"/>
+    <w:lsdException w:name="Normal Table" w:semiHidden="1" w:unhideWhenUsed="1"/>
     <w:lsdException w:name="annotation subject" w:semiHidden="1" w:unhideWhenUsed="1"/>
     <w:lsdException w:name="No List" w:semiHidden="1" w:unhideWhenUsed="1"/>
     <w:lsdException w:name="Outline List 1" w:semiHidden="1" w:unhideWhenUsed="1"/>
@@ -29879,8 +29968,10 @@
     <w:lsdException w:name="Table Elegant" w:semiHidden="1" w:unhideWhenUsed="1"/>
     <w:lsdException w:name="Table Professional" w:semiHidden="1" w:unhideWhenUsed="1"/>
     <w:lsdException w:name="Table Subtle 1" w:semiHidden="1" w:unhideWhenUsed="1"/>
+    <w:lsdException w:name="Table Subtle 2" w:semiHidden="1" w:unhideWhenUsed="1"/>
     <w:lsdException w:name="Table Web 1" w:semiHidden="1" w:unhideWhenUsed="1"/>
     <w:lsdException w:name="Table Web 2" w:semiHidden="1" w:unhideWhenUsed="1"/>
+    <w:lsdException w:name="Table Web 3" w:semiHidden="1" w:unhideWhenUsed="1"/>
     <w:lsdException w:name="Balloon Text" w:semiHidden="1" w:unhideWhenUsed="1"/>
     <w:lsdException w:name="Table Grid" w:uiPriority="39"/>
     <w:lsdException w:name="Table Theme" w:semiHidden="1" w:unhideWhenUsed="1"/>
@@ -30099,10 +30190,6 @@
     <w:lsdException w:name="List Table 5 Dark Accent 6" w:uiPriority="50"/>
     <w:lsdException w:name="List Table 6 Colorful Accent 6" w:uiPriority="51"/>
     <w:lsdException w:name="List Table 7 Colorful Accent 6" w:uiPriority="52"/>
-    <w:lsdException w:name="Mention" w:semiHidden="1" w:unhideWhenUsed="1"/>
-    <w:lsdException w:name="Smart Hyperlink" w:semiHidden="1" w:unhideWhenUsed="1"/>
-    <w:lsdException w:name="Hashtag" w:semiHidden="1" w:unhideWhenUsed="1"/>
-    <w:lsdException w:name="Unresolved Mention" w:semiHidden="1" w:unhideWhenUsed="1"/>
   </w:latentStyles>
   <w:style w:type="paragraph" w:default="1" w:styleId="Normal">
     <w:name w:val="Normal"/>
@@ -30490,7 +30577,7 @@
 </file>
 
 <file path=word/glossary/webSettings.xml><?xml version="1.0" encoding="utf-8"?>
-<w:webSettings xmlns:mc="http://schemas.openxmlformats.org/markup-compatibility/2006" xmlns:r="http://schemas.openxmlformats.org/officeDocument/2006/relationships" xmlns:w="http://schemas.openxmlformats.org/wordprocessingml/2006/main" xmlns:w14="http://schemas.microsoft.com/office/word/2010/wordml" xmlns:w15="http://schemas.microsoft.com/office/word/2012/wordml" xmlns:w16cid="http://schemas.microsoft.com/office/word/2016/wordml/cid" xmlns:w16se="http://schemas.microsoft.com/office/word/2015/wordml/symex" mc:Ignorable="w14 w15 w16se w16cid">
+<w:webSettings xmlns:mc="http://schemas.openxmlformats.org/markup-compatibility/2006" xmlns:r="http://schemas.openxmlformats.org/officeDocument/2006/relationships" xmlns:w="http://schemas.openxmlformats.org/wordprocessingml/2006/main" xmlns:w14="http://schemas.microsoft.com/office/word/2010/wordml" xmlns:w15="http://schemas.microsoft.com/office/word/2012/wordml" mc:Ignorable="w14 w15">
   <w:optimizeForBrowser/>
   <w:allowPNG/>
 </w:webSettings>
@@ -30745,7 +30832,7 @@
 </file>
 
 <file path=customXml/itemProps1.xml><?xml version="1.0" encoding="utf-8"?>
-<ds:datastoreItem xmlns:ds="http://schemas.openxmlformats.org/officeDocument/2006/customXml" ds:itemID="{393ABA2D-9100-44B6-BE94-97EB7B39D0BC}">
+<ds:datastoreItem xmlns:ds="http://schemas.openxmlformats.org/officeDocument/2006/customXml" ds:itemID="{267E7E17-C3DE-49C7-AA10-B4285E65032B}">
   <ds:schemaRefs>
     <ds:schemaRef ds:uri="http://schemas.openxmlformats.org/officeDocument/2006/bibliography"/>
   </ds:schemaRefs>

</xml_diff>

<commit_message>
updated my final costing summary
</commit_message>
<xml_diff>
--- a/Report/CSC3600_PROJECTREPORT-A3.docx
+++ b/Report/CSC3600_PROJECTREPORT-A3.docx
@@ -3461,8 +3461,6 @@
           <w:noProof/>
         </w:rPr>
       </w:pPr>
-      <w:bookmarkStart w:id="2" w:name="_GoBack"/>
-      <w:bookmarkEnd w:id="2"/>
     </w:p>
     <w:p>
       <w:pPr>
@@ -3516,7 +3514,7 @@
           <w:noProof/>
         </w:rPr>
       </w:pPr>
-      <w:bookmarkStart w:id="3" w:name="_Toc527363312"/>
+      <w:bookmarkStart w:id="2" w:name="_Toc527363312"/>
       <w:r>
         <w:rPr>
           <w:noProof/>
@@ -3524,7 +3522,7 @@
         <w:lastRenderedPageBreak/>
         <w:t>METHODOLOGY</w:t>
       </w:r>
-      <w:bookmarkEnd w:id="3"/>
+      <w:bookmarkEnd w:id="2"/>
     </w:p>
     <w:p>
       <w:pPr>
@@ -3581,14 +3579,14 @@
           <w:lang w:val="en-US"/>
         </w:rPr>
       </w:pPr>
-      <w:bookmarkStart w:id="4" w:name="_Toc527363313"/>
+      <w:bookmarkStart w:id="3" w:name="_Toc527363313"/>
       <w:r>
         <w:rPr>
           <w:lang w:val="en-US"/>
         </w:rPr>
         <w:t>METHODOLOGY STATEMENT</w:t>
       </w:r>
-      <w:bookmarkEnd w:id="4"/>
+      <w:bookmarkEnd w:id="3"/>
     </w:p>
     <w:p>
       <w:pPr>
@@ -3655,7 +3653,7 @@
         </w:rPr>
         <w:t xml:space="preserve">The team leader then selected a </w:t>
       </w:r>
-      <w:ins w:id="5" w:author="Andrew Johnston" w:date="2018-10-10T22:04:00Z">
+      <w:ins w:id="4" w:author="Andrew Johnston" w:date="2018-10-10T22:04:00Z">
         <w:r>
           <w:rPr>
             <w:lang w:val="en-US"/>
@@ -3669,7 +3667,7 @@
         </w:rPr>
         <w:t xml:space="preserve">requirement for each member to develop and then implement it. Progress of each backlog task </w:t>
       </w:r>
-      <w:del w:id="6" w:author="Andrew Johnston" w:date="2018-10-11T19:12:00Z">
+      <w:del w:id="5" w:author="Andrew Johnston" w:date="2018-10-11T19:12:00Z">
         <w:r>
           <w:rPr>
             <w:lang w:val="en-US"/>
@@ -3677,7 +3675,7 @@
           <w:delText xml:space="preserve">is </w:delText>
         </w:r>
       </w:del>
-      <w:ins w:id="7" w:author="Andrew Johnston" w:date="2018-10-11T19:12:00Z">
+      <w:ins w:id="6" w:author="Andrew Johnston" w:date="2018-10-11T19:12:00Z">
         <w:r>
           <w:rPr>
             <w:lang w:val="en-US"/>
@@ -3706,14 +3704,14 @@
           <w:lang w:val="en-US"/>
         </w:rPr>
       </w:pPr>
-      <w:bookmarkStart w:id="8" w:name="_Toc527363314"/>
+      <w:bookmarkStart w:id="7" w:name="_Toc527363314"/>
       <w:r>
         <w:rPr>
           <w:lang w:val="en-US"/>
         </w:rPr>
         <w:t>JUSTIFICTIONS</w:t>
       </w:r>
-      <w:bookmarkEnd w:id="8"/>
+      <w:bookmarkEnd w:id="7"/>
     </w:p>
     <w:p>
       <w:pPr>
@@ -3761,7 +3759,7 @@
         </w:rPr>
         <w:t xml:space="preserve">The scrum methodology was chosen for the agile software development model because it was adaptive to changing user requirements and wishes. Team members lived in different states and some had jobs and therefore the waterfall method was not an option and the software completion date </w:t>
       </w:r>
-      <w:del w:id="9" w:author="Andrew Johnston" w:date="2018-10-10T22:06:00Z">
+      <w:del w:id="8" w:author="Andrew Johnston" w:date="2018-10-10T22:06:00Z">
         <w:r>
           <w:rPr>
             <w:lang w:val="en-US"/>
@@ -3769,7 +3767,7 @@
           <w:delText xml:space="preserve">were </w:delText>
         </w:r>
       </w:del>
-      <w:ins w:id="10" w:author="Andrew Johnston" w:date="2018-10-10T22:06:00Z">
+      <w:ins w:id="9" w:author="Andrew Johnston" w:date="2018-10-10T22:06:00Z">
         <w:r>
           <w:rPr>
             <w:lang w:val="en-US"/>
@@ -3809,7 +3807,7 @@
         </w:rPr>
         <w:t>This methodology allowed the team to create a modularized piece of software that could be easily tested, and component</w:t>
       </w:r>
-      <w:ins w:id="11" w:author="Andrew Johnston" w:date="2018-10-10T22:06:00Z">
+      <w:ins w:id="10" w:author="Andrew Johnston" w:date="2018-10-10T22:06:00Z">
         <w:r>
           <w:rPr>
             <w:lang w:val="en-US"/>
@@ -3871,14 +3869,14 @@
           <w:lang w:val="en-US"/>
         </w:rPr>
       </w:pPr>
-      <w:bookmarkStart w:id="12" w:name="_Toc527363315"/>
+      <w:bookmarkStart w:id="11" w:name="_Toc527363315"/>
       <w:r>
         <w:rPr>
           <w:lang w:val="en-US"/>
         </w:rPr>
         <w:t>DISCUSSIONS</w:t>
       </w:r>
-      <w:bookmarkEnd w:id="12"/>
+      <w:bookmarkEnd w:id="11"/>
     </w:p>
     <w:p>
       <w:pPr>
@@ -3929,7 +3927,7 @@
     <w:p>
       <w:pPr>
         <w:rPr>
-          <w:ins w:id="13" w:author="Andrew Johnston" w:date="2018-10-10T22:09:00Z"/>
+          <w:ins w:id="12" w:author="Andrew Johnston" w:date="2018-10-10T22:09:00Z"/>
         </w:rPr>
       </w:pPr>
       <w:r>
@@ -3988,27 +3986,27 @@
       </w:r>
     </w:p>
     <w:p>
-      <w:ins w:id="14" w:author="Andrew Johnston" w:date="2018-10-10T22:09:00Z">
+      <w:ins w:id="13" w:author="Andrew Johnston" w:date="2018-10-10T22:09:00Z">
         <w:r>
           <w:t>The result</w:t>
         </w:r>
       </w:ins>
-      <w:ins w:id="15" w:author="Andrew Johnston" w:date="2018-10-10T22:10:00Z">
+      <w:ins w:id="14" w:author="Andrew Johnston" w:date="2018-10-10T22:10:00Z">
         <w:r>
           <w:t>s</w:t>
         </w:r>
       </w:ins>
-      <w:ins w:id="16" w:author="Andrew Johnston" w:date="2018-10-10T22:09:00Z">
+      <w:ins w:id="15" w:author="Andrew Johnston" w:date="2018-10-10T22:09:00Z">
         <w:r>
           <w:t xml:space="preserve"> we achieved was </w:t>
         </w:r>
       </w:ins>
-      <w:ins w:id="17" w:author="Andrew Johnston" w:date="2018-10-10T22:10:00Z">
+      <w:ins w:id="16" w:author="Andrew Johnston" w:date="2018-10-10T22:10:00Z">
         <w:r>
           <w:t>exceptional</w:t>
         </w:r>
       </w:ins>
-      <w:ins w:id="18" w:author="Andrew Johnston" w:date="2018-10-10T22:09:00Z">
+      <w:ins w:id="17" w:author="Andrew Johnston" w:date="2018-10-10T22:09:00Z">
         <w:r>
           <w:t xml:space="preserve"> but in future phone and video chat as the main</w:t>
         </w:r>
@@ -4016,17 +4014,17 @@
       <w:r>
         <w:t xml:space="preserve"> </w:t>
       </w:r>
-      <w:ins w:id="19" w:author="Andrew Johnston" w:date="2018-10-10T22:11:00Z">
+      <w:ins w:id="18" w:author="Andrew Johnston" w:date="2018-10-10T22:11:00Z">
         <w:r>
           <w:t>communication</w:t>
         </w:r>
       </w:ins>
-      <w:ins w:id="20" w:author="Andrew Johnston" w:date="2018-10-10T22:09:00Z">
+      <w:ins w:id="19" w:author="Andrew Johnston" w:date="2018-10-10T22:09:00Z">
         <w:r>
           <w:t xml:space="preserve"> </w:t>
         </w:r>
       </w:ins>
-      <w:ins w:id="21" w:author="Andrew Johnston" w:date="2018-10-10T22:11:00Z">
+      <w:ins w:id="20" w:author="Andrew Johnston" w:date="2018-10-10T22:11:00Z">
         <w:r>
           <w:t>tool would be far more efficient when dealing with complex tasks.</w:t>
         </w:r>
@@ -4037,11 +4035,11 @@
       <w:pPr>
         <w:pStyle w:val="Heading1"/>
       </w:pPr>
-      <w:bookmarkStart w:id="22" w:name="_Toc527363316"/>
+      <w:bookmarkStart w:id="21" w:name="_Toc527363316"/>
       <w:r>
         <w:t>PROJECT PROCESS</w:t>
       </w:r>
-      <w:bookmarkEnd w:id="22"/>
+      <w:bookmarkEnd w:id="21"/>
     </w:p>
     <w:p>
       <w:r>
@@ -4096,19 +4094,19 @@
       <w:pPr>
         <w:pStyle w:val="Heading2"/>
       </w:pPr>
-      <w:bookmarkStart w:id="23" w:name="_Toc527363317"/>
+      <w:bookmarkStart w:id="22" w:name="_Toc527363317"/>
       <w:r>
         <w:t>TEAM ORGANISATION</w:t>
       </w:r>
-      <w:bookmarkEnd w:id="23"/>
-    </w:p>
-    <w:p>
-      <w:pPr>
-        <w:rPr>
-          <w:del w:id="24" w:author="Zac" w:date="2018-10-10T19:49:00Z"/>
-        </w:rPr>
-      </w:pPr>
-      <w:del w:id="25" w:author="Zac" w:date="2018-10-10T19:49:00Z">
+      <w:bookmarkEnd w:id="22"/>
+    </w:p>
+    <w:p>
+      <w:pPr>
+        <w:rPr>
+          <w:del w:id="23" w:author="Zac" w:date="2018-10-10T19:49:00Z"/>
+        </w:rPr>
+      </w:pPr>
+      <w:del w:id="24" w:author="Zac" w:date="2018-10-10T19:49:00Z">
         <w:r>
           <w:delText>Note: Discuss how teamwork was organised in the project</w:delText>
         </w:r>
@@ -4126,7 +4124,7 @@
         </w:rPr>
         <w:t xml:space="preserve">All forms of team work were organised </w:t>
       </w:r>
-      <w:del w:id="26" w:author="Zac" w:date="2018-10-10T19:42:00Z">
+      <w:del w:id="25" w:author="Zac" w:date="2018-10-10T19:42:00Z">
         <w:r>
           <w:rPr>
             <w:color w:val="000000" w:themeColor="text1"/>
@@ -4134,7 +4132,7 @@
           <w:delText xml:space="preserve">using </w:delText>
         </w:r>
       </w:del>
-      <w:ins w:id="27" w:author="Zac" w:date="2018-10-10T19:42:00Z">
+      <w:ins w:id="26" w:author="Zac" w:date="2018-10-10T19:42:00Z">
         <w:r>
           <w:rPr>
             <w:color w:val="000000" w:themeColor="text1"/>
@@ -4142,7 +4140,7 @@
           <w:t>by utilising Facebook</w:t>
         </w:r>
       </w:ins>
-      <w:del w:id="28" w:author="Zac" w:date="2018-10-10T19:42:00Z">
+      <w:del w:id="27" w:author="Zac" w:date="2018-10-10T19:42:00Z">
         <w:r>
           <w:rPr>
             <w:color w:val="000000" w:themeColor="text1"/>
@@ -4168,7 +4166,7 @@
         </w:rPr>
         <w:t xml:space="preserve">, Google </w:t>
       </w:r>
-      <w:ins w:id="29" w:author="Zac" w:date="2018-10-10T19:43:00Z">
+      <w:ins w:id="28" w:author="Zac" w:date="2018-10-10T19:43:00Z">
         <w:r>
           <w:rPr>
             <w:color w:val="000000" w:themeColor="text1"/>
@@ -4176,7 +4174,7 @@
           <w:t>D</w:t>
         </w:r>
       </w:ins>
-      <w:del w:id="30" w:author="Zac" w:date="2018-10-10T19:43:00Z">
+      <w:del w:id="29" w:author="Zac" w:date="2018-10-10T19:43:00Z">
         <w:r>
           <w:rPr>
             <w:color w:val="000000" w:themeColor="text1"/>
@@ -4196,7 +4194,7 @@
         </w:rPr>
         <w:t xml:space="preserve"> </w:t>
       </w:r>
-      <w:del w:id="31" w:author="Zac" w:date="2018-10-10T19:50:00Z">
+      <w:del w:id="30" w:author="Zac" w:date="2018-10-10T19:50:00Z">
         <w:r>
           <w:rPr>
             <w:color w:val="000000" w:themeColor="text1"/>
@@ -4222,7 +4220,7 @@
           <w:delText xml:space="preserve"> or </w:delText>
         </w:r>
       </w:del>
-      <w:ins w:id="32" w:author="Zac" w:date="2018-10-10T19:50:00Z">
+      <w:ins w:id="31" w:author="Zac" w:date="2018-10-10T19:50:00Z">
         <w:r>
           <w:rPr>
             <w:color w:val="000000" w:themeColor="text1"/>
@@ -4293,7 +4291,7 @@
         </w:rPr>
         <w:t>He would assign two members to a task i</w:t>
       </w:r>
-      <w:ins w:id="33" w:author="Zac" w:date="2018-10-10T19:50:00Z">
+      <w:ins w:id="32" w:author="Zac" w:date="2018-10-10T19:50:00Z">
         <w:r>
           <w:rPr>
             <w:color w:val="000000" w:themeColor="text1"/>
@@ -4301,7 +4299,7 @@
           <w:t>f</w:t>
         </w:r>
       </w:ins>
-      <w:del w:id="34" w:author="Zac" w:date="2018-10-10T19:50:00Z">
+      <w:del w:id="33" w:author="Zac" w:date="2018-10-10T19:50:00Z">
         <w:r>
           <w:rPr>
             <w:color w:val="000000" w:themeColor="text1"/>
@@ -4315,7 +4313,7 @@
         </w:rPr>
         <w:t xml:space="preserve"> there were time constraints or felt a task required skills from two different member</w:t>
       </w:r>
-      <w:ins w:id="35" w:author="Zac" w:date="2018-10-10T19:50:00Z">
+      <w:ins w:id="34" w:author="Zac" w:date="2018-10-10T19:50:00Z">
         <w:r>
           <w:rPr>
             <w:color w:val="000000" w:themeColor="text1"/>
@@ -4342,11 +4340,11 @@
       <w:pPr>
         <w:spacing w:after="0"/>
         <w:rPr>
-          <w:ins w:id="36" w:author="Zac" w:date="2018-10-10T19:54:00Z"/>
+          <w:ins w:id="35" w:author="Zac" w:date="2018-10-10T19:54:00Z"/>
           <w:color w:val="000000" w:themeColor="text1"/>
         </w:rPr>
       </w:pPr>
-      <w:del w:id="37" w:author="Zac" w:date="2018-10-10T19:52:00Z">
+      <w:del w:id="36" w:author="Zac" w:date="2018-10-10T19:52:00Z">
         <w:r>
           <w:rPr>
             <w:color w:val="000000" w:themeColor="text1"/>
@@ -4360,7 +4358,7 @@
         </w:rPr>
         <w:t xml:space="preserve">If a member needed help with a task they would use </w:t>
       </w:r>
-      <w:ins w:id="38" w:author="Zac" w:date="2018-10-10T19:51:00Z">
+      <w:ins w:id="37" w:author="Zac" w:date="2018-10-10T19:51:00Z">
         <w:r>
           <w:rPr>
             <w:color w:val="000000" w:themeColor="text1"/>
@@ -4368,7 +4366,7 @@
           <w:t>M</w:t>
         </w:r>
       </w:ins>
-      <w:del w:id="39" w:author="Zac" w:date="2018-10-10T19:51:00Z">
+      <w:del w:id="38" w:author="Zac" w:date="2018-10-10T19:51:00Z">
         <w:r>
           <w:rPr>
             <w:color w:val="000000" w:themeColor="text1"/>
@@ -4382,7 +4380,7 @@
         </w:rPr>
         <w:t>essenger to ask a member with the required skill</w:t>
       </w:r>
-      <w:ins w:id="40" w:author="Zac" w:date="2018-10-10T19:51:00Z">
+      <w:ins w:id="39" w:author="Zac" w:date="2018-10-10T19:51:00Z">
         <w:r>
           <w:rPr>
             <w:color w:val="000000" w:themeColor="text1"/>
@@ -4396,7 +4394,7 @@
         </w:rPr>
         <w:t xml:space="preserve"> to </w:t>
       </w:r>
-      <w:del w:id="41" w:author="Zac" w:date="2018-10-10T19:51:00Z">
+      <w:del w:id="40" w:author="Zac" w:date="2018-10-10T19:51:00Z">
         <w:r>
           <w:rPr>
             <w:color w:val="000000" w:themeColor="text1"/>
@@ -4404,7 +4402,7 @@
           <w:delText>provide assistance</w:delText>
         </w:r>
       </w:del>
-      <w:ins w:id="42" w:author="Zac" w:date="2018-10-10T19:51:00Z">
+      <w:ins w:id="41" w:author="Zac" w:date="2018-10-10T19:51:00Z">
         <w:r>
           <w:rPr>
             <w:color w:val="000000" w:themeColor="text1"/>
@@ -4423,7 +4421,7 @@
       <w:pPr>
         <w:spacing w:after="0"/>
         <w:rPr>
-          <w:ins w:id="43" w:author="Zac" w:date="2018-10-10T19:54:00Z"/>
+          <w:ins w:id="42" w:author="Zac" w:date="2018-10-10T19:54:00Z"/>
           <w:color w:val="000000" w:themeColor="text1"/>
         </w:rPr>
       </w:pPr>
@@ -4435,7 +4433,7 @@
           <w:color w:val="000000" w:themeColor="text1"/>
         </w:rPr>
       </w:pPr>
-      <w:ins w:id="44" w:author="Zac" w:date="2018-10-10T19:54:00Z">
+      <w:ins w:id="43" w:author="Zac" w:date="2018-10-10T19:54:00Z">
         <w:r>
           <w:rPr>
             <w:color w:val="000000" w:themeColor="text1"/>
@@ -4443,7 +4441,7 @@
           <w:t>A negative to thi</w:t>
         </w:r>
       </w:ins>
-      <w:ins w:id="45" w:author="Zac" w:date="2018-10-10T19:55:00Z">
+      <w:ins w:id="44" w:author="Zac" w:date="2018-10-10T19:55:00Z">
         <w:r>
           <w:rPr>
             <w:color w:val="000000" w:themeColor="text1"/>
@@ -4451,7 +4449,7 @@
           <w:t>s was when the Messenger chat became cluttered or a member was busy for the day</w:t>
         </w:r>
       </w:ins>
-      <w:ins w:id="46" w:author="Zac" w:date="2018-10-10T19:56:00Z">
+      <w:ins w:id="45" w:author="Zac" w:date="2018-10-10T19:56:00Z">
         <w:r>
           <w:rPr>
             <w:color w:val="000000" w:themeColor="text1"/>
@@ -4459,7 +4457,7 @@
           <w:t xml:space="preserve">. The member would </w:t>
         </w:r>
       </w:ins>
-      <w:ins w:id="47" w:author="Zac" w:date="2018-10-10T19:55:00Z">
+      <w:ins w:id="46" w:author="Zac" w:date="2018-10-10T19:55:00Z">
         <w:r>
           <w:rPr>
             <w:color w:val="000000" w:themeColor="text1"/>
@@ -4467,7 +4465,7 @@
           <w:t xml:space="preserve">check the group chat only to find a lot of missed messages that could have been collated into one or two succinct </w:t>
         </w:r>
       </w:ins>
-      <w:ins w:id="48" w:author="Zac" w:date="2018-10-10T19:56:00Z">
+      <w:ins w:id="47" w:author="Zac" w:date="2018-10-10T19:56:00Z">
         <w:r>
           <w:rPr>
             <w:color w:val="000000" w:themeColor="text1"/>
@@ -4481,7 +4479,7 @@
         </w:rPr>
         <w:t xml:space="preserve"> </w:t>
       </w:r>
-      <w:ins w:id="49" w:author="Zac" w:date="2018-10-10T19:56:00Z">
+      <w:ins w:id="48" w:author="Zac" w:date="2018-10-10T19:56:00Z">
         <w:r>
           <w:rPr>
             <w:color w:val="000000" w:themeColor="text1"/>
@@ -4489,7 +4487,7 @@
           <w:t>Going forward, the group could be cognisant of this problem and have stricter rul</w:t>
         </w:r>
       </w:ins>
-      <w:ins w:id="50" w:author="Zac" w:date="2018-10-10T19:57:00Z">
+      <w:ins w:id="49" w:author="Zac" w:date="2018-10-10T19:57:00Z">
         <w:r>
           <w:rPr>
             <w:color w:val="000000" w:themeColor="text1"/>
@@ -4511,19 +4509,19 @@
         <w:pStyle w:val="Heading2"/>
         <w:ind w:left="0"/>
       </w:pPr>
-      <w:bookmarkStart w:id="51" w:name="_Toc527363318"/>
+      <w:bookmarkStart w:id="50" w:name="_Toc527363318"/>
       <w:r>
         <w:t>TEAM STRUCTURE AND ROLES</w:t>
       </w:r>
-      <w:bookmarkEnd w:id="51"/>
-    </w:p>
-    <w:p>
-      <w:pPr>
-        <w:rPr>
-          <w:del w:id="52" w:author="Zac" w:date="2018-10-10T19:57:00Z"/>
-        </w:rPr>
-      </w:pPr>
-      <w:del w:id="53" w:author="Zac" w:date="2018-10-10T19:57:00Z">
+      <w:bookmarkEnd w:id="50"/>
+    </w:p>
+    <w:p>
+      <w:pPr>
+        <w:rPr>
+          <w:del w:id="51" w:author="Zac" w:date="2018-10-10T19:57:00Z"/>
+        </w:rPr>
+      </w:pPr>
+      <w:del w:id="52" w:author="Zac" w:date="2018-10-10T19:57:00Z">
         <w:r>
           <w:delText>Notes:</w:delText>
         </w:r>
@@ -4532,10 +4530,10 @@
     <w:p>
       <w:pPr>
         <w:rPr>
-          <w:del w:id="54" w:author="Zac" w:date="2018-10-10T19:57:00Z"/>
-        </w:rPr>
-      </w:pPr>
-      <w:del w:id="55" w:author="Zac" w:date="2018-10-10T19:57:00Z">
+          <w:del w:id="53" w:author="Zac" w:date="2018-10-10T19:57:00Z"/>
+        </w:rPr>
+      </w:pPr>
+      <w:del w:id="54" w:author="Zac" w:date="2018-10-10T19:57:00Z">
         <w:r>
           <w:delText>•</w:delText>
         </w:r>
@@ -4548,11 +4546,11 @@
     <w:p>
       <w:pPr>
         <w:rPr>
-          <w:del w:id="56" w:author="Zac" w:date="2018-10-10T20:11:00Z"/>
+          <w:del w:id="55" w:author="Zac" w:date="2018-10-10T20:11:00Z"/>
           <w:color w:val="000000" w:themeColor="text1"/>
         </w:rPr>
       </w:pPr>
-      <w:ins w:id="57" w:author="Zac" w:date="2018-10-10T20:08:00Z">
+      <w:ins w:id="56" w:author="Zac" w:date="2018-10-10T20:08:00Z">
         <w:r>
           <w:rPr>
             <w:color w:val="000000" w:themeColor="text1"/>
@@ -4572,7 +4570,7 @@
         </w:rPr>
         <w:t>There was a team leader, a front-end department and a back-end department</w:t>
       </w:r>
-      <w:ins w:id="58" w:author="Zac" w:date="2018-10-10T19:57:00Z">
+      <w:ins w:id="57" w:author="Zac" w:date="2018-10-10T19:57:00Z">
         <w:r>
           <w:rPr>
             <w:color w:val="000000" w:themeColor="text1"/>
@@ -4580,7 +4578,7 @@
           <w:t xml:space="preserve"> for development.</w:t>
         </w:r>
       </w:ins>
-      <w:del w:id="59" w:author="Zac" w:date="2018-10-10T19:57:00Z">
+      <w:del w:id="58" w:author="Zac" w:date="2018-10-10T19:57:00Z">
         <w:r>
           <w:rPr>
             <w:color w:val="000000" w:themeColor="text1"/>
@@ -4588,7 +4586,7 @@
           <w:delText xml:space="preserve">. </w:delText>
         </w:r>
       </w:del>
-      <w:ins w:id="60" w:author="Zac" w:date="2018-10-10T20:11:00Z">
+      <w:ins w:id="59" w:author="Zac" w:date="2018-10-10T20:11:00Z">
         <w:r>
           <w:rPr>
             <w:color w:val="000000" w:themeColor="text1"/>
@@ -4600,18 +4598,18 @@
     <w:p>
       <w:pPr>
         <w:rPr>
+          <w:del w:id="60" w:author="Zac" w:date="2018-10-10T20:09:00Z"/>
+          <w:color w:val="FF0000"/>
+        </w:rPr>
+      </w:pPr>
+    </w:p>
+    <w:p>
+      <w:pPr>
+        <w:rPr>
           <w:del w:id="61" w:author="Zac" w:date="2018-10-10T20:09:00Z"/>
-          <w:color w:val="FF0000"/>
-        </w:rPr>
-      </w:pPr>
-    </w:p>
-    <w:p>
-      <w:pPr>
-        <w:rPr>
-          <w:del w:id="62" w:author="Zac" w:date="2018-10-10T20:09:00Z"/>
-        </w:rPr>
-      </w:pPr>
-      <w:del w:id="63" w:author="Zac" w:date="2018-10-10T20:09:00Z">
+        </w:rPr>
+      </w:pPr>
+      <w:del w:id="62" w:author="Zac" w:date="2018-10-10T20:09:00Z">
         <w:r>
           <w:delText>•</w:delText>
         </w:r>
@@ -4625,7 +4623,7 @@
       <w:pPr>
         <w:spacing w:after="0"/>
         <w:rPr>
-          <w:del w:id="64" w:author="Zac" w:date="2018-10-10T20:10:00Z"/>
+          <w:del w:id="63" w:author="Zac" w:date="2018-10-10T20:10:00Z"/>
           <w:color w:val="000000" w:themeColor="text1"/>
         </w:rPr>
       </w:pPr>
@@ -4635,7 +4633,7 @@
         </w:rPr>
         <w:t xml:space="preserve">The team leader ran the whole project ensuring all member </w:t>
       </w:r>
-      <w:ins w:id="65" w:author="Zac" w:date="2018-10-10T20:09:00Z">
+      <w:ins w:id="64" w:author="Zac" w:date="2018-10-10T20:09:00Z">
         <w:r>
           <w:rPr>
             <w:color w:val="000000" w:themeColor="text1"/>
@@ -4649,7 +4647,7 @@
         </w:rPr>
         <w:t xml:space="preserve">new each deadline, assigned tasks to </w:t>
       </w:r>
-      <w:del w:id="66" w:author="Zac" w:date="2018-10-10T20:09:00Z">
+      <w:del w:id="65" w:author="Zac" w:date="2018-10-10T20:09:00Z">
         <w:r>
           <w:rPr>
             <w:color w:val="000000" w:themeColor="text1"/>
@@ -4657,7 +4655,7 @@
           <w:delText>each member or members and</w:delText>
         </w:r>
       </w:del>
-      <w:ins w:id="67" w:author="Zac" w:date="2018-10-10T20:09:00Z">
+      <w:ins w:id="66" w:author="Zac" w:date="2018-10-10T20:09:00Z">
         <w:r>
           <w:rPr>
             <w:color w:val="000000" w:themeColor="text1"/>
@@ -4677,7 +4675,7 @@
         </w:rPr>
         <w:t>e team focussed and moral</w:t>
       </w:r>
-      <w:ins w:id="68" w:author="Zac" w:date="2018-10-10T20:09:00Z">
+      <w:ins w:id="67" w:author="Zac" w:date="2018-10-10T20:09:00Z">
         <w:r>
           <w:rPr>
             <w:color w:val="000000" w:themeColor="text1"/>
@@ -4697,6 +4695,15 @@
         <w:spacing w:after="0"/>
         <w:ind w:left="0"/>
         <w:rPr>
+          <w:ins w:id="68" w:author="Zac" w:date="2018-10-10T20:11:00Z"/>
+          <w:color w:val="000000" w:themeColor="text1"/>
+        </w:rPr>
+      </w:pPr>
+    </w:p>
+    <w:p>
+      <w:pPr>
+        <w:spacing w:after="0"/>
+        <w:rPr>
           <w:ins w:id="69" w:author="Zac" w:date="2018-10-10T20:11:00Z"/>
           <w:color w:val="000000" w:themeColor="text1"/>
         </w:rPr>
@@ -4706,7 +4713,7 @@
       <w:pPr>
         <w:spacing w:after="0"/>
         <w:rPr>
-          <w:ins w:id="70" w:author="Zac" w:date="2018-10-10T20:11:00Z"/>
+          <w:del w:id="70" w:author="Zac" w:date="2018-10-10T20:10:00Z"/>
           <w:color w:val="000000" w:themeColor="text1"/>
         </w:rPr>
       </w:pPr>
@@ -4714,21 +4721,12 @@
     <w:p>
       <w:pPr>
         <w:spacing w:after="0"/>
+        <w:ind w:left="0"/>
         <w:rPr>
           <w:del w:id="71" w:author="Zac" w:date="2018-10-10T20:10:00Z"/>
           <w:color w:val="000000" w:themeColor="text1"/>
         </w:rPr>
-      </w:pPr>
-    </w:p>
-    <w:p>
-      <w:pPr>
-        <w:spacing w:after="0"/>
-        <w:ind w:left="0"/>
-        <w:rPr>
-          <w:del w:id="72" w:author="Zac" w:date="2018-10-10T20:10:00Z"/>
-          <w:color w:val="000000" w:themeColor="text1"/>
-        </w:rPr>
-        <w:pPrChange w:id="73" w:author="Zac" w:date="2018-10-10T20:10:00Z">
+        <w:pPrChange w:id="72" w:author="Zac" w:date="2018-10-10T20:10:00Z">
           <w:pPr>
             <w:spacing w:after="0"/>
           </w:pPr>
@@ -4740,7 +4738,7 @@
         </w:rPr>
         <w:t xml:space="preserve">The </w:t>
       </w:r>
-      <w:ins w:id="74" w:author="Zac" w:date="2018-10-10T20:10:00Z">
+      <w:ins w:id="73" w:author="Zac" w:date="2018-10-10T20:10:00Z">
         <w:r>
           <w:rPr>
             <w:color w:val="000000" w:themeColor="text1"/>
@@ -4748,7 +4746,7 @@
           <w:t>front</w:t>
         </w:r>
       </w:ins>
-      <w:del w:id="75" w:author="Zac" w:date="2018-10-10T20:10:00Z">
+      <w:del w:id="74" w:author="Zac" w:date="2018-10-10T20:10:00Z">
         <w:r>
           <w:rPr>
             <w:color w:val="000000" w:themeColor="text1"/>
@@ -4791,7 +4789,7 @@
       <w:pPr>
         <w:spacing w:after="0"/>
         <w:rPr>
-          <w:del w:id="76" w:author="Zac" w:date="2018-10-10T20:10:00Z"/>
+          <w:del w:id="75" w:author="Zac" w:date="2018-10-10T20:10:00Z"/>
           <w:color w:val="000000" w:themeColor="text1"/>
         </w:rPr>
       </w:pPr>
@@ -4801,7 +4799,7 @@
         <w:spacing w:after="0"/>
         <w:ind w:left="0"/>
         <w:rPr>
-          <w:ins w:id="77" w:author="Zac" w:date="2018-10-10T20:13:00Z"/>
+          <w:ins w:id="76" w:author="Zac" w:date="2018-10-10T20:13:00Z"/>
           <w:color w:val="000000" w:themeColor="text1"/>
         </w:rPr>
       </w:pPr>
@@ -4811,7 +4809,7 @@
         </w:rPr>
         <w:t xml:space="preserve">The </w:t>
       </w:r>
-      <w:ins w:id="78" w:author="Zac" w:date="2018-10-10T20:10:00Z">
+      <w:ins w:id="77" w:author="Zac" w:date="2018-10-10T20:10:00Z">
         <w:r>
           <w:rPr>
             <w:color w:val="000000" w:themeColor="text1"/>
@@ -4819,7 +4817,7 @@
           <w:t>back</w:t>
         </w:r>
       </w:ins>
-      <w:del w:id="79" w:author="Zac" w:date="2018-10-10T20:10:00Z">
+      <w:del w:id="78" w:author="Zac" w:date="2018-10-10T20:10:00Z">
         <w:r>
           <w:rPr>
             <w:color w:val="000000" w:themeColor="text1"/>
@@ -4833,7 +4831,7 @@
         </w:rPr>
         <w:t>-end department was responsible for ensuring the application talks to the database, saves, retrieves and uses data according to user specifications.</w:t>
       </w:r>
-      <w:ins w:id="80" w:author="Zac" w:date="2018-10-10T20:11:00Z">
+      <w:ins w:id="79" w:author="Zac" w:date="2018-10-10T20:11:00Z">
         <w:r>
           <w:rPr>
             <w:color w:val="000000" w:themeColor="text1"/>
@@ -4841,7 +4839,7 @@
           <w:t xml:space="preserve"> For report writing all members were assigned different parts. Then by utilising track changes, another member could check their work and offer suggestions.</w:t>
         </w:r>
       </w:ins>
-      <w:ins w:id="81" w:author="Zac" w:date="2018-10-10T20:12:00Z">
+      <w:ins w:id="80" w:author="Zac" w:date="2018-10-10T20:12:00Z">
         <w:r>
           <w:rPr>
             <w:color w:val="000000" w:themeColor="text1"/>
@@ -4855,7 +4853,7 @@
         <w:spacing w:after="0"/>
         <w:ind w:left="0"/>
         <w:rPr>
-          <w:ins w:id="82" w:author="Zac" w:date="2018-10-10T20:13:00Z"/>
+          <w:ins w:id="81" w:author="Zac" w:date="2018-10-10T20:13:00Z"/>
           <w:color w:val="000000" w:themeColor="text1"/>
         </w:rPr>
       </w:pPr>
@@ -4867,13 +4865,13 @@
         <w:rPr>
           <w:color w:val="000000" w:themeColor="text1"/>
         </w:rPr>
-        <w:pPrChange w:id="83" w:author="Zac" w:date="2018-10-10T20:10:00Z">
+        <w:pPrChange w:id="82" w:author="Zac" w:date="2018-10-10T20:10:00Z">
           <w:pPr>
             <w:spacing w:after="0"/>
           </w:pPr>
         </w:pPrChange>
       </w:pPr>
-      <w:ins w:id="84" w:author="Zac" w:date="2018-10-10T20:13:00Z">
+      <w:ins w:id="83" w:author="Zac" w:date="2018-10-10T20:13:00Z">
         <w:r>
           <w:rPr>
             <w:color w:val="000000" w:themeColor="text1"/>
@@ -4881,7 +4879,7 @@
           <w:t xml:space="preserve">This method worked well as early in the process members were selected for either front or back end development based on their strengths in coding. </w:t>
         </w:r>
       </w:ins>
-      <w:ins w:id="85" w:author="Zac" w:date="2018-10-10T20:14:00Z">
+      <w:ins w:id="84" w:author="Zac" w:date="2018-10-10T20:14:00Z">
         <w:r>
           <w:rPr>
             <w:color w:val="000000" w:themeColor="text1"/>
@@ -4889,7 +4887,7 @@
           <w:t>However due to the project requiring more back-end development the workload was not equal during deve</w:t>
         </w:r>
       </w:ins>
-      <w:ins w:id="86" w:author="Zac" w:date="2018-10-10T20:15:00Z">
+      <w:ins w:id="85" w:author="Zac" w:date="2018-10-10T20:15:00Z">
         <w:r>
           <w:rPr>
             <w:color w:val="000000" w:themeColor="text1"/>
@@ -4902,26 +4900,26 @@
       <w:pPr>
         <w:spacing w:after="0"/>
         <w:rPr>
+          <w:del w:id="86" w:author="Zac" w:date="2018-10-10T20:12:00Z"/>
+          <w:color w:val="000000" w:themeColor="text1"/>
+        </w:rPr>
+      </w:pPr>
+    </w:p>
+    <w:p>
+      <w:pPr>
+        <w:spacing w:after="0"/>
+        <w:ind w:left="0"/>
+        <w:rPr>
           <w:del w:id="87" w:author="Zac" w:date="2018-10-10T20:12:00Z"/>
           <w:color w:val="000000" w:themeColor="text1"/>
         </w:rPr>
-      </w:pPr>
-    </w:p>
-    <w:p>
-      <w:pPr>
-        <w:spacing w:after="0"/>
-        <w:ind w:left="0"/>
-        <w:rPr>
-          <w:del w:id="88" w:author="Zac" w:date="2018-10-10T20:12:00Z"/>
-          <w:color w:val="000000" w:themeColor="text1"/>
-        </w:rPr>
-        <w:pPrChange w:id="89" w:author="Zac" w:date="2018-10-10T20:12:00Z">
+        <w:pPrChange w:id="88" w:author="Zac" w:date="2018-10-10T20:12:00Z">
           <w:pPr>
             <w:spacing w:after="0"/>
           </w:pPr>
         </w:pPrChange>
       </w:pPr>
-      <w:del w:id="90" w:author="Zac" w:date="2018-10-10T20:12:00Z">
+      <w:del w:id="89" w:author="Zac" w:date="2018-10-10T20:12:00Z">
         <w:r>
           <w:rPr>
             <w:color w:val="000000" w:themeColor="text1"/>
@@ -4935,10 +4933,10 @@
         <w:spacing w:after="0"/>
         <w:ind w:left="0"/>
         <w:rPr>
-          <w:del w:id="91" w:author="Zac" w:date="2018-10-10T20:12:00Z"/>
+          <w:del w:id="90" w:author="Zac" w:date="2018-10-10T20:12:00Z"/>
           <w:color w:val="FF0000"/>
         </w:rPr>
-        <w:pPrChange w:id="92" w:author="Zac" w:date="2018-10-10T20:12:00Z">
+        <w:pPrChange w:id="91" w:author="Zac" w:date="2018-10-10T20:12:00Z">
           <w:pPr>
             <w:spacing w:after="0"/>
           </w:pPr>
@@ -4949,13 +4947,13 @@
       <w:pPr>
         <w:ind w:left="0"/>
         <w:rPr>
-          <w:del w:id="93" w:author="Zac" w:date="2018-10-10T20:12:00Z"/>
-        </w:rPr>
-        <w:pPrChange w:id="94" w:author="Zac" w:date="2018-10-10T20:12:00Z">
+          <w:del w:id="92" w:author="Zac" w:date="2018-10-10T20:12:00Z"/>
+        </w:rPr>
+        <w:pPrChange w:id="93" w:author="Zac" w:date="2018-10-10T20:12:00Z">
           <w:pPr/>
         </w:pPrChange>
       </w:pPr>
-      <w:del w:id="95" w:author="Zac" w:date="2018-10-10T20:12:00Z">
+      <w:del w:id="94" w:author="Zac" w:date="2018-10-10T20:12:00Z">
         <w:r>
           <w:delText>•</w:delText>
         </w:r>
@@ -4968,7 +4966,7 @@
     <w:p>
       <w:pPr>
         <w:ind w:left="0"/>
-        <w:pPrChange w:id="96" w:author="Zac" w:date="2018-10-10T20:12:00Z">
+        <w:pPrChange w:id="95" w:author="Zac" w:date="2018-10-10T20:12:00Z">
           <w:pPr/>
         </w:pPrChange>
       </w:pPr>
@@ -4977,20 +4975,20 @@
       <w:pPr>
         <w:pStyle w:val="Heading2"/>
       </w:pPr>
-      <w:bookmarkStart w:id="97" w:name="_Toc527363319"/>
+      <w:bookmarkStart w:id="96" w:name="_Toc527363319"/>
       <w:r>
         <w:t>COMMUNICATION AND MEETINGS</w:t>
       </w:r>
-      <w:bookmarkEnd w:id="97"/>
+      <w:bookmarkEnd w:id="96"/>
     </w:p>
     <w:p>
       <w:pPr>
         <w:spacing w:after="0"/>
         <w:rPr>
-          <w:del w:id="98" w:author="Zac" w:date="2018-10-10T20:16:00Z"/>
-        </w:rPr>
-      </w:pPr>
-      <w:del w:id="99" w:author="Zac" w:date="2018-10-10T20:16:00Z">
+          <w:del w:id="97" w:author="Zac" w:date="2018-10-10T20:16:00Z"/>
+        </w:rPr>
+      </w:pPr>
+      <w:del w:id="98" w:author="Zac" w:date="2018-10-10T20:16:00Z">
         <w:r>
           <w:delText>Notes:</w:delText>
         </w:r>
@@ -5000,9 +4998,9 @@
       <w:pPr>
         <w:ind w:left="0"/>
         <w:rPr>
-          <w:ins w:id="100" w:author="Zac" w:date="2018-10-10T20:16:00Z"/>
-        </w:rPr>
-        <w:pPrChange w:id="101" w:author="Zac" w:date="2018-10-10T20:16:00Z">
+          <w:ins w:id="99" w:author="Zac" w:date="2018-10-10T20:16:00Z"/>
+        </w:rPr>
+        <w:pPrChange w:id="100" w:author="Zac" w:date="2018-10-10T20:16:00Z">
           <w:pPr/>
         </w:pPrChange>
       </w:pPr>
@@ -5010,10 +5008,10 @@
     <w:p>
       <w:pPr>
         <w:rPr>
-          <w:del w:id="102" w:author="Zac" w:date="2018-10-10T20:16:00Z"/>
-        </w:rPr>
-      </w:pPr>
-      <w:del w:id="103" w:author="Zac" w:date="2018-10-10T20:16:00Z">
+          <w:del w:id="101" w:author="Zac" w:date="2018-10-10T20:16:00Z"/>
+        </w:rPr>
+      </w:pPr>
+      <w:del w:id="102" w:author="Zac" w:date="2018-10-10T20:16:00Z">
         <w:r>
           <w:delText>•</w:delText>
         </w:r>
@@ -5027,7 +5025,7 @@
       <w:pPr>
         <w:spacing w:after="0"/>
         <w:rPr>
-          <w:del w:id="104" w:author="Zac" w:date="2018-10-10T20:17:00Z"/>
+          <w:del w:id="103" w:author="Zac" w:date="2018-10-10T20:17:00Z"/>
           <w:color w:val="000000" w:themeColor="text1"/>
         </w:rPr>
       </w:pPr>
@@ -5037,7 +5035,7 @@
         </w:rPr>
         <w:t>Communication throughout the whole project was exceptional because of the democratic management style adopted. All members were encouraged to communicate and use multiple platforms to achieve this.</w:t>
       </w:r>
-      <w:ins w:id="105" w:author="Zac" w:date="2018-10-10T20:17:00Z">
+      <w:ins w:id="104" w:author="Zac" w:date="2018-10-10T20:17:00Z">
         <w:r>
           <w:t xml:space="preserve"> However, </w:t>
         </w:r>
@@ -5047,7 +5045,7 @@
       <w:pPr>
         <w:spacing w:after="0"/>
         <w:rPr>
-          <w:del w:id="106" w:author="Zac" w:date="2018-10-10T20:17:00Z"/>
+          <w:del w:id="105" w:author="Zac" w:date="2018-10-10T20:17:00Z"/>
           <w:color w:val="FF0000"/>
         </w:rPr>
       </w:pPr>
@@ -5056,13 +5054,13 @@
       <w:pPr>
         <w:ind w:left="0"/>
         <w:rPr>
-          <w:del w:id="107" w:author="Zac" w:date="2018-10-10T20:16:00Z"/>
-        </w:rPr>
-        <w:pPrChange w:id="108" w:author="Zac" w:date="2018-10-10T20:17:00Z">
+          <w:del w:id="106" w:author="Zac" w:date="2018-10-10T20:16:00Z"/>
+        </w:rPr>
+        <w:pPrChange w:id="107" w:author="Zac" w:date="2018-10-10T20:17:00Z">
           <w:pPr/>
         </w:pPrChange>
       </w:pPr>
-      <w:del w:id="109" w:author="Zac" w:date="2018-10-10T20:16:00Z">
+      <w:del w:id="108" w:author="Zac" w:date="2018-10-10T20:16:00Z">
         <w:r>
           <w:delText>•</w:delText>
         </w:r>
@@ -5079,7 +5077,7 @@
           <w:color w:val="000000" w:themeColor="text1"/>
         </w:rPr>
       </w:pPr>
-      <w:del w:id="110" w:author="Zac" w:date="2018-10-10T20:17:00Z">
+      <w:del w:id="109" w:author="Zac" w:date="2018-10-10T20:17:00Z">
         <w:r>
           <w:rPr>
             <w:color w:val="000000" w:themeColor="text1"/>
@@ -5087,7 +5085,7 @@
           <w:delText>I</w:delText>
         </w:r>
       </w:del>
-      <w:ins w:id="111" w:author="Zac" w:date="2018-10-10T20:17:00Z">
+      <w:ins w:id="110" w:author="Zac" w:date="2018-10-10T20:17:00Z">
         <w:r>
           <w:rPr>
             <w:color w:val="000000" w:themeColor="text1"/>
@@ -5137,7 +5135,7 @@
         </w:rPr>
         <w:t>issue or explain</w:t>
       </w:r>
-      <w:ins w:id="112" w:author="Zac" w:date="2018-10-10T20:17:00Z">
+      <w:ins w:id="111" w:author="Zac" w:date="2018-10-10T20:17:00Z">
         <w:r>
           <w:rPr>
             <w:color w:val="000000" w:themeColor="text1"/>
@@ -5157,7 +5155,7 @@
         </w:rPr>
         <w:t xml:space="preserve"> took longer than it should have.</w:t>
       </w:r>
-      <w:ins w:id="113" w:author="Zac" w:date="2018-10-10T20:18:00Z">
+      <w:ins w:id="112" w:author="Zac" w:date="2018-10-10T20:18:00Z">
         <w:r>
           <w:rPr>
             <w:color w:val="000000" w:themeColor="text1"/>
@@ -5165,7 +5163,7 @@
           <w:t xml:space="preserve"> Finally, </w:t>
         </w:r>
       </w:ins>
-      <w:del w:id="114" w:author="Zac" w:date="2018-10-10T20:18:00Z">
+      <w:del w:id="113" w:author="Zac" w:date="2018-10-10T20:18:00Z">
         <w:r>
           <w:rPr>
             <w:color w:val="000000" w:themeColor="text1"/>
@@ -5173,7 +5171,7 @@
           <w:delText xml:space="preserve"> A</w:delText>
         </w:r>
       </w:del>
-      <w:ins w:id="115" w:author="Zac" w:date="2018-10-10T20:18:00Z">
+      <w:ins w:id="114" w:author="Zac" w:date="2018-10-10T20:18:00Z">
         <w:r>
           <w:rPr>
             <w:color w:val="000000" w:themeColor="text1"/>
@@ -5187,7 +5185,7 @@
         </w:rPr>
         <w:t xml:space="preserve">vailability of each member </w:t>
       </w:r>
-      <w:del w:id="116" w:author="Zac" w:date="2018-10-10T20:19:00Z">
+      <w:del w:id="115" w:author="Zac" w:date="2018-10-10T20:19:00Z">
         <w:r>
           <w:rPr>
             <w:color w:val="000000" w:themeColor="text1"/>
@@ -5195,7 +5193,7 @@
           <w:delText>at any given time provided communication problems</w:delText>
         </w:r>
       </w:del>
-      <w:ins w:id="117" w:author="Zac" w:date="2018-10-10T20:19:00Z">
+      <w:ins w:id="116" w:author="Zac" w:date="2018-10-10T20:19:00Z">
         <w:r>
           <w:rPr>
             <w:color w:val="000000" w:themeColor="text1"/>
@@ -5203,7 +5201,7 @@
           <w:t>was mixed as members had to balance work-life and family along with development.</w:t>
         </w:r>
       </w:ins>
-      <w:del w:id="118" w:author="Zac" w:date="2018-10-10T20:17:00Z">
+      <w:del w:id="117" w:author="Zac" w:date="2018-10-10T20:17:00Z">
         <w:r>
           <w:rPr>
             <w:color w:val="000000" w:themeColor="text1"/>
@@ -5229,20 +5227,20 @@
     <w:p>
       <w:pPr>
         <w:rPr>
-          <w:del w:id="119" w:author="Zac" w:date="2018-10-10T20:18:00Z"/>
-        </w:rPr>
-      </w:pPr>
-      <w:ins w:id="120" w:author="Zac" w:date="2018-10-10T20:19:00Z">
+          <w:del w:id="118" w:author="Zac" w:date="2018-10-10T20:18:00Z"/>
+        </w:rPr>
+      </w:pPr>
+      <w:ins w:id="119" w:author="Zac" w:date="2018-10-10T20:19:00Z">
         <w:r>
           <w:t>For future collaboration</w:t>
         </w:r>
       </w:ins>
-      <w:ins w:id="121" w:author="Zac" w:date="2018-10-10T20:20:00Z">
+      <w:ins w:id="120" w:author="Zac" w:date="2018-10-10T20:20:00Z">
         <w:r>
           <w:t xml:space="preserve">, </w:t>
         </w:r>
       </w:ins>
-      <w:del w:id="122" w:author="Zac" w:date="2018-10-10T20:18:00Z">
+      <w:del w:id="121" w:author="Zac" w:date="2018-10-10T20:18:00Z">
         <w:r>
           <w:delText>•</w:delText>
         </w:r>
@@ -5256,11 +5254,11 @@
       <w:pPr>
         <w:spacing w:after="0"/>
         <w:rPr>
-          <w:del w:id="123" w:author="Zac" w:date="2018-10-10T20:21:00Z"/>
+          <w:del w:id="122" w:author="Zac" w:date="2018-10-10T20:21:00Z"/>
           <w:color w:val="000000" w:themeColor="text1"/>
         </w:rPr>
       </w:pPr>
-      <w:del w:id="124" w:author="Zac" w:date="2018-10-10T20:20:00Z">
+      <w:del w:id="123" w:author="Zac" w:date="2018-10-10T20:20:00Z">
         <w:r>
           <w:rPr>
             <w:color w:val="000000" w:themeColor="text1"/>
@@ -5268,7 +5266,7 @@
           <w:delText>P</w:delText>
         </w:r>
       </w:del>
-      <w:ins w:id="125" w:author="Zac" w:date="2018-10-10T20:20:00Z">
+      <w:ins w:id="124" w:author="Zac" w:date="2018-10-10T20:20:00Z">
         <w:r>
           <w:rPr>
             <w:color w:val="000000" w:themeColor="text1"/>
@@ -5282,7 +5280,7 @@
         </w:rPr>
         <w:t>hone calls</w:t>
       </w:r>
-      <w:ins w:id="126" w:author="Zac" w:date="2018-10-10T20:20:00Z">
+      <w:ins w:id="125" w:author="Zac" w:date="2018-10-10T20:20:00Z">
         <w:r>
           <w:rPr>
             <w:color w:val="000000" w:themeColor="text1"/>
@@ -5296,7 +5294,7 @@
         </w:rPr>
         <w:t xml:space="preserve"> could have provided live discussion and would have been far easier to discuss complex issues and tasks.</w:t>
       </w:r>
-      <w:ins w:id="127" w:author="Zac" w:date="2018-10-10T20:20:00Z">
+      <w:ins w:id="126" w:author="Zac" w:date="2018-10-10T20:20:00Z">
         <w:r>
           <w:rPr>
             <w:color w:val="000000" w:themeColor="text1"/>
@@ -5304,7 +5302,7 @@
           <w:t xml:space="preserve"> As half of </w:t>
         </w:r>
       </w:ins>
-      <w:ins w:id="128" w:author="Zac" w:date="2018-10-10T20:21:00Z">
+      <w:ins w:id="127" w:author="Zac" w:date="2018-10-10T20:21:00Z">
         <w:r>
           <w:rPr>
             <w:color w:val="000000" w:themeColor="text1"/>
@@ -5318,7 +5316,7 @@
         </w:rPr>
         <w:t xml:space="preserve"> In future </w:t>
       </w:r>
-      <w:del w:id="129" w:author="Zac" w:date="2018-10-10T20:23:00Z">
+      <w:del w:id="128" w:author="Zac" w:date="2018-10-10T20:23:00Z">
         <w:r>
           <w:rPr>
             <w:color w:val="000000" w:themeColor="text1"/>
@@ -5326,7 +5324,7 @@
           <w:delText xml:space="preserve">it would be </w:delText>
         </w:r>
       </w:del>
-      <w:del w:id="130" w:author="Zac" w:date="2018-10-10T20:22:00Z">
+      <w:del w:id="129" w:author="Zac" w:date="2018-10-10T20:22:00Z">
         <w:r>
           <w:rPr>
             <w:color w:val="000000" w:themeColor="text1"/>
@@ -5334,7 +5332,7 @@
           <w:delText xml:space="preserve">far </w:delText>
         </w:r>
       </w:del>
-      <w:del w:id="131" w:author="Zac" w:date="2018-10-10T20:23:00Z">
+      <w:del w:id="130" w:author="Zac" w:date="2018-10-10T20:23:00Z">
         <w:r>
           <w:rPr>
             <w:color w:val="000000" w:themeColor="text1"/>
@@ -5342,7 +5340,7 @@
           <w:delText xml:space="preserve">easier </w:delText>
         </w:r>
       </w:del>
-      <w:ins w:id="132" w:author="Zac" w:date="2018-10-10T20:23:00Z">
+      <w:ins w:id="131" w:author="Zac" w:date="2018-10-10T20:23:00Z">
         <w:r>
           <w:rPr>
             <w:color w:val="000000" w:themeColor="text1"/>
@@ -5356,7 +5354,7 @@
         </w:rPr>
         <w:t>to be located within travelling distance</w:t>
       </w:r>
-      <w:ins w:id="133" w:author="Zac" w:date="2018-10-10T20:21:00Z">
+      <w:ins w:id="132" w:author="Zac" w:date="2018-10-10T20:21:00Z">
         <w:r>
           <w:rPr>
             <w:color w:val="000000" w:themeColor="text1"/>
@@ -5364,7 +5362,7 @@
           <w:t>.</w:t>
         </w:r>
       </w:ins>
-      <w:del w:id="134" w:author="Zac" w:date="2018-10-10T20:21:00Z">
+      <w:del w:id="133" w:author="Zac" w:date="2018-10-10T20:21:00Z">
         <w:r>
           <w:rPr>
             <w:color w:val="000000" w:themeColor="text1"/>
@@ -5377,7 +5375,7 @@
       <w:pPr>
         <w:spacing w:after="0"/>
         <w:rPr>
-          <w:ins w:id="135" w:author="Zac" w:date="2018-10-10T20:21:00Z"/>
+          <w:ins w:id="134" w:author="Zac" w:date="2018-10-10T20:21:00Z"/>
           <w:color w:val="000000" w:themeColor="text1"/>
         </w:rPr>
       </w:pPr>
@@ -5399,10 +5397,10 @@
     <w:p>
       <w:pPr>
         <w:rPr>
-          <w:del w:id="136" w:author="Zac" w:date="2018-10-10T20:22:00Z"/>
-        </w:rPr>
-      </w:pPr>
-      <w:del w:id="137" w:author="Zac" w:date="2018-10-10T20:22:00Z">
+          <w:del w:id="135" w:author="Zac" w:date="2018-10-10T20:22:00Z"/>
+        </w:rPr>
+      </w:pPr>
+      <w:del w:id="136" w:author="Zac" w:date="2018-10-10T20:22:00Z">
         <w:r>
           <w:lastRenderedPageBreak/>
           <w:delText>•</w:delText>
@@ -5416,7 +5414,7 @@
     <w:p>
       <w:pPr>
         <w:rPr>
-          <w:del w:id="138" w:author="Zac" w:date="2018-10-10T20:22:00Z"/>
+          <w:del w:id="137" w:author="Zac" w:date="2018-10-10T20:22:00Z"/>
           <w:color w:val="000000" w:themeColor="text1"/>
         </w:rPr>
       </w:pPr>
@@ -5444,7 +5442,7 @@
         </w:rPr>
         <w:t>3 to 4 day in advance and the video conference would be run on the zoom platform.</w:t>
       </w:r>
-      <w:ins w:id="139" w:author="Zac" w:date="2018-10-10T20:22:00Z">
+      <w:ins w:id="138" w:author="Zac" w:date="2018-10-10T20:22:00Z">
         <w:r>
           <w:t xml:space="preserve"> </w:t>
         </w:r>
@@ -5454,13 +5452,13 @@
       <w:pPr>
         <w:ind w:left="0"/>
         <w:rPr>
-          <w:del w:id="140" w:author="Zac" w:date="2018-10-10T20:22:00Z"/>
-        </w:rPr>
-        <w:pPrChange w:id="141" w:author="Zac" w:date="2018-10-10T20:22:00Z">
+          <w:del w:id="139" w:author="Zac" w:date="2018-10-10T20:22:00Z"/>
+        </w:rPr>
+        <w:pPrChange w:id="140" w:author="Zac" w:date="2018-10-10T20:22:00Z">
           <w:pPr/>
         </w:pPrChange>
       </w:pPr>
-      <w:del w:id="142" w:author="Zac" w:date="2018-10-10T20:22:00Z">
+      <w:del w:id="141" w:author="Zac" w:date="2018-10-10T20:22:00Z">
         <w:r>
           <w:delText>•</w:delText>
         </w:r>
@@ -5482,7 +5480,7 @@
         </w:rPr>
         <w:t xml:space="preserve">These meetings were extremely successful because every member was able to easily discuss or bring up any difficulties </w:t>
       </w:r>
-      <w:del w:id="143" w:author="Zac" w:date="2018-10-10T20:23:00Z">
+      <w:del w:id="142" w:author="Zac" w:date="2018-10-10T20:23:00Z">
         <w:r>
           <w:rPr>
             <w:color w:val="000000" w:themeColor="text1"/>
@@ -5496,7 +5494,7 @@
         </w:rPr>
         <w:t>they were having. Furthermore, it was far easier to discuss project direction and task</w:t>
       </w:r>
-      <w:ins w:id="144" w:author="Zac" w:date="2018-10-10T20:24:00Z">
+      <w:ins w:id="143" w:author="Zac" w:date="2018-10-10T20:24:00Z">
         <w:r>
           <w:rPr>
             <w:color w:val="000000" w:themeColor="text1"/>
@@ -5510,7 +5508,7 @@
         </w:rPr>
         <w:t xml:space="preserve"> requiring help through verbal communication </w:t>
       </w:r>
-      <w:del w:id="145" w:author="Zac" w:date="2018-10-10T20:24:00Z">
+      <w:del w:id="144" w:author="Zac" w:date="2018-10-10T20:24:00Z">
         <w:r>
           <w:rPr>
             <w:color w:val="000000" w:themeColor="text1"/>
@@ -5524,7 +5522,7 @@
         </w:rPr>
         <w:t>tha</w:t>
       </w:r>
-      <w:ins w:id="146" w:author="Zac" w:date="2018-10-10T20:22:00Z">
+      <w:ins w:id="145" w:author="Zac" w:date="2018-10-10T20:22:00Z">
         <w:r>
           <w:rPr>
             <w:color w:val="000000" w:themeColor="text1"/>
@@ -5532,7 +5530,7 @@
           <w:t>n</w:t>
         </w:r>
       </w:ins>
-      <w:del w:id="147" w:author="Zac" w:date="2018-10-10T20:22:00Z">
+      <w:del w:id="146" w:author="Zac" w:date="2018-10-10T20:22:00Z">
         <w:r>
           <w:rPr>
             <w:color w:val="000000" w:themeColor="text1"/>
@@ -5550,7 +5548,7 @@
     <w:p>
       <w:pPr>
         <w:rPr>
-          <w:del w:id="148" w:author="Zac" w:date="2018-10-10T20:24:00Z"/>
+          <w:del w:id="147" w:author="Zac" w:date="2018-10-10T20:24:00Z"/>
           <w:color w:val="FF0000"/>
         </w:rPr>
       </w:pPr>
@@ -5562,7 +5560,7 @@
       </w:r>
     </w:p>
     <w:p>
-      <w:del w:id="149" w:author="Zac" w:date="2018-10-10T20:24:00Z">
+      <w:del w:id="148" w:author="Zac" w:date="2018-10-10T20:24:00Z">
         <w:r>
           <w:delText>•</w:delText>
         </w:r>
@@ -5575,11 +5573,11 @@
     <w:p>
       <w:pPr>
         <w:rPr>
-          <w:del w:id="150" w:author="Zac" w:date="2018-10-10T20:26:00Z"/>
+          <w:del w:id="149" w:author="Zac" w:date="2018-10-10T20:26:00Z"/>
           <w:color w:val="000000" w:themeColor="text1"/>
         </w:rPr>
       </w:pPr>
-      <w:ins w:id="151" w:author="Zac" w:date="2018-10-10T20:25:00Z">
+      <w:ins w:id="150" w:author="Zac" w:date="2018-10-10T20:25:00Z">
         <w:r>
           <w:rPr>
             <w:color w:val="000000" w:themeColor="text1"/>
@@ -5587,7 +5585,7 @@
           <w:t>To keep meetings on topic, an agenda</w:t>
         </w:r>
       </w:ins>
-      <w:del w:id="152" w:author="Zac" w:date="2018-10-10T20:25:00Z">
+      <w:del w:id="151" w:author="Zac" w:date="2018-10-10T20:25:00Z">
         <w:r>
           <w:rPr>
             <w:color w:val="000000" w:themeColor="text1"/>
@@ -5595,7 +5593,7 @@
           <w:delText>A</w:delText>
         </w:r>
       </w:del>
-      <w:del w:id="153" w:author="Zac" w:date="2018-10-10T20:24:00Z">
+      <w:del w:id="152" w:author="Zac" w:date="2018-10-10T20:24:00Z">
         <w:r>
           <w:rPr>
             <w:color w:val="000000" w:themeColor="text1"/>
@@ -5609,7 +5607,7 @@
         </w:rPr>
         <w:t xml:space="preserve"> could have been loaded onto </w:t>
       </w:r>
-      <w:del w:id="154" w:author="Zac" w:date="2018-10-10T20:25:00Z">
+      <w:del w:id="153" w:author="Zac" w:date="2018-10-10T20:25:00Z">
         <w:r>
           <w:rPr>
             <w:color w:val="000000" w:themeColor="text1"/>
@@ -5617,7 +5615,7 @@
           <w:delText>g</w:delText>
         </w:r>
       </w:del>
-      <w:ins w:id="155" w:author="Zac" w:date="2018-10-10T20:25:00Z">
+      <w:ins w:id="154" w:author="Zac" w:date="2018-10-10T20:25:00Z">
         <w:r>
           <w:rPr>
             <w:color w:val="000000" w:themeColor="text1"/>
@@ -5631,7 +5629,7 @@
         </w:rPr>
         <w:t xml:space="preserve">oogle </w:t>
       </w:r>
-      <w:del w:id="156" w:author="Zac" w:date="2018-10-10T20:25:00Z">
+      <w:del w:id="155" w:author="Zac" w:date="2018-10-10T20:25:00Z">
         <w:r>
           <w:rPr>
             <w:color w:val="000000" w:themeColor="text1"/>
@@ -5639,7 +5637,7 @@
           <w:delText>d</w:delText>
         </w:r>
       </w:del>
-      <w:ins w:id="157" w:author="Zac" w:date="2018-10-10T20:25:00Z">
+      <w:ins w:id="156" w:author="Zac" w:date="2018-10-10T20:25:00Z">
         <w:r>
           <w:rPr>
             <w:color w:val="000000" w:themeColor="text1"/>
@@ -5653,7 +5651,7 @@
         </w:rPr>
         <w:t>oc</w:t>
       </w:r>
-      <w:ins w:id="158" w:author="Zac" w:date="2018-10-10T20:25:00Z">
+      <w:ins w:id="157" w:author="Zac" w:date="2018-10-10T20:25:00Z">
         <w:r>
           <w:rPr>
             <w:color w:val="000000" w:themeColor="text1"/>
@@ -5667,7 +5665,7 @@
         </w:rPr>
         <w:t xml:space="preserve"> where each member could have </w:t>
       </w:r>
-      <w:del w:id="159" w:author="Zac" w:date="2018-10-10T20:25:00Z">
+      <w:del w:id="158" w:author="Zac" w:date="2018-10-10T20:25:00Z">
         <w:r>
           <w:rPr>
             <w:color w:val="000000" w:themeColor="text1"/>
@@ -5675,7 +5673,7 @@
           <w:delText>written what item they required to talk about</w:delText>
         </w:r>
       </w:del>
-      <w:ins w:id="160" w:author="Zac" w:date="2018-10-10T20:25:00Z">
+      <w:ins w:id="159" w:author="Zac" w:date="2018-10-10T20:25:00Z">
         <w:r>
           <w:rPr>
             <w:color w:val="000000" w:themeColor="text1"/>
@@ -5719,7 +5717,7 @@
         </w:rPr>
         <w:t>.</w:t>
       </w:r>
-      <w:ins w:id="161" w:author="Zac" w:date="2018-10-10T20:26:00Z">
+      <w:ins w:id="160" w:author="Zac" w:date="2018-10-10T20:26:00Z">
         <w:r>
           <w:rPr>
             <w:color w:val="000000" w:themeColor="text1"/>
@@ -5727,7 +5725,7 @@
           <w:t xml:space="preserve"> The </w:t>
         </w:r>
       </w:ins>
-      <w:ins w:id="162" w:author="Zac" w:date="2018-10-10T20:27:00Z">
+      <w:ins w:id="161" w:author="Zac" w:date="2018-10-10T20:27:00Z">
         <w:r>
           <w:rPr>
             <w:color w:val="000000" w:themeColor="text1"/>
@@ -5735,7 +5733,7 @@
           <w:t>team meetings</w:t>
         </w:r>
       </w:ins>
-      <w:ins w:id="163" w:author="Zac" w:date="2018-10-10T20:26:00Z">
+      <w:ins w:id="162" w:author="Zac" w:date="2018-10-10T20:26:00Z">
         <w:r>
           <w:rPr>
             <w:color w:val="000000" w:themeColor="text1"/>
@@ -5747,7 +5745,7 @@
     <w:p>
       <w:pPr>
         <w:rPr>
-          <w:del w:id="164" w:author="Zac" w:date="2018-10-10T20:26:00Z"/>
+          <w:del w:id="163" w:author="Zac" w:date="2018-10-10T20:26:00Z"/>
           <w:color w:val="000000" w:themeColor="text1"/>
         </w:rPr>
       </w:pPr>
@@ -5758,7 +5756,7 @@
           <w:color w:val="000000" w:themeColor="text1"/>
         </w:rPr>
       </w:pPr>
-      <w:del w:id="165" w:author="Zac" w:date="2018-10-10T20:26:00Z">
+      <w:del w:id="164" w:author="Zac" w:date="2018-10-10T20:26:00Z">
         <w:r>
           <w:rPr>
             <w:color w:val="000000" w:themeColor="text1"/>
@@ -5776,18 +5774,18 @@
     <w:p>
       <w:pPr>
         <w:rPr>
+          <w:del w:id="165" w:author="Zac" w:date="2018-10-10T20:27:00Z"/>
+          <w:color w:val="FF0000"/>
+        </w:rPr>
+      </w:pPr>
+    </w:p>
+    <w:p>
+      <w:pPr>
+        <w:rPr>
           <w:del w:id="166" w:author="Zac" w:date="2018-10-10T20:27:00Z"/>
-          <w:color w:val="FF0000"/>
-        </w:rPr>
-      </w:pPr>
-    </w:p>
-    <w:p>
-      <w:pPr>
-        <w:rPr>
-          <w:del w:id="167" w:author="Zac" w:date="2018-10-10T20:27:00Z"/>
-        </w:rPr>
-      </w:pPr>
-      <w:del w:id="168" w:author="Zac" w:date="2018-10-10T20:27:00Z">
+        </w:rPr>
+      </w:pPr>
+      <w:del w:id="167" w:author="Zac" w:date="2018-10-10T20:27:00Z">
         <w:r>
           <w:delText>•</w:delText>
         </w:r>
@@ -5800,11 +5798,11 @@
     <w:p>
       <w:pPr>
         <w:rPr>
-          <w:del w:id="169" w:author="Zac" w:date="2018-10-10T20:27:00Z"/>
+          <w:del w:id="168" w:author="Zac" w:date="2018-10-10T20:27:00Z"/>
           <w:color w:val="000000" w:themeColor="text1"/>
         </w:rPr>
       </w:pPr>
-      <w:del w:id="170" w:author="Zac" w:date="2018-10-10T20:27:00Z">
+      <w:del w:id="169" w:author="Zac" w:date="2018-10-10T20:27:00Z">
         <w:r>
           <w:rPr>
             <w:color w:val="000000" w:themeColor="text1"/>
@@ -5818,19 +5816,19 @@
       <w:pPr>
         <w:pStyle w:val="Heading2"/>
       </w:pPr>
-      <w:bookmarkStart w:id="171" w:name="_Toc527363320"/>
+      <w:bookmarkStart w:id="170" w:name="_Toc527363320"/>
       <w:r>
         <w:t>DOCUMENTATION</w:t>
       </w:r>
-      <w:bookmarkEnd w:id="171"/>
-    </w:p>
-    <w:p>
-      <w:pPr>
-        <w:rPr>
-          <w:del w:id="172" w:author="Zac" w:date="2018-10-10T20:28:00Z"/>
-        </w:rPr>
-      </w:pPr>
-      <w:ins w:id="173" w:author="Zac" w:date="2018-10-10T20:28:00Z">
+      <w:bookmarkEnd w:id="170"/>
+    </w:p>
+    <w:p>
+      <w:pPr>
+        <w:rPr>
+          <w:del w:id="171" w:author="Zac" w:date="2018-10-10T20:28:00Z"/>
+        </w:rPr>
+      </w:pPr>
+      <w:ins w:id="172" w:author="Zac" w:date="2018-10-10T20:28:00Z">
         <w:r>
           <w:t xml:space="preserve">The group benefited from </w:t>
         </w:r>
@@ -5838,65 +5836,65 @@
           <w:t>the platforms used supporting full history of conversations</w:t>
         </w:r>
       </w:ins>
-      <w:ins w:id="174" w:author="Zac" w:date="2018-10-10T20:29:00Z">
+      <w:ins w:id="173" w:author="Zac" w:date="2018-10-10T20:29:00Z">
         <w:r>
           <w:t xml:space="preserve"> and changes. This allowed members to read through the chat history before re</w:t>
         </w:r>
       </w:ins>
-      <w:ins w:id="175" w:author="Zac" w:date="2018-10-10T20:30:00Z">
+      <w:ins w:id="174" w:author="Zac" w:date="2018-10-10T20:30:00Z">
         <w:r>
           <w:t>-</w:t>
         </w:r>
       </w:ins>
-      <w:ins w:id="176" w:author="Zac" w:date="2018-10-10T20:29:00Z">
+      <w:ins w:id="175" w:author="Zac" w:date="2018-10-10T20:29:00Z">
         <w:r>
           <w:t>asking similar</w:t>
         </w:r>
       </w:ins>
-      <w:ins w:id="177" w:author="Zac" w:date="2018-10-10T20:30:00Z">
+      <w:ins w:id="176" w:author="Zac" w:date="2018-10-10T20:30:00Z">
         <w:r>
           <w:t xml:space="preserve"> questions. GitHub also allowed members to see </w:t>
         </w:r>
-        <w:del w:id="178" w:author="Andrew Johnston" w:date="2018-10-10T21:45:00Z">
+        <w:del w:id="177" w:author="Andrew Johnston" w:date="2018-10-10T21:45:00Z">
           <w:r>
             <w:delText>commited</w:delText>
           </w:r>
         </w:del>
       </w:ins>
-      <w:ins w:id="179" w:author="Andrew Johnston" w:date="2018-10-10T21:45:00Z">
+      <w:ins w:id="178" w:author="Andrew Johnston" w:date="2018-10-10T21:45:00Z">
         <w:r>
           <w:t>committed</w:t>
         </w:r>
       </w:ins>
-      <w:ins w:id="180" w:author="Zac" w:date="2018-10-10T20:30:00Z">
+      <w:ins w:id="179" w:author="Zac" w:date="2018-10-10T20:30:00Z">
         <w:r>
           <w:t xml:space="preserve"> changes and the version history</w:t>
         </w:r>
       </w:ins>
+      <w:ins w:id="180" w:author="Zac" w:date="2018-10-10T20:31:00Z">
+        <w:r>
+          <w:t xml:space="preserve">. </w:t>
+        </w:r>
+      </w:ins>
+      <w:r>
+        <w:t>Thus,</w:t>
+      </w:r>
       <w:ins w:id="181" w:author="Zac" w:date="2018-10-10T20:31:00Z">
         <w:r>
-          <w:t xml:space="preserve">. </w:t>
-        </w:r>
-      </w:ins>
-      <w:r>
-        <w:t>Thus,</w:t>
-      </w:r>
-      <w:ins w:id="182" w:author="Zac" w:date="2018-10-10T20:31:00Z">
-        <w:r>
           <w:t xml:space="preserve"> allowing them to know </w:t>
         </w:r>
-        <w:del w:id="183" w:author="Andrew Johnston" w:date="2018-10-10T21:45:00Z">
+        <w:del w:id="182" w:author="Andrew Johnston" w:date="2018-10-10T21:45:00Z">
           <w:r>
             <w:delText>excactly</w:delText>
           </w:r>
         </w:del>
       </w:ins>
-      <w:ins w:id="184" w:author="Andrew Johnston" w:date="2018-10-10T21:45:00Z">
+      <w:ins w:id="183" w:author="Andrew Johnston" w:date="2018-10-10T21:45:00Z">
         <w:r>
           <w:t>exactly</w:t>
         </w:r>
       </w:ins>
-      <w:ins w:id="185" w:author="Zac" w:date="2018-10-10T20:31:00Z">
+      <w:ins w:id="184" w:author="Zac" w:date="2018-10-10T20:31:00Z">
         <w:r>
           <w:t xml:space="preserve"> what stage of development it was up to.</w:t>
         </w:r>
@@ -5904,7 +5902,7 @@
       <w:r>
         <w:t xml:space="preserve"> Design documents such as the Database schema and the outstanding requirements list were centrally stored and shared using Google Documents.</w:t>
       </w:r>
-      <w:del w:id="186" w:author="Zac" w:date="2018-10-10T20:28:00Z">
+      <w:del w:id="185" w:author="Zac" w:date="2018-10-10T20:28:00Z">
         <w:r>
           <w:delText>Notes:</w:delText>
         </w:r>
@@ -5913,34 +5911,34 @@
     <w:p>
       <w:pPr>
         <w:rPr>
+          <w:ins w:id="186" w:author="Zac" w:date="2018-10-10T20:31:00Z"/>
+        </w:rPr>
+      </w:pPr>
+    </w:p>
+    <w:p>
+      <w:pPr>
+        <w:rPr>
           <w:ins w:id="187" w:author="Zac" w:date="2018-10-10T20:31:00Z"/>
         </w:rPr>
       </w:pPr>
     </w:p>
     <w:p>
-      <w:pPr>
-        <w:rPr>
-          <w:ins w:id="188" w:author="Zac" w:date="2018-10-10T20:31:00Z"/>
-        </w:rPr>
-      </w:pPr>
-    </w:p>
-    <w:p>
-      <w:ins w:id="189" w:author="Zac" w:date="2018-10-10T20:31:00Z">
+      <w:ins w:id="188" w:author="Zac" w:date="2018-10-10T20:31:00Z">
         <w:r>
           <w:t>All meeting minutes</w:t>
         </w:r>
       </w:ins>
-      <w:ins w:id="190" w:author="Zac" w:date="2018-10-10T20:32:00Z">
+      <w:ins w:id="189" w:author="Zac" w:date="2018-10-10T20:32:00Z">
         <w:r>
           <w:t xml:space="preserve"> and summaries of fortnightly conversations</w:t>
         </w:r>
       </w:ins>
-      <w:ins w:id="191" w:author="Zac" w:date="2018-10-10T20:31:00Z">
+      <w:ins w:id="190" w:author="Zac" w:date="2018-10-10T20:31:00Z">
         <w:r>
           <w:t xml:space="preserve"> have been attached to this document a</w:t>
         </w:r>
       </w:ins>
-      <w:ins w:id="192" w:author="Zac" w:date="2018-10-10T20:32:00Z">
+      <w:ins w:id="191" w:author="Zac" w:date="2018-10-10T20:32:00Z">
         <w:r>
           <w:t>s Appendix A.</w:t>
         </w:r>
@@ -5949,13 +5947,13 @@
     <w:p>
       <w:pPr>
         <w:rPr>
-          <w:del w:id="193" w:author="Zac" w:date="2018-10-10T20:28:00Z"/>
+          <w:del w:id="192" w:author="Zac" w:date="2018-10-10T20:28:00Z"/>
         </w:rPr>
       </w:pPr>
       <w:r>
         <w:tab/>
       </w:r>
-      <w:del w:id="194" w:author="Zac" w:date="2018-10-10T20:28:00Z">
+      <w:del w:id="193" w:author="Zac" w:date="2018-10-10T20:28:00Z">
         <w:r>
           <w:delText>•</w:delText>
         </w:r>
@@ -5968,10 +5966,10 @@
     <w:p>
       <w:pPr>
         <w:rPr>
-          <w:del w:id="195" w:author="Zac" w:date="2018-10-10T20:32:00Z"/>
-        </w:rPr>
-      </w:pPr>
-      <w:del w:id="196" w:author="Zac" w:date="2018-10-10T20:32:00Z">
+          <w:del w:id="194" w:author="Zac" w:date="2018-10-10T20:32:00Z"/>
+        </w:rPr>
+      </w:pPr>
+      <w:del w:id="195" w:author="Zac" w:date="2018-10-10T20:32:00Z">
         <w:r>
           <w:delText>•</w:delText>
         </w:r>
@@ -5986,11 +5984,11 @@
       <w:pPr>
         <w:pStyle w:val="Heading2"/>
       </w:pPr>
-      <w:bookmarkStart w:id="197" w:name="_Toc527363321"/>
+      <w:bookmarkStart w:id="196" w:name="_Toc527363321"/>
       <w:r>
         <w:t>PROCESS</w:t>
       </w:r>
-      <w:bookmarkEnd w:id="197"/>
+      <w:bookmarkEnd w:id="196"/>
     </w:p>
     <w:p>
       <w:r>
@@ -6119,7 +6117,15 @@
         <w:t>consistency</w:t>
       </w:r>
       <w:r>
-        <w:t xml:space="preserve"> as well as fostering peer learning </w:t>
+        <w:t xml:space="preserve"> as well as fostering </w:t>
+      </w:r>
+      <w:r>
+        <w:t xml:space="preserve">a </w:t>
+      </w:r>
+      <w:bookmarkStart w:id="197" w:name="_GoBack"/>
+      <w:bookmarkEnd w:id="197"/>
+      <w:r>
+        <w:t xml:space="preserve">peer learning </w:t>
       </w:r>
       <w:r>
         <w:t>environment</w:t>
@@ -31528,7 +31534,7 @@
 </file>
 
 <file path=customXml/itemProps1.xml><?xml version="1.0" encoding="utf-8"?>
-<ds:datastoreItem xmlns:ds="http://schemas.openxmlformats.org/officeDocument/2006/customXml" ds:itemID="{53734232-9C3E-452B-B327-544B701A5157}">
+<ds:datastoreItem xmlns:ds="http://schemas.openxmlformats.org/officeDocument/2006/customXml" ds:itemID="{D11F62D8-4CD9-45E4-8703-E23E5C88BDF4}">
   <ds:schemaRefs>
     <ds:schemaRef ds:uri="http://schemas.openxmlformats.org/officeDocument/2006/bibliography"/>
   </ds:schemaRefs>

</xml_diff>

<commit_message>
Minor format change to contributions table
</commit_message>
<xml_diff>
--- a/Report/CSC3600_PROJECTREPORT-A3.docx
+++ b/Report/CSC3600_PROJECTREPORT-A3.docx
@@ -11686,7 +11686,7 @@
               <w:cnfStyle w:val="000000000000" w:firstRow="0" w:lastRow="0" w:firstColumn="0" w:lastColumn="0" w:oddVBand="0" w:evenVBand="0" w:oddHBand="0" w:evenHBand="0" w:firstRowFirstColumn="0" w:firstRowLastColumn="0" w:lastRowFirstColumn="0" w:lastRowLastColumn="0"/>
             </w:pPr>
             <w:r>
-              <w:t>0.25</w:t>
+              <w:t>25%</w:t>
             </w:r>
           </w:p>
         </w:tc>
@@ -11699,7 +11699,7 @@
               <w:cnfStyle w:val="000000000000" w:firstRow="0" w:lastRow="0" w:firstColumn="0" w:lastColumn="0" w:oddVBand="0" w:evenVBand="0" w:oddHBand="0" w:evenHBand="0" w:firstRowFirstColumn="0" w:firstRowLastColumn="0" w:lastRowFirstColumn="0" w:lastRowLastColumn="0"/>
             </w:pPr>
             <w:r>
-              <w:t>0.25</w:t>
+              <w:t>25%</w:t>
             </w:r>
           </w:p>
         </w:tc>
@@ -11712,7 +11712,7 @@
               <w:cnfStyle w:val="000000000000" w:firstRow="0" w:lastRow="0" w:firstColumn="0" w:lastColumn="0" w:oddVBand="0" w:evenVBand="0" w:oddHBand="0" w:evenHBand="0" w:firstRowFirstColumn="0" w:firstRowLastColumn="0" w:lastRowFirstColumn="0" w:lastRowLastColumn="0"/>
             </w:pPr>
             <w:r>
-              <w:t>0.25</w:t>
+              <w:t>25%</w:t>
             </w:r>
           </w:p>
         </w:tc>
@@ -11725,7 +11725,7 @@
               <w:cnfStyle w:val="000000000000" w:firstRow="0" w:lastRow="0" w:firstColumn="0" w:lastColumn="0" w:oddVBand="0" w:evenVBand="0" w:oddHBand="0" w:evenHBand="0" w:firstRowFirstColumn="0" w:firstRowLastColumn="0" w:lastRowFirstColumn="0" w:lastRowLastColumn="0"/>
             </w:pPr>
             <w:r>
-              <w:t>0.25</w:t>
+              <w:t>25%</w:t>
             </w:r>
           </w:p>
         </w:tc>
@@ -11755,7 +11755,7 @@
               <w:cnfStyle w:val="000000100000" w:firstRow="0" w:lastRow="0" w:firstColumn="0" w:lastColumn="0" w:oddVBand="0" w:evenVBand="0" w:oddHBand="1" w:evenHBand="0" w:firstRowFirstColumn="0" w:firstRowLastColumn="0" w:lastRowFirstColumn="0" w:lastRowLastColumn="0"/>
             </w:pPr>
             <w:r>
-              <w:t>0.25</w:t>
+              <w:t>25%</w:t>
             </w:r>
           </w:p>
         </w:tc>
@@ -11768,7 +11768,7 @@
               <w:cnfStyle w:val="000000100000" w:firstRow="0" w:lastRow="0" w:firstColumn="0" w:lastColumn="0" w:oddVBand="0" w:evenVBand="0" w:oddHBand="1" w:evenHBand="0" w:firstRowFirstColumn="0" w:firstRowLastColumn="0" w:lastRowFirstColumn="0" w:lastRowLastColumn="0"/>
             </w:pPr>
             <w:r>
-              <w:t>0.25</w:t>
+              <w:t>25%</w:t>
             </w:r>
           </w:p>
         </w:tc>
@@ -11781,7 +11781,7 @@
               <w:cnfStyle w:val="000000100000" w:firstRow="0" w:lastRow="0" w:firstColumn="0" w:lastColumn="0" w:oddVBand="0" w:evenVBand="0" w:oddHBand="1" w:evenHBand="0" w:firstRowFirstColumn="0" w:firstRowLastColumn="0" w:lastRowFirstColumn="0" w:lastRowLastColumn="0"/>
             </w:pPr>
             <w:r>
-              <w:t>0.25</w:t>
+              <w:t>25%</w:t>
             </w:r>
           </w:p>
         </w:tc>
@@ -11794,7 +11794,7 @@
               <w:cnfStyle w:val="000000100000" w:firstRow="0" w:lastRow="0" w:firstColumn="0" w:lastColumn="0" w:oddVBand="0" w:evenVBand="0" w:oddHBand="1" w:evenHBand="0" w:firstRowFirstColumn="0" w:firstRowLastColumn="0" w:lastRowFirstColumn="0" w:lastRowLastColumn="0"/>
             </w:pPr>
             <w:r>
-              <w:t>0.25</w:t>
+              <w:t>25%</w:t>
             </w:r>
           </w:p>
         </w:tc>
@@ -12204,17 +12204,19 @@
       <w:r>
         <w:br w:type="page"/>
       </w:r>
+      <w:bookmarkStart w:id="198" w:name="_GoBack"/>
+      <w:bookmarkEnd w:id="198"/>
     </w:p>
     <w:p>
       <w:pPr>
         <w:pStyle w:val="Heading1"/>
       </w:pPr>
-      <w:bookmarkStart w:id="198" w:name="_Toc527527505"/>
+      <w:bookmarkStart w:id="199" w:name="_Toc527527505"/>
       <w:r>
         <w:lastRenderedPageBreak/>
         <w:t>CONCLUSION</w:t>
       </w:r>
-      <w:bookmarkEnd w:id="198"/>
+      <w:bookmarkEnd w:id="199"/>
     </w:p>
     <w:p/>
     <w:p>
@@ -12272,12 +12274,12 @@
       <w:pPr>
         <w:pStyle w:val="Heading1"/>
       </w:pPr>
-      <w:bookmarkStart w:id="199" w:name="_Toc527527506"/>
+      <w:bookmarkStart w:id="200" w:name="_Toc527527506"/>
       <w:r>
         <w:lastRenderedPageBreak/>
         <w:t>REFERENCES</w:t>
       </w:r>
-      <w:bookmarkEnd w:id="199"/>
+      <w:bookmarkEnd w:id="200"/>
     </w:p>
     <w:p/>
     <w:p>
@@ -12366,7 +12368,7 @@
       <w:pPr>
         <w:pStyle w:val="Heading1"/>
       </w:pPr>
-      <w:bookmarkStart w:id="200" w:name="_Toc527527507"/>
+      <w:bookmarkStart w:id="201" w:name="_Toc527527507"/>
       <w:r>
         <w:lastRenderedPageBreak/>
         <w:t>APPENDIX A: MEETING MINUTES</w:t>
@@ -12377,18 +12379,18 @@
       <w:r>
         <w:t>orrespondence</w:t>
       </w:r>
-      <w:bookmarkEnd w:id="200"/>
+      <w:bookmarkEnd w:id="201"/>
     </w:p>
     <w:p/>
     <w:p>
       <w:pPr>
         <w:pStyle w:val="Heading2"/>
       </w:pPr>
-      <w:bookmarkStart w:id="201" w:name="_Toc527527508"/>
+      <w:bookmarkStart w:id="202" w:name="_Toc527527508"/>
       <w:r>
         <w:t>ZOOM MEETING MINUTES</w:t>
       </w:r>
-      <w:bookmarkEnd w:id="201"/>
+      <w:bookmarkEnd w:id="202"/>
     </w:p>
     <w:p/>
     <w:p>
@@ -12405,7 +12407,7 @@
           <w14:ligatures w14:val="none"/>
         </w:rPr>
       </w:pPr>
-      <w:bookmarkStart w:id="202" w:name="_Hlk527280674"/>
+      <w:bookmarkStart w:id="203" w:name="_Hlk527280674"/>
       <w:r>
         <w:rPr>
           <w:rFonts w:ascii="Times New Roman" w:eastAsia="Times New Roman" w:hAnsi="Times New Roman" w:cs="Times New Roman"/>
@@ -12725,7 +12727,7 @@
         <w:t>Project Introduction</w:t>
       </w:r>
     </w:p>
-    <w:bookmarkEnd w:id="202"/>
+    <w:bookmarkEnd w:id="203"/>
     <w:p>
       <w:pPr>
         <w:spacing w:after="0"/>
@@ -15826,12 +15828,12 @@
       <w:pPr>
         <w:pStyle w:val="Heading2"/>
       </w:pPr>
-      <w:bookmarkStart w:id="203" w:name="_Toc527527509"/>
+      <w:bookmarkStart w:id="204" w:name="_Toc527527509"/>
       <w:r>
         <w:lastRenderedPageBreak/>
         <w:t>MESSENGER MINUTES</w:t>
       </w:r>
-      <w:bookmarkEnd w:id="203"/>
+      <w:bookmarkEnd w:id="204"/>
     </w:p>
     <w:p/>
     <w:p>
@@ -16354,12 +16356,12 @@
       <w:pPr>
         <w:pStyle w:val="Heading2"/>
       </w:pPr>
-      <w:bookmarkStart w:id="204" w:name="_Toc527527510"/>
+      <w:bookmarkStart w:id="205" w:name="_Toc527527510"/>
       <w:r>
         <w:lastRenderedPageBreak/>
         <w:t>EMAIL CORRESPONDENCE</w:t>
       </w:r>
-      <w:bookmarkEnd w:id="204"/>
+      <w:bookmarkEnd w:id="205"/>
       <w:r>
         <w:t xml:space="preserve"> </w:t>
       </w:r>
@@ -17406,23 +17408,23 @@
       <w:pPr>
         <w:pStyle w:val="Heading1"/>
       </w:pPr>
-      <w:bookmarkStart w:id="205" w:name="_Toc527527511"/>
+      <w:bookmarkStart w:id="206" w:name="_Toc527527511"/>
       <w:r>
         <w:lastRenderedPageBreak/>
         <w:t>APPENDIX B: ACTIVITY LOG SHEETS</w:t>
       </w:r>
-      <w:bookmarkEnd w:id="205"/>
+      <w:bookmarkEnd w:id="206"/>
     </w:p>
     <w:p/>
     <w:p>
       <w:pPr>
         <w:pStyle w:val="Heading2"/>
       </w:pPr>
-      <w:bookmarkStart w:id="206" w:name="_Toc527527512"/>
+      <w:bookmarkStart w:id="207" w:name="_Toc527527512"/>
       <w:r>
         <w:t>GROUP SUMMARY OF ACTIVITY LOG SHEETS</w:t>
       </w:r>
-      <w:bookmarkEnd w:id="206"/>
+      <w:bookmarkEnd w:id="207"/>
     </w:p>
     <w:p>
       <w:pPr>
@@ -22653,12 +22655,12 @@
       <w:pPr>
         <w:pStyle w:val="Heading3"/>
       </w:pPr>
-      <w:bookmarkStart w:id="207" w:name="_Toc527527513"/>
+      <w:bookmarkStart w:id="208" w:name="_Toc527527513"/>
       <w:r>
         <w:lastRenderedPageBreak/>
         <w:t>GREGORY’S SUMMARY OF ACTIVITY LOG SHEETS</w:t>
       </w:r>
-      <w:bookmarkEnd w:id="207"/>
+      <w:bookmarkEnd w:id="208"/>
     </w:p>
     <w:p/>
     <w:tbl>
@@ -26395,13 +26397,11 @@
       <w:pPr>
         <w:pStyle w:val="Heading3"/>
       </w:pPr>
-      <w:bookmarkStart w:id="208" w:name="_Toc527527514"/>
+      <w:bookmarkStart w:id="209" w:name="_Toc527527514"/>
       <w:r>
         <w:lastRenderedPageBreak/>
         <w:t>RYAN’S SUMMARY OF ACTIVITY LOG SHEETS</w:t>
       </w:r>
-      <w:bookmarkStart w:id="209" w:name="_GoBack"/>
-      <w:bookmarkEnd w:id="208"/>
       <w:bookmarkEnd w:id="209"/>
     </w:p>
     <w:p/>
@@ -38794,6 +38794,7 @@
         <w:showingPlcHdr/>
         <w15:appearance w15:val="hidden"/>
       </w:sdtPr>
+      <w:sdtEndPr/>
       <w:sdtContent>
         <w:r>
           <w:t>Version</w:t>
@@ -41640,6 +41641,7 @@
     <w:lsdException w:name="HTML Sample" w:semiHidden="1" w:unhideWhenUsed="1"/>
     <w:lsdException w:name="HTML Typewriter" w:semiHidden="1" w:unhideWhenUsed="1"/>
     <w:lsdException w:name="HTML Variable" w:semiHidden="1" w:unhideWhenUsed="1"/>
+    <w:lsdException w:name="Normal Table" w:semiHidden="1" w:unhideWhenUsed="1"/>
     <w:lsdException w:name="annotation subject" w:semiHidden="1" w:unhideWhenUsed="1"/>
     <w:lsdException w:name="No List" w:semiHidden="1" w:unhideWhenUsed="1"/>
     <w:lsdException w:name="Outline List 1" w:semiHidden="1" w:unhideWhenUsed="1"/>
@@ -41683,8 +41685,10 @@
     <w:lsdException w:name="Table Elegant" w:semiHidden="1" w:unhideWhenUsed="1"/>
     <w:lsdException w:name="Table Professional" w:semiHidden="1" w:unhideWhenUsed="1"/>
     <w:lsdException w:name="Table Subtle 1" w:semiHidden="1" w:unhideWhenUsed="1"/>
+    <w:lsdException w:name="Table Subtle 2" w:semiHidden="1" w:unhideWhenUsed="1"/>
     <w:lsdException w:name="Table Web 1" w:semiHidden="1" w:unhideWhenUsed="1"/>
     <w:lsdException w:name="Table Web 2" w:semiHidden="1" w:unhideWhenUsed="1"/>
+    <w:lsdException w:name="Table Web 3" w:semiHidden="1" w:unhideWhenUsed="1"/>
     <w:lsdException w:name="Balloon Text" w:semiHidden="1" w:unhideWhenUsed="1"/>
     <w:lsdException w:name="Table Grid" w:uiPriority="39"/>
     <w:lsdException w:name="Table Theme" w:semiHidden="1" w:unhideWhenUsed="1"/>
@@ -44849,6 +44853,7 @@
   <w:rsids>
     <w:rsidRoot w:val="00611863"/>
     <w:rsid w:val="00091072"/>
+    <w:rsid w:val="001028A5"/>
     <w:rsid w:val="00127500"/>
     <w:rsid w:val="00187811"/>
     <w:rsid w:val="0028248E"/>
@@ -45017,6 +45022,7 @@
     <w:lsdException w:name="HTML Sample" w:semiHidden="1" w:unhideWhenUsed="1"/>
     <w:lsdException w:name="HTML Typewriter" w:semiHidden="1" w:unhideWhenUsed="1"/>
     <w:lsdException w:name="HTML Variable" w:semiHidden="1" w:unhideWhenUsed="1"/>
+    <w:lsdException w:name="Normal Table" w:semiHidden="1" w:unhideWhenUsed="1"/>
     <w:lsdException w:name="annotation subject" w:semiHidden="1" w:unhideWhenUsed="1"/>
     <w:lsdException w:name="No List" w:semiHidden="1" w:unhideWhenUsed="1"/>
     <w:lsdException w:name="Outline List 1" w:semiHidden="1" w:unhideWhenUsed="1"/>
@@ -45060,8 +45066,10 @@
     <w:lsdException w:name="Table Elegant" w:semiHidden="1" w:unhideWhenUsed="1"/>
     <w:lsdException w:name="Table Professional" w:semiHidden="1" w:unhideWhenUsed="1"/>
     <w:lsdException w:name="Table Subtle 1" w:semiHidden="1" w:unhideWhenUsed="1"/>
+    <w:lsdException w:name="Table Subtle 2" w:semiHidden="1" w:unhideWhenUsed="1"/>
     <w:lsdException w:name="Table Web 1" w:semiHidden="1" w:unhideWhenUsed="1"/>
     <w:lsdException w:name="Table Web 2" w:semiHidden="1" w:unhideWhenUsed="1"/>
+    <w:lsdException w:name="Table Web 3" w:semiHidden="1" w:unhideWhenUsed="1"/>
     <w:lsdException w:name="Balloon Text" w:semiHidden="1" w:unhideWhenUsed="1"/>
     <w:lsdException w:name="Table Grid" w:uiPriority="39"/>
     <w:lsdException w:name="Table Theme" w:semiHidden="1" w:unhideWhenUsed="1"/>
@@ -45926,7 +45934,7 @@
 </file>
 
 <file path=customXml/itemProps1.xml><?xml version="1.0" encoding="utf-8"?>
-<ds:datastoreItem xmlns:ds="http://schemas.openxmlformats.org/officeDocument/2006/customXml" ds:itemID="{374616C5-5E7C-4F0B-9183-D143BB1FF247}">
+<ds:datastoreItem xmlns:ds="http://schemas.openxmlformats.org/officeDocument/2006/customXml" ds:itemID="{59BE331A-DCDC-4C61-BEA6-020980557DF5}">
   <ds:schemaRefs>
     <ds:schemaRef ds:uri="http://schemas.openxmlformats.org/officeDocument/2006/bibliography"/>
   </ds:schemaRefs>

</xml_diff>

<commit_message>
Corrected error in costings
</commit_message>
<xml_diff>
--- a/Report/CSC3600_PROJECTREPORT-A3.docx
+++ b/Report/CSC3600_PROJECTREPORT-A3.docx
@@ -3663,42 +3663,7 @@
           <w:rFonts w:ascii="Calibri" w:hAnsi="Calibri" w:cs="Calibri"/>
           <w:color w:val="000000"/>
         </w:rPr>
-        <w:t>$20,</w:t>
-      </w:r>
-      <w:r>
-        <w:rPr>
-          <w:rFonts w:ascii="Calibri" w:hAnsi="Calibri" w:cs="Calibri"/>
-          <w:color w:val="000000"/>
-        </w:rPr>
-        <w:t>920</w:t>
-      </w:r>
-      <w:r>
-        <w:rPr>
-          <w:rFonts w:ascii="Calibri" w:hAnsi="Calibri" w:cs="Calibri"/>
-          <w:color w:val="000000"/>
-        </w:rPr>
-        <w:t>.</w:t>
-      </w:r>
-      <w:r>
-        <w:rPr>
-          <w:rFonts w:ascii="Calibri" w:hAnsi="Calibri" w:cs="Calibri"/>
-          <w:color w:val="000000"/>
-        </w:rPr>
-        <w:t>3</w:t>
-      </w:r>
-      <w:r>
-        <w:rPr>
-          <w:rFonts w:ascii="Calibri" w:hAnsi="Calibri" w:cs="Calibri"/>
-          <w:color w:val="000000"/>
-        </w:rPr>
-        <w:t>4</w:t>
-      </w:r>
-      <w:r>
-        <w:rPr>
-          <w:rFonts w:ascii="Calibri" w:hAnsi="Calibri" w:cs="Calibri"/>
-          <w:color w:val="000000"/>
-        </w:rPr>
-        <w:t xml:space="preserve"> </w:t>
+        <w:t xml:space="preserve">$19,749.13 </w:t>
       </w:r>
       <w:r>
         <w:t>which results in</w:t>
@@ -3707,7 +3672,10 @@
         <w:t xml:space="preserve"> a budget </w:t>
       </w:r>
       <w:r>
-        <w:t>overspend</w:t>
+        <w:t>under</w:t>
+      </w:r>
+      <w:r>
+        <w:t>spend</w:t>
       </w:r>
       <w:r>
         <w:t xml:space="preserve"> of </w:t>
@@ -3716,13 +3684,7 @@
         <w:t>$</w:t>
       </w:r>
       <w:r>
-        <w:t>791</w:t>
-      </w:r>
-      <w:r>
-        <w:t>.3</w:t>
-      </w:r>
-      <w:r>
-        <w:t>4</w:t>
+        <w:t>379.88</w:t>
       </w:r>
       <w:r>
         <w:t>. Analysis on the costing has found for future purposes, less time should be allocated to programming and more labour resources to discuss and develop designs. Additionally, estimated costings should be triple checked to ensure the calculations are correct. This was further exacerbated by the team not having any prior experience on the usual costs of developing software.</w:t>
@@ -7018,7 +6980,14 @@
           <w:rFonts w:ascii="Calibri" w:hAnsi="Calibri" w:cs="Calibri"/>
           <w:color w:val="000000"/>
         </w:rPr>
-        <w:t>$20,920.34</w:t>
+        <w:t>$</w:t>
+      </w:r>
+      <w:r>
+        <w:rPr>
+          <w:rFonts w:ascii="Calibri" w:hAnsi="Calibri" w:cs="Calibri"/>
+          <w:color w:val="000000"/>
+        </w:rPr>
+        <w:t>19,749.13</w:t>
       </w:r>
       <w:r>
         <w:t xml:space="preserve">. The initial plan anticipated an outlay of </w:t>
@@ -7037,8 +7006,10 @@
           <w:lang w:eastAsia="en-AU"/>
           <w14:ligatures w14:val="none"/>
         </w:rPr>
-        <w:t>$20,129.00</w:t>
-      </w:r>
+        <w:t>$</w:t>
+      </w:r>
+      <w:bookmarkStart w:id="197" w:name="_GoBack"/>
+      <w:bookmarkEnd w:id="197"/>
       <w:r>
         <w:rPr>
           <w:rFonts w:ascii="Calibri" w:eastAsia="Times New Roman" w:hAnsi="Calibri" w:cs="Calibri"/>
@@ -7047,9 +7018,13 @@
           <w:lang w:eastAsia="en-AU"/>
           <w14:ligatures w14:val="none"/>
         </w:rPr>
-        <w:t>.</w:t>
-      </w:r>
-      <w:r>
+        <w:t xml:space="preserve">20,129.00 </w:t>
+      </w:r>
+    </w:p>
+    <w:p>
+      <w:pPr>
+        <w:spacing w:after="0"/>
+        <w:ind w:left="0" w:right="0"/>
         <w:rPr>
           <w:rFonts w:ascii="Calibri" w:eastAsia="Times New Roman" w:hAnsi="Calibri" w:cs="Calibri"/>
           <w:color w:val="000000"/>
@@ -7057,8 +7032,7 @@
           <w:lang w:eastAsia="en-AU"/>
           <w14:ligatures w14:val="none"/>
         </w:rPr>
-        <w:t xml:space="preserve"> </w:t>
-      </w:r>
+      </w:pPr>
       <w:r>
         <w:rPr>
           <w:rFonts w:ascii="Calibri" w:eastAsia="Times New Roman" w:hAnsi="Calibri" w:cs="Calibri"/>
@@ -7067,7 +7041,7 @@
           <w:lang w:eastAsia="en-AU"/>
           <w14:ligatures w14:val="none"/>
         </w:rPr>
-        <w:t xml:space="preserve">The project has therefore </w:t>
+        <w:t>.</w:t>
       </w:r>
       <w:r>
         <w:rPr>
@@ -7077,7 +7051,7 @@
           <w:lang w:eastAsia="en-AU"/>
           <w14:ligatures w14:val="none"/>
         </w:rPr>
-        <w:t>over</w:t>
+        <w:t xml:space="preserve"> </w:t>
       </w:r>
       <w:r>
         <w:rPr>
@@ -7087,7 +7061,7 @@
           <w:lang w:eastAsia="en-AU"/>
           <w14:ligatures w14:val="none"/>
         </w:rPr>
-        <w:t>spent an</w:t>
+        <w:t xml:space="preserve">The project has therefore </w:t>
       </w:r>
       <w:r>
         <w:rPr>
@@ -7097,6 +7071,26 @@
           <w:lang w:eastAsia="en-AU"/>
           <w14:ligatures w14:val="none"/>
         </w:rPr>
+        <w:t>under</w:t>
+      </w:r>
+      <w:r>
+        <w:rPr>
+          <w:rFonts w:ascii="Calibri" w:eastAsia="Times New Roman" w:hAnsi="Calibri" w:cs="Calibri"/>
+          <w:color w:val="000000"/>
+          <w:kern w:val="0"/>
+          <w:lang w:eastAsia="en-AU"/>
+          <w14:ligatures w14:val="none"/>
+        </w:rPr>
+        <w:t>spent an</w:t>
+      </w:r>
+      <w:r>
+        <w:rPr>
+          <w:rFonts w:ascii="Calibri" w:eastAsia="Times New Roman" w:hAnsi="Calibri" w:cs="Calibri"/>
+          <w:color w:val="000000"/>
+          <w:kern w:val="0"/>
+          <w:lang w:eastAsia="en-AU"/>
+          <w14:ligatures w14:val="none"/>
+        </w:rPr>
         <w:t xml:space="preserve">ticipated (corrected) costs by </w:t>
       </w:r>
       <w:r>
@@ -7111,7 +7105,7 @@
           <w:rFonts w:ascii="Calibri" w:hAnsi="Calibri" w:cs="Calibri"/>
           <w:color w:val="000000"/>
         </w:rPr>
-        <w:t>791.34, which is within 4% of the original budget</w:t>
+        <w:t>379.88</w:t>
       </w:r>
       <w:r>
         <w:rPr>
@@ -7829,7 +7823,7 @@
                 <w:rFonts w:ascii="Calibri" w:hAnsi="Calibri" w:cs="Calibri"/>
                 <w:color w:val="000000"/>
               </w:rPr>
-              <w:t xml:space="preserve">$3,403.20 </w:t>
+              <w:t xml:space="preserve">$1,503.14 </w:t>
             </w:r>
           </w:p>
         </w:tc>
@@ -7940,11 +7934,8 @@
               <w:ind w:left="0" w:right="0"/>
               <w:jc w:val="right"/>
               <w:rPr>
-                <w:rFonts w:ascii="Calibri" w:eastAsia="Times New Roman" w:hAnsi="Calibri" w:cs="Calibri"/>
-                <w:color w:val="000000"/>
-                <w:kern w:val="0"/>
-                <w:lang w:eastAsia="en-AU"/>
-                <w14:ligatures w14:val="none"/>
+                <w:rFonts w:ascii="Calibri" w:hAnsi="Calibri" w:cs="Calibri"/>
+                <w:color w:val="000000"/>
               </w:rPr>
             </w:pPr>
             <w:r>
@@ -7975,19 +7966,16 @@
               <w:ind w:left="0" w:right="0"/>
               <w:jc w:val="right"/>
               <w:rPr>
-                <w:rFonts w:ascii="Calibri" w:eastAsia="Times New Roman" w:hAnsi="Calibri" w:cs="Calibri"/>
-                <w:color w:val="000000"/>
-                <w:kern w:val="0"/>
-                <w:lang w:eastAsia="en-AU"/>
-                <w14:ligatures w14:val="none"/>
-              </w:rPr>
-            </w:pPr>
-            <w:r>
-              <w:rPr>
                 <w:rFonts w:ascii="Calibri" w:hAnsi="Calibri" w:cs="Calibri"/>
                 <w:color w:val="000000"/>
               </w:rPr>
-              <w:t xml:space="preserve">$2,067.63 </w:t>
+            </w:pPr>
+            <w:r>
+              <w:rPr>
+                <w:rFonts w:ascii="Calibri" w:hAnsi="Calibri" w:cs="Calibri"/>
+                <w:color w:val="000000"/>
+              </w:rPr>
+              <w:t>$2,067.63</w:t>
             </w:r>
           </w:p>
         </w:tc>
@@ -8010,19 +7998,16 @@
               <w:ind w:left="0" w:right="0"/>
               <w:jc w:val="right"/>
               <w:rPr>
-                <w:rFonts w:ascii="Calibri" w:eastAsia="Times New Roman" w:hAnsi="Calibri" w:cs="Calibri"/>
-                <w:color w:val="000000"/>
-                <w:kern w:val="0"/>
-                <w:lang w:eastAsia="en-AU"/>
-                <w14:ligatures w14:val="none"/>
-              </w:rPr>
-            </w:pPr>
-            <w:r>
-              <w:rPr>
                 <w:rFonts w:ascii="Calibri" w:hAnsi="Calibri" w:cs="Calibri"/>
                 <w:color w:val="000000"/>
               </w:rPr>
-              <w:t xml:space="preserve">$0.00 </w:t>
+            </w:pPr>
+            <w:r>
+              <w:rPr>
+                <w:rFonts w:ascii="Calibri" w:hAnsi="Calibri" w:cs="Calibri"/>
+                <w:color w:val="000000"/>
+              </w:rPr>
+              <w:t>$0.00</w:t>
             </w:r>
           </w:p>
         </w:tc>
@@ -8045,19 +8030,16 @@
               <w:ind w:left="0" w:right="0"/>
               <w:jc w:val="right"/>
               <w:rPr>
-                <w:rFonts w:ascii="Calibri" w:eastAsia="Times New Roman" w:hAnsi="Calibri" w:cs="Calibri"/>
-                <w:color w:val="000000"/>
-                <w:kern w:val="0"/>
-                <w:lang w:eastAsia="en-AU"/>
-                <w14:ligatures w14:val="none"/>
-              </w:rPr>
-            </w:pPr>
-            <w:r>
-              <w:rPr>
                 <w:rFonts w:ascii="Calibri" w:hAnsi="Calibri" w:cs="Calibri"/>
                 <w:color w:val="000000"/>
               </w:rPr>
-              <w:t xml:space="preserve">$566.51 </w:t>
+            </w:pPr>
+            <w:r>
+              <w:rPr>
+                <w:rFonts w:ascii="Calibri" w:hAnsi="Calibri" w:cs="Calibri"/>
+                <w:color w:val="000000"/>
+              </w:rPr>
+              <w:t>$566.51</w:t>
             </w:r>
           </w:p>
         </w:tc>
@@ -8080,19 +8062,16 @@
               <w:ind w:left="0" w:right="0"/>
               <w:jc w:val="right"/>
               <w:rPr>
-                <w:rFonts w:ascii="Calibri" w:eastAsia="Times New Roman" w:hAnsi="Calibri" w:cs="Calibri"/>
-                <w:color w:val="000000"/>
-                <w:kern w:val="0"/>
-                <w:lang w:eastAsia="en-AU"/>
-                <w14:ligatures w14:val="none"/>
-              </w:rPr>
-            </w:pPr>
-            <w:r>
-              <w:rPr>
                 <w:rFonts w:ascii="Calibri" w:hAnsi="Calibri" w:cs="Calibri"/>
                 <w:color w:val="000000"/>
               </w:rPr>
-              <w:t xml:space="preserve">$4,537.60 </w:t>
+            </w:pPr>
+            <w:r>
+              <w:rPr>
+                <w:rFonts w:ascii="Calibri" w:hAnsi="Calibri" w:cs="Calibri"/>
+                <w:color w:val="000000"/>
+              </w:rPr>
+              <w:t>$2,634.14</w:t>
             </w:r>
           </w:p>
         </w:tc>
@@ -8355,7 +8334,7 @@
                 <w:rFonts w:ascii="Calibri" w:hAnsi="Calibri" w:cs="Calibri"/>
                 <w:color w:val="000000"/>
               </w:rPr>
-              <w:t xml:space="preserve">$7,260.16 </w:t>
+              <w:t xml:space="preserve">$2,042.15 </w:t>
             </w:r>
           </w:p>
         </w:tc>
@@ -8457,7 +8436,7 @@
               <w:right w:val="single" w:sz="8" w:space="0" w:color="BED3E4"/>
             </w:tcBorders>
             <w:shd w:val="clear" w:color="auto" w:fill="auto"/>
-            <w:vAlign w:val="bottom"/>
+            <w:vAlign w:val="center"/>
             <w:hideMark/>
           </w:tcPr>
           <w:p>
@@ -8492,7 +8471,7 @@
               <w:right w:val="single" w:sz="8" w:space="0" w:color="BED3E4"/>
             </w:tcBorders>
             <w:shd w:val="clear" w:color="auto" w:fill="auto"/>
-            <w:vAlign w:val="bottom"/>
+            <w:vAlign w:val="center"/>
             <w:hideMark/>
           </w:tcPr>
           <w:p>
@@ -8513,7 +8492,7 @@
                 <w:rFonts w:ascii="Calibri" w:hAnsi="Calibri" w:cs="Calibri"/>
                 <w:color w:val="000000"/>
               </w:rPr>
-              <w:t>$0.00</w:t>
+              <w:t xml:space="preserve">$0.00 </w:t>
             </w:r>
           </w:p>
         </w:tc>
@@ -8527,7 +8506,7 @@
               <w:right w:val="single" w:sz="8" w:space="0" w:color="BED3E4"/>
             </w:tcBorders>
             <w:shd w:val="clear" w:color="auto" w:fill="auto"/>
-            <w:vAlign w:val="bottom"/>
+            <w:vAlign w:val="center"/>
             <w:hideMark/>
           </w:tcPr>
           <w:p>
@@ -8548,7 +8527,7 @@
                 <w:rFonts w:ascii="Calibri" w:hAnsi="Calibri" w:cs="Calibri"/>
                 <w:color w:val="000000"/>
               </w:rPr>
-              <w:t>$1,855.00</w:t>
+              <w:t xml:space="preserve">$2,450.00 </w:t>
             </w:r>
           </w:p>
         </w:tc>
@@ -8562,7 +8541,7 @@
               <w:right w:val="single" w:sz="8" w:space="0" w:color="BED3E4"/>
             </w:tcBorders>
             <w:shd w:val="clear" w:color="auto" w:fill="auto"/>
-            <w:vAlign w:val="bottom"/>
+            <w:vAlign w:val="center"/>
             <w:hideMark/>
           </w:tcPr>
           <w:p>
@@ -8583,7 +8562,7 @@
                 <w:rFonts w:ascii="Calibri" w:hAnsi="Calibri" w:cs="Calibri"/>
                 <w:color w:val="000000"/>
               </w:rPr>
-              <w:t>$1,375.81</w:t>
+              <w:t xml:space="preserve">$0.00 </w:t>
             </w:r>
           </w:p>
         </w:tc>
@@ -8597,7 +8576,7 @@
               <w:right w:val="single" w:sz="8" w:space="0" w:color="BED3E4"/>
             </w:tcBorders>
             <w:shd w:val="clear" w:color="auto" w:fill="auto"/>
-            <w:vAlign w:val="bottom"/>
+            <w:vAlign w:val="center"/>
             <w:hideMark/>
           </w:tcPr>
           <w:p>
@@ -8618,7 +8597,7 @@
                 <w:rFonts w:ascii="Calibri" w:hAnsi="Calibri" w:cs="Calibri"/>
                 <w:color w:val="000000"/>
               </w:rPr>
-              <w:t>$1,680.00</w:t>
+              <w:t xml:space="preserve">$2,450.00 </w:t>
             </w:r>
           </w:p>
         </w:tc>
@@ -8720,7 +8699,7 @@
               <w:right w:val="single" w:sz="8" w:space="0" w:color="BED3E4"/>
             </w:tcBorders>
             <w:shd w:val="clear" w:color="000000" w:fill="E9F0F6"/>
-            <w:vAlign w:val="bottom"/>
+            <w:vAlign w:val="center"/>
             <w:hideMark/>
           </w:tcPr>
           <w:p>
@@ -8755,7 +8734,7 @@
               <w:right w:val="single" w:sz="8" w:space="0" w:color="BED3E4"/>
             </w:tcBorders>
             <w:shd w:val="clear" w:color="000000" w:fill="E9F0F6"/>
-            <w:vAlign w:val="bottom"/>
+            <w:vAlign w:val="center"/>
             <w:hideMark/>
           </w:tcPr>
           <w:p>
@@ -8776,7 +8755,7 @@
                 <w:rFonts w:ascii="Calibri" w:hAnsi="Calibri" w:cs="Calibri"/>
                 <w:color w:val="000000"/>
               </w:rPr>
-              <w:t>$0.00</w:t>
+              <w:t xml:space="preserve">$0.00 </w:t>
             </w:r>
           </w:p>
         </w:tc>
@@ -8790,7 +8769,7 @@
               <w:right w:val="single" w:sz="8" w:space="0" w:color="BED3E4"/>
             </w:tcBorders>
             <w:shd w:val="clear" w:color="000000" w:fill="E9F0F6"/>
-            <w:vAlign w:val="bottom"/>
+            <w:vAlign w:val="center"/>
             <w:hideMark/>
           </w:tcPr>
           <w:p>
@@ -8811,7 +8790,7 @@
                 <w:rFonts w:ascii="Calibri" w:hAnsi="Calibri" w:cs="Calibri"/>
                 <w:color w:val="000000"/>
               </w:rPr>
-              <w:t>$3,465.00</w:t>
+              <w:t xml:space="preserve">$3,762.50 </w:t>
             </w:r>
           </w:p>
         </w:tc>
@@ -8825,7 +8804,7 @@
               <w:right w:val="single" w:sz="8" w:space="0" w:color="BED3E4"/>
             </w:tcBorders>
             <w:shd w:val="clear" w:color="000000" w:fill="E9F0F6"/>
-            <w:vAlign w:val="bottom"/>
+            <w:vAlign w:val="center"/>
             <w:hideMark/>
           </w:tcPr>
           <w:p>
@@ -8846,7 +8825,7 @@
                 <w:rFonts w:ascii="Calibri" w:hAnsi="Calibri" w:cs="Calibri"/>
                 <w:color w:val="000000"/>
               </w:rPr>
-              <w:t>$687.91</w:t>
+              <w:t xml:space="preserve">$0.00 </w:t>
             </w:r>
           </w:p>
         </w:tc>
@@ -8860,7 +8839,7 @@
               <w:right w:val="single" w:sz="8" w:space="0" w:color="BED3E4"/>
             </w:tcBorders>
             <w:shd w:val="clear" w:color="000000" w:fill="E9F0F6"/>
-            <w:vAlign w:val="bottom"/>
+            <w:vAlign w:val="center"/>
             <w:hideMark/>
           </w:tcPr>
           <w:p>
@@ -8881,7 +8860,7 @@
                 <w:rFonts w:ascii="Calibri" w:hAnsi="Calibri" w:cs="Calibri"/>
                 <w:color w:val="000000"/>
               </w:rPr>
-              <w:t>$25,200.00</w:t>
+              <w:t xml:space="preserve">$3,762.50 </w:t>
             </w:r>
           </w:p>
         </w:tc>
@@ -9144,7 +9123,7 @@
                 <w:rFonts w:ascii="Calibri" w:hAnsi="Calibri" w:cs="Calibri"/>
                 <w:color w:val="000000"/>
               </w:rPr>
-              <w:t xml:space="preserve">$4,764.48 </w:t>
+              <w:t xml:space="preserve">$2,171.04 </w:t>
             </w:r>
           </w:p>
         </w:tc>
@@ -9246,7 +9225,7 @@
               <w:right w:val="single" w:sz="8" w:space="0" w:color="BED3E4"/>
             </w:tcBorders>
             <w:shd w:val="clear" w:color="000000" w:fill="E9F0F6"/>
-            <w:vAlign w:val="bottom"/>
+            <w:vAlign w:val="center"/>
             <w:hideMark/>
           </w:tcPr>
           <w:p>
@@ -9281,7 +9260,7 @@
               <w:right w:val="single" w:sz="8" w:space="0" w:color="BED3E4"/>
             </w:tcBorders>
             <w:shd w:val="clear" w:color="000000" w:fill="E9F0F6"/>
-            <w:vAlign w:val="bottom"/>
+            <w:vAlign w:val="center"/>
             <w:hideMark/>
           </w:tcPr>
           <w:p>
@@ -9302,7 +9281,7 @@
                 <w:rFonts w:ascii="Calibri" w:hAnsi="Calibri" w:cs="Calibri"/>
                 <w:color w:val="000000"/>
               </w:rPr>
-              <w:t>$875.70</w:t>
+              <w:t xml:space="preserve">$875.70 </w:t>
             </w:r>
           </w:p>
         </w:tc>
@@ -9316,7 +9295,7 @@
               <w:right w:val="single" w:sz="8" w:space="0" w:color="BED3E4"/>
             </w:tcBorders>
             <w:shd w:val="clear" w:color="000000" w:fill="E9F0F6"/>
-            <w:vAlign w:val="bottom"/>
+            <w:vAlign w:val="center"/>
             <w:hideMark/>
           </w:tcPr>
           <w:p>
@@ -9337,7 +9316,7 @@
                 <w:rFonts w:ascii="Calibri" w:hAnsi="Calibri" w:cs="Calibri"/>
                 <w:color w:val="000000"/>
               </w:rPr>
-              <w:t>$0.00</w:t>
+              <w:t xml:space="preserve">$0.00 </w:t>
             </w:r>
           </w:p>
         </w:tc>
@@ -9351,7 +9330,7 @@
               <w:right w:val="single" w:sz="8" w:space="0" w:color="BED3E4"/>
             </w:tcBorders>
             <w:shd w:val="clear" w:color="000000" w:fill="E9F0F6"/>
-            <w:vAlign w:val="bottom"/>
+            <w:vAlign w:val="center"/>
             <w:hideMark/>
           </w:tcPr>
           <w:p>
@@ -9372,7 +9351,7 @@
                 <w:rFonts w:ascii="Calibri" w:hAnsi="Calibri" w:cs="Calibri"/>
                 <w:color w:val="000000"/>
               </w:rPr>
-              <w:t>$910.46</w:t>
+              <w:t xml:space="preserve">$910.46 </w:t>
             </w:r>
           </w:p>
         </w:tc>
@@ -9386,7 +9365,7 @@
               <w:right w:val="single" w:sz="8" w:space="0" w:color="BED3E4"/>
             </w:tcBorders>
             <w:shd w:val="clear" w:color="000000" w:fill="E9F0F6"/>
-            <w:vAlign w:val="bottom"/>
+            <w:vAlign w:val="center"/>
             <w:hideMark/>
           </w:tcPr>
           <w:p>
@@ -9407,7 +9386,7 @@
                 <w:rFonts w:ascii="Calibri" w:hAnsi="Calibri" w:cs="Calibri"/>
                 <w:color w:val="000000"/>
               </w:rPr>
-              <w:t>$8,394.56</w:t>
+              <w:t xml:space="preserve">$1,786.16 </w:t>
             </w:r>
           </w:p>
         </w:tc>
@@ -9571,7 +9550,7 @@
                 <w:bCs/>
                 <w:color w:val="000000"/>
               </w:rPr>
-              <w:t xml:space="preserve">$5,320.00 </w:t>
+              <w:t xml:space="preserve">$6,212.50 </w:t>
             </w:r>
           </w:p>
         </w:tc>
@@ -9610,7 +9589,7 @@
                 <w:bCs/>
                 <w:color w:val="000000"/>
               </w:rPr>
-              <w:t xml:space="preserve">$5,705.57 </w:t>
+              <w:t xml:space="preserve">$3,641.85 </w:t>
             </w:r>
           </w:p>
         </w:tc>
@@ -9649,7 +9628,7 @@
                 <w:bCs/>
                 <w:color w:val="000000"/>
               </w:rPr>
-              <w:t xml:space="preserve">$17,520.34 </w:t>
+              <w:t xml:space="preserve">$16,349.13 </w:t>
             </w:r>
           </w:p>
         </w:tc>
@@ -10467,7 +10446,7 @@
                 <w:bCs/>
                 <w:lang w:val="en-US"/>
               </w:rPr>
-              <w:t>$17,520.34</w:t>
+              <w:t>$16,349.13</w:t>
             </w:r>
           </w:p>
         </w:tc>
@@ -10517,7 +10496,7 @@
                 <w:rFonts w:ascii="Calibri" w:hAnsi="Calibri" w:cs="Calibri"/>
                 <w:color w:val="000000"/>
               </w:rPr>
-              <w:t>$20,129.00</w:t>
+              <w:t xml:space="preserve">$19,749.13 </w:t>
             </w:r>
           </w:p>
         </w:tc>
@@ -10710,7 +10689,7 @@
                 <w:rFonts w:ascii="Calibri" w:hAnsi="Calibri" w:cs="Calibri"/>
                 <w:color w:val="000000"/>
               </w:rPr>
-              <w:t>$20,044.64</w:t>
+              <w:t xml:space="preserve">$19,749.13 </w:t>
             </w:r>
           </w:p>
         </w:tc>
@@ -10760,7 +10739,14 @@
                 <w:rFonts w:ascii="Calibri" w:hAnsi="Calibri" w:cs="Calibri"/>
                 <w:color w:val="000000"/>
               </w:rPr>
-              <w:t>$791.34</w:t>
+              <w:t>-</w:t>
+            </w:r>
+            <w:r>
+              <w:rPr>
+                <w:rFonts w:ascii="Calibri" w:hAnsi="Calibri" w:cs="Calibri"/>
+                <w:color w:val="000000"/>
+              </w:rPr>
+              <w:t xml:space="preserve">$379.88 </w:t>
             </w:r>
           </w:p>
         </w:tc>
@@ -11137,12 +11123,12 @@
       <w:pPr>
         <w:pStyle w:val="Heading1"/>
       </w:pPr>
-      <w:bookmarkStart w:id="197" w:name="_Toc527527504"/>
+      <w:bookmarkStart w:id="198" w:name="_Toc527527504"/>
       <w:r>
         <w:lastRenderedPageBreak/>
         <w:t>CONTRIBUTION DISTRIBUTION</w:t>
       </w:r>
-      <w:bookmarkEnd w:id="197"/>
+      <w:bookmarkEnd w:id="198"/>
     </w:p>
     <w:p/>
     <w:p>
@@ -12269,12 +12255,12 @@
       <w:pPr>
         <w:pStyle w:val="Heading1"/>
       </w:pPr>
-      <w:bookmarkStart w:id="198" w:name="_Toc527527505"/>
+      <w:bookmarkStart w:id="199" w:name="_Toc527527505"/>
       <w:r>
         <w:lastRenderedPageBreak/>
         <w:t>CONCLUSION</w:t>
       </w:r>
-      <w:bookmarkEnd w:id="198"/>
+      <w:bookmarkEnd w:id="199"/>
     </w:p>
     <w:p/>
     <w:p>
@@ -12332,12 +12318,12 @@
       <w:pPr>
         <w:pStyle w:val="Heading1"/>
       </w:pPr>
-      <w:bookmarkStart w:id="199" w:name="_Toc527527506"/>
+      <w:bookmarkStart w:id="200" w:name="_Toc527527506"/>
       <w:r>
         <w:lastRenderedPageBreak/>
         <w:t>REFERENCES</w:t>
       </w:r>
-      <w:bookmarkEnd w:id="199"/>
+      <w:bookmarkEnd w:id="200"/>
     </w:p>
     <w:p/>
     <w:p>
@@ -12426,7 +12412,7 @@
       <w:pPr>
         <w:pStyle w:val="Heading1"/>
       </w:pPr>
-      <w:bookmarkStart w:id="200" w:name="_Toc527527507"/>
+      <w:bookmarkStart w:id="201" w:name="_Toc527527507"/>
       <w:r>
         <w:lastRenderedPageBreak/>
         <w:t>APPENDIX A: MEETING MINUTES</w:t>
@@ -12437,18 +12423,18 @@
       <w:r>
         <w:t>orrespondence</w:t>
       </w:r>
-      <w:bookmarkEnd w:id="200"/>
+      <w:bookmarkEnd w:id="201"/>
     </w:p>
     <w:p/>
     <w:p>
       <w:pPr>
         <w:pStyle w:val="Heading2"/>
       </w:pPr>
-      <w:bookmarkStart w:id="201" w:name="_Toc527527508"/>
+      <w:bookmarkStart w:id="202" w:name="_Toc527527508"/>
       <w:r>
         <w:t>ZOOM MEETING MINUTES</w:t>
       </w:r>
-      <w:bookmarkEnd w:id="201"/>
+      <w:bookmarkEnd w:id="202"/>
     </w:p>
     <w:p/>
     <w:p>
@@ -12465,7 +12451,7 @@
           <w14:ligatures w14:val="none"/>
         </w:rPr>
       </w:pPr>
-      <w:bookmarkStart w:id="202" w:name="_Hlk527280674"/>
+      <w:bookmarkStart w:id="203" w:name="_Hlk527280674"/>
       <w:r>
         <w:rPr>
           <w:rFonts w:ascii="Times New Roman" w:eastAsia="Times New Roman" w:hAnsi="Times New Roman" w:cs="Times New Roman"/>
@@ -12785,7 +12771,7 @@
         <w:t>Project Introduction</w:t>
       </w:r>
     </w:p>
-    <w:bookmarkEnd w:id="202"/>
+    <w:bookmarkEnd w:id="203"/>
     <w:p>
       <w:pPr>
         <w:spacing w:after="0"/>
@@ -15886,12 +15872,12 @@
       <w:pPr>
         <w:pStyle w:val="Heading2"/>
       </w:pPr>
-      <w:bookmarkStart w:id="203" w:name="_Toc527527509"/>
+      <w:bookmarkStart w:id="204" w:name="_Toc527527509"/>
       <w:r>
         <w:lastRenderedPageBreak/>
         <w:t>MESSENGER MINUTES</w:t>
       </w:r>
-      <w:bookmarkEnd w:id="203"/>
+      <w:bookmarkEnd w:id="204"/>
     </w:p>
     <w:p/>
     <w:p>
@@ -16414,12 +16400,12 @@
       <w:pPr>
         <w:pStyle w:val="Heading2"/>
       </w:pPr>
-      <w:bookmarkStart w:id="204" w:name="_Toc527527510"/>
+      <w:bookmarkStart w:id="205" w:name="_Toc527527510"/>
       <w:r>
         <w:lastRenderedPageBreak/>
         <w:t>EMAIL CORRESPONDENCE</w:t>
       </w:r>
-      <w:bookmarkEnd w:id="204"/>
+      <w:bookmarkEnd w:id="205"/>
       <w:r>
         <w:t xml:space="preserve"> </w:t>
       </w:r>
@@ -17574,8 +17560,6 @@
       </w:r>
     </w:p>
     <w:p>
-      <w:bookmarkStart w:id="205" w:name="_GoBack"/>
-      <w:bookmarkEnd w:id="205"/>
       <w:r>
         <w:t>Isaac</w:t>
       </w:r>
@@ -38984,6 +38968,7 @@
         <w:showingPlcHdr/>
         <w15:appearance w15:val="hidden"/>
       </w:sdtPr>
+      <w:sdtEndPr/>
       <w:sdtContent>
         <w:r>
           <w:t>Version</w:t>
@@ -45182,6 +45167,7 @@
     <w:rsid w:val="00C67E19"/>
     <w:rsid w:val="00D00978"/>
     <w:rsid w:val="00D63CB6"/>
+    <w:rsid w:val="00DA2253"/>
     <w:rsid w:val="00DF5960"/>
     <w:rsid w:val="00EB2C6B"/>
     <w:rsid w:val="00FD146F"/>
@@ -46240,7 +46226,7 @@
 </file>
 
 <file path=customXml/itemProps1.xml><?xml version="1.0" encoding="utf-8"?>
-<ds:datastoreItem xmlns:ds="http://schemas.openxmlformats.org/officeDocument/2006/customXml" ds:itemID="{988B6A34-6A95-4BFF-BC08-02DF5FFE5131}">
+<ds:datastoreItem xmlns:ds="http://schemas.openxmlformats.org/officeDocument/2006/customXml" ds:itemID="{101711FD-02BE-4199-8E29-B8D51B432943}">
   <ds:schemaRefs>
     <ds:schemaRef ds:uri="http://schemas.openxmlformats.org/officeDocument/2006/bibliography"/>
   </ds:schemaRefs>

</xml_diff>

<commit_message>
Had rows in wrong order on contributions table
</commit_message>
<xml_diff>
--- a/Report/CSC3600_PROJECTREPORT-A3.docx
+++ b/Report/CSC3600_PROJECTREPORT-A3.docx
@@ -7008,8 +7008,6 @@
         </w:rPr>
         <w:t>$</w:t>
       </w:r>
-      <w:bookmarkStart w:id="197" w:name="_GoBack"/>
-      <w:bookmarkEnd w:id="197"/>
       <w:r>
         <w:rPr>
           <w:rFonts w:ascii="Calibri" w:eastAsia="Times New Roman" w:hAnsi="Calibri" w:cs="Calibri"/>
@@ -7018,21 +7016,8 @@
           <w:lang w:eastAsia="en-AU"/>
           <w14:ligatures w14:val="none"/>
         </w:rPr>
-        <w:t xml:space="preserve">20,129.00 </w:t>
-      </w:r>
-    </w:p>
-    <w:p>
-      <w:pPr>
-        <w:spacing w:after="0"/>
-        <w:ind w:left="0" w:right="0"/>
-        <w:rPr>
-          <w:rFonts w:ascii="Calibri" w:eastAsia="Times New Roman" w:hAnsi="Calibri" w:cs="Calibri"/>
-          <w:color w:val="000000"/>
-          <w:kern w:val="0"/>
-          <w:lang w:eastAsia="en-AU"/>
-          <w14:ligatures w14:val="none"/>
-        </w:rPr>
-      </w:pPr>
+        <w:t>20,129.00</w:t>
+      </w:r>
       <w:r>
         <w:rPr>
           <w:rFonts w:ascii="Calibri" w:eastAsia="Times New Roman" w:hAnsi="Calibri" w:cs="Calibri"/>
@@ -11123,12 +11108,12 @@
       <w:pPr>
         <w:pStyle w:val="Heading1"/>
       </w:pPr>
-      <w:bookmarkStart w:id="198" w:name="_Toc527527504"/>
+      <w:bookmarkStart w:id="197" w:name="_Toc527527504"/>
       <w:r>
         <w:lastRenderedPageBreak/>
         <w:t>CONTRIBUTION DISTRIBUTION</w:t>
       </w:r>
-      <w:bookmarkEnd w:id="198"/>
+      <w:bookmarkEnd w:id="197"/>
     </w:p>
     <w:p/>
     <w:p>
@@ -11283,7 +11268,12 @@
         <w:t>group contribution breakdown</w:t>
       </w:r>
       <w:r>
-        <w:t xml:space="preserve"> table in annex B. This contribution table </w:t>
+        <w:t xml:space="preserve"> table in annex B. This contributio</w:t>
+      </w:r>
+      <w:bookmarkStart w:id="198" w:name="_GoBack"/>
+      <w:bookmarkEnd w:id="198"/>
+      <w:r>
+        <w:t xml:space="preserve">n table </w:t>
       </w:r>
       <w:r>
         <w:t>combines</w:t>
@@ -11993,7 +11983,7 @@
           </w:tcPr>
           <w:p>
             <w:r>
-              <w:t>Deploy</w:t>
+              <w:t>Monitor and Control</w:t>
             </w:r>
           </w:p>
         </w:tc>
@@ -12062,7 +12052,7 @@
           </w:tcPr>
           <w:p>
             <w:r>
-              <w:t>Monitor and Control</w:t>
+              <w:t>Deploy</w:t>
             </w:r>
           </w:p>
         </w:tc>
@@ -45158,6 +45148,7 @@
     <w:rsid w:val="009405EF"/>
     <w:rsid w:val="00967AF5"/>
     <w:rsid w:val="00982C90"/>
+    <w:rsid w:val="009D396F"/>
     <w:rsid w:val="009E48A2"/>
     <w:rsid w:val="00A56BD7"/>
     <w:rsid w:val="00A6035A"/>
@@ -46226,7 +46217,7 @@
 </file>
 
 <file path=customXml/itemProps1.xml><?xml version="1.0" encoding="utf-8"?>
-<ds:datastoreItem xmlns:ds="http://schemas.openxmlformats.org/officeDocument/2006/customXml" ds:itemID="{101711FD-02BE-4199-8E29-B8D51B432943}">
+<ds:datastoreItem xmlns:ds="http://schemas.openxmlformats.org/officeDocument/2006/customXml" ds:itemID="{05FE8C34-702A-4ECD-9A8A-26DB1B263BA7}">
   <ds:schemaRefs>
     <ds:schemaRef ds:uri="http://schemas.openxmlformats.org/officeDocument/2006/bibliography"/>
   </ds:schemaRefs>

</xml_diff>

<commit_message>
fixed ryan & isaac's log sheets
</commit_message>
<xml_diff>
--- a/Report/CSC3600_PROJECTREPORT-A3.docx
+++ b/Report/CSC3600_PROJECTREPORT-A3.docx
@@ -1339,8 +1339,6 @@
         </w:rPr>
         <w:br w:type="page"/>
       </w:r>
-      <w:bookmarkStart w:id="1" w:name="_GoBack"/>
-      <w:bookmarkEnd w:id="1"/>
     </w:p>
     <w:p>
       <w:pPr>
@@ -3206,7 +3204,7 @@
           <w:noProof/>
         </w:rPr>
       </w:pPr>
-      <w:bookmarkStart w:id="2" w:name="_Toc527626205"/>
+      <w:bookmarkStart w:id="1" w:name="_Toc527626205"/>
       <w:r>
         <w:rPr>
           <w:noProof/>
@@ -3214,7 +3212,7 @@
         <w:lastRenderedPageBreak/>
         <w:t>EXECUTIVE SUMMARY</w:t>
       </w:r>
-      <w:bookmarkEnd w:id="2"/>
+      <w:bookmarkEnd w:id="1"/>
     </w:p>
     <w:p>
       <w:pPr>
@@ -3570,7 +3568,7 @@
           <w:noProof/>
         </w:rPr>
       </w:pPr>
-      <w:bookmarkStart w:id="3" w:name="_Toc527626206"/>
+      <w:bookmarkStart w:id="2" w:name="_Toc527626206"/>
       <w:r>
         <w:rPr>
           <w:noProof/>
@@ -3578,30 +3576,30 @@
         <w:lastRenderedPageBreak/>
         <w:t>METHODOLOGY</w:t>
       </w:r>
+      <w:bookmarkEnd w:id="2"/>
+    </w:p>
+    <w:p>
+      <w:pPr>
+        <w:rPr>
+          <w:lang w:val="en-US"/>
+        </w:rPr>
+      </w:pPr>
+    </w:p>
+    <w:p>
+      <w:pPr>
+        <w:pStyle w:val="Heading2"/>
+        <w:rPr>
+          <w:lang w:val="en-US"/>
+        </w:rPr>
+      </w:pPr>
+      <w:bookmarkStart w:id="3" w:name="_Toc527626207"/>
+      <w:r>
+        <w:rPr>
+          <w:lang w:val="en-US"/>
+        </w:rPr>
+        <w:t>METHODOLOGY STATEMENT</w:t>
+      </w:r>
       <w:bookmarkEnd w:id="3"/>
-    </w:p>
-    <w:p>
-      <w:pPr>
-        <w:rPr>
-          <w:lang w:val="en-US"/>
-        </w:rPr>
-      </w:pPr>
-    </w:p>
-    <w:p>
-      <w:pPr>
-        <w:pStyle w:val="Heading2"/>
-        <w:rPr>
-          <w:lang w:val="en-US"/>
-        </w:rPr>
-      </w:pPr>
-      <w:bookmarkStart w:id="4" w:name="_Toc527626207"/>
-      <w:r>
-        <w:rPr>
-          <w:lang w:val="en-US"/>
-        </w:rPr>
-        <w:t>METHODOLOGY STATEMENT</w:t>
-      </w:r>
-      <w:bookmarkEnd w:id="4"/>
     </w:p>
     <w:p>
       <w:pPr>
@@ -3681,14 +3679,14 @@
           <w:lang w:val="en-US"/>
         </w:rPr>
       </w:pPr>
-      <w:bookmarkStart w:id="5" w:name="_Toc527626208"/>
+      <w:bookmarkStart w:id="4" w:name="_Toc527626208"/>
       <w:r>
         <w:rPr>
           <w:lang w:val="en-US"/>
         </w:rPr>
         <w:t>JUSTIFICTIONS</w:t>
       </w:r>
-      <w:bookmarkEnd w:id="5"/>
+      <w:bookmarkEnd w:id="4"/>
     </w:p>
     <w:p>
       <w:pPr>
@@ -3864,14 +3862,14 @@
           <w:lang w:val="en-US"/>
         </w:rPr>
       </w:pPr>
-      <w:bookmarkStart w:id="6" w:name="_Toc527626209"/>
+      <w:bookmarkStart w:id="5" w:name="_Toc527626209"/>
       <w:r>
         <w:rPr>
           <w:lang w:val="en-US"/>
         </w:rPr>
         <w:t>DISCUSSIONS</w:t>
       </w:r>
-      <w:bookmarkEnd w:id="6"/>
+      <w:bookmarkEnd w:id="5"/>
     </w:p>
     <w:p/>
     <w:p>
@@ -3964,11 +3962,11 @@
       <w:pPr>
         <w:pStyle w:val="Heading2"/>
       </w:pPr>
-      <w:bookmarkStart w:id="7" w:name="_Toc527626210"/>
+      <w:bookmarkStart w:id="6" w:name="_Toc527626210"/>
       <w:r>
         <w:t>TEAM ORGANISATION</w:t>
       </w:r>
-      <w:bookmarkEnd w:id="7"/>
+      <w:bookmarkEnd w:id="6"/>
     </w:p>
     <w:p>
       <w:pPr>
@@ -4216,11 +4214,11 @@
         <w:pStyle w:val="Heading2"/>
         <w:ind w:left="0"/>
       </w:pPr>
-      <w:bookmarkStart w:id="8" w:name="_Toc527626211"/>
+      <w:bookmarkStart w:id="7" w:name="_Toc527626211"/>
       <w:r>
         <w:t>TEAM STRUCTURE AND ROLES</w:t>
       </w:r>
-      <w:bookmarkEnd w:id="8"/>
+      <w:bookmarkEnd w:id="7"/>
     </w:p>
     <w:p>
       <w:pPr>
@@ -4419,11 +4417,11 @@
       <w:pPr>
         <w:pStyle w:val="Heading2"/>
       </w:pPr>
-      <w:bookmarkStart w:id="9" w:name="_Toc527626212"/>
+      <w:bookmarkStart w:id="8" w:name="_Toc527626212"/>
       <w:r>
         <w:t>COMMUNICATION AND MEETINGS</w:t>
       </w:r>
-      <w:bookmarkEnd w:id="9"/>
+      <w:bookmarkEnd w:id="8"/>
     </w:p>
     <w:p>
       <w:pPr>
@@ -4803,61 +4801,61 @@
       <w:pPr>
         <w:pStyle w:val="Heading2"/>
       </w:pPr>
-      <w:bookmarkStart w:id="10" w:name="_Toc527626213"/>
+      <w:bookmarkStart w:id="9" w:name="_Toc527626213"/>
       <w:r>
         <w:t>DOCUMENTATION</w:t>
       </w:r>
+      <w:bookmarkEnd w:id="9"/>
+    </w:p>
+    <w:p>
+      <w:r>
+        <w:t xml:space="preserve">The group benefited from </w:t>
+      </w:r>
+      <w:r>
+        <w:t xml:space="preserve">the platforms used supporting full history of conversations and changes. This allowed members to read through the chat history before re-asking similar questions. GitHub also allowed members to see </w:t>
+      </w:r>
+      <w:r>
+        <w:t>committed</w:t>
+      </w:r>
+      <w:r>
+        <w:t xml:space="preserve"> changes and the version history. </w:t>
+      </w:r>
+      <w:r>
+        <w:t>Thus,</w:t>
+      </w:r>
+      <w:r>
+        <w:t xml:space="preserve"> allowing them to know </w:t>
+      </w:r>
+      <w:r>
+        <w:t>exactly</w:t>
+      </w:r>
+      <w:r>
+        <w:t xml:space="preserve"> what stage of development it was up to.</w:t>
+      </w:r>
+      <w:r>
+        <w:t xml:space="preserve"> Design documents such as the Database schema and the outstanding requirements list were centrally stored and shared using Google Documents.</w:t>
+      </w:r>
+    </w:p>
+    <w:p/>
+    <w:p>
+      <w:r>
+        <w:t>All meeting minutes and summaries of fortnightly conversations have been attached to this document as Appendix A.</w:t>
+      </w:r>
+    </w:p>
+    <w:p>
+      <w:r>
+        <w:tab/>
+      </w:r>
+    </w:p>
+    <w:p>
+      <w:pPr>
+        <w:pStyle w:val="Heading2"/>
+      </w:pPr>
+      <w:bookmarkStart w:id="10" w:name="_Toc527626214"/>
+      <w:r>
+        <w:t>PROCESS</w:t>
+      </w:r>
       <w:bookmarkEnd w:id="10"/>
-    </w:p>
-    <w:p>
-      <w:r>
-        <w:t xml:space="preserve">The group benefited from </w:t>
-      </w:r>
-      <w:r>
-        <w:t xml:space="preserve">the platforms used supporting full history of conversations and changes. This allowed members to read through the chat history before re-asking similar questions. GitHub also allowed members to see </w:t>
-      </w:r>
-      <w:r>
-        <w:t>committed</w:t>
-      </w:r>
-      <w:r>
-        <w:t xml:space="preserve"> changes and the version history. </w:t>
-      </w:r>
-      <w:r>
-        <w:t>Thus,</w:t>
-      </w:r>
-      <w:r>
-        <w:t xml:space="preserve"> allowing them to know </w:t>
-      </w:r>
-      <w:r>
-        <w:t>exactly</w:t>
-      </w:r>
-      <w:r>
-        <w:t xml:space="preserve"> what stage of development it was up to.</w:t>
-      </w:r>
-      <w:r>
-        <w:t xml:space="preserve"> Design documents such as the Database schema and the outstanding requirements list were centrally stored and shared using Google Documents.</w:t>
-      </w:r>
-    </w:p>
-    <w:p/>
-    <w:p>
-      <w:r>
-        <w:t>All meeting minutes and summaries of fortnightly conversations have been attached to this document as Appendix A.</w:t>
-      </w:r>
-    </w:p>
-    <w:p>
-      <w:r>
-        <w:tab/>
-      </w:r>
-    </w:p>
-    <w:p>
-      <w:pPr>
-        <w:pStyle w:val="Heading2"/>
-      </w:pPr>
-      <w:bookmarkStart w:id="11" w:name="_Toc527626214"/>
-      <w:r>
-        <w:t>PROCESS</w:t>
-      </w:r>
-      <w:bookmarkEnd w:id="11"/>
     </w:p>
     <w:p>
       <w:r>
@@ -5104,7 +5102,7 @@
       <w:pPr>
         <w:pStyle w:val="Heading1"/>
       </w:pPr>
-      <w:bookmarkStart w:id="12" w:name="_Toc527626215"/>
+      <w:bookmarkStart w:id="11" w:name="_Toc527626215"/>
       <w:r>
         <w:lastRenderedPageBreak/>
         <w:t xml:space="preserve">PROJECT </w:t>
@@ -5112,18 +5110,18 @@
       <w:r>
         <w:t>REPORT</w:t>
       </w:r>
+      <w:bookmarkEnd w:id="11"/>
+    </w:p>
+    <w:p/>
+    <w:p>
+      <w:pPr>
+        <w:pStyle w:val="Heading2"/>
+      </w:pPr>
+      <w:bookmarkStart w:id="12" w:name="_Toc527626216"/>
+      <w:r>
+        <w:t>PROJECT OUTCOME</w:t>
+      </w:r>
       <w:bookmarkEnd w:id="12"/>
-    </w:p>
-    <w:p/>
-    <w:p>
-      <w:pPr>
-        <w:pStyle w:val="Heading2"/>
-      </w:pPr>
-      <w:bookmarkStart w:id="13" w:name="_Toc527626216"/>
-      <w:r>
-        <w:t>PROJECT OUTCOME</w:t>
-      </w:r>
-      <w:bookmarkEnd w:id="13"/>
     </w:p>
     <w:p>
       <w:r>
@@ -5634,12 +5632,12 @@
         <w:pStyle w:val="Heading2"/>
         <w:ind w:left="0"/>
       </w:pPr>
-      <w:bookmarkStart w:id="14" w:name="_Toc527626217"/>
+      <w:bookmarkStart w:id="13" w:name="_Toc527626217"/>
       <w:r>
         <w:lastRenderedPageBreak/>
         <w:t>COST OF THE PROJECT</w:t>
       </w:r>
-      <w:bookmarkEnd w:id="14"/>
+      <w:bookmarkEnd w:id="13"/>
     </w:p>
     <w:p>
       <w:pPr>
@@ -9812,12 +9810,12 @@
       <w:pPr>
         <w:pStyle w:val="Heading1"/>
       </w:pPr>
-      <w:bookmarkStart w:id="15" w:name="_Toc527626218"/>
+      <w:bookmarkStart w:id="14" w:name="_Toc527626218"/>
       <w:r>
         <w:lastRenderedPageBreak/>
         <w:t>CONTRIBUTION DISTRIBUTION</w:t>
       </w:r>
-      <w:bookmarkEnd w:id="15"/>
+      <w:bookmarkEnd w:id="14"/>
     </w:p>
     <w:p/>
     <w:p>
@@ -10839,12 +10837,12 @@
       <w:pPr>
         <w:pStyle w:val="Heading1"/>
       </w:pPr>
-      <w:bookmarkStart w:id="16" w:name="_Toc527626219"/>
+      <w:bookmarkStart w:id="15" w:name="_Toc527626219"/>
       <w:r>
         <w:lastRenderedPageBreak/>
         <w:t>CONCLUSION</w:t>
       </w:r>
-      <w:bookmarkEnd w:id="16"/>
+      <w:bookmarkEnd w:id="15"/>
     </w:p>
     <w:p/>
     <w:p>
@@ -10917,12 +10915,12 @@
         <w:pStyle w:val="Heading1"/>
         <w:ind w:left="0"/>
       </w:pPr>
-      <w:bookmarkStart w:id="17" w:name="_Toc527626220"/>
+      <w:bookmarkStart w:id="16" w:name="_Toc527626220"/>
       <w:r>
         <w:lastRenderedPageBreak/>
         <w:t>REFERENCES</w:t>
       </w:r>
-      <w:bookmarkEnd w:id="17"/>
+      <w:bookmarkEnd w:id="16"/>
     </w:p>
     <w:p>
       <w:pPr>
@@ -11154,7 +11152,7 @@
       <w:pPr>
         <w:pStyle w:val="Heading1"/>
       </w:pPr>
-      <w:bookmarkStart w:id="18" w:name="_Toc527626221"/>
+      <w:bookmarkStart w:id="17" w:name="_Toc527626221"/>
       <w:r>
         <w:lastRenderedPageBreak/>
         <w:t>APPENDIX A: MEETING MINUTES</w:t>
@@ -11165,18 +11163,18 @@
       <w:r>
         <w:t>orrespondence</w:t>
       </w:r>
+      <w:bookmarkEnd w:id="17"/>
+    </w:p>
+    <w:p/>
+    <w:p>
+      <w:pPr>
+        <w:pStyle w:val="Heading2"/>
+      </w:pPr>
+      <w:bookmarkStart w:id="18" w:name="_Toc527626222"/>
+      <w:r>
+        <w:t>ZOOM MEETING MINUTES</w:t>
+      </w:r>
       <w:bookmarkEnd w:id="18"/>
-    </w:p>
-    <w:p/>
-    <w:p>
-      <w:pPr>
-        <w:pStyle w:val="Heading2"/>
-      </w:pPr>
-      <w:bookmarkStart w:id="19" w:name="_Toc527626222"/>
-      <w:r>
-        <w:t>ZOOM MEETING MINUTES</w:t>
-      </w:r>
-      <w:bookmarkEnd w:id="19"/>
     </w:p>
     <w:p/>
     <w:p>
@@ -11193,7 +11191,7 @@
           <w14:ligatures w14:val="none"/>
         </w:rPr>
       </w:pPr>
-      <w:bookmarkStart w:id="20" w:name="_Hlk527280674"/>
+      <w:bookmarkStart w:id="19" w:name="_Hlk527280674"/>
       <w:r>
         <w:rPr>
           <w:rFonts w:ascii="Times New Roman" w:eastAsia="Times New Roman" w:hAnsi="Times New Roman" w:cs="Times New Roman"/>
@@ -11513,7 +11511,7 @@
         <w:t>Project Introduction</w:t>
       </w:r>
     </w:p>
-    <w:bookmarkEnd w:id="20"/>
+    <w:bookmarkEnd w:id="19"/>
     <w:p>
       <w:pPr>
         <w:spacing w:after="0"/>
@@ -14599,12 +14597,12 @@
       <w:pPr>
         <w:pStyle w:val="Heading2"/>
       </w:pPr>
-      <w:bookmarkStart w:id="21" w:name="_Toc527626223"/>
+      <w:bookmarkStart w:id="20" w:name="_Toc527626223"/>
       <w:r>
         <w:lastRenderedPageBreak/>
         <w:t>MESSENGER MINUTES</w:t>
       </w:r>
-      <w:bookmarkEnd w:id="21"/>
+      <w:bookmarkEnd w:id="20"/>
     </w:p>
     <w:p/>
     <w:p>
@@ -15127,12 +15125,12 @@
       <w:pPr>
         <w:pStyle w:val="Heading2"/>
       </w:pPr>
-      <w:bookmarkStart w:id="22" w:name="_Toc527626224"/>
+      <w:bookmarkStart w:id="21" w:name="_Toc527626224"/>
       <w:r>
         <w:lastRenderedPageBreak/>
         <w:t>EMAIL CORRESPONDENCE</w:t>
       </w:r>
-      <w:bookmarkEnd w:id="22"/>
+      <w:bookmarkEnd w:id="21"/>
       <w:r>
         <w:t xml:space="preserve"> </w:t>
       </w:r>
@@ -16304,6 +16302,8 @@
       <w:r>
         <w:t>Mark IV Tech.</w:t>
       </w:r>
+      <w:bookmarkStart w:id="22" w:name="_GoBack"/>
+      <w:bookmarkEnd w:id="22"/>
     </w:p>
     <w:p>
       <w:pPr>
@@ -37411,8 +37411,15 @@
     <w:p/>
     <w:p/>
     <w:p/>
-    <w:p/>
-    <w:p/>
+    <w:p>
+      <w:pPr>
+        <w:spacing w:after="240" w:line="252" w:lineRule="auto"/>
+        <w:ind w:left="0" w:right="0"/>
+      </w:pPr>
+      <w:r>
+        <w:br w:type="page"/>
+      </w:r>
+    </w:p>
     <w:p>
       <w:pPr>
         <w:pStyle w:val="Heading3"/>
@@ -37428,9 +37435,9 @@
           <w:noProof/>
         </w:rPr>
         <w:drawing>
-          <wp:inline distT="0" distB="0" distL="0" distR="0" wp14:anchorId="14E44B9A" wp14:editId="56FBA15F">
-            <wp:extent cx="5730688" cy="2737338"/>
-            <wp:effectExtent l="0" t="0" r="3810" b="6350"/>
+          <wp:inline distT="0" distB="0" distL="0" distR="0" wp14:anchorId="14E44B9A" wp14:editId="2EF966EB">
+            <wp:extent cx="5749420" cy="2446090"/>
+            <wp:effectExtent l="0" t="0" r="3810" b="0"/>
             <wp:docPr id="3" name="Picture 3"/>
             <wp:cNvGraphicFramePr>
               <a:graphicFrameLocks xmlns:a="http://schemas.openxmlformats.org/drawingml/2006/main" noChangeAspect="1"/>
@@ -37445,14 +37452,7 @@
                     </pic:cNvPicPr>
                   </pic:nvPicPr>
                   <pic:blipFill>
-                    <a:blip r:embed="rId30">
-                      <a:extLst>
-                        <a:ext uri="{28A0092B-C50C-407E-A947-70E740481C1C}">
-                          <a14:useLocalDpi xmlns:a14="http://schemas.microsoft.com/office/drawing/2010/main" val="0"/>
-                        </a:ext>
-                      </a:extLst>
-                    </a:blip>
-                    <a:srcRect/>
+                    <a:blip r:embed="rId30"/>
                     <a:stretch>
                       <a:fillRect/>
                     </a:stretch>
@@ -37460,7 +37460,7 @@
                   <pic:spPr bwMode="auto">
                     <a:xfrm>
                       <a:off x="0" y="0"/>
-                      <a:ext cx="5749420" cy="2746286"/>
+                      <a:ext cx="5749420" cy="2446090"/>
                     </a:xfrm>
                     <a:prstGeom prst="rect">
                       <a:avLst/>
@@ -37484,9 +37484,9 @@
           <w:noProof/>
         </w:rPr>
         <w:drawing>
-          <wp:inline distT="0" distB="0" distL="0" distR="0" wp14:anchorId="3EEC23A6" wp14:editId="57558D9E">
-            <wp:extent cx="5730777" cy="2743200"/>
-            <wp:effectExtent l="0" t="0" r="3810" b="0"/>
+          <wp:inline distT="0" distB="0" distL="0" distR="0" wp14:anchorId="3EEC23A6" wp14:editId="362F3C9A">
+            <wp:extent cx="5745397" cy="2444378"/>
+            <wp:effectExtent l="0" t="0" r="8255" b="0"/>
             <wp:docPr id="6" name="Picture 6"/>
             <wp:cNvGraphicFramePr>
               <a:graphicFrameLocks xmlns:a="http://schemas.openxmlformats.org/drawingml/2006/main" noChangeAspect="1"/>
@@ -37501,14 +37501,7 @@
                     </pic:cNvPicPr>
                   </pic:nvPicPr>
                   <pic:blipFill>
-                    <a:blip r:embed="rId31">
-                      <a:extLst>
-                        <a:ext uri="{28A0092B-C50C-407E-A947-70E740481C1C}">
-                          <a14:useLocalDpi xmlns:a14="http://schemas.microsoft.com/office/drawing/2010/main" val="0"/>
-                        </a:ext>
-                      </a:extLst>
-                    </a:blip>
-                    <a:srcRect/>
+                    <a:blip r:embed="rId31"/>
                     <a:stretch>
                       <a:fillRect/>
                     </a:stretch>
@@ -37516,7 +37509,7 @@
                   <pic:spPr bwMode="auto">
                     <a:xfrm>
                       <a:off x="0" y="0"/>
-                      <a:ext cx="5745397" cy="2750198"/>
+                      <a:ext cx="5745397" cy="2444378"/>
                     </a:xfrm>
                     <a:prstGeom prst="rect">
                       <a:avLst/>
@@ -37533,15 +37526,16 @@
         </w:drawing>
       </w:r>
     </w:p>
+    <w:p/>
     <w:p>
       <w:r>
         <w:rPr>
           <w:noProof/>
         </w:rPr>
         <w:drawing>
-          <wp:inline distT="0" distB="0" distL="0" distR="0" wp14:anchorId="3B954B14" wp14:editId="0E04DE4A">
-            <wp:extent cx="5729729" cy="2625969"/>
-            <wp:effectExtent l="0" t="0" r="4445" b="3175"/>
+          <wp:inline distT="0" distB="0" distL="0" distR="0" wp14:anchorId="3B954B14" wp14:editId="20ED7C3B">
+            <wp:extent cx="5746885" cy="2445011"/>
+            <wp:effectExtent l="0" t="0" r="6350" b="0"/>
             <wp:docPr id="9" name="Picture 9"/>
             <wp:cNvGraphicFramePr>
               <a:graphicFrameLocks xmlns:a="http://schemas.openxmlformats.org/drawingml/2006/main" noChangeAspect="1"/>
@@ -37556,14 +37550,7 @@
                     </pic:cNvPicPr>
                   </pic:nvPicPr>
                   <pic:blipFill>
-                    <a:blip r:embed="rId32">
-                      <a:extLst>
-                        <a:ext uri="{28A0092B-C50C-407E-A947-70E740481C1C}">
-                          <a14:useLocalDpi xmlns:a14="http://schemas.microsoft.com/office/drawing/2010/main" val="0"/>
-                        </a:ext>
-                      </a:extLst>
-                    </a:blip>
-                    <a:srcRect/>
+                    <a:blip r:embed="rId32"/>
                     <a:stretch>
                       <a:fillRect/>
                     </a:stretch>
@@ -37571,7 +37558,7 @@
                   <pic:spPr bwMode="auto">
                     <a:xfrm>
                       <a:off x="0" y="0"/>
-                      <a:ext cx="5746885" cy="2633832"/>
+                      <a:ext cx="5746885" cy="2445011"/>
                     </a:xfrm>
                     <a:prstGeom prst="rect">
                       <a:avLst/>
@@ -37595,9 +37582,9 @@
         </w:rPr>
         <w:lastRenderedPageBreak/>
         <w:drawing>
-          <wp:inline distT="0" distB="0" distL="0" distR="0" wp14:anchorId="4BEE0C9C" wp14:editId="5AB798C4">
-            <wp:extent cx="5731495" cy="2438400"/>
-            <wp:effectExtent l="0" t="0" r="3175" b="0"/>
+          <wp:inline distT="0" distB="0" distL="0" distR="0" wp14:anchorId="4BEE0C9C" wp14:editId="094ACEC0">
+            <wp:extent cx="5736200" cy="2440466"/>
+            <wp:effectExtent l="0" t="0" r="0" b="0"/>
             <wp:docPr id="10" name="Picture 10"/>
             <wp:cNvGraphicFramePr>
               <a:graphicFrameLocks xmlns:a="http://schemas.openxmlformats.org/drawingml/2006/main" noChangeAspect="1"/>
@@ -37612,14 +37599,7 @@
                     </pic:cNvPicPr>
                   </pic:nvPicPr>
                   <pic:blipFill>
-                    <a:blip r:embed="rId33">
-                      <a:extLst>
-                        <a:ext uri="{28A0092B-C50C-407E-A947-70E740481C1C}">
-                          <a14:useLocalDpi xmlns:a14="http://schemas.microsoft.com/office/drawing/2010/main" val="0"/>
-                        </a:ext>
-                      </a:extLst>
-                    </a:blip>
-                    <a:srcRect/>
+                    <a:blip r:embed="rId33"/>
                     <a:stretch>
                       <a:fillRect/>
                     </a:stretch>
@@ -37627,7 +37607,7 @@
                   <pic:spPr bwMode="auto">
                     <a:xfrm>
                       <a:off x="0" y="0"/>
-                      <a:ext cx="5736352" cy="2440466"/>
+                      <a:ext cx="5736200" cy="2440466"/>
                     </a:xfrm>
                     <a:prstGeom prst="rect">
                       <a:avLst/>
@@ -37651,9 +37631,9 @@
           <w:noProof/>
         </w:rPr>
         <w:drawing>
-          <wp:inline distT="0" distB="0" distL="0" distR="0" wp14:anchorId="0FD6DB23" wp14:editId="5DA07EC6">
-            <wp:extent cx="5731495" cy="2661139"/>
-            <wp:effectExtent l="0" t="0" r="3175" b="6350"/>
+          <wp:inline distT="0" distB="0" distL="0" distR="0" wp14:anchorId="0FD6DB23" wp14:editId="3379A5FC">
+            <wp:extent cx="5740228" cy="2442179"/>
+            <wp:effectExtent l="0" t="0" r="0" b="0"/>
             <wp:docPr id="12" name="Picture 12"/>
             <wp:cNvGraphicFramePr>
               <a:graphicFrameLocks xmlns:a="http://schemas.openxmlformats.org/drawingml/2006/main" noChangeAspect="1"/>
@@ -37668,14 +37648,7 @@
                     </pic:cNvPicPr>
                   </pic:nvPicPr>
                   <pic:blipFill>
-                    <a:blip r:embed="rId34">
-                      <a:extLst>
-                        <a:ext uri="{28A0092B-C50C-407E-A947-70E740481C1C}">
-                          <a14:useLocalDpi xmlns:a14="http://schemas.microsoft.com/office/drawing/2010/main" val="0"/>
-                        </a:ext>
-                      </a:extLst>
-                    </a:blip>
-                    <a:srcRect/>
+                    <a:blip r:embed="rId34"/>
                     <a:stretch>
                       <a:fillRect/>
                     </a:stretch>
@@ -37683,7 +37656,7 @@
                   <pic:spPr bwMode="auto">
                     <a:xfrm>
                       <a:off x="0" y="0"/>
-                      <a:ext cx="5740228" cy="2665194"/>
+                      <a:ext cx="5740228" cy="2442179"/>
                     </a:xfrm>
                     <a:prstGeom prst="rect">
                       <a:avLst/>
@@ -37700,15 +37673,16 @@
         </w:drawing>
       </w:r>
     </w:p>
+    <w:p/>
     <w:p>
       <w:r>
         <w:rPr>
           <w:noProof/>
         </w:rPr>
         <w:drawing>
-          <wp:inline distT="0" distB="0" distL="0" distR="0" wp14:anchorId="4D99738E" wp14:editId="31D32C98">
-            <wp:extent cx="5730678" cy="2637692"/>
-            <wp:effectExtent l="0" t="0" r="3810" b="0"/>
+          <wp:inline distT="0" distB="0" distL="0" distR="0" wp14:anchorId="4D99738E" wp14:editId="30188234">
+            <wp:extent cx="5739765" cy="2639060"/>
+            <wp:effectExtent l="0" t="0" r="0" b="8890"/>
             <wp:docPr id="14" name="Picture 14"/>
             <wp:cNvGraphicFramePr>
               <a:graphicFrameLocks xmlns:a="http://schemas.openxmlformats.org/drawingml/2006/main" noChangeAspect="1"/>
@@ -37723,14 +37697,7 @@
                     </pic:cNvPicPr>
                   </pic:nvPicPr>
                   <pic:blipFill>
-                    <a:blip r:embed="rId35">
-                      <a:extLst>
-                        <a:ext uri="{28A0092B-C50C-407E-A947-70E740481C1C}">
-                          <a14:useLocalDpi xmlns:a14="http://schemas.microsoft.com/office/drawing/2010/main" val="0"/>
-                        </a:ext>
-                      </a:extLst>
-                    </a:blip>
-                    <a:srcRect/>
+                    <a:blip r:embed="rId35"/>
                     <a:stretch>
                       <a:fillRect/>
                     </a:stretch>
@@ -37738,7 +37705,7 @@
                   <pic:spPr bwMode="auto">
                     <a:xfrm>
                       <a:off x="0" y="0"/>
-                      <a:ext cx="5734939" cy="2639653"/>
+                      <a:ext cx="5750079" cy="2643802"/>
                     </a:xfrm>
                     <a:prstGeom prst="rect">
                       <a:avLst/>
@@ -37756,7 +37723,6 @@
       </w:r>
     </w:p>
     <w:p/>
-    <w:p/>
     <w:p>
       <w:r>
         <w:rPr>
@@ -37764,9 +37730,9 @@
         </w:rPr>
         <w:lastRenderedPageBreak/>
         <w:drawing>
-          <wp:inline distT="0" distB="0" distL="0" distR="0" wp14:anchorId="42669A6E" wp14:editId="016FAC66">
-            <wp:extent cx="5730240" cy="2508738"/>
-            <wp:effectExtent l="0" t="0" r="3810" b="6350"/>
+          <wp:inline distT="0" distB="0" distL="0" distR="0" wp14:anchorId="42669A6E" wp14:editId="79DF6003">
+            <wp:extent cx="5740269" cy="2464331"/>
+            <wp:effectExtent l="0" t="0" r="0" b="0"/>
             <wp:docPr id="15" name="Picture 15"/>
             <wp:cNvGraphicFramePr>
               <a:graphicFrameLocks xmlns:a="http://schemas.openxmlformats.org/drawingml/2006/main" noChangeAspect="1"/>
@@ -37781,14 +37747,7 @@
                     </pic:cNvPicPr>
                   </pic:nvPicPr>
                   <pic:blipFill>
-                    <a:blip r:embed="rId36">
-                      <a:extLst>
-                        <a:ext uri="{28A0092B-C50C-407E-A947-70E740481C1C}">
-                          <a14:useLocalDpi xmlns:a14="http://schemas.microsoft.com/office/drawing/2010/main" val="0"/>
-                        </a:ext>
-                      </a:extLst>
-                    </a:blip>
-                    <a:srcRect/>
+                    <a:blip r:embed="rId36"/>
                     <a:stretch>
                       <a:fillRect/>
                     </a:stretch>
@@ -37796,7 +37755,7 @@
                   <pic:spPr bwMode="auto">
                     <a:xfrm>
                       <a:off x="0" y="0"/>
-                      <a:ext cx="5740269" cy="2513129"/>
+                      <a:ext cx="5740269" cy="2464331"/>
                     </a:xfrm>
                     <a:prstGeom prst="rect">
                       <a:avLst/>
@@ -37824,9 +37783,9 @@
           <w:noProof/>
         </w:rPr>
         <w:drawing>
-          <wp:inline distT="0" distB="0" distL="0" distR="0" wp14:anchorId="7B5B142A" wp14:editId="0CF24F8C">
-            <wp:extent cx="5730875" cy="2631830"/>
-            <wp:effectExtent l="0" t="0" r="3175" b="0"/>
+          <wp:inline distT="0" distB="0" distL="0" distR="0" wp14:anchorId="7B5B142A" wp14:editId="2B3F2BDB">
+            <wp:extent cx="5738920" cy="2456376"/>
+            <wp:effectExtent l="0" t="0" r="0" b="1270"/>
             <wp:docPr id="16" name="Picture 16"/>
             <wp:cNvGraphicFramePr>
               <a:graphicFrameLocks xmlns:a="http://schemas.openxmlformats.org/drawingml/2006/main" noChangeAspect="1"/>
@@ -37841,14 +37800,7 @@
                     </pic:cNvPicPr>
                   </pic:nvPicPr>
                   <pic:blipFill>
-                    <a:blip r:embed="rId37">
-                      <a:extLst>
-                        <a:ext uri="{28A0092B-C50C-407E-A947-70E740481C1C}">
-                          <a14:useLocalDpi xmlns:a14="http://schemas.microsoft.com/office/drawing/2010/main" val="0"/>
-                        </a:ext>
-                      </a:extLst>
-                    </a:blip>
-                    <a:srcRect/>
+                    <a:blip r:embed="rId37"/>
                     <a:stretch>
                       <a:fillRect/>
                     </a:stretch>
@@ -37856,7 +37808,7 @@
                   <pic:spPr bwMode="auto">
                     <a:xfrm>
                       <a:off x="0" y="0"/>
-                      <a:ext cx="5738920" cy="2635525"/>
+                      <a:ext cx="5738920" cy="2456376"/>
                     </a:xfrm>
                     <a:prstGeom prst="rect">
                       <a:avLst/>
@@ -37880,9 +37832,9 @@
           <w:noProof/>
         </w:rPr>
         <w:drawing>
-          <wp:inline distT="0" distB="0" distL="0" distR="0" wp14:anchorId="72E7EDFD" wp14:editId="7D3AA359">
-            <wp:extent cx="5731300" cy="2942492"/>
-            <wp:effectExtent l="0" t="0" r="3175" b="0"/>
+          <wp:inline distT="0" distB="0" distL="0" distR="0" wp14:anchorId="72E7EDFD" wp14:editId="33BC3272">
+            <wp:extent cx="5736295" cy="2440506"/>
+            <wp:effectExtent l="0" t="0" r="0" b="0"/>
             <wp:docPr id="30" name="Picture 30"/>
             <wp:cNvGraphicFramePr>
               <a:graphicFrameLocks xmlns:a="http://schemas.openxmlformats.org/drawingml/2006/main" noChangeAspect="1"/>
@@ -37897,14 +37849,7 @@
                     </pic:cNvPicPr>
                   </pic:nvPicPr>
                   <pic:blipFill>
-                    <a:blip r:embed="rId38">
-                      <a:extLst>
-                        <a:ext uri="{28A0092B-C50C-407E-A947-70E740481C1C}">
-                          <a14:useLocalDpi xmlns:a14="http://schemas.microsoft.com/office/drawing/2010/main" val="0"/>
-                        </a:ext>
-                      </a:extLst>
-                    </a:blip>
-                    <a:srcRect/>
+                    <a:blip r:embed="rId38"/>
                     <a:stretch>
                       <a:fillRect/>
                     </a:stretch>
@@ -37912,7 +37857,7 @@
                   <pic:spPr bwMode="auto">
                     <a:xfrm>
                       <a:off x="0" y="0"/>
-                      <a:ext cx="5736295" cy="2945056"/>
+                      <a:ext cx="5736295" cy="2440506"/>
                     </a:xfrm>
                     <a:prstGeom prst="rect">
                       <a:avLst/>
@@ -37936,9 +37881,9 @@
         </w:rPr>
         <w:lastRenderedPageBreak/>
         <w:drawing>
-          <wp:inline distT="0" distB="0" distL="0" distR="0" wp14:anchorId="35C10A05" wp14:editId="18DF2CB7">
-            <wp:extent cx="5731300" cy="2649415"/>
-            <wp:effectExtent l="0" t="0" r="3175" b="0"/>
+          <wp:inline distT="0" distB="0" distL="0" distR="0" wp14:anchorId="35C10A05" wp14:editId="2E1CC1C3">
+            <wp:extent cx="5742438" cy="2457881"/>
+            <wp:effectExtent l="0" t="0" r="0" b="0"/>
             <wp:docPr id="31" name="Picture 31"/>
             <wp:cNvGraphicFramePr>
               <a:graphicFrameLocks xmlns:a="http://schemas.openxmlformats.org/drawingml/2006/main" noChangeAspect="1"/>
@@ -37953,14 +37898,7 @@
                     </pic:cNvPicPr>
                   </pic:nvPicPr>
                   <pic:blipFill>
-                    <a:blip r:embed="rId39">
-                      <a:extLst>
-                        <a:ext uri="{28A0092B-C50C-407E-A947-70E740481C1C}">
-                          <a14:useLocalDpi xmlns:a14="http://schemas.microsoft.com/office/drawing/2010/main" val="0"/>
-                        </a:ext>
-                      </a:extLst>
-                    </a:blip>
-                    <a:srcRect/>
+                    <a:blip r:embed="rId39"/>
                     <a:stretch>
                       <a:fillRect/>
                     </a:stretch>
@@ -37968,7 +37906,7 @@
                   <pic:spPr bwMode="auto">
                     <a:xfrm>
                       <a:off x="0" y="0"/>
-                      <a:ext cx="5742438" cy="2654564"/>
+                      <a:ext cx="5742438" cy="2457881"/>
                     </a:xfrm>
                     <a:prstGeom prst="rect">
                       <a:avLst/>
@@ -37992,9 +37930,9 @@
           <w:noProof/>
         </w:rPr>
         <w:drawing>
-          <wp:inline distT="0" distB="0" distL="0" distR="0" wp14:anchorId="1A34A659" wp14:editId="32B5B9DF">
-            <wp:extent cx="5730875" cy="2854569"/>
-            <wp:effectExtent l="0" t="0" r="3175" b="3175"/>
+          <wp:inline distT="0" distB="0" distL="0" distR="0" wp14:anchorId="1A34A659" wp14:editId="3AD1FE1E">
+            <wp:extent cx="5741028" cy="2457278"/>
+            <wp:effectExtent l="0" t="0" r="0" b="635"/>
             <wp:docPr id="32" name="Picture 32"/>
             <wp:cNvGraphicFramePr>
               <a:graphicFrameLocks xmlns:a="http://schemas.openxmlformats.org/drawingml/2006/main" noChangeAspect="1"/>
@@ -38009,14 +37947,7 @@
                     </pic:cNvPicPr>
                   </pic:nvPicPr>
                   <pic:blipFill>
-                    <a:blip r:embed="rId40">
-                      <a:extLst>
-                        <a:ext uri="{28A0092B-C50C-407E-A947-70E740481C1C}">
-                          <a14:useLocalDpi xmlns:a14="http://schemas.microsoft.com/office/drawing/2010/main" val="0"/>
-                        </a:ext>
-                      </a:extLst>
-                    </a:blip>
-                    <a:srcRect/>
+                    <a:blip r:embed="rId40"/>
                     <a:stretch>
                       <a:fillRect/>
                     </a:stretch>
@@ -38024,7 +37955,7 @@
                   <pic:spPr bwMode="auto">
                     <a:xfrm>
                       <a:off x="0" y="0"/>
-                      <a:ext cx="5741028" cy="2859626"/>
+                      <a:ext cx="5741028" cy="2457278"/>
                     </a:xfrm>
                     <a:prstGeom prst="rect">
                       <a:avLst/>
@@ -38041,15 +37972,16 @@
         </w:drawing>
       </w:r>
     </w:p>
+    <w:p/>
     <w:p>
       <w:r>
         <w:rPr>
           <w:noProof/>
         </w:rPr>
         <w:drawing>
-          <wp:inline distT="0" distB="0" distL="0" distR="0" wp14:anchorId="6565C29E" wp14:editId="1528FF1E">
-            <wp:extent cx="5730783" cy="2878015"/>
-            <wp:effectExtent l="0" t="0" r="3810" b="0"/>
+          <wp:inline distT="0" distB="0" distL="0" distR="0" wp14:anchorId="6565C29E" wp14:editId="3BE45559">
+            <wp:extent cx="5744411" cy="2436801"/>
+            <wp:effectExtent l="0" t="0" r="8890" b="1905"/>
             <wp:docPr id="33" name="Picture 33"/>
             <wp:cNvGraphicFramePr>
               <a:graphicFrameLocks xmlns:a="http://schemas.openxmlformats.org/drawingml/2006/main" noChangeAspect="1"/>
@@ -38064,14 +37996,7 @@
                     </pic:cNvPicPr>
                   </pic:nvPicPr>
                   <pic:blipFill>
-                    <a:blip r:embed="rId41">
-                      <a:extLst>
-                        <a:ext uri="{28A0092B-C50C-407E-A947-70E740481C1C}">
-                          <a14:useLocalDpi xmlns:a14="http://schemas.microsoft.com/office/drawing/2010/main" val="0"/>
-                        </a:ext>
-                      </a:extLst>
-                    </a:blip>
-                    <a:srcRect/>
+                    <a:blip r:embed="rId41"/>
                     <a:stretch>
                       <a:fillRect/>
                     </a:stretch>
@@ -38079,7 +38004,7 @@
                   <pic:spPr bwMode="auto">
                     <a:xfrm>
                       <a:off x="0" y="0"/>
-                      <a:ext cx="5744411" cy="2884859"/>
+                      <a:ext cx="5744411" cy="2436801"/>
                     </a:xfrm>
                     <a:prstGeom prst="rect">
                       <a:avLst/>
@@ -38102,10 +38027,11 @@
         <w:rPr>
           <w:noProof/>
         </w:rPr>
+        <w:lastRenderedPageBreak/>
         <w:drawing>
-          <wp:inline distT="0" distB="0" distL="0" distR="0" wp14:anchorId="20EE1403" wp14:editId="5D948A40">
-            <wp:extent cx="5731487" cy="3253153"/>
-            <wp:effectExtent l="0" t="0" r="3175" b="4445"/>
+          <wp:inline distT="0" distB="0" distL="0" distR="0" wp14:anchorId="20EE1403" wp14:editId="03E778C5">
+            <wp:extent cx="5732734" cy="2431847"/>
+            <wp:effectExtent l="0" t="0" r="1905" b="6985"/>
             <wp:docPr id="34" name="Picture 34"/>
             <wp:cNvGraphicFramePr>
               <a:graphicFrameLocks xmlns:a="http://schemas.openxmlformats.org/drawingml/2006/main" noChangeAspect="1"/>
@@ -38120,14 +38046,7 @@
                     </pic:cNvPicPr>
                   </pic:nvPicPr>
                   <pic:blipFill>
-                    <a:blip r:embed="rId42">
-                      <a:extLst>
-                        <a:ext uri="{28A0092B-C50C-407E-A947-70E740481C1C}">
-                          <a14:useLocalDpi xmlns:a14="http://schemas.microsoft.com/office/drawing/2010/main" val="0"/>
-                        </a:ext>
-                      </a:extLst>
-                    </a:blip>
-                    <a:srcRect/>
+                    <a:blip r:embed="rId42"/>
                     <a:stretch>
                       <a:fillRect/>
                     </a:stretch>
@@ -38135,7 +38054,7 @@
                   <pic:spPr bwMode="auto">
                     <a:xfrm>
                       <a:off x="0" y="0"/>
-                      <a:ext cx="5732734" cy="3253861"/>
+                      <a:ext cx="5732734" cy="2431847"/>
                     </a:xfrm>
                     <a:prstGeom prst="rect">
                       <a:avLst/>
@@ -38153,16 +38072,15 @@
       </w:r>
     </w:p>
     <w:p/>
-    <w:p/>
     <w:p>
       <w:r>
         <w:rPr>
           <w:noProof/>
         </w:rPr>
         <w:drawing>
-          <wp:inline distT="0" distB="0" distL="0" distR="0" wp14:anchorId="04723BC2" wp14:editId="304A85A0">
-            <wp:extent cx="5731329" cy="2860431"/>
-            <wp:effectExtent l="0" t="0" r="3175" b="0"/>
+          <wp:inline distT="0" distB="0" distL="0" distR="0" wp14:anchorId="04723BC2" wp14:editId="6D357630">
+            <wp:extent cx="5735938" cy="2433206"/>
+            <wp:effectExtent l="0" t="0" r="0" b="5715"/>
             <wp:docPr id="35" name="Picture 35"/>
             <wp:cNvGraphicFramePr>
               <a:graphicFrameLocks xmlns:a="http://schemas.openxmlformats.org/drawingml/2006/main" noChangeAspect="1"/>
@@ -38177,14 +38095,7 @@
                     </pic:cNvPicPr>
                   </pic:nvPicPr>
                   <pic:blipFill>
-                    <a:blip r:embed="rId43">
-                      <a:extLst>
-                        <a:ext uri="{28A0092B-C50C-407E-A947-70E740481C1C}">
-                          <a14:useLocalDpi xmlns:a14="http://schemas.microsoft.com/office/drawing/2010/main" val="0"/>
-                        </a:ext>
-                      </a:extLst>
-                    </a:blip>
-                    <a:srcRect/>
+                    <a:blip r:embed="rId43"/>
                     <a:stretch>
                       <a:fillRect/>
                     </a:stretch>
@@ -38192,7 +38103,7 @@
                   <pic:spPr bwMode="auto">
                     <a:xfrm>
                       <a:off x="0" y="0"/>
-                      <a:ext cx="5735938" cy="2862731"/>
+                      <a:ext cx="5735938" cy="2433206"/>
                     </a:xfrm>
                     <a:prstGeom prst="rect">
                       <a:avLst/>
@@ -38211,44 +38122,19 @@
     </w:p>
     <w:p>
       <w:pPr>
-        <w:pStyle w:val="Heading3"/>
-      </w:pPr>
-    </w:p>
-    <w:p>
-      <w:pPr>
-        <w:spacing w:after="240" w:line="252" w:lineRule="auto"/>
-        <w:ind w:left="0" w:right="0"/>
-        <w:rPr>
-          <w:rFonts w:asciiTheme="majorHAnsi" w:eastAsiaTheme="majorEastAsia" w:hAnsiTheme="majorHAnsi" w:cstheme="majorBidi"/>
-          <w:caps/>
-          <w:color w:val="555A3C" w:themeColor="accent3" w:themeShade="80"/>
-          <w:sz w:val="28"/>
-        </w:rPr>
-      </w:pPr>
-      <w:r>
-        <w:br w:type="page"/>
-      </w:r>
-    </w:p>
-    <w:p>
-      <w:pPr>
-        <w:pStyle w:val="Heading3"/>
-      </w:pPr>
-      <w:r>
-        <w:lastRenderedPageBreak/>
-        <w:t>ISAACS LOG SHEETS</w:t>
-      </w:r>
-    </w:p>
-    <w:p/>
+        <w:ind w:left="0"/>
+      </w:pPr>
+    </w:p>
     <w:p>
       <w:r>
         <w:rPr>
           <w:noProof/>
         </w:rPr>
         <w:drawing>
-          <wp:inline distT="0" distB="0" distL="0" distR="0" wp14:anchorId="12C3CC7F" wp14:editId="0993A766">
-            <wp:extent cx="5731510" cy="2273436"/>
-            <wp:effectExtent l="0" t="0" r="2540" b="0"/>
-            <wp:docPr id="36" name="Picture 36"/>
+          <wp:inline distT="0" distB="0" distL="0" distR="0" wp14:anchorId="1F308BBF" wp14:editId="5650B629">
+            <wp:extent cx="5732780" cy="2035810"/>
+            <wp:effectExtent l="0" t="0" r="1270" b="2540"/>
+            <wp:docPr id="1" name="Picture 1"/>
             <wp:cNvGraphicFramePr>
               <a:graphicFrameLocks xmlns:a="http://schemas.openxmlformats.org/drawingml/2006/main" noChangeAspect="1"/>
             </wp:cNvGraphicFramePr>
@@ -38256,7 +38142,7 @@
               <a:graphicData uri="http://schemas.openxmlformats.org/drawingml/2006/picture">
                 <pic:pic xmlns:pic="http://schemas.openxmlformats.org/drawingml/2006/picture">
                   <pic:nvPicPr>
-                    <pic:cNvPr id="0" name="Picture 15"/>
+                    <pic:cNvPr id="0" name="Picture 1"/>
                     <pic:cNvPicPr>
                       <a:picLocks noChangeAspect="1" noChangeArrowheads="1"/>
                     </pic:cNvPicPr>
@@ -38277,7 +38163,7 @@
                   <pic:spPr bwMode="auto">
                     <a:xfrm>
                       <a:off x="0" y="0"/>
-                      <a:ext cx="5731510" cy="2273436"/>
+                      <a:ext cx="5732780" cy="2035810"/>
                     </a:xfrm>
                     <a:prstGeom prst="rect">
                       <a:avLst/>
@@ -38294,17 +38180,17 @@
         </w:drawing>
       </w:r>
     </w:p>
-    <w:p/>
     <w:p>
       <w:r>
         <w:rPr>
           <w:noProof/>
         </w:rPr>
+        <w:lastRenderedPageBreak/>
         <w:drawing>
-          <wp:inline distT="0" distB="0" distL="0" distR="0" wp14:anchorId="1011F7D1" wp14:editId="2ACECEB5">
-            <wp:extent cx="5731510" cy="2441232"/>
-            <wp:effectExtent l="0" t="0" r="2540" b="0"/>
-            <wp:docPr id="37" name="Picture 37"/>
+          <wp:inline distT="0" distB="0" distL="0" distR="0" wp14:anchorId="33C49B76" wp14:editId="24363E5F">
+            <wp:extent cx="5732780" cy="2035810"/>
+            <wp:effectExtent l="0" t="0" r="1270" b="2540"/>
+            <wp:docPr id="50" name="Picture 50" descr="C:\Users\Ryan2\Documents\ShareX\Screenshots\2018-10\2018-10-18_12-39-17.png"/>
             <wp:cNvGraphicFramePr>
               <a:graphicFrameLocks xmlns:a="http://schemas.openxmlformats.org/drawingml/2006/main" noChangeAspect="1"/>
             </wp:cNvGraphicFramePr>
@@ -38312,7 +38198,7 @@
               <a:graphicData uri="http://schemas.openxmlformats.org/drawingml/2006/picture">
                 <pic:pic xmlns:pic="http://schemas.openxmlformats.org/drawingml/2006/picture">
                   <pic:nvPicPr>
-                    <pic:cNvPr id="0" name="Picture 16"/>
+                    <pic:cNvPr id="0" name="Picture 5" descr="C:\Users\Ryan2\Documents\ShareX\Screenshots\2018-10\2018-10-18_12-39-17.png"/>
                     <pic:cNvPicPr>
                       <a:picLocks noChangeAspect="1" noChangeArrowheads="1"/>
                     </pic:cNvPicPr>
@@ -38333,7 +38219,7 @@
                   <pic:spPr bwMode="auto">
                     <a:xfrm>
                       <a:off x="0" y="0"/>
-                      <a:ext cx="5731510" cy="2441232"/>
+                      <a:ext cx="5732780" cy="2035810"/>
                     </a:xfrm>
                     <a:prstGeom prst="rect">
                       <a:avLst/>
@@ -38350,17 +38236,16 @@
         </w:drawing>
       </w:r>
     </w:p>
-    <w:p/>
     <w:p>
       <w:r>
         <w:rPr>
           <w:noProof/>
         </w:rPr>
         <w:drawing>
-          <wp:inline distT="0" distB="0" distL="0" distR="0" wp14:anchorId="7A0DCEF3" wp14:editId="35F70B40">
-            <wp:extent cx="5731510" cy="2103264"/>
-            <wp:effectExtent l="0" t="0" r="2540" b="0"/>
-            <wp:docPr id="38" name="Picture 38"/>
+          <wp:inline distT="0" distB="0" distL="0" distR="0" wp14:anchorId="37AAA35D" wp14:editId="26711B63">
+            <wp:extent cx="5732780" cy="2075180"/>
+            <wp:effectExtent l="0" t="0" r="1270" b="1270"/>
+            <wp:docPr id="7" name="Picture 7"/>
             <wp:cNvGraphicFramePr>
               <a:graphicFrameLocks xmlns:a="http://schemas.openxmlformats.org/drawingml/2006/main" noChangeAspect="1"/>
             </wp:cNvGraphicFramePr>
@@ -38368,7 +38253,7 @@
               <a:graphicData uri="http://schemas.openxmlformats.org/drawingml/2006/picture">
                 <pic:pic xmlns:pic="http://schemas.openxmlformats.org/drawingml/2006/picture">
                   <pic:nvPicPr>
-                    <pic:cNvPr id="0" name="Picture 17"/>
+                    <pic:cNvPr id="0" name="Picture 2"/>
                     <pic:cNvPicPr>
                       <a:picLocks noChangeAspect="1" noChangeArrowheads="1"/>
                     </pic:cNvPicPr>
@@ -38389,7 +38274,7 @@
                   <pic:spPr bwMode="auto">
                     <a:xfrm>
                       <a:off x="0" y="0"/>
-                      <a:ext cx="5731510" cy="2103264"/>
+                      <a:ext cx="5732780" cy="2075180"/>
                     </a:xfrm>
                     <a:prstGeom prst="rect">
                       <a:avLst/>
@@ -38406,20 +38291,16 @@
         </w:drawing>
       </w:r>
     </w:p>
-    <w:p/>
-    <w:p/>
-    <w:p/>
     <w:p>
       <w:r>
         <w:rPr>
           <w:noProof/>
         </w:rPr>
-        <w:lastRenderedPageBreak/>
         <w:drawing>
-          <wp:inline distT="0" distB="0" distL="0" distR="0" wp14:anchorId="61D56DB7" wp14:editId="3388A90F">
-            <wp:extent cx="5731510" cy="2193125"/>
-            <wp:effectExtent l="0" t="0" r="2540" b="0"/>
-            <wp:docPr id="39" name="Picture 39"/>
+          <wp:inline distT="0" distB="0" distL="0" distR="0" wp14:anchorId="29AE6D48" wp14:editId="0CB5CEBB">
+            <wp:extent cx="5732780" cy="2075180"/>
+            <wp:effectExtent l="0" t="0" r="1270" b="1270"/>
+            <wp:docPr id="51" name="Picture 51" descr="C:\Users\Ryan2\Documents\ShareX\Screenshots\2018-10\2018-10-18_12-40-33.png"/>
             <wp:cNvGraphicFramePr>
               <a:graphicFrameLocks xmlns:a="http://schemas.openxmlformats.org/drawingml/2006/main" noChangeAspect="1"/>
             </wp:cNvGraphicFramePr>
@@ -38427,7 +38308,7 @@
               <a:graphicData uri="http://schemas.openxmlformats.org/drawingml/2006/picture">
                 <pic:pic xmlns:pic="http://schemas.openxmlformats.org/drawingml/2006/picture">
                   <pic:nvPicPr>
-                    <pic:cNvPr id="0" name="Picture 18"/>
+                    <pic:cNvPr id="0" name="Picture 6" descr="C:\Users\Ryan2\Documents\ShareX\Screenshots\2018-10\2018-10-18_12-40-33.png"/>
                     <pic:cNvPicPr>
                       <a:picLocks noChangeAspect="1" noChangeArrowheads="1"/>
                     </pic:cNvPicPr>
@@ -38448,7 +38329,7 @@
                   <pic:spPr bwMode="auto">
                     <a:xfrm>
                       <a:off x="0" y="0"/>
-                      <a:ext cx="5731510" cy="2193125"/>
+                      <a:ext cx="5732780" cy="2075180"/>
                     </a:xfrm>
                     <a:prstGeom prst="rect">
                       <a:avLst/>
@@ -38465,17 +38346,16 @@
         </w:drawing>
       </w:r>
     </w:p>
-    <w:p/>
     <w:p>
       <w:r>
         <w:rPr>
           <w:noProof/>
         </w:rPr>
         <w:drawing>
-          <wp:inline distT="0" distB="0" distL="0" distR="0" wp14:anchorId="08DD9322" wp14:editId="3CC18D5F">
-            <wp:extent cx="5731510" cy="2296476"/>
-            <wp:effectExtent l="0" t="0" r="2540" b="8890"/>
-            <wp:docPr id="40" name="Picture 40"/>
+          <wp:inline distT="0" distB="0" distL="0" distR="0" wp14:anchorId="368615D4" wp14:editId="5F80F020">
+            <wp:extent cx="5732780" cy="2083435"/>
+            <wp:effectExtent l="0" t="0" r="1270" b="0"/>
+            <wp:docPr id="11" name="Picture 11"/>
             <wp:cNvGraphicFramePr>
               <a:graphicFrameLocks xmlns:a="http://schemas.openxmlformats.org/drawingml/2006/main" noChangeAspect="1"/>
             </wp:cNvGraphicFramePr>
@@ -38483,7 +38363,7 @@
               <a:graphicData uri="http://schemas.openxmlformats.org/drawingml/2006/picture">
                 <pic:pic xmlns:pic="http://schemas.openxmlformats.org/drawingml/2006/picture">
                   <pic:nvPicPr>
-                    <pic:cNvPr id="0" name="Picture 19"/>
+                    <pic:cNvPr id="0" name="Picture 3"/>
                     <pic:cNvPicPr>
                       <a:picLocks noChangeAspect="1" noChangeArrowheads="1"/>
                     </pic:cNvPicPr>
@@ -38504,7 +38384,7 @@
                   <pic:spPr bwMode="auto">
                     <a:xfrm>
                       <a:off x="0" y="0"/>
-                      <a:ext cx="5731510" cy="2296476"/>
+                      <a:ext cx="5732780" cy="2083435"/>
                     </a:xfrm>
                     <a:prstGeom prst="rect">
                       <a:avLst/>
@@ -38521,17 +38401,17 @@
         </w:drawing>
       </w:r>
     </w:p>
-    <w:p/>
     <w:p>
       <w:r>
         <w:rPr>
           <w:noProof/>
         </w:rPr>
+        <w:lastRenderedPageBreak/>
         <w:drawing>
-          <wp:inline distT="0" distB="0" distL="0" distR="0" wp14:anchorId="6A542E54" wp14:editId="14DAF160">
-            <wp:extent cx="5731510" cy="2295184"/>
-            <wp:effectExtent l="0" t="0" r="2540" b="0"/>
-            <wp:docPr id="41" name="Picture 41"/>
+          <wp:inline distT="0" distB="0" distL="0" distR="0" wp14:anchorId="148CF1D5" wp14:editId="07C87F01">
+            <wp:extent cx="5732780" cy="2393315"/>
+            <wp:effectExtent l="0" t="0" r="1270" b="6985"/>
+            <wp:docPr id="52" name="Picture 52" descr="C:\Users\Ryan2\Documents\ShareX\Screenshots\2018-10\EXCEL_2018-10-18_12-41-47.png"/>
             <wp:cNvGraphicFramePr>
               <a:graphicFrameLocks xmlns:a="http://schemas.openxmlformats.org/drawingml/2006/main" noChangeAspect="1"/>
             </wp:cNvGraphicFramePr>
@@ -38539,7 +38419,7 @@
               <a:graphicData uri="http://schemas.openxmlformats.org/drawingml/2006/picture">
                 <pic:pic xmlns:pic="http://schemas.openxmlformats.org/drawingml/2006/picture">
                   <pic:nvPicPr>
-                    <pic:cNvPr id="0" name="Picture 20"/>
+                    <pic:cNvPr id="0" name="Picture 7" descr="C:\Users\Ryan2\Documents\ShareX\Screenshots\2018-10\EXCEL_2018-10-18_12-41-47.png"/>
                     <pic:cNvPicPr>
                       <a:picLocks noChangeAspect="1" noChangeArrowheads="1"/>
                     </pic:cNvPicPr>
@@ -38560,7 +38440,7 @@
                   <pic:spPr bwMode="auto">
                     <a:xfrm>
                       <a:off x="0" y="0"/>
-                      <a:ext cx="5731510" cy="2295184"/>
+                      <a:ext cx="5732780" cy="2393315"/>
                     </a:xfrm>
                     <a:prstGeom prst="rect">
                       <a:avLst/>
@@ -38577,22 +38457,16 @@
         </w:drawing>
       </w:r>
     </w:p>
-    <w:p/>
-    <w:p/>
-    <w:p/>
-    <w:p/>
-    <w:p/>
     <w:p>
       <w:r>
         <w:rPr>
           <w:noProof/>
         </w:rPr>
-        <w:lastRenderedPageBreak/>
         <w:drawing>
-          <wp:inline distT="0" distB="0" distL="0" distR="0" wp14:anchorId="192A08B4" wp14:editId="64ABE4D2">
-            <wp:extent cx="5731510" cy="2182617"/>
-            <wp:effectExtent l="0" t="0" r="2540" b="8255"/>
-            <wp:docPr id="42" name="Picture 42"/>
+          <wp:inline distT="0" distB="0" distL="0" distR="0" wp14:anchorId="59250B4F" wp14:editId="14A2E4A9">
+            <wp:extent cx="5725160" cy="1948180"/>
+            <wp:effectExtent l="0" t="0" r="8890" b="0"/>
+            <wp:docPr id="53" name="Picture 53" descr="C:\Users\Ryan2\Documents\ShareX\Screenshots\2018-10\EXCEL_2018-10-18_12-42-10.png"/>
             <wp:cNvGraphicFramePr>
               <a:graphicFrameLocks xmlns:a="http://schemas.openxmlformats.org/drawingml/2006/main" noChangeAspect="1"/>
             </wp:cNvGraphicFramePr>
@@ -38600,7 +38474,7 @@
               <a:graphicData uri="http://schemas.openxmlformats.org/drawingml/2006/picture">
                 <pic:pic xmlns:pic="http://schemas.openxmlformats.org/drawingml/2006/picture">
                   <pic:nvPicPr>
-                    <pic:cNvPr id="0" name="Picture 21"/>
+                    <pic:cNvPr id="0" name="Picture 8" descr="C:\Users\Ryan2\Documents\ShareX\Screenshots\2018-10\EXCEL_2018-10-18_12-42-10.png"/>
                     <pic:cNvPicPr>
                       <a:picLocks noChangeAspect="1" noChangeArrowheads="1"/>
                     </pic:cNvPicPr>
@@ -38621,7 +38495,7 @@
                   <pic:spPr bwMode="auto">
                     <a:xfrm>
                       <a:off x="0" y="0"/>
-                      <a:ext cx="5731510" cy="2182617"/>
+                      <a:ext cx="5725160" cy="1948180"/>
                     </a:xfrm>
                     <a:prstGeom prst="rect">
                       <a:avLst/>
@@ -38638,17 +38512,16 @@
         </w:drawing>
       </w:r>
     </w:p>
-    <w:p/>
     <w:p>
       <w:r>
         <w:rPr>
           <w:noProof/>
         </w:rPr>
         <w:drawing>
-          <wp:inline distT="0" distB="0" distL="0" distR="0" wp14:anchorId="35BC5A2D" wp14:editId="6975C57D">
-            <wp:extent cx="5731510" cy="2097873"/>
-            <wp:effectExtent l="0" t="0" r="2540" b="0"/>
-            <wp:docPr id="43" name="Picture 43"/>
+          <wp:inline distT="0" distB="0" distL="0" distR="0" wp14:anchorId="5A19CD2F" wp14:editId="21A25602">
+            <wp:extent cx="5725160" cy="1948180"/>
+            <wp:effectExtent l="0" t="0" r="8890" b="0"/>
+            <wp:docPr id="54" name="Picture 54" descr="C:\Users\Ryan2\Documents\ShareX\Screenshots\2018-10\2018-10-18_12-42-19.png"/>
             <wp:cNvGraphicFramePr>
               <a:graphicFrameLocks xmlns:a="http://schemas.openxmlformats.org/drawingml/2006/main" noChangeAspect="1"/>
             </wp:cNvGraphicFramePr>
@@ -38656,7 +38529,7 @@
               <a:graphicData uri="http://schemas.openxmlformats.org/drawingml/2006/picture">
                 <pic:pic xmlns:pic="http://schemas.openxmlformats.org/drawingml/2006/picture">
                   <pic:nvPicPr>
-                    <pic:cNvPr id="0" name="Picture 22"/>
+                    <pic:cNvPr id="0" name="Picture 9" descr="C:\Users\Ryan2\Documents\ShareX\Screenshots\2018-10\2018-10-18_12-42-19.png"/>
                     <pic:cNvPicPr>
                       <a:picLocks noChangeAspect="1" noChangeArrowheads="1"/>
                     </pic:cNvPicPr>
@@ -38677,7 +38550,7 @@
                   <pic:spPr bwMode="auto">
                     <a:xfrm>
                       <a:off x="0" y="0"/>
-                      <a:ext cx="5731510" cy="2097873"/>
+                      <a:ext cx="5725160" cy="1948180"/>
                     </a:xfrm>
                     <a:prstGeom prst="rect">
                       <a:avLst/>
@@ -38694,17 +38567,16 @@
         </w:drawing>
       </w:r>
     </w:p>
-    <w:p/>
     <w:p>
       <w:r>
         <w:rPr>
           <w:noProof/>
         </w:rPr>
         <w:drawing>
-          <wp:inline distT="0" distB="0" distL="0" distR="0" wp14:anchorId="49882544" wp14:editId="35A1C4D8">
-            <wp:extent cx="5731510" cy="2085870"/>
-            <wp:effectExtent l="0" t="0" r="2540" b="0"/>
-            <wp:docPr id="44" name="Picture 44"/>
+          <wp:inline distT="0" distB="0" distL="0" distR="0" wp14:anchorId="2C4E55CC" wp14:editId="1D289B5F">
+            <wp:extent cx="5725160" cy="1948180"/>
+            <wp:effectExtent l="0" t="0" r="8890" b="0"/>
+            <wp:docPr id="55" name="Picture 55" descr="C:\Users\Ryan2\Documents\ShareX\Screenshots\2018-10\2018-10-18_12-42-30.png"/>
             <wp:cNvGraphicFramePr>
               <a:graphicFrameLocks xmlns:a="http://schemas.openxmlformats.org/drawingml/2006/main" noChangeAspect="1"/>
             </wp:cNvGraphicFramePr>
@@ -38712,7 +38584,7 @@
               <a:graphicData uri="http://schemas.openxmlformats.org/drawingml/2006/picture">
                 <pic:pic xmlns:pic="http://schemas.openxmlformats.org/drawingml/2006/picture">
                   <pic:nvPicPr>
-                    <pic:cNvPr id="0" name="Picture 23"/>
+                    <pic:cNvPr id="0" name="Picture 10" descr="C:\Users\Ryan2\Documents\ShareX\Screenshots\2018-10\2018-10-18_12-42-30.png"/>
                     <pic:cNvPicPr>
                       <a:picLocks noChangeAspect="1" noChangeArrowheads="1"/>
                     </pic:cNvPicPr>
@@ -38733,7 +38605,7 @@
                   <pic:spPr bwMode="auto">
                     <a:xfrm>
                       <a:off x="0" y="0"/>
-                      <a:ext cx="5731510" cy="2085870"/>
+                      <a:ext cx="5725160" cy="1948180"/>
                     </a:xfrm>
                     <a:prstGeom prst="rect">
                       <a:avLst/>
@@ -38750,8 +38622,6 @@
         </w:drawing>
       </w:r>
     </w:p>
-    <w:p/>
-    <w:p/>
     <w:p>
       <w:r>
         <w:rPr>
@@ -38759,10 +38629,10 @@
         </w:rPr>
         <w:lastRenderedPageBreak/>
         <w:drawing>
-          <wp:inline distT="0" distB="0" distL="0" distR="0" wp14:anchorId="29B63155" wp14:editId="13C36FC0">
-            <wp:extent cx="5731510" cy="2089509"/>
-            <wp:effectExtent l="0" t="0" r="2540" b="6350"/>
-            <wp:docPr id="45" name="Picture 45"/>
+          <wp:inline distT="0" distB="0" distL="0" distR="0" wp14:anchorId="19C58AEF" wp14:editId="5E07413B">
+            <wp:extent cx="5725160" cy="1948180"/>
+            <wp:effectExtent l="0" t="0" r="8890" b="0"/>
+            <wp:docPr id="56" name="Picture 56" descr="C:\Users\Ryan2\Documents\ShareX\Screenshots\2018-10\2018-10-18_12-42-40.png"/>
             <wp:cNvGraphicFramePr>
               <a:graphicFrameLocks xmlns:a="http://schemas.openxmlformats.org/drawingml/2006/main" noChangeAspect="1"/>
             </wp:cNvGraphicFramePr>
@@ -38770,7 +38640,7 @@
               <a:graphicData uri="http://schemas.openxmlformats.org/drawingml/2006/picture">
                 <pic:pic xmlns:pic="http://schemas.openxmlformats.org/drawingml/2006/picture">
                   <pic:nvPicPr>
-                    <pic:cNvPr id="0" name="Picture 24"/>
+                    <pic:cNvPr id="0" name="Picture 11" descr="C:\Users\Ryan2\Documents\ShareX\Screenshots\2018-10\2018-10-18_12-42-40.png"/>
                     <pic:cNvPicPr>
                       <a:picLocks noChangeAspect="1" noChangeArrowheads="1"/>
                     </pic:cNvPicPr>
@@ -38791,7 +38661,7 @@
                   <pic:spPr bwMode="auto">
                     <a:xfrm>
                       <a:off x="0" y="0"/>
-                      <a:ext cx="5731510" cy="2089509"/>
+                      <a:ext cx="5725160" cy="1948180"/>
                     </a:xfrm>
                     <a:prstGeom prst="rect">
                       <a:avLst/>
@@ -38808,17 +38678,16 @@
         </w:drawing>
       </w:r>
     </w:p>
-    <w:p/>
     <w:p>
       <w:r>
         <w:rPr>
           <w:noProof/>
         </w:rPr>
         <w:drawing>
-          <wp:inline distT="0" distB="0" distL="0" distR="0" wp14:anchorId="56F276B8" wp14:editId="33AA4F14">
-            <wp:extent cx="5731510" cy="2090681"/>
-            <wp:effectExtent l="0" t="0" r="2540" b="5080"/>
-            <wp:docPr id="46" name="Picture 46"/>
+          <wp:inline distT="0" distB="0" distL="0" distR="0" wp14:anchorId="7876F948" wp14:editId="4E230D80">
+            <wp:extent cx="5725160" cy="2099310"/>
+            <wp:effectExtent l="0" t="0" r="8890" b="0"/>
+            <wp:docPr id="57" name="Picture 57" descr="C:\Users\Ryan2\Documents\ShareX\Screenshots\2018-10\EXCEL_2018-10-18_12-43-39.png"/>
             <wp:cNvGraphicFramePr>
               <a:graphicFrameLocks xmlns:a="http://schemas.openxmlformats.org/drawingml/2006/main" noChangeAspect="1"/>
             </wp:cNvGraphicFramePr>
@@ -38826,7 +38695,7 @@
               <a:graphicData uri="http://schemas.openxmlformats.org/drawingml/2006/picture">
                 <pic:pic xmlns:pic="http://schemas.openxmlformats.org/drawingml/2006/picture">
                   <pic:nvPicPr>
-                    <pic:cNvPr id="0" name="Picture 25"/>
+                    <pic:cNvPr id="0" name="Picture 12" descr="C:\Users\Ryan2\Documents\ShareX\Screenshots\2018-10\EXCEL_2018-10-18_12-43-39.png"/>
                     <pic:cNvPicPr>
                       <a:picLocks noChangeAspect="1" noChangeArrowheads="1"/>
                     </pic:cNvPicPr>
@@ -38847,7 +38716,7 @@
                   <pic:spPr bwMode="auto">
                     <a:xfrm>
                       <a:off x="0" y="0"/>
-                      <a:ext cx="5731510" cy="2090681"/>
+                      <a:ext cx="5725160" cy="2099310"/>
                     </a:xfrm>
                     <a:prstGeom prst="rect">
                       <a:avLst/>
@@ -38864,17 +38733,16 @@
         </w:drawing>
       </w:r>
     </w:p>
-    <w:p/>
     <w:p>
       <w:r>
         <w:rPr>
           <w:noProof/>
         </w:rPr>
         <w:drawing>
-          <wp:inline distT="0" distB="0" distL="0" distR="0" wp14:anchorId="7A1D7EC9" wp14:editId="194DB917">
-            <wp:extent cx="5731510" cy="2089509"/>
-            <wp:effectExtent l="0" t="0" r="2540" b="6350"/>
-            <wp:docPr id="47" name="Picture 47"/>
+          <wp:inline distT="0" distB="0" distL="0" distR="0" wp14:anchorId="0412DB1B" wp14:editId="6E147AA3">
+            <wp:extent cx="5725160" cy="2178685"/>
+            <wp:effectExtent l="0" t="0" r="8890" b="0"/>
+            <wp:docPr id="71" name="Picture 71" descr="C:\Users\Ryan2\Documents\ShareX\Screenshots\2018-10\EXCEL_2018-10-18_12-44-12.png"/>
             <wp:cNvGraphicFramePr>
               <a:graphicFrameLocks xmlns:a="http://schemas.openxmlformats.org/drawingml/2006/main" noChangeAspect="1"/>
             </wp:cNvGraphicFramePr>
@@ -38882,7 +38750,7 @@
               <a:graphicData uri="http://schemas.openxmlformats.org/drawingml/2006/picture">
                 <pic:pic xmlns:pic="http://schemas.openxmlformats.org/drawingml/2006/picture">
                   <pic:nvPicPr>
-                    <pic:cNvPr id="0" name="Picture 26"/>
+                    <pic:cNvPr id="0" name="Picture 13" descr="C:\Users\Ryan2\Documents\ShareX\Screenshots\2018-10\EXCEL_2018-10-18_12-44-12.png"/>
                     <pic:cNvPicPr>
                       <a:picLocks noChangeAspect="1" noChangeArrowheads="1"/>
                     </pic:cNvPicPr>
@@ -38903,7 +38771,7 @@
                   <pic:spPr bwMode="auto">
                     <a:xfrm>
                       <a:off x="0" y="0"/>
-                      <a:ext cx="5731510" cy="2089509"/>
+                      <a:ext cx="5725160" cy="2178685"/>
                     </a:xfrm>
                     <a:prstGeom prst="rect">
                       <a:avLst/>
@@ -38920,18 +38788,16 @@
         </w:drawing>
       </w:r>
     </w:p>
-    <w:p/>
     <w:p>
       <w:r>
         <w:rPr>
           <w:noProof/>
         </w:rPr>
-        <w:lastRenderedPageBreak/>
         <w:drawing>
-          <wp:inline distT="0" distB="0" distL="0" distR="0" wp14:anchorId="274DF9CC" wp14:editId="44BD1DDB">
-            <wp:extent cx="5731510" cy="1978621"/>
-            <wp:effectExtent l="0" t="0" r="2540" b="3175"/>
-            <wp:docPr id="48" name="Picture 48"/>
+          <wp:inline distT="0" distB="0" distL="0" distR="0" wp14:anchorId="33865D8A" wp14:editId="6461D2D1">
+            <wp:extent cx="5725160" cy="2099310"/>
+            <wp:effectExtent l="0" t="0" r="8890" b="0"/>
+            <wp:docPr id="72" name="Picture 72" descr="C:\Users\Ryan2\Documents\ShareX\Screenshots\2018-10\EXCEL_2018-10-18_12-44-32.png"/>
             <wp:cNvGraphicFramePr>
               <a:graphicFrameLocks xmlns:a="http://schemas.openxmlformats.org/drawingml/2006/main" noChangeAspect="1"/>
             </wp:cNvGraphicFramePr>
@@ -38939,7 +38805,7 @@
               <a:graphicData uri="http://schemas.openxmlformats.org/drawingml/2006/picture">
                 <pic:pic xmlns:pic="http://schemas.openxmlformats.org/drawingml/2006/picture">
                   <pic:nvPicPr>
-                    <pic:cNvPr id="0" name="Picture 27"/>
+                    <pic:cNvPr id="0" name="Picture 14" descr="C:\Users\Ryan2\Documents\ShareX\Screenshots\2018-10\EXCEL_2018-10-18_12-44-32.png"/>
                     <pic:cNvPicPr>
                       <a:picLocks noChangeAspect="1" noChangeArrowheads="1"/>
                     </pic:cNvPicPr>
@@ -38960,7 +38826,7 @@
                   <pic:spPr bwMode="auto">
                     <a:xfrm>
                       <a:off x="0" y="0"/>
-                      <a:ext cx="5731510" cy="1978621"/>
+                      <a:ext cx="5725160" cy="2099310"/>
                     </a:xfrm>
                     <a:prstGeom prst="rect">
                       <a:avLst/>
@@ -38977,17 +38843,17 @@
         </w:drawing>
       </w:r>
     </w:p>
-    <w:p/>
     <w:p>
       <w:r>
         <w:rPr>
           <w:noProof/>
         </w:rPr>
+        <w:lastRenderedPageBreak/>
         <w:drawing>
-          <wp:inline distT="0" distB="0" distL="0" distR="0" wp14:anchorId="185F7E49" wp14:editId="677CA1B4">
-            <wp:extent cx="5731510" cy="2208410"/>
-            <wp:effectExtent l="0" t="0" r="2540" b="1905"/>
-            <wp:docPr id="49" name="Picture 49"/>
+          <wp:inline distT="0" distB="0" distL="0" distR="0" wp14:anchorId="2E67F519" wp14:editId="3C59D95C">
+            <wp:extent cx="5725160" cy="1939925"/>
+            <wp:effectExtent l="0" t="0" r="8890" b="3175"/>
+            <wp:docPr id="73" name="Picture 73" descr="C:\Users\Ryan2\Documents\ShareX\Screenshots\2018-10\EXCEL_2018-10-18_12-44-50.png"/>
             <wp:cNvGraphicFramePr>
               <a:graphicFrameLocks xmlns:a="http://schemas.openxmlformats.org/drawingml/2006/main" noChangeAspect="1"/>
             </wp:cNvGraphicFramePr>
@@ -38995,7 +38861,7 @@
               <a:graphicData uri="http://schemas.openxmlformats.org/drawingml/2006/picture">
                 <pic:pic xmlns:pic="http://schemas.openxmlformats.org/drawingml/2006/picture">
                   <pic:nvPicPr>
-                    <pic:cNvPr id="0" name="Picture 28"/>
+                    <pic:cNvPr id="0" name="Picture 15" descr="C:\Users\Ryan2\Documents\ShareX\Screenshots\2018-10\EXCEL_2018-10-18_12-44-50.png"/>
                     <pic:cNvPicPr>
                       <a:picLocks noChangeAspect="1" noChangeArrowheads="1"/>
                     </pic:cNvPicPr>
@@ -39016,7 +38882,7 @@
                   <pic:spPr bwMode="auto">
                     <a:xfrm>
                       <a:off x="0" y="0"/>
-                      <a:ext cx="5731510" cy="2208410"/>
+                      <a:ext cx="5725160" cy="1939925"/>
                     </a:xfrm>
                     <a:prstGeom prst="rect">
                       <a:avLst/>
@@ -39034,6 +38900,878 @@
       </w:r>
     </w:p>
     <w:p/>
+    <w:p>
+      <w:r>
+        <w:rPr>
+          <w:noProof/>
+        </w:rPr>
+        <w:drawing>
+          <wp:inline distT="0" distB="0" distL="0" distR="0" wp14:anchorId="602A25EC" wp14:editId="0571EA16">
+            <wp:extent cx="3554233" cy="2705150"/>
+            <wp:effectExtent l="0" t="0" r="8255" b="0"/>
+            <wp:docPr id="74" name="Picture 74" descr="C:\Users\Ryan2\Documents\ShareX\Screenshots\2018-10\EXCEL_2018-10-18_12-47-48.png"/>
+            <wp:cNvGraphicFramePr>
+              <a:graphicFrameLocks xmlns:a="http://schemas.openxmlformats.org/drawingml/2006/main" noChangeAspect="1"/>
+            </wp:cNvGraphicFramePr>
+            <a:graphic xmlns:a="http://schemas.openxmlformats.org/drawingml/2006/main">
+              <a:graphicData uri="http://schemas.openxmlformats.org/drawingml/2006/picture">
+                <pic:pic xmlns:pic="http://schemas.openxmlformats.org/drawingml/2006/picture">
+                  <pic:nvPicPr>
+                    <pic:cNvPr id="0" name="Picture 16" descr="C:\Users\Ryan2\Documents\ShareX\Screenshots\2018-10\EXCEL_2018-10-18_12-47-48.png"/>
+                    <pic:cNvPicPr>
+                      <a:picLocks noChangeAspect="1" noChangeArrowheads="1"/>
+                    </pic:cNvPicPr>
+                  </pic:nvPicPr>
+                  <pic:blipFill>
+                    <a:blip r:embed="rId58">
+                      <a:extLst>
+                        <a:ext uri="{28A0092B-C50C-407E-A947-70E740481C1C}">
+                          <a14:useLocalDpi xmlns:a14="http://schemas.microsoft.com/office/drawing/2010/main" val="0"/>
+                        </a:ext>
+                      </a:extLst>
+                    </a:blip>
+                    <a:srcRect/>
+                    <a:stretch>
+                      <a:fillRect/>
+                    </a:stretch>
+                  </pic:blipFill>
+                  <pic:spPr bwMode="auto">
+                    <a:xfrm>
+                      <a:off x="0" y="0"/>
+                      <a:ext cx="3568866" cy="2716287"/>
+                    </a:xfrm>
+                    <a:prstGeom prst="rect">
+                      <a:avLst/>
+                    </a:prstGeom>
+                    <a:noFill/>
+                    <a:ln>
+                      <a:noFill/>
+                    </a:ln>
+                  </pic:spPr>
+                </pic:pic>
+              </a:graphicData>
+            </a:graphic>
+          </wp:inline>
+        </w:drawing>
+      </w:r>
+    </w:p>
+    <w:p>
+      <w:pPr>
+        <w:spacing w:after="240" w:line="252" w:lineRule="auto"/>
+        <w:ind w:left="0" w:right="0"/>
+        <w:rPr>
+          <w:rFonts w:asciiTheme="majorHAnsi" w:eastAsiaTheme="majorEastAsia" w:hAnsiTheme="majorHAnsi" w:cstheme="majorBidi"/>
+          <w:caps/>
+          <w:color w:val="555A3C" w:themeColor="accent3" w:themeShade="80"/>
+          <w:sz w:val="28"/>
+        </w:rPr>
+      </w:pPr>
+      <w:r>
+        <w:br w:type="page"/>
+      </w:r>
+    </w:p>
+    <w:p>
+      <w:pPr>
+        <w:pStyle w:val="Heading3"/>
+      </w:pPr>
+      <w:r>
+        <w:lastRenderedPageBreak/>
+        <w:t>ISAACS LOG SHEETS</w:t>
+      </w:r>
+    </w:p>
+    <w:p/>
+    <w:p>
+      <w:r>
+        <w:rPr>
+          <w:noProof/>
+        </w:rPr>
+        <w:drawing>
+          <wp:inline distT="0" distB="0" distL="0" distR="0" wp14:anchorId="3FFC89DD" wp14:editId="40D54F29">
+            <wp:extent cx="5725160" cy="1637665"/>
+            <wp:effectExtent l="0" t="0" r="8890" b="635"/>
+            <wp:docPr id="75" name="Picture 75" descr="C:\Users\Ryan2\Documents\ShareX\Screenshots\2018-10\EXCEL_2018-10-18_12-57-23.png"/>
+            <wp:cNvGraphicFramePr>
+              <a:graphicFrameLocks xmlns:a="http://schemas.openxmlformats.org/drawingml/2006/main" noChangeAspect="1"/>
+            </wp:cNvGraphicFramePr>
+            <a:graphic xmlns:a="http://schemas.openxmlformats.org/drawingml/2006/main">
+              <a:graphicData uri="http://schemas.openxmlformats.org/drawingml/2006/picture">
+                <pic:pic xmlns:pic="http://schemas.openxmlformats.org/drawingml/2006/picture">
+                  <pic:nvPicPr>
+                    <pic:cNvPr id="0" name="Picture 17" descr="C:\Users\Ryan2\Documents\ShareX\Screenshots\2018-10\EXCEL_2018-10-18_12-57-23.png"/>
+                    <pic:cNvPicPr>
+                      <a:picLocks noChangeAspect="1" noChangeArrowheads="1"/>
+                    </pic:cNvPicPr>
+                  </pic:nvPicPr>
+                  <pic:blipFill>
+                    <a:blip r:embed="rId59">
+                      <a:extLst>
+                        <a:ext uri="{28A0092B-C50C-407E-A947-70E740481C1C}">
+                          <a14:useLocalDpi xmlns:a14="http://schemas.microsoft.com/office/drawing/2010/main" val="0"/>
+                        </a:ext>
+                      </a:extLst>
+                    </a:blip>
+                    <a:srcRect/>
+                    <a:stretch>
+                      <a:fillRect/>
+                    </a:stretch>
+                  </pic:blipFill>
+                  <pic:spPr bwMode="auto">
+                    <a:xfrm>
+                      <a:off x="0" y="0"/>
+                      <a:ext cx="5725160" cy="1637665"/>
+                    </a:xfrm>
+                    <a:prstGeom prst="rect">
+                      <a:avLst/>
+                    </a:prstGeom>
+                    <a:noFill/>
+                    <a:ln>
+                      <a:noFill/>
+                    </a:ln>
+                  </pic:spPr>
+                </pic:pic>
+              </a:graphicData>
+            </a:graphic>
+          </wp:inline>
+        </w:drawing>
+      </w:r>
+    </w:p>
+    <w:p/>
+    <w:p>
+      <w:r>
+        <w:rPr>
+          <w:noProof/>
+        </w:rPr>
+        <w:drawing>
+          <wp:inline distT="0" distB="0" distL="0" distR="0" wp14:anchorId="7014AD77" wp14:editId="061D4E30">
+            <wp:extent cx="5725160" cy="1550670"/>
+            <wp:effectExtent l="0" t="0" r="8890" b="0"/>
+            <wp:docPr id="76" name="Picture 76" descr="C:\Users\Ryan2\Documents\ShareX\Screenshots\2018-10\EXCEL_2018-10-18_13-00-15.png"/>
+            <wp:cNvGraphicFramePr>
+              <a:graphicFrameLocks xmlns:a="http://schemas.openxmlformats.org/drawingml/2006/main" noChangeAspect="1"/>
+            </wp:cNvGraphicFramePr>
+            <a:graphic xmlns:a="http://schemas.openxmlformats.org/drawingml/2006/main">
+              <a:graphicData uri="http://schemas.openxmlformats.org/drawingml/2006/picture">
+                <pic:pic xmlns:pic="http://schemas.openxmlformats.org/drawingml/2006/picture">
+                  <pic:nvPicPr>
+                    <pic:cNvPr id="0" name="Picture 18" descr="C:\Users\Ryan2\Documents\ShareX\Screenshots\2018-10\EXCEL_2018-10-18_13-00-15.png"/>
+                    <pic:cNvPicPr>
+                      <a:picLocks noChangeAspect="1" noChangeArrowheads="1"/>
+                    </pic:cNvPicPr>
+                  </pic:nvPicPr>
+                  <pic:blipFill>
+                    <a:blip r:embed="rId60">
+                      <a:extLst>
+                        <a:ext uri="{28A0092B-C50C-407E-A947-70E740481C1C}">
+                          <a14:useLocalDpi xmlns:a14="http://schemas.microsoft.com/office/drawing/2010/main" val="0"/>
+                        </a:ext>
+                      </a:extLst>
+                    </a:blip>
+                    <a:srcRect/>
+                    <a:stretch>
+                      <a:fillRect/>
+                    </a:stretch>
+                  </pic:blipFill>
+                  <pic:spPr bwMode="auto">
+                    <a:xfrm>
+                      <a:off x="0" y="0"/>
+                      <a:ext cx="5725160" cy="1550670"/>
+                    </a:xfrm>
+                    <a:prstGeom prst="rect">
+                      <a:avLst/>
+                    </a:prstGeom>
+                    <a:noFill/>
+                    <a:ln>
+                      <a:noFill/>
+                    </a:ln>
+                  </pic:spPr>
+                </pic:pic>
+              </a:graphicData>
+            </a:graphic>
+          </wp:inline>
+        </w:drawing>
+      </w:r>
+    </w:p>
+    <w:p/>
+    <w:p>
+      <w:r>
+        <w:rPr>
+          <w:noProof/>
+        </w:rPr>
+        <w:drawing>
+          <wp:inline distT="0" distB="0" distL="0" distR="0" wp14:anchorId="71B1C5A1" wp14:editId="2556DB10">
+            <wp:extent cx="5725160" cy="1542415"/>
+            <wp:effectExtent l="0" t="0" r="8890" b="635"/>
+            <wp:docPr id="77" name="Picture 77" descr="C:\Users\Ryan2\Documents\ShareX\Screenshots\2018-10\EXCEL_2018-10-18_13-00-51.png"/>
+            <wp:cNvGraphicFramePr>
+              <a:graphicFrameLocks xmlns:a="http://schemas.openxmlformats.org/drawingml/2006/main" noChangeAspect="1"/>
+            </wp:cNvGraphicFramePr>
+            <a:graphic xmlns:a="http://schemas.openxmlformats.org/drawingml/2006/main">
+              <a:graphicData uri="http://schemas.openxmlformats.org/drawingml/2006/picture">
+                <pic:pic xmlns:pic="http://schemas.openxmlformats.org/drawingml/2006/picture">
+                  <pic:nvPicPr>
+                    <pic:cNvPr id="0" name="Picture 19" descr="C:\Users\Ryan2\Documents\ShareX\Screenshots\2018-10\EXCEL_2018-10-18_13-00-51.png"/>
+                    <pic:cNvPicPr>
+                      <a:picLocks noChangeAspect="1" noChangeArrowheads="1"/>
+                    </pic:cNvPicPr>
+                  </pic:nvPicPr>
+                  <pic:blipFill>
+                    <a:blip r:embed="rId61">
+                      <a:extLst>
+                        <a:ext uri="{28A0092B-C50C-407E-A947-70E740481C1C}">
+                          <a14:useLocalDpi xmlns:a14="http://schemas.microsoft.com/office/drawing/2010/main" val="0"/>
+                        </a:ext>
+                      </a:extLst>
+                    </a:blip>
+                    <a:srcRect/>
+                    <a:stretch>
+                      <a:fillRect/>
+                    </a:stretch>
+                  </pic:blipFill>
+                  <pic:spPr bwMode="auto">
+                    <a:xfrm>
+                      <a:off x="0" y="0"/>
+                      <a:ext cx="5725160" cy="1542415"/>
+                    </a:xfrm>
+                    <a:prstGeom prst="rect">
+                      <a:avLst/>
+                    </a:prstGeom>
+                    <a:noFill/>
+                    <a:ln>
+                      <a:noFill/>
+                    </a:ln>
+                  </pic:spPr>
+                </pic:pic>
+              </a:graphicData>
+            </a:graphic>
+          </wp:inline>
+        </w:drawing>
+      </w:r>
+    </w:p>
+    <w:p/>
+    <w:p>
+      <w:r>
+        <w:rPr>
+          <w:noProof/>
+        </w:rPr>
+        <w:drawing>
+          <wp:inline distT="0" distB="0" distL="0" distR="0" wp14:anchorId="68763B89" wp14:editId="1AD6D360">
+            <wp:extent cx="5725160" cy="1757045"/>
+            <wp:effectExtent l="0" t="0" r="8890" b="0"/>
+            <wp:docPr id="79" name="Picture 79" descr="C:\Users\Ryan2\Documents\ShareX\Screenshots\2018-10\EXCEL_2018-10-18_13-01-29.png"/>
+            <wp:cNvGraphicFramePr>
+              <a:graphicFrameLocks xmlns:a="http://schemas.openxmlformats.org/drawingml/2006/main" noChangeAspect="1"/>
+            </wp:cNvGraphicFramePr>
+            <a:graphic xmlns:a="http://schemas.openxmlformats.org/drawingml/2006/main">
+              <a:graphicData uri="http://schemas.openxmlformats.org/drawingml/2006/picture">
+                <pic:pic xmlns:pic="http://schemas.openxmlformats.org/drawingml/2006/picture">
+                  <pic:nvPicPr>
+                    <pic:cNvPr id="0" name="Picture 21" descr="C:\Users\Ryan2\Documents\ShareX\Screenshots\2018-10\EXCEL_2018-10-18_13-01-29.png"/>
+                    <pic:cNvPicPr>
+                      <a:picLocks noChangeAspect="1" noChangeArrowheads="1"/>
+                    </pic:cNvPicPr>
+                  </pic:nvPicPr>
+                  <pic:blipFill>
+                    <a:blip r:embed="rId62">
+                      <a:extLst>
+                        <a:ext uri="{28A0092B-C50C-407E-A947-70E740481C1C}">
+                          <a14:useLocalDpi xmlns:a14="http://schemas.microsoft.com/office/drawing/2010/main" val="0"/>
+                        </a:ext>
+                      </a:extLst>
+                    </a:blip>
+                    <a:srcRect/>
+                    <a:stretch>
+                      <a:fillRect/>
+                    </a:stretch>
+                  </pic:blipFill>
+                  <pic:spPr bwMode="auto">
+                    <a:xfrm>
+                      <a:off x="0" y="0"/>
+                      <a:ext cx="5725160" cy="1757045"/>
+                    </a:xfrm>
+                    <a:prstGeom prst="rect">
+                      <a:avLst/>
+                    </a:prstGeom>
+                    <a:noFill/>
+                    <a:ln>
+                      <a:noFill/>
+                    </a:ln>
+                  </pic:spPr>
+                </pic:pic>
+              </a:graphicData>
+            </a:graphic>
+          </wp:inline>
+        </w:drawing>
+      </w:r>
+    </w:p>
+    <w:p/>
+    <w:p/>
+    <w:p/>
+    <w:p>
+      <w:r>
+        <w:rPr>
+          <w:noProof/>
+        </w:rPr>
+        <w:lastRenderedPageBreak/>
+        <w:drawing>
+          <wp:inline distT="0" distB="0" distL="0" distR="0" wp14:anchorId="0DF87C2F" wp14:editId="10C0C383">
+            <wp:extent cx="5725160" cy="1749425"/>
+            <wp:effectExtent l="0" t="0" r="8890" b="3175"/>
+            <wp:docPr id="80" name="Picture 80" descr="C:\Users\Ryan2\Documents\ShareX\Screenshots\2018-10\EXCEL_2018-10-18_13-02-08.png"/>
+            <wp:cNvGraphicFramePr>
+              <a:graphicFrameLocks xmlns:a="http://schemas.openxmlformats.org/drawingml/2006/main" noChangeAspect="1"/>
+            </wp:cNvGraphicFramePr>
+            <a:graphic xmlns:a="http://schemas.openxmlformats.org/drawingml/2006/main">
+              <a:graphicData uri="http://schemas.openxmlformats.org/drawingml/2006/picture">
+                <pic:pic xmlns:pic="http://schemas.openxmlformats.org/drawingml/2006/picture">
+                  <pic:nvPicPr>
+                    <pic:cNvPr id="0" name="Picture 22" descr="C:\Users\Ryan2\Documents\ShareX\Screenshots\2018-10\EXCEL_2018-10-18_13-02-08.png"/>
+                    <pic:cNvPicPr>
+                      <a:picLocks noChangeAspect="1" noChangeArrowheads="1"/>
+                    </pic:cNvPicPr>
+                  </pic:nvPicPr>
+                  <pic:blipFill>
+                    <a:blip r:embed="rId63">
+                      <a:extLst>
+                        <a:ext uri="{28A0092B-C50C-407E-A947-70E740481C1C}">
+                          <a14:useLocalDpi xmlns:a14="http://schemas.microsoft.com/office/drawing/2010/main" val="0"/>
+                        </a:ext>
+                      </a:extLst>
+                    </a:blip>
+                    <a:srcRect/>
+                    <a:stretch>
+                      <a:fillRect/>
+                    </a:stretch>
+                  </pic:blipFill>
+                  <pic:spPr bwMode="auto">
+                    <a:xfrm>
+                      <a:off x="0" y="0"/>
+                      <a:ext cx="5725160" cy="1749425"/>
+                    </a:xfrm>
+                    <a:prstGeom prst="rect">
+                      <a:avLst/>
+                    </a:prstGeom>
+                    <a:noFill/>
+                    <a:ln>
+                      <a:noFill/>
+                    </a:ln>
+                  </pic:spPr>
+                </pic:pic>
+              </a:graphicData>
+            </a:graphic>
+          </wp:inline>
+        </w:drawing>
+      </w:r>
+    </w:p>
+    <w:p/>
+    <w:p>
+      <w:r>
+        <w:rPr>
+          <w:noProof/>
+        </w:rPr>
+        <w:drawing>
+          <wp:inline distT="0" distB="0" distL="0" distR="0" wp14:anchorId="0478AA42" wp14:editId="2428696A">
+            <wp:extent cx="5725160" cy="1749425"/>
+            <wp:effectExtent l="0" t="0" r="8890" b="3175"/>
+            <wp:docPr id="81" name="Picture 81" descr="C:\Users\Ryan2\Documents\ShareX\Screenshots\2018-10\2018-10-18_13-02-21.png"/>
+            <wp:cNvGraphicFramePr>
+              <a:graphicFrameLocks xmlns:a="http://schemas.openxmlformats.org/drawingml/2006/main" noChangeAspect="1"/>
+            </wp:cNvGraphicFramePr>
+            <a:graphic xmlns:a="http://schemas.openxmlformats.org/drawingml/2006/main">
+              <a:graphicData uri="http://schemas.openxmlformats.org/drawingml/2006/picture">
+                <pic:pic xmlns:pic="http://schemas.openxmlformats.org/drawingml/2006/picture">
+                  <pic:nvPicPr>
+                    <pic:cNvPr id="0" name="Picture 23" descr="C:\Users\Ryan2\Documents\ShareX\Screenshots\2018-10\2018-10-18_13-02-21.png"/>
+                    <pic:cNvPicPr>
+                      <a:picLocks noChangeAspect="1" noChangeArrowheads="1"/>
+                    </pic:cNvPicPr>
+                  </pic:nvPicPr>
+                  <pic:blipFill>
+                    <a:blip r:embed="rId64">
+                      <a:extLst>
+                        <a:ext uri="{28A0092B-C50C-407E-A947-70E740481C1C}">
+                          <a14:useLocalDpi xmlns:a14="http://schemas.microsoft.com/office/drawing/2010/main" val="0"/>
+                        </a:ext>
+                      </a:extLst>
+                    </a:blip>
+                    <a:srcRect/>
+                    <a:stretch>
+                      <a:fillRect/>
+                    </a:stretch>
+                  </pic:blipFill>
+                  <pic:spPr bwMode="auto">
+                    <a:xfrm>
+                      <a:off x="0" y="0"/>
+                      <a:ext cx="5725160" cy="1749425"/>
+                    </a:xfrm>
+                    <a:prstGeom prst="rect">
+                      <a:avLst/>
+                    </a:prstGeom>
+                    <a:noFill/>
+                    <a:ln>
+                      <a:noFill/>
+                    </a:ln>
+                  </pic:spPr>
+                </pic:pic>
+              </a:graphicData>
+            </a:graphic>
+          </wp:inline>
+        </w:drawing>
+      </w:r>
+    </w:p>
+    <w:p/>
+    <w:p>
+      <w:r>
+        <w:rPr>
+          <w:noProof/>
+        </w:rPr>
+        <w:drawing>
+          <wp:inline distT="0" distB="0" distL="0" distR="0" wp14:anchorId="3BE23E4C" wp14:editId="717CBE6D">
+            <wp:extent cx="5725160" cy="1749425"/>
+            <wp:effectExtent l="0" t="0" r="8890" b="3175"/>
+            <wp:docPr id="83" name="Picture 83" descr="C:\Users\Ryan2\Documents\ShareX\Screenshots\2018-10\2018-10-18_13-02-29.png"/>
+            <wp:cNvGraphicFramePr>
+              <a:graphicFrameLocks xmlns:a="http://schemas.openxmlformats.org/drawingml/2006/main" noChangeAspect="1"/>
+            </wp:cNvGraphicFramePr>
+            <a:graphic xmlns:a="http://schemas.openxmlformats.org/drawingml/2006/main">
+              <a:graphicData uri="http://schemas.openxmlformats.org/drawingml/2006/picture">
+                <pic:pic xmlns:pic="http://schemas.openxmlformats.org/drawingml/2006/picture">
+                  <pic:nvPicPr>
+                    <pic:cNvPr id="0" name="Picture 26" descr="C:\Users\Ryan2\Documents\ShareX\Screenshots\2018-10\2018-10-18_13-02-29.png"/>
+                    <pic:cNvPicPr>
+                      <a:picLocks noChangeAspect="1" noChangeArrowheads="1"/>
+                    </pic:cNvPicPr>
+                  </pic:nvPicPr>
+                  <pic:blipFill>
+                    <a:blip r:embed="rId65">
+                      <a:extLst>
+                        <a:ext uri="{28A0092B-C50C-407E-A947-70E740481C1C}">
+                          <a14:useLocalDpi xmlns:a14="http://schemas.microsoft.com/office/drawing/2010/main" val="0"/>
+                        </a:ext>
+                      </a:extLst>
+                    </a:blip>
+                    <a:srcRect/>
+                    <a:stretch>
+                      <a:fillRect/>
+                    </a:stretch>
+                  </pic:blipFill>
+                  <pic:spPr bwMode="auto">
+                    <a:xfrm>
+                      <a:off x="0" y="0"/>
+                      <a:ext cx="5725160" cy="1749425"/>
+                    </a:xfrm>
+                    <a:prstGeom prst="rect">
+                      <a:avLst/>
+                    </a:prstGeom>
+                    <a:noFill/>
+                    <a:ln>
+                      <a:noFill/>
+                    </a:ln>
+                  </pic:spPr>
+                </pic:pic>
+              </a:graphicData>
+            </a:graphic>
+          </wp:inline>
+        </w:drawing>
+      </w:r>
+    </w:p>
+    <w:p/>
+    <w:p>
+      <w:r>
+        <w:rPr>
+          <w:noProof/>
+        </w:rPr>
+        <w:drawing>
+          <wp:inline distT="0" distB="0" distL="0" distR="0" wp14:anchorId="1E7359DE" wp14:editId="4A4B6EEB">
+            <wp:extent cx="5725160" cy="1765300"/>
+            <wp:effectExtent l="0" t="0" r="8890" b="6350"/>
+            <wp:docPr id="82" name="Picture 82" descr="C:\Users\Ryan2\Documents\ShareX\Screenshots\2018-10\EXCEL_2018-10-18_13-02-49.png"/>
+            <wp:cNvGraphicFramePr>
+              <a:graphicFrameLocks xmlns:a="http://schemas.openxmlformats.org/drawingml/2006/main" noChangeAspect="1"/>
+            </wp:cNvGraphicFramePr>
+            <a:graphic xmlns:a="http://schemas.openxmlformats.org/drawingml/2006/main">
+              <a:graphicData uri="http://schemas.openxmlformats.org/drawingml/2006/picture">
+                <pic:pic xmlns:pic="http://schemas.openxmlformats.org/drawingml/2006/picture">
+                  <pic:nvPicPr>
+                    <pic:cNvPr id="0" name="Picture 24" descr="C:\Users\Ryan2\Documents\ShareX\Screenshots\2018-10\EXCEL_2018-10-18_13-02-49.png"/>
+                    <pic:cNvPicPr>
+                      <a:picLocks noChangeAspect="1" noChangeArrowheads="1"/>
+                    </pic:cNvPicPr>
+                  </pic:nvPicPr>
+                  <pic:blipFill>
+                    <a:blip r:embed="rId66">
+                      <a:extLst>
+                        <a:ext uri="{28A0092B-C50C-407E-A947-70E740481C1C}">
+                          <a14:useLocalDpi xmlns:a14="http://schemas.microsoft.com/office/drawing/2010/main" val="0"/>
+                        </a:ext>
+                      </a:extLst>
+                    </a:blip>
+                    <a:srcRect/>
+                    <a:stretch>
+                      <a:fillRect/>
+                    </a:stretch>
+                  </pic:blipFill>
+                  <pic:spPr bwMode="auto">
+                    <a:xfrm>
+                      <a:off x="0" y="0"/>
+                      <a:ext cx="5725160" cy="1765300"/>
+                    </a:xfrm>
+                    <a:prstGeom prst="rect">
+                      <a:avLst/>
+                    </a:prstGeom>
+                    <a:noFill/>
+                    <a:ln>
+                      <a:noFill/>
+                    </a:ln>
+                  </pic:spPr>
+                </pic:pic>
+              </a:graphicData>
+            </a:graphic>
+          </wp:inline>
+        </w:drawing>
+      </w:r>
+    </w:p>
+    <w:p>
+      <w:r>
+        <w:rPr>
+          <w:noProof/>
+        </w:rPr>
+        <w:lastRenderedPageBreak/>
+        <w:drawing>
+          <wp:inline distT="0" distB="0" distL="0" distR="0" wp14:anchorId="1BE130C1" wp14:editId="6D8D1842">
+            <wp:extent cx="5732780" cy="1772920"/>
+            <wp:effectExtent l="0" t="0" r="1270" b="0"/>
+            <wp:docPr id="84" name="Picture 84" descr="C:\Users\Ryan2\Documents\ShareX\Screenshots\2018-10\EXCEL_2018-10-18_13-03-03.png"/>
+            <wp:cNvGraphicFramePr>
+              <a:graphicFrameLocks xmlns:a="http://schemas.openxmlformats.org/drawingml/2006/main" noChangeAspect="1"/>
+            </wp:cNvGraphicFramePr>
+            <a:graphic xmlns:a="http://schemas.openxmlformats.org/drawingml/2006/main">
+              <a:graphicData uri="http://schemas.openxmlformats.org/drawingml/2006/picture">
+                <pic:pic xmlns:pic="http://schemas.openxmlformats.org/drawingml/2006/picture">
+                  <pic:nvPicPr>
+                    <pic:cNvPr id="0" name="Picture 27" descr="C:\Users\Ryan2\Documents\ShareX\Screenshots\2018-10\EXCEL_2018-10-18_13-03-03.png"/>
+                    <pic:cNvPicPr>
+                      <a:picLocks noChangeAspect="1" noChangeArrowheads="1"/>
+                    </pic:cNvPicPr>
+                  </pic:nvPicPr>
+                  <pic:blipFill>
+                    <a:blip r:embed="rId67">
+                      <a:extLst>
+                        <a:ext uri="{28A0092B-C50C-407E-A947-70E740481C1C}">
+                          <a14:useLocalDpi xmlns:a14="http://schemas.microsoft.com/office/drawing/2010/main" val="0"/>
+                        </a:ext>
+                      </a:extLst>
+                    </a:blip>
+                    <a:srcRect/>
+                    <a:stretch>
+                      <a:fillRect/>
+                    </a:stretch>
+                  </pic:blipFill>
+                  <pic:spPr bwMode="auto">
+                    <a:xfrm>
+                      <a:off x="0" y="0"/>
+                      <a:ext cx="5732780" cy="1772920"/>
+                    </a:xfrm>
+                    <a:prstGeom prst="rect">
+                      <a:avLst/>
+                    </a:prstGeom>
+                    <a:noFill/>
+                    <a:ln>
+                      <a:noFill/>
+                    </a:ln>
+                  </pic:spPr>
+                </pic:pic>
+              </a:graphicData>
+            </a:graphic>
+          </wp:inline>
+        </w:drawing>
+      </w:r>
+    </w:p>
+    <w:p/>
+    <w:p>
+      <w:r>
+        <w:rPr>
+          <w:noProof/>
+        </w:rPr>
+        <w:drawing>
+          <wp:inline distT="0" distB="0" distL="0" distR="0" wp14:anchorId="61AC0086" wp14:editId="05A6D70C">
+            <wp:extent cx="5731510" cy="1764909"/>
+            <wp:effectExtent l="0" t="0" r="2540" b="6985"/>
+            <wp:docPr id="85" name="Picture 85" descr="C:\Users\Ryan2\Documents\ShareX\Screenshots\2018-10\EXCEL_2018-10-18_13-03-20.png"/>
+            <wp:cNvGraphicFramePr>
+              <a:graphicFrameLocks xmlns:a="http://schemas.openxmlformats.org/drawingml/2006/main" noChangeAspect="1"/>
+            </wp:cNvGraphicFramePr>
+            <a:graphic xmlns:a="http://schemas.openxmlformats.org/drawingml/2006/main">
+              <a:graphicData uri="http://schemas.openxmlformats.org/drawingml/2006/picture">
+                <pic:pic xmlns:pic="http://schemas.openxmlformats.org/drawingml/2006/picture">
+                  <pic:nvPicPr>
+                    <pic:cNvPr id="0" name="Picture 28" descr="C:\Users\Ryan2\Documents\ShareX\Screenshots\2018-10\EXCEL_2018-10-18_13-03-20.png"/>
+                    <pic:cNvPicPr>
+                      <a:picLocks noChangeAspect="1" noChangeArrowheads="1"/>
+                    </pic:cNvPicPr>
+                  </pic:nvPicPr>
+                  <pic:blipFill>
+                    <a:blip r:embed="rId68">
+                      <a:extLst>
+                        <a:ext uri="{28A0092B-C50C-407E-A947-70E740481C1C}">
+                          <a14:useLocalDpi xmlns:a14="http://schemas.microsoft.com/office/drawing/2010/main" val="0"/>
+                        </a:ext>
+                      </a:extLst>
+                    </a:blip>
+                    <a:srcRect/>
+                    <a:stretch>
+                      <a:fillRect/>
+                    </a:stretch>
+                  </pic:blipFill>
+                  <pic:spPr bwMode="auto">
+                    <a:xfrm>
+                      <a:off x="0" y="0"/>
+                      <a:ext cx="5731510" cy="1764909"/>
+                    </a:xfrm>
+                    <a:prstGeom prst="rect">
+                      <a:avLst/>
+                    </a:prstGeom>
+                    <a:noFill/>
+                    <a:ln>
+                      <a:noFill/>
+                    </a:ln>
+                  </pic:spPr>
+                </pic:pic>
+              </a:graphicData>
+            </a:graphic>
+          </wp:inline>
+        </w:drawing>
+      </w:r>
+    </w:p>
+    <w:p/>
+    <w:p>
+      <w:r>
+        <w:rPr>
+          <w:noProof/>
+        </w:rPr>
+        <w:drawing>
+          <wp:inline distT="0" distB="0" distL="0" distR="0" wp14:anchorId="36A044E5" wp14:editId="7D3DDA19">
+            <wp:extent cx="5731510" cy="1749037"/>
+            <wp:effectExtent l="0" t="0" r="2540" b="3810"/>
+            <wp:docPr id="86" name="Picture 86" descr="C:\Users\Ryan2\Documents\ShareX\Screenshots\2018-10\EXCEL_2018-10-18_13-04-28.png"/>
+            <wp:cNvGraphicFramePr>
+              <a:graphicFrameLocks xmlns:a="http://schemas.openxmlformats.org/drawingml/2006/main" noChangeAspect="1"/>
+            </wp:cNvGraphicFramePr>
+            <a:graphic xmlns:a="http://schemas.openxmlformats.org/drawingml/2006/main">
+              <a:graphicData uri="http://schemas.openxmlformats.org/drawingml/2006/picture">
+                <pic:pic xmlns:pic="http://schemas.openxmlformats.org/drawingml/2006/picture">
+                  <pic:nvPicPr>
+                    <pic:cNvPr id="0" name="Picture 29" descr="C:\Users\Ryan2\Documents\ShareX\Screenshots\2018-10\EXCEL_2018-10-18_13-04-28.png"/>
+                    <pic:cNvPicPr>
+                      <a:picLocks noChangeAspect="1" noChangeArrowheads="1"/>
+                    </pic:cNvPicPr>
+                  </pic:nvPicPr>
+                  <pic:blipFill>
+                    <a:blip r:embed="rId69">
+                      <a:extLst>
+                        <a:ext uri="{28A0092B-C50C-407E-A947-70E740481C1C}">
+                          <a14:useLocalDpi xmlns:a14="http://schemas.microsoft.com/office/drawing/2010/main" val="0"/>
+                        </a:ext>
+                      </a:extLst>
+                    </a:blip>
+                    <a:srcRect/>
+                    <a:stretch>
+                      <a:fillRect/>
+                    </a:stretch>
+                  </pic:blipFill>
+                  <pic:spPr bwMode="auto">
+                    <a:xfrm>
+                      <a:off x="0" y="0"/>
+                      <a:ext cx="5731510" cy="1749037"/>
+                    </a:xfrm>
+                    <a:prstGeom prst="rect">
+                      <a:avLst/>
+                    </a:prstGeom>
+                    <a:noFill/>
+                    <a:ln>
+                      <a:noFill/>
+                    </a:ln>
+                  </pic:spPr>
+                </pic:pic>
+              </a:graphicData>
+            </a:graphic>
+          </wp:inline>
+        </w:drawing>
+      </w:r>
+    </w:p>
+    <w:p/>
+    <w:p>
+      <w:r>
+        <w:rPr>
+          <w:noProof/>
+        </w:rPr>
+        <w:drawing>
+          <wp:inline distT="0" distB="0" distL="0" distR="0" wp14:anchorId="3F2605BA" wp14:editId="7969684B">
+            <wp:extent cx="5731510" cy="1764665"/>
+            <wp:effectExtent l="0" t="0" r="2540" b="6985"/>
+            <wp:docPr id="87" name="Picture 87" descr="C:\Users\Ryan2\Documents\ShareX\Screenshots\2018-10\EXCEL_2018-10-18_13-04-45.png"/>
+            <wp:cNvGraphicFramePr>
+              <a:graphicFrameLocks xmlns:a="http://schemas.openxmlformats.org/drawingml/2006/main" noChangeAspect="1"/>
+            </wp:cNvGraphicFramePr>
+            <a:graphic xmlns:a="http://schemas.openxmlformats.org/drawingml/2006/main">
+              <a:graphicData uri="http://schemas.openxmlformats.org/drawingml/2006/picture">
+                <pic:pic xmlns:pic="http://schemas.openxmlformats.org/drawingml/2006/picture">
+                  <pic:nvPicPr>
+                    <pic:cNvPr id="0" name="Picture 30" descr="C:\Users\Ryan2\Documents\ShareX\Screenshots\2018-10\EXCEL_2018-10-18_13-04-45.png"/>
+                    <pic:cNvPicPr>
+                      <a:picLocks noChangeAspect="1" noChangeArrowheads="1"/>
+                    </pic:cNvPicPr>
+                  </pic:nvPicPr>
+                  <pic:blipFill>
+                    <a:blip r:embed="rId70">
+                      <a:extLst>
+                        <a:ext uri="{28A0092B-C50C-407E-A947-70E740481C1C}">
+                          <a14:useLocalDpi xmlns:a14="http://schemas.microsoft.com/office/drawing/2010/main" val="0"/>
+                        </a:ext>
+                      </a:extLst>
+                    </a:blip>
+                    <a:srcRect/>
+                    <a:stretch>
+                      <a:fillRect/>
+                    </a:stretch>
+                  </pic:blipFill>
+                  <pic:spPr bwMode="auto">
+                    <a:xfrm>
+                      <a:off x="0" y="0"/>
+                      <a:ext cx="5731510" cy="1764665"/>
+                    </a:xfrm>
+                    <a:prstGeom prst="rect">
+                      <a:avLst/>
+                    </a:prstGeom>
+                    <a:noFill/>
+                    <a:ln>
+                      <a:noFill/>
+                    </a:ln>
+                  </pic:spPr>
+                </pic:pic>
+              </a:graphicData>
+            </a:graphic>
+          </wp:inline>
+        </w:drawing>
+      </w:r>
+    </w:p>
+    <w:p/>
+    <w:p>
+      <w:r>
+        <w:rPr>
+          <w:noProof/>
+        </w:rPr>
+        <w:lastRenderedPageBreak/>
+        <w:drawing>
+          <wp:inline distT="0" distB="0" distL="0" distR="0" wp14:anchorId="22427989" wp14:editId="4BA55A0A">
+            <wp:extent cx="5731510" cy="1645555"/>
+            <wp:effectExtent l="0" t="0" r="2540" b="0"/>
+            <wp:docPr id="88" name="Picture 88" descr="C:\Users\Ryan2\Documents\ShareX\Screenshots\2018-10\EXCEL_2018-10-18_13-05-19.png"/>
+            <wp:cNvGraphicFramePr>
+              <a:graphicFrameLocks xmlns:a="http://schemas.openxmlformats.org/drawingml/2006/main" noChangeAspect="1"/>
+            </wp:cNvGraphicFramePr>
+            <a:graphic xmlns:a="http://schemas.openxmlformats.org/drawingml/2006/main">
+              <a:graphicData uri="http://schemas.openxmlformats.org/drawingml/2006/picture">
+                <pic:pic xmlns:pic="http://schemas.openxmlformats.org/drawingml/2006/picture">
+                  <pic:nvPicPr>
+                    <pic:cNvPr id="0" name="Picture 31" descr="C:\Users\Ryan2\Documents\ShareX\Screenshots\2018-10\EXCEL_2018-10-18_13-05-19.png"/>
+                    <pic:cNvPicPr>
+                      <a:picLocks noChangeAspect="1" noChangeArrowheads="1"/>
+                    </pic:cNvPicPr>
+                  </pic:nvPicPr>
+                  <pic:blipFill>
+                    <a:blip r:embed="rId71">
+                      <a:extLst>
+                        <a:ext uri="{28A0092B-C50C-407E-A947-70E740481C1C}">
+                          <a14:useLocalDpi xmlns:a14="http://schemas.microsoft.com/office/drawing/2010/main" val="0"/>
+                        </a:ext>
+                      </a:extLst>
+                    </a:blip>
+                    <a:srcRect/>
+                    <a:stretch>
+                      <a:fillRect/>
+                    </a:stretch>
+                  </pic:blipFill>
+                  <pic:spPr bwMode="auto">
+                    <a:xfrm>
+                      <a:off x="0" y="0"/>
+                      <a:ext cx="5731510" cy="1645555"/>
+                    </a:xfrm>
+                    <a:prstGeom prst="rect">
+                      <a:avLst/>
+                    </a:prstGeom>
+                    <a:noFill/>
+                    <a:ln>
+                      <a:noFill/>
+                    </a:ln>
+                  </pic:spPr>
+                </pic:pic>
+              </a:graphicData>
+            </a:graphic>
+          </wp:inline>
+        </w:drawing>
+      </w:r>
+    </w:p>
+    <w:p/>
+    <w:p>
+      <w:r>
+        <w:rPr>
+          <w:noProof/>
+        </w:rPr>
+        <w:drawing>
+          <wp:inline distT="0" distB="0" distL="0" distR="0" wp14:anchorId="234325ED" wp14:editId="33E5A835">
+            <wp:extent cx="5732780" cy="1987550"/>
+            <wp:effectExtent l="0" t="0" r="1270" b="0"/>
+            <wp:docPr id="89" name="Picture 89" descr="C:\Users\Ryan2\Documents\ShareX\Screenshots\2018-10\EXCEL_2018-10-18_13-06-17.png"/>
+            <wp:cNvGraphicFramePr>
+              <a:graphicFrameLocks xmlns:a="http://schemas.openxmlformats.org/drawingml/2006/main" noChangeAspect="1"/>
+            </wp:cNvGraphicFramePr>
+            <a:graphic xmlns:a="http://schemas.openxmlformats.org/drawingml/2006/main">
+              <a:graphicData uri="http://schemas.openxmlformats.org/drawingml/2006/picture">
+                <pic:pic xmlns:pic="http://schemas.openxmlformats.org/drawingml/2006/picture">
+                  <pic:nvPicPr>
+                    <pic:cNvPr id="0" name="Picture 32" descr="C:\Users\Ryan2\Documents\ShareX\Screenshots\2018-10\EXCEL_2018-10-18_13-06-17.png"/>
+                    <pic:cNvPicPr>
+                      <a:picLocks noChangeAspect="1" noChangeArrowheads="1"/>
+                    </pic:cNvPicPr>
+                  </pic:nvPicPr>
+                  <pic:blipFill>
+                    <a:blip r:embed="rId72">
+                      <a:extLst>
+                        <a:ext uri="{28A0092B-C50C-407E-A947-70E740481C1C}">
+                          <a14:useLocalDpi xmlns:a14="http://schemas.microsoft.com/office/drawing/2010/main" val="0"/>
+                        </a:ext>
+                      </a:extLst>
+                    </a:blip>
+                    <a:srcRect/>
+                    <a:stretch>
+                      <a:fillRect/>
+                    </a:stretch>
+                  </pic:blipFill>
+                  <pic:spPr bwMode="auto">
+                    <a:xfrm>
+                      <a:off x="0" y="0"/>
+                      <a:ext cx="5732780" cy="1987550"/>
+                    </a:xfrm>
+                    <a:prstGeom prst="rect">
+                      <a:avLst/>
+                    </a:prstGeom>
+                    <a:noFill/>
+                    <a:ln>
+                      <a:noFill/>
+                    </a:ln>
+                  </pic:spPr>
+                </pic:pic>
+              </a:graphicData>
+            </a:graphic>
+          </wp:inline>
+        </w:drawing>
+      </w:r>
+    </w:p>
+    <w:p>
+      <w:pPr>
+        <w:ind w:left="0"/>
+      </w:pPr>
+    </w:p>
     <w:p>
       <w:pPr>
         <w:spacing w:after="240" w:line="252" w:lineRule="auto"/>
@@ -39076,7 +39814,7 @@
                     </pic:cNvPicPr>
                   </pic:nvPicPr>
                   <pic:blipFill>
-                    <a:blip r:embed="rId58">
+                    <a:blip r:embed="rId73">
                       <a:extLst>
                         <a:ext uri="{28A0092B-C50C-407E-A947-70E740481C1C}">
                           <a14:useLocalDpi xmlns:a14="http://schemas.microsoft.com/office/drawing/2010/main" val="0"/>
@@ -39132,7 +39870,7 @@
                     </pic:cNvPicPr>
                   </pic:nvPicPr>
                   <pic:blipFill>
-                    <a:blip r:embed="rId59">
+                    <a:blip r:embed="rId74">
                       <a:extLst>
                         <a:ext uri="{28A0092B-C50C-407E-A947-70E740481C1C}">
                           <a14:useLocalDpi xmlns:a14="http://schemas.microsoft.com/office/drawing/2010/main" val="0"/>
@@ -39188,7 +39926,7 @@
                     </pic:cNvPicPr>
                   </pic:nvPicPr>
                   <pic:blipFill>
-                    <a:blip r:embed="rId60">
+                    <a:blip r:embed="rId75">
                       <a:extLst>
                         <a:ext uri="{28A0092B-C50C-407E-A947-70E740481C1C}">
                           <a14:useLocalDpi xmlns:a14="http://schemas.microsoft.com/office/drawing/2010/main" val="0"/>
@@ -39245,7 +39983,7 @@
                     </pic:cNvPicPr>
                   </pic:nvPicPr>
                   <pic:blipFill>
-                    <a:blip r:embed="rId61">
+                    <a:blip r:embed="rId76">
                       <a:extLst>
                         <a:ext uri="{28A0092B-C50C-407E-A947-70E740481C1C}">
                           <a14:useLocalDpi xmlns:a14="http://schemas.microsoft.com/office/drawing/2010/main" val="0"/>
@@ -39301,7 +40039,7 @@
                     </pic:cNvPicPr>
                   </pic:nvPicPr>
                   <pic:blipFill>
-                    <a:blip r:embed="rId62">
+                    <a:blip r:embed="rId77">
                       <a:extLst>
                         <a:ext uri="{28A0092B-C50C-407E-A947-70E740481C1C}">
                           <a14:useLocalDpi xmlns:a14="http://schemas.microsoft.com/office/drawing/2010/main" val="0"/>
@@ -39358,7 +40096,7 @@
                     </pic:cNvPicPr>
                   </pic:nvPicPr>
                   <pic:blipFill>
-                    <a:blip r:embed="rId63">
+                    <a:blip r:embed="rId78">
                       <a:extLst>
                         <a:ext uri="{28A0092B-C50C-407E-A947-70E740481C1C}">
                           <a14:useLocalDpi xmlns:a14="http://schemas.microsoft.com/office/drawing/2010/main" val="0"/>
@@ -39414,7 +40152,7 @@
                     </pic:cNvPicPr>
                   </pic:nvPicPr>
                   <pic:blipFill>
-                    <a:blip r:embed="rId64">
+                    <a:blip r:embed="rId79">
                       <a:extLst>
                         <a:ext uri="{28A0092B-C50C-407E-A947-70E740481C1C}">
                           <a14:useLocalDpi xmlns:a14="http://schemas.microsoft.com/office/drawing/2010/main" val="0"/>
@@ -39470,7 +40208,7 @@
                     </pic:cNvPicPr>
                   </pic:nvPicPr>
                   <pic:blipFill>
-                    <a:blip r:embed="rId65">
+                    <a:blip r:embed="rId80">
                       <a:extLst>
                         <a:ext uri="{28A0092B-C50C-407E-A947-70E740481C1C}">
                           <a14:useLocalDpi xmlns:a14="http://schemas.microsoft.com/office/drawing/2010/main" val="0"/>
@@ -39526,7 +40264,7 @@
                     </pic:cNvPicPr>
                   </pic:nvPicPr>
                   <pic:blipFill>
-                    <a:blip r:embed="rId66">
+                    <a:blip r:embed="rId81">
                       <a:extLst>
                         <a:ext uri="{28A0092B-C50C-407E-A947-70E740481C1C}">
                           <a14:useLocalDpi xmlns:a14="http://schemas.microsoft.com/office/drawing/2010/main" val="0"/>
@@ -39583,7 +40321,7 @@
                     </pic:cNvPicPr>
                   </pic:nvPicPr>
                   <pic:blipFill>
-                    <a:blip r:embed="rId67">
+                    <a:blip r:embed="rId82">
                       <a:extLst>
                         <a:ext uri="{28A0092B-C50C-407E-A947-70E740481C1C}">
                           <a14:useLocalDpi xmlns:a14="http://schemas.microsoft.com/office/drawing/2010/main" val="0"/>
@@ -39639,7 +40377,7 @@
                     </pic:cNvPicPr>
                   </pic:nvPicPr>
                   <pic:blipFill>
-                    <a:blip r:embed="rId68">
+                    <a:blip r:embed="rId83">
                       <a:extLst>
                         <a:ext uri="{28A0092B-C50C-407E-A947-70E740481C1C}">
                           <a14:useLocalDpi xmlns:a14="http://schemas.microsoft.com/office/drawing/2010/main" val="0"/>
@@ -39695,7 +40433,7 @@
                     </pic:cNvPicPr>
                   </pic:nvPicPr>
                   <pic:blipFill>
-                    <a:blip r:embed="rId69">
+                    <a:blip r:embed="rId84">
                       <a:extLst>
                         <a:ext uri="{28A0092B-C50C-407E-A947-70E740481C1C}">
                           <a14:useLocalDpi xmlns:a14="http://schemas.microsoft.com/office/drawing/2010/main" val="0"/>
@@ -41863,7 +42601,7 @@
                     </pic:cNvPicPr>
                   </pic:nvPicPr>
                   <pic:blipFill>
-                    <a:blip r:embed="rId70">
+                    <a:blip r:embed="rId85">
                       <a:extLst>
                         <a:ext uri="{28A0092B-C50C-407E-A947-70E740481C1C}">
                           <a14:useLocalDpi xmlns:a14="http://schemas.microsoft.com/office/drawing/2010/main" val="0"/>
@@ -42137,7 +42875,6 @@
         <w:showingPlcHdr/>
         <w15:appearance w15:val="hidden"/>
       </w:sdtPr>
-      <w:sdtEndPr/>
       <w:sdtContent>
         <w:r>
           <w:t>Version</w:t>
@@ -48282,7 +49019,7 @@
     <w:charset w:val="00"/>
     <w:family w:val="swiss"/>
     <w:pitch w:val="variable"/>
-    <w:sig w:usb0="E0002EFF" w:usb1="C000785B" w:usb2="00000009" w:usb3="00000000" w:csb0="000001FF" w:csb1="00000000"/>
+    <w:sig w:usb0="E0002EFF" w:usb1="C0007843" w:usb2="00000009" w:usb3="00000000" w:csb0="000001FF" w:csb1="00000000"/>
   </w:font>
   <w:font w:name="Segoe UI">
     <w:panose1 w:val="020B0502040204020203"/>
@@ -48296,7 +49033,7 @@
     <w:charset w:val="00"/>
     <w:family w:val="roman"/>
     <w:pitch w:val="variable"/>
-    <w:sig w:usb0="E00006FF" w:usb1="420024FF" w:usb2="02000000" w:usb3="00000000" w:csb0="0000019F" w:csb1="00000000"/>
+    <w:sig w:usb0="E00002FF" w:usb1="400004FF" w:usb2="00000000" w:usb3="00000000" w:csb0="0000019F" w:csb1="00000000"/>
   </w:font>
   <w:font w:name="Calibri Light">
     <w:panose1 w:val="020F0302020204030204"/>
@@ -48354,6 +49091,7 @@
     <w:rsid w:val="00D00978"/>
     <w:rsid w:val="00D63CB6"/>
     <w:rsid w:val="00DA2253"/>
+    <w:rsid w:val="00DF399F"/>
     <w:rsid w:val="00DF5960"/>
     <w:rsid w:val="00E7754B"/>
     <w:rsid w:val="00EA222B"/>
@@ -49427,7 +50165,7 @@
 </file>
 
 <file path=customXml/itemProps1.xml><?xml version="1.0" encoding="utf-8"?>
-<ds:datastoreItem xmlns:ds="http://schemas.openxmlformats.org/officeDocument/2006/customXml" ds:itemID="{38E7C74B-3BD2-4C0E-8251-1F3CF167F7E2}">
+<ds:datastoreItem xmlns:ds="http://schemas.openxmlformats.org/officeDocument/2006/customXml" ds:itemID="{1F7447E8-F357-48CA-8E39-ADF0FF826FF3}">
   <ds:schemaRefs>
     <ds:schemaRef ds:uri="http://schemas.openxmlformats.org/officeDocument/2006/bibliography"/>
   </ds:schemaRefs>

</xml_diff>

<commit_message>
Compressed log tables for Andrew and Greg
</commit_message>
<xml_diff>
--- a/Report/CSC3600_PROJECTREPORT-A3.docx
+++ b/Report/CSC3600_PROJECTREPORT-A3.docx
@@ -1288,7 +1288,7 @@
           <w:noProof/>
         </w:rPr>
       </w:pPr>
-      <w:bookmarkStart w:id="0" w:name="_Toc527626204"/>
+      <w:bookmarkStart w:id="0" w:name="_Toc527639999"/>
       <w:r>
         <w:rPr>
           <w:noProof/>
@@ -1340,6 +1340,8 @@
         <w:br w:type="page"/>
       </w:r>
     </w:p>
+    <w:bookmarkStart w:id="1" w:name="_GoBack"/>
+    <w:bookmarkEnd w:id="1"/>
     <w:p>
       <w:pPr>
         <w:pStyle w:val="TOC1"/>
@@ -1390,7 +1392,7 @@
         </w:rPr>
         <w:fldChar w:fldCharType="separate"/>
       </w:r>
-      <w:hyperlink w:anchor="_Toc527626204" w:history="1">
+      <w:hyperlink w:anchor="_Toc527639999" w:history="1">
         <w:r>
           <w:rPr>
             <w:rStyle w:val="Hyperlink"/>
@@ -1417,7 +1419,7 @@
             <w:noProof/>
             <w:webHidden/>
           </w:rPr>
-          <w:instrText xml:space="preserve"> PAGEREF _Toc527626204 \h </w:instrText>
+          <w:instrText xml:space="preserve"> PAGEREF _Toc527639999 \h </w:instrText>
         </w:r>
         <w:r>
           <w:rPr>
@@ -1467,7 +1469,7 @@
           <w14:ligatures w14:val="none"/>
         </w:rPr>
       </w:pPr>
-      <w:hyperlink w:anchor="_Toc527626205" w:history="1">
+      <w:hyperlink w:anchor="_Toc527640000" w:history="1">
         <w:r>
           <w:rPr>
             <w:rStyle w:val="Hyperlink"/>
@@ -1494,7 +1496,7 @@
             <w:noProof/>
             <w:webHidden/>
           </w:rPr>
-          <w:instrText xml:space="preserve"> PAGEREF _Toc527626205 \h </w:instrText>
+          <w:instrText xml:space="preserve"> PAGEREF _Toc527640000 \h </w:instrText>
         </w:r>
         <w:r>
           <w:rPr>
@@ -1544,7 +1546,7 @@
           <w14:ligatures w14:val="none"/>
         </w:rPr>
       </w:pPr>
-      <w:hyperlink w:anchor="_Toc527626206" w:history="1">
+      <w:hyperlink w:anchor="_Toc527640001" w:history="1">
         <w:r>
           <w:rPr>
             <w:rStyle w:val="Hyperlink"/>
@@ -1571,7 +1573,7 @@
             <w:noProof/>
             <w:webHidden/>
           </w:rPr>
-          <w:instrText xml:space="preserve"> PAGEREF _Toc527626206 \h </w:instrText>
+          <w:instrText xml:space="preserve"> PAGEREF _Toc527640001 \h </w:instrText>
         </w:r>
         <w:r>
           <w:rPr>
@@ -1617,7 +1619,7 @@
           <w14:ligatures w14:val="none"/>
         </w:rPr>
       </w:pPr>
-      <w:hyperlink w:anchor="_Toc527626207" w:history="1">
+      <w:hyperlink w:anchor="_Toc527640002" w:history="1">
         <w:r>
           <w:rPr>
             <w:rStyle w:val="Hyperlink"/>
@@ -1645,7 +1647,7 @@
             <w:noProof/>
             <w:webHidden/>
           </w:rPr>
-          <w:instrText xml:space="preserve"> PAGEREF _Toc527626207 \h </w:instrText>
+          <w:instrText xml:space="preserve"> PAGEREF _Toc527640002 \h </w:instrText>
         </w:r>
         <w:r>
           <w:rPr>
@@ -1691,7 +1693,7 @@
           <w14:ligatures w14:val="none"/>
         </w:rPr>
       </w:pPr>
-      <w:hyperlink w:anchor="_Toc527626208" w:history="1">
+      <w:hyperlink w:anchor="_Toc527640003" w:history="1">
         <w:r>
           <w:rPr>
             <w:rStyle w:val="Hyperlink"/>
@@ -1719,7 +1721,7 @@
             <w:noProof/>
             <w:webHidden/>
           </w:rPr>
-          <w:instrText xml:space="preserve"> PAGEREF _Toc527626208 \h </w:instrText>
+          <w:instrText xml:space="preserve"> PAGEREF _Toc527640003 \h </w:instrText>
         </w:r>
         <w:r>
           <w:rPr>
@@ -1765,7 +1767,7 @@
           <w14:ligatures w14:val="none"/>
         </w:rPr>
       </w:pPr>
-      <w:hyperlink w:anchor="_Toc527626209" w:history="1">
+      <w:hyperlink w:anchor="_Toc527640004" w:history="1">
         <w:r>
           <w:rPr>
             <w:rStyle w:val="Hyperlink"/>
@@ -1793,7 +1795,7 @@
             <w:noProof/>
             <w:webHidden/>
           </w:rPr>
-          <w:instrText xml:space="preserve"> PAGEREF _Toc527626209 \h </w:instrText>
+          <w:instrText xml:space="preserve"> PAGEREF _Toc527640004 \h </w:instrText>
         </w:r>
         <w:r>
           <w:rPr>
@@ -1839,7 +1841,7 @@
           <w14:ligatures w14:val="none"/>
         </w:rPr>
       </w:pPr>
-      <w:hyperlink w:anchor="_Toc527626210" w:history="1">
+      <w:hyperlink w:anchor="_Toc527640005" w:history="1">
         <w:r>
           <w:rPr>
             <w:rStyle w:val="Hyperlink"/>
@@ -1866,7 +1868,7 @@
             <w:noProof/>
             <w:webHidden/>
           </w:rPr>
-          <w:instrText xml:space="preserve"> PAGEREF _Toc527626210 \h </w:instrText>
+          <w:instrText xml:space="preserve"> PAGEREF _Toc527640005 \h </w:instrText>
         </w:r>
         <w:r>
           <w:rPr>
@@ -1912,7 +1914,7 @@
           <w14:ligatures w14:val="none"/>
         </w:rPr>
       </w:pPr>
-      <w:hyperlink w:anchor="_Toc527626211" w:history="1">
+      <w:hyperlink w:anchor="_Toc527640006" w:history="1">
         <w:r>
           <w:rPr>
             <w:rStyle w:val="Hyperlink"/>
@@ -1939,7 +1941,7 @@
             <w:noProof/>
             <w:webHidden/>
           </w:rPr>
-          <w:instrText xml:space="preserve"> PAGEREF _Toc527626211 \h </w:instrText>
+          <w:instrText xml:space="preserve"> PAGEREF _Toc527640006 \h </w:instrText>
         </w:r>
         <w:r>
           <w:rPr>
@@ -1985,7 +1987,7 @@
           <w14:ligatures w14:val="none"/>
         </w:rPr>
       </w:pPr>
-      <w:hyperlink w:anchor="_Toc527626212" w:history="1">
+      <w:hyperlink w:anchor="_Toc527640007" w:history="1">
         <w:r>
           <w:rPr>
             <w:rStyle w:val="Hyperlink"/>
@@ -2012,7 +2014,7 @@
             <w:noProof/>
             <w:webHidden/>
           </w:rPr>
-          <w:instrText xml:space="preserve"> PAGEREF _Toc527626212 \h </w:instrText>
+          <w:instrText xml:space="preserve"> PAGEREF _Toc527640007 \h </w:instrText>
         </w:r>
         <w:r>
           <w:rPr>
@@ -2058,7 +2060,7 @@
           <w14:ligatures w14:val="none"/>
         </w:rPr>
       </w:pPr>
-      <w:hyperlink w:anchor="_Toc527626213" w:history="1">
+      <w:hyperlink w:anchor="_Toc527640008" w:history="1">
         <w:r>
           <w:rPr>
             <w:rStyle w:val="Hyperlink"/>
@@ -2085,7 +2087,7 @@
             <w:noProof/>
             <w:webHidden/>
           </w:rPr>
-          <w:instrText xml:space="preserve"> PAGEREF _Toc527626213 \h </w:instrText>
+          <w:instrText xml:space="preserve"> PAGEREF _Toc527640008 \h </w:instrText>
         </w:r>
         <w:r>
           <w:rPr>
@@ -2131,7 +2133,7 @@
           <w14:ligatures w14:val="none"/>
         </w:rPr>
       </w:pPr>
-      <w:hyperlink w:anchor="_Toc527626214" w:history="1">
+      <w:hyperlink w:anchor="_Toc527640009" w:history="1">
         <w:r>
           <w:rPr>
             <w:rStyle w:val="Hyperlink"/>
@@ -2158,7 +2160,7 @@
             <w:noProof/>
             <w:webHidden/>
           </w:rPr>
-          <w:instrText xml:space="preserve"> PAGEREF _Toc527626214 \h </w:instrText>
+          <w:instrText xml:space="preserve"> PAGEREF _Toc527640009 \h </w:instrText>
         </w:r>
         <w:r>
           <w:rPr>
@@ -2208,7 +2210,7 @@
           <w14:ligatures w14:val="none"/>
         </w:rPr>
       </w:pPr>
-      <w:hyperlink w:anchor="_Toc527626215" w:history="1">
+      <w:hyperlink w:anchor="_Toc527640010" w:history="1">
         <w:r>
           <w:rPr>
             <w:rStyle w:val="Hyperlink"/>
@@ -2235,7 +2237,7 @@
             <w:noProof/>
             <w:webHidden/>
           </w:rPr>
-          <w:instrText xml:space="preserve"> PAGEREF _Toc527626215 \h </w:instrText>
+          <w:instrText xml:space="preserve"> PAGEREF _Toc527640010 \h </w:instrText>
         </w:r>
         <w:r>
           <w:rPr>
@@ -2281,7 +2283,7 @@
           <w14:ligatures w14:val="none"/>
         </w:rPr>
       </w:pPr>
-      <w:hyperlink w:anchor="_Toc527626216" w:history="1">
+      <w:hyperlink w:anchor="_Toc527640011" w:history="1">
         <w:r>
           <w:rPr>
             <w:rStyle w:val="Hyperlink"/>
@@ -2308,7 +2310,7 @@
             <w:noProof/>
             <w:webHidden/>
           </w:rPr>
-          <w:instrText xml:space="preserve"> PAGEREF _Toc527626216 \h </w:instrText>
+          <w:instrText xml:space="preserve"> PAGEREF _Toc527640011 \h </w:instrText>
         </w:r>
         <w:r>
           <w:rPr>
@@ -2354,7 +2356,7 @@
           <w14:ligatures w14:val="none"/>
         </w:rPr>
       </w:pPr>
-      <w:hyperlink w:anchor="_Toc527626217" w:history="1">
+      <w:hyperlink w:anchor="_Toc527640012" w:history="1">
         <w:r>
           <w:rPr>
             <w:rStyle w:val="Hyperlink"/>
@@ -2381,7 +2383,7 @@
             <w:noProof/>
             <w:webHidden/>
           </w:rPr>
-          <w:instrText xml:space="preserve"> PAGEREF _Toc527626217 \h </w:instrText>
+          <w:instrText xml:space="preserve"> PAGEREF _Toc527640012 \h </w:instrText>
         </w:r>
         <w:r>
           <w:rPr>
@@ -2431,7 +2433,7 @@
           <w14:ligatures w14:val="none"/>
         </w:rPr>
       </w:pPr>
-      <w:hyperlink w:anchor="_Toc527626218" w:history="1">
+      <w:hyperlink w:anchor="_Toc527640013" w:history="1">
         <w:r>
           <w:rPr>
             <w:rStyle w:val="Hyperlink"/>
@@ -2458,7 +2460,7 @@
             <w:noProof/>
             <w:webHidden/>
           </w:rPr>
-          <w:instrText xml:space="preserve"> PAGEREF _Toc527626218 \h </w:instrText>
+          <w:instrText xml:space="preserve"> PAGEREF _Toc527640013 \h </w:instrText>
         </w:r>
         <w:r>
           <w:rPr>
@@ -2508,7 +2510,7 @@
           <w14:ligatures w14:val="none"/>
         </w:rPr>
       </w:pPr>
-      <w:hyperlink w:anchor="_Toc527626219" w:history="1">
+      <w:hyperlink w:anchor="_Toc527640014" w:history="1">
         <w:r>
           <w:rPr>
             <w:rStyle w:val="Hyperlink"/>
@@ -2535,7 +2537,7 @@
             <w:noProof/>
             <w:webHidden/>
           </w:rPr>
-          <w:instrText xml:space="preserve"> PAGEREF _Toc527626219 \h </w:instrText>
+          <w:instrText xml:space="preserve"> PAGEREF _Toc527640014 \h </w:instrText>
         </w:r>
         <w:r>
           <w:rPr>
@@ -2585,7 +2587,7 @@
           <w14:ligatures w14:val="none"/>
         </w:rPr>
       </w:pPr>
-      <w:hyperlink w:anchor="_Toc527626220" w:history="1">
+      <w:hyperlink w:anchor="_Toc527640015" w:history="1">
         <w:r>
           <w:rPr>
             <w:rStyle w:val="Hyperlink"/>
@@ -2612,7 +2614,7 @@
             <w:noProof/>
             <w:webHidden/>
           </w:rPr>
-          <w:instrText xml:space="preserve"> PAGEREF _Toc527626220 \h </w:instrText>
+          <w:instrText xml:space="preserve"> PAGEREF _Toc527640015 \h </w:instrText>
         </w:r>
         <w:r>
           <w:rPr>
@@ -2662,7 +2664,7 @@
           <w14:ligatures w14:val="none"/>
         </w:rPr>
       </w:pPr>
-      <w:hyperlink w:anchor="_Toc527626221" w:history="1">
+      <w:hyperlink w:anchor="_Toc527640016" w:history="1">
         <w:r>
           <w:rPr>
             <w:rStyle w:val="Hyperlink"/>
@@ -2689,7 +2691,7 @@
             <w:noProof/>
             <w:webHidden/>
           </w:rPr>
-          <w:instrText xml:space="preserve"> PAGEREF _Toc527626221 \h </w:instrText>
+          <w:instrText xml:space="preserve"> PAGEREF _Toc527640016 \h </w:instrText>
         </w:r>
         <w:r>
           <w:rPr>
@@ -2735,7 +2737,7 @@
           <w14:ligatures w14:val="none"/>
         </w:rPr>
       </w:pPr>
-      <w:hyperlink w:anchor="_Toc527626222" w:history="1">
+      <w:hyperlink w:anchor="_Toc527640017" w:history="1">
         <w:r>
           <w:rPr>
             <w:rStyle w:val="Hyperlink"/>
@@ -2762,7 +2764,7 @@
             <w:noProof/>
             <w:webHidden/>
           </w:rPr>
-          <w:instrText xml:space="preserve"> PAGEREF _Toc527626222 \h </w:instrText>
+          <w:instrText xml:space="preserve"> PAGEREF _Toc527640017 \h </w:instrText>
         </w:r>
         <w:r>
           <w:rPr>
@@ -2808,7 +2810,7 @@
           <w14:ligatures w14:val="none"/>
         </w:rPr>
       </w:pPr>
-      <w:hyperlink w:anchor="_Toc527626223" w:history="1">
+      <w:hyperlink w:anchor="_Toc527640018" w:history="1">
         <w:r>
           <w:rPr>
             <w:rStyle w:val="Hyperlink"/>
@@ -2835,7 +2837,7 @@
             <w:noProof/>
             <w:webHidden/>
           </w:rPr>
-          <w:instrText xml:space="preserve"> PAGEREF _Toc527626223 \h </w:instrText>
+          <w:instrText xml:space="preserve"> PAGEREF _Toc527640018 \h </w:instrText>
         </w:r>
         <w:r>
           <w:rPr>
@@ -2881,7 +2883,7 @@
           <w14:ligatures w14:val="none"/>
         </w:rPr>
       </w:pPr>
-      <w:hyperlink w:anchor="_Toc527626224" w:history="1">
+      <w:hyperlink w:anchor="_Toc527640019" w:history="1">
         <w:r>
           <w:rPr>
             <w:rStyle w:val="Hyperlink"/>
@@ -2908,7 +2910,7 @@
             <w:noProof/>
             <w:webHidden/>
           </w:rPr>
-          <w:instrText xml:space="preserve"> PAGEREF _Toc527626224 \h </w:instrText>
+          <w:instrText xml:space="preserve"> PAGEREF _Toc527640019 \h </w:instrText>
         </w:r>
         <w:r>
           <w:rPr>
@@ -2958,7 +2960,7 @@
           <w14:ligatures w14:val="none"/>
         </w:rPr>
       </w:pPr>
-      <w:hyperlink w:anchor="_Toc527626225" w:history="1">
+      <w:hyperlink w:anchor="_Toc527640020" w:history="1">
         <w:r>
           <w:rPr>
             <w:rStyle w:val="Hyperlink"/>
@@ -2985,7 +2987,7 @@
             <w:noProof/>
             <w:webHidden/>
           </w:rPr>
-          <w:instrText xml:space="preserve"> PAGEREF _Toc527626225 \h </w:instrText>
+          <w:instrText xml:space="preserve"> PAGEREF _Toc527640020 \h </w:instrText>
         </w:r>
         <w:r>
           <w:rPr>
@@ -3031,7 +3033,7 @@
           <w14:ligatures w14:val="none"/>
         </w:rPr>
       </w:pPr>
-      <w:hyperlink w:anchor="_Toc527626226" w:history="1">
+      <w:hyperlink w:anchor="_Toc527640021" w:history="1">
         <w:r>
           <w:rPr>
             <w:rStyle w:val="Hyperlink"/>
@@ -3058,7 +3060,7 @@
             <w:noProof/>
             <w:webHidden/>
           </w:rPr>
-          <w:instrText xml:space="preserve"> PAGEREF _Toc527626226 \h </w:instrText>
+          <w:instrText xml:space="preserve"> PAGEREF _Toc527640021 \h </w:instrText>
         </w:r>
         <w:r>
           <w:rPr>
@@ -3104,7 +3106,7 @@
           <w14:ligatures w14:val="none"/>
         </w:rPr>
       </w:pPr>
-      <w:hyperlink w:anchor="_Toc527626227" w:history="1">
+      <w:hyperlink w:anchor="_Toc527640022" w:history="1">
         <w:r>
           <w:rPr>
             <w:rStyle w:val="Hyperlink"/>
@@ -3131,7 +3133,7 @@
             <w:noProof/>
             <w:webHidden/>
           </w:rPr>
-          <w:instrText xml:space="preserve"> PAGEREF _Toc527626227 \h </w:instrText>
+          <w:instrText xml:space="preserve"> PAGEREF _Toc527640022 \h </w:instrText>
         </w:r>
         <w:r>
           <w:rPr>
@@ -3204,7 +3206,7 @@
           <w:noProof/>
         </w:rPr>
       </w:pPr>
-      <w:bookmarkStart w:id="1" w:name="_Toc527626205"/>
+      <w:bookmarkStart w:id="2" w:name="_Toc527640000"/>
       <w:r>
         <w:rPr>
           <w:noProof/>
@@ -3212,7 +3214,7 @@
         <w:lastRenderedPageBreak/>
         <w:t>EXECUTIVE SUMMARY</w:t>
       </w:r>
-      <w:bookmarkEnd w:id="1"/>
+      <w:bookmarkEnd w:id="2"/>
     </w:p>
     <w:p>
       <w:pPr>
@@ -3568,7 +3570,7 @@
           <w:noProof/>
         </w:rPr>
       </w:pPr>
-      <w:bookmarkStart w:id="2" w:name="_Toc527626206"/>
+      <w:bookmarkStart w:id="3" w:name="_Toc527640001"/>
       <w:r>
         <w:rPr>
           <w:noProof/>
@@ -3576,7 +3578,7 @@
         <w:lastRenderedPageBreak/>
         <w:t>METHODOLOGY</w:t>
       </w:r>
-      <w:bookmarkEnd w:id="2"/>
+      <w:bookmarkEnd w:id="3"/>
     </w:p>
     <w:p>
       <w:pPr>
@@ -3592,14 +3594,14 @@
           <w:lang w:val="en-US"/>
         </w:rPr>
       </w:pPr>
-      <w:bookmarkStart w:id="3" w:name="_Toc527626207"/>
+      <w:bookmarkStart w:id="4" w:name="_Toc527640002"/>
       <w:r>
         <w:rPr>
           <w:lang w:val="en-US"/>
         </w:rPr>
         <w:t>METHODOLOGY STATEMENT</w:t>
       </w:r>
-      <w:bookmarkEnd w:id="3"/>
+      <w:bookmarkEnd w:id="4"/>
     </w:p>
     <w:p>
       <w:pPr>
@@ -3679,14 +3681,14 @@
           <w:lang w:val="en-US"/>
         </w:rPr>
       </w:pPr>
-      <w:bookmarkStart w:id="4" w:name="_Toc527626208"/>
+      <w:bookmarkStart w:id="5" w:name="_Toc527640003"/>
       <w:r>
         <w:rPr>
           <w:lang w:val="en-US"/>
         </w:rPr>
         <w:t>JUSTIFICTIONS</w:t>
       </w:r>
-      <w:bookmarkEnd w:id="4"/>
+      <w:bookmarkEnd w:id="5"/>
     </w:p>
     <w:p>
       <w:pPr>
@@ -3862,14 +3864,14 @@
           <w:lang w:val="en-US"/>
         </w:rPr>
       </w:pPr>
-      <w:bookmarkStart w:id="5" w:name="_Toc527626209"/>
+      <w:bookmarkStart w:id="6" w:name="_Toc527640004"/>
       <w:r>
         <w:rPr>
           <w:lang w:val="en-US"/>
         </w:rPr>
         <w:t>DISCUSSIONS</w:t>
       </w:r>
-      <w:bookmarkEnd w:id="5"/>
+      <w:bookmarkEnd w:id="6"/>
     </w:p>
     <w:p/>
     <w:p>
@@ -3962,11 +3964,11 @@
       <w:pPr>
         <w:pStyle w:val="Heading2"/>
       </w:pPr>
-      <w:bookmarkStart w:id="6" w:name="_Toc527626210"/>
+      <w:bookmarkStart w:id="7" w:name="_Toc527640005"/>
       <w:r>
         <w:t>TEAM ORGANISATION</w:t>
       </w:r>
-      <w:bookmarkEnd w:id="6"/>
+      <w:bookmarkEnd w:id="7"/>
     </w:p>
     <w:p>
       <w:pPr>
@@ -4214,11 +4216,11 @@
         <w:pStyle w:val="Heading2"/>
         <w:ind w:left="0"/>
       </w:pPr>
-      <w:bookmarkStart w:id="7" w:name="_Toc527626211"/>
+      <w:bookmarkStart w:id="8" w:name="_Toc527640006"/>
       <w:r>
         <w:t>TEAM STRUCTURE AND ROLES</w:t>
       </w:r>
-      <w:bookmarkEnd w:id="7"/>
+      <w:bookmarkEnd w:id="8"/>
     </w:p>
     <w:p>
       <w:pPr>
@@ -4417,11 +4419,11 @@
       <w:pPr>
         <w:pStyle w:val="Heading2"/>
       </w:pPr>
-      <w:bookmarkStart w:id="8" w:name="_Toc527626212"/>
+      <w:bookmarkStart w:id="9" w:name="_Toc527640007"/>
       <w:r>
         <w:t>COMMUNICATION AND MEETINGS</w:t>
       </w:r>
-      <w:bookmarkEnd w:id="8"/>
+      <w:bookmarkEnd w:id="9"/>
     </w:p>
     <w:p>
       <w:pPr>
@@ -4801,11 +4803,11 @@
       <w:pPr>
         <w:pStyle w:val="Heading2"/>
       </w:pPr>
-      <w:bookmarkStart w:id="9" w:name="_Toc527626213"/>
+      <w:bookmarkStart w:id="10" w:name="_Toc527640008"/>
       <w:r>
         <w:t>DOCUMENTATION</w:t>
       </w:r>
-      <w:bookmarkEnd w:id="9"/>
+      <w:bookmarkEnd w:id="10"/>
     </w:p>
     <w:p>
       <w:r>
@@ -4851,11 +4853,11 @@
       <w:pPr>
         <w:pStyle w:val="Heading2"/>
       </w:pPr>
-      <w:bookmarkStart w:id="10" w:name="_Toc527626214"/>
+      <w:bookmarkStart w:id="11" w:name="_Toc527640009"/>
       <w:r>
         <w:t>PROCESS</w:t>
       </w:r>
-      <w:bookmarkEnd w:id="10"/>
+      <w:bookmarkEnd w:id="11"/>
     </w:p>
     <w:p>
       <w:r>
@@ -5102,7 +5104,7 @@
       <w:pPr>
         <w:pStyle w:val="Heading1"/>
       </w:pPr>
-      <w:bookmarkStart w:id="11" w:name="_Toc527626215"/>
+      <w:bookmarkStart w:id="12" w:name="_Toc527640010"/>
       <w:r>
         <w:lastRenderedPageBreak/>
         <w:t xml:space="preserve">PROJECT </w:t>
@@ -5110,18 +5112,18 @@
       <w:r>
         <w:t>REPORT</w:t>
       </w:r>
-      <w:bookmarkEnd w:id="11"/>
+      <w:bookmarkEnd w:id="12"/>
     </w:p>
     <w:p/>
     <w:p>
       <w:pPr>
         <w:pStyle w:val="Heading2"/>
       </w:pPr>
-      <w:bookmarkStart w:id="12" w:name="_Toc527626216"/>
+      <w:bookmarkStart w:id="13" w:name="_Toc527640011"/>
       <w:r>
         <w:t>PROJECT OUTCOME</w:t>
       </w:r>
-      <w:bookmarkEnd w:id="12"/>
+      <w:bookmarkEnd w:id="13"/>
     </w:p>
     <w:p>
       <w:r>
@@ -5632,12 +5634,12 @@
         <w:pStyle w:val="Heading2"/>
         <w:ind w:left="0"/>
       </w:pPr>
-      <w:bookmarkStart w:id="13" w:name="_Toc527626217"/>
+      <w:bookmarkStart w:id="14" w:name="_Toc527640012"/>
       <w:r>
         <w:lastRenderedPageBreak/>
         <w:t>COST OF THE PROJECT</w:t>
       </w:r>
-      <w:bookmarkEnd w:id="13"/>
+      <w:bookmarkEnd w:id="14"/>
     </w:p>
     <w:p>
       <w:pPr>
@@ -9810,12 +9812,12 @@
       <w:pPr>
         <w:pStyle w:val="Heading1"/>
       </w:pPr>
-      <w:bookmarkStart w:id="14" w:name="_Toc527626218"/>
+      <w:bookmarkStart w:id="15" w:name="_Toc527640013"/>
       <w:r>
         <w:lastRenderedPageBreak/>
         <w:t>CONTRIBUTION DISTRIBUTION</w:t>
       </w:r>
-      <w:bookmarkEnd w:id="14"/>
+      <w:bookmarkEnd w:id="15"/>
     </w:p>
     <w:p/>
     <w:p>
@@ -10837,12 +10839,12 @@
       <w:pPr>
         <w:pStyle w:val="Heading1"/>
       </w:pPr>
-      <w:bookmarkStart w:id="15" w:name="_Toc527626219"/>
+      <w:bookmarkStart w:id="16" w:name="_Toc527640014"/>
       <w:r>
         <w:lastRenderedPageBreak/>
         <w:t>CONCLUSION</w:t>
       </w:r>
-      <w:bookmarkEnd w:id="15"/>
+      <w:bookmarkEnd w:id="16"/>
     </w:p>
     <w:p/>
     <w:p>
@@ -10915,12 +10917,12 @@
         <w:pStyle w:val="Heading1"/>
         <w:ind w:left="0"/>
       </w:pPr>
-      <w:bookmarkStart w:id="16" w:name="_Toc527626220"/>
+      <w:bookmarkStart w:id="17" w:name="_Toc527640015"/>
       <w:r>
         <w:lastRenderedPageBreak/>
         <w:t>REFERENCES</w:t>
       </w:r>
-      <w:bookmarkEnd w:id="16"/>
+      <w:bookmarkEnd w:id="17"/>
     </w:p>
     <w:p>
       <w:pPr>
@@ -11152,7 +11154,7 @@
       <w:pPr>
         <w:pStyle w:val="Heading1"/>
       </w:pPr>
-      <w:bookmarkStart w:id="17" w:name="_Toc527626221"/>
+      <w:bookmarkStart w:id="18" w:name="_Toc527640016"/>
       <w:r>
         <w:lastRenderedPageBreak/>
         <w:t>APPENDIX A: MEETING MINUTES</w:t>
@@ -11163,18 +11165,18 @@
       <w:r>
         <w:t>orrespondence</w:t>
       </w:r>
-      <w:bookmarkEnd w:id="17"/>
+      <w:bookmarkEnd w:id="18"/>
     </w:p>
     <w:p/>
     <w:p>
       <w:pPr>
         <w:pStyle w:val="Heading2"/>
       </w:pPr>
-      <w:bookmarkStart w:id="18" w:name="_Toc527626222"/>
+      <w:bookmarkStart w:id="19" w:name="_Toc527640017"/>
       <w:r>
         <w:t>ZOOM MEETING MINUTES</w:t>
       </w:r>
-      <w:bookmarkEnd w:id="18"/>
+      <w:bookmarkEnd w:id="19"/>
     </w:p>
     <w:p/>
     <w:p>
@@ -11191,7 +11193,7 @@
           <w14:ligatures w14:val="none"/>
         </w:rPr>
       </w:pPr>
-      <w:bookmarkStart w:id="19" w:name="_Hlk527280674"/>
+      <w:bookmarkStart w:id="20" w:name="_Hlk527280674"/>
       <w:r>
         <w:rPr>
           <w:rFonts w:ascii="Times New Roman" w:eastAsia="Times New Roman" w:hAnsi="Times New Roman" w:cs="Times New Roman"/>
@@ -11511,7 +11513,7 @@
         <w:t>Project Introduction</w:t>
       </w:r>
     </w:p>
-    <w:bookmarkEnd w:id="19"/>
+    <w:bookmarkEnd w:id="20"/>
     <w:p>
       <w:pPr>
         <w:spacing w:after="0"/>
@@ -14597,12 +14599,12 @@
       <w:pPr>
         <w:pStyle w:val="Heading2"/>
       </w:pPr>
-      <w:bookmarkStart w:id="20" w:name="_Toc527626223"/>
+      <w:bookmarkStart w:id="21" w:name="_Toc527640018"/>
       <w:r>
         <w:lastRenderedPageBreak/>
         <w:t>MESSENGER MINUTES</w:t>
       </w:r>
-      <w:bookmarkEnd w:id="20"/>
+      <w:bookmarkEnd w:id="21"/>
     </w:p>
     <w:p/>
     <w:p>
@@ -15125,12 +15127,12 @@
       <w:pPr>
         <w:pStyle w:val="Heading2"/>
       </w:pPr>
-      <w:bookmarkStart w:id="21" w:name="_Toc527626224"/>
+      <w:bookmarkStart w:id="22" w:name="_Toc527640019"/>
       <w:r>
         <w:lastRenderedPageBreak/>
         <w:t>EMAIL CORRESPONDENCE</w:t>
       </w:r>
-      <w:bookmarkEnd w:id="21"/>
+      <w:bookmarkEnd w:id="22"/>
       <w:r>
         <w:t xml:space="preserve"> </w:t>
       </w:r>
@@ -16302,14 +16304,12 @@
       <w:r>
         <w:t>Mark IV Tech.</w:t>
       </w:r>
-      <w:bookmarkStart w:id="22" w:name="_GoBack"/>
-      <w:bookmarkEnd w:id="22"/>
     </w:p>
     <w:p>
       <w:pPr>
         <w:pStyle w:val="Heading1"/>
       </w:pPr>
-      <w:bookmarkStart w:id="23" w:name="_Toc527626225"/>
+      <w:bookmarkStart w:id="23" w:name="_Toc527640020"/>
       <w:r>
         <w:lastRenderedPageBreak/>
         <w:t>APPENDIX B: ACTIVITY LOG SHEETS</w:t>
@@ -16321,7 +16321,7 @@
       <w:pPr>
         <w:pStyle w:val="Heading2"/>
       </w:pPr>
-      <w:bookmarkStart w:id="24" w:name="_Toc527626226"/>
+      <w:bookmarkStart w:id="24" w:name="_Toc527640021"/>
       <w:r>
         <w:t>GROUP SUMMARY OF ACTIVITY LOG SHEETS</w:t>
       </w:r>
@@ -20307,7 +20307,7 @@
       <w:pPr>
         <w:pStyle w:val="Heading2"/>
       </w:pPr>
-      <w:bookmarkStart w:id="25" w:name="_Toc527626227"/>
+      <w:bookmarkStart w:id="25" w:name="_Toc527640022"/>
       <w:r>
         <w:lastRenderedPageBreak/>
         <w:t>GROUP CONTRIBUTION BREAKDOWN</w:t>
@@ -36603,17 +36603,14 @@
         <w:t>GREGORY’S LOG SHEETS</w:t>
       </w:r>
     </w:p>
-    <w:p>
-      <w:r>
-        <w:rPr>
-          <w:noProof/>
-          <w:lang w:eastAsia="en-AU"/>
-        </w:rPr>
+    <w:p/>
+    <w:p>
+      <w:r>
         <w:drawing>
-          <wp:inline distT="0" distB="0" distL="0" distR="0" wp14:anchorId="390155AB" wp14:editId="4BD114B9">
-            <wp:extent cx="5730476" cy="2565070"/>
-            <wp:effectExtent l="0" t="0" r="3810" b="6985"/>
-            <wp:docPr id="2" name="Picture 2"/>
+          <wp:inline distT="0" distB="0" distL="0" distR="0" wp14:anchorId="1947AA18" wp14:editId="5690A81C">
+            <wp:extent cx="5731510" cy="1327150"/>
+            <wp:effectExtent l="0" t="0" r="2540" b="6350"/>
+            <wp:docPr id="94" name="Picture 94"/>
             <wp:cNvGraphicFramePr>
               <a:graphicFrameLocks xmlns:a="http://schemas.openxmlformats.org/drawingml/2006/main" noChangeAspect="1"/>
             </wp:cNvGraphicFramePr>
@@ -36621,7 +36618,7 @@
               <a:graphicData uri="http://schemas.openxmlformats.org/drawingml/2006/picture">
                 <pic:pic xmlns:pic="http://schemas.openxmlformats.org/drawingml/2006/picture">
                   <pic:nvPicPr>
-                    <pic:cNvPr id="0" name="Picture 1"/>
+                    <pic:cNvPr id="0" name="Picture 21"/>
                     <pic:cNvPicPr>
                       <a:picLocks noChangeAspect="1" noChangeArrowheads="1"/>
                     </pic:cNvPicPr>
@@ -36642,7 +36639,7 @@
                   <pic:spPr bwMode="auto">
                     <a:xfrm>
                       <a:off x="0" y="0"/>
-                      <a:ext cx="5735371" cy="2567261"/>
+                      <a:ext cx="5731510" cy="1327150"/>
                     </a:xfrm>
                     <a:prstGeom prst="rect">
                       <a:avLst/>
@@ -36660,16 +36657,17 @@
       </w:r>
     </w:p>
     <w:p>
-      <w:r>
-        <w:rPr>
-          <w:noProof/>
-          <w:lang w:eastAsia="en-AU"/>
-        </w:rPr>
+      <w:pPr>
+        <w:ind w:left="0"/>
+      </w:pPr>
+    </w:p>
+    <w:p>
+      <w:r>
         <w:drawing>
-          <wp:inline distT="0" distB="0" distL="0" distR="0" wp14:anchorId="46CFF8F4" wp14:editId="04C5BE2D">
-            <wp:extent cx="5731180" cy="2588820"/>
-            <wp:effectExtent l="0" t="0" r="3175" b="2540"/>
-            <wp:docPr id="17" name="Picture 17"/>
+          <wp:inline distT="0" distB="0" distL="0" distR="0" wp14:anchorId="361154D9" wp14:editId="5C415CA0">
+            <wp:extent cx="5731510" cy="1668780"/>
+            <wp:effectExtent l="0" t="0" r="2540" b="7620"/>
+            <wp:docPr id="95" name="Picture 95"/>
             <wp:cNvGraphicFramePr>
               <a:graphicFrameLocks xmlns:a="http://schemas.openxmlformats.org/drawingml/2006/main" noChangeAspect="1"/>
             </wp:cNvGraphicFramePr>
@@ -36677,7 +36675,7 @@
               <a:graphicData uri="http://schemas.openxmlformats.org/drawingml/2006/picture">
                 <pic:pic xmlns:pic="http://schemas.openxmlformats.org/drawingml/2006/picture">
                   <pic:nvPicPr>
-                    <pic:cNvPr id="0" name="Picture 2"/>
+                    <pic:cNvPr id="0" name="Picture 22"/>
                     <pic:cNvPicPr>
                       <a:picLocks noChangeAspect="1" noChangeArrowheads="1"/>
                     </pic:cNvPicPr>
@@ -36698,7 +36696,7 @@
                   <pic:spPr bwMode="auto">
                     <a:xfrm>
                       <a:off x="0" y="0"/>
-                      <a:ext cx="5735850" cy="2590929"/>
+                      <a:ext cx="5731510" cy="1668780"/>
                     </a:xfrm>
                     <a:prstGeom prst="rect">
                       <a:avLst/>
@@ -36718,15 +36716,11 @@
     <w:p/>
     <w:p>
       <w:r>
-        <w:rPr>
-          <w:noProof/>
-          <w:lang w:eastAsia="en-AU"/>
-        </w:rPr>
         <w:drawing>
-          <wp:inline distT="0" distB="0" distL="0" distR="0" wp14:anchorId="584D2418" wp14:editId="35F342DD">
-            <wp:extent cx="5731510" cy="2770943"/>
+          <wp:inline distT="0" distB="0" distL="0" distR="0" wp14:anchorId="05B373F6" wp14:editId="24027B15">
+            <wp:extent cx="5731510" cy="1684655"/>
             <wp:effectExtent l="0" t="0" r="2540" b="0"/>
-            <wp:docPr id="18" name="Picture 18"/>
+            <wp:docPr id="96" name="Picture 96"/>
             <wp:cNvGraphicFramePr>
               <a:graphicFrameLocks xmlns:a="http://schemas.openxmlformats.org/drawingml/2006/main" noChangeAspect="1"/>
             </wp:cNvGraphicFramePr>
@@ -36734,7 +36728,7 @@
               <a:graphicData uri="http://schemas.openxmlformats.org/drawingml/2006/picture">
                 <pic:pic xmlns:pic="http://schemas.openxmlformats.org/drawingml/2006/picture">
                   <pic:nvPicPr>
-                    <pic:cNvPr id="0" name="Picture 3"/>
+                    <pic:cNvPr id="0" name="Picture 23"/>
                     <pic:cNvPicPr>
                       <a:picLocks noChangeAspect="1" noChangeArrowheads="1"/>
                     </pic:cNvPicPr>
@@ -36755,7 +36749,7 @@
                   <pic:spPr bwMode="auto">
                     <a:xfrm>
                       <a:off x="0" y="0"/>
-                      <a:ext cx="5731510" cy="2770943"/>
+                      <a:ext cx="5731510" cy="1684655"/>
                     </a:xfrm>
                     <a:prstGeom prst="rect">
                       <a:avLst/>
@@ -36772,18 +36766,14 @@
         </w:drawing>
       </w:r>
     </w:p>
-    <w:p>
-      <w:r>
-        <w:rPr>
-          <w:noProof/>
-          <w:lang w:eastAsia="en-AU"/>
-        </w:rPr>
-        <w:lastRenderedPageBreak/>
+    <w:p/>
+    <w:p>
+      <w:r>
         <w:drawing>
-          <wp:inline distT="0" distB="0" distL="0" distR="0" wp14:anchorId="3A9ACCB3" wp14:editId="7A5CBC1C">
-            <wp:extent cx="5730960" cy="2683823"/>
-            <wp:effectExtent l="0" t="0" r="3175" b="2540"/>
-            <wp:docPr id="19" name="Picture 19"/>
+          <wp:inline distT="0" distB="0" distL="0" distR="0" wp14:anchorId="7952E273" wp14:editId="1B41D031">
+            <wp:extent cx="5731510" cy="1300480"/>
+            <wp:effectExtent l="0" t="0" r="2540" b="0"/>
+            <wp:docPr id="97" name="Picture 97"/>
             <wp:cNvGraphicFramePr>
               <a:graphicFrameLocks xmlns:a="http://schemas.openxmlformats.org/drawingml/2006/main" noChangeAspect="1"/>
             </wp:cNvGraphicFramePr>
@@ -36791,7 +36781,7 @@
               <a:graphicData uri="http://schemas.openxmlformats.org/drawingml/2006/picture">
                 <pic:pic xmlns:pic="http://schemas.openxmlformats.org/drawingml/2006/picture">
                   <pic:nvPicPr>
-                    <pic:cNvPr id="0" name="Picture 4"/>
+                    <pic:cNvPr id="0" name="Picture 24"/>
                     <pic:cNvPicPr>
                       <a:picLocks noChangeAspect="1" noChangeArrowheads="1"/>
                     </pic:cNvPicPr>
@@ -36812,7 +36802,7 @@
                   <pic:spPr bwMode="auto">
                     <a:xfrm>
                       <a:off x="0" y="0"/>
-                      <a:ext cx="5732613" cy="2684597"/>
+                      <a:ext cx="5731510" cy="1300480"/>
                     </a:xfrm>
                     <a:prstGeom prst="rect">
                       <a:avLst/>
@@ -36829,17 +36819,15 @@
         </w:drawing>
       </w:r>
     </w:p>
-    <w:p>
-      <w:r>
-        <w:rPr>
-          <w:noProof/>
-          <w:lang w:eastAsia="en-AU"/>
-        </w:rPr>
+    <w:p/>
+    <w:p>
+      <w:r>
+        <w:lastRenderedPageBreak/>
         <w:drawing>
-          <wp:inline distT="0" distB="0" distL="0" distR="0" wp14:anchorId="4142E47B" wp14:editId="18E313E9">
-            <wp:extent cx="5730960" cy="2612571"/>
-            <wp:effectExtent l="0" t="0" r="3175" b="0"/>
-            <wp:docPr id="20" name="Picture 20"/>
+          <wp:inline distT="0" distB="0" distL="0" distR="0" wp14:anchorId="72DA3ECF" wp14:editId="432782AE">
+            <wp:extent cx="5731510" cy="1454785"/>
+            <wp:effectExtent l="0" t="0" r="2540" b="0"/>
+            <wp:docPr id="98" name="Picture 98"/>
             <wp:cNvGraphicFramePr>
               <a:graphicFrameLocks xmlns:a="http://schemas.openxmlformats.org/drawingml/2006/main" noChangeAspect="1"/>
             </wp:cNvGraphicFramePr>
@@ -36847,7 +36835,7 @@
               <a:graphicData uri="http://schemas.openxmlformats.org/drawingml/2006/picture">
                 <pic:pic xmlns:pic="http://schemas.openxmlformats.org/drawingml/2006/picture">
                   <pic:nvPicPr>
-                    <pic:cNvPr id="0" name="Picture 5"/>
+                    <pic:cNvPr id="0" name="Picture 25"/>
                     <pic:cNvPicPr>
                       <a:picLocks noChangeAspect="1" noChangeArrowheads="1"/>
                     </pic:cNvPicPr>
@@ -36868,7 +36856,7 @@
                   <pic:spPr bwMode="auto">
                     <a:xfrm>
                       <a:off x="0" y="0"/>
-                      <a:ext cx="5732660" cy="2613346"/>
+                      <a:ext cx="5731510" cy="1454785"/>
                     </a:xfrm>
                     <a:prstGeom prst="rect">
                       <a:avLst/>
@@ -36888,15 +36876,11 @@
     <w:p/>
     <w:p>
       <w:r>
-        <w:rPr>
-          <w:noProof/>
-          <w:lang w:eastAsia="en-AU"/>
-        </w:rPr>
         <w:drawing>
-          <wp:inline distT="0" distB="0" distL="0" distR="0" wp14:anchorId="44111F49" wp14:editId="3343C65E">
-            <wp:extent cx="5731510" cy="3001377"/>
-            <wp:effectExtent l="0" t="0" r="2540" b="8890"/>
-            <wp:docPr id="21" name="Picture 21"/>
+          <wp:inline distT="0" distB="0" distL="0" distR="0" wp14:anchorId="0782D344" wp14:editId="2DDA2554">
+            <wp:extent cx="5731510" cy="1638935"/>
+            <wp:effectExtent l="0" t="0" r="2540" b="0"/>
+            <wp:docPr id="99" name="Picture 99"/>
             <wp:cNvGraphicFramePr>
               <a:graphicFrameLocks xmlns:a="http://schemas.openxmlformats.org/drawingml/2006/main" noChangeAspect="1"/>
             </wp:cNvGraphicFramePr>
@@ -36904,7 +36888,7 @@
               <a:graphicData uri="http://schemas.openxmlformats.org/drawingml/2006/picture">
                 <pic:pic xmlns:pic="http://schemas.openxmlformats.org/drawingml/2006/picture">
                   <pic:nvPicPr>
-                    <pic:cNvPr id="0" name="Picture 6"/>
+                    <pic:cNvPr id="0" name="Picture 26"/>
                     <pic:cNvPicPr>
                       <a:picLocks noChangeAspect="1" noChangeArrowheads="1"/>
                     </pic:cNvPicPr>
@@ -36925,7 +36909,7 @@
                   <pic:spPr bwMode="auto">
                     <a:xfrm>
                       <a:off x="0" y="0"/>
-                      <a:ext cx="5731510" cy="3001377"/>
+                      <a:ext cx="5731510" cy="1638935"/>
                     </a:xfrm>
                     <a:prstGeom prst="rect">
                       <a:avLst/>
@@ -36945,15 +36929,11 @@
     <w:p/>
     <w:p>
       <w:r>
-        <w:rPr>
-          <w:noProof/>
-          <w:lang w:eastAsia="en-AU"/>
-        </w:rPr>
         <w:drawing>
-          <wp:inline distT="0" distB="0" distL="0" distR="0" wp14:anchorId="533875B6" wp14:editId="48594ABF">
-            <wp:extent cx="5731510" cy="3441130"/>
-            <wp:effectExtent l="0" t="0" r="2540" b="6985"/>
-            <wp:docPr id="22" name="Picture 22"/>
+          <wp:inline distT="0" distB="0" distL="0" distR="0" wp14:anchorId="2E22C43F" wp14:editId="58AB981A">
+            <wp:extent cx="5731510" cy="2280285"/>
+            <wp:effectExtent l="0" t="0" r="2540" b="5715"/>
+            <wp:docPr id="100" name="Picture 100"/>
             <wp:cNvGraphicFramePr>
               <a:graphicFrameLocks xmlns:a="http://schemas.openxmlformats.org/drawingml/2006/main" noChangeAspect="1"/>
             </wp:cNvGraphicFramePr>
@@ -36961,7 +36941,7 @@
               <a:graphicData uri="http://schemas.openxmlformats.org/drawingml/2006/picture">
                 <pic:pic xmlns:pic="http://schemas.openxmlformats.org/drawingml/2006/picture">
                   <pic:nvPicPr>
-                    <pic:cNvPr id="0" name="Picture 7"/>
+                    <pic:cNvPr id="0" name="Picture 27"/>
                     <pic:cNvPicPr>
                       <a:picLocks noChangeAspect="1" noChangeArrowheads="1"/>
                     </pic:cNvPicPr>
@@ -36982,7 +36962,7 @@
                   <pic:spPr bwMode="auto">
                     <a:xfrm>
                       <a:off x="0" y="0"/>
-                      <a:ext cx="5731510" cy="3441130"/>
+                      <a:ext cx="5731510" cy="2280285"/>
                     </a:xfrm>
                     <a:prstGeom prst="rect">
                       <a:avLst/>
@@ -36999,17 +36979,15 @@
         </w:drawing>
       </w:r>
     </w:p>
-    <w:p>
-      <w:r>
-        <w:rPr>
-          <w:noProof/>
-          <w:lang w:eastAsia="en-AU"/>
-        </w:rPr>
+    <w:p/>
+    <w:p>
+      <w:r>
+        <w:lastRenderedPageBreak/>
         <w:drawing>
-          <wp:inline distT="0" distB="0" distL="0" distR="0" wp14:anchorId="50AC3A8C" wp14:editId="001C92DA">
-            <wp:extent cx="5731510" cy="4291684"/>
+          <wp:inline distT="0" distB="0" distL="0" distR="0" wp14:anchorId="42601D68" wp14:editId="1380D800">
+            <wp:extent cx="5731510" cy="4005580"/>
             <wp:effectExtent l="0" t="0" r="2540" b="0"/>
-            <wp:docPr id="23" name="Picture 23"/>
+            <wp:docPr id="101" name="Picture 101"/>
             <wp:cNvGraphicFramePr>
               <a:graphicFrameLocks xmlns:a="http://schemas.openxmlformats.org/drawingml/2006/main" noChangeAspect="1"/>
             </wp:cNvGraphicFramePr>
@@ -37017,7 +36995,7 @@
               <a:graphicData uri="http://schemas.openxmlformats.org/drawingml/2006/picture">
                 <pic:pic xmlns:pic="http://schemas.openxmlformats.org/drawingml/2006/picture">
                   <pic:nvPicPr>
-                    <pic:cNvPr id="0" name="Picture 8"/>
+                    <pic:cNvPr id="0" name="Picture 28"/>
                     <pic:cNvPicPr>
                       <a:picLocks noChangeAspect="1" noChangeArrowheads="1"/>
                     </pic:cNvPicPr>
@@ -37038,7 +37016,7 @@
                   <pic:spPr bwMode="auto">
                     <a:xfrm>
                       <a:off x="0" y="0"/>
-                      <a:ext cx="5731510" cy="4291684"/>
+                      <a:ext cx="5731510" cy="4005580"/>
                     </a:xfrm>
                     <a:prstGeom prst="rect">
                       <a:avLst/>
@@ -37055,18 +37033,14 @@
         </w:drawing>
       </w:r>
     </w:p>
-    <w:p>
-      <w:r>
-        <w:rPr>
-          <w:noProof/>
-          <w:lang w:eastAsia="en-AU"/>
-        </w:rPr>
-        <w:lastRenderedPageBreak/>
+    <w:p/>
+    <w:p>
+      <w:r>
         <w:drawing>
-          <wp:inline distT="0" distB="0" distL="0" distR="0" wp14:anchorId="6A22EF2B" wp14:editId="16478833">
-            <wp:extent cx="5730878" cy="3823855"/>
-            <wp:effectExtent l="0" t="0" r="3175" b="5715"/>
-            <wp:docPr id="24" name="Picture 24"/>
+          <wp:inline distT="0" distB="0" distL="0" distR="0" wp14:anchorId="71150676" wp14:editId="327CBCA3">
+            <wp:extent cx="5731510" cy="3319780"/>
+            <wp:effectExtent l="0" t="0" r="2540" b="0"/>
+            <wp:docPr id="102" name="Picture 102"/>
             <wp:cNvGraphicFramePr>
               <a:graphicFrameLocks xmlns:a="http://schemas.openxmlformats.org/drawingml/2006/main" noChangeAspect="1"/>
             </wp:cNvGraphicFramePr>
@@ -37074,7 +37048,7 @@
               <a:graphicData uri="http://schemas.openxmlformats.org/drawingml/2006/picture">
                 <pic:pic xmlns:pic="http://schemas.openxmlformats.org/drawingml/2006/picture">
                   <pic:nvPicPr>
-                    <pic:cNvPr id="0" name="Picture 9"/>
+                    <pic:cNvPr id="0" name="Picture 29"/>
                     <pic:cNvPicPr>
                       <a:picLocks noChangeAspect="1" noChangeArrowheads="1"/>
                     </pic:cNvPicPr>
@@ -37095,7 +37069,7 @@
                   <pic:spPr bwMode="auto">
                     <a:xfrm>
                       <a:off x="0" y="0"/>
-                      <a:ext cx="5736411" cy="3827547"/>
+                      <a:ext cx="5731510" cy="3319780"/>
                     </a:xfrm>
                     <a:prstGeom prst="rect">
                       <a:avLst/>
@@ -37115,15 +37089,12 @@
     <w:p/>
     <w:p>
       <w:r>
-        <w:rPr>
-          <w:noProof/>
-          <w:lang w:eastAsia="en-AU"/>
-        </w:rPr>
+        <w:lastRenderedPageBreak/>
         <w:drawing>
-          <wp:inline distT="0" distB="0" distL="0" distR="0" wp14:anchorId="3FF25F53" wp14:editId="57A2A789">
-            <wp:extent cx="5730912" cy="4203865"/>
-            <wp:effectExtent l="0" t="0" r="3175" b="6350"/>
-            <wp:docPr id="25" name="Picture 25"/>
+          <wp:inline distT="0" distB="0" distL="0" distR="0" wp14:anchorId="6C21EF7F" wp14:editId="4036DC3E">
+            <wp:extent cx="5731510" cy="3631565"/>
+            <wp:effectExtent l="0" t="0" r="2540" b="6985"/>
+            <wp:docPr id="103" name="Picture 103"/>
             <wp:cNvGraphicFramePr>
               <a:graphicFrameLocks xmlns:a="http://schemas.openxmlformats.org/drawingml/2006/main" noChangeAspect="1"/>
             </wp:cNvGraphicFramePr>
@@ -37131,7 +37102,7 @@
               <a:graphicData uri="http://schemas.openxmlformats.org/drawingml/2006/picture">
                 <pic:pic xmlns:pic="http://schemas.openxmlformats.org/drawingml/2006/picture">
                   <pic:nvPicPr>
-                    <pic:cNvPr id="0" name="Picture 10"/>
+                    <pic:cNvPr id="0" name="Picture 30"/>
                     <pic:cNvPicPr>
                       <a:picLocks noChangeAspect="1" noChangeArrowheads="1"/>
                     </pic:cNvPicPr>
@@ -37152,7 +37123,7 @@
                   <pic:spPr bwMode="auto">
                     <a:xfrm>
                       <a:off x="0" y="0"/>
-                      <a:ext cx="5732766" cy="4205225"/>
+                      <a:ext cx="5731510" cy="3631565"/>
                     </a:xfrm>
                     <a:prstGeom prst="rect">
                       <a:avLst/>
@@ -37169,18 +37140,14 @@
         </w:drawing>
       </w:r>
     </w:p>
-    <w:p>
-      <w:r>
-        <w:rPr>
-          <w:noProof/>
-          <w:lang w:eastAsia="en-AU"/>
-        </w:rPr>
-        <w:lastRenderedPageBreak/>
+    <w:p/>
+    <w:p>
+      <w:r>
         <w:drawing>
-          <wp:inline distT="0" distB="0" distL="0" distR="0" wp14:anchorId="3BF899E2" wp14:editId="21AA62CE">
-            <wp:extent cx="5731102" cy="4536374"/>
-            <wp:effectExtent l="0" t="0" r="3175" b="0"/>
-            <wp:docPr id="26" name="Picture 26"/>
+          <wp:inline distT="0" distB="0" distL="0" distR="0" wp14:anchorId="5FB78FCE" wp14:editId="59736862">
+            <wp:extent cx="5731510" cy="4837430"/>
+            <wp:effectExtent l="0" t="0" r="2540" b="1270"/>
+            <wp:docPr id="104" name="Picture 104"/>
             <wp:cNvGraphicFramePr>
               <a:graphicFrameLocks xmlns:a="http://schemas.openxmlformats.org/drawingml/2006/main" noChangeAspect="1"/>
             </wp:cNvGraphicFramePr>
@@ -37188,7 +37155,7 @@
               <a:graphicData uri="http://schemas.openxmlformats.org/drawingml/2006/picture">
                 <pic:pic xmlns:pic="http://schemas.openxmlformats.org/drawingml/2006/picture">
                   <pic:nvPicPr>
-                    <pic:cNvPr id="0" name="Picture 11"/>
+                    <pic:cNvPr id="0" name="Picture 31"/>
                     <pic:cNvPicPr>
                       <a:picLocks noChangeAspect="1" noChangeArrowheads="1"/>
                     </pic:cNvPicPr>
@@ -37209,7 +37176,7 @@
                   <pic:spPr bwMode="auto">
                     <a:xfrm>
                       <a:off x="0" y="0"/>
-                      <a:ext cx="5734885" cy="4539368"/>
+                      <a:ext cx="5731510" cy="4837430"/>
                     </a:xfrm>
                     <a:prstGeom prst="rect">
                       <a:avLst/>
@@ -37228,15 +37195,12 @@
     </w:p>
     <w:p>
       <w:r>
-        <w:rPr>
-          <w:noProof/>
-          <w:lang w:eastAsia="en-AU"/>
-        </w:rPr>
+        <w:lastRenderedPageBreak/>
         <w:drawing>
-          <wp:inline distT="0" distB="0" distL="0" distR="0" wp14:anchorId="4D6B1CD0" wp14:editId="3304465D">
-            <wp:extent cx="5731510" cy="3669056"/>
-            <wp:effectExtent l="0" t="0" r="2540" b="7620"/>
-            <wp:docPr id="27" name="Picture 27"/>
+          <wp:inline distT="0" distB="0" distL="0" distR="0" wp14:anchorId="1A69310C" wp14:editId="63588BAA">
+            <wp:extent cx="5731510" cy="2363470"/>
+            <wp:effectExtent l="0" t="0" r="2540" b="0"/>
+            <wp:docPr id="105" name="Picture 105"/>
             <wp:cNvGraphicFramePr>
               <a:graphicFrameLocks xmlns:a="http://schemas.openxmlformats.org/drawingml/2006/main" noChangeAspect="1"/>
             </wp:cNvGraphicFramePr>
@@ -37244,7 +37208,7 @@
               <a:graphicData uri="http://schemas.openxmlformats.org/drawingml/2006/picture">
                 <pic:pic xmlns:pic="http://schemas.openxmlformats.org/drawingml/2006/picture">
                   <pic:nvPicPr>
-                    <pic:cNvPr id="0" name="Picture 12"/>
+                    <pic:cNvPr id="0" name="Picture 32"/>
                     <pic:cNvPicPr>
                       <a:picLocks noChangeAspect="1" noChangeArrowheads="1"/>
                     </pic:cNvPicPr>
@@ -37265,7 +37229,7 @@
                   <pic:spPr bwMode="auto">
                     <a:xfrm>
                       <a:off x="0" y="0"/>
-                      <a:ext cx="5731510" cy="3669056"/>
+                      <a:ext cx="5731510" cy="2363470"/>
                     </a:xfrm>
                     <a:prstGeom prst="rect">
                       <a:avLst/>
@@ -37282,18 +37246,14 @@
         </w:drawing>
       </w:r>
     </w:p>
-    <w:p>
-      <w:r>
-        <w:rPr>
-          <w:noProof/>
-          <w:lang w:eastAsia="en-AU"/>
-        </w:rPr>
-        <w:lastRenderedPageBreak/>
+    <w:p/>
+    <w:p>
+      <w:r>
         <w:drawing>
-          <wp:inline distT="0" distB="0" distL="0" distR="0" wp14:anchorId="44CEEEB7" wp14:editId="07A3F718">
-            <wp:extent cx="5731510" cy="3205012"/>
-            <wp:effectExtent l="0" t="0" r="2540" b="0"/>
-            <wp:docPr id="28" name="Picture 28"/>
+          <wp:inline distT="0" distB="0" distL="0" distR="0" wp14:anchorId="77EC27FF" wp14:editId="0973B00B">
+            <wp:extent cx="5731510" cy="1499870"/>
+            <wp:effectExtent l="0" t="0" r="2540" b="5080"/>
+            <wp:docPr id="106" name="Picture 106"/>
             <wp:cNvGraphicFramePr>
               <a:graphicFrameLocks xmlns:a="http://schemas.openxmlformats.org/drawingml/2006/main" noChangeAspect="1"/>
             </wp:cNvGraphicFramePr>
@@ -37301,7 +37261,7 @@
               <a:graphicData uri="http://schemas.openxmlformats.org/drawingml/2006/picture">
                 <pic:pic xmlns:pic="http://schemas.openxmlformats.org/drawingml/2006/picture">
                   <pic:nvPicPr>
-                    <pic:cNvPr id="0" name="Picture 13"/>
+                    <pic:cNvPr id="0" name="Picture 33"/>
                     <pic:cNvPicPr>
                       <a:picLocks noChangeAspect="1" noChangeArrowheads="1"/>
                     </pic:cNvPicPr>
@@ -37322,7 +37282,7 @@
                   <pic:spPr bwMode="auto">
                     <a:xfrm>
                       <a:off x="0" y="0"/>
-                      <a:ext cx="5731510" cy="3205012"/>
+                      <a:ext cx="5731510" cy="1499870"/>
                     </a:xfrm>
                     <a:prstGeom prst="rect">
                       <a:avLst/>
@@ -37341,24 +37301,12 @@
     </w:p>
     <w:p/>
     <w:p>
-      <w:pPr>
-        <w:rPr>
-          <w:noProof/>
-          <w:lang w:eastAsia="en-AU"/>
-        </w:rPr>
-      </w:pPr>
-    </w:p>
-    <w:p>
-      <w:r>
-        <w:rPr>
-          <w:noProof/>
-          <w:lang w:eastAsia="en-AU"/>
-        </w:rPr>
+      <w:r>
         <w:drawing>
-          <wp:inline distT="0" distB="0" distL="0" distR="0" wp14:anchorId="68E2E7E6" wp14:editId="25C3994E">
-            <wp:extent cx="5731510" cy="2636826"/>
+          <wp:inline distT="0" distB="0" distL="0" distR="0" wp14:anchorId="7B3C1D55" wp14:editId="3730B6C8">
+            <wp:extent cx="5731510" cy="1224915"/>
             <wp:effectExtent l="0" t="0" r="2540" b="0"/>
-            <wp:docPr id="29" name="Picture 29"/>
+            <wp:docPr id="107" name="Picture 107"/>
             <wp:cNvGraphicFramePr>
               <a:graphicFrameLocks xmlns:a="http://schemas.openxmlformats.org/drawingml/2006/main" noChangeAspect="1"/>
             </wp:cNvGraphicFramePr>
@@ -37366,7 +37314,7 @@
               <a:graphicData uri="http://schemas.openxmlformats.org/drawingml/2006/picture">
                 <pic:pic xmlns:pic="http://schemas.openxmlformats.org/drawingml/2006/picture">
                   <pic:nvPicPr>
-                    <pic:cNvPr id="0" name="Picture 14"/>
+                    <pic:cNvPr id="0" name="Picture 34"/>
                     <pic:cNvPicPr>
                       <a:picLocks noChangeAspect="1" noChangeArrowheads="1"/>
                     </pic:cNvPicPr>
@@ -37387,7 +37335,7 @@
                   <pic:spPr bwMode="auto">
                     <a:xfrm>
                       <a:off x="0" y="0"/>
-                      <a:ext cx="5731510" cy="2636826"/>
+                      <a:ext cx="5731510" cy="1224915"/>
                     </a:xfrm>
                     <a:prstGeom prst="rect">
                       <a:avLst/>
@@ -37404,13 +37352,6 @@
         </w:drawing>
       </w:r>
     </w:p>
-    <w:p/>
-    <w:p/>
-    <w:p/>
-    <w:p/>
-    <w:p/>
-    <w:p/>
-    <w:p/>
     <w:p>
       <w:pPr>
         <w:spacing w:after="240" w:line="252" w:lineRule="auto"/>
@@ -39793,14 +39734,11 @@
     <w:p/>
     <w:p>
       <w:r>
-        <w:rPr>
-          <w:noProof/>
-        </w:rPr>
         <w:drawing>
-          <wp:inline distT="0" distB="0" distL="0" distR="0" wp14:anchorId="2FA0ECF7" wp14:editId="3123199E">
-            <wp:extent cx="5731510" cy="2341088"/>
-            <wp:effectExtent l="0" t="0" r="2540" b="2540"/>
-            <wp:docPr id="58" name="Picture 58"/>
+          <wp:inline distT="0" distB="0" distL="0" distR="0" wp14:anchorId="1FA7869A" wp14:editId="640B1C7F">
+            <wp:extent cx="5731510" cy="1273175"/>
+            <wp:effectExtent l="0" t="0" r="2540" b="3175"/>
+            <wp:docPr id="121" name="Picture 121"/>
             <wp:cNvGraphicFramePr>
               <a:graphicFrameLocks xmlns:a="http://schemas.openxmlformats.org/drawingml/2006/main" noChangeAspect="1"/>
             </wp:cNvGraphicFramePr>
@@ -39808,7 +39746,7 @@
               <a:graphicData uri="http://schemas.openxmlformats.org/drawingml/2006/picture">
                 <pic:pic xmlns:pic="http://schemas.openxmlformats.org/drawingml/2006/picture">
                   <pic:nvPicPr>
-                    <pic:cNvPr id="0" name="Picture 37"/>
+                    <pic:cNvPr id="0" name="Picture 48"/>
                     <pic:cNvPicPr>
                       <a:picLocks noChangeAspect="1" noChangeArrowheads="1"/>
                     </pic:cNvPicPr>
@@ -39829,7 +39767,7 @@
                   <pic:spPr bwMode="auto">
                     <a:xfrm>
                       <a:off x="0" y="0"/>
-                      <a:ext cx="5731510" cy="2341088"/>
+                      <a:ext cx="5731510" cy="1273175"/>
                     </a:xfrm>
                     <a:prstGeom prst="rect">
                       <a:avLst/>
@@ -39849,14 +39787,11 @@
     <w:p/>
     <w:p>
       <w:r>
-        <w:rPr>
-          <w:noProof/>
-        </w:rPr>
         <w:drawing>
-          <wp:inline distT="0" distB="0" distL="0" distR="0" wp14:anchorId="7A3A2882" wp14:editId="36706477">
-            <wp:extent cx="5731510" cy="2341088"/>
-            <wp:effectExtent l="0" t="0" r="2540" b="2540"/>
-            <wp:docPr id="59" name="Picture 59"/>
+          <wp:inline distT="0" distB="0" distL="0" distR="0" wp14:anchorId="421E031A" wp14:editId="0E09A537">
+            <wp:extent cx="5731510" cy="1021080"/>
+            <wp:effectExtent l="0" t="0" r="2540" b="7620"/>
+            <wp:docPr id="120" name="Picture 120"/>
             <wp:cNvGraphicFramePr>
               <a:graphicFrameLocks xmlns:a="http://schemas.openxmlformats.org/drawingml/2006/main" noChangeAspect="1"/>
             </wp:cNvGraphicFramePr>
@@ -39864,7 +39799,7 @@
               <a:graphicData uri="http://schemas.openxmlformats.org/drawingml/2006/picture">
                 <pic:pic xmlns:pic="http://schemas.openxmlformats.org/drawingml/2006/picture">
                   <pic:nvPicPr>
-                    <pic:cNvPr id="0" name="Picture 38"/>
+                    <pic:cNvPr id="0" name="Picture 47"/>
                     <pic:cNvPicPr>
                       <a:picLocks noChangeAspect="1" noChangeArrowheads="1"/>
                     </pic:cNvPicPr>
@@ -39885,7 +39820,7 @@
                   <pic:spPr bwMode="auto">
                     <a:xfrm>
                       <a:off x="0" y="0"/>
-                      <a:ext cx="5731510" cy="2341088"/>
+                      <a:ext cx="5731510" cy="1021080"/>
                     </a:xfrm>
                     <a:prstGeom prst="rect">
                       <a:avLst/>
@@ -39905,14 +39840,11 @@
     <w:p/>
     <w:p>
       <w:r>
-        <w:rPr>
-          <w:noProof/>
-        </w:rPr>
         <w:drawing>
-          <wp:inline distT="0" distB="0" distL="0" distR="0" wp14:anchorId="53376BC6" wp14:editId="371DD9B7">
-            <wp:extent cx="5731510" cy="2739846"/>
-            <wp:effectExtent l="0" t="0" r="2540" b="3810"/>
-            <wp:docPr id="60" name="Picture 60"/>
+          <wp:inline distT="0" distB="0" distL="0" distR="0" wp14:anchorId="36DA1EB4" wp14:editId="066980DA">
+            <wp:extent cx="5731510" cy="1261110"/>
+            <wp:effectExtent l="0" t="0" r="2540" b="0"/>
+            <wp:docPr id="119" name="Picture 119"/>
             <wp:cNvGraphicFramePr>
               <a:graphicFrameLocks xmlns:a="http://schemas.openxmlformats.org/drawingml/2006/main" noChangeAspect="1"/>
             </wp:cNvGraphicFramePr>
@@ -39920,7 +39852,7 @@
               <a:graphicData uri="http://schemas.openxmlformats.org/drawingml/2006/picture">
                 <pic:pic xmlns:pic="http://schemas.openxmlformats.org/drawingml/2006/picture">
                   <pic:nvPicPr>
-                    <pic:cNvPr id="0" name="Picture 39"/>
+                    <pic:cNvPr id="0" name="Picture 46"/>
                     <pic:cNvPicPr>
                       <a:picLocks noChangeAspect="1" noChangeArrowheads="1"/>
                     </pic:cNvPicPr>
@@ -39941,7 +39873,7 @@
                   <pic:spPr bwMode="auto">
                     <a:xfrm>
                       <a:off x="0" y="0"/>
-                      <a:ext cx="5731510" cy="2739846"/>
+                      <a:ext cx="5731510" cy="1261110"/>
                     </a:xfrm>
                     <a:prstGeom prst="rect">
                       <a:avLst/>
@@ -39961,15 +39893,11 @@
     <w:p/>
     <w:p>
       <w:r>
-        <w:rPr>
-          <w:noProof/>
-        </w:rPr>
-        <w:lastRenderedPageBreak/>
         <w:drawing>
-          <wp:inline distT="0" distB="0" distL="0" distR="0" wp14:anchorId="73FF158A" wp14:editId="5AE66183">
-            <wp:extent cx="5730536" cy="2533650"/>
-            <wp:effectExtent l="0" t="0" r="3810" b="0"/>
-            <wp:docPr id="61" name="Picture 61"/>
+          <wp:inline distT="0" distB="0" distL="0" distR="0" wp14:anchorId="725D642C" wp14:editId="48C4E495">
+            <wp:extent cx="5731510" cy="1452880"/>
+            <wp:effectExtent l="0" t="0" r="2540" b="0"/>
+            <wp:docPr id="118" name="Picture 118"/>
             <wp:cNvGraphicFramePr>
               <a:graphicFrameLocks xmlns:a="http://schemas.openxmlformats.org/drawingml/2006/main" noChangeAspect="1"/>
             </wp:cNvGraphicFramePr>
@@ -39977,7 +39905,7 @@
               <a:graphicData uri="http://schemas.openxmlformats.org/drawingml/2006/picture">
                 <pic:pic xmlns:pic="http://schemas.openxmlformats.org/drawingml/2006/picture">
                   <pic:nvPicPr>
-                    <pic:cNvPr id="0" name="Picture 40"/>
+                    <pic:cNvPr id="0" name="Picture 45"/>
                     <pic:cNvPicPr>
                       <a:picLocks noChangeAspect="1" noChangeArrowheads="1"/>
                     </pic:cNvPicPr>
@@ -39998,7 +39926,7 @@
                   <pic:spPr bwMode="auto">
                     <a:xfrm>
                       <a:off x="0" y="0"/>
-                      <a:ext cx="5734470" cy="2535389"/>
+                      <a:ext cx="5731510" cy="1452880"/>
                     </a:xfrm>
                     <a:prstGeom prst="rect">
                       <a:avLst/>
@@ -40018,14 +39946,11 @@
     <w:p/>
     <w:p>
       <w:r>
-        <w:rPr>
-          <w:noProof/>
-        </w:rPr>
         <w:drawing>
-          <wp:inline distT="0" distB="0" distL="0" distR="0" wp14:anchorId="01817C50" wp14:editId="41F5B160">
-            <wp:extent cx="5730373" cy="2476500"/>
-            <wp:effectExtent l="0" t="0" r="3810" b="0"/>
-            <wp:docPr id="62" name="Picture 62"/>
+          <wp:inline distT="0" distB="0" distL="0" distR="0" wp14:anchorId="777AF548" wp14:editId="1C3E6983">
+            <wp:extent cx="5731510" cy="1264920"/>
+            <wp:effectExtent l="0" t="0" r="2540" b="0"/>
+            <wp:docPr id="117" name="Picture 117"/>
             <wp:cNvGraphicFramePr>
               <a:graphicFrameLocks xmlns:a="http://schemas.openxmlformats.org/drawingml/2006/main" noChangeAspect="1"/>
             </wp:cNvGraphicFramePr>
@@ -40033,7 +39958,7 @@
               <a:graphicData uri="http://schemas.openxmlformats.org/drawingml/2006/picture">
                 <pic:pic xmlns:pic="http://schemas.openxmlformats.org/drawingml/2006/picture">
                   <pic:nvPicPr>
-                    <pic:cNvPr id="0" name="Picture 41"/>
+                    <pic:cNvPr id="0" name="Picture 44"/>
                     <pic:cNvPicPr>
                       <a:picLocks noChangeAspect="1" noChangeArrowheads="1"/>
                     </pic:cNvPicPr>
@@ -40054,7 +39979,7 @@
                   <pic:spPr bwMode="auto">
                     <a:xfrm>
                       <a:off x="0" y="0"/>
-                      <a:ext cx="5732175" cy="2477279"/>
+                      <a:ext cx="5731510" cy="1264920"/>
                     </a:xfrm>
                     <a:prstGeom prst="rect">
                       <a:avLst/>
@@ -40072,17 +39997,14 @@
       </w:r>
     </w:p>
     <w:p/>
-    <w:p/>
-    <w:p>
-      <w:r>
-        <w:rPr>
-          <w:noProof/>
-        </w:rPr>
+    <w:p>
+      <w:r>
+        <w:lastRenderedPageBreak/>
         <w:drawing>
-          <wp:inline distT="0" distB="0" distL="0" distR="0" wp14:anchorId="3F8A6AFB" wp14:editId="3747E5F6">
-            <wp:extent cx="5731510" cy="2787104"/>
-            <wp:effectExtent l="0" t="0" r="2540" b="0"/>
-            <wp:docPr id="63" name="Picture 63"/>
+          <wp:inline distT="0" distB="0" distL="0" distR="0" wp14:anchorId="1EBBBAE3" wp14:editId="2EA3B32B">
+            <wp:extent cx="5731510" cy="1141730"/>
+            <wp:effectExtent l="0" t="0" r="2540" b="1270"/>
+            <wp:docPr id="116" name="Picture 116"/>
             <wp:cNvGraphicFramePr>
               <a:graphicFrameLocks xmlns:a="http://schemas.openxmlformats.org/drawingml/2006/main" noChangeAspect="1"/>
             </wp:cNvGraphicFramePr>
@@ -40090,7 +40012,7 @@
               <a:graphicData uri="http://schemas.openxmlformats.org/drawingml/2006/picture">
                 <pic:pic xmlns:pic="http://schemas.openxmlformats.org/drawingml/2006/picture">
                   <pic:nvPicPr>
-                    <pic:cNvPr id="0" name="Picture 42"/>
+                    <pic:cNvPr id="0" name="Picture 43"/>
                     <pic:cNvPicPr>
                       <a:picLocks noChangeAspect="1" noChangeArrowheads="1"/>
                     </pic:cNvPicPr>
@@ -40111,7 +40033,7 @@
                   <pic:spPr bwMode="auto">
                     <a:xfrm>
                       <a:off x="0" y="0"/>
-                      <a:ext cx="5731510" cy="2787104"/>
+                      <a:ext cx="5731510" cy="1141730"/>
                     </a:xfrm>
                     <a:prstGeom prst="rect">
                       <a:avLst/>
@@ -40131,14 +40053,11 @@
     <w:p/>
     <w:p>
       <w:r>
-        <w:rPr>
-          <w:noProof/>
-        </w:rPr>
         <w:drawing>
-          <wp:inline distT="0" distB="0" distL="0" distR="0" wp14:anchorId="69A8E27D" wp14:editId="70E174C5">
-            <wp:extent cx="5731423" cy="2724150"/>
-            <wp:effectExtent l="0" t="0" r="3175" b="0"/>
-            <wp:docPr id="64" name="Picture 64"/>
+          <wp:inline distT="0" distB="0" distL="0" distR="0" wp14:anchorId="11227D18" wp14:editId="17C60F64">
+            <wp:extent cx="5731510" cy="1367790"/>
+            <wp:effectExtent l="0" t="0" r="2540" b="3810"/>
+            <wp:docPr id="115" name="Picture 115"/>
             <wp:cNvGraphicFramePr>
               <a:graphicFrameLocks xmlns:a="http://schemas.openxmlformats.org/drawingml/2006/main" noChangeAspect="1"/>
             </wp:cNvGraphicFramePr>
@@ -40146,7 +40065,7 @@
               <a:graphicData uri="http://schemas.openxmlformats.org/drawingml/2006/picture">
                 <pic:pic xmlns:pic="http://schemas.openxmlformats.org/drawingml/2006/picture">
                   <pic:nvPicPr>
-                    <pic:cNvPr id="0" name="Picture 43"/>
+                    <pic:cNvPr id="0" name="Picture 42"/>
                     <pic:cNvPicPr>
                       <a:picLocks noChangeAspect="1" noChangeArrowheads="1"/>
                     </pic:cNvPicPr>
@@ -40167,7 +40086,7 @@
                   <pic:spPr bwMode="auto">
                     <a:xfrm>
                       <a:off x="0" y="0"/>
-                      <a:ext cx="5742481" cy="2729406"/>
+                      <a:ext cx="5731510" cy="1367790"/>
                     </a:xfrm>
                     <a:prstGeom prst="rect">
                       <a:avLst/>
@@ -40187,14 +40106,11 @@
     <w:p/>
     <w:p>
       <w:r>
-        <w:rPr>
-          <w:noProof/>
-        </w:rPr>
         <w:drawing>
-          <wp:inline distT="0" distB="0" distL="0" distR="0" wp14:anchorId="6093136B" wp14:editId="20FCB082">
-            <wp:extent cx="5731375" cy="2781300"/>
-            <wp:effectExtent l="0" t="0" r="3175" b="0"/>
-            <wp:docPr id="65" name="Picture 65"/>
+          <wp:inline distT="0" distB="0" distL="0" distR="0" wp14:anchorId="11FA6A1B" wp14:editId="52E82DD7">
+            <wp:extent cx="5731510" cy="1890395"/>
+            <wp:effectExtent l="0" t="0" r="2540" b="0"/>
+            <wp:docPr id="114" name="Picture 114"/>
             <wp:cNvGraphicFramePr>
               <a:graphicFrameLocks xmlns:a="http://schemas.openxmlformats.org/drawingml/2006/main" noChangeAspect="1"/>
             </wp:cNvGraphicFramePr>
@@ -40202,7 +40118,7 @@
               <a:graphicData uri="http://schemas.openxmlformats.org/drawingml/2006/picture">
                 <pic:pic xmlns:pic="http://schemas.openxmlformats.org/drawingml/2006/picture">
                   <pic:nvPicPr>
-                    <pic:cNvPr id="0" name="Picture 44"/>
+                    <pic:cNvPr id="0" name="Picture 41"/>
                     <pic:cNvPicPr>
                       <a:picLocks noChangeAspect="1" noChangeArrowheads="1"/>
                     </pic:cNvPicPr>
@@ -40223,7 +40139,7 @@
                   <pic:spPr bwMode="auto">
                     <a:xfrm>
                       <a:off x="0" y="0"/>
-                      <a:ext cx="5734510" cy="2782821"/>
+                      <a:ext cx="5731510" cy="1890395"/>
                     </a:xfrm>
                     <a:prstGeom prst="rect">
                       <a:avLst/>
@@ -40243,14 +40159,11 @@
     <w:p/>
     <w:p>
       <w:r>
-        <w:rPr>
-          <w:noProof/>
-        </w:rPr>
         <w:drawing>
-          <wp:inline distT="0" distB="0" distL="0" distR="0" wp14:anchorId="390325D6" wp14:editId="65EC1C32">
-            <wp:extent cx="5730875" cy="2209800"/>
-            <wp:effectExtent l="0" t="0" r="3175" b="0"/>
-            <wp:docPr id="66" name="Picture 66"/>
+          <wp:inline distT="0" distB="0" distL="0" distR="0" wp14:anchorId="6F614923" wp14:editId="761EB181">
+            <wp:extent cx="5731510" cy="1372235"/>
+            <wp:effectExtent l="0" t="0" r="2540" b="0"/>
+            <wp:docPr id="113" name="Picture 113"/>
             <wp:cNvGraphicFramePr>
               <a:graphicFrameLocks xmlns:a="http://schemas.openxmlformats.org/drawingml/2006/main" noChangeAspect="1"/>
             </wp:cNvGraphicFramePr>
@@ -40258,7 +40171,7 @@
               <a:graphicData uri="http://schemas.openxmlformats.org/drawingml/2006/picture">
                 <pic:pic xmlns:pic="http://schemas.openxmlformats.org/drawingml/2006/picture">
                   <pic:nvPicPr>
-                    <pic:cNvPr id="0" name="Picture 45"/>
+                    <pic:cNvPr id="0" name="Picture 40"/>
                     <pic:cNvPicPr>
                       <a:picLocks noChangeAspect="1" noChangeArrowheads="1"/>
                     </pic:cNvPicPr>
@@ -40279,7 +40192,7 @@
                   <pic:spPr bwMode="auto">
                     <a:xfrm>
                       <a:off x="0" y="0"/>
-                      <a:ext cx="5733035" cy="2210633"/>
+                      <a:ext cx="5731510" cy="1372235"/>
                     </a:xfrm>
                     <a:prstGeom prst="rect">
                       <a:avLst/>
@@ -40299,15 +40212,11 @@
     <w:p/>
     <w:p>
       <w:r>
-        <w:rPr>
-          <w:noProof/>
-        </w:rPr>
-        <w:lastRenderedPageBreak/>
         <w:drawing>
-          <wp:inline distT="0" distB="0" distL="0" distR="0" wp14:anchorId="591B0770" wp14:editId="34B1B8C6">
-            <wp:extent cx="5731244" cy="2995448"/>
-            <wp:effectExtent l="0" t="0" r="3175" b="0"/>
-            <wp:docPr id="67" name="Picture 67"/>
+          <wp:inline distT="0" distB="0" distL="0" distR="0" wp14:anchorId="3E0C1508" wp14:editId="12E2459E">
+            <wp:extent cx="5731510" cy="1323975"/>
+            <wp:effectExtent l="0" t="0" r="2540" b="9525"/>
+            <wp:docPr id="112" name="Picture 112"/>
             <wp:cNvGraphicFramePr>
               <a:graphicFrameLocks xmlns:a="http://schemas.openxmlformats.org/drawingml/2006/main" noChangeAspect="1"/>
             </wp:cNvGraphicFramePr>
@@ -40315,7 +40224,7 @@
               <a:graphicData uri="http://schemas.openxmlformats.org/drawingml/2006/picture">
                 <pic:pic xmlns:pic="http://schemas.openxmlformats.org/drawingml/2006/picture">
                   <pic:nvPicPr>
-                    <pic:cNvPr id="0" name="Picture 46"/>
+                    <pic:cNvPr id="0" name="Picture 39"/>
                     <pic:cNvPicPr>
                       <a:picLocks noChangeAspect="1" noChangeArrowheads="1"/>
                     </pic:cNvPicPr>
@@ -40336,7 +40245,7 @@
                   <pic:spPr bwMode="auto">
                     <a:xfrm>
                       <a:off x="0" y="0"/>
-                      <a:ext cx="5732986" cy="2996359"/>
+                      <a:ext cx="5731510" cy="1323975"/>
                     </a:xfrm>
                     <a:prstGeom prst="rect">
                       <a:avLst/>
@@ -40356,14 +40265,12 @@
     <w:p/>
     <w:p>
       <w:r>
-        <w:rPr>
-          <w:noProof/>
-        </w:rPr>
+        <w:lastRenderedPageBreak/>
         <w:drawing>
-          <wp:inline distT="0" distB="0" distL="0" distR="0" wp14:anchorId="15165BCE" wp14:editId="17C35DC3">
-            <wp:extent cx="5730874" cy="2806262"/>
-            <wp:effectExtent l="0" t="0" r="3810" b="0"/>
-            <wp:docPr id="68" name="Picture 68"/>
+          <wp:inline distT="0" distB="0" distL="0" distR="0" wp14:anchorId="48CE913A" wp14:editId="1585419C">
+            <wp:extent cx="5731510" cy="1242695"/>
+            <wp:effectExtent l="0" t="0" r="2540" b="0"/>
+            <wp:docPr id="111" name="Picture 111"/>
             <wp:cNvGraphicFramePr>
               <a:graphicFrameLocks xmlns:a="http://schemas.openxmlformats.org/drawingml/2006/main" noChangeAspect="1"/>
             </wp:cNvGraphicFramePr>
@@ -40371,7 +40278,7 @@
               <a:graphicData uri="http://schemas.openxmlformats.org/drawingml/2006/picture">
                 <pic:pic xmlns:pic="http://schemas.openxmlformats.org/drawingml/2006/picture">
                   <pic:nvPicPr>
-                    <pic:cNvPr id="0" name="Picture 47"/>
+                    <pic:cNvPr id="0" name="Picture 38"/>
                     <pic:cNvPicPr>
                       <a:picLocks noChangeAspect="1" noChangeArrowheads="1"/>
                     </pic:cNvPicPr>
@@ -40392,7 +40299,7 @@
                   <pic:spPr bwMode="auto">
                     <a:xfrm>
                       <a:off x="0" y="0"/>
-                      <a:ext cx="5735440" cy="2808498"/>
+                      <a:ext cx="5731510" cy="1242695"/>
                     </a:xfrm>
                     <a:prstGeom prst="rect">
                       <a:avLst/>
@@ -40412,14 +40319,11 @@
     <w:p/>
     <w:p>
       <w:r>
-        <w:rPr>
-          <w:noProof/>
-        </w:rPr>
         <w:drawing>
-          <wp:inline distT="0" distB="0" distL="0" distR="0" wp14:anchorId="55218456" wp14:editId="67C05BC2">
-            <wp:extent cx="5729605" cy="2270234"/>
-            <wp:effectExtent l="0" t="0" r="4445" b="0"/>
-            <wp:docPr id="69" name="Picture 69"/>
+          <wp:inline distT="0" distB="0" distL="0" distR="0" wp14:anchorId="30C2359E" wp14:editId="0B75218C">
+            <wp:extent cx="5731510" cy="1146175"/>
+            <wp:effectExtent l="0" t="0" r="2540" b="0"/>
+            <wp:docPr id="110" name="Picture 110"/>
             <wp:cNvGraphicFramePr>
               <a:graphicFrameLocks xmlns:a="http://schemas.openxmlformats.org/drawingml/2006/main" noChangeAspect="1"/>
             </wp:cNvGraphicFramePr>
@@ -40427,7 +40331,7 @@
               <a:graphicData uri="http://schemas.openxmlformats.org/drawingml/2006/picture">
                 <pic:pic xmlns:pic="http://schemas.openxmlformats.org/drawingml/2006/picture">
                   <pic:nvPicPr>
-                    <pic:cNvPr id="0" name="Picture 48"/>
+                    <pic:cNvPr id="0" name="Picture 37"/>
                     <pic:cNvPicPr>
                       <a:picLocks noChangeAspect="1" noChangeArrowheads="1"/>
                     </pic:cNvPicPr>
@@ -40448,7 +40352,7 @@
                   <pic:spPr bwMode="auto">
                     <a:xfrm>
                       <a:off x="0" y="0"/>
-                      <a:ext cx="5751624" cy="2278958"/>
+                      <a:ext cx="5731510" cy="1146175"/>
                     </a:xfrm>
                     <a:prstGeom prst="rect">
                       <a:avLst/>
@@ -40466,2128 +40370,13 @@
       </w:r>
     </w:p>
     <w:p/>
-    <w:tbl>
-      <w:tblPr>
-        <w:tblW w:w="9400" w:type="dxa"/>
-        <w:tblLook w:val="04A0" w:firstRow="1" w:lastRow="0" w:firstColumn="1" w:lastColumn="0" w:noHBand="0" w:noVBand="1"/>
-      </w:tblPr>
-      <w:tblGrid>
-        <w:gridCol w:w="1062"/>
-        <w:gridCol w:w="1640"/>
-        <w:gridCol w:w="1025"/>
-        <w:gridCol w:w="1219"/>
-        <w:gridCol w:w="1026"/>
-        <w:gridCol w:w="1033"/>
-        <w:gridCol w:w="1039"/>
-        <w:gridCol w:w="1356"/>
-      </w:tblGrid>
-      <w:tr>
-        <w:trPr>
-          <w:trHeight w:val="336"/>
-        </w:trPr>
-        <w:tc>
-          <w:tcPr>
-            <w:tcW w:w="9400" w:type="dxa"/>
-            <w:gridSpan w:val="8"/>
-            <w:tcBorders>
-              <w:top w:val="double" w:sz="6" w:space="0" w:color="auto"/>
-              <w:left w:val="double" w:sz="6" w:space="0" w:color="auto"/>
-              <w:bottom w:val="double" w:sz="6" w:space="0" w:color="auto"/>
-              <w:right w:val="double" w:sz="6" w:space="0" w:color="000000"/>
-            </w:tcBorders>
-            <w:shd w:val="clear" w:color="auto" w:fill="auto"/>
-            <w:vAlign w:val="center"/>
-            <w:hideMark/>
-          </w:tcPr>
-          <w:p>
-            <w:pPr>
-              <w:spacing w:after="0"/>
-              <w:ind w:left="0" w:right="0"/>
-              <w:jc w:val="center"/>
-              <w:rPr>
-                <w:rFonts w:ascii="Cambria" w:eastAsia="Times New Roman" w:hAnsi="Cambria" w:cs="Calibri"/>
-                <w:b/>
-                <w:bCs/>
-                <w:color w:val="000000"/>
-                <w:kern w:val="0"/>
-                <w:sz w:val="24"/>
-                <w:szCs w:val="24"/>
-                <w:lang w:eastAsia="en-AU"/>
-                <w14:ligatures w14:val="none"/>
-              </w:rPr>
-            </w:pPr>
-            <w:r>
-              <w:rPr>
-                <w:rFonts w:ascii="Cambria" w:eastAsia="Times New Roman" w:hAnsi="Cambria" w:cs="Calibri"/>
-                <w:b/>
-                <w:bCs/>
-                <w:color w:val="000000"/>
-                <w:kern w:val="0"/>
-                <w:sz w:val="24"/>
-                <w:szCs w:val="24"/>
-                <w:lang w:eastAsia="en-AU"/>
-                <w14:ligatures w14:val="none"/>
-              </w:rPr>
-              <w:t xml:space="preserve">ACTIVITY LOG SHEET </w:t>
-            </w:r>
-          </w:p>
-        </w:tc>
-      </w:tr>
-      <w:tr>
-        <w:trPr>
-          <w:trHeight w:val="336"/>
-        </w:trPr>
-        <w:tc>
-          <w:tcPr>
-            <w:tcW w:w="1061" w:type="dxa"/>
-            <w:tcBorders>
-              <w:top w:val="nil"/>
-              <w:left w:val="double" w:sz="6" w:space="0" w:color="auto"/>
-              <w:bottom w:val="double" w:sz="6" w:space="0" w:color="auto"/>
-              <w:right w:val="double" w:sz="6" w:space="0" w:color="auto"/>
-            </w:tcBorders>
-            <w:shd w:val="clear" w:color="auto" w:fill="auto"/>
-            <w:vAlign w:val="center"/>
-            <w:hideMark/>
-          </w:tcPr>
-          <w:p>
-            <w:pPr>
-              <w:spacing w:after="0"/>
-              <w:ind w:left="0" w:right="0"/>
-              <w:rPr>
-                <w:rFonts w:ascii="Cambria" w:eastAsia="Times New Roman" w:hAnsi="Cambria" w:cs="Calibri"/>
-                <w:b/>
-                <w:bCs/>
-                <w:color w:val="000000"/>
-                <w:kern w:val="0"/>
-                <w:sz w:val="24"/>
-                <w:szCs w:val="24"/>
-                <w:lang w:eastAsia="en-AU"/>
-                <w14:ligatures w14:val="none"/>
-              </w:rPr>
-            </w:pPr>
-            <w:r>
-              <w:rPr>
-                <w:rFonts w:ascii="Cambria" w:eastAsia="Times New Roman" w:hAnsi="Cambria" w:cs="Calibri"/>
-                <w:b/>
-                <w:bCs/>
-                <w:color w:val="000000"/>
-                <w:kern w:val="0"/>
-                <w:sz w:val="24"/>
-                <w:szCs w:val="24"/>
-                <w:lang w:eastAsia="en-AU"/>
-                <w14:ligatures w14:val="none"/>
-              </w:rPr>
-              <w:t>Name</w:t>
-            </w:r>
-          </w:p>
-        </w:tc>
-        <w:tc>
-          <w:tcPr>
-            <w:tcW w:w="5058" w:type="dxa"/>
-            <w:gridSpan w:val="4"/>
-            <w:tcBorders>
-              <w:top w:val="double" w:sz="6" w:space="0" w:color="auto"/>
-              <w:left w:val="nil"/>
-              <w:bottom w:val="double" w:sz="6" w:space="0" w:color="auto"/>
-              <w:right w:val="double" w:sz="6" w:space="0" w:color="000000"/>
-            </w:tcBorders>
-            <w:shd w:val="clear" w:color="auto" w:fill="auto"/>
-            <w:vAlign w:val="center"/>
-            <w:hideMark/>
-          </w:tcPr>
-          <w:p>
-            <w:pPr>
-              <w:spacing w:after="0"/>
-              <w:ind w:left="0" w:right="0"/>
-              <w:jc w:val="center"/>
-              <w:rPr>
-                <w:rFonts w:ascii="Cambria" w:eastAsia="Times New Roman" w:hAnsi="Cambria" w:cs="Calibri"/>
-                <w:b/>
-                <w:bCs/>
-                <w:color w:val="000000"/>
-                <w:kern w:val="0"/>
-                <w:sz w:val="24"/>
-                <w:szCs w:val="24"/>
-                <w:lang w:eastAsia="en-AU"/>
-                <w14:ligatures w14:val="none"/>
-              </w:rPr>
-            </w:pPr>
-            <w:r>
-              <w:rPr>
-                <w:rFonts w:ascii="Cambria" w:eastAsia="Times New Roman" w:hAnsi="Cambria" w:cs="Calibri"/>
-                <w:b/>
-                <w:bCs/>
-                <w:color w:val="000000"/>
-                <w:kern w:val="0"/>
-                <w:sz w:val="24"/>
-                <w:szCs w:val="24"/>
-                <w:lang w:eastAsia="en-AU"/>
-                <w14:ligatures w14:val="none"/>
-              </w:rPr>
-              <w:t>Andrew</w:t>
-            </w:r>
-          </w:p>
-        </w:tc>
-        <w:tc>
-          <w:tcPr>
-            <w:tcW w:w="1047" w:type="dxa"/>
-            <w:tcBorders>
-              <w:top w:val="nil"/>
-              <w:left w:val="nil"/>
-              <w:bottom w:val="double" w:sz="6" w:space="0" w:color="auto"/>
-              <w:right w:val="double" w:sz="6" w:space="0" w:color="auto"/>
-            </w:tcBorders>
-            <w:shd w:val="clear" w:color="auto" w:fill="auto"/>
-            <w:vAlign w:val="center"/>
-            <w:hideMark/>
-          </w:tcPr>
-          <w:p>
-            <w:pPr>
-              <w:spacing w:after="0"/>
-              <w:ind w:left="0" w:right="0"/>
-              <w:rPr>
-                <w:rFonts w:ascii="Cambria" w:eastAsia="Times New Roman" w:hAnsi="Cambria" w:cs="Calibri"/>
-                <w:b/>
-                <w:bCs/>
-                <w:color w:val="000000"/>
-                <w:kern w:val="0"/>
-                <w:sz w:val="24"/>
-                <w:szCs w:val="24"/>
-                <w:lang w:eastAsia="en-AU"/>
-                <w14:ligatures w14:val="none"/>
-              </w:rPr>
-            </w:pPr>
-            <w:r>
-              <w:rPr>
-                <w:rFonts w:ascii="Cambria" w:eastAsia="Times New Roman" w:hAnsi="Cambria" w:cs="Calibri"/>
-                <w:b/>
-                <w:bCs/>
-                <w:color w:val="000000"/>
-                <w:kern w:val="0"/>
-                <w:sz w:val="24"/>
-                <w:szCs w:val="24"/>
-                <w:lang w:eastAsia="en-AU"/>
-                <w14:ligatures w14:val="none"/>
-              </w:rPr>
-              <w:t>Week</w:t>
-            </w:r>
-          </w:p>
-        </w:tc>
-        <w:tc>
-          <w:tcPr>
-            <w:tcW w:w="1049" w:type="dxa"/>
-            <w:tcBorders>
-              <w:top w:val="nil"/>
-              <w:left w:val="nil"/>
-              <w:bottom w:val="double" w:sz="6" w:space="0" w:color="auto"/>
-              <w:right w:val="nil"/>
-            </w:tcBorders>
-            <w:shd w:val="clear" w:color="auto" w:fill="auto"/>
-            <w:vAlign w:val="center"/>
-            <w:hideMark/>
-          </w:tcPr>
-          <w:p>
-            <w:pPr>
-              <w:spacing w:after="0"/>
-              <w:ind w:left="0" w:right="0"/>
-              <w:jc w:val="center"/>
-              <w:rPr>
-                <w:rFonts w:ascii="Cambria" w:eastAsia="Times New Roman" w:hAnsi="Cambria" w:cs="Calibri"/>
-                <w:i/>
-                <w:iCs/>
-                <w:color w:val="000000"/>
-                <w:kern w:val="0"/>
-                <w:sz w:val="24"/>
-                <w:szCs w:val="24"/>
-                <w:lang w:eastAsia="en-AU"/>
-                <w14:ligatures w14:val="none"/>
-              </w:rPr>
-            </w:pPr>
-            <w:r>
-              <w:rPr>
-                <w:rFonts w:ascii="Cambria" w:eastAsia="Times New Roman" w:hAnsi="Cambria" w:cs="Calibri"/>
-                <w:i/>
-                <w:iCs/>
-                <w:color w:val="000000"/>
-                <w:kern w:val="0"/>
-                <w:sz w:val="24"/>
-                <w:szCs w:val="24"/>
-                <w:lang w:eastAsia="en-AU"/>
-                <w14:ligatures w14:val="none"/>
-              </w:rPr>
-              <w:t> </w:t>
-            </w:r>
-          </w:p>
-        </w:tc>
-        <w:tc>
-          <w:tcPr>
-            <w:tcW w:w="1185" w:type="dxa"/>
-            <w:tcBorders>
-              <w:top w:val="nil"/>
-              <w:left w:val="nil"/>
-              <w:bottom w:val="double" w:sz="6" w:space="0" w:color="auto"/>
-              <w:right w:val="double" w:sz="6" w:space="0" w:color="auto"/>
-            </w:tcBorders>
-            <w:shd w:val="clear" w:color="auto" w:fill="auto"/>
-            <w:vAlign w:val="center"/>
-            <w:hideMark/>
-          </w:tcPr>
-          <w:p>
-            <w:pPr>
-              <w:spacing w:after="0"/>
-              <w:ind w:left="0" w:right="0"/>
-              <w:jc w:val="center"/>
-              <w:rPr>
-                <w:rFonts w:ascii="Cambria" w:eastAsia="Times New Roman" w:hAnsi="Cambria" w:cs="Calibri"/>
-                <w:i/>
-                <w:iCs/>
-                <w:color w:val="000000"/>
-                <w:kern w:val="0"/>
-                <w:sz w:val="24"/>
-                <w:szCs w:val="24"/>
-                <w:lang w:eastAsia="en-AU"/>
-                <w14:ligatures w14:val="none"/>
-              </w:rPr>
-            </w:pPr>
-            <w:r>
-              <w:rPr>
-                <w:rFonts w:ascii="Cambria" w:eastAsia="Times New Roman" w:hAnsi="Cambria" w:cs="Calibri"/>
-                <w:i/>
-                <w:iCs/>
-                <w:color w:val="000000"/>
-                <w:kern w:val="0"/>
-                <w:sz w:val="24"/>
-                <w:szCs w:val="24"/>
-                <w:lang w:eastAsia="en-AU"/>
-                <w14:ligatures w14:val="none"/>
-              </w:rPr>
-              <w:t>13</w:t>
-            </w:r>
-          </w:p>
-        </w:tc>
-      </w:tr>
-      <w:tr>
-        <w:trPr>
-          <w:trHeight w:val="624"/>
-        </w:trPr>
-        <w:tc>
-          <w:tcPr>
-            <w:tcW w:w="2776" w:type="dxa"/>
-            <w:gridSpan w:val="2"/>
-            <w:tcBorders>
-              <w:top w:val="double" w:sz="6" w:space="0" w:color="auto"/>
-              <w:left w:val="double" w:sz="6" w:space="0" w:color="auto"/>
-              <w:bottom w:val="double" w:sz="6" w:space="0" w:color="auto"/>
-              <w:right w:val="double" w:sz="6" w:space="0" w:color="000000"/>
-            </w:tcBorders>
-            <w:shd w:val="clear" w:color="auto" w:fill="auto"/>
-            <w:vAlign w:val="center"/>
-            <w:hideMark/>
-          </w:tcPr>
-          <w:p>
-            <w:pPr>
-              <w:spacing w:after="0"/>
-              <w:ind w:left="0" w:right="0"/>
-              <w:jc w:val="center"/>
-              <w:rPr>
-                <w:rFonts w:ascii="Cambria" w:eastAsia="Times New Roman" w:hAnsi="Cambria" w:cs="Calibri"/>
-                <w:b/>
-                <w:bCs/>
-                <w:color w:val="000000"/>
-                <w:kern w:val="0"/>
-                <w:sz w:val="24"/>
-                <w:szCs w:val="24"/>
-                <w:lang w:eastAsia="en-AU"/>
-                <w14:ligatures w14:val="none"/>
-              </w:rPr>
-            </w:pPr>
-            <w:r>
-              <w:rPr>
-                <w:rFonts w:ascii="Cambria" w:eastAsia="Times New Roman" w:hAnsi="Cambria" w:cs="Calibri"/>
-                <w:b/>
-                <w:bCs/>
-                <w:color w:val="000000"/>
-                <w:kern w:val="0"/>
-                <w:sz w:val="24"/>
-                <w:szCs w:val="24"/>
-                <w:lang w:eastAsia="en-AU"/>
-                <w14:ligatures w14:val="none"/>
-              </w:rPr>
-              <w:t>Activity</w:t>
-            </w:r>
-          </w:p>
-        </w:tc>
-        <w:tc>
-          <w:tcPr>
-            <w:tcW w:w="1044" w:type="dxa"/>
-            <w:tcBorders>
-              <w:top w:val="nil"/>
-              <w:left w:val="nil"/>
-              <w:bottom w:val="double" w:sz="6" w:space="0" w:color="auto"/>
-              <w:right w:val="double" w:sz="6" w:space="0" w:color="auto"/>
-            </w:tcBorders>
-            <w:shd w:val="clear" w:color="auto" w:fill="auto"/>
-            <w:vAlign w:val="center"/>
-            <w:hideMark/>
-          </w:tcPr>
-          <w:p>
-            <w:pPr>
-              <w:spacing w:after="0"/>
-              <w:ind w:left="0" w:right="0"/>
-              <w:jc w:val="center"/>
-              <w:rPr>
-                <w:rFonts w:ascii="Cambria" w:eastAsia="Times New Roman" w:hAnsi="Cambria" w:cs="Calibri"/>
-                <w:b/>
-                <w:bCs/>
-                <w:color w:val="000000"/>
-                <w:kern w:val="0"/>
-                <w:sz w:val="24"/>
-                <w:szCs w:val="24"/>
-                <w:lang w:eastAsia="en-AU"/>
-                <w14:ligatures w14:val="none"/>
-              </w:rPr>
-            </w:pPr>
-            <w:r>
-              <w:rPr>
-                <w:rFonts w:ascii="Cambria" w:eastAsia="Times New Roman" w:hAnsi="Cambria" w:cs="Calibri"/>
-                <w:b/>
-                <w:bCs/>
-                <w:color w:val="000000"/>
-                <w:kern w:val="0"/>
-                <w:sz w:val="24"/>
-                <w:szCs w:val="24"/>
-                <w:lang w:eastAsia="en-AU"/>
-                <w14:ligatures w14:val="none"/>
-              </w:rPr>
-              <w:t>Type (G/I)</w:t>
-            </w:r>
-          </w:p>
-        </w:tc>
-        <w:tc>
-          <w:tcPr>
-            <w:tcW w:w="1255" w:type="dxa"/>
-            <w:tcBorders>
-              <w:top w:val="nil"/>
-              <w:left w:val="nil"/>
-              <w:bottom w:val="double" w:sz="6" w:space="0" w:color="auto"/>
-              <w:right w:val="double" w:sz="6" w:space="0" w:color="auto"/>
-            </w:tcBorders>
-            <w:shd w:val="clear" w:color="auto" w:fill="auto"/>
-            <w:vAlign w:val="center"/>
-            <w:hideMark/>
-          </w:tcPr>
-          <w:p>
-            <w:pPr>
-              <w:spacing w:after="0"/>
-              <w:ind w:left="0" w:right="0"/>
-              <w:jc w:val="center"/>
-              <w:rPr>
-                <w:rFonts w:ascii="Cambria" w:eastAsia="Times New Roman" w:hAnsi="Cambria" w:cs="Calibri"/>
-                <w:b/>
-                <w:bCs/>
-                <w:color w:val="000000"/>
-                <w:kern w:val="0"/>
-                <w:sz w:val="24"/>
-                <w:szCs w:val="24"/>
-                <w:lang w:eastAsia="en-AU"/>
-                <w14:ligatures w14:val="none"/>
-              </w:rPr>
-            </w:pPr>
-            <w:r>
-              <w:rPr>
-                <w:rFonts w:ascii="Cambria" w:eastAsia="Times New Roman" w:hAnsi="Cambria" w:cs="Calibri"/>
-                <w:b/>
-                <w:bCs/>
-                <w:color w:val="000000"/>
-                <w:kern w:val="0"/>
-                <w:sz w:val="24"/>
-                <w:szCs w:val="24"/>
-                <w:lang w:eastAsia="en-AU"/>
-                <w14:ligatures w14:val="none"/>
-              </w:rPr>
-              <w:t>Date</w:t>
-            </w:r>
-          </w:p>
-        </w:tc>
-        <w:tc>
-          <w:tcPr>
-            <w:tcW w:w="1044" w:type="dxa"/>
-            <w:tcBorders>
-              <w:top w:val="nil"/>
-              <w:left w:val="nil"/>
-              <w:bottom w:val="double" w:sz="6" w:space="0" w:color="auto"/>
-              <w:right w:val="dotted" w:sz="4" w:space="0" w:color="auto"/>
-            </w:tcBorders>
-            <w:shd w:val="clear" w:color="auto" w:fill="auto"/>
-            <w:vAlign w:val="center"/>
-            <w:hideMark/>
-          </w:tcPr>
-          <w:p>
-            <w:pPr>
-              <w:spacing w:after="0"/>
-              <w:ind w:left="0" w:right="0"/>
-              <w:jc w:val="center"/>
-              <w:rPr>
-                <w:rFonts w:ascii="Cambria" w:eastAsia="Times New Roman" w:hAnsi="Cambria" w:cs="Calibri"/>
-                <w:b/>
-                <w:bCs/>
-                <w:color w:val="000000"/>
-                <w:kern w:val="0"/>
-                <w:sz w:val="24"/>
-                <w:szCs w:val="24"/>
-                <w:lang w:eastAsia="en-AU"/>
-                <w14:ligatures w14:val="none"/>
-              </w:rPr>
-            </w:pPr>
-            <w:r>
-              <w:rPr>
-                <w:rFonts w:ascii="Cambria" w:eastAsia="Times New Roman" w:hAnsi="Cambria" w:cs="Calibri"/>
-                <w:b/>
-                <w:bCs/>
-                <w:color w:val="000000"/>
-                <w:kern w:val="0"/>
-                <w:sz w:val="24"/>
-                <w:szCs w:val="24"/>
-                <w:lang w:eastAsia="en-AU"/>
-                <w14:ligatures w14:val="none"/>
-              </w:rPr>
-              <w:t>Start Time</w:t>
-            </w:r>
-          </w:p>
-        </w:tc>
-        <w:tc>
-          <w:tcPr>
-            <w:tcW w:w="1047" w:type="dxa"/>
-            <w:tcBorders>
-              <w:top w:val="nil"/>
-              <w:left w:val="nil"/>
-              <w:bottom w:val="double" w:sz="6" w:space="0" w:color="auto"/>
-              <w:right w:val="double" w:sz="6" w:space="0" w:color="auto"/>
-            </w:tcBorders>
-            <w:shd w:val="clear" w:color="auto" w:fill="auto"/>
-            <w:vAlign w:val="center"/>
-            <w:hideMark/>
-          </w:tcPr>
-          <w:p>
-            <w:pPr>
-              <w:spacing w:after="0"/>
-              <w:ind w:left="0" w:right="0"/>
-              <w:jc w:val="center"/>
-              <w:rPr>
-                <w:rFonts w:ascii="Cambria" w:eastAsia="Times New Roman" w:hAnsi="Cambria" w:cs="Calibri"/>
-                <w:b/>
-                <w:bCs/>
-                <w:color w:val="000000"/>
-                <w:kern w:val="0"/>
-                <w:sz w:val="24"/>
-                <w:szCs w:val="24"/>
-                <w:lang w:eastAsia="en-AU"/>
-                <w14:ligatures w14:val="none"/>
-              </w:rPr>
-            </w:pPr>
-            <w:r>
-              <w:rPr>
-                <w:rFonts w:ascii="Cambria" w:eastAsia="Times New Roman" w:hAnsi="Cambria" w:cs="Calibri"/>
-                <w:b/>
-                <w:bCs/>
-                <w:color w:val="000000"/>
-                <w:kern w:val="0"/>
-                <w:sz w:val="24"/>
-                <w:szCs w:val="24"/>
-                <w:lang w:eastAsia="en-AU"/>
-                <w14:ligatures w14:val="none"/>
-              </w:rPr>
-              <w:t>End Time</w:t>
-            </w:r>
-          </w:p>
-        </w:tc>
-        <w:tc>
-          <w:tcPr>
-            <w:tcW w:w="1049" w:type="dxa"/>
-            <w:tcBorders>
-              <w:top w:val="nil"/>
-              <w:left w:val="nil"/>
-              <w:bottom w:val="double" w:sz="6" w:space="0" w:color="auto"/>
-              <w:right w:val="double" w:sz="6" w:space="0" w:color="auto"/>
-            </w:tcBorders>
-            <w:shd w:val="clear" w:color="auto" w:fill="auto"/>
-            <w:vAlign w:val="center"/>
-            <w:hideMark/>
-          </w:tcPr>
-          <w:p>
-            <w:pPr>
-              <w:spacing w:after="0"/>
-              <w:ind w:left="0" w:right="0"/>
-              <w:jc w:val="center"/>
-              <w:rPr>
-                <w:rFonts w:ascii="Cambria" w:eastAsia="Times New Roman" w:hAnsi="Cambria" w:cs="Calibri"/>
-                <w:b/>
-                <w:bCs/>
-                <w:color w:val="000000"/>
-                <w:kern w:val="0"/>
-                <w:sz w:val="24"/>
-                <w:szCs w:val="24"/>
-                <w:lang w:eastAsia="en-AU"/>
-                <w14:ligatures w14:val="none"/>
-              </w:rPr>
-            </w:pPr>
-            <w:r>
-              <w:rPr>
-                <w:rFonts w:ascii="Cambria" w:eastAsia="Times New Roman" w:hAnsi="Cambria" w:cs="Calibri"/>
-                <w:b/>
-                <w:bCs/>
-                <w:color w:val="000000"/>
-                <w:kern w:val="0"/>
-                <w:sz w:val="24"/>
-                <w:szCs w:val="24"/>
-                <w:lang w:eastAsia="en-AU"/>
-                <w14:ligatures w14:val="none"/>
-              </w:rPr>
-              <w:t>Group</w:t>
-            </w:r>
-          </w:p>
-        </w:tc>
-        <w:tc>
-          <w:tcPr>
-            <w:tcW w:w="1185" w:type="dxa"/>
-            <w:tcBorders>
-              <w:top w:val="nil"/>
-              <w:left w:val="nil"/>
-              <w:bottom w:val="double" w:sz="6" w:space="0" w:color="auto"/>
-              <w:right w:val="double" w:sz="6" w:space="0" w:color="auto"/>
-            </w:tcBorders>
-            <w:shd w:val="clear" w:color="auto" w:fill="auto"/>
-            <w:vAlign w:val="center"/>
-            <w:hideMark/>
-          </w:tcPr>
-          <w:p>
-            <w:pPr>
-              <w:spacing w:after="0"/>
-              <w:ind w:left="0" w:right="0"/>
-              <w:jc w:val="center"/>
-              <w:rPr>
-                <w:rFonts w:ascii="Cambria" w:eastAsia="Times New Roman" w:hAnsi="Cambria" w:cs="Calibri"/>
-                <w:b/>
-                <w:bCs/>
-                <w:color w:val="000000"/>
-                <w:kern w:val="0"/>
-                <w:sz w:val="24"/>
-                <w:szCs w:val="24"/>
-                <w:lang w:eastAsia="en-AU"/>
-                <w14:ligatures w14:val="none"/>
-              </w:rPr>
-            </w:pPr>
-            <w:r>
-              <w:rPr>
-                <w:rFonts w:ascii="Cambria" w:eastAsia="Times New Roman" w:hAnsi="Cambria" w:cs="Calibri"/>
-                <w:b/>
-                <w:bCs/>
-                <w:color w:val="000000"/>
-                <w:kern w:val="0"/>
-                <w:sz w:val="24"/>
-                <w:szCs w:val="24"/>
-                <w:lang w:eastAsia="en-AU"/>
-                <w14:ligatures w14:val="none"/>
-              </w:rPr>
-              <w:t>Individual</w:t>
-            </w:r>
-          </w:p>
-        </w:tc>
-      </w:tr>
-      <w:tr>
-        <w:trPr>
-          <w:trHeight w:val="336"/>
-        </w:trPr>
-        <w:tc>
-          <w:tcPr>
-            <w:tcW w:w="2776" w:type="dxa"/>
-            <w:gridSpan w:val="2"/>
-            <w:tcBorders>
-              <w:top w:val="double" w:sz="6" w:space="0" w:color="auto"/>
-              <w:left w:val="double" w:sz="6" w:space="0" w:color="auto"/>
-              <w:bottom w:val="dotted" w:sz="4" w:space="0" w:color="auto"/>
-              <w:right w:val="double" w:sz="6" w:space="0" w:color="000000"/>
-            </w:tcBorders>
-            <w:shd w:val="clear" w:color="auto" w:fill="auto"/>
-            <w:vAlign w:val="center"/>
-            <w:hideMark/>
-          </w:tcPr>
-          <w:p>
-            <w:pPr>
-              <w:spacing w:after="0"/>
-              <w:ind w:left="0" w:right="0"/>
-              <w:rPr>
-                <w:rFonts w:ascii="Cambria" w:eastAsia="Times New Roman" w:hAnsi="Cambria" w:cs="Calibri"/>
-                <w:i/>
-                <w:iCs/>
-                <w:color w:val="000000"/>
-                <w:kern w:val="0"/>
-                <w:sz w:val="24"/>
-                <w:szCs w:val="24"/>
-                <w:lang w:eastAsia="en-AU"/>
-                <w14:ligatures w14:val="none"/>
-              </w:rPr>
-            </w:pPr>
-            <w:r>
-              <w:rPr>
-                <w:rFonts w:ascii="Cambria" w:eastAsia="Times New Roman" w:hAnsi="Cambria" w:cs="Calibri"/>
-                <w:i/>
-                <w:iCs/>
-                <w:color w:val="000000"/>
-                <w:kern w:val="0"/>
-                <w:sz w:val="24"/>
-                <w:szCs w:val="24"/>
-                <w:lang w:eastAsia="en-AU"/>
-                <w14:ligatures w14:val="none"/>
-              </w:rPr>
-              <w:t>Identified Methodologies</w:t>
-            </w:r>
-          </w:p>
-        </w:tc>
-        <w:tc>
-          <w:tcPr>
-            <w:tcW w:w="1044" w:type="dxa"/>
-            <w:tcBorders>
-              <w:top w:val="nil"/>
-              <w:left w:val="nil"/>
-              <w:bottom w:val="dotted" w:sz="4" w:space="0" w:color="auto"/>
-              <w:right w:val="double" w:sz="6" w:space="0" w:color="auto"/>
-            </w:tcBorders>
-            <w:shd w:val="clear" w:color="auto" w:fill="auto"/>
-            <w:vAlign w:val="center"/>
-            <w:hideMark/>
-          </w:tcPr>
-          <w:p>
-            <w:pPr>
-              <w:spacing w:after="0"/>
-              <w:ind w:left="0" w:right="0"/>
-              <w:jc w:val="center"/>
-              <w:rPr>
-                <w:rFonts w:ascii="Cambria" w:eastAsia="Times New Roman" w:hAnsi="Cambria" w:cs="Calibri"/>
-                <w:i/>
-                <w:iCs/>
-                <w:color w:val="000000"/>
-                <w:kern w:val="0"/>
-                <w:sz w:val="24"/>
-                <w:szCs w:val="24"/>
-                <w:lang w:eastAsia="en-AU"/>
-                <w14:ligatures w14:val="none"/>
-              </w:rPr>
-            </w:pPr>
-            <w:r>
-              <w:rPr>
-                <w:rFonts w:ascii="Cambria" w:eastAsia="Times New Roman" w:hAnsi="Cambria" w:cs="Calibri"/>
-                <w:i/>
-                <w:iCs/>
-                <w:color w:val="000000"/>
-                <w:kern w:val="0"/>
-                <w:sz w:val="24"/>
-                <w:szCs w:val="24"/>
-                <w:lang w:eastAsia="en-AU"/>
-                <w14:ligatures w14:val="none"/>
-              </w:rPr>
-              <w:t>I</w:t>
-            </w:r>
-          </w:p>
-        </w:tc>
-        <w:tc>
-          <w:tcPr>
-            <w:tcW w:w="1255" w:type="dxa"/>
-            <w:tcBorders>
-              <w:top w:val="nil"/>
-              <w:left w:val="nil"/>
-              <w:bottom w:val="dotted" w:sz="4" w:space="0" w:color="auto"/>
-              <w:right w:val="double" w:sz="6" w:space="0" w:color="auto"/>
-            </w:tcBorders>
-            <w:shd w:val="clear" w:color="auto" w:fill="auto"/>
-            <w:vAlign w:val="center"/>
-            <w:hideMark/>
-          </w:tcPr>
-          <w:p>
-            <w:pPr>
-              <w:spacing w:after="0"/>
-              <w:ind w:left="0" w:right="0"/>
-              <w:jc w:val="center"/>
-              <w:rPr>
-                <w:rFonts w:ascii="Cambria" w:eastAsia="Times New Roman" w:hAnsi="Cambria" w:cs="Calibri"/>
-                <w:i/>
-                <w:iCs/>
-                <w:color w:val="000000"/>
-                <w:kern w:val="0"/>
-                <w:sz w:val="24"/>
-                <w:szCs w:val="24"/>
-                <w:lang w:eastAsia="en-AU"/>
-                <w14:ligatures w14:val="none"/>
-              </w:rPr>
-            </w:pPr>
-            <w:r>
-              <w:rPr>
-                <w:rFonts w:ascii="Cambria" w:eastAsia="Times New Roman" w:hAnsi="Cambria" w:cs="Calibri"/>
-                <w:i/>
-                <w:iCs/>
-                <w:color w:val="000000"/>
-                <w:kern w:val="0"/>
-                <w:sz w:val="24"/>
-                <w:szCs w:val="24"/>
-                <w:lang w:eastAsia="en-AU"/>
-                <w14:ligatures w14:val="none"/>
-              </w:rPr>
-              <w:t>10-10-18</w:t>
-            </w:r>
-          </w:p>
-        </w:tc>
-        <w:tc>
-          <w:tcPr>
-            <w:tcW w:w="1044" w:type="dxa"/>
-            <w:tcBorders>
-              <w:top w:val="nil"/>
-              <w:left w:val="nil"/>
-              <w:bottom w:val="dotted" w:sz="4" w:space="0" w:color="auto"/>
-              <w:right w:val="dotted" w:sz="4" w:space="0" w:color="auto"/>
-            </w:tcBorders>
-            <w:shd w:val="clear" w:color="auto" w:fill="auto"/>
-            <w:vAlign w:val="center"/>
-            <w:hideMark/>
-          </w:tcPr>
-          <w:p>
-            <w:pPr>
-              <w:spacing w:after="0"/>
-              <w:ind w:left="0" w:right="0"/>
-              <w:jc w:val="center"/>
-              <w:rPr>
-                <w:rFonts w:ascii="Cambria" w:eastAsia="Times New Roman" w:hAnsi="Cambria" w:cs="Calibri"/>
-                <w:i/>
-                <w:iCs/>
-                <w:color w:val="000000"/>
-                <w:kern w:val="0"/>
-                <w:sz w:val="24"/>
-                <w:szCs w:val="24"/>
-                <w:lang w:eastAsia="en-AU"/>
-                <w14:ligatures w14:val="none"/>
-              </w:rPr>
-            </w:pPr>
-            <w:r>
-              <w:rPr>
-                <w:rFonts w:ascii="Cambria" w:eastAsia="Times New Roman" w:hAnsi="Cambria" w:cs="Calibri"/>
-                <w:i/>
-                <w:iCs/>
-                <w:color w:val="000000"/>
-                <w:kern w:val="0"/>
-                <w:sz w:val="24"/>
-                <w:szCs w:val="24"/>
-                <w:lang w:eastAsia="en-AU"/>
-                <w14:ligatures w14:val="none"/>
-              </w:rPr>
-              <w:t>9:00</w:t>
-            </w:r>
-          </w:p>
-        </w:tc>
-        <w:tc>
-          <w:tcPr>
-            <w:tcW w:w="1047" w:type="dxa"/>
-            <w:tcBorders>
-              <w:top w:val="nil"/>
-              <w:left w:val="nil"/>
-              <w:bottom w:val="dotted" w:sz="4" w:space="0" w:color="auto"/>
-              <w:right w:val="double" w:sz="6" w:space="0" w:color="auto"/>
-            </w:tcBorders>
-            <w:shd w:val="clear" w:color="auto" w:fill="auto"/>
-            <w:vAlign w:val="center"/>
-            <w:hideMark/>
-          </w:tcPr>
-          <w:p>
-            <w:pPr>
-              <w:spacing w:after="0"/>
-              <w:ind w:left="0" w:right="0"/>
-              <w:jc w:val="center"/>
-              <w:rPr>
-                <w:rFonts w:ascii="Cambria" w:eastAsia="Times New Roman" w:hAnsi="Cambria" w:cs="Calibri"/>
-                <w:i/>
-                <w:iCs/>
-                <w:color w:val="000000"/>
-                <w:kern w:val="0"/>
-                <w:sz w:val="24"/>
-                <w:szCs w:val="24"/>
-                <w:lang w:eastAsia="en-AU"/>
-                <w14:ligatures w14:val="none"/>
-              </w:rPr>
-            </w:pPr>
-            <w:r>
-              <w:rPr>
-                <w:rFonts w:ascii="Cambria" w:eastAsia="Times New Roman" w:hAnsi="Cambria" w:cs="Calibri"/>
-                <w:i/>
-                <w:iCs/>
-                <w:color w:val="000000"/>
-                <w:kern w:val="0"/>
-                <w:sz w:val="24"/>
-                <w:szCs w:val="24"/>
-                <w:lang w:eastAsia="en-AU"/>
-                <w14:ligatures w14:val="none"/>
-              </w:rPr>
-              <w:t>13:00</w:t>
-            </w:r>
-          </w:p>
-        </w:tc>
-        <w:tc>
-          <w:tcPr>
-            <w:tcW w:w="1049" w:type="dxa"/>
-            <w:tcBorders>
-              <w:top w:val="nil"/>
-              <w:left w:val="nil"/>
-              <w:bottom w:val="dotted" w:sz="4" w:space="0" w:color="auto"/>
-              <w:right w:val="dotted" w:sz="4" w:space="0" w:color="auto"/>
-            </w:tcBorders>
-            <w:shd w:val="clear" w:color="auto" w:fill="auto"/>
-            <w:vAlign w:val="center"/>
-            <w:hideMark/>
-          </w:tcPr>
-          <w:p>
-            <w:pPr>
-              <w:spacing w:after="0"/>
-              <w:ind w:left="0" w:right="0"/>
-              <w:jc w:val="center"/>
-              <w:rPr>
-                <w:rFonts w:ascii="Cambria" w:eastAsia="Times New Roman" w:hAnsi="Cambria" w:cs="Calibri"/>
-                <w:i/>
-                <w:iCs/>
-                <w:color w:val="000000"/>
-                <w:kern w:val="0"/>
-                <w:sz w:val="24"/>
-                <w:szCs w:val="24"/>
-                <w:lang w:eastAsia="en-AU"/>
-                <w14:ligatures w14:val="none"/>
-              </w:rPr>
-            </w:pPr>
-            <w:r>
-              <w:rPr>
-                <w:rFonts w:ascii="Cambria" w:eastAsia="Times New Roman" w:hAnsi="Cambria" w:cs="Calibri"/>
-                <w:i/>
-                <w:iCs/>
-                <w:color w:val="000000"/>
-                <w:kern w:val="0"/>
-                <w:sz w:val="24"/>
-                <w:szCs w:val="24"/>
-                <w:lang w:eastAsia="en-AU"/>
-                <w14:ligatures w14:val="none"/>
-              </w:rPr>
-              <w:t> </w:t>
-            </w:r>
-          </w:p>
-        </w:tc>
-        <w:tc>
-          <w:tcPr>
-            <w:tcW w:w="1185" w:type="dxa"/>
-            <w:tcBorders>
-              <w:top w:val="nil"/>
-              <w:left w:val="nil"/>
-              <w:bottom w:val="dotted" w:sz="4" w:space="0" w:color="auto"/>
-              <w:right w:val="double" w:sz="6" w:space="0" w:color="auto"/>
-            </w:tcBorders>
-            <w:shd w:val="clear" w:color="auto" w:fill="auto"/>
-            <w:vAlign w:val="center"/>
-            <w:hideMark/>
-          </w:tcPr>
-          <w:p>
-            <w:pPr>
-              <w:spacing w:after="0"/>
-              <w:ind w:left="0" w:right="0"/>
-              <w:jc w:val="center"/>
-              <w:rPr>
-                <w:rFonts w:ascii="Cambria" w:eastAsia="Times New Roman" w:hAnsi="Cambria" w:cs="Calibri"/>
-                <w:i/>
-                <w:iCs/>
-                <w:color w:val="000000"/>
-                <w:kern w:val="0"/>
-                <w:sz w:val="24"/>
-                <w:szCs w:val="24"/>
-                <w:lang w:eastAsia="en-AU"/>
-                <w14:ligatures w14:val="none"/>
-              </w:rPr>
-            </w:pPr>
-            <w:r>
-              <w:rPr>
-                <w:rFonts w:ascii="Cambria" w:eastAsia="Times New Roman" w:hAnsi="Cambria" w:cs="Calibri"/>
-                <w:i/>
-                <w:iCs/>
-                <w:color w:val="000000"/>
-                <w:kern w:val="0"/>
-                <w:sz w:val="24"/>
-                <w:szCs w:val="24"/>
-                <w:lang w:eastAsia="en-AU"/>
-                <w14:ligatures w14:val="none"/>
-              </w:rPr>
-              <w:t>2</w:t>
-            </w:r>
-          </w:p>
-        </w:tc>
-      </w:tr>
-      <w:tr>
-        <w:trPr>
-          <w:trHeight w:val="708"/>
-        </w:trPr>
-        <w:tc>
-          <w:tcPr>
-            <w:tcW w:w="2776" w:type="dxa"/>
-            <w:gridSpan w:val="2"/>
-            <w:tcBorders>
-              <w:top w:val="double" w:sz="6" w:space="0" w:color="auto"/>
-              <w:left w:val="double" w:sz="6" w:space="0" w:color="auto"/>
-              <w:bottom w:val="dotted" w:sz="4" w:space="0" w:color="auto"/>
-              <w:right w:val="double" w:sz="6" w:space="0" w:color="000000"/>
-            </w:tcBorders>
-            <w:shd w:val="clear" w:color="auto" w:fill="auto"/>
-            <w:vAlign w:val="center"/>
-            <w:hideMark/>
-          </w:tcPr>
-          <w:p>
-            <w:pPr>
-              <w:spacing w:after="0"/>
-              <w:ind w:left="0" w:right="0"/>
-              <w:rPr>
-                <w:rFonts w:ascii="Cambria" w:eastAsia="Times New Roman" w:hAnsi="Cambria" w:cs="Calibri"/>
-                <w:i/>
-                <w:iCs/>
-                <w:color w:val="000000"/>
-                <w:kern w:val="0"/>
-                <w:sz w:val="24"/>
-                <w:szCs w:val="24"/>
-                <w:lang w:eastAsia="en-AU"/>
-                <w14:ligatures w14:val="none"/>
-              </w:rPr>
-            </w:pPr>
-            <w:r>
-              <w:rPr>
-                <w:rFonts w:ascii="Cambria" w:eastAsia="Times New Roman" w:hAnsi="Cambria" w:cs="Calibri"/>
-                <w:i/>
-                <w:iCs/>
-                <w:color w:val="000000"/>
-                <w:kern w:val="0"/>
-                <w:sz w:val="24"/>
-                <w:szCs w:val="24"/>
-                <w:lang w:eastAsia="en-AU"/>
-                <w14:ligatures w14:val="none"/>
-              </w:rPr>
-              <w:t xml:space="preserve">Prepared </w:t>
-            </w:r>
-            <w:proofErr w:type="spellStart"/>
-            <w:r>
-              <w:rPr>
-                <w:rFonts w:ascii="Cambria" w:eastAsia="Times New Roman" w:hAnsi="Cambria" w:cs="Calibri"/>
-                <w:i/>
-                <w:iCs/>
-                <w:color w:val="000000"/>
-                <w:kern w:val="0"/>
-                <w:sz w:val="24"/>
-                <w:szCs w:val="24"/>
-                <w:lang w:eastAsia="en-AU"/>
-                <w14:ligatures w14:val="none"/>
-              </w:rPr>
-              <w:t>Presenation</w:t>
-            </w:r>
-            <w:proofErr w:type="spellEnd"/>
-            <w:r>
-              <w:rPr>
-                <w:rFonts w:ascii="Cambria" w:eastAsia="Times New Roman" w:hAnsi="Cambria" w:cs="Calibri"/>
-                <w:i/>
-                <w:iCs/>
-                <w:color w:val="000000"/>
-                <w:kern w:val="0"/>
-                <w:sz w:val="24"/>
-                <w:szCs w:val="24"/>
-                <w:lang w:eastAsia="en-AU"/>
-                <w14:ligatures w14:val="none"/>
-              </w:rPr>
-              <w:t xml:space="preserve"> Script</w:t>
-            </w:r>
-          </w:p>
-        </w:tc>
-        <w:tc>
-          <w:tcPr>
-            <w:tcW w:w="1044" w:type="dxa"/>
-            <w:tcBorders>
-              <w:top w:val="nil"/>
-              <w:left w:val="nil"/>
-              <w:bottom w:val="dotted" w:sz="4" w:space="0" w:color="auto"/>
-              <w:right w:val="double" w:sz="6" w:space="0" w:color="auto"/>
-            </w:tcBorders>
-            <w:shd w:val="clear" w:color="auto" w:fill="auto"/>
-            <w:vAlign w:val="center"/>
-            <w:hideMark/>
-          </w:tcPr>
-          <w:p>
-            <w:pPr>
-              <w:spacing w:after="0"/>
-              <w:ind w:left="0" w:right="0"/>
-              <w:jc w:val="center"/>
-              <w:rPr>
-                <w:rFonts w:ascii="Cambria" w:eastAsia="Times New Roman" w:hAnsi="Cambria" w:cs="Calibri"/>
-                <w:i/>
-                <w:iCs/>
-                <w:color w:val="000000"/>
-                <w:kern w:val="0"/>
-                <w:sz w:val="24"/>
-                <w:szCs w:val="24"/>
-                <w:lang w:eastAsia="en-AU"/>
-                <w14:ligatures w14:val="none"/>
-              </w:rPr>
-            </w:pPr>
-            <w:r>
-              <w:rPr>
-                <w:rFonts w:ascii="Cambria" w:eastAsia="Times New Roman" w:hAnsi="Cambria" w:cs="Calibri"/>
-                <w:i/>
-                <w:iCs/>
-                <w:color w:val="000000"/>
-                <w:kern w:val="0"/>
-                <w:sz w:val="24"/>
-                <w:szCs w:val="24"/>
-                <w:lang w:eastAsia="en-AU"/>
-                <w14:ligatures w14:val="none"/>
-              </w:rPr>
-              <w:t>I</w:t>
-            </w:r>
-          </w:p>
-        </w:tc>
-        <w:tc>
-          <w:tcPr>
-            <w:tcW w:w="1255" w:type="dxa"/>
-            <w:tcBorders>
-              <w:top w:val="nil"/>
-              <w:left w:val="nil"/>
-              <w:bottom w:val="dotted" w:sz="4" w:space="0" w:color="auto"/>
-              <w:right w:val="double" w:sz="6" w:space="0" w:color="auto"/>
-            </w:tcBorders>
-            <w:shd w:val="clear" w:color="auto" w:fill="auto"/>
-            <w:vAlign w:val="center"/>
-            <w:hideMark/>
-          </w:tcPr>
-          <w:p>
-            <w:pPr>
-              <w:spacing w:after="0"/>
-              <w:ind w:left="0" w:right="0"/>
-              <w:jc w:val="center"/>
-              <w:rPr>
-                <w:rFonts w:ascii="Cambria" w:eastAsia="Times New Roman" w:hAnsi="Cambria" w:cs="Calibri"/>
-                <w:i/>
-                <w:iCs/>
-                <w:color w:val="000000"/>
-                <w:kern w:val="0"/>
-                <w:sz w:val="24"/>
-                <w:szCs w:val="24"/>
-                <w:lang w:eastAsia="en-AU"/>
-                <w14:ligatures w14:val="none"/>
-              </w:rPr>
-            </w:pPr>
-            <w:r>
-              <w:rPr>
-                <w:rFonts w:ascii="Cambria" w:eastAsia="Times New Roman" w:hAnsi="Cambria" w:cs="Calibri"/>
-                <w:i/>
-                <w:iCs/>
-                <w:color w:val="000000"/>
-                <w:kern w:val="0"/>
-                <w:sz w:val="24"/>
-                <w:szCs w:val="24"/>
-                <w:lang w:eastAsia="en-AU"/>
-                <w14:ligatures w14:val="none"/>
-              </w:rPr>
-              <w:t>13-10-18</w:t>
-            </w:r>
-          </w:p>
-        </w:tc>
-        <w:tc>
-          <w:tcPr>
-            <w:tcW w:w="1044" w:type="dxa"/>
-            <w:tcBorders>
-              <w:top w:val="nil"/>
-              <w:left w:val="nil"/>
-              <w:bottom w:val="dotted" w:sz="4" w:space="0" w:color="auto"/>
-              <w:right w:val="dotted" w:sz="4" w:space="0" w:color="auto"/>
-            </w:tcBorders>
-            <w:shd w:val="clear" w:color="auto" w:fill="auto"/>
-            <w:vAlign w:val="center"/>
-            <w:hideMark/>
-          </w:tcPr>
-          <w:p>
-            <w:pPr>
-              <w:spacing w:after="0"/>
-              <w:ind w:left="0" w:right="0"/>
-              <w:jc w:val="center"/>
-              <w:rPr>
-                <w:rFonts w:ascii="Cambria" w:eastAsia="Times New Roman" w:hAnsi="Cambria" w:cs="Calibri"/>
-                <w:i/>
-                <w:iCs/>
-                <w:color w:val="000000"/>
-                <w:kern w:val="0"/>
-                <w:sz w:val="24"/>
-                <w:szCs w:val="24"/>
-                <w:lang w:eastAsia="en-AU"/>
-                <w14:ligatures w14:val="none"/>
-              </w:rPr>
-            </w:pPr>
-            <w:r>
-              <w:rPr>
-                <w:rFonts w:ascii="Cambria" w:eastAsia="Times New Roman" w:hAnsi="Cambria" w:cs="Calibri"/>
-                <w:i/>
-                <w:iCs/>
-                <w:color w:val="000000"/>
-                <w:kern w:val="0"/>
-                <w:sz w:val="24"/>
-                <w:szCs w:val="24"/>
-                <w:lang w:eastAsia="en-AU"/>
-                <w14:ligatures w14:val="none"/>
-              </w:rPr>
-              <w:t>17:00</w:t>
-            </w:r>
-          </w:p>
-        </w:tc>
-        <w:tc>
-          <w:tcPr>
-            <w:tcW w:w="1047" w:type="dxa"/>
-            <w:tcBorders>
-              <w:top w:val="nil"/>
-              <w:left w:val="nil"/>
-              <w:bottom w:val="dotted" w:sz="4" w:space="0" w:color="auto"/>
-              <w:right w:val="double" w:sz="6" w:space="0" w:color="auto"/>
-            </w:tcBorders>
-            <w:shd w:val="clear" w:color="auto" w:fill="auto"/>
-            <w:vAlign w:val="center"/>
-            <w:hideMark/>
-          </w:tcPr>
-          <w:p>
-            <w:pPr>
-              <w:spacing w:after="0"/>
-              <w:ind w:left="0" w:right="0"/>
-              <w:jc w:val="center"/>
-              <w:rPr>
-                <w:rFonts w:ascii="Cambria" w:eastAsia="Times New Roman" w:hAnsi="Cambria" w:cs="Calibri"/>
-                <w:i/>
-                <w:iCs/>
-                <w:color w:val="000000"/>
-                <w:kern w:val="0"/>
-                <w:sz w:val="24"/>
-                <w:szCs w:val="24"/>
-                <w:lang w:eastAsia="en-AU"/>
-                <w14:ligatures w14:val="none"/>
-              </w:rPr>
-            </w:pPr>
-            <w:r>
-              <w:rPr>
-                <w:rFonts w:ascii="Cambria" w:eastAsia="Times New Roman" w:hAnsi="Cambria" w:cs="Calibri"/>
-                <w:i/>
-                <w:iCs/>
-                <w:color w:val="000000"/>
-                <w:kern w:val="0"/>
-                <w:sz w:val="24"/>
-                <w:szCs w:val="24"/>
-                <w:lang w:eastAsia="en-AU"/>
-                <w14:ligatures w14:val="none"/>
-              </w:rPr>
-              <w:t>17:30</w:t>
-            </w:r>
-          </w:p>
-        </w:tc>
-        <w:tc>
-          <w:tcPr>
-            <w:tcW w:w="1049" w:type="dxa"/>
-            <w:tcBorders>
-              <w:top w:val="nil"/>
-              <w:left w:val="nil"/>
-              <w:bottom w:val="dotted" w:sz="4" w:space="0" w:color="auto"/>
-              <w:right w:val="dotted" w:sz="4" w:space="0" w:color="auto"/>
-            </w:tcBorders>
-            <w:shd w:val="clear" w:color="auto" w:fill="auto"/>
-            <w:vAlign w:val="center"/>
-            <w:hideMark/>
-          </w:tcPr>
-          <w:p>
-            <w:pPr>
-              <w:spacing w:after="0"/>
-              <w:ind w:left="0" w:right="0"/>
-              <w:jc w:val="center"/>
-              <w:rPr>
-                <w:rFonts w:ascii="Cambria" w:eastAsia="Times New Roman" w:hAnsi="Cambria" w:cs="Calibri"/>
-                <w:i/>
-                <w:iCs/>
-                <w:color w:val="000000"/>
-                <w:kern w:val="0"/>
-                <w:sz w:val="24"/>
-                <w:szCs w:val="24"/>
-                <w:lang w:eastAsia="en-AU"/>
-                <w14:ligatures w14:val="none"/>
-              </w:rPr>
-            </w:pPr>
-            <w:r>
-              <w:rPr>
-                <w:rFonts w:ascii="Cambria" w:eastAsia="Times New Roman" w:hAnsi="Cambria" w:cs="Calibri"/>
-                <w:i/>
-                <w:iCs/>
-                <w:color w:val="000000"/>
-                <w:kern w:val="0"/>
-                <w:sz w:val="24"/>
-                <w:szCs w:val="24"/>
-                <w:lang w:eastAsia="en-AU"/>
-                <w14:ligatures w14:val="none"/>
-              </w:rPr>
-              <w:t> </w:t>
-            </w:r>
-          </w:p>
-        </w:tc>
-        <w:tc>
-          <w:tcPr>
-            <w:tcW w:w="1185" w:type="dxa"/>
-            <w:tcBorders>
-              <w:top w:val="nil"/>
-              <w:left w:val="nil"/>
-              <w:bottom w:val="dotted" w:sz="4" w:space="0" w:color="auto"/>
-              <w:right w:val="double" w:sz="6" w:space="0" w:color="auto"/>
-            </w:tcBorders>
-            <w:shd w:val="clear" w:color="auto" w:fill="auto"/>
-            <w:vAlign w:val="center"/>
-            <w:hideMark/>
-          </w:tcPr>
-          <w:p>
-            <w:pPr>
-              <w:spacing w:after="0"/>
-              <w:ind w:left="0" w:right="0"/>
-              <w:jc w:val="center"/>
-              <w:rPr>
-                <w:rFonts w:ascii="Cambria" w:eastAsia="Times New Roman" w:hAnsi="Cambria" w:cs="Calibri"/>
-                <w:i/>
-                <w:iCs/>
-                <w:color w:val="000000"/>
-                <w:kern w:val="0"/>
-                <w:sz w:val="24"/>
-                <w:szCs w:val="24"/>
-                <w:lang w:eastAsia="en-AU"/>
-                <w14:ligatures w14:val="none"/>
-              </w:rPr>
-            </w:pPr>
-            <w:r>
-              <w:rPr>
-                <w:rFonts w:ascii="Cambria" w:eastAsia="Times New Roman" w:hAnsi="Cambria" w:cs="Calibri"/>
-                <w:i/>
-                <w:iCs/>
-                <w:color w:val="000000"/>
-                <w:kern w:val="0"/>
-                <w:sz w:val="24"/>
-                <w:szCs w:val="24"/>
-                <w:lang w:eastAsia="en-AU"/>
-                <w14:ligatures w14:val="none"/>
-              </w:rPr>
-              <w:t>0.5</w:t>
-            </w:r>
-          </w:p>
-        </w:tc>
-      </w:tr>
-      <w:tr>
-        <w:trPr>
-          <w:trHeight w:val="312"/>
-        </w:trPr>
-        <w:tc>
-          <w:tcPr>
-            <w:tcW w:w="2776" w:type="dxa"/>
-            <w:gridSpan w:val="2"/>
-            <w:tcBorders>
-              <w:top w:val="dotted" w:sz="4" w:space="0" w:color="auto"/>
-              <w:left w:val="double" w:sz="6" w:space="0" w:color="auto"/>
-              <w:bottom w:val="dotted" w:sz="4" w:space="0" w:color="auto"/>
-              <w:right w:val="double" w:sz="6" w:space="0" w:color="000000"/>
-            </w:tcBorders>
-            <w:shd w:val="clear" w:color="auto" w:fill="auto"/>
-            <w:vAlign w:val="center"/>
-            <w:hideMark/>
-          </w:tcPr>
-          <w:p>
-            <w:pPr>
-              <w:spacing w:after="0"/>
-              <w:ind w:left="0" w:right="0"/>
-              <w:rPr>
-                <w:rFonts w:ascii="Cambria" w:eastAsia="Times New Roman" w:hAnsi="Cambria" w:cs="Calibri"/>
-                <w:i/>
-                <w:iCs/>
-                <w:color w:val="000000"/>
-                <w:kern w:val="0"/>
-                <w:sz w:val="24"/>
-                <w:szCs w:val="24"/>
-                <w:lang w:eastAsia="en-AU"/>
-                <w14:ligatures w14:val="none"/>
-              </w:rPr>
-            </w:pPr>
-            <w:r>
-              <w:rPr>
-                <w:rFonts w:ascii="Cambria" w:eastAsia="Times New Roman" w:hAnsi="Cambria" w:cs="Calibri"/>
-                <w:i/>
-                <w:iCs/>
-                <w:color w:val="000000"/>
-                <w:kern w:val="0"/>
-                <w:sz w:val="24"/>
-                <w:szCs w:val="24"/>
-                <w:lang w:eastAsia="en-AU"/>
-                <w14:ligatures w14:val="none"/>
-              </w:rPr>
-              <w:t> </w:t>
-            </w:r>
-          </w:p>
-        </w:tc>
-        <w:tc>
-          <w:tcPr>
-            <w:tcW w:w="1044" w:type="dxa"/>
-            <w:tcBorders>
-              <w:top w:val="nil"/>
-              <w:left w:val="nil"/>
-              <w:bottom w:val="dotted" w:sz="4" w:space="0" w:color="auto"/>
-              <w:right w:val="double" w:sz="6" w:space="0" w:color="auto"/>
-            </w:tcBorders>
-            <w:shd w:val="clear" w:color="auto" w:fill="auto"/>
-            <w:vAlign w:val="center"/>
-            <w:hideMark/>
-          </w:tcPr>
-          <w:p>
-            <w:pPr>
-              <w:spacing w:after="0"/>
-              <w:ind w:left="0" w:right="0"/>
-              <w:jc w:val="center"/>
-              <w:rPr>
-                <w:rFonts w:ascii="Cambria" w:eastAsia="Times New Roman" w:hAnsi="Cambria" w:cs="Calibri"/>
-                <w:i/>
-                <w:iCs/>
-                <w:color w:val="000000"/>
-                <w:kern w:val="0"/>
-                <w:sz w:val="24"/>
-                <w:szCs w:val="24"/>
-                <w:lang w:eastAsia="en-AU"/>
-                <w14:ligatures w14:val="none"/>
-              </w:rPr>
-            </w:pPr>
-            <w:r>
-              <w:rPr>
-                <w:rFonts w:ascii="Cambria" w:eastAsia="Times New Roman" w:hAnsi="Cambria" w:cs="Calibri"/>
-                <w:i/>
-                <w:iCs/>
-                <w:color w:val="000000"/>
-                <w:kern w:val="0"/>
-                <w:sz w:val="24"/>
-                <w:szCs w:val="24"/>
-                <w:lang w:eastAsia="en-AU"/>
-                <w14:ligatures w14:val="none"/>
-              </w:rPr>
-              <w:t> </w:t>
-            </w:r>
-          </w:p>
-        </w:tc>
-        <w:tc>
-          <w:tcPr>
-            <w:tcW w:w="1255" w:type="dxa"/>
-            <w:tcBorders>
-              <w:top w:val="nil"/>
-              <w:left w:val="nil"/>
-              <w:bottom w:val="dotted" w:sz="4" w:space="0" w:color="auto"/>
-              <w:right w:val="double" w:sz="6" w:space="0" w:color="auto"/>
-            </w:tcBorders>
-            <w:shd w:val="clear" w:color="auto" w:fill="auto"/>
-            <w:vAlign w:val="center"/>
-            <w:hideMark/>
-          </w:tcPr>
-          <w:p>
-            <w:pPr>
-              <w:spacing w:after="0"/>
-              <w:ind w:left="0" w:right="0"/>
-              <w:jc w:val="center"/>
-              <w:rPr>
-                <w:rFonts w:ascii="Cambria" w:eastAsia="Times New Roman" w:hAnsi="Cambria" w:cs="Calibri"/>
-                <w:i/>
-                <w:iCs/>
-                <w:color w:val="000000"/>
-                <w:kern w:val="0"/>
-                <w:sz w:val="24"/>
-                <w:szCs w:val="24"/>
-                <w:lang w:eastAsia="en-AU"/>
-                <w14:ligatures w14:val="none"/>
-              </w:rPr>
-            </w:pPr>
-            <w:r>
-              <w:rPr>
-                <w:rFonts w:ascii="Cambria" w:eastAsia="Times New Roman" w:hAnsi="Cambria" w:cs="Calibri"/>
-                <w:i/>
-                <w:iCs/>
-                <w:color w:val="000000"/>
-                <w:kern w:val="0"/>
-                <w:sz w:val="24"/>
-                <w:szCs w:val="24"/>
-                <w:lang w:eastAsia="en-AU"/>
-                <w14:ligatures w14:val="none"/>
-              </w:rPr>
-              <w:t> </w:t>
-            </w:r>
-          </w:p>
-        </w:tc>
-        <w:tc>
-          <w:tcPr>
-            <w:tcW w:w="1044" w:type="dxa"/>
-            <w:tcBorders>
-              <w:top w:val="nil"/>
-              <w:left w:val="nil"/>
-              <w:bottom w:val="dotted" w:sz="4" w:space="0" w:color="auto"/>
-              <w:right w:val="dotted" w:sz="4" w:space="0" w:color="auto"/>
-            </w:tcBorders>
-            <w:shd w:val="clear" w:color="auto" w:fill="auto"/>
-            <w:vAlign w:val="center"/>
-            <w:hideMark/>
-          </w:tcPr>
-          <w:p>
-            <w:pPr>
-              <w:spacing w:after="0"/>
-              <w:ind w:left="0" w:right="0"/>
-              <w:jc w:val="center"/>
-              <w:rPr>
-                <w:rFonts w:ascii="Cambria" w:eastAsia="Times New Roman" w:hAnsi="Cambria" w:cs="Calibri"/>
-                <w:i/>
-                <w:iCs/>
-                <w:color w:val="000000"/>
-                <w:kern w:val="0"/>
-                <w:sz w:val="24"/>
-                <w:szCs w:val="24"/>
-                <w:lang w:eastAsia="en-AU"/>
-                <w14:ligatures w14:val="none"/>
-              </w:rPr>
-            </w:pPr>
-            <w:r>
-              <w:rPr>
-                <w:rFonts w:ascii="Cambria" w:eastAsia="Times New Roman" w:hAnsi="Cambria" w:cs="Calibri"/>
-                <w:i/>
-                <w:iCs/>
-                <w:color w:val="000000"/>
-                <w:kern w:val="0"/>
-                <w:sz w:val="24"/>
-                <w:szCs w:val="24"/>
-                <w:lang w:eastAsia="en-AU"/>
-                <w14:ligatures w14:val="none"/>
-              </w:rPr>
-              <w:t> </w:t>
-            </w:r>
-          </w:p>
-        </w:tc>
-        <w:tc>
-          <w:tcPr>
-            <w:tcW w:w="1047" w:type="dxa"/>
-            <w:tcBorders>
-              <w:top w:val="nil"/>
-              <w:left w:val="nil"/>
-              <w:bottom w:val="dotted" w:sz="4" w:space="0" w:color="auto"/>
-              <w:right w:val="double" w:sz="6" w:space="0" w:color="auto"/>
-            </w:tcBorders>
-            <w:shd w:val="clear" w:color="auto" w:fill="auto"/>
-            <w:vAlign w:val="center"/>
-            <w:hideMark/>
-          </w:tcPr>
-          <w:p>
-            <w:pPr>
-              <w:spacing w:after="0"/>
-              <w:ind w:left="0" w:right="0"/>
-              <w:jc w:val="center"/>
-              <w:rPr>
-                <w:rFonts w:ascii="Cambria" w:eastAsia="Times New Roman" w:hAnsi="Cambria" w:cs="Calibri"/>
-                <w:i/>
-                <w:iCs/>
-                <w:color w:val="000000"/>
-                <w:kern w:val="0"/>
-                <w:sz w:val="24"/>
-                <w:szCs w:val="24"/>
-                <w:lang w:eastAsia="en-AU"/>
-                <w14:ligatures w14:val="none"/>
-              </w:rPr>
-            </w:pPr>
-            <w:r>
-              <w:rPr>
-                <w:rFonts w:ascii="Cambria" w:eastAsia="Times New Roman" w:hAnsi="Cambria" w:cs="Calibri"/>
-                <w:i/>
-                <w:iCs/>
-                <w:color w:val="000000"/>
-                <w:kern w:val="0"/>
-                <w:sz w:val="24"/>
-                <w:szCs w:val="24"/>
-                <w:lang w:eastAsia="en-AU"/>
-                <w14:ligatures w14:val="none"/>
-              </w:rPr>
-              <w:t> </w:t>
-            </w:r>
-          </w:p>
-        </w:tc>
-        <w:tc>
-          <w:tcPr>
-            <w:tcW w:w="1049" w:type="dxa"/>
-            <w:tcBorders>
-              <w:top w:val="nil"/>
-              <w:left w:val="nil"/>
-              <w:bottom w:val="dotted" w:sz="4" w:space="0" w:color="auto"/>
-              <w:right w:val="dotted" w:sz="4" w:space="0" w:color="auto"/>
-            </w:tcBorders>
-            <w:shd w:val="clear" w:color="auto" w:fill="auto"/>
-            <w:vAlign w:val="center"/>
-            <w:hideMark/>
-          </w:tcPr>
-          <w:p>
-            <w:pPr>
-              <w:spacing w:after="0"/>
-              <w:ind w:left="0" w:right="0"/>
-              <w:jc w:val="center"/>
-              <w:rPr>
-                <w:rFonts w:ascii="Cambria" w:eastAsia="Times New Roman" w:hAnsi="Cambria" w:cs="Calibri"/>
-                <w:i/>
-                <w:iCs/>
-                <w:color w:val="000000"/>
-                <w:kern w:val="0"/>
-                <w:sz w:val="24"/>
-                <w:szCs w:val="24"/>
-                <w:lang w:eastAsia="en-AU"/>
-                <w14:ligatures w14:val="none"/>
-              </w:rPr>
-            </w:pPr>
-            <w:r>
-              <w:rPr>
-                <w:rFonts w:ascii="Cambria" w:eastAsia="Times New Roman" w:hAnsi="Cambria" w:cs="Calibri"/>
-                <w:i/>
-                <w:iCs/>
-                <w:color w:val="000000"/>
-                <w:kern w:val="0"/>
-                <w:sz w:val="24"/>
-                <w:szCs w:val="24"/>
-                <w:lang w:eastAsia="en-AU"/>
-                <w14:ligatures w14:val="none"/>
-              </w:rPr>
-              <w:t> </w:t>
-            </w:r>
-          </w:p>
-        </w:tc>
-        <w:tc>
-          <w:tcPr>
-            <w:tcW w:w="1185" w:type="dxa"/>
-            <w:tcBorders>
-              <w:top w:val="nil"/>
-              <w:left w:val="nil"/>
-              <w:bottom w:val="dotted" w:sz="4" w:space="0" w:color="auto"/>
-              <w:right w:val="double" w:sz="6" w:space="0" w:color="auto"/>
-            </w:tcBorders>
-            <w:shd w:val="clear" w:color="auto" w:fill="auto"/>
-            <w:vAlign w:val="center"/>
-            <w:hideMark/>
-          </w:tcPr>
-          <w:p>
-            <w:pPr>
-              <w:spacing w:after="0"/>
-              <w:ind w:left="0" w:right="0"/>
-              <w:jc w:val="center"/>
-              <w:rPr>
-                <w:rFonts w:ascii="Cambria" w:eastAsia="Times New Roman" w:hAnsi="Cambria" w:cs="Calibri"/>
-                <w:i/>
-                <w:iCs/>
-                <w:color w:val="000000"/>
-                <w:kern w:val="0"/>
-                <w:sz w:val="24"/>
-                <w:szCs w:val="24"/>
-                <w:lang w:eastAsia="en-AU"/>
-                <w14:ligatures w14:val="none"/>
-              </w:rPr>
-            </w:pPr>
-            <w:r>
-              <w:rPr>
-                <w:rFonts w:ascii="Cambria" w:eastAsia="Times New Roman" w:hAnsi="Cambria" w:cs="Calibri"/>
-                <w:i/>
-                <w:iCs/>
-                <w:color w:val="000000"/>
-                <w:kern w:val="0"/>
-                <w:sz w:val="24"/>
-                <w:szCs w:val="24"/>
-                <w:lang w:eastAsia="en-AU"/>
-                <w14:ligatures w14:val="none"/>
-              </w:rPr>
-              <w:t> </w:t>
-            </w:r>
-          </w:p>
-        </w:tc>
-      </w:tr>
-      <w:tr>
-        <w:trPr>
-          <w:trHeight w:val="324"/>
-        </w:trPr>
-        <w:tc>
-          <w:tcPr>
-            <w:tcW w:w="2776" w:type="dxa"/>
-            <w:gridSpan w:val="2"/>
-            <w:tcBorders>
-              <w:top w:val="dotted" w:sz="4" w:space="0" w:color="auto"/>
-              <w:left w:val="double" w:sz="6" w:space="0" w:color="auto"/>
-              <w:bottom w:val="double" w:sz="6" w:space="0" w:color="auto"/>
-              <w:right w:val="double" w:sz="6" w:space="0" w:color="000000"/>
-            </w:tcBorders>
-            <w:shd w:val="clear" w:color="auto" w:fill="auto"/>
-            <w:vAlign w:val="center"/>
-            <w:hideMark/>
-          </w:tcPr>
-          <w:p>
-            <w:pPr>
-              <w:spacing w:after="0"/>
-              <w:ind w:left="0" w:right="0"/>
-              <w:rPr>
-                <w:rFonts w:ascii="Cambria" w:eastAsia="Times New Roman" w:hAnsi="Cambria" w:cs="Calibri"/>
-                <w:i/>
-                <w:iCs/>
-                <w:color w:val="000000"/>
-                <w:kern w:val="0"/>
-                <w:sz w:val="24"/>
-                <w:szCs w:val="24"/>
-                <w:lang w:eastAsia="en-AU"/>
-                <w14:ligatures w14:val="none"/>
-              </w:rPr>
-            </w:pPr>
-            <w:r>
-              <w:rPr>
-                <w:rFonts w:ascii="Cambria" w:eastAsia="Times New Roman" w:hAnsi="Cambria" w:cs="Calibri"/>
-                <w:i/>
-                <w:iCs/>
-                <w:color w:val="000000"/>
-                <w:kern w:val="0"/>
-                <w:sz w:val="24"/>
-                <w:szCs w:val="24"/>
-                <w:lang w:eastAsia="en-AU"/>
-                <w14:ligatures w14:val="none"/>
-              </w:rPr>
-              <w:t> </w:t>
-            </w:r>
-          </w:p>
-        </w:tc>
-        <w:tc>
-          <w:tcPr>
-            <w:tcW w:w="1044" w:type="dxa"/>
-            <w:tcBorders>
-              <w:top w:val="nil"/>
-              <w:left w:val="nil"/>
-              <w:bottom w:val="double" w:sz="6" w:space="0" w:color="auto"/>
-              <w:right w:val="double" w:sz="6" w:space="0" w:color="auto"/>
-            </w:tcBorders>
-            <w:shd w:val="clear" w:color="auto" w:fill="auto"/>
-            <w:vAlign w:val="center"/>
-            <w:hideMark/>
-          </w:tcPr>
-          <w:p>
-            <w:pPr>
-              <w:spacing w:after="0"/>
-              <w:ind w:left="0" w:right="0"/>
-              <w:jc w:val="center"/>
-              <w:rPr>
-                <w:rFonts w:ascii="Cambria" w:eastAsia="Times New Roman" w:hAnsi="Cambria" w:cs="Calibri"/>
-                <w:i/>
-                <w:iCs/>
-                <w:color w:val="000000"/>
-                <w:kern w:val="0"/>
-                <w:sz w:val="24"/>
-                <w:szCs w:val="24"/>
-                <w:lang w:eastAsia="en-AU"/>
-                <w14:ligatures w14:val="none"/>
-              </w:rPr>
-            </w:pPr>
-            <w:r>
-              <w:rPr>
-                <w:rFonts w:ascii="Cambria" w:eastAsia="Times New Roman" w:hAnsi="Cambria" w:cs="Calibri"/>
-                <w:i/>
-                <w:iCs/>
-                <w:color w:val="000000"/>
-                <w:kern w:val="0"/>
-                <w:sz w:val="24"/>
-                <w:szCs w:val="24"/>
-                <w:lang w:eastAsia="en-AU"/>
-                <w14:ligatures w14:val="none"/>
-              </w:rPr>
-              <w:t> </w:t>
-            </w:r>
-          </w:p>
-        </w:tc>
-        <w:tc>
-          <w:tcPr>
-            <w:tcW w:w="1255" w:type="dxa"/>
-            <w:tcBorders>
-              <w:top w:val="nil"/>
-              <w:left w:val="nil"/>
-              <w:bottom w:val="double" w:sz="6" w:space="0" w:color="auto"/>
-              <w:right w:val="double" w:sz="6" w:space="0" w:color="auto"/>
-            </w:tcBorders>
-            <w:shd w:val="clear" w:color="auto" w:fill="auto"/>
-            <w:vAlign w:val="center"/>
-            <w:hideMark/>
-          </w:tcPr>
-          <w:p>
-            <w:pPr>
-              <w:spacing w:after="0"/>
-              <w:ind w:left="0" w:right="0"/>
-              <w:jc w:val="center"/>
-              <w:rPr>
-                <w:rFonts w:ascii="Cambria" w:eastAsia="Times New Roman" w:hAnsi="Cambria" w:cs="Calibri"/>
-                <w:i/>
-                <w:iCs/>
-                <w:color w:val="000000"/>
-                <w:kern w:val="0"/>
-                <w:sz w:val="24"/>
-                <w:szCs w:val="24"/>
-                <w:lang w:eastAsia="en-AU"/>
-                <w14:ligatures w14:val="none"/>
-              </w:rPr>
-            </w:pPr>
-            <w:r>
-              <w:rPr>
-                <w:rFonts w:ascii="Cambria" w:eastAsia="Times New Roman" w:hAnsi="Cambria" w:cs="Calibri"/>
-                <w:i/>
-                <w:iCs/>
-                <w:color w:val="000000"/>
-                <w:kern w:val="0"/>
-                <w:sz w:val="24"/>
-                <w:szCs w:val="24"/>
-                <w:lang w:eastAsia="en-AU"/>
-                <w14:ligatures w14:val="none"/>
-              </w:rPr>
-              <w:t> </w:t>
-            </w:r>
-          </w:p>
-        </w:tc>
-        <w:tc>
-          <w:tcPr>
-            <w:tcW w:w="1044" w:type="dxa"/>
-            <w:tcBorders>
-              <w:top w:val="nil"/>
-              <w:left w:val="nil"/>
-              <w:bottom w:val="double" w:sz="6" w:space="0" w:color="auto"/>
-              <w:right w:val="dotted" w:sz="4" w:space="0" w:color="auto"/>
-            </w:tcBorders>
-            <w:shd w:val="clear" w:color="auto" w:fill="auto"/>
-            <w:vAlign w:val="center"/>
-            <w:hideMark/>
-          </w:tcPr>
-          <w:p>
-            <w:pPr>
-              <w:spacing w:after="0"/>
-              <w:ind w:left="0" w:right="0"/>
-              <w:jc w:val="center"/>
-              <w:rPr>
-                <w:rFonts w:ascii="Cambria" w:eastAsia="Times New Roman" w:hAnsi="Cambria" w:cs="Calibri"/>
-                <w:i/>
-                <w:iCs/>
-                <w:color w:val="000000"/>
-                <w:kern w:val="0"/>
-                <w:sz w:val="24"/>
-                <w:szCs w:val="24"/>
-                <w:lang w:eastAsia="en-AU"/>
-                <w14:ligatures w14:val="none"/>
-              </w:rPr>
-            </w:pPr>
-            <w:r>
-              <w:rPr>
-                <w:rFonts w:ascii="Cambria" w:eastAsia="Times New Roman" w:hAnsi="Cambria" w:cs="Calibri"/>
-                <w:i/>
-                <w:iCs/>
-                <w:color w:val="000000"/>
-                <w:kern w:val="0"/>
-                <w:sz w:val="24"/>
-                <w:szCs w:val="24"/>
-                <w:lang w:eastAsia="en-AU"/>
-                <w14:ligatures w14:val="none"/>
-              </w:rPr>
-              <w:t> </w:t>
-            </w:r>
-          </w:p>
-        </w:tc>
-        <w:tc>
-          <w:tcPr>
-            <w:tcW w:w="1047" w:type="dxa"/>
-            <w:tcBorders>
-              <w:top w:val="nil"/>
-              <w:left w:val="nil"/>
-              <w:bottom w:val="double" w:sz="6" w:space="0" w:color="auto"/>
-              <w:right w:val="double" w:sz="6" w:space="0" w:color="auto"/>
-            </w:tcBorders>
-            <w:shd w:val="clear" w:color="auto" w:fill="auto"/>
-            <w:vAlign w:val="center"/>
-            <w:hideMark/>
-          </w:tcPr>
-          <w:p>
-            <w:pPr>
-              <w:spacing w:after="0"/>
-              <w:ind w:left="0" w:right="0"/>
-              <w:jc w:val="center"/>
-              <w:rPr>
-                <w:rFonts w:ascii="Cambria" w:eastAsia="Times New Roman" w:hAnsi="Cambria" w:cs="Calibri"/>
-                <w:i/>
-                <w:iCs/>
-                <w:color w:val="000000"/>
-                <w:kern w:val="0"/>
-                <w:sz w:val="24"/>
-                <w:szCs w:val="24"/>
-                <w:lang w:eastAsia="en-AU"/>
-                <w14:ligatures w14:val="none"/>
-              </w:rPr>
-            </w:pPr>
-            <w:r>
-              <w:rPr>
-                <w:rFonts w:ascii="Cambria" w:eastAsia="Times New Roman" w:hAnsi="Cambria" w:cs="Calibri"/>
-                <w:i/>
-                <w:iCs/>
-                <w:color w:val="000000"/>
-                <w:kern w:val="0"/>
-                <w:sz w:val="24"/>
-                <w:szCs w:val="24"/>
-                <w:lang w:eastAsia="en-AU"/>
-                <w14:ligatures w14:val="none"/>
-              </w:rPr>
-              <w:t> </w:t>
-            </w:r>
-          </w:p>
-        </w:tc>
-        <w:tc>
-          <w:tcPr>
-            <w:tcW w:w="1049" w:type="dxa"/>
-            <w:tcBorders>
-              <w:top w:val="nil"/>
-              <w:left w:val="nil"/>
-              <w:bottom w:val="double" w:sz="6" w:space="0" w:color="auto"/>
-              <w:right w:val="dotted" w:sz="4" w:space="0" w:color="auto"/>
-            </w:tcBorders>
-            <w:shd w:val="clear" w:color="auto" w:fill="auto"/>
-            <w:vAlign w:val="center"/>
-            <w:hideMark/>
-          </w:tcPr>
-          <w:p>
-            <w:pPr>
-              <w:spacing w:after="0"/>
-              <w:ind w:left="0" w:right="0"/>
-              <w:jc w:val="center"/>
-              <w:rPr>
-                <w:rFonts w:ascii="Cambria" w:eastAsia="Times New Roman" w:hAnsi="Cambria" w:cs="Calibri"/>
-                <w:i/>
-                <w:iCs/>
-                <w:color w:val="000000"/>
-                <w:kern w:val="0"/>
-                <w:sz w:val="24"/>
-                <w:szCs w:val="24"/>
-                <w:lang w:eastAsia="en-AU"/>
-                <w14:ligatures w14:val="none"/>
-              </w:rPr>
-            </w:pPr>
-            <w:r>
-              <w:rPr>
-                <w:rFonts w:ascii="Cambria" w:eastAsia="Times New Roman" w:hAnsi="Cambria" w:cs="Calibri"/>
-                <w:i/>
-                <w:iCs/>
-                <w:color w:val="000000"/>
-                <w:kern w:val="0"/>
-                <w:sz w:val="24"/>
-                <w:szCs w:val="24"/>
-                <w:lang w:eastAsia="en-AU"/>
-                <w14:ligatures w14:val="none"/>
-              </w:rPr>
-              <w:t> </w:t>
-            </w:r>
-          </w:p>
-        </w:tc>
-        <w:tc>
-          <w:tcPr>
-            <w:tcW w:w="1185" w:type="dxa"/>
-            <w:tcBorders>
-              <w:top w:val="nil"/>
-              <w:left w:val="nil"/>
-              <w:bottom w:val="double" w:sz="6" w:space="0" w:color="auto"/>
-              <w:right w:val="double" w:sz="6" w:space="0" w:color="auto"/>
-            </w:tcBorders>
-            <w:shd w:val="clear" w:color="auto" w:fill="auto"/>
-            <w:vAlign w:val="center"/>
-            <w:hideMark/>
-          </w:tcPr>
-          <w:p>
-            <w:pPr>
-              <w:spacing w:after="0"/>
-              <w:ind w:left="0" w:right="0"/>
-              <w:jc w:val="center"/>
-              <w:rPr>
-                <w:rFonts w:ascii="Cambria" w:eastAsia="Times New Roman" w:hAnsi="Cambria" w:cs="Calibri"/>
-                <w:i/>
-                <w:iCs/>
-                <w:color w:val="000000"/>
-                <w:kern w:val="0"/>
-                <w:sz w:val="24"/>
-                <w:szCs w:val="24"/>
-                <w:lang w:eastAsia="en-AU"/>
-                <w14:ligatures w14:val="none"/>
-              </w:rPr>
-            </w:pPr>
-            <w:r>
-              <w:rPr>
-                <w:rFonts w:ascii="Cambria" w:eastAsia="Times New Roman" w:hAnsi="Cambria" w:cs="Calibri"/>
-                <w:i/>
-                <w:iCs/>
-                <w:color w:val="000000"/>
-                <w:kern w:val="0"/>
-                <w:sz w:val="24"/>
-                <w:szCs w:val="24"/>
-                <w:lang w:eastAsia="en-AU"/>
-                <w14:ligatures w14:val="none"/>
-              </w:rPr>
-              <w:t> </w:t>
-            </w:r>
-          </w:p>
-        </w:tc>
-      </w:tr>
-      <w:tr>
-        <w:trPr>
-          <w:trHeight w:val="336"/>
-        </w:trPr>
-        <w:tc>
-          <w:tcPr>
-            <w:tcW w:w="7166" w:type="dxa"/>
-            <w:gridSpan w:val="6"/>
-            <w:tcBorders>
-              <w:top w:val="double" w:sz="6" w:space="0" w:color="auto"/>
-              <w:left w:val="double" w:sz="6" w:space="0" w:color="auto"/>
-              <w:bottom w:val="double" w:sz="6" w:space="0" w:color="auto"/>
-              <w:right w:val="double" w:sz="6" w:space="0" w:color="000000"/>
-            </w:tcBorders>
-            <w:shd w:val="clear" w:color="auto" w:fill="auto"/>
-            <w:vAlign w:val="center"/>
-            <w:hideMark/>
-          </w:tcPr>
-          <w:p>
-            <w:pPr>
-              <w:spacing w:after="0"/>
-              <w:ind w:left="0" w:right="0"/>
-              <w:rPr>
-                <w:rFonts w:ascii="Cambria" w:eastAsia="Times New Roman" w:hAnsi="Cambria" w:cs="Calibri"/>
-                <w:b/>
-                <w:bCs/>
-                <w:color w:val="000000"/>
-                <w:kern w:val="0"/>
-                <w:sz w:val="24"/>
-                <w:szCs w:val="24"/>
-                <w:lang w:eastAsia="en-AU"/>
-                <w14:ligatures w14:val="none"/>
-              </w:rPr>
-            </w:pPr>
-            <w:r>
-              <w:rPr>
-                <w:rFonts w:ascii="Cambria" w:eastAsia="Times New Roman" w:hAnsi="Cambria" w:cs="Calibri"/>
-                <w:b/>
-                <w:bCs/>
-                <w:color w:val="000000"/>
-                <w:kern w:val="0"/>
-                <w:sz w:val="24"/>
-                <w:szCs w:val="24"/>
-                <w:lang w:eastAsia="en-AU"/>
-                <w14:ligatures w14:val="none"/>
-              </w:rPr>
-              <w:t>Total</w:t>
-            </w:r>
-          </w:p>
-        </w:tc>
-        <w:tc>
-          <w:tcPr>
-            <w:tcW w:w="1049" w:type="dxa"/>
-            <w:tcBorders>
-              <w:top w:val="nil"/>
-              <w:left w:val="nil"/>
-              <w:bottom w:val="double" w:sz="6" w:space="0" w:color="auto"/>
-              <w:right w:val="double" w:sz="6" w:space="0" w:color="auto"/>
-            </w:tcBorders>
-            <w:shd w:val="clear" w:color="auto" w:fill="auto"/>
-            <w:vAlign w:val="center"/>
-            <w:hideMark/>
-          </w:tcPr>
-          <w:p>
-            <w:pPr>
-              <w:spacing w:after="0"/>
-              <w:ind w:left="0" w:right="0"/>
-              <w:jc w:val="center"/>
-              <w:rPr>
-                <w:rFonts w:ascii="Cambria" w:eastAsia="Times New Roman" w:hAnsi="Cambria" w:cs="Calibri"/>
-                <w:i/>
-                <w:iCs/>
-                <w:color w:val="000000"/>
-                <w:kern w:val="0"/>
-                <w:sz w:val="24"/>
-                <w:szCs w:val="24"/>
-                <w:lang w:eastAsia="en-AU"/>
-                <w14:ligatures w14:val="none"/>
-              </w:rPr>
-            </w:pPr>
-            <w:r>
-              <w:rPr>
-                <w:rFonts w:ascii="Cambria" w:eastAsia="Times New Roman" w:hAnsi="Cambria" w:cs="Calibri"/>
-                <w:i/>
-                <w:iCs/>
-                <w:color w:val="000000"/>
-                <w:kern w:val="0"/>
-                <w:sz w:val="24"/>
-                <w:szCs w:val="24"/>
-                <w:lang w:eastAsia="en-AU"/>
-                <w14:ligatures w14:val="none"/>
-              </w:rPr>
-              <w:t>0</w:t>
-            </w:r>
-          </w:p>
-        </w:tc>
-        <w:tc>
-          <w:tcPr>
-            <w:tcW w:w="1185" w:type="dxa"/>
-            <w:tcBorders>
-              <w:top w:val="nil"/>
-              <w:left w:val="nil"/>
-              <w:bottom w:val="double" w:sz="6" w:space="0" w:color="auto"/>
-              <w:right w:val="double" w:sz="6" w:space="0" w:color="auto"/>
-            </w:tcBorders>
-            <w:shd w:val="clear" w:color="auto" w:fill="auto"/>
-            <w:vAlign w:val="center"/>
-            <w:hideMark/>
-          </w:tcPr>
-          <w:p>
-            <w:pPr>
-              <w:spacing w:after="0"/>
-              <w:ind w:left="0" w:right="0"/>
-              <w:jc w:val="center"/>
-              <w:rPr>
-                <w:rFonts w:ascii="Cambria" w:eastAsia="Times New Roman" w:hAnsi="Cambria" w:cs="Calibri"/>
-                <w:i/>
-                <w:iCs/>
-                <w:color w:val="000000"/>
-                <w:kern w:val="0"/>
-                <w:sz w:val="24"/>
-                <w:szCs w:val="24"/>
-                <w:lang w:eastAsia="en-AU"/>
-                <w14:ligatures w14:val="none"/>
-              </w:rPr>
-            </w:pPr>
-            <w:r>
-              <w:rPr>
-                <w:rFonts w:ascii="Cambria" w:eastAsia="Times New Roman" w:hAnsi="Cambria" w:cs="Calibri"/>
-                <w:i/>
-                <w:iCs/>
-                <w:color w:val="000000"/>
-                <w:kern w:val="0"/>
-                <w:sz w:val="24"/>
-                <w:szCs w:val="24"/>
-                <w:lang w:eastAsia="en-AU"/>
-                <w14:ligatures w14:val="none"/>
-              </w:rPr>
-              <w:t>2.5</w:t>
-            </w:r>
-          </w:p>
-        </w:tc>
-      </w:tr>
-    </w:tbl>
-    <w:p/>
-    <w:p>
-      <w:r>
-        <w:rPr>
-          <w:noProof/>
-        </w:rPr>
+    <w:p>
+      <w:r>
         <w:drawing>
-          <wp:inline distT="0" distB="0" distL="0" distR="0" wp14:anchorId="388BD35A" wp14:editId="457FD5A2">
-            <wp:extent cx="5731510" cy="3164329"/>
-            <wp:effectExtent l="0" t="0" r="2540" b="0"/>
-            <wp:docPr id="70" name="Picture 70"/>
+          <wp:inline distT="0" distB="0" distL="0" distR="0" wp14:anchorId="30B547CB" wp14:editId="30478642">
+            <wp:extent cx="5731510" cy="1655445"/>
+            <wp:effectExtent l="0" t="0" r="2540" b="1905"/>
+            <wp:docPr id="109" name="Picture 109"/>
             <wp:cNvGraphicFramePr>
               <a:graphicFrameLocks xmlns:a="http://schemas.openxmlformats.org/drawingml/2006/main" noChangeAspect="1"/>
             </wp:cNvGraphicFramePr>
@@ -42595,7 +40384,7 @@
               <a:graphicData uri="http://schemas.openxmlformats.org/drawingml/2006/picture">
                 <pic:pic xmlns:pic="http://schemas.openxmlformats.org/drawingml/2006/picture">
                   <pic:nvPicPr>
-                    <pic:cNvPr id="0" name="Picture 49"/>
+                    <pic:cNvPr id="0" name="Picture 36"/>
                     <pic:cNvPicPr>
                       <a:picLocks noChangeAspect="1" noChangeArrowheads="1"/>
                     </pic:cNvPicPr>
@@ -42616,7 +40405,60 @@
                   <pic:spPr bwMode="auto">
                     <a:xfrm>
                       <a:off x="0" y="0"/>
-                      <a:ext cx="5731510" cy="3164329"/>
+                      <a:ext cx="5731510" cy="1655445"/>
+                    </a:xfrm>
+                    <a:prstGeom prst="rect">
+                      <a:avLst/>
+                    </a:prstGeom>
+                    <a:noFill/>
+                    <a:ln>
+                      <a:noFill/>
+                    </a:ln>
+                  </pic:spPr>
+                </pic:pic>
+              </a:graphicData>
+            </a:graphic>
+          </wp:inline>
+        </w:drawing>
+      </w:r>
+    </w:p>
+    <w:p/>
+    <w:p>
+      <w:r>
+        <w:drawing>
+          <wp:inline distT="0" distB="0" distL="0" distR="0" wp14:anchorId="76CC2B3E" wp14:editId="794CF88B">
+            <wp:extent cx="5731510" cy="1291590"/>
+            <wp:effectExtent l="0" t="0" r="2540" b="3810"/>
+            <wp:docPr id="108" name="Picture 108"/>
+            <wp:cNvGraphicFramePr>
+              <a:graphicFrameLocks xmlns:a="http://schemas.openxmlformats.org/drawingml/2006/main" noChangeAspect="1"/>
+            </wp:cNvGraphicFramePr>
+            <a:graphic xmlns:a="http://schemas.openxmlformats.org/drawingml/2006/main">
+              <a:graphicData uri="http://schemas.openxmlformats.org/drawingml/2006/picture">
+                <pic:pic xmlns:pic="http://schemas.openxmlformats.org/drawingml/2006/picture">
+                  <pic:nvPicPr>
+                    <pic:cNvPr id="0" name="Picture 35"/>
+                    <pic:cNvPicPr>
+                      <a:picLocks noChangeAspect="1" noChangeArrowheads="1"/>
+                    </pic:cNvPicPr>
+                  </pic:nvPicPr>
+                  <pic:blipFill>
+                    <a:blip r:embed="rId86">
+                      <a:extLst>
+                        <a:ext uri="{28A0092B-C50C-407E-A947-70E740481C1C}">
+                          <a14:useLocalDpi xmlns:a14="http://schemas.microsoft.com/office/drawing/2010/main" val="0"/>
+                        </a:ext>
+                      </a:extLst>
+                    </a:blip>
+                    <a:srcRect/>
+                    <a:stretch>
+                      <a:fillRect/>
+                    </a:stretch>
+                  </pic:blipFill>
+                  <pic:spPr bwMode="auto">
+                    <a:xfrm>
+                      <a:off x="0" y="0"/>
+                      <a:ext cx="5731510" cy="1291590"/>
                     </a:xfrm>
                     <a:prstGeom prst="rect">
                       <a:avLst/>
@@ -49019,7 +46861,7 @@
     <w:charset w:val="00"/>
     <w:family w:val="swiss"/>
     <w:pitch w:val="variable"/>
-    <w:sig w:usb0="E0002EFF" w:usb1="C0007843" w:usb2="00000009" w:usb3="00000000" w:csb0="000001FF" w:csb1="00000000"/>
+    <w:sig w:usb0="E0002EFF" w:usb1="C000785B" w:usb2="00000009" w:usb3="00000000" w:csb0="000001FF" w:csb1="00000000"/>
   </w:font>
   <w:font w:name="Segoe UI">
     <w:panose1 w:val="020B0502040204020203"/>
@@ -49027,13 +46869,6 @@
     <w:family w:val="swiss"/>
     <w:pitch w:val="variable"/>
     <w:sig w:usb0="E4002EFF" w:usb1="C000E47F" w:usb2="00000009" w:usb3="00000000" w:csb0="000001FF" w:csb1="00000000"/>
-  </w:font>
-  <w:font w:name="Cambria">
-    <w:panose1 w:val="02040503050406030204"/>
-    <w:charset w:val="00"/>
-    <w:family w:val="roman"/>
-    <w:pitch w:val="variable"/>
-    <w:sig w:usb0="E00002FF" w:usb1="400004FF" w:usb2="00000000" w:usb3="00000000" w:csb0="0000019F" w:csb1="00000000"/>
   </w:font>
   <w:font w:name="Calibri Light">
     <w:panose1 w:val="020F0302020204030204"/>
@@ -49066,6 +46901,7 @@
     <w:rsid w:val="00127500"/>
     <w:rsid w:val="00187811"/>
     <w:rsid w:val="0028248E"/>
+    <w:rsid w:val="002A1FEC"/>
     <w:rsid w:val="00326230"/>
     <w:rsid w:val="0040440C"/>
     <w:rsid w:val="00455D32"/>
@@ -50165,7 +48001,7 @@
 </file>
 
 <file path=customXml/itemProps1.xml><?xml version="1.0" encoding="utf-8"?>
-<ds:datastoreItem xmlns:ds="http://schemas.openxmlformats.org/officeDocument/2006/customXml" ds:itemID="{1F7447E8-F357-48CA-8E39-ADF0FF826FF3}">
+<ds:datastoreItem xmlns:ds="http://schemas.openxmlformats.org/officeDocument/2006/customXml" ds:itemID="{69C6A62C-13E3-4843-BEF3-41783B66B76E}">
   <ds:schemaRefs>
     <ds:schemaRef ds:uri="http://schemas.openxmlformats.org/officeDocument/2006/bibliography"/>
   </ds:schemaRefs>

</xml_diff>

<commit_message>
Proof Read and formatting
Changed Table of contents to two levels so it can fit neartly on one page.
</commit_message>
<xml_diff>
--- a/Report/CSC3600_PROJECTREPORT-A3.docx
+++ b/Report/CSC3600_PROJECTREPORT-A3.docx
@@ -778,13 +778,25 @@
               <w:rPr>
                 <w:noProof/>
               </w:rPr>
-              <w:t>t</w:t>
+              <w:t>T</w:t>
             </w:r>
             <w:r>
               <w:rPr>
                 <w:noProof/>
               </w:rPr>
-              <w:t>emplate created</w:t>
+              <w:t xml:space="preserve">emplate </w:t>
+            </w:r>
+            <w:r>
+              <w:rPr>
+                <w:noProof/>
+              </w:rPr>
+              <w:t>C</w:t>
+            </w:r>
+            <w:r>
+              <w:rPr>
+                <w:noProof/>
+              </w:rPr>
+              <w:t>reated</w:t>
             </w:r>
           </w:p>
         </w:tc>
@@ -1062,7 +1074,19 @@
               <w:rPr>
                 <w:noProof/>
               </w:rPr>
-              <w:t>Added Annex Docluments</w:t>
+              <w:t xml:space="preserve">Added </w:t>
+            </w:r>
+            <w:r>
+              <w:rPr>
+                <w:noProof/>
+              </w:rPr>
+              <w:t>Appendix</w:t>
+            </w:r>
+            <w:r>
+              <w:rPr>
+                <w:noProof/>
+              </w:rPr>
+              <w:t xml:space="preserve"> Documents</w:t>
             </w:r>
             <w:r>
               <w:rPr>
@@ -1334,7 +1358,31 @@
               <w:rPr>
                 <w:noProof/>
               </w:rPr>
-              <w:t>Formatted and ensured consistency</w:t>
+              <w:t xml:space="preserve">Formatted and </w:t>
+            </w:r>
+            <w:r>
+              <w:rPr>
+                <w:noProof/>
+              </w:rPr>
+              <w:t>E</w:t>
+            </w:r>
+            <w:r>
+              <w:rPr>
+                <w:noProof/>
+              </w:rPr>
+              <w:t xml:space="preserve">nsured </w:t>
+            </w:r>
+            <w:r>
+              <w:rPr>
+                <w:noProof/>
+              </w:rPr>
+              <w:t>C</w:t>
+            </w:r>
+            <w:r>
+              <w:rPr>
+                <w:noProof/>
+              </w:rPr>
+              <w:t>onsistency</w:t>
             </w:r>
           </w:p>
         </w:tc>
@@ -1453,7 +1501,7 @@
         </w:rPr>
       </w:pPr>
       <w:bookmarkStart w:id="0" w:name="_Toc527703637"/>
-      <w:bookmarkStart w:id="1" w:name="_Toc527722121"/>
+      <w:bookmarkStart w:id="1" w:name="_Toc527741219"/>
       <w:r>
         <w:rPr>
           <w:noProof/>
@@ -1485,7 +1533,7 @@
           <w:noProof/>
         </w:rPr>
       </w:pPr>
-      <w:bookmarkStart w:id="2" w:name="_Toc527722122"/>
+      <w:bookmarkStart w:id="2" w:name="_Toc527741220"/>
       <w:r>
         <w:rPr>
           <w:noProof/>
@@ -1929,10 +1977,10 @@
                   <v:path o:extrusionok="f" gradientshapeok="t" o:connecttype="rect"/>
                   <o:lock v:ext="edit" aspectratio="t"/>
                 </v:shapetype>
-                <v:shape id="_x0000_i1025" type="#_x0000_t75" style="width:60.45pt;height:41.45pt" o:ole="">
+                <v:shape id="_x0000_i1155" type="#_x0000_t75" style="width:57.6pt;height:43.2pt" o:ole="">
                   <v:imagedata r:id="rId10" o:title=""/>
                 </v:shape>
-                <o:OLEObject Type="Embed" ProgID="PBrush" ShapeID="_x0000_i1025" DrawAspect="Content" ObjectID="_1601476645" r:id="rId11"/>
+                <o:OLEObject Type="Embed" ProgID="PBrush" ShapeID="_x0000_i1155" DrawAspect="Content" ObjectID="_1601483136" r:id="rId11"/>
               </w:object>
             </w:r>
           </w:p>
@@ -2277,7 +2325,12 @@
             <w:ind w:left="0"/>
           </w:pPr>
           <w:r>
-            <w:t>Contents</w:t>
+            <w:t>Cont</w:t>
+          </w:r>
+          <w:bookmarkStart w:id="3" w:name="_GoBack"/>
+          <w:bookmarkEnd w:id="3"/>
+          <w:r>
+            <w:t>ents</w:t>
           </w:r>
         </w:p>
         <w:p>
@@ -2301,23 +2354,35 @@
           </w:pPr>
           <w:r>
             <w:rPr>
+              <w:b w:val="0"/>
+              <w:bCs w:val="0"/>
+              <w:i w:val="0"/>
+              <w:iCs w:val="0"/>
               <w:noProof/>
             </w:rPr>
             <w:fldChar w:fldCharType="begin"/>
           </w:r>
           <w:r>
             <w:rPr>
+              <w:b w:val="0"/>
+              <w:bCs w:val="0"/>
+              <w:i w:val="0"/>
+              <w:iCs w:val="0"/>
               <w:noProof/>
             </w:rPr>
-            <w:instrText xml:space="preserve"> TOC \o "1-3" \h \z \u </w:instrText>
+            <w:instrText xml:space="preserve"> TOC \o "1-2" \h \z \u </w:instrText>
           </w:r>
           <w:r>
             <w:rPr>
+              <w:b w:val="0"/>
+              <w:bCs w:val="0"/>
+              <w:i w:val="0"/>
+              <w:iCs w:val="0"/>
               <w:noProof/>
             </w:rPr>
             <w:fldChar w:fldCharType="separate"/>
           </w:r>
-          <w:hyperlink w:anchor="_Toc527722121" w:history="1">
+          <w:hyperlink w:anchor="_Toc527741219" w:history="1">
             <w:r>
               <w:rPr>
                 <w:rStyle w:val="Hyperlink"/>
@@ -2344,7 +2409,7 @@
                 <w:noProof/>
                 <w:webHidden/>
               </w:rPr>
-              <w:instrText xml:space="preserve"> PAGEREF _Toc527722121 \h </w:instrText>
+              <w:instrText xml:space="preserve"> PAGEREF _Toc527741219 \h </w:instrText>
             </w:r>
             <w:r>
               <w:rPr>
@@ -2394,7 +2459,7 @@
               <w14:ligatures w14:val="none"/>
             </w:rPr>
           </w:pPr>
-          <w:hyperlink w:anchor="_Toc527722122" w:history="1">
+          <w:hyperlink w:anchor="_Toc527741220" w:history="1">
             <w:r>
               <w:rPr>
                 <w:rStyle w:val="Hyperlink"/>
@@ -2421,7 +2486,7 @@
                 <w:noProof/>
                 <w:webHidden/>
               </w:rPr>
-              <w:instrText xml:space="preserve"> PAGEREF _Toc527722122 \h </w:instrText>
+              <w:instrText xml:space="preserve"> PAGEREF _Toc527741220 \h </w:instrText>
             </w:r>
             <w:r>
               <w:rPr>
@@ -2471,7 +2536,7 @@
               <w14:ligatures w14:val="none"/>
             </w:rPr>
           </w:pPr>
-          <w:hyperlink w:anchor="_Toc527722123" w:history="1">
+          <w:hyperlink w:anchor="_Toc527741221" w:history="1">
             <w:r>
               <w:rPr>
                 <w:rStyle w:val="Hyperlink"/>
@@ -2498,7 +2563,7 @@
                 <w:noProof/>
                 <w:webHidden/>
               </w:rPr>
-              <w:instrText xml:space="preserve"> PAGEREF _Toc527722123 \h </w:instrText>
+              <w:instrText xml:space="preserve"> PAGEREF _Toc527741221 \h </w:instrText>
             </w:r>
             <w:r>
               <w:rPr>
@@ -2518,7 +2583,7 @@
                 <w:noProof/>
                 <w:webHidden/>
               </w:rPr>
-              <w:t>4</w:t>
+              <w:t>3</w:t>
             </w:r>
             <w:r>
               <w:rPr>
@@ -2548,7 +2613,7 @@
               <w14:ligatures w14:val="none"/>
             </w:rPr>
           </w:pPr>
-          <w:hyperlink w:anchor="_Toc527722124" w:history="1">
+          <w:hyperlink w:anchor="_Toc527741222" w:history="1">
             <w:r>
               <w:rPr>
                 <w:rStyle w:val="Hyperlink"/>
@@ -2575,7 +2640,7 @@
                 <w:noProof/>
                 <w:webHidden/>
               </w:rPr>
-              <w:instrText xml:space="preserve"> PAGEREF _Toc527722124 \h </w:instrText>
+              <w:instrText xml:space="preserve"> PAGEREF _Toc527741222 \h </w:instrText>
             </w:r>
             <w:r>
               <w:rPr>
@@ -2595,7 +2660,7 @@
                 <w:noProof/>
                 <w:webHidden/>
               </w:rPr>
-              <w:t>6</w:t>
+              <w:t>5</w:t>
             </w:r>
             <w:r>
               <w:rPr>
@@ -2621,7 +2686,7 @@
               <w14:ligatures w14:val="none"/>
             </w:rPr>
           </w:pPr>
-          <w:hyperlink w:anchor="_Toc527722125" w:history="1">
+          <w:hyperlink w:anchor="_Toc527741223" w:history="1">
             <w:r>
               <w:rPr>
                 <w:rStyle w:val="Hyperlink"/>
@@ -2649,7 +2714,7 @@
                 <w:noProof/>
                 <w:webHidden/>
               </w:rPr>
-              <w:instrText xml:space="preserve"> PAGEREF _Toc527722125 \h </w:instrText>
+              <w:instrText xml:space="preserve"> PAGEREF _Toc527741223 \h </w:instrText>
             </w:r>
             <w:r>
               <w:rPr>
@@ -2669,7 +2734,7 @@
                 <w:noProof/>
                 <w:webHidden/>
               </w:rPr>
-              <w:t>6</w:t>
+              <w:t>5</w:t>
             </w:r>
             <w:r>
               <w:rPr>
@@ -2695,7 +2760,7 @@
               <w14:ligatures w14:val="none"/>
             </w:rPr>
           </w:pPr>
-          <w:hyperlink w:anchor="_Toc527722126" w:history="1">
+          <w:hyperlink w:anchor="_Toc527741224" w:history="1">
             <w:r>
               <w:rPr>
                 <w:rStyle w:val="Hyperlink"/>
@@ -2723,7 +2788,7 @@
                 <w:noProof/>
                 <w:webHidden/>
               </w:rPr>
-              <w:instrText xml:space="preserve"> PAGEREF _Toc527722126 \h </w:instrText>
+              <w:instrText xml:space="preserve"> PAGEREF _Toc527741224 \h </w:instrText>
             </w:r>
             <w:r>
               <w:rPr>
@@ -2743,7 +2808,7 @@
                 <w:noProof/>
                 <w:webHidden/>
               </w:rPr>
-              <w:t>6</w:t>
+              <w:t>5</w:t>
             </w:r>
             <w:r>
               <w:rPr>
@@ -2769,7 +2834,7 @@
               <w14:ligatures w14:val="none"/>
             </w:rPr>
           </w:pPr>
-          <w:hyperlink w:anchor="_Toc527722127" w:history="1">
+          <w:hyperlink w:anchor="_Toc527741225" w:history="1">
             <w:r>
               <w:rPr>
                 <w:rStyle w:val="Hyperlink"/>
@@ -2797,7 +2862,7 @@
                 <w:noProof/>
                 <w:webHidden/>
               </w:rPr>
-              <w:instrText xml:space="preserve"> PAGEREF _Toc527722127 \h </w:instrText>
+              <w:instrText xml:space="preserve"> PAGEREF _Toc527741225 \h </w:instrText>
             </w:r>
             <w:r>
               <w:rPr>
@@ -2817,7 +2882,7 @@
                 <w:noProof/>
                 <w:webHidden/>
               </w:rPr>
-              <w:t>6</w:t>
+              <w:t>5</w:t>
             </w:r>
             <w:r>
               <w:rPr>
@@ -2847,7 +2912,7 @@
               <w14:ligatures w14:val="none"/>
             </w:rPr>
           </w:pPr>
-          <w:hyperlink w:anchor="_Toc527722128" w:history="1">
+          <w:hyperlink w:anchor="_Toc527741226" w:history="1">
             <w:r>
               <w:rPr>
                 <w:rStyle w:val="Hyperlink"/>
@@ -2874,7 +2939,7 @@
                 <w:noProof/>
                 <w:webHidden/>
               </w:rPr>
-              <w:instrText xml:space="preserve"> PAGEREF _Toc527722128 \h </w:instrText>
+              <w:instrText xml:space="preserve"> PAGEREF _Toc527741226 \h </w:instrText>
             </w:r>
             <w:r>
               <w:rPr>
@@ -2894,7 +2959,7 @@
                 <w:noProof/>
                 <w:webHidden/>
               </w:rPr>
-              <w:t>7</w:t>
+              <w:t>6</w:t>
             </w:r>
             <w:r>
               <w:rPr>
@@ -2920,7 +2985,7 @@
               <w14:ligatures w14:val="none"/>
             </w:rPr>
           </w:pPr>
-          <w:hyperlink w:anchor="_Toc527722129" w:history="1">
+          <w:hyperlink w:anchor="_Toc527741227" w:history="1">
             <w:r>
               <w:rPr>
                 <w:rStyle w:val="Hyperlink"/>
@@ -2947,7 +3012,7 @@
                 <w:noProof/>
                 <w:webHidden/>
               </w:rPr>
-              <w:instrText xml:space="preserve"> PAGEREF _Toc527722129 \h </w:instrText>
+              <w:instrText xml:space="preserve"> PAGEREF _Toc527741227 \h </w:instrText>
             </w:r>
             <w:r>
               <w:rPr>
@@ -2967,7 +3032,7 @@
                 <w:noProof/>
                 <w:webHidden/>
               </w:rPr>
-              <w:t>7</w:t>
+              <w:t>6</w:t>
             </w:r>
             <w:r>
               <w:rPr>
@@ -2993,7 +3058,7 @@
               <w14:ligatures w14:val="none"/>
             </w:rPr>
           </w:pPr>
-          <w:hyperlink w:anchor="_Toc527722130" w:history="1">
+          <w:hyperlink w:anchor="_Toc527741228" w:history="1">
             <w:r>
               <w:rPr>
                 <w:rStyle w:val="Hyperlink"/>
@@ -3020,7 +3085,7 @@
                 <w:noProof/>
                 <w:webHidden/>
               </w:rPr>
-              <w:instrText xml:space="preserve"> PAGEREF _Toc527722130 \h </w:instrText>
+              <w:instrText xml:space="preserve"> PAGEREF _Toc527741228 \h </w:instrText>
             </w:r>
             <w:r>
               <w:rPr>
@@ -3040,7 +3105,7 @@
                 <w:noProof/>
                 <w:webHidden/>
               </w:rPr>
-              <w:t>7</w:t>
+              <w:t>6</w:t>
             </w:r>
             <w:r>
               <w:rPr>
@@ -3066,7 +3131,7 @@
               <w14:ligatures w14:val="none"/>
             </w:rPr>
           </w:pPr>
-          <w:hyperlink w:anchor="_Toc527722131" w:history="1">
+          <w:hyperlink w:anchor="_Toc527741229" w:history="1">
             <w:r>
               <w:rPr>
                 <w:rStyle w:val="Hyperlink"/>
@@ -3093,7 +3158,7 @@
                 <w:noProof/>
                 <w:webHidden/>
               </w:rPr>
-              <w:instrText xml:space="preserve"> PAGEREF _Toc527722131 \h </w:instrText>
+              <w:instrText xml:space="preserve"> PAGEREF _Toc527741229 \h </w:instrText>
             </w:r>
             <w:r>
               <w:rPr>
@@ -3113,7 +3178,7 @@
                 <w:noProof/>
                 <w:webHidden/>
               </w:rPr>
-              <w:t>7</w:t>
+              <w:t>6</w:t>
             </w:r>
             <w:r>
               <w:rPr>
@@ -3139,7 +3204,7 @@
               <w14:ligatures w14:val="none"/>
             </w:rPr>
           </w:pPr>
-          <w:hyperlink w:anchor="_Toc527722132" w:history="1">
+          <w:hyperlink w:anchor="_Toc527741230" w:history="1">
             <w:r>
               <w:rPr>
                 <w:rStyle w:val="Hyperlink"/>
@@ -3166,7 +3231,7 @@
                 <w:noProof/>
                 <w:webHidden/>
               </w:rPr>
-              <w:instrText xml:space="preserve"> PAGEREF _Toc527722132 \h </w:instrText>
+              <w:instrText xml:space="preserve"> PAGEREF _Toc527741230 \h </w:instrText>
             </w:r>
             <w:r>
               <w:rPr>
@@ -3186,7 +3251,7 @@
                 <w:noProof/>
                 <w:webHidden/>
               </w:rPr>
-              <w:t>8</w:t>
+              <w:t>7</w:t>
             </w:r>
             <w:r>
               <w:rPr>
@@ -3212,7 +3277,7 @@
               <w14:ligatures w14:val="none"/>
             </w:rPr>
           </w:pPr>
-          <w:hyperlink w:anchor="_Toc527722133" w:history="1">
+          <w:hyperlink w:anchor="_Toc527741231" w:history="1">
             <w:r>
               <w:rPr>
                 <w:rStyle w:val="Hyperlink"/>
@@ -3239,7 +3304,7 @@
                 <w:noProof/>
                 <w:webHidden/>
               </w:rPr>
-              <w:instrText xml:space="preserve"> PAGEREF _Toc527722133 \h </w:instrText>
+              <w:instrText xml:space="preserve"> PAGEREF _Toc527741231 \h </w:instrText>
             </w:r>
             <w:r>
               <w:rPr>
@@ -3259,7 +3324,7 @@
                 <w:noProof/>
                 <w:webHidden/>
               </w:rPr>
-              <w:t>8</w:t>
+              <w:t>7</w:t>
             </w:r>
             <w:r>
               <w:rPr>
@@ -3289,7 +3354,7 @@
               <w14:ligatures w14:val="none"/>
             </w:rPr>
           </w:pPr>
-          <w:hyperlink w:anchor="_Toc527722134" w:history="1">
+          <w:hyperlink w:anchor="_Toc527741232" w:history="1">
             <w:r>
               <w:rPr>
                 <w:rStyle w:val="Hyperlink"/>
@@ -3316,7 +3381,7 @@
                 <w:noProof/>
                 <w:webHidden/>
               </w:rPr>
-              <w:instrText xml:space="preserve"> PAGEREF _Toc527722134 \h </w:instrText>
+              <w:instrText xml:space="preserve"> PAGEREF _Toc527741232 \h </w:instrText>
             </w:r>
             <w:r>
               <w:rPr>
@@ -3336,7 +3401,7 @@
                 <w:noProof/>
                 <w:webHidden/>
               </w:rPr>
-              <w:t>10</w:t>
+              <w:t>9</w:t>
             </w:r>
             <w:r>
               <w:rPr>
@@ -3362,7 +3427,7 @@
               <w14:ligatures w14:val="none"/>
             </w:rPr>
           </w:pPr>
-          <w:hyperlink w:anchor="_Toc527722135" w:history="1">
+          <w:hyperlink w:anchor="_Toc527741233" w:history="1">
             <w:r>
               <w:rPr>
                 <w:rStyle w:val="Hyperlink"/>
@@ -3389,7 +3454,7 @@
                 <w:noProof/>
                 <w:webHidden/>
               </w:rPr>
-              <w:instrText xml:space="preserve"> PAGEREF _Toc527722135 \h </w:instrText>
+              <w:instrText xml:space="preserve"> PAGEREF _Toc527741233 \h </w:instrText>
             </w:r>
             <w:r>
               <w:rPr>
@@ -3409,591 +3474,7 @@
                 <w:noProof/>
                 <w:webHidden/>
               </w:rPr>
-              <w:t>10</w:t>
-            </w:r>
-            <w:r>
-              <w:rPr>
-                <w:noProof/>
-                <w:webHidden/>
-              </w:rPr>
-              <w:fldChar w:fldCharType="end"/>
-            </w:r>
-          </w:hyperlink>
-        </w:p>
-        <w:p>
-          <w:pPr>
-            <w:pStyle w:val="TOC3"/>
-            <w:tabs>
-              <w:tab w:val="right" w:leader="dot" w:pos="9350"/>
-            </w:tabs>
-            <w:rPr>
-              <w:noProof/>
-              <w:kern w:val="0"/>
-              <w:sz w:val="22"/>
-              <w:szCs w:val="22"/>
-              <w:lang w:eastAsia="en-AU"/>
-              <w14:ligatures w14:val="none"/>
-            </w:rPr>
-          </w:pPr>
-          <w:hyperlink w:anchor="_Toc527722136" w:history="1">
-            <w:r>
-              <w:rPr>
-                <w:rStyle w:val="Hyperlink"/>
-                <w:noProof/>
-              </w:rPr>
-              <w:t>LIMITATIONS</w:t>
-            </w:r>
-            <w:r>
-              <w:rPr>
-                <w:noProof/>
-                <w:webHidden/>
-              </w:rPr>
-              <w:tab/>
-            </w:r>
-            <w:r>
-              <w:rPr>
-                <w:noProof/>
-                <w:webHidden/>
-              </w:rPr>
-              <w:fldChar w:fldCharType="begin"/>
-            </w:r>
-            <w:r>
-              <w:rPr>
-                <w:noProof/>
-                <w:webHidden/>
-              </w:rPr>
-              <w:instrText xml:space="preserve"> PAGEREF _Toc527722136 \h </w:instrText>
-            </w:r>
-            <w:r>
-              <w:rPr>
-                <w:noProof/>
-                <w:webHidden/>
-              </w:rPr>
-            </w:r>
-            <w:r>
-              <w:rPr>
-                <w:noProof/>
-                <w:webHidden/>
-              </w:rPr>
-              <w:fldChar w:fldCharType="separate"/>
-            </w:r>
-            <w:r>
-              <w:rPr>
-                <w:noProof/>
-                <w:webHidden/>
-              </w:rPr>
-              <w:t>11</w:t>
-            </w:r>
-            <w:r>
-              <w:rPr>
-                <w:noProof/>
-                <w:webHidden/>
-              </w:rPr>
-              <w:fldChar w:fldCharType="end"/>
-            </w:r>
-          </w:hyperlink>
-        </w:p>
-        <w:p>
-          <w:pPr>
-            <w:pStyle w:val="TOC3"/>
-            <w:tabs>
-              <w:tab w:val="right" w:leader="dot" w:pos="9350"/>
-            </w:tabs>
-            <w:rPr>
-              <w:noProof/>
-              <w:kern w:val="0"/>
-              <w:sz w:val="22"/>
-              <w:szCs w:val="22"/>
-              <w:lang w:eastAsia="en-AU"/>
-              <w14:ligatures w14:val="none"/>
-            </w:rPr>
-          </w:pPr>
-          <w:hyperlink w:anchor="_Toc527722137" w:history="1">
-            <w:r>
-              <w:rPr>
-                <w:rStyle w:val="Hyperlink"/>
-                <w:noProof/>
-              </w:rPr>
-              <w:t>SCANNING IMAGES</w:t>
-            </w:r>
-            <w:r>
-              <w:rPr>
-                <w:noProof/>
-                <w:webHidden/>
-              </w:rPr>
-              <w:tab/>
-            </w:r>
-            <w:r>
-              <w:rPr>
-                <w:noProof/>
-                <w:webHidden/>
-              </w:rPr>
-              <w:fldChar w:fldCharType="begin"/>
-            </w:r>
-            <w:r>
-              <w:rPr>
-                <w:noProof/>
-                <w:webHidden/>
-              </w:rPr>
-              <w:instrText xml:space="preserve"> PAGEREF _Toc527722137 \h </w:instrText>
-            </w:r>
-            <w:r>
-              <w:rPr>
-                <w:noProof/>
-                <w:webHidden/>
-              </w:rPr>
-            </w:r>
-            <w:r>
-              <w:rPr>
-                <w:noProof/>
-                <w:webHidden/>
-              </w:rPr>
-              <w:fldChar w:fldCharType="separate"/>
-            </w:r>
-            <w:r>
-              <w:rPr>
-                <w:noProof/>
-                <w:webHidden/>
-              </w:rPr>
-              <w:t>11</w:t>
-            </w:r>
-            <w:r>
-              <w:rPr>
-                <w:noProof/>
-                <w:webHidden/>
-              </w:rPr>
-              <w:fldChar w:fldCharType="end"/>
-            </w:r>
-          </w:hyperlink>
-        </w:p>
-        <w:p>
-          <w:pPr>
-            <w:pStyle w:val="TOC3"/>
-            <w:tabs>
-              <w:tab w:val="right" w:leader="dot" w:pos="9350"/>
-            </w:tabs>
-            <w:rPr>
-              <w:noProof/>
-              <w:kern w:val="0"/>
-              <w:sz w:val="22"/>
-              <w:szCs w:val="22"/>
-              <w:lang w:eastAsia="en-AU"/>
-              <w14:ligatures w14:val="none"/>
-            </w:rPr>
-          </w:pPr>
-          <w:hyperlink w:anchor="_Toc527722138" w:history="1">
-            <w:r>
-              <w:rPr>
-                <w:rStyle w:val="Hyperlink"/>
-                <w:noProof/>
-              </w:rPr>
-              <w:t>BROWSING IMAGES</w:t>
-            </w:r>
-            <w:r>
-              <w:rPr>
-                <w:noProof/>
-                <w:webHidden/>
-              </w:rPr>
-              <w:tab/>
-            </w:r>
-            <w:r>
-              <w:rPr>
-                <w:noProof/>
-                <w:webHidden/>
-              </w:rPr>
-              <w:fldChar w:fldCharType="begin"/>
-            </w:r>
-            <w:r>
-              <w:rPr>
-                <w:noProof/>
-                <w:webHidden/>
-              </w:rPr>
-              <w:instrText xml:space="preserve"> PAGEREF _Toc527722138 \h </w:instrText>
-            </w:r>
-            <w:r>
-              <w:rPr>
-                <w:noProof/>
-                <w:webHidden/>
-              </w:rPr>
-            </w:r>
-            <w:r>
-              <w:rPr>
-                <w:noProof/>
-                <w:webHidden/>
-              </w:rPr>
-              <w:fldChar w:fldCharType="separate"/>
-            </w:r>
-            <w:r>
-              <w:rPr>
-                <w:noProof/>
-                <w:webHidden/>
-              </w:rPr>
-              <w:t>11</w:t>
-            </w:r>
-            <w:r>
-              <w:rPr>
-                <w:noProof/>
-                <w:webHidden/>
-              </w:rPr>
-              <w:fldChar w:fldCharType="end"/>
-            </w:r>
-          </w:hyperlink>
-        </w:p>
-        <w:p>
-          <w:pPr>
-            <w:pStyle w:val="TOC3"/>
-            <w:tabs>
-              <w:tab w:val="right" w:leader="dot" w:pos="9350"/>
-            </w:tabs>
-            <w:rPr>
-              <w:noProof/>
-              <w:kern w:val="0"/>
-              <w:sz w:val="22"/>
-              <w:szCs w:val="22"/>
-              <w:lang w:eastAsia="en-AU"/>
-              <w14:ligatures w14:val="none"/>
-            </w:rPr>
-          </w:pPr>
-          <w:hyperlink w:anchor="_Toc527722139" w:history="1">
-            <w:r>
-              <w:rPr>
-                <w:rStyle w:val="Hyperlink"/>
-                <w:noProof/>
-              </w:rPr>
-              <w:t>DATABASE INFORMATION</w:t>
-            </w:r>
-            <w:r>
-              <w:rPr>
-                <w:noProof/>
-                <w:webHidden/>
-              </w:rPr>
-              <w:tab/>
-            </w:r>
-            <w:r>
-              <w:rPr>
-                <w:noProof/>
-                <w:webHidden/>
-              </w:rPr>
-              <w:fldChar w:fldCharType="begin"/>
-            </w:r>
-            <w:r>
-              <w:rPr>
-                <w:noProof/>
-                <w:webHidden/>
-              </w:rPr>
-              <w:instrText xml:space="preserve"> PAGEREF _Toc527722139 \h </w:instrText>
-            </w:r>
-            <w:r>
-              <w:rPr>
-                <w:noProof/>
-                <w:webHidden/>
-              </w:rPr>
-            </w:r>
-            <w:r>
-              <w:rPr>
-                <w:noProof/>
-                <w:webHidden/>
-              </w:rPr>
-              <w:fldChar w:fldCharType="separate"/>
-            </w:r>
-            <w:r>
-              <w:rPr>
-                <w:noProof/>
-                <w:webHidden/>
-              </w:rPr>
-              <w:t>11</w:t>
-            </w:r>
-            <w:r>
-              <w:rPr>
-                <w:noProof/>
-                <w:webHidden/>
-              </w:rPr>
-              <w:fldChar w:fldCharType="end"/>
-            </w:r>
-          </w:hyperlink>
-        </w:p>
-        <w:p>
-          <w:pPr>
-            <w:pStyle w:val="TOC3"/>
-            <w:tabs>
-              <w:tab w:val="right" w:leader="dot" w:pos="9350"/>
-            </w:tabs>
-            <w:rPr>
-              <w:noProof/>
-              <w:kern w:val="0"/>
-              <w:sz w:val="22"/>
-              <w:szCs w:val="22"/>
-              <w:lang w:eastAsia="en-AU"/>
-              <w14:ligatures w14:val="none"/>
-            </w:rPr>
-          </w:pPr>
-          <w:hyperlink w:anchor="_Toc527722140" w:history="1">
-            <w:r>
-              <w:rPr>
-                <w:rStyle w:val="Hyperlink"/>
-                <w:noProof/>
-              </w:rPr>
-              <w:t>SIMPLE SEARCH FUNCTION</w:t>
-            </w:r>
-            <w:r>
-              <w:rPr>
-                <w:noProof/>
-                <w:webHidden/>
-              </w:rPr>
-              <w:tab/>
-            </w:r>
-            <w:r>
-              <w:rPr>
-                <w:noProof/>
-                <w:webHidden/>
-              </w:rPr>
-              <w:fldChar w:fldCharType="begin"/>
-            </w:r>
-            <w:r>
-              <w:rPr>
-                <w:noProof/>
-                <w:webHidden/>
-              </w:rPr>
-              <w:instrText xml:space="preserve"> PAGEREF _Toc527722140 \h </w:instrText>
-            </w:r>
-            <w:r>
-              <w:rPr>
-                <w:noProof/>
-                <w:webHidden/>
-              </w:rPr>
-            </w:r>
-            <w:r>
-              <w:rPr>
-                <w:noProof/>
-                <w:webHidden/>
-              </w:rPr>
-              <w:fldChar w:fldCharType="separate"/>
-            </w:r>
-            <w:r>
-              <w:rPr>
-                <w:noProof/>
-                <w:webHidden/>
-              </w:rPr>
-              <w:t>11</w:t>
-            </w:r>
-            <w:r>
-              <w:rPr>
-                <w:noProof/>
-                <w:webHidden/>
-              </w:rPr>
-              <w:fldChar w:fldCharType="end"/>
-            </w:r>
-          </w:hyperlink>
-        </w:p>
-        <w:p>
-          <w:pPr>
-            <w:pStyle w:val="TOC3"/>
-            <w:tabs>
-              <w:tab w:val="right" w:leader="dot" w:pos="9350"/>
-            </w:tabs>
-            <w:rPr>
-              <w:noProof/>
-              <w:kern w:val="0"/>
-              <w:sz w:val="22"/>
-              <w:szCs w:val="22"/>
-              <w:lang w:eastAsia="en-AU"/>
-              <w14:ligatures w14:val="none"/>
-            </w:rPr>
-          </w:pPr>
-          <w:hyperlink w:anchor="_Toc527722141" w:history="1">
-            <w:r>
-              <w:rPr>
-                <w:rStyle w:val="Hyperlink"/>
-                <w:noProof/>
-              </w:rPr>
-              <w:t>ADVANCED SEARCH PAGE</w:t>
-            </w:r>
-            <w:r>
-              <w:rPr>
-                <w:noProof/>
-                <w:webHidden/>
-              </w:rPr>
-              <w:tab/>
-            </w:r>
-            <w:r>
-              <w:rPr>
-                <w:noProof/>
-                <w:webHidden/>
-              </w:rPr>
-              <w:fldChar w:fldCharType="begin"/>
-            </w:r>
-            <w:r>
-              <w:rPr>
-                <w:noProof/>
-                <w:webHidden/>
-              </w:rPr>
-              <w:instrText xml:space="preserve"> PAGEREF _Toc527722141 \h </w:instrText>
-            </w:r>
-            <w:r>
-              <w:rPr>
-                <w:noProof/>
-                <w:webHidden/>
-              </w:rPr>
-            </w:r>
-            <w:r>
-              <w:rPr>
-                <w:noProof/>
-                <w:webHidden/>
-              </w:rPr>
-              <w:fldChar w:fldCharType="separate"/>
-            </w:r>
-            <w:r>
-              <w:rPr>
-                <w:noProof/>
-                <w:webHidden/>
-              </w:rPr>
-              <w:t>11</w:t>
-            </w:r>
-            <w:r>
-              <w:rPr>
-                <w:noProof/>
-                <w:webHidden/>
-              </w:rPr>
-              <w:fldChar w:fldCharType="end"/>
-            </w:r>
-          </w:hyperlink>
-        </w:p>
-        <w:p>
-          <w:pPr>
-            <w:pStyle w:val="TOC3"/>
-            <w:tabs>
-              <w:tab w:val="right" w:leader="dot" w:pos="9350"/>
-            </w:tabs>
-            <w:rPr>
-              <w:noProof/>
-              <w:kern w:val="0"/>
-              <w:sz w:val="22"/>
-              <w:szCs w:val="22"/>
-              <w:lang w:eastAsia="en-AU"/>
-              <w14:ligatures w14:val="none"/>
-            </w:rPr>
-          </w:pPr>
-          <w:hyperlink w:anchor="_Toc527722142" w:history="1">
-            <w:r>
-              <w:rPr>
-                <w:rStyle w:val="Hyperlink"/>
-                <w:noProof/>
-              </w:rPr>
-              <w:t>OTHER FEATURES</w:t>
-            </w:r>
-            <w:r>
-              <w:rPr>
-                <w:noProof/>
-                <w:webHidden/>
-              </w:rPr>
-              <w:tab/>
-            </w:r>
-            <w:r>
-              <w:rPr>
-                <w:noProof/>
-                <w:webHidden/>
-              </w:rPr>
-              <w:fldChar w:fldCharType="begin"/>
-            </w:r>
-            <w:r>
-              <w:rPr>
-                <w:noProof/>
-                <w:webHidden/>
-              </w:rPr>
-              <w:instrText xml:space="preserve"> PAGEREF _Toc527722142 \h </w:instrText>
-            </w:r>
-            <w:r>
-              <w:rPr>
-                <w:noProof/>
-                <w:webHidden/>
-              </w:rPr>
-            </w:r>
-            <w:r>
-              <w:rPr>
-                <w:noProof/>
-                <w:webHidden/>
-              </w:rPr>
-              <w:fldChar w:fldCharType="separate"/>
-            </w:r>
-            <w:r>
-              <w:rPr>
-                <w:noProof/>
-                <w:webHidden/>
-              </w:rPr>
-              <w:t>12</w:t>
-            </w:r>
-            <w:r>
-              <w:rPr>
-                <w:noProof/>
-                <w:webHidden/>
-              </w:rPr>
-              <w:fldChar w:fldCharType="end"/>
-            </w:r>
-          </w:hyperlink>
-        </w:p>
-        <w:p>
-          <w:pPr>
-            <w:pStyle w:val="TOC3"/>
-            <w:tabs>
-              <w:tab w:val="right" w:leader="dot" w:pos="9350"/>
-            </w:tabs>
-            <w:rPr>
-              <w:noProof/>
-              <w:kern w:val="0"/>
-              <w:sz w:val="22"/>
-              <w:szCs w:val="22"/>
-              <w:lang w:eastAsia="en-AU"/>
-              <w14:ligatures w14:val="none"/>
-            </w:rPr>
-          </w:pPr>
-          <w:hyperlink w:anchor="_Toc527722143" w:history="1">
-            <w:r>
-              <w:rPr>
-                <w:rStyle w:val="Hyperlink"/>
-                <w:noProof/>
-              </w:rPr>
-              <w:t>FUTURE UPDATES</w:t>
-            </w:r>
-            <w:r>
-              <w:rPr>
-                <w:noProof/>
-                <w:webHidden/>
-              </w:rPr>
-              <w:tab/>
-            </w:r>
-            <w:r>
-              <w:rPr>
-                <w:noProof/>
-                <w:webHidden/>
-              </w:rPr>
-              <w:fldChar w:fldCharType="begin"/>
-            </w:r>
-            <w:r>
-              <w:rPr>
-                <w:noProof/>
-                <w:webHidden/>
-              </w:rPr>
-              <w:instrText xml:space="preserve"> PAGEREF _Toc527722143 \h </w:instrText>
-            </w:r>
-            <w:r>
-              <w:rPr>
-                <w:noProof/>
-                <w:webHidden/>
-              </w:rPr>
-            </w:r>
-            <w:r>
-              <w:rPr>
-                <w:noProof/>
-                <w:webHidden/>
-              </w:rPr>
-              <w:fldChar w:fldCharType="separate"/>
-            </w:r>
-            <w:r>
-              <w:rPr>
-                <w:noProof/>
-                <w:webHidden/>
-              </w:rPr>
-              <w:t>12</w:t>
+              <w:t>9</w:t>
             </w:r>
             <w:r>
               <w:rPr>
@@ -4019,7 +3500,7 @@
               <w14:ligatures w14:val="none"/>
             </w:rPr>
           </w:pPr>
-          <w:hyperlink w:anchor="_Toc527722144" w:history="1">
+          <w:hyperlink w:anchor="_Toc527741234" w:history="1">
             <w:r>
               <w:rPr>
                 <w:rStyle w:val="Hyperlink"/>
@@ -4046,7 +3527,7 @@
                 <w:noProof/>
                 <w:webHidden/>
               </w:rPr>
-              <w:instrText xml:space="preserve"> PAGEREF _Toc527722144 \h </w:instrText>
+              <w:instrText xml:space="preserve"> PAGEREF _Toc527741234 \h </w:instrText>
             </w:r>
             <w:r>
               <w:rPr>
@@ -4066,7 +3547,7 @@
                 <w:noProof/>
                 <w:webHidden/>
               </w:rPr>
-              <w:t>13</w:t>
+              <w:t>12</w:t>
             </w:r>
             <w:r>
               <w:rPr>
@@ -4096,7 +3577,7 @@
               <w14:ligatures w14:val="none"/>
             </w:rPr>
           </w:pPr>
-          <w:hyperlink w:anchor="_Toc527722145" w:history="1">
+          <w:hyperlink w:anchor="_Toc527741235" w:history="1">
             <w:r>
               <w:rPr>
                 <w:rStyle w:val="Hyperlink"/>
@@ -4123,7 +3604,7 @@
                 <w:noProof/>
                 <w:webHidden/>
               </w:rPr>
-              <w:instrText xml:space="preserve"> PAGEREF _Toc527722145 \h </w:instrText>
+              <w:instrText xml:space="preserve"> PAGEREF _Toc527741235 \h </w:instrText>
             </w:r>
             <w:r>
               <w:rPr>
@@ -4143,7 +3624,7 @@
                 <w:noProof/>
                 <w:webHidden/>
               </w:rPr>
-              <w:t>16</w:t>
+              <w:t>15</w:t>
             </w:r>
             <w:r>
               <w:rPr>
@@ -4173,7 +3654,7 @@
               <w14:ligatures w14:val="none"/>
             </w:rPr>
           </w:pPr>
-          <w:hyperlink w:anchor="_Toc527722146" w:history="1">
+          <w:hyperlink w:anchor="_Toc527741236" w:history="1">
             <w:r>
               <w:rPr>
                 <w:rStyle w:val="Hyperlink"/>
@@ -4200,7 +3681,7 @@
                 <w:noProof/>
                 <w:webHidden/>
               </w:rPr>
-              <w:instrText xml:space="preserve"> PAGEREF _Toc527722146 \h </w:instrText>
+              <w:instrText xml:space="preserve"> PAGEREF _Toc527741236 \h </w:instrText>
             </w:r>
             <w:r>
               <w:rPr>
@@ -4220,7 +3701,7 @@
                 <w:noProof/>
                 <w:webHidden/>
               </w:rPr>
-              <w:t>17</w:t>
+              <w:t>16</w:t>
             </w:r>
             <w:r>
               <w:rPr>
@@ -4250,7 +3731,7 @@
               <w14:ligatures w14:val="none"/>
             </w:rPr>
           </w:pPr>
-          <w:hyperlink w:anchor="_Toc527722147" w:history="1">
+          <w:hyperlink w:anchor="_Toc527741237" w:history="1">
             <w:r>
               <w:rPr>
                 <w:rStyle w:val="Hyperlink"/>
@@ -4277,7 +3758,7 @@
                 <w:noProof/>
                 <w:webHidden/>
               </w:rPr>
-              <w:instrText xml:space="preserve"> PAGEREF _Toc527722147 \h </w:instrText>
+              <w:instrText xml:space="preserve"> PAGEREF _Toc527741237 \h </w:instrText>
             </w:r>
             <w:r>
               <w:rPr>
@@ -4297,7 +3778,7 @@
                 <w:noProof/>
                 <w:webHidden/>
               </w:rPr>
-              <w:t>18</w:t>
+              <w:t>17</w:t>
             </w:r>
             <w:r>
               <w:rPr>
@@ -4327,7 +3808,7 @@
               <w14:ligatures w14:val="none"/>
             </w:rPr>
           </w:pPr>
-          <w:hyperlink w:anchor="_Toc527722148" w:history="1">
+          <w:hyperlink w:anchor="_Toc527741238" w:history="1">
             <w:r>
               <w:rPr>
                 <w:rStyle w:val="Hyperlink"/>
@@ -4354,7 +3835,7 @@
                 <w:noProof/>
                 <w:webHidden/>
               </w:rPr>
-              <w:instrText xml:space="preserve"> PAGEREF _Toc527722148 \h </w:instrText>
+              <w:instrText xml:space="preserve"> PAGEREF _Toc527741238 \h </w:instrText>
             </w:r>
             <w:r>
               <w:rPr>
@@ -4374,7 +3855,7 @@
                 <w:noProof/>
                 <w:webHidden/>
               </w:rPr>
-              <w:t>19</w:t>
+              <w:t>18</w:t>
             </w:r>
             <w:r>
               <w:rPr>
@@ -4400,7 +3881,7 @@
               <w14:ligatures w14:val="none"/>
             </w:rPr>
           </w:pPr>
-          <w:hyperlink w:anchor="_Toc527722149" w:history="1">
+          <w:hyperlink w:anchor="_Toc527741239" w:history="1">
             <w:r>
               <w:rPr>
                 <w:rStyle w:val="Hyperlink"/>
@@ -4427,7 +3908,7 @@
                 <w:noProof/>
                 <w:webHidden/>
               </w:rPr>
-              <w:instrText xml:space="preserve"> PAGEREF _Toc527722149 \h </w:instrText>
+              <w:instrText xml:space="preserve"> PAGEREF _Toc527741239 \h </w:instrText>
             </w:r>
             <w:r>
               <w:rPr>
@@ -4447,7 +3928,7 @@
                 <w:noProof/>
                 <w:webHidden/>
               </w:rPr>
-              <w:t>19</w:t>
+              <w:t>18</w:t>
             </w:r>
             <w:r>
               <w:rPr>
@@ -4473,7 +3954,7 @@
               <w14:ligatures w14:val="none"/>
             </w:rPr>
           </w:pPr>
-          <w:hyperlink w:anchor="_Toc527722150" w:history="1">
+          <w:hyperlink w:anchor="_Toc527741240" w:history="1">
             <w:r>
               <w:rPr>
                 <w:rStyle w:val="Hyperlink"/>
@@ -4500,7 +3981,7 @@
                 <w:noProof/>
                 <w:webHidden/>
               </w:rPr>
-              <w:instrText xml:space="preserve"> PAGEREF _Toc527722150 \h </w:instrText>
+              <w:instrText xml:space="preserve"> PAGEREF _Toc527741240 \h </w:instrText>
             </w:r>
             <w:r>
               <w:rPr>
@@ -4520,7 +4001,7 @@
                 <w:noProof/>
                 <w:webHidden/>
               </w:rPr>
-              <w:t>24</w:t>
+              <w:t>22</w:t>
             </w:r>
             <w:r>
               <w:rPr>
@@ -4546,13 +4027,13 @@
               <w14:ligatures w14:val="none"/>
             </w:rPr>
           </w:pPr>
-          <w:hyperlink w:anchor="_Toc527722151" w:history="1">
+          <w:hyperlink w:anchor="_Toc527741241" w:history="1">
             <w:r>
               <w:rPr>
                 <w:rStyle w:val="Hyperlink"/>
                 <w:noProof/>
               </w:rPr>
-              <w:t>MESSENGER SCREENCAPS</w:t>
+              <w:t>KEY MESSENGER SCREENCAPS</w:t>
             </w:r>
             <w:r>
               <w:rPr>
@@ -4573,7 +4054,7 @@
                 <w:noProof/>
                 <w:webHidden/>
               </w:rPr>
-              <w:instrText xml:space="preserve"> PAGEREF _Toc527722151 \h </w:instrText>
+              <w:instrText xml:space="preserve"> PAGEREF _Toc527741241 \h </w:instrText>
             </w:r>
             <w:r>
               <w:rPr>
@@ -4593,7 +4074,7 @@
                 <w:noProof/>
                 <w:webHidden/>
               </w:rPr>
-              <w:t>26</w:t>
+              <w:t>24</w:t>
             </w:r>
             <w:r>
               <w:rPr>
@@ -4619,7 +4100,7 @@
               <w14:ligatures w14:val="none"/>
             </w:rPr>
           </w:pPr>
-          <w:hyperlink w:anchor="_Toc527722152" w:history="1">
+          <w:hyperlink w:anchor="_Toc527741242" w:history="1">
             <w:r>
               <w:rPr>
                 <w:rStyle w:val="Hyperlink"/>
@@ -4646,7 +4127,7 @@
                 <w:noProof/>
                 <w:webHidden/>
               </w:rPr>
-              <w:instrText xml:space="preserve"> PAGEREF _Toc527722152 \h </w:instrText>
+              <w:instrText xml:space="preserve"> PAGEREF _Toc527741242 \h </w:instrText>
             </w:r>
             <w:r>
               <w:rPr>
@@ -4666,7 +4147,7 @@
                 <w:noProof/>
                 <w:webHidden/>
               </w:rPr>
-              <w:t>32</w:t>
+              <w:t>30</w:t>
             </w:r>
             <w:r>
               <w:rPr>
@@ -4692,7 +4173,7 @@
               <w14:ligatures w14:val="none"/>
             </w:rPr>
           </w:pPr>
-          <w:hyperlink w:anchor="_Toc527722153" w:history="1">
+          <w:hyperlink w:anchor="_Toc527741243" w:history="1">
             <w:r>
               <w:rPr>
                 <w:rStyle w:val="Hyperlink"/>
@@ -4719,7 +4200,7 @@
                 <w:noProof/>
                 <w:webHidden/>
               </w:rPr>
-              <w:instrText xml:space="preserve"> PAGEREF _Toc527722153 \h </w:instrText>
+              <w:instrText xml:space="preserve"> PAGEREF _Toc527741243 \h </w:instrText>
             </w:r>
             <w:r>
               <w:rPr>
@@ -4739,7 +4220,7 @@
                 <w:noProof/>
                 <w:webHidden/>
               </w:rPr>
-              <w:t>33</w:t>
+              <w:t>31</w:t>
             </w:r>
             <w:r>
               <w:rPr>
@@ -4769,7 +4250,7 @@
               <w14:ligatures w14:val="none"/>
             </w:rPr>
           </w:pPr>
-          <w:hyperlink w:anchor="_Toc527722154" w:history="1">
+          <w:hyperlink w:anchor="_Toc527741244" w:history="1">
             <w:r>
               <w:rPr>
                 <w:rStyle w:val="Hyperlink"/>
@@ -4796,7 +4277,7 @@
                 <w:noProof/>
                 <w:webHidden/>
               </w:rPr>
-              <w:instrText xml:space="preserve"> PAGEREF _Toc527722154 \h </w:instrText>
+              <w:instrText xml:space="preserve"> PAGEREF _Toc527741244 \h </w:instrText>
             </w:r>
             <w:r>
               <w:rPr>
@@ -4816,7 +4297,7 @@
                 <w:noProof/>
                 <w:webHidden/>
               </w:rPr>
-              <w:t>39</w:t>
+              <w:t>37</w:t>
             </w:r>
             <w:r>
               <w:rPr>
@@ -4842,7 +4323,7 @@
               <w14:ligatures w14:val="none"/>
             </w:rPr>
           </w:pPr>
-          <w:hyperlink w:anchor="_Toc527722155" w:history="1">
+          <w:hyperlink w:anchor="_Toc527741245" w:history="1">
             <w:r>
               <w:rPr>
                 <w:rStyle w:val="Hyperlink"/>
@@ -4869,7 +4350,7 @@
                 <w:noProof/>
                 <w:webHidden/>
               </w:rPr>
-              <w:instrText xml:space="preserve"> PAGEREF _Toc527722155 \h </w:instrText>
+              <w:instrText xml:space="preserve"> PAGEREF _Toc527741245 \h </w:instrText>
             </w:r>
             <w:r>
               <w:rPr>
@@ -4889,7 +4370,7 @@
                 <w:noProof/>
                 <w:webHidden/>
               </w:rPr>
-              <w:t>39</w:t>
+              <w:t>37</w:t>
             </w:r>
             <w:r>
               <w:rPr>
@@ -4915,7 +4396,7 @@
               <w14:ligatures w14:val="none"/>
             </w:rPr>
           </w:pPr>
-          <w:hyperlink w:anchor="_Toc527722156" w:history="1">
+          <w:hyperlink w:anchor="_Toc527741246" w:history="1">
             <w:r>
               <w:rPr>
                 <w:rStyle w:val="Hyperlink"/>
@@ -4942,7 +4423,7 @@
                 <w:noProof/>
                 <w:webHidden/>
               </w:rPr>
-              <w:instrText xml:space="preserve"> PAGEREF _Toc527722156 \h </w:instrText>
+              <w:instrText xml:space="preserve"> PAGEREF _Toc527741246 \h </w:instrText>
             </w:r>
             <w:r>
               <w:rPr>
@@ -4962,591 +4443,7 @@
                 <w:noProof/>
                 <w:webHidden/>
               </w:rPr>
-              <w:t>40</w:t>
-            </w:r>
-            <w:r>
-              <w:rPr>
-                <w:noProof/>
-                <w:webHidden/>
-              </w:rPr>
-              <w:fldChar w:fldCharType="end"/>
-            </w:r>
-          </w:hyperlink>
-        </w:p>
-        <w:p>
-          <w:pPr>
-            <w:pStyle w:val="TOC3"/>
-            <w:tabs>
-              <w:tab w:val="right" w:leader="dot" w:pos="9350"/>
-            </w:tabs>
-            <w:rPr>
-              <w:noProof/>
-              <w:kern w:val="0"/>
-              <w:sz w:val="22"/>
-              <w:szCs w:val="22"/>
-              <w:lang w:eastAsia="en-AU"/>
-              <w14:ligatures w14:val="none"/>
-            </w:rPr>
-          </w:pPr>
-          <w:hyperlink w:anchor="_Toc527722157" w:history="1">
-            <w:r>
-              <w:rPr>
-                <w:rStyle w:val="Hyperlink"/>
-                <w:noProof/>
-              </w:rPr>
-              <w:t>GREGORY’S SUMMARY OF ACTIVITY LOG SHEETS</w:t>
-            </w:r>
-            <w:r>
-              <w:rPr>
-                <w:noProof/>
-                <w:webHidden/>
-              </w:rPr>
-              <w:tab/>
-            </w:r>
-            <w:r>
-              <w:rPr>
-                <w:noProof/>
-                <w:webHidden/>
-              </w:rPr>
-              <w:fldChar w:fldCharType="begin"/>
-            </w:r>
-            <w:r>
-              <w:rPr>
-                <w:noProof/>
-                <w:webHidden/>
-              </w:rPr>
-              <w:instrText xml:space="preserve"> PAGEREF _Toc527722157 \h </w:instrText>
-            </w:r>
-            <w:r>
-              <w:rPr>
-                <w:noProof/>
-                <w:webHidden/>
-              </w:rPr>
-            </w:r>
-            <w:r>
-              <w:rPr>
-                <w:noProof/>
-                <w:webHidden/>
-              </w:rPr>
-              <w:fldChar w:fldCharType="separate"/>
-            </w:r>
-            <w:r>
-              <w:rPr>
-                <w:noProof/>
-                <w:webHidden/>
-              </w:rPr>
-              <w:t>41</w:t>
-            </w:r>
-            <w:r>
-              <w:rPr>
-                <w:noProof/>
-                <w:webHidden/>
-              </w:rPr>
-              <w:fldChar w:fldCharType="end"/>
-            </w:r>
-          </w:hyperlink>
-        </w:p>
-        <w:p>
-          <w:pPr>
-            <w:pStyle w:val="TOC3"/>
-            <w:tabs>
-              <w:tab w:val="right" w:leader="dot" w:pos="9350"/>
-            </w:tabs>
-            <w:rPr>
-              <w:noProof/>
-              <w:kern w:val="0"/>
-              <w:sz w:val="22"/>
-              <w:szCs w:val="22"/>
-              <w:lang w:eastAsia="en-AU"/>
-              <w14:ligatures w14:val="none"/>
-            </w:rPr>
-          </w:pPr>
-          <w:hyperlink w:anchor="_Toc527722158" w:history="1">
-            <w:r>
-              <w:rPr>
-                <w:rStyle w:val="Hyperlink"/>
-                <w:noProof/>
-              </w:rPr>
-              <w:t>RYAN’S SUMMARY OF ACTIVITY LOG SHEETS</w:t>
-            </w:r>
-            <w:r>
-              <w:rPr>
-                <w:noProof/>
-                <w:webHidden/>
-              </w:rPr>
-              <w:tab/>
-            </w:r>
-            <w:r>
-              <w:rPr>
-                <w:noProof/>
-                <w:webHidden/>
-              </w:rPr>
-              <w:fldChar w:fldCharType="begin"/>
-            </w:r>
-            <w:r>
-              <w:rPr>
-                <w:noProof/>
-                <w:webHidden/>
-              </w:rPr>
-              <w:instrText xml:space="preserve"> PAGEREF _Toc527722158 \h </w:instrText>
-            </w:r>
-            <w:r>
-              <w:rPr>
-                <w:noProof/>
-                <w:webHidden/>
-              </w:rPr>
-            </w:r>
-            <w:r>
-              <w:rPr>
-                <w:noProof/>
-                <w:webHidden/>
-              </w:rPr>
-              <w:fldChar w:fldCharType="separate"/>
-            </w:r>
-            <w:r>
-              <w:rPr>
-                <w:noProof/>
-                <w:webHidden/>
-              </w:rPr>
-              <w:t>42</w:t>
-            </w:r>
-            <w:r>
-              <w:rPr>
-                <w:noProof/>
-                <w:webHidden/>
-              </w:rPr>
-              <w:fldChar w:fldCharType="end"/>
-            </w:r>
-          </w:hyperlink>
-        </w:p>
-        <w:p>
-          <w:pPr>
-            <w:pStyle w:val="TOC3"/>
-            <w:tabs>
-              <w:tab w:val="right" w:leader="dot" w:pos="9350"/>
-            </w:tabs>
-            <w:rPr>
-              <w:noProof/>
-              <w:kern w:val="0"/>
-              <w:sz w:val="22"/>
-              <w:szCs w:val="22"/>
-              <w:lang w:eastAsia="en-AU"/>
-              <w14:ligatures w14:val="none"/>
-            </w:rPr>
-          </w:pPr>
-          <w:hyperlink w:anchor="_Toc527722159" w:history="1">
-            <w:r>
-              <w:rPr>
-                <w:rStyle w:val="Hyperlink"/>
-                <w:noProof/>
-              </w:rPr>
-              <w:t>ANDREW’S SUMMARY OF ACTIVITY LOG SHEETS</w:t>
-            </w:r>
-            <w:r>
-              <w:rPr>
-                <w:noProof/>
-                <w:webHidden/>
-              </w:rPr>
-              <w:tab/>
-            </w:r>
-            <w:r>
-              <w:rPr>
-                <w:noProof/>
-                <w:webHidden/>
-              </w:rPr>
-              <w:fldChar w:fldCharType="begin"/>
-            </w:r>
-            <w:r>
-              <w:rPr>
-                <w:noProof/>
-                <w:webHidden/>
-              </w:rPr>
-              <w:instrText xml:space="preserve"> PAGEREF _Toc527722159 \h </w:instrText>
-            </w:r>
-            <w:r>
-              <w:rPr>
-                <w:noProof/>
-                <w:webHidden/>
-              </w:rPr>
-            </w:r>
-            <w:r>
-              <w:rPr>
-                <w:noProof/>
-                <w:webHidden/>
-              </w:rPr>
-              <w:fldChar w:fldCharType="separate"/>
-            </w:r>
-            <w:r>
-              <w:rPr>
-                <w:noProof/>
-                <w:webHidden/>
-              </w:rPr>
-              <w:t>43</w:t>
-            </w:r>
-            <w:r>
-              <w:rPr>
-                <w:noProof/>
-                <w:webHidden/>
-              </w:rPr>
-              <w:fldChar w:fldCharType="end"/>
-            </w:r>
-          </w:hyperlink>
-        </w:p>
-        <w:p>
-          <w:pPr>
-            <w:pStyle w:val="TOC3"/>
-            <w:tabs>
-              <w:tab w:val="right" w:leader="dot" w:pos="9350"/>
-            </w:tabs>
-            <w:rPr>
-              <w:noProof/>
-              <w:kern w:val="0"/>
-              <w:sz w:val="22"/>
-              <w:szCs w:val="22"/>
-              <w:lang w:eastAsia="en-AU"/>
-              <w14:ligatures w14:val="none"/>
-            </w:rPr>
-          </w:pPr>
-          <w:hyperlink w:anchor="_Toc527722160" w:history="1">
-            <w:r>
-              <w:rPr>
-                <w:rStyle w:val="Hyperlink"/>
-                <w:noProof/>
-              </w:rPr>
-              <w:t>ISAAC’S SUMMARY OF ACTIVITY LOG SHEETS</w:t>
-            </w:r>
-            <w:r>
-              <w:rPr>
-                <w:noProof/>
-                <w:webHidden/>
-              </w:rPr>
-              <w:tab/>
-            </w:r>
-            <w:r>
-              <w:rPr>
-                <w:noProof/>
-                <w:webHidden/>
-              </w:rPr>
-              <w:fldChar w:fldCharType="begin"/>
-            </w:r>
-            <w:r>
-              <w:rPr>
-                <w:noProof/>
-                <w:webHidden/>
-              </w:rPr>
-              <w:instrText xml:space="preserve"> PAGEREF _Toc527722160 \h </w:instrText>
-            </w:r>
-            <w:r>
-              <w:rPr>
-                <w:noProof/>
-                <w:webHidden/>
-              </w:rPr>
-            </w:r>
-            <w:r>
-              <w:rPr>
-                <w:noProof/>
-                <w:webHidden/>
-              </w:rPr>
-              <w:fldChar w:fldCharType="separate"/>
-            </w:r>
-            <w:r>
-              <w:rPr>
-                <w:noProof/>
-                <w:webHidden/>
-              </w:rPr>
-              <w:t>44</w:t>
-            </w:r>
-            <w:r>
-              <w:rPr>
-                <w:noProof/>
-                <w:webHidden/>
-              </w:rPr>
-              <w:fldChar w:fldCharType="end"/>
-            </w:r>
-          </w:hyperlink>
-        </w:p>
-        <w:p>
-          <w:pPr>
-            <w:pStyle w:val="TOC3"/>
-            <w:tabs>
-              <w:tab w:val="right" w:leader="dot" w:pos="9350"/>
-            </w:tabs>
-            <w:rPr>
-              <w:noProof/>
-              <w:kern w:val="0"/>
-              <w:sz w:val="22"/>
-              <w:szCs w:val="22"/>
-              <w:lang w:eastAsia="en-AU"/>
-              <w14:ligatures w14:val="none"/>
-            </w:rPr>
-          </w:pPr>
-          <w:hyperlink w:anchor="_Toc527722161" w:history="1">
-            <w:r>
-              <w:rPr>
-                <w:rStyle w:val="Hyperlink"/>
-                <w:noProof/>
-              </w:rPr>
-              <w:t>GREGORY’S LOG SHEETS</w:t>
-            </w:r>
-            <w:r>
-              <w:rPr>
-                <w:noProof/>
-                <w:webHidden/>
-              </w:rPr>
-              <w:tab/>
-            </w:r>
-            <w:r>
-              <w:rPr>
-                <w:noProof/>
-                <w:webHidden/>
-              </w:rPr>
-              <w:fldChar w:fldCharType="begin"/>
-            </w:r>
-            <w:r>
-              <w:rPr>
-                <w:noProof/>
-                <w:webHidden/>
-              </w:rPr>
-              <w:instrText xml:space="preserve"> PAGEREF _Toc527722161 \h </w:instrText>
-            </w:r>
-            <w:r>
-              <w:rPr>
-                <w:noProof/>
-                <w:webHidden/>
-              </w:rPr>
-            </w:r>
-            <w:r>
-              <w:rPr>
-                <w:noProof/>
-                <w:webHidden/>
-              </w:rPr>
-              <w:fldChar w:fldCharType="separate"/>
-            </w:r>
-            <w:r>
-              <w:rPr>
-                <w:noProof/>
-                <w:webHidden/>
-              </w:rPr>
-              <w:t>45</w:t>
-            </w:r>
-            <w:r>
-              <w:rPr>
-                <w:noProof/>
-                <w:webHidden/>
-              </w:rPr>
-              <w:fldChar w:fldCharType="end"/>
-            </w:r>
-          </w:hyperlink>
-        </w:p>
-        <w:p>
-          <w:pPr>
-            <w:pStyle w:val="TOC3"/>
-            <w:tabs>
-              <w:tab w:val="right" w:leader="dot" w:pos="9350"/>
-            </w:tabs>
-            <w:rPr>
-              <w:noProof/>
-              <w:kern w:val="0"/>
-              <w:sz w:val="22"/>
-              <w:szCs w:val="22"/>
-              <w:lang w:eastAsia="en-AU"/>
-              <w14:ligatures w14:val="none"/>
-            </w:rPr>
-          </w:pPr>
-          <w:hyperlink w:anchor="_Toc527722162" w:history="1">
-            <w:r>
-              <w:rPr>
-                <w:rStyle w:val="Hyperlink"/>
-                <w:noProof/>
-              </w:rPr>
-              <w:t>RYAN’S LOG SHEETS</w:t>
-            </w:r>
-            <w:r>
-              <w:rPr>
-                <w:noProof/>
-                <w:webHidden/>
-              </w:rPr>
-              <w:tab/>
-            </w:r>
-            <w:r>
-              <w:rPr>
-                <w:noProof/>
-                <w:webHidden/>
-              </w:rPr>
-              <w:fldChar w:fldCharType="begin"/>
-            </w:r>
-            <w:r>
-              <w:rPr>
-                <w:noProof/>
-                <w:webHidden/>
-              </w:rPr>
-              <w:instrText xml:space="preserve"> PAGEREF _Toc527722162 \h </w:instrText>
-            </w:r>
-            <w:r>
-              <w:rPr>
-                <w:noProof/>
-                <w:webHidden/>
-              </w:rPr>
-            </w:r>
-            <w:r>
-              <w:rPr>
-                <w:noProof/>
-                <w:webHidden/>
-              </w:rPr>
-              <w:fldChar w:fldCharType="separate"/>
-            </w:r>
-            <w:r>
-              <w:rPr>
-                <w:noProof/>
-                <w:webHidden/>
-              </w:rPr>
-              <w:t>50</w:t>
-            </w:r>
-            <w:r>
-              <w:rPr>
-                <w:noProof/>
-                <w:webHidden/>
-              </w:rPr>
-              <w:fldChar w:fldCharType="end"/>
-            </w:r>
-          </w:hyperlink>
-        </w:p>
-        <w:p>
-          <w:pPr>
-            <w:pStyle w:val="TOC3"/>
-            <w:tabs>
-              <w:tab w:val="right" w:leader="dot" w:pos="9350"/>
-            </w:tabs>
-            <w:rPr>
-              <w:noProof/>
-              <w:kern w:val="0"/>
-              <w:sz w:val="22"/>
-              <w:szCs w:val="22"/>
-              <w:lang w:eastAsia="en-AU"/>
-              <w14:ligatures w14:val="none"/>
-            </w:rPr>
-          </w:pPr>
-          <w:hyperlink w:anchor="_Toc527722163" w:history="1">
-            <w:r>
-              <w:rPr>
-                <w:rStyle w:val="Hyperlink"/>
-                <w:noProof/>
-              </w:rPr>
-              <w:t>ISAACS LOG SHEETS</w:t>
-            </w:r>
-            <w:r>
-              <w:rPr>
-                <w:noProof/>
-                <w:webHidden/>
-              </w:rPr>
-              <w:tab/>
-            </w:r>
-            <w:r>
-              <w:rPr>
-                <w:noProof/>
-                <w:webHidden/>
-              </w:rPr>
-              <w:fldChar w:fldCharType="begin"/>
-            </w:r>
-            <w:r>
-              <w:rPr>
-                <w:noProof/>
-                <w:webHidden/>
-              </w:rPr>
-              <w:instrText xml:space="preserve"> PAGEREF _Toc527722163 \h </w:instrText>
-            </w:r>
-            <w:r>
-              <w:rPr>
-                <w:noProof/>
-                <w:webHidden/>
-              </w:rPr>
-            </w:r>
-            <w:r>
-              <w:rPr>
-                <w:noProof/>
-                <w:webHidden/>
-              </w:rPr>
-              <w:fldChar w:fldCharType="separate"/>
-            </w:r>
-            <w:r>
-              <w:rPr>
-                <w:noProof/>
-                <w:webHidden/>
-              </w:rPr>
-              <w:t>59</w:t>
-            </w:r>
-            <w:r>
-              <w:rPr>
-                <w:noProof/>
-                <w:webHidden/>
-              </w:rPr>
-              <w:fldChar w:fldCharType="end"/>
-            </w:r>
-          </w:hyperlink>
-        </w:p>
-        <w:p>
-          <w:pPr>
-            <w:pStyle w:val="TOC3"/>
-            <w:tabs>
-              <w:tab w:val="right" w:leader="dot" w:pos="9350"/>
-            </w:tabs>
-            <w:rPr>
-              <w:noProof/>
-              <w:kern w:val="0"/>
-              <w:sz w:val="22"/>
-              <w:szCs w:val="22"/>
-              <w:lang w:eastAsia="en-AU"/>
-              <w14:ligatures w14:val="none"/>
-            </w:rPr>
-          </w:pPr>
-          <w:hyperlink w:anchor="_Toc527722164" w:history="1">
-            <w:r>
-              <w:rPr>
-                <w:rStyle w:val="Hyperlink"/>
-                <w:noProof/>
-              </w:rPr>
-              <w:t>ANDREWS LOG SHEETS</w:t>
-            </w:r>
-            <w:r>
-              <w:rPr>
-                <w:noProof/>
-                <w:webHidden/>
-              </w:rPr>
-              <w:tab/>
-            </w:r>
-            <w:r>
-              <w:rPr>
-                <w:noProof/>
-                <w:webHidden/>
-              </w:rPr>
-              <w:fldChar w:fldCharType="begin"/>
-            </w:r>
-            <w:r>
-              <w:rPr>
-                <w:noProof/>
-                <w:webHidden/>
-              </w:rPr>
-              <w:instrText xml:space="preserve"> PAGEREF _Toc527722164 \h </w:instrText>
-            </w:r>
-            <w:r>
-              <w:rPr>
-                <w:noProof/>
-                <w:webHidden/>
-              </w:rPr>
-            </w:r>
-            <w:r>
-              <w:rPr>
-                <w:noProof/>
-                <w:webHidden/>
-              </w:rPr>
-              <w:fldChar w:fldCharType="separate"/>
-            </w:r>
-            <w:r>
-              <w:rPr>
-                <w:noProof/>
-                <w:webHidden/>
-              </w:rPr>
-              <w:t>63</w:t>
+              <w:t>38</w:t>
             </w:r>
             <w:r>
               <w:rPr>
@@ -5562,7 +4459,11 @@
             <w:rPr>
               <w:b/>
               <w:bCs/>
+              <w:i/>
+              <w:iCs/>
               <w:noProof/>
+              <w:sz w:val="24"/>
+              <w:szCs w:val="24"/>
             </w:rPr>
             <w:fldChar w:fldCharType="end"/>
           </w:r>
@@ -5593,8 +4494,8 @@
           <w:noProof/>
         </w:rPr>
       </w:pPr>
-      <w:bookmarkStart w:id="3" w:name="_Toc527703638"/>
-      <w:bookmarkStart w:id="4" w:name="_Toc527722123"/>
+      <w:bookmarkStart w:id="4" w:name="_Toc527703638"/>
+      <w:bookmarkStart w:id="5" w:name="_Toc527741221"/>
       <w:r>
         <w:rPr>
           <w:noProof/>
@@ -5602,8 +4503,8 @@
         <w:lastRenderedPageBreak/>
         <w:t>EXECUTIVE SUMMARY</w:t>
       </w:r>
-      <w:bookmarkEnd w:id="3"/>
       <w:bookmarkEnd w:id="4"/>
+      <w:bookmarkEnd w:id="5"/>
     </w:p>
     <w:p>
       <w:pPr>
@@ -5743,7 +4644,13 @@
         <w:rPr>
           <w:noProof/>
         </w:rPr>
-        <w:t>development  split into front-end and back-end developers. For the report writing all members contributed and reviewed each</w:t>
+        <w:t xml:space="preserve"> </w:t>
+      </w:r>
+      <w:r>
+        <w:rPr>
+          <w:noProof/>
+        </w:rPr>
+        <w:t>development split into front-end and back-end developers. For the report writing all members contributed and reviewed each</w:t>
       </w:r>
       <w:r>
         <w:rPr>
@@ -5821,24 +4728,48 @@
         <w:rPr>
           <w:noProof/>
         </w:rPr>
-        <w:t xml:space="preserve">video conferencing </w:t>
+        <w:t>video conferencing</w:t>
       </w:r>
       <w:r>
         <w:rPr>
           <w:noProof/>
         </w:rPr>
+        <w:t xml:space="preserve"> and</w:t>
+      </w:r>
+      <w:r>
+        <w:rPr>
+          <w:noProof/>
+        </w:rPr>
+        <w:t xml:space="preserve"> </w:t>
+      </w:r>
+      <w:r>
+        <w:rPr>
+          <w:noProof/>
+        </w:rPr>
         <w:t xml:space="preserve">email </w:t>
       </w:r>
       <w:r>
         <w:rPr>
           <w:noProof/>
         </w:rPr>
-        <w:t xml:space="preserve"> were used to communicate with the </w:t>
+        <w:t>w</w:t>
       </w:r>
       <w:r>
         <w:rPr>
           <w:noProof/>
         </w:rPr>
+        <w:t>as</w:t>
+      </w:r>
+      <w:r>
+        <w:rPr>
+          <w:noProof/>
+        </w:rPr>
+        <w:t xml:space="preserve"> used to communicate with the </w:t>
+      </w:r>
+      <w:r>
+        <w:rPr>
+          <w:noProof/>
+        </w:rPr>
         <w:t>client. One downside was that the Messenger chats could become unstructured and disjointed</w:t>
       </w:r>
       <w:r>
@@ -5864,6 +4795,12 @@
           <w:noProof/>
         </w:rPr>
         <w:t>drawn out and not succint. Going forward this could be resolved by setting out clear rules</w:t>
+      </w:r>
+      <w:r>
+        <w:rPr>
+          <w:noProof/>
+        </w:rPr>
+        <w:t xml:space="preserve"> </w:t>
       </w:r>
       <w:r>
         <w:rPr>
@@ -6092,6 +5029,12 @@
         </w:rPr>
         <w:t>Clearer rules for Messenger conversations</w:t>
       </w:r>
+      <w:r>
+        <w:rPr>
+          <w:noProof/>
+        </w:rPr>
+        <w:t>.</w:t>
+      </w:r>
     </w:p>
     <w:p>
       <w:pPr>
@@ -6131,6 +5074,12 @@
         <w:lastRenderedPageBreak/>
         <w:t>Triple checking of budgets and labour required to ensure estimations are closer to actual costs</w:t>
       </w:r>
+      <w:r>
+        <w:rPr>
+          <w:noProof/>
+        </w:rPr>
+        <w:t>.</w:t>
+      </w:r>
     </w:p>
     <w:p>
       <w:pPr>
@@ -6152,7 +5101,7 @@
         <w:rPr>
           <w:noProof/>
         </w:rPr>
-        <w:t>The key findings in this report will help with future project management and development  by the company. As the first project Mark IV Tech has taken on, it has delivered the prototype on time and to budget. Going forward, the company will be able to take on bigger projects for clients with team members learning from their experiences.</w:t>
+        <w:t>The key findings in this report will help with future project management and development by the company. As the first project Mark IV Tech has taken on, it has delivered the prototype on time and to budget. Going forward, the company will be able to take on bigger projects for clients with team members learning from their experiences.</w:t>
       </w:r>
     </w:p>
     <w:p>
@@ -6186,8 +5135,8 @@
           <w:noProof/>
         </w:rPr>
       </w:pPr>
-      <w:bookmarkStart w:id="5" w:name="_Toc527703639"/>
-      <w:bookmarkStart w:id="6" w:name="_Toc527722124"/>
+      <w:bookmarkStart w:id="6" w:name="_Toc527703639"/>
+      <w:bookmarkStart w:id="7" w:name="_Toc527741222"/>
       <w:r>
         <w:rPr>
           <w:noProof/>
@@ -6195,8 +5144,8 @@
         <w:lastRenderedPageBreak/>
         <w:t>METHODOLOGY</w:t>
       </w:r>
-      <w:bookmarkEnd w:id="5"/>
       <w:bookmarkEnd w:id="6"/>
+      <w:bookmarkEnd w:id="7"/>
     </w:p>
     <w:p>
       <w:pPr>
@@ -6207,16 +5156,16 @@
           <w:lang w:val="en-US"/>
         </w:rPr>
       </w:pPr>
-      <w:bookmarkStart w:id="7" w:name="_Toc527703640"/>
-      <w:bookmarkStart w:id="8" w:name="_Toc527722125"/>
+      <w:bookmarkStart w:id="8" w:name="_Toc527703640"/>
+      <w:bookmarkStart w:id="9" w:name="_Toc527741223"/>
       <w:r>
         <w:rPr>
           <w:lang w:val="en-US"/>
         </w:rPr>
         <w:t>METHODOLOGY STATEMENT</w:t>
       </w:r>
-      <w:bookmarkEnd w:id="7"/>
       <w:bookmarkEnd w:id="8"/>
+      <w:bookmarkEnd w:id="9"/>
     </w:p>
     <w:p>
       <w:pPr>
@@ -6293,7 +5242,31 @@
         <w:rPr>
           <w:lang w:val="en-US"/>
         </w:rPr>
-        <w:t>discussed in daily scrums. The team leader kept the team focused and informed throughout the whole project. Once the component was implemented and tested by the group and was completed and working the team leader would delegate the next lot of tasks.</w:t>
+        <w:t>discussed in daily scrums. The team leader kept the team focused and informed throughout the whole project. Once the component was implemented</w:t>
+      </w:r>
+      <w:r>
+        <w:rPr>
+          <w:lang w:val="en-US"/>
+        </w:rPr>
+        <w:t>,</w:t>
+      </w:r>
+      <w:r>
+        <w:rPr>
+          <w:lang w:val="en-US"/>
+        </w:rPr>
+        <w:t xml:space="preserve"> tested</w:t>
+      </w:r>
+      <w:r>
+        <w:rPr>
+          <w:lang w:val="en-US"/>
+        </w:rPr>
+        <w:t xml:space="preserve"> and completed</w:t>
+      </w:r>
+      <w:r>
+        <w:rPr>
+          <w:lang w:val="en-US"/>
+        </w:rPr>
+        <w:t xml:space="preserve"> by the group the team leader would delegate the next lot of tasks.</w:t>
       </w:r>
     </w:p>
     <w:p>
@@ -6313,16 +5286,16 @@
           <w:lang w:val="en-US"/>
         </w:rPr>
       </w:pPr>
-      <w:bookmarkStart w:id="9" w:name="_Toc527703641"/>
-      <w:bookmarkStart w:id="10" w:name="_Toc527722126"/>
+      <w:bookmarkStart w:id="10" w:name="_Toc527703641"/>
+      <w:bookmarkStart w:id="11" w:name="_Toc527741224"/>
       <w:r>
         <w:rPr>
           <w:lang w:val="en-US"/>
         </w:rPr>
         <w:t>JUSTIFICTIONS</w:t>
       </w:r>
-      <w:bookmarkEnd w:id="9"/>
       <w:bookmarkEnd w:id="10"/>
+      <w:bookmarkEnd w:id="11"/>
     </w:p>
     <w:p>
       <w:pPr>
@@ -6577,12 +5550,30 @@
         <w:rPr>
           <w:lang w:val="en-US"/>
         </w:rPr>
-        <w:t xml:space="preserve">The team leader kept the team focused </w:t>
+        <w:t>Throughout the entire project cycle, t</w:t>
       </w:r>
       <w:r>
         <w:rPr>
           <w:lang w:val="en-US"/>
         </w:rPr>
+        <w:t xml:space="preserve">he team leader kept the </w:t>
+      </w:r>
+      <w:r>
+        <w:rPr>
+          <w:lang w:val="en-US"/>
+        </w:rPr>
+        <w:t>members</w:t>
+      </w:r>
+      <w:r>
+        <w:rPr>
+          <w:lang w:val="en-US"/>
+        </w:rPr>
+        <w:t xml:space="preserve"> focused </w:t>
+      </w:r>
+      <w:r>
+        <w:rPr>
+          <w:lang w:val="en-US"/>
+        </w:rPr>
         <w:t xml:space="preserve">on the goal he set </w:t>
       </w:r>
       <w:r>
@@ -6595,55 +5586,55 @@
         <w:rPr>
           <w:lang w:val="en-US"/>
         </w:rPr>
-        <w:t xml:space="preserve">each member throughout the </w:t>
+        <w:t>each. A minor negative</w:t>
       </w:r>
       <w:r>
         <w:rPr>
           <w:lang w:val="en-US"/>
         </w:rPr>
-        <w:t xml:space="preserve">entire </w:t>
+        <w:t xml:space="preserve"> aspect</w:t>
       </w:r>
       <w:r>
         <w:rPr>
           <w:lang w:val="en-US"/>
         </w:rPr>
-        <w:t>project cycle. A minor negative</w:t>
+        <w:t xml:space="preserve"> was</w:t>
       </w:r>
       <w:r>
         <w:rPr>
           <w:lang w:val="en-US"/>
         </w:rPr>
-        <w:t xml:space="preserve"> aspect</w:t>
+        <w:t xml:space="preserve"> that</w:t>
       </w:r>
       <w:r>
         <w:rPr>
           <w:lang w:val="en-US"/>
         </w:rPr>
-        <w:t xml:space="preserve"> was</w:t>
+        <w:t xml:space="preserve"> in some instances</w:t>
       </w:r>
       <w:r>
         <w:rPr>
           <w:lang w:val="en-US"/>
         </w:rPr>
-        <w:t xml:space="preserve"> that</w:t>
+        <w:t>,</w:t>
       </w:r>
       <w:r>
         <w:rPr>
           <w:lang w:val="en-US"/>
         </w:rPr>
-        <w:t xml:space="preserve"> in some instances</w:t>
+        <w:t xml:space="preserve"> feedback took a period of time due to each member being in different states and teamwork hours </w:t>
       </w:r>
       <w:r>
         <w:rPr>
           <w:lang w:val="en-US"/>
         </w:rPr>
-        <w:t>,</w:t>
+        <w:t>not</w:t>
       </w:r>
       <w:r>
         <w:rPr>
           <w:lang w:val="en-US"/>
         </w:rPr>
-        <w:t xml:space="preserve"> feedback took a period of time due to each member being in different states and teamwork hours weren’t in unison. </w:t>
+        <w:t xml:space="preserve"> in unison. </w:t>
       </w:r>
     </w:p>
     <w:p>
@@ -6663,16 +5654,16 @@
           <w:lang w:val="en-US"/>
         </w:rPr>
       </w:pPr>
-      <w:bookmarkStart w:id="11" w:name="_Toc527703642"/>
-      <w:bookmarkStart w:id="12" w:name="_Toc527722127"/>
+      <w:bookmarkStart w:id="12" w:name="_Toc527703642"/>
+      <w:bookmarkStart w:id="13" w:name="_Toc527741225"/>
       <w:r>
         <w:rPr>
           <w:lang w:val="en-US"/>
         </w:rPr>
         <w:t>DISCUSSIONS</w:t>
       </w:r>
-      <w:bookmarkEnd w:id="11"/>
       <w:bookmarkEnd w:id="12"/>
+      <w:bookmarkEnd w:id="13"/>
     </w:p>
     <w:p>
       <w:pPr>
@@ -6703,7 +5694,7 @@
         <w:t>assigned each</w:t>
       </w:r>
       <w:r>
-        <w:t xml:space="preserve"> team member </w:t>
+        <w:t xml:space="preserve"> member </w:t>
       </w:r>
       <w:r>
         <w:t>a task</w:t>
@@ -6757,7 +5748,7 @@
         <w:t xml:space="preserve">Messenger communicating </w:t>
       </w:r>
       <w:r>
-        <w:t>with team members</w:t>
+        <w:t>with members</w:t>
       </w:r>
       <w:r>
         <w:t>,</w:t>
@@ -6793,7 +5784,13 @@
         <w:t xml:space="preserve"> </w:t>
       </w:r>
       <w:r>
-        <w:t>The results we achieved was exceptional but in future</w:t>
+        <w:t>The results achieved w</w:t>
+      </w:r>
+      <w:r>
+        <w:t>ere</w:t>
+      </w:r>
+      <w:r>
+        <w:t xml:space="preserve"> exceptional but in future</w:t>
       </w:r>
       <w:r>
         <w:t>,</w:t>
@@ -6817,14 +5814,14 @@
         <w:spacing w:after="0"/>
         <w:ind w:left="0"/>
       </w:pPr>
-      <w:bookmarkStart w:id="13" w:name="_Toc527703643"/>
-      <w:bookmarkStart w:id="14" w:name="_Toc527722128"/>
+      <w:bookmarkStart w:id="14" w:name="_Toc527703643"/>
+      <w:bookmarkStart w:id="15" w:name="_Toc527741226"/>
       <w:r>
         <w:lastRenderedPageBreak/>
         <w:t>PROJECT PROCESS</w:t>
       </w:r>
-      <w:bookmarkEnd w:id="13"/>
       <w:bookmarkEnd w:id="14"/>
+      <w:bookmarkEnd w:id="15"/>
     </w:p>
     <w:p>
       <w:pPr>
@@ -6832,13 +5829,13 @@
         <w:spacing w:after="0"/>
         <w:ind w:left="0"/>
       </w:pPr>
-      <w:bookmarkStart w:id="15" w:name="_Toc527703644"/>
-      <w:bookmarkStart w:id="16" w:name="_Toc527722129"/>
+      <w:bookmarkStart w:id="16" w:name="_Toc527703644"/>
+      <w:bookmarkStart w:id="17" w:name="_Toc527741227"/>
       <w:r>
         <w:t>TEAM ORGANISATION</w:t>
       </w:r>
-      <w:bookmarkEnd w:id="15"/>
       <w:bookmarkEnd w:id="16"/>
+      <w:bookmarkEnd w:id="17"/>
     </w:p>
     <w:p>
       <w:pPr>
@@ -6884,10 +5881,10 @@
         <w:t>Members would discuss availability, proficiencies and weaknesses in terms of coding, report writing</w:t>
       </w:r>
       <w:r>
-        <w:t>,</w:t>
-      </w:r>
-      <w:r>
-        <w:t xml:space="preserve"> and software experience</w:t>
+        <w:t xml:space="preserve"> </w:t>
+      </w:r>
+      <w:r>
+        <w:t>and software experience</w:t>
       </w:r>
       <w:r>
         <w:t xml:space="preserve"> which would provide vital information when organising teamwork</w:t>
@@ -6929,16 +5926,9 @@
       <w:r>
         <w:t xml:space="preserve"> that exhibited them.</w:t>
       </w:r>
-    </w:p>
-    <w:p>
-      <w:pPr>
-        <w:spacing w:after="0"/>
-      </w:pPr>
-    </w:p>
-    <w:p>
-      <w:pPr>
-        <w:spacing w:before="120" w:after="0"/>
-      </w:pPr>
+      <w:r>
+        <w:t xml:space="preserve"> </w:t>
+      </w:r>
       <w:r>
         <w:t xml:space="preserve">If a member needed help with a task they would use </w:t>
       </w:r>
@@ -6958,7 +5948,13 @@
         <w:t>help</w:t>
       </w:r>
       <w:r>
-        <w:t xml:space="preserve">. This assistance could have been verbal, providing previous study material or collaborating via GitHub. </w:t>
+        <w:t xml:space="preserve">. This assistance could have been </w:t>
+      </w:r>
+      <w:r>
+        <w:t>by experience</w:t>
+      </w:r>
+      <w:r>
+        <w:t xml:space="preserve">, providing previous study material or collaborating via GitHub. </w:t>
       </w:r>
     </w:p>
     <w:p>
@@ -6991,13 +5987,13 @@
         <w:spacing w:after="0"/>
         <w:ind w:left="0"/>
       </w:pPr>
-      <w:bookmarkStart w:id="17" w:name="_Toc527703645"/>
-      <w:bookmarkStart w:id="18" w:name="_Toc527722130"/>
+      <w:bookmarkStart w:id="18" w:name="_Toc527703645"/>
+      <w:bookmarkStart w:id="19" w:name="_Toc527741228"/>
       <w:r>
         <w:t>TEAM STRUCTURE AND ROLES</w:t>
       </w:r>
-      <w:bookmarkEnd w:id="17"/>
       <w:bookmarkEnd w:id="18"/>
+      <w:bookmarkEnd w:id="19"/>
     </w:p>
     <w:p>
       <w:pPr>
@@ -7143,13 +6139,13 @@
         <w:spacing w:after="0"/>
         <w:ind w:left="0"/>
       </w:pPr>
-      <w:bookmarkStart w:id="19" w:name="_Toc527703646"/>
-      <w:bookmarkStart w:id="20" w:name="_Toc527722131"/>
+      <w:bookmarkStart w:id="20" w:name="_Toc527703646"/>
+      <w:bookmarkStart w:id="21" w:name="_Toc527741229"/>
       <w:r>
         <w:t>COMMUNICATION AND MEETINGS</w:t>
       </w:r>
-      <w:bookmarkEnd w:id="19"/>
       <w:bookmarkEnd w:id="20"/>
+      <w:bookmarkEnd w:id="21"/>
     </w:p>
     <w:p>
       <w:pPr>
@@ -7392,13 +6388,13 @@
         <w:spacing w:after="0"/>
         <w:ind w:left="0"/>
       </w:pPr>
-      <w:bookmarkStart w:id="21" w:name="_Toc527703647"/>
-      <w:bookmarkStart w:id="22" w:name="_Toc527722132"/>
+      <w:bookmarkStart w:id="22" w:name="_Toc527703647"/>
+      <w:bookmarkStart w:id="23" w:name="_Toc527741230"/>
       <w:r>
         <w:t>DOCUMENTATION</w:t>
       </w:r>
-      <w:bookmarkEnd w:id="21"/>
       <w:bookmarkEnd w:id="22"/>
+      <w:bookmarkEnd w:id="23"/>
     </w:p>
     <w:p>
       <w:pPr>
@@ -7408,16 +6404,31 @@
         <w:t xml:space="preserve">The group benefited from </w:t>
       </w:r>
       <w:r>
-        <w:t xml:space="preserve">the platforms used supporting full history of conversations and changes. This allowed members to read through the chat history before re-asking similar questions. GitHub also allowed members to see </w:t>
+        <w:t xml:space="preserve">the platforms used </w:t>
+      </w:r>
+      <w:r>
+        <w:t xml:space="preserve">which </w:t>
+      </w:r>
+      <w:r>
+        <w:t>support</w:t>
+      </w:r>
+      <w:r>
+        <w:t>ed</w:t>
+      </w:r>
+      <w:r>
+        <w:t xml:space="preserve"> full history of conversations and changes. This allowed members to read through the chat history before re-asking similar questions. GitHub also allowed members to see </w:t>
       </w:r>
       <w:r>
         <w:t>committed</w:t>
       </w:r>
       <w:r>
-        <w:t xml:space="preserve"> changes and the version history. </w:t>
-      </w:r>
-      <w:r>
-        <w:t>Thus,</w:t>
+        <w:t xml:space="preserve"> changes and the version history</w:t>
+      </w:r>
+      <w:r>
+        <w:t>, t</w:t>
+      </w:r>
+      <w:r>
+        <w:t>hus</w:t>
       </w:r>
       <w:r>
         <w:t xml:space="preserve"> allowing them to know </w:t>
@@ -7459,20 +6470,32 @@
         <w:spacing w:after="0"/>
         <w:ind w:left="0"/>
       </w:pPr>
-      <w:bookmarkStart w:id="23" w:name="_Toc527703648"/>
-      <w:bookmarkStart w:id="24" w:name="_Toc527722133"/>
+      <w:bookmarkStart w:id="24" w:name="_Toc527703648"/>
+      <w:bookmarkStart w:id="25" w:name="_Toc527741231"/>
       <w:r>
         <w:t>PROCESS</w:t>
       </w:r>
-      <w:bookmarkEnd w:id="23"/>
       <w:bookmarkEnd w:id="24"/>
+      <w:bookmarkEnd w:id="25"/>
     </w:p>
     <w:p>
       <w:pPr>
         <w:spacing w:before="120" w:after="0"/>
       </w:pPr>
       <w:r>
-        <w:t xml:space="preserve">Other processes that were employed by this team include the following. </w:t>
+        <w:t>Other processes that were employed by th</w:t>
+      </w:r>
+      <w:r>
+        <w:t>e</w:t>
+      </w:r>
+      <w:r>
+        <w:t xml:space="preserve"> team include the following</w:t>
+      </w:r>
+      <w:r>
+        <w:t>:</w:t>
+      </w:r>
+      <w:r>
+        <w:t xml:space="preserve"> </w:t>
       </w:r>
     </w:p>
     <w:p>
@@ -7482,7 +6505,7 @@
           <w:ilvl w:val="0"/>
           <w:numId w:val="24"/>
         </w:numPr>
-        <w:spacing w:before="240"/>
+        <w:spacing w:before="120"/>
       </w:pPr>
       <w:r>
         <w:t>Task</w:t>
@@ -7504,7 +6527,7 @@
           <w:ilvl w:val="0"/>
           <w:numId w:val="24"/>
         </w:numPr>
-        <w:spacing w:before="240"/>
+        <w:spacing w:before="120"/>
       </w:pPr>
       <w:r>
         <w:t xml:space="preserve">Quality </w:t>
@@ -7523,7 +6546,7 @@
           <w:ilvl w:val="0"/>
           <w:numId w:val="24"/>
         </w:numPr>
-        <w:spacing w:before="240"/>
+        <w:spacing w:before="120" w:after="0"/>
       </w:pPr>
       <w:r>
         <w:t xml:space="preserve">Change </w:t>
@@ -7652,20 +6675,20 @@
         <w:t xml:space="preserve"> </w:t>
       </w:r>
       <w:r>
-        <w:t xml:space="preserve">This desktop application was very easy to use and gave </w:t>
+        <w:t>This desktop application was very easy to use and gave good visibility of change</w:t>
+      </w:r>
+      <w:r>
+        <w:t>s</w:t>
+      </w:r>
+      <w:r>
+        <w:t xml:space="preserve"> that had been made to the project.</w:t>
+      </w:r>
+      <w:r>
+        <w:t xml:space="preserve"> Any undesired changes could be easily </w:t>
       </w:r>
       <w:r>
         <w:lastRenderedPageBreak/>
-        <w:t>good visibility of change</w:t>
-      </w:r>
-      <w:r>
-        <w:t>s</w:t>
-      </w:r>
-      <w:r>
-        <w:t xml:space="preserve"> that had been made to the project.</w:t>
-      </w:r>
-      <w:r>
-        <w:t xml:space="preserve"> Any undesired changes could be easily found and undone.</w:t>
+        <w:t>found and undone.</w:t>
       </w:r>
       <w:r>
         <w:t xml:space="preserve"> The use of GitHub branches further assisted change management as new features could be developed and then be tested in isolation before being merged into the active branch.</w:t>
@@ -7687,7 +6710,7 @@
         <w:t>were</w:t>
       </w:r>
       <w:r>
-        <w:t xml:space="preserve"> made to the document.</w:t>
+        <w:t xml:space="preserve"> made.</w:t>
       </w:r>
       <w:r>
         <w:t xml:space="preserve"> This </w:t>
@@ -7771,8 +6794,8 @@
         <w:spacing w:after="0"/>
         <w:ind w:left="0"/>
       </w:pPr>
-      <w:bookmarkStart w:id="25" w:name="_Toc527703649"/>
-      <w:bookmarkStart w:id="26" w:name="_Toc527722134"/>
+      <w:bookmarkStart w:id="26" w:name="_Toc527703649"/>
+      <w:bookmarkStart w:id="27" w:name="_Toc527741232"/>
       <w:r>
         <w:lastRenderedPageBreak/>
         <w:t xml:space="preserve">PROJECT </w:t>
@@ -7780,8 +6803,8 @@
       <w:r>
         <w:t>REPORT</w:t>
       </w:r>
-      <w:bookmarkEnd w:id="25"/>
       <w:bookmarkEnd w:id="26"/>
+      <w:bookmarkEnd w:id="27"/>
     </w:p>
     <w:p>
       <w:pPr>
@@ -7789,13 +6812,13 @@
         <w:spacing w:after="0"/>
         <w:ind w:left="0"/>
       </w:pPr>
-      <w:bookmarkStart w:id="27" w:name="_Toc527703650"/>
-      <w:bookmarkStart w:id="28" w:name="_Toc527722135"/>
+      <w:bookmarkStart w:id="28" w:name="_Toc527703650"/>
+      <w:bookmarkStart w:id="29" w:name="_Toc527741233"/>
       <w:r>
         <w:t>PROJECT OUTCOME</w:t>
       </w:r>
-      <w:bookmarkEnd w:id="27"/>
       <w:bookmarkEnd w:id="28"/>
+      <w:bookmarkEnd w:id="29"/>
     </w:p>
     <w:p>
       <w:pPr>
@@ -8086,11 +7109,9 @@
         <w:spacing w:after="0"/>
         <w:ind w:left="0"/>
       </w:pPr>
-      <w:bookmarkStart w:id="29" w:name="_Toc527722136"/>
       <w:r>
         <w:t>LIMITATIONS</w:t>
       </w:r>
-      <w:bookmarkEnd w:id="29"/>
     </w:p>
     <w:p>
       <w:pPr>
@@ -8115,11 +7136,9 @@
         <w:spacing w:after="0"/>
         <w:ind w:left="0"/>
       </w:pPr>
-      <w:bookmarkStart w:id="30" w:name="_Toc527722137"/>
       <w:r>
         <w:t>SCANNING IMAGES</w:t>
       </w:r>
-      <w:bookmarkEnd w:id="30"/>
     </w:p>
     <w:p>
       <w:pPr>
@@ -8182,11 +7201,9 @@
         <w:spacing w:after="0"/>
         <w:ind w:left="0"/>
       </w:pPr>
-      <w:bookmarkStart w:id="31" w:name="_Toc527722138"/>
       <w:r>
         <w:t>BROWSING IMAGES</w:t>
       </w:r>
-      <w:bookmarkEnd w:id="31"/>
     </w:p>
     <w:p>
       <w:pPr>
@@ -8240,18 +7257,16 @@
         <w:spacing w:after="0"/>
         <w:ind w:left="0"/>
       </w:pPr>
-      <w:bookmarkStart w:id="32" w:name="_Toc527722139"/>
       <w:r>
         <w:t>DATABASE INFORMATION</w:t>
       </w:r>
-      <w:bookmarkEnd w:id="32"/>
     </w:p>
     <w:p>
       <w:pPr>
         <w:spacing w:before="120" w:after="0"/>
       </w:pPr>
       <w:r>
-        <w:t>This section of the software allows the user to view information about the database, such as the path of their image directories, the number of images are stored in the library, and the size of the database. Users can also delete their current database on this page, which will remove all photos from the image library on the software. If multiple directories are stored, they can also be individually removed by clicking the “Remove” button next to the corresponding directory path.</w:t>
+        <w:t>This section of the software allows the user to view information about the database, such as the path of their image directories, the number of images stored in the library and the size of the database. Users can also delete their current database on this page, which will remove all photos from the image library on the software. If multiple directories are stored, they can also be individually removed by clicking the “Remove” button next to the corresponding directory path.</w:t>
       </w:r>
     </w:p>
     <w:p>
@@ -8265,11 +7280,9 @@
         <w:spacing w:after="0"/>
         <w:ind w:left="0"/>
       </w:pPr>
-      <w:bookmarkStart w:id="33" w:name="_Toc527722140"/>
       <w:r>
         <w:t>SIMPLE SEARCH FUNCTION</w:t>
       </w:r>
-      <w:bookmarkEnd w:id="33"/>
     </w:p>
     <w:p>
       <w:pPr>
@@ -8302,11 +7315,9 @@
         <w:spacing w:after="0"/>
         <w:ind w:left="0"/>
       </w:pPr>
-      <w:bookmarkStart w:id="34" w:name="_Toc527722141"/>
       <w:r>
         <w:t>ADVANCED SEARCH PAGE</w:t>
       </w:r>
-      <w:bookmarkEnd w:id="34"/>
     </w:p>
     <w:p>
       <w:pPr>
@@ -8345,12 +7356,10 @@
         <w:spacing w:after="0"/>
         <w:ind w:left="0"/>
       </w:pPr>
-      <w:bookmarkStart w:id="35" w:name="_Toc527722142"/>
       <w:r>
         <w:lastRenderedPageBreak/>
         <w:t>OTHER FEATURES</w:t>
       </w:r>
-      <w:bookmarkEnd w:id="35"/>
     </w:p>
     <w:p>
       <w:pPr>
@@ -8377,11 +7386,9 @@
         <w:spacing w:after="0"/>
         <w:ind w:left="0"/>
       </w:pPr>
-      <w:bookmarkStart w:id="36" w:name="_Toc527722143"/>
       <w:r>
         <w:t>FUTURE UPDATES</w:t>
       </w:r>
-      <w:bookmarkEnd w:id="36"/>
     </w:p>
     <w:p>
       <w:pPr>
@@ -8398,19 +7405,7 @@
           <w:rPr>
             <w:rStyle w:val="Hyperlink"/>
           </w:rPr>
-          <w:t>https://github.com/Gregory1999/CSC3600/release</w:t>
-        </w:r>
-        <w:r>
-          <w:rPr>
-            <w:rStyle w:val="Hyperlink"/>
-          </w:rPr>
-          <w:t>s</w:t>
-        </w:r>
-        <w:r>
-          <w:rPr>
-            <w:rStyle w:val="Hyperlink"/>
-          </w:rPr>
-          <w:t>/tag/v3.2</w:t>
+          <w:t>https://github.com/Gregory1999/CSC3600/releases/tag/v3.2</w:t>
         </w:r>
       </w:hyperlink>
       <w:r>
@@ -8449,14 +7444,14 @@
         <w:spacing w:after="0"/>
         <w:ind w:left="0"/>
       </w:pPr>
-      <w:bookmarkStart w:id="37" w:name="_Toc527703651"/>
-      <w:bookmarkStart w:id="38" w:name="_Toc527722144"/>
+      <w:bookmarkStart w:id="30" w:name="_Toc527703651"/>
+      <w:bookmarkStart w:id="31" w:name="_Toc527741234"/>
       <w:r>
         <w:lastRenderedPageBreak/>
         <w:t>COST OF THE PROJECT</w:t>
       </w:r>
-      <w:bookmarkEnd w:id="37"/>
-      <w:bookmarkEnd w:id="38"/>
+      <w:bookmarkEnd w:id="30"/>
+      <w:bookmarkEnd w:id="31"/>
     </w:p>
     <w:p>
       <w:pPr>
@@ -12710,14 +11705,14 @@
         <w:spacing w:after="0"/>
         <w:ind w:left="0"/>
       </w:pPr>
-      <w:bookmarkStart w:id="39" w:name="_Toc527703652"/>
-      <w:bookmarkStart w:id="40" w:name="_Toc527722145"/>
+      <w:bookmarkStart w:id="32" w:name="_Toc527703652"/>
+      <w:bookmarkStart w:id="33" w:name="_Toc527741235"/>
       <w:r>
         <w:lastRenderedPageBreak/>
         <w:t>CONTRIBUTION DISTRIBUTION</w:t>
       </w:r>
-      <w:bookmarkEnd w:id="39"/>
-      <w:bookmarkEnd w:id="40"/>
+      <w:bookmarkEnd w:id="32"/>
+      <w:bookmarkEnd w:id="33"/>
     </w:p>
     <w:p>
       <w:pPr>
@@ -12826,7 +11821,16 @@
         <w:t>group contribution breakdown</w:t>
       </w:r>
       <w:r>
-        <w:t xml:space="preserve"> table in annex B. This contribution table </w:t>
+        <w:t xml:space="preserve"> table in </w:t>
+      </w:r>
+      <w:r>
+        <w:t>A</w:t>
+      </w:r>
+      <w:r>
+        <w:t>ppendix</w:t>
+      </w:r>
+      <w:r>
+        <w:t xml:space="preserve"> B. This contribution table </w:t>
       </w:r>
       <w:r>
         <w:t>combines</w:t>
@@ -13756,14 +12760,14 @@
         <w:spacing w:after="0"/>
         <w:ind w:left="0"/>
       </w:pPr>
-      <w:bookmarkStart w:id="41" w:name="_Toc527703653"/>
-      <w:bookmarkStart w:id="42" w:name="_Toc527722146"/>
+      <w:bookmarkStart w:id="34" w:name="_Toc527703653"/>
+      <w:bookmarkStart w:id="35" w:name="_Toc527741236"/>
       <w:r>
         <w:lastRenderedPageBreak/>
         <w:t>CONCLUSION</w:t>
       </w:r>
-      <w:bookmarkEnd w:id="41"/>
-      <w:bookmarkEnd w:id="42"/>
+      <w:bookmarkEnd w:id="34"/>
+      <w:bookmarkEnd w:id="35"/>
     </w:p>
     <w:p>
       <w:pPr>
@@ -13902,19 +12906,14 @@
         <w:spacing w:after="0"/>
         <w:ind w:left="0"/>
       </w:pPr>
-      <w:bookmarkStart w:id="43" w:name="_Toc527703654"/>
-      <w:bookmarkStart w:id="44" w:name="_Toc527722147"/>
+      <w:bookmarkStart w:id="36" w:name="_Toc527703654"/>
+      <w:bookmarkStart w:id="37" w:name="_Toc527741237"/>
       <w:r>
         <w:lastRenderedPageBreak/>
         <w:t>REFERENCES</w:t>
       </w:r>
-      <w:bookmarkEnd w:id="43"/>
-      <w:bookmarkEnd w:id="44"/>
-    </w:p>
-    <w:p>
-      <w:pPr>
-        <w:spacing w:before="120" w:after="0"/>
-      </w:pPr>
+      <w:bookmarkEnd w:id="36"/>
+      <w:bookmarkEnd w:id="37"/>
     </w:p>
     <w:p>
       <w:pPr>
@@ -14189,8 +13188,8 @@
         <w:spacing w:after="0"/>
         <w:ind w:left="0"/>
       </w:pPr>
-      <w:bookmarkStart w:id="45" w:name="_Toc527703655"/>
-      <w:bookmarkStart w:id="46" w:name="_Toc527722148"/>
+      <w:bookmarkStart w:id="38" w:name="_Toc527703655"/>
+      <w:bookmarkStart w:id="39" w:name="_Toc527741238"/>
       <w:r>
         <w:lastRenderedPageBreak/>
         <w:t>APPENDIX A: MEETING MINUTES AND C</w:t>
@@ -14198,8 +13197,8 @@
       <w:r>
         <w:t>ORRESPONDENCE</w:t>
       </w:r>
-      <w:bookmarkEnd w:id="45"/>
-      <w:bookmarkEnd w:id="46"/>
+      <w:bookmarkEnd w:id="38"/>
+      <w:bookmarkEnd w:id="39"/>
     </w:p>
     <w:p>
       <w:pPr>
@@ -14207,13 +13206,13 @@
         <w:spacing w:after="0"/>
         <w:ind w:left="0"/>
       </w:pPr>
-      <w:bookmarkStart w:id="47" w:name="_Toc527703656"/>
-      <w:bookmarkStart w:id="48" w:name="_Toc527722149"/>
+      <w:bookmarkStart w:id="40" w:name="_Toc527703656"/>
+      <w:bookmarkStart w:id="41" w:name="_Toc527741239"/>
       <w:r>
         <w:t>ZOOM MEETING MINUTES</w:t>
       </w:r>
-      <w:bookmarkEnd w:id="47"/>
-      <w:bookmarkEnd w:id="48"/>
+      <w:bookmarkEnd w:id="40"/>
+      <w:bookmarkEnd w:id="41"/>
     </w:p>
     <w:p>
       <w:pPr>
@@ -14233,7 +13232,7 @@
           <w14:ligatures w14:val="none"/>
         </w:rPr>
       </w:pPr>
-      <w:bookmarkStart w:id="49" w:name="_Hlk527280674"/>
+      <w:bookmarkStart w:id="42" w:name="_Hlk527280674"/>
       <w:r>
         <w:rPr>
           <w:rFonts w:eastAsia="Times New Roman" w:cstheme="minorHAnsi"/>
@@ -14542,7 +13541,7 @@
         <w:t>Project Introduction</w:t>
       </w:r>
     </w:p>
-    <w:bookmarkEnd w:id="49"/>
+    <w:bookmarkEnd w:id="42"/>
     <w:p>
       <w:pPr>
         <w:spacing w:after="0"/>
@@ -16631,24 +15630,17 @@
     </w:p>
     <w:p>
       <w:pPr>
+        <w:pBdr>
+          <w:bottom w:val="single" w:sz="6" w:space="1" w:color="auto"/>
+        </w:pBdr>
         <w:spacing w:after="240" w:line="252" w:lineRule="auto"/>
         <w:ind w:left="0" w:right="0"/>
       </w:pPr>
-      <w:r>
-        <w:br w:type="page"/>
-      </w:r>
-    </w:p>
-    <w:p>
-      <w:pPr>
-        <w:spacing w:after="0"/>
+    </w:p>
+    <w:p>
+      <w:pPr>
+        <w:spacing w:after="240" w:line="252" w:lineRule="auto"/>
         <w:ind w:left="0" w:right="0"/>
-        <w:jc w:val="both"/>
-        <w:rPr>
-          <w:rFonts w:eastAsia="Times New Roman" w:cstheme="minorHAnsi"/>
-          <w:kern w:val="0"/>
-          <w:lang w:eastAsia="en-AU"/>
-          <w14:ligatures w14:val="none"/>
-        </w:rPr>
       </w:pPr>
       <w:r>
         <w:rPr>
@@ -16658,7 +15650,6 @@
           <w:lang w:eastAsia="en-AU"/>
           <w14:ligatures w14:val="none"/>
         </w:rPr>
-        <w:lastRenderedPageBreak/>
         <w:t>Minutes-2/18</w:t>
       </w:r>
     </w:p>
@@ -17339,12 +16330,12 @@
         <w:spacing w:after="0"/>
         <w:ind w:left="0"/>
       </w:pPr>
-      <w:bookmarkStart w:id="50" w:name="_Toc527722150"/>
+      <w:bookmarkStart w:id="43" w:name="_Toc527741240"/>
       <w:r>
         <w:lastRenderedPageBreak/>
         <w:t>MESSENGER MEETING MINUTES</w:t>
       </w:r>
-      <w:bookmarkEnd w:id="50"/>
+      <w:bookmarkEnd w:id="43"/>
     </w:p>
     <w:p>
       <w:pPr>
@@ -17956,15 +16947,21 @@
         <w:spacing w:after="0"/>
         <w:ind w:left="0"/>
       </w:pPr>
-      <w:bookmarkStart w:id="51" w:name="_Toc527722151"/>
+      <w:bookmarkStart w:id="44" w:name="_Toc527741241"/>
       <w:r>
         <w:rPr>
           <w:caps w:val="0"/>
         </w:rPr>
         <w:lastRenderedPageBreak/>
+        <w:t xml:space="preserve">KEY </w:t>
+      </w:r>
+      <w:r>
+        <w:rPr>
+          <w:caps w:val="0"/>
+        </w:rPr>
         <w:t>MESSENGER SCREENCAPS</w:t>
       </w:r>
-      <w:bookmarkEnd w:id="51"/>
+      <w:bookmarkEnd w:id="44"/>
     </w:p>
     <w:p>
       <w:pPr>
@@ -18493,11 +17490,11 @@
         <w:spacing w:after="0"/>
         <w:ind w:left="0" w:firstLine="72"/>
       </w:pPr>
-      <w:bookmarkStart w:id="52" w:name="_Toc527722152"/>
+      <w:bookmarkStart w:id="45" w:name="_Toc527741242"/>
       <w:r>
         <w:t>PRESENTATION LINK</w:t>
       </w:r>
-      <w:bookmarkEnd w:id="52"/>
+      <w:bookmarkEnd w:id="45"/>
     </w:p>
     <w:p>
       <w:pPr>
@@ -18536,14 +17533,14 @@
         <w:pStyle w:val="Heading2"/>
         <w:spacing w:after="0"/>
       </w:pPr>
-      <w:bookmarkStart w:id="53" w:name="_Toc527703658"/>
-      <w:bookmarkStart w:id="54" w:name="_Toc527722153"/>
+      <w:bookmarkStart w:id="46" w:name="_Toc527703658"/>
+      <w:bookmarkStart w:id="47" w:name="_Toc527741243"/>
       <w:r>
         <w:lastRenderedPageBreak/>
         <w:t>EMAIL CORRESPONDENCE</w:t>
       </w:r>
-      <w:bookmarkEnd w:id="53"/>
-      <w:bookmarkEnd w:id="54"/>
+      <w:bookmarkEnd w:id="46"/>
+      <w:bookmarkEnd w:id="47"/>
       <w:r>
         <w:t xml:space="preserve"> </w:t>
       </w:r>
@@ -19979,27 +18976,27 @@
         <w:pStyle w:val="Heading1"/>
         <w:spacing w:after="0"/>
       </w:pPr>
-      <w:bookmarkStart w:id="55" w:name="_Toc527703659"/>
-      <w:bookmarkStart w:id="56" w:name="_Toc527722154"/>
+      <w:bookmarkStart w:id="48" w:name="_Toc527703659"/>
+      <w:bookmarkStart w:id="49" w:name="_Toc527741244"/>
       <w:r>
         <w:lastRenderedPageBreak/>
         <w:t>APPENDIX B: ACTIVITY LOG SHEETS</w:t>
       </w:r>
-      <w:bookmarkEnd w:id="55"/>
-      <w:bookmarkEnd w:id="56"/>
+      <w:bookmarkEnd w:id="48"/>
+      <w:bookmarkEnd w:id="49"/>
     </w:p>
     <w:p>
       <w:pPr>
         <w:pStyle w:val="Heading2"/>
         <w:spacing w:after="0"/>
       </w:pPr>
-      <w:bookmarkStart w:id="57" w:name="_Toc527703660"/>
-      <w:bookmarkStart w:id="58" w:name="_Toc527722155"/>
+      <w:bookmarkStart w:id="50" w:name="_Toc527703660"/>
+      <w:bookmarkStart w:id="51" w:name="_Toc527741245"/>
       <w:r>
         <w:t>GROUP SUMMARY OF ACTIVITY LOG SHEETS</w:t>
       </w:r>
-      <w:bookmarkEnd w:id="57"/>
-      <w:bookmarkEnd w:id="58"/>
+      <w:bookmarkEnd w:id="50"/>
+      <w:bookmarkEnd w:id="51"/>
     </w:p>
     <w:p>
       <w:pPr>
@@ -23984,14 +22981,14 @@
         <w:pStyle w:val="Heading2"/>
         <w:spacing w:after="0"/>
       </w:pPr>
-      <w:bookmarkStart w:id="59" w:name="_Toc527703661"/>
-      <w:bookmarkStart w:id="60" w:name="_Toc527722156"/>
+      <w:bookmarkStart w:id="52" w:name="_Toc527703661"/>
+      <w:bookmarkStart w:id="53" w:name="_Toc527741246"/>
       <w:r>
         <w:lastRenderedPageBreak/>
         <w:t>GROUP CONTRIBUTION BREAKDOWN</w:t>
       </w:r>
-      <w:bookmarkEnd w:id="59"/>
-      <w:bookmarkEnd w:id="60"/>
+      <w:bookmarkEnd w:id="52"/>
+      <w:bookmarkEnd w:id="53"/>
     </w:p>
     <w:p>
       <w:pPr>
@@ -25198,12 +24195,10 @@
         <w:pStyle w:val="Heading3"/>
         <w:spacing w:after="0"/>
       </w:pPr>
-      <w:bookmarkStart w:id="61" w:name="_Toc527722157"/>
       <w:r>
         <w:lastRenderedPageBreak/>
         <w:t>GREGORY’S SUMMARY OF ACTIVITY LOG SHEETS</w:t>
       </w:r>
-      <w:bookmarkEnd w:id="61"/>
     </w:p>
     <w:p>
       <w:pPr>
@@ -28956,12 +27951,10 @@
         <w:pStyle w:val="Heading3"/>
         <w:spacing w:after="0"/>
       </w:pPr>
-      <w:bookmarkStart w:id="62" w:name="_Toc527722158"/>
       <w:r>
         <w:lastRenderedPageBreak/>
         <w:t>RYAN’S SUMMARY OF ACTIVITY LOG SHEETS</w:t>
       </w:r>
-      <w:bookmarkEnd w:id="62"/>
     </w:p>
     <w:p>
       <w:pPr>
@@ -32720,7 +31713,6 @@
         <w:pStyle w:val="Heading3"/>
         <w:spacing w:after="0"/>
       </w:pPr>
-      <w:bookmarkStart w:id="63" w:name="_Toc527722159"/>
       <w:r>
         <w:lastRenderedPageBreak/>
         <w:t>ANDREW</w:t>
@@ -32728,7 +31720,6 @@
       <w:r>
         <w:t>’S SUMMARY OF ACTIVITY LOG SHEETS</w:t>
       </w:r>
-      <w:bookmarkEnd w:id="63"/>
     </w:p>
     <w:p>
       <w:pPr>
@@ -36496,7 +35487,6 @@
         <w:pStyle w:val="Heading3"/>
         <w:spacing w:after="0"/>
       </w:pPr>
-      <w:bookmarkStart w:id="64" w:name="_Toc527722160"/>
       <w:r>
         <w:lastRenderedPageBreak/>
         <w:t>ISAAC’S</w:t>
@@ -36504,7 +35494,6 @@
       <w:r>
         <w:t xml:space="preserve"> SUMMARY OF ACTIVITY LOG SHEETS</w:t>
       </w:r>
-      <w:bookmarkEnd w:id="64"/>
     </w:p>
     <w:p>
       <w:pPr>
@@ -40317,12 +39306,10 @@
         <w:pStyle w:val="Heading3"/>
         <w:spacing w:after="0"/>
       </w:pPr>
-      <w:bookmarkStart w:id="65" w:name="_Toc527722161"/>
       <w:r>
         <w:lastRenderedPageBreak/>
         <w:t>GREGORY’S LOG SHEETS</w:t>
       </w:r>
-      <w:bookmarkEnd w:id="65"/>
     </w:p>
     <w:p>
       <w:pPr>
@@ -41133,12 +40120,10 @@
         <w:pStyle w:val="Heading3"/>
         <w:spacing w:after="0"/>
       </w:pPr>
-      <w:bookmarkStart w:id="66" w:name="_Toc527722162"/>
       <w:r>
         <w:lastRenderedPageBreak/>
         <w:t>RYAN’S LOG SHEETS</w:t>
       </w:r>
-      <w:bookmarkEnd w:id="66"/>
     </w:p>
     <w:p>
       <w:pPr>
@@ -42691,12 +41676,10 @@
         <w:pStyle w:val="Heading3"/>
         <w:spacing w:after="0"/>
       </w:pPr>
-      <w:bookmarkStart w:id="67" w:name="_Toc527722163"/>
       <w:r>
         <w:lastRenderedPageBreak/>
         <w:t>ISAACS LOG SHEETS</w:t>
       </w:r>
-      <w:bookmarkEnd w:id="67"/>
     </w:p>
     <w:p>
       <w:pPr>
@@ -43509,12 +42492,10 @@
         <w:pStyle w:val="Heading3"/>
         <w:spacing w:after="0"/>
       </w:pPr>
-      <w:bookmarkStart w:id="68" w:name="_Toc527722164"/>
       <w:r>
         <w:lastRenderedPageBreak/>
         <w:t>ANDREWS LOG SHEETS</w:t>
       </w:r>
-      <w:bookmarkEnd w:id="68"/>
     </w:p>
     <w:p>
       <w:pPr>
@@ -44320,15 +43301,7 @@
         <w:rPr>
           <w:sz w:val="32"/>
         </w:rPr>
-        <w:t>END</w:t>
-      </w:r>
-      <w:bookmarkStart w:id="69" w:name="_GoBack"/>
-      <w:bookmarkEnd w:id="69"/>
-      <w:r>
-        <w:rPr>
-          <w:sz w:val="32"/>
-        </w:rPr>
-        <w:t xml:space="preserve"> OF REPORT</w:t>
+        <w:t>END OF REPORT</w:t>
       </w:r>
     </w:p>
     <w:sectPr>
@@ -44470,7 +43443,7 @@
 <w:ftr xmlns:wpc="http://schemas.microsoft.com/office/word/2010/wordprocessingCanvas" xmlns:cx="http://schemas.microsoft.com/office/drawing/2014/chartex" xmlns:cx1="http://schemas.microsoft.com/office/drawing/2015/9/8/chartex" xmlns:cx2="http://schemas.microsoft.com/office/drawing/2015/10/21/chartex" xmlns:cx3="http://schemas.microsoft.com/office/drawing/2016/5/9/chartex" xmlns:cx4="http://schemas.microsoft.com/office/drawing/2016/5/10/chartex" xmlns:cx5="http://schemas.microsoft.com/office/drawing/2016/5/11/chartex" xmlns:cx6="http://schemas.microsoft.com/office/drawing/2016/5/12/chartex" xmlns:cx7="http://schemas.microsoft.com/office/drawing/2016/5/13/chartex" xmlns:cx8="http://schemas.microsoft.com/office/drawing/2016/5/14/chartex" xmlns:mc="http://schemas.openxmlformats.org/markup-compatibility/2006" xmlns:aink="http://schemas.microsoft.com/office/drawing/2016/ink" xmlns:am3d="http://schemas.microsoft.com/office/drawing/2017/model3d" xmlns:o="urn:schemas-microsoft-com:office:office" xmlns:r="http://schemas.openxmlformats.org/officeDocument/2006/relationships" xmlns:m="http://schemas.openxmlformats.org/officeDocument/2006/math" xmlns:v="urn:schemas-microsoft-com:vml" xmlns:wp14="http://schemas.microsoft.com/office/word/2010/wordprocessingDrawing" xmlns:wp="http://schemas.openxmlformats.org/drawingml/2006/wordprocessingDrawing" xmlns:w10="urn:schemas-microsoft-com:office:word" xmlns:w="http://schemas.openxmlformats.org/wordprocessingml/2006/main" xmlns:w14="http://schemas.microsoft.com/office/word/2010/wordml" xmlns:w15="http://schemas.microsoft.com/office/word/2012/wordml" xmlns:w16cid="http://schemas.microsoft.com/office/word/2016/wordml/cid" xmlns:w16se="http://schemas.microsoft.com/office/word/2015/wordml/symex" xmlns:wpg="http://schemas.microsoft.com/office/word/2010/wordprocessingGroup" xmlns:wpi="http://schemas.microsoft.com/office/word/2010/wordprocessingInk" xmlns:wne="http://schemas.microsoft.com/office/word/2006/wordml" xmlns:wps="http://schemas.microsoft.com/office/word/2010/wordprocessingShape" mc:Ignorable="w14 w15 w16se w16cid wp14">
   <w:sdt>
     <w:sdtPr>
-      <w:id w:val="104547717"/>
+      <w:id w:val="961607175"/>
       <w:docPartObj>
         <w:docPartGallery w:val="Page Numbers (Bottom of Page)"/>
         <w:docPartUnique/>
@@ -44565,7 +43538,7 @@
       <w:sdtPr>
         <w:alias w:val="Version:"/>
         <w:tag w:val="Version:"/>
-        <w:id w:val="581108737"/>
+        <w:id w:val="-1568025897"/>
         <w:placeholder>
           <w:docPart w:val="417E18E6A1AD1649B1BDDB87150DDF9D"/>
         </w:placeholder>
@@ -50693,7 +49666,7 @@
     <w:charset w:val="00"/>
     <w:family w:val="roman"/>
     <w:pitch w:val="variable"/>
-    <w:sig w:usb0="E0002EFF" w:usb1="C000785B" w:usb2="00000009" w:usb3="00000000" w:csb0="000001FF" w:csb1="00000000"/>
+    <w:sig w:usb0="E0002AFF" w:usb1="C0007841" w:usb2="00000009" w:usb3="00000000" w:csb0="000001FF" w:csb1="00000000"/>
   </w:font>
   <w:font w:name="Symbol">
     <w:panose1 w:val="05050102010706020507"/>
@@ -50721,14 +49694,14 @@
     <w:charset w:val="00"/>
     <w:family w:val="swiss"/>
     <w:pitch w:val="variable"/>
-    <w:sig w:usb0="E0002AFF" w:usb1="C000247B" w:usb2="00000009" w:usb3="00000000" w:csb0="000001FF" w:csb1="00000000"/>
+    <w:sig w:usb0="E0002AFF" w:usb1="4000ACFF" w:usb2="00000001" w:usb3="00000000" w:csb0="000001FF" w:csb1="00000000"/>
   </w:font>
   <w:font w:name="Arial">
     <w:panose1 w:val="020B0604020202020204"/>
     <w:charset w:val="00"/>
     <w:family w:val="swiss"/>
     <w:pitch w:val="variable"/>
-    <w:sig w:usb0="E0002EFF" w:usb1="C000785B" w:usb2="00000009" w:usb3="00000000" w:csb0="000001FF" w:csb1="00000000"/>
+    <w:sig w:usb0="E0002AFF" w:usb1="C0007843" w:usb2="00000009" w:usb3="00000000" w:csb0="000001FF" w:csb1="00000000"/>
   </w:font>
   <w:font w:name="Segoe UI">
     <w:panose1 w:val="020B0502040204020203"/>
@@ -50742,7 +49715,7 @@
     <w:charset w:val="00"/>
     <w:family w:val="swiss"/>
     <w:pitch w:val="variable"/>
-    <w:sig w:usb0="E0002AFF" w:usb1="C000247B" w:usb2="00000009" w:usb3="00000000" w:csb0="000001FF" w:csb1="00000000"/>
+    <w:sig w:usb0="A0002AEF" w:usb1="4000207B" w:usb2="00000000" w:usb3="00000000" w:csb0="000001FF" w:csb1="00000000"/>
   </w:font>
 </w:fonts>
 </file>
@@ -50767,6 +49740,7 @@
     <w:rsid w:val="00091072"/>
     <w:rsid w:val="001028A5"/>
     <w:rsid w:val="00127500"/>
+    <w:rsid w:val="00182AD6"/>
     <w:rsid w:val="00187811"/>
     <w:rsid w:val="0028248E"/>
     <w:rsid w:val="002A1FEC"/>
@@ -51616,6 +50590,42 @@
       <w:lang w:eastAsia="en-AU"/>
     </w:rPr>
   </w:style>
+  <w:style w:type="paragraph" w:customStyle="1" w:styleId="2C31F5518520409287E47A34B7A4D842">
+    <w:name w:val="2C31F5518520409287E47A34B7A4D842"/>
+    <w:rsid w:val="00182AD6"/>
+    <w:pPr>
+      <w:spacing w:after="160" w:line="259" w:lineRule="auto"/>
+    </w:pPr>
+    <w:rPr>
+      <w:sz w:val="22"/>
+      <w:szCs w:val="22"/>
+      <w:lang w:eastAsia="en-AU"/>
+    </w:rPr>
+  </w:style>
+  <w:style w:type="paragraph" w:customStyle="1" w:styleId="442DA211D37947F08C3DCCD858610A88">
+    <w:name w:val="442DA211D37947F08C3DCCD858610A88"/>
+    <w:rsid w:val="00182AD6"/>
+    <w:pPr>
+      <w:spacing w:after="160" w:line="259" w:lineRule="auto"/>
+    </w:pPr>
+    <w:rPr>
+      <w:sz w:val="22"/>
+      <w:szCs w:val="22"/>
+      <w:lang w:eastAsia="en-AU"/>
+    </w:rPr>
+  </w:style>
+  <w:style w:type="paragraph" w:customStyle="1" w:styleId="7567FC736F4A47AE974EC534B7920475">
+    <w:name w:val="7567FC736F4A47AE974EC534B7920475"/>
+    <w:rsid w:val="00182AD6"/>
+    <w:pPr>
+      <w:spacing w:after="160" w:line="259" w:lineRule="auto"/>
+    </w:pPr>
+    <w:rPr>
+      <w:sz w:val="22"/>
+      <w:szCs w:val="22"/>
+      <w:lang w:eastAsia="en-AU"/>
+    </w:rPr>
+  </w:style>
 </w:styles>
 </file>
 
@@ -51875,7 +50885,7 @@
 </file>
 
 <file path=customXml/itemProps1.xml><?xml version="1.0" encoding="utf-8"?>
-<ds:datastoreItem xmlns:ds="http://schemas.openxmlformats.org/officeDocument/2006/customXml" ds:itemID="{6205BB20-2A3D-4466-A8C5-396FF1DCF370}">
+<ds:datastoreItem xmlns:ds="http://schemas.openxmlformats.org/officeDocument/2006/customXml" ds:itemID="{CEB17550-E6AE-4C0C-8E4C-55B40C1A12AD}">
   <ds:schemaRefs>
     <ds:schemaRef ds:uri="http://schemas.openxmlformats.org/officeDocument/2006/bibliography"/>
   </ds:schemaRefs>

</xml_diff>

<commit_message>
Changed minor table formatting
Change dto PDF
</commit_message>
<xml_diff>
--- a/Report/CSC3600_PROJECTREPORT-A3.docx
+++ b/Report/CSC3600_PROJECTREPORT-A3.docx
@@ -1564,7 +1564,7 @@
     <w:tbl>
       <w:tblPr>
         <w:tblStyle w:val="TableGrid"/>
-        <w:tblW w:w="9290" w:type="dxa"/>
+        <w:tblW w:w="9279" w:type="dxa"/>
         <w:tblInd w:w="72" w:type="dxa"/>
         <w:tblLook w:val="04A0" w:firstRow="1" w:lastRow="0" w:firstColumn="1" w:lastColumn="0" w:noHBand="0" w:noVBand="1"/>
       </w:tblPr>
@@ -1572,8 +1572,8 @@
         <w:gridCol w:w="1908"/>
         <w:gridCol w:w="1417"/>
         <w:gridCol w:w="1897"/>
-        <w:gridCol w:w="2966"/>
-        <w:gridCol w:w="1102"/>
+        <w:gridCol w:w="2639"/>
+        <w:gridCol w:w="1418"/>
       </w:tblGrid>
       <w:tr>
         <w:trPr>
@@ -1656,7 +1656,7 @@
         </w:tc>
         <w:tc>
           <w:tcPr>
-            <w:tcW w:w="2966" w:type="dxa"/>
+            <w:tcW w:w="2639" w:type="dxa"/>
             <w:vAlign w:val="center"/>
           </w:tcPr>
           <w:p>
@@ -1681,7 +1681,7 @@
         </w:tc>
         <w:tc>
           <w:tcPr>
-            <w:tcW w:w="1102" w:type="dxa"/>
+            <w:tcW w:w="1418" w:type="dxa"/>
             <w:vAlign w:val="center"/>
           </w:tcPr>
           <w:p>
@@ -1779,7 +1779,7 @@
         </w:tc>
         <w:tc>
           <w:tcPr>
-            <w:tcW w:w="2966" w:type="dxa"/>
+            <w:tcW w:w="2639" w:type="dxa"/>
             <w:vAlign w:val="center"/>
           </w:tcPr>
           <w:p>
@@ -1796,9 +1796,9 @@
                 <w:noProof/>
               </w:rPr>
               <w:drawing>
-                <wp:inline distT="0" distB="0" distL="0" distR="0" wp14:anchorId="245C901B" wp14:editId="3ACCCE9F">
-                  <wp:extent cx="1010093" cy="508313"/>
-                  <wp:effectExtent l="0" t="0" r="0" b="6350"/>
+                <wp:inline distT="0" distB="0" distL="0" distR="0" wp14:anchorId="245C901B" wp14:editId="7AFA8210">
+                  <wp:extent cx="1009471" cy="460375"/>
+                  <wp:effectExtent l="0" t="0" r="635" b="0"/>
                   <wp:docPr id="23" name="Picture 23" descr="C:\Users\Ryan2\Documents\ShareX\Screenshots\2018-10\2018-10-19_13-50-39.png"/>
                   <wp:cNvGraphicFramePr>
                     <a:graphicFrameLocks xmlns:a="http://schemas.openxmlformats.org/drawingml/2006/main" noChangeAspect="1"/>
@@ -1828,7 +1828,7 @@
                         <pic:spPr bwMode="auto">
                           <a:xfrm>
                             <a:off x="0" y="0"/>
-                            <a:ext cx="1039203" cy="522962"/>
+                            <a:ext cx="1040613" cy="474578"/>
                           </a:xfrm>
                           <a:prstGeom prst="rect">
                             <a:avLst/>
@@ -1848,7 +1848,7 @@
         </w:tc>
         <w:tc>
           <w:tcPr>
-            <w:tcW w:w="1102" w:type="dxa"/>
+            <w:tcW w:w="1418" w:type="dxa"/>
             <w:vAlign w:val="center"/>
           </w:tcPr>
           <w:p>
@@ -1944,7 +1944,7 @@
         </w:tc>
         <w:tc>
           <w:tcPr>
-            <w:tcW w:w="2966" w:type="dxa"/>
+            <w:tcW w:w="2639" w:type="dxa"/>
             <w:vAlign w:val="center"/>
           </w:tcPr>
           <w:p>
@@ -1977,17 +1977,17 @@
                   <v:path o:extrusionok="f" gradientshapeok="t" o:connecttype="rect"/>
                   <o:lock v:ext="edit" aspectratio="t"/>
                 </v:shapetype>
-                <v:shape id="_x0000_i1025" type="#_x0000_t75" style="width:57.75pt;height:43.5pt" o:ole="">
+                <v:shape id="_x0000_i1091" type="#_x0000_t75" style="width:57.75pt;height:38.25pt" o:ole="">
                   <v:imagedata r:id="rId10" o:title=""/>
                 </v:shape>
-                <o:OLEObject Type="Embed" ProgID="PBrush" ShapeID="_x0000_i1025" DrawAspect="Content" ObjectID="_1601485806" r:id="rId11"/>
+                <o:OLEObject Type="Embed" ProgID="PBrush" ShapeID="_x0000_i1091" DrawAspect="Content" ObjectID="_1601485196" r:id="rId11"/>
               </w:object>
             </w:r>
           </w:p>
         </w:tc>
         <w:tc>
           <w:tcPr>
-            <w:tcW w:w="1102" w:type="dxa"/>
+            <w:tcW w:w="1418" w:type="dxa"/>
             <w:vAlign w:val="center"/>
           </w:tcPr>
           <w:p>
@@ -2083,7 +2083,7 @@
         </w:tc>
         <w:tc>
           <w:tcPr>
-            <w:tcW w:w="2966" w:type="dxa"/>
+            <w:tcW w:w="2639" w:type="dxa"/>
             <w:vAlign w:val="center"/>
           </w:tcPr>
           <w:p>
@@ -2097,17 +2097,17 @@
             </w:pPr>
             <w:r>
               <w:object w:dxaOrig="4365" w:dyaOrig="2865" w14:anchorId="4E2D4AC1">
-                <v:shape id="_x0000_i1026" type="#_x0000_t75" style="width:98.25pt;height:45.75pt" o:ole="">
+                <v:shape id="_x0000_i1092" type="#_x0000_t75" style="width:98.25pt;height:42pt" o:ole="">
                   <v:imagedata r:id="rId12" o:title=""/>
                 </v:shape>
-                <o:OLEObject Type="Embed" ProgID="PBrush" ShapeID="_x0000_i1026" DrawAspect="Content" ObjectID="_1601485807" r:id="rId13"/>
+                <o:OLEObject Type="Embed" ProgID="PBrush" ShapeID="_x0000_i1092" DrawAspect="Content" ObjectID="_1601485197" r:id="rId13"/>
               </w:object>
             </w:r>
           </w:p>
         </w:tc>
         <w:tc>
           <w:tcPr>
-            <w:tcW w:w="1102" w:type="dxa"/>
+            <w:tcW w:w="1418" w:type="dxa"/>
             <w:vAlign w:val="center"/>
           </w:tcPr>
           <w:p>
@@ -2203,7 +2203,7 @@
         </w:tc>
         <w:tc>
           <w:tcPr>
-            <w:tcW w:w="2966" w:type="dxa"/>
+            <w:tcW w:w="2639" w:type="dxa"/>
             <w:vAlign w:val="center"/>
           </w:tcPr>
           <w:p>
@@ -2259,7 +2259,7 @@
         </w:tc>
         <w:tc>
           <w:tcPr>
-            <w:tcW w:w="1102" w:type="dxa"/>
+            <w:tcW w:w="1418" w:type="dxa"/>
             <w:vAlign w:val="center"/>
           </w:tcPr>
           <w:p>
@@ -2303,8 +2303,6 @@
         </w:rPr>
         <w:br w:type="page"/>
       </w:r>
-      <w:bookmarkStart w:id="3" w:name="_GoBack"/>
-      <w:bookmarkEnd w:id="3"/>
     </w:p>
     <w:sdt>
       <w:sdtPr>
@@ -2335,7 +2333,12 @@
             <w:ind w:left="0"/>
           </w:pPr>
           <w:r>
-            <w:t>Contents</w:t>
+            <w:t>Co</w:t>
+          </w:r>
+          <w:bookmarkStart w:id="3" w:name="_GoBack"/>
+          <w:bookmarkEnd w:id="3"/>
+          <w:r>
+            <w:t>ntents</w:t>
           </w:r>
         </w:p>
         <w:p>
@@ -5003,6 +5006,42 @@
     </w:p>
     <w:p>
       <w:pPr>
+        <w:spacing w:after="0"/>
+        <w:ind w:left="0"/>
+        <w:rPr>
+          <w:noProof/>
+        </w:rPr>
+      </w:pPr>
+    </w:p>
+    <w:p>
+      <w:pPr>
+        <w:spacing w:after="0"/>
+        <w:ind w:left="0"/>
+        <w:rPr>
+          <w:noProof/>
+        </w:rPr>
+      </w:pPr>
+    </w:p>
+    <w:p>
+      <w:pPr>
+        <w:spacing w:after="0"/>
+        <w:ind w:left="0"/>
+        <w:rPr>
+          <w:noProof/>
+        </w:rPr>
+      </w:pPr>
+    </w:p>
+    <w:p>
+      <w:pPr>
+        <w:spacing w:after="0"/>
+        <w:ind w:left="0"/>
+        <w:rPr>
+          <w:noProof/>
+        </w:rPr>
+      </w:pPr>
+    </w:p>
+    <w:p>
+      <w:pPr>
         <w:spacing w:before="120" w:after="0"/>
         <w:ind w:left="0"/>
         <w:rPr>
@@ -5013,6 +5052,7 @@
         <w:rPr>
           <w:noProof/>
         </w:rPr>
+        <w:lastRenderedPageBreak/>
         <w:t>Key recommendations found throughout this report include:</w:t>
       </w:r>
     </w:p>
@@ -5076,7 +5116,6 @@
         <w:rPr>
           <w:noProof/>
         </w:rPr>
-        <w:lastRenderedPageBreak/>
         <w:t>Triple checking of budgets and labour required to ensure estimations are closer to actual costs</w:t>
       </w:r>
       <w:r>
@@ -49750,6 +49789,7 @@
     <w:rsid w:val="009E48A2"/>
     <w:rsid w:val="00A56BD7"/>
     <w:rsid w:val="00A6035A"/>
+    <w:rsid w:val="00AC1B57"/>
     <w:rsid w:val="00AD6FEE"/>
     <w:rsid w:val="00AE3F87"/>
     <w:rsid w:val="00B6569B"/>
@@ -50870,7 +50910,7 @@
 </file>
 
 <file path=customXml/itemProps1.xml><?xml version="1.0" encoding="utf-8"?>
-<ds:datastoreItem xmlns:ds="http://schemas.openxmlformats.org/officeDocument/2006/customXml" ds:itemID="{B9FB307E-A857-4CA4-B8B7-40775D920F90}">
+<ds:datastoreItem xmlns:ds="http://schemas.openxmlformats.org/officeDocument/2006/customXml" ds:itemID="{179DCEF1-C1F3-43B1-8DE5-151B5B3BFCD4}">
   <ds:schemaRefs>
     <ds:schemaRef ds:uri="http://schemas.openxmlformats.org/officeDocument/2006/bibliography"/>
   </ds:schemaRefs>

</xml_diff>